<commit_message>
Added more to the conception
</commit_message>
<xml_diff>
--- a/Docs/1. Концепция программной системы.docx
+++ b/Docs/1. Концепция программной системы.docx
@@ -36,6 +36,476 @@
           <w:szCs w:val="26"/>
         </w:rPr>
         <w:t>ПРОГРАММНОЙ СИСТЕМЫ</w:t>
+      </w:r>
+    </w:p>
+    <w:p>
+      <w:pPr>
+        <w:pStyle w:val="Header"/>
+        <w:numPr>
+          <w:ilvl w:val="1"/>
+          <w:numId w:val="9"/>
+        </w:numPr>
+        <w:tabs>
+          <w:tab w:val="clear" w:pos="4153"/>
+          <w:tab w:val="clear" w:pos="8306"/>
+        </w:tabs>
+        <w:spacing w:after="100" w:afterAutospacing="1" w:line="288" w:lineRule="auto"/>
+        <w:rPr>
+          <w:b/>
+          <w:sz w:val="26"/>
+          <w:szCs w:val="26"/>
+        </w:rPr>
+      </w:pPr>
+      <w:r>
+        <w:rPr>
+          <w:b/>
+          <w:sz w:val="26"/>
+          <w:szCs w:val="26"/>
+        </w:rPr>
+        <w:t>Проблемы разработки программного обеспечения</w:t>
+      </w:r>
+    </w:p>
+    <w:p>
+      <w:pPr>
+        <w:spacing w:line="288" w:lineRule="auto"/>
+        <w:ind w:firstLine="709"/>
+        <w:jc w:val="both"/>
+        <w:rPr>
+          <w:rFonts w:eastAsia="TimesNewRoman"/>
+          <w:color w:val="000000"/>
+          <w:sz w:val="26"/>
+          <w:szCs w:val="26"/>
+        </w:rPr>
+      </w:pPr>
+      <w:r>
+        <w:rPr>
+          <w:rFonts w:eastAsia="TimesNewRoman"/>
+          <w:color w:val="000000"/>
+          <w:sz w:val="26"/>
+          <w:szCs w:val="26"/>
+        </w:rPr>
+        <w:t>Наиболее распространёнными проблемами, возникающими в процессе разработки программного обеспечения (ПО), считают:</w:t>
+      </w:r>
+    </w:p>
+    <w:p>
+      <w:pPr>
+        <w:spacing w:line="288" w:lineRule="auto"/>
+        <w:ind w:firstLine="709"/>
+        <w:jc w:val="both"/>
+        <w:rPr>
+          <w:rFonts w:eastAsia="TimesNewRoman"/>
+          <w:color w:val="000000"/>
+          <w:sz w:val="26"/>
+          <w:szCs w:val="26"/>
+        </w:rPr>
+      </w:pPr>
+      <w:bookmarkStart w:id="0" w:name="more"/>
+      <w:bookmarkEnd w:id="0"/>
+      <w:r>
+        <w:rPr>
+          <w:rFonts w:eastAsia="TimesNewRoman"/>
+          <w:color w:val="000000"/>
+          <w:sz w:val="26"/>
+          <w:szCs w:val="26"/>
+        </w:rPr>
+        <w:sym w:font="Symbol" w:char="F02D"/>
+      </w:r>
+      <w:r>
+        <w:rPr>
+          <w:rFonts w:eastAsia="TimesNewRoman"/>
+          <w:color w:val="000000"/>
+          <w:sz w:val="26"/>
+          <w:szCs w:val="26"/>
+        </w:rPr>
+        <w:t xml:space="preserve"> недостаток прозрачности. В любой момент времени сложно сказать, в каком состоянии нахо</w:t>
+      </w:r>
+      <w:bookmarkStart w:id="1" w:name="_GoBack"/>
+      <w:bookmarkEnd w:id="1"/>
+      <w:r>
+        <w:rPr>
+          <w:rFonts w:eastAsia="TimesNewRoman"/>
+          <w:color w:val="000000"/>
+          <w:sz w:val="26"/>
+          <w:szCs w:val="26"/>
+        </w:rPr>
+        <w:t>дится проект и каков процент его завершения.</w:t>
+      </w:r>
+    </w:p>
+    <w:p>
+      <w:pPr>
+        <w:spacing w:line="288" w:lineRule="auto"/>
+        <w:ind w:firstLine="709"/>
+        <w:jc w:val="both"/>
+        <w:rPr>
+          <w:rFonts w:eastAsia="TimesNewRoman"/>
+          <w:color w:val="000000"/>
+          <w:sz w:val="26"/>
+          <w:szCs w:val="26"/>
+        </w:rPr>
+      </w:pPr>
+      <w:r>
+        <w:rPr>
+          <w:rFonts w:eastAsia="TimesNewRoman"/>
+          <w:color w:val="000000"/>
+          <w:sz w:val="26"/>
+          <w:szCs w:val="26"/>
+        </w:rPr>
+        <w:t>Данная проблема возникает при недостаточном планировании структуры (или архитектуры) будущего программного продукта, что чаще всего является следствием отсутствия достаточного финансирования проекта: программа нужна, сколько времени займёт разработка, каковы этапы, можно ли какие-то этапы исключить или сэкономить – следствием этого процесса является то, что этап проектирования сокращается;</w:t>
+      </w:r>
+    </w:p>
+    <w:p>
+      <w:pPr>
+        <w:spacing w:line="288" w:lineRule="auto"/>
+        <w:ind w:firstLine="709"/>
+        <w:jc w:val="both"/>
+        <w:rPr>
+          <w:rFonts w:eastAsia="TimesNewRoman"/>
+          <w:color w:val="000000"/>
+          <w:sz w:val="26"/>
+          <w:szCs w:val="26"/>
+        </w:rPr>
+      </w:pPr>
+      <w:r>
+        <w:rPr>
+          <w:rFonts w:eastAsia="TimesNewRoman"/>
+          <w:color w:val="000000"/>
+          <w:sz w:val="26"/>
+          <w:szCs w:val="26"/>
+        </w:rPr>
+        <w:sym w:font="Symbol" w:char="F02D"/>
+      </w:r>
+      <w:r>
+        <w:rPr>
+          <w:rFonts w:eastAsia="TimesNewRoman"/>
+          <w:color w:val="000000"/>
+          <w:sz w:val="26"/>
+          <w:szCs w:val="26"/>
+        </w:rPr>
+        <w:t xml:space="preserve"> недостаток контроля. Без точной оценки процесса разработки срываются графики выполнения работ и превышаются установленные бюджеты. Сложно оценить объем выполненной и оставшейся работы.</w:t>
+      </w:r>
+    </w:p>
+    <w:p>
+      <w:pPr>
+        <w:spacing w:line="288" w:lineRule="auto"/>
+        <w:ind w:firstLine="709"/>
+        <w:jc w:val="both"/>
+        <w:rPr>
+          <w:rFonts w:eastAsia="TimesNewRoman"/>
+          <w:color w:val="000000"/>
+          <w:sz w:val="26"/>
+          <w:szCs w:val="26"/>
+        </w:rPr>
+      </w:pPr>
+      <w:r>
+        <w:rPr>
+          <w:rFonts w:eastAsia="TimesNewRoman"/>
+          <w:color w:val="000000"/>
+          <w:sz w:val="26"/>
+          <w:szCs w:val="26"/>
+        </w:rPr>
+        <w:t>Данная проблема возникает на этапе, когда проект, завершённый более, чем на половину, продолжает разрабатываться после дополнительного финансирования без оценки степени завершённости проекта;</w:t>
+      </w:r>
+    </w:p>
+    <w:p>
+      <w:pPr>
+        <w:spacing w:line="288" w:lineRule="auto"/>
+        <w:ind w:firstLine="709"/>
+        <w:jc w:val="both"/>
+        <w:rPr>
+          <w:rFonts w:eastAsia="TimesNewRoman"/>
+          <w:color w:val="000000"/>
+          <w:sz w:val="26"/>
+          <w:szCs w:val="26"/>
+        </w:rPr>
+      </w:pPr>
+      <w:r>
+        <w:rPr>
+          <w:rFonts w:eastAsia="TimesNewRoman"/>
+          <w:color w:val="000000"/>
+          <w:sz w:val="26"/>
+          <w:szCs w:val="26"/>
+        </w:rPr>
+        <w:sym w:font="Symbol" w:char="F02D"/>
+      </w:r>
+      <w:r>
+        <w:rPr>
+          <w:rFonts w:eastAsia="TimesNewRoman"/>
+          <w:color w:val="000000"/>
+          <w:sz w:val="26"/>
+          <w:szCs w:val="26"/>
+        </w:rPr>
+        <w:t xml:space="preserve"> недостаток трассировки;</w:t>
+      </w:r>
+    </w:p>
+    <w:p>
+      <w:pPr>
+        <w:spacing w:line="288" w:lineRule="auto"/>
+        <w:ind w:firstLine="709"/>
+        <w:jc w:val="both"/>
+        <w:rPr>
+          <w:rFonts w:eastAsia="TimesNewRoman"/>
+          <w:color w:val="000000"/>
+          <w:sz w:val="26"/>
+          <w:szCs w:val="26"/>
+        </w:rPr>
+      </w:pPr>
+      <w:r>
+        <w:rPr>
+          <w:rFonts w:eastAsia="TimesNewRoman"/>
+          <w:color w:val="000000"/>
+          <w:sz w:val="26"/>
+          <w:szCs w:val="26"/>
+        </w:rPr>
+        <w:sym w:font="Symbol" w:char="F02D"/>
+      </w:r>
+      <w:r>
+        <w:rPr>
+          <w:rFonts w:eastAsia="TimesNewRoman"/>
+          <w:color w:val="000000"/>
+          <w:sz w:val="26"/>
+          <w:szCs w:val="26"/>
+        </w:rPr>
+        <w:t xml:space="preserve"> недостаток мониторинга. Невозможность наблюдать ход развития проекта не позволяет контролировать ход разработки в реальном времени. С помощью инструментальных средств менеджеры проектов принимают решения на основе данных, поступающих в реальном времени.</w:t>
+      </w:r>
+    </w:p>
+    <w:p>
+      <w:pPr>
+        <w:spacing w:line="288" w:lineRule="auto"/>
+        <w:ind w:firstLine="709"/>
+        <w:jc w:val="both"/>
+        <w:rPr>
+          <w:rFonts w:eastAsia="TimesNewRoman"/>
+          <w:color w:val="000000"/>
+          <w:sz w:val="26"/>
+          <w:szCs w:val="26"/>
+        </w:rPr>
+      </w:pPr>
+      <w:r>
+        <w:rPr>
+          <w:rFonts w:eastAsia="TimesNewRoman"/>
+          <w:color w:val="000000"/>
+          <w:sz w:val="26"/>
+          <w:szCs w:val="26"/>
+        </w:rPr>
+        <w:t>Данная проблема возникает в условиях, когда стоимость обучения менеджмента владению инструментальными средствами, сравнима со стоимостью разработки самой программы;</w:t>
+      </w:r>
+    </w:p>
+    <w:p>
+      <w:pPr>
+        <w:spacing w:line="288" w:lineRule="auto"/>
+        <w:ind w:firstLine="709"/>
+        <w:jc w:val="both"/>
+        <w:rPr>
+          <w:rFonts w:eastAsia="TimesNewRoman"/>
+          <w:color w:val="000000"/>
+          <w:sz w:val="26"/>
+          <w:szCs w:val="26"/>
+        </w:rPr>
+      </w:pPr>
+      <w:r>
+        <w:rPr>
+          <w:rFonts w:eastAsia="TimesNewRoman"/>
+          <w:color w:val="000000"/>
+          <w:sz w:val="26"/>
+          <w:szCs w:val="26"/>
+        </w:rPr>
+        <w:sym w:font="Symbol" w:char="F02D"/>
+      </w:r>
+      <w:r>
+        <w:rPr>
+          <w:rFonts w:eastAsia="TimesNewRoman"/>
+          <w:color w:val="000000"/>
+          <w:sz w:val="26"/>
+          <w:szCs w:val="26"/>
+        </w:rPr>
+        <w:t xml:space="preserve"> неконтролируемые изменения. У потребителей постоянно возникают новые идеи относительно разрабатываемого программного обеспечения. Влияние изменений может быть существенным для успеха проекта, поэтому важно оценивать предлагаемые изменения и реализовывать только одобренные, контролируя этот процесс с помощью программных средств.</w:t>
+      </w:r>
+    </w:p>
+    <w:p>
+      <w:pPr>
+        <w:spacing w:line="288" w:lineRule="auto"/>
+        <w:ind w:firstLine="709"/>
+        <w:jc w:val="both"/>
+        <w:rPr>
+          <w:rFonts w:eastAsia="TimesNewRoman"/>
+          <w:color w:val="000000"/>
+          <w:sz w:val="26"/>
+          <w:szCs w:val="26"/>
+        </w:rPr>
+      </w:pPr>
+      <w:r>
+        <w:rPr>
+          <w:rFonts w:eastAsia="TimesNewRoman"/>
+          <w:color w:val="000000"/>
+          <w:sz w:val="26"/>
+          <w:szCs w:val="26"/>
+        </w:rPr>
+        <w:t>Данная проблема возникает вследствие нежелания конечного потребителя использовать те или иные программные среды. Например, когда при создании клиент-серверной системы потребитель предъявляет требования не только к операционной системе на компьютерах-клиентах, но и на компьютере-сервере;</w:t>
+      </w:r>
+    </w:p>
+    <w:p>
+      <w:pPr>
+        <w:spacing w:line="288" w:lineRule="auto"/>
+        <w:ind w:firstLine="709"/>
+        <w:jc w:val="both"/>
+        <w:rPr>
+          <w:rFonts w:eastAsia="TimesNewRoman"/>
+          <w:color w:val="000000"/>
+          <w:sz w:val="26"/>
+          <w:szCs w:val="26"/>
+        </w:rPr>
+      </w:pPr>
+      <w:r>
+        <w:rPr>
+          <w:rFonts w:eastAsia="TimesNewRoman"/>
+          <w:color w:val="000000"/>
+          <w:sz w:val="26"/>
+          <w:szCs w:val="26"/>
+        </w:rPr>
+        <w:sym w:font="Symbol" w:char="F02D"/>
+      </w:r>
+      <w:r>
+        <w:rPr>
+          <w:rFonts w:eastAsia="TimesNewRoman"/>
+          <w:color w:val="000000"/>
+          <w:sz w:val="26"/>
+          <w:szCs w:val="26"/>
+        </w:rPr>
+        <w:t xml:space="preserve"> недостаточная надежность. Самый сложный процесс – поиск и исправление ошибок в программах на ЭВМ. Поскольку число ошибок в программах заранее неизвестно, то заранее неизвестна и </w:t>
+      </w:r>
+      <w:proofErr w:type="gramStart"/>
+      <w:r>
+        <w:rPr>
+          <w:rFonts w:eastAsia="TimesNewRoman"/>
+          <w:color w:val="000000"/>
+          <w:sz w:val="26"/>
+          <w:szCs w:val="26"/>
+        </w:rPr>
+        <w:t>продолжительность отладки программ</w:t>
+      </w:r>
+      <w:proofErr w:type="gramEnd"/>
+      <w:r>
+        <w:rPr>
+          <w:rFonts w:eastAsia="TimesNewRoman"/>
+          <w:color w:val="000000"/>
+          <w:sz w:val="26"/>
+          <w:szCs w:val="26"/>
+        </w:rPr>
+        <w:t xml:space="preserve"> и отсутствие гарантий отсутствия ошибок в программах. </w:t>
+      </w:r>
+    </w:p>
+    <w:p>
+      <w:pPr>
+        <w:spacing w:line="288" w:lineRule="auto"/>
+        <w:ind w:firstLine="709"/>
+        <w:jc w:val="both"/>
+        <w:rPr>
+          <w:rFonts w:eastAsia="TimesNewRoman"/>
+          <w:color w:val="000000"/>
+          <w:sz w:val="26"/>
+          <w:szCs w:val="26"/>
+        </w:rPr>
+      </w:pPr>
+      <w:r>
+        <w:rPr>
+          <w:rFonts w:eastAsia="TimesNewRoman"/>
+          <w:color w:val="000000"/>
+          <w:sz w:val="26"/>
+          <w:szCs w:val="26"/>
+        </w:rPr>
+        <w:lastRenderedPageBreak/>
+        <w:t>Данная проблема возникает при неправильном выборе средств разработки. Например, при попытке создать программу, требующую средств высокого уровня, с помощью средств низкого уровня. Например, при попытке создать средства автоматизации с СУБД на ассемблере. В результате исходный код программы получается слишком сложным и плохо поддающимся структурированию;</w:t>
+      </w:r>
+    </w:p>
+    <w:p>
+      <w:pPr>
+        <w:spacing w:line="288" w:lineRule="auto"/>
+        <w:ind w:firstLine="709"/>
+        <w:jc w:val="both"/>
+        <w:rPr>
+          <w:rFonts w:eastAsia="TimesNewRoman"/>
+          <w:color w:val="000000"/>
+          <w:sz w:val="26"/>
+          <w:szCs w:val="26"/>
+        </w:rPr>
+      </w:pPr>
+      <w:r>
+        <w:rPr>
+          <w:rFonts w:eastAsia="TimesNewRoman"/>
+          <w:color w:val="000000"/>
+          <w:sz w:val="26"/>
+          <w:szCs w:val="26"/>
+        </w:rPr>
+        <w:sym w:font="Symbol" w:char="F02D"/>
+      </w:r>
+      <w:r>
+        <w:rPr>
+          <w:rFonts w:eastAsia="TimesNewRoman"/>
+          <w:color w:val="000000"/>
+          <w:sz w:val="26"/>
+          <w:szCs w:val="26"/>
+        </w:rPr>
+        <w:t xml:space="preserve"> отсутствие гарантий качества и надежности программ из-за отсутствия гарантий отсутствия ошибок в программах вплоть до формальной сдачи программ заказчикам.</w:t>
+      </w:r>
+    </w:p>
+    <w:p>
+      <w:pPr>
+        <w:spacing w:line="288" w:lineRule="auto"/>
+        <w:ind w:firstLine="709"/>
+        <w:jc w:val="both"/>
+        <w:rPr>
+          <w:rFonts w:eastAsia="TimesNewRoman"/>
+          <w:color w:val="000000"/>
+          <w:sz w:val="26"/>
+          <w:szCs w:val="26"/>
+        </w:rPr>
+      </w:pPr>
+      <w:r>
+        <w:rPr>
+          <w:rFonts w:eastAsia="TimesNewRoman"/>
+          <w:color w:val="000000"/>
+          <w:sz w:val="26"/>
+          <w:szCs w:val="26"/>
+        </w:rPr>
+        <w:t xml:space="preserve">Качество программного </w:t>
+      </w:r>
+      <w:proofErr w:type="gramStart"/>
+      <w:r>
+        <w:rPr>
+          <w:rFonts w:eastAsia="TimesNewRoman"/>
+          <w:color w:val="000000"/>
+          <w:sz w:val="26"/>
+          <w:szCs w:val="26"/>
+        </w:rPr>
+        <w:t xml:space="preserve">обеспечения </w:t>
+      </w:r>
+      <w:r>
+        <w:rPr>
+          <w:rFonts w:eastAsia="TimesNewRoman"/>
+          <w:color w:val="000000"/>
+          <w:sz w:val="26"/>
+          <w:szCs w:val="26"/>
+        </w:rPr>
+        <w:sym w:font="Symbol" w:char="F02D"/>
+      </w:r>
+      <w:r>
+        <w:rPr>
+          <w:rFonts w:eastAsia="TimesNewRoman"/>
+          <w:color w:val="000000"/>
+          <w:sz w:val="26"/>
+          <w:szCs w:val="26"/>
+        </w:rPr>
+        <w:t xml:space="preserve"> характеристика</w:t>
+      </w:r>
+      <w:proofErr w:type="gramEnd"/>
+      <w:r>
+        <w:rPr>
+          <w:rFonts w:eastAsia="TimesNewRoman"/>
+          <w:color w:val="000000"/>
+          <w:sz w:val="26"/>
+          <w:szCs w:val="26"/>
+        </w:rPr>
+        <w:t xml:space="preserve"> программного обеспечения как степени его соответствия требованиям. При этом требования могут трактоваться довольно широко, что порождает целый ряд независимых определений понятия. Чаще всего используется определение ISO 9001, согласно которому качество есть «степень соответствия присущих характеристик требованиям».</w:t>
       </w:r>
     </w:p>
     <w:p>
@@ -46,36 +516,12 @@
           <w:tab w:val="clear" w:pos="8306"/>
         </w:tabs>
         <w:spacing w:after="100" w:afterAutospacing="1" w:line="288" w:lineRule="auto"/>
-        <w:ind w:firstLine="709"/>
-        <w:rPr>
-          <w:sz w:val="26"/>
-          <w:szCs w:val="26"/>
-        </w:rPr>
-      </w:pPr>
-      <w:r>
-        <w:rPr>
-          <w:b/>
-          <w:sz w:val="26"/>
-          <w:szCs w:val="26"/>
-        </w:rPr>
-        <w:t>1</w:t>
-      </w:r>
-      <w:r>
-        <w:rPr>
-          <w:b/>
-          <w:sz w:val="26"/>
-          <w:szCs w:val="26"/>
-        </w:rPr>
-        <w:t>.1</w:t>
-      </w:r>
-      <w:r>
-        <w:rPr>
-          <w:b/>
-          <w:sz w:val="26"/>
-          <w:szCs w:val="26"/>
-        </w:rPr>
-        <w:t> Проблемы разработки программного обеспечения</w:t>
-      </w:r>
+        <w:ind w:left="1099"/>
+        <w:rPr>
+          <w:sz w:val="26"/>
+          <w:szCs w:val="26"/>
+        </w:rPr>
+      </w:pPr>
     </w:p>
     <w:p>
       <w:pPr>
@@ -105,6 +551,437 @@
         </w:rPr>
         <w:t>Качество исходного кода</w:t>
       </w:r>
+    </w:p>
+    <w:p>
+      <w:pPr>
+        <w:spacing w:line="288" w:lineRule="auto"/>
+        <w:ind w:firstLine="709"/>
+        <w:jc w:val="both"/>
+        <w:rPr>
+          <w:rFonts w:eastAsia="TimesNewRoman"/>
+          <w:color w:val="000000"/>
+          <w:sz w:val="26"/>
+          <w:szCs w:val="26"/>
+        </w:rPr>
+      </w:pPr>
+      <w:r>
+        <w:rPr>
+          <w:rFonts w:eastAsia="TimesNewRoman"/>
+          <w:color w:val="000000"/>
+          <w:sz w:val="26"/>
+          <w:szCs w:val="26"/>
+        </w:rPr>
+        <w:t>В отличие от человека, для компьютера нет «хорошо написанного» или «плохо написанного» кода. Но то, как написан код, может сильно влиять на процесс</w:t>
+      </w:r>
+      <w:r>
+        <w:rPr>
+          <w:rFonts w:eastAsia="TimesNewRoman"/>
+          <w:color w:val="000000"/>
+          <w:sz w:val="26"/>
+          <w:szCs w:val="26"/>
+        </w:rPr>
+        <w:t xml:space="preserve"> </w:t>
+      </w:r>
+      <w:hyperlink r:id="rId7" w:tooltip="Сопровождение программного обеспечения" w:history="1">
+        <w:r>
+          <w:rPr>
+            <w:rFonts w:eastAsia="TimesNewRoman"/>
+            <w:color w:val="000000"/>
+            <w:sz w:val="26"/>
+            <w:szCs w:val="26"/>
+          </w:rPr>
+          <w:t>сопровождения ПО</w:t>
+        </w:r>
+      </w:hyperlink>
+      <w:r>
+        <w:rPr>
+          <w:rFonts w:eastAsia="TimesNewRoman"/>
+          <w:color w:val="000000"/>
+          <w:sz w:val="26"/>
+          <w:szCs w:val="26"/>
+        </w:rPr>
+        <w:t xml:space="preserve">. О качестве исходного кода </w:t>
+      </w:r>
+      <w:proofErr w:type="spellStart"/>
+      <w:r>
+        <w:rPr>
+          <w:rFonts w:eastAsia="TimesNewRoman"/>
+          <w:color w:val="000000"/>
+          <w:sz w:val="26"/>
+          <w:szCs w:val="26"/>
+        </w:rPr>
+        <w:t>можно</w:t>
+      </w:r>
+      <w:proofErr w:type="spellEnd"/>
+      <w:r>
+        <w:rPr>
+          <w:rFonts w:eastAsia="TimesNewRoman"/>
+          <w:color w:val="000000"/>
+          <w:sz w:val="26"/>
+          <w:szCs w:val="26"/>
+        </w:rPr>
+        <w:t xml:space="preserve"> </w:t>
+      </w:r>
+      <w:proofErr w:type="spellStart"/>
+      <w:r>
+        <w:rPr>
+          <w:rFonts w:eastAsia="TimesNewRoman"/>
+          <w:color w:val="000000"/>
+          <w:sz w:val="26"/>
+          <w:szCs w:val="26"/>
+        </w:rPr>
+        <w:t>судить</w:t>
+      </w:r>
+      <w:proofErr w:type="spellEnd"/>
+      <w:r>
+        <w:rPr>
+          <w:rFonts w:eastAsia="TimesNewRoman"/>
+          <w:color w:val="000000"/>
+          <w:sz w:val="26"/>
+          <w:szCs w:val="26"/>
+        </w:rPr>
+        <w:t xml:space="preserve"> </w:t>
+      </w:r>
+      <w:proofErr w:type="spellStart"/>
+      <w:r>
+        <w:rPr>
+          <w:rFonts w:eastAsia="TimesNewRoman"/>
+          <w:color w:val="000000"/>
+          <w:sz w:val="26"/>
+          <w:szCs w:val="26"/>
+        </w:rPr>
+        <w:t>по</w:t>
+      </w:r>
+      <w:proofErr w:type="spellEnd"/>
+      <w:r>
+        <w:rPr>
+          <w:rFonts w:eastAsia="TimesNewRoman"/>
+          <w:color w:val="000000"/>
+          <w:sz w:val="26"/>
+          <w:szCs w:val="26"/>
+        </w:rPr>
+        <w:t xml:space="preserve"> </w:t>
+      </w:r>
+      <w:proofErr w:type="spellStart"/>
+      <w:r>
+        <w:rPr>
+          <w:rFonts w:eastAsia="TimesNewRoman"/>
+          <w:color w:val="000000"/>
+          <w:sz w:val="26"/>
+          <w:szCs w:val="26"/>
+        </w:rPr>
+        <w:t>следующим</w:t>
+      </w:r>
+      <w:proofErr w:type="spellEnd"/>
+      <w:r>
+        <w:rPr>
+          <w:rFonts w:eastAsia="TimesNewRoman"/>
+          <w:color w:val="000000"/>
+          <w:sz w:val="26"/>
+          <w:szCs w:val="26"/>
+        </w:rPr>
+        <w:t xml:space="preserve"> </w:t>
+      </w:r>
+      <w:proofErr w:type="spellStart"/>
+      <w:r>
+        <w:rPr>
+          <w:rFonts w:eastAsia="TimesNewRoman"/>
+          <w:color w:val="000000"/>
+          <w:sz w:val="26"/>
+          <w:szCs w:val="26"/>
+        </w:rPr>
+        <w:t>параметрам</w:t>
+      </w:r>
+      <w:proofErr w:type="spellEnd"/>
+      <w:r>
+        <w:rPr>
+          <w:rFonts w:eastAsia="TimesNewRoman"/>
+          <w:color w:val="000000"/>
+          <w:sz w:val="26"/>
+          <w:szCs w:val="26"/>
+        </w:rPr>
+        <w:t>:</w:t>
+      </w:r>
+    </w:p>
+    <w:p>
+      <w:pPr>
+        <w:spacing w:line="288" w:lineRule="auto"/>
+        <w:ind w:firstLine="709"/>
+        <w:jc w:val="both"/>
+        <w:rPr>
+          <w:rFonts w:eastAsia="TimesNewRoman"/>
+          <w:color w:val="000000"/>
+          <w:sz w:val="26"/>
+          <w:szCs w:val="26"/>
+        </w:rPr>
+      </w:pPr>
+      <w:r>
+        <w:rPr>
+          <w:rFonts w:eastAsia="TimesNewRoman"/>
+          <w:color w:val="000000"/>
+          <w:sz w:val="26"/>
+          <w:szCs w:val="26"/>
+        </w:rPr>
+        <w:t>читаемость кода (в том числе наличие </w:t>
+      </w:r>
+      <w:hyperlink r:id="rId8" w:tooltip="Комментарии (программирование)" w:history="1">
+        <w:r>
+          <w:rPr>
+            <w:rFonts w:eastAsia="TimesNewRoman"/>
+            <w:color w:val="000000"/>
+            <w:sz w:val="26"/>
+            <w:szCs w:val="26"/>
+          </w:rPr>
+          <w:t>комментариев</w:t>
+        </w:r>
+      </w:hyperlink>
+      <w:r>
+        <w:rPr>
+          <w:rFonts w:eastAsia="TimesNewRoman"/>
+          <w:color w:val="000000"/>
+          <w:sz w:val="26"/>
+          <w:szCs w:val="26"/>
+        </w:rPr>
+        <w:t> к коду);</w:t>
+      </w:r>
+    </w:p>
+    <w:p>
+      <w:pPr>
+        <w:spacing w:line="288" w:lineRule="auto"/>
+        <w:ind w:firstLine="709"/>
+        <w:jc w:val="both"/>
+        <w:rPr>
+          <w:rFonts w:eastAsia="TimesNewRoman"/>
+          <w:color w:val="000000"/>
+          <w:sz w:val="26"/>
+          <w:szCs w:val="26"/>
+        </w:rPr>
+      </w:pPr>
+      <w:r>
+        <w:rPr>
+          <w:rFonts w:eastAsia="TimesNewRoman"/>
+          <w:color w:val="000000"/>
+          <w:sz w:val="26"/>
+          <w:szCs w:val="26"/>
+        </w:rPr>
+        <w:t xml:space="preserve">лёгкость в поддержке, тестировании, отладке и устранении ошибок, модификации и </w:t>
+      </w:r>
+      <w:proofErr w:type="spellStart"/>
+      <w:r>
+        <w:rPr>
+          <w:rFonts w:eastAsia="TimesNewRoman"/>
+          <w:color w:val="000000"/>
+          <w:sz w:val="26"/>
+          <w:szCs w:val="26"/>
+        </w:rPr>
+        <w:t>портировании</w:t>
+      </w:r>
+      <w:proofErr w:type="spellEnd"/>
+      <w:r>
+        <w:rPr>
+          <w:rFonts w:eastAsia="TimesNewRoman"/>
+          <w:color w:val="000000"/>
+          <w:sz w:val="26"/>
+          <w:szCs w:val="26"/>
+        </w:rPr>
+        <w:t>;</w:t>
+      </w:r>
+    </w:p>
+    <w:p>
+      <w:pPr>
+        <w:spacing w:line="288" w:lineRule="auto"/>
+        <w:ind w:firstLine="709"/>
+        <w:jc w:val="both"/>
+        <w:rPr>
+          <w:rFonts w:eastAsia="TimesNewRoman"/>
+          <w:color w:val="000000"/>
+          <w:sz w:val="26"/>
+          <w:szCs w:val="26"/>
+        </w:rPr>
+      </w:pPr>
+      <w:r>
+        <w:rPr>
+          <w:rFonts w:eastAsia="TimesNewRoman"/>
+          <w:color w:val="000000"/>
+          <w:sz w:val="26"/>
+          <w:szCs w:val="26"/>
+        </w:rPr>
+        <w:t>экономное использование ресурсов: памяти, процессора, дискового пространства;</w:t>
+      </w:r>
+    </w:p>
+    <w:p>
+      <w:pPr>
+        <w:spacing w:line="288" w:lineRule="auto"/>
+        <w:ind w:firstLine="709"/>
+        <w:jc w:val="both"/>
+        <w:rPr>
+          <w:rFonts w:eastAsia="TimesNewRoman"/>
+          <w:color w:val="000000"/>
+          <w:sz w:val="26"/>
+          <w:szCs w:val="26"/>
+        </w:rPr>
+      </w:pPr>
+      <w:r>
+        <w:rPr>
+          <w:rFonts w:eastAsia="TimesNewRoman"/>
+          <w:color w:val="000000"/>
+          <w:sz w:val="26"/>
+          <w:szCs w:val="26"/>
+        </w:rPr>
+        <w:t>отсутствие замечаний, выводимых компилятором;</w:t>
+      </w:r>
+    </w:p>
+    <w:p>
+      <w:pPr>
+        <w:spacing w:line="288" w:lineRule="auto"/>
+        <w:ind w:firstLine="709"/>
+        <w:jc w:val="both"/>
+        <w:rPr>
+          <w:rFonts w:eastAsia="TimesNewRoman"/>
+          <w:color w:val="000000"/>
+          <w:sz w:val="26"/>
+          <w:szCs w:val="26"/>
+        </w:rPr>
+      </w:pPr>
+      <w:r>
+        <w:rPr>
+          <w:rFonts w:eastAsia="TimesNewRoman"/>
+          <w:color w:val="000000"/>
+          <w:sz w:val="26"/>
+          <w:szCs w:val="26"/>
+        </w:rPr>
+        <w:t>отсутствие «мусора» — неиспользуемых переменных, недостижимых блоков кода, ненужных устаревших комментариев и т. д.;</w:t>
+      </w:r>
+    </w:p>
+    <w:p>
+      <w:pPr>
+        <w:spacing w:line="288" w:lineRule="auto"/>
+        <w:ind w:firstLine="709"/>
+        <w:jc w:val="both"/>
+        <w:rPr>
+          <w:rFonts w:eastAsia="TimesNewRoman"/>
+          <w:color w:val="000000"/>
+          <w:sz w:val="26"/>
+          <w:szCs w:val="26"/>
+        </w:rPr>
+      </w:pPr>
+      <w:r>
+        <w:rPr>
+          <w:rFonts w:eastAsia="TimesNewRoman"/>
+          <w:color w:val="000000"/>
+          <w:sz w:val="26"/>
+          <w:szCs w:val="26"/>
+        </w:rPr>
+        <w:t>адекватная обработка ошибок;</w:t>
+      </w:r>
+    </w:p>
+    <w:p>
+      <w:pPr>
+        <w:spacing w:line="288" w:lineRule="auto"/>
+        <w:ind w:firstLine="709"/>
+        <w:jc w:val="both"/>
+        <w:rPr>
+          <w:rFonts w:eastAsia="TimesNewRoman"/>
+          <w:color w:val="000000"/>
+          <w:sz w:val="26"/>
+          <w:szCs w:val="26"/>
+        </w:rPr>
+      </w:pPr>
+      <w:r>
+        <w:rPr>
+          <w:rFonts w:eastAsia="TimesNewRoman"/>
+          <w:color w:val="000000"/>
+          <w:sz w:val="26"/>
+          <w:szCs w:val="26"/>
+        </w:rPr>
+        <w:t>переносимость — возможность использования обработчика (компилятора, интерпретатора, транслятора) разных версий или даже различных </w:t>
+      </w:r>
+      <w:hyperlink r:id="rId9" w:tooltip="Операционная система" w:history="1">
+        <w:r>
+          <w:rPr>
+            <w:rFonts w:eastAsia="TimesNewRoman"/>
+            <w:color w:val="000000"/>
+            <w:sz w:val="26"/>
+            <w:szCs w:val="26"/>
+          </w:rPr>
+          <w:t>ОС</w:t>
+        </w:r>
+      </w:hyperlink>
+      <w:r>
+        <w:rPr>
+          <w:rFonts w:eastAsia="TimesNewRoman"/>
+          <w:color w:val="000000"/>
+          <w:sz w:val="26"/>
+          <w:szCs w:val="26"/>
+        </w:rPr>
+        <w:t>;</w:t>
+      </w:r>
+    </w:p>
+    <w:p>
+      <w:pPr>
+        <w:spacing w:line="288" w:lineRule="auto"/>
+        <w:ind w:firstLine="709"/>
+        <w:jc w:val="both"/>
+        <w:rPr>
+          <w:rFonts w:eastAsia="TimesNewRoman"/>
+          <w:color w:val="000000"/>
+          <w:sz w:val="26"/>
+          <w:szCs w:val="26"/>
+        </w:rPr>
+      </w:pPr>
+      <w:proofErr w:type="gramStart"/>
+      <w:r>
+        <w:rPr>
+          <w:rFonts w:eastAsia="TimesNewRoman"/>
+          <w:color w:val="000000"/>
+          <w:sz w:val="26"/>
+          <w:szCs w:val="26"/>
+        </w:rPr>
+        <w:t>возможность</w:t>
+      </w:r>
+      <w:proofErr w:type="gramEnd"/>
+      <w:r>
+        <w:rPr>
+          <w:rFonts w:eastAsia="TimesNewRoman"/>
+          <w:color w:val="000000"/>
+          <w:sz w:val="26"/>
+          <w:szCs w:val="26"/>
+        </w:rPr>
+        <w:t> </w:t>
+      </w:r>
+      <w:hyperlink r:id="rId10" w:tooltip="Интернационализация" w:history="1">
+        <w:r>
+          <w:rPr>
+            <w:rFonts w:eastAsia="TimesNewRoman"/>
+            <w:color w:val="000000"/>
+            <w:sz w:val="26"/>
+            <w:szCs w:val="26"/>
+          </w:rPr>
+          <w:t>интернационализации</w:t>
+        </w:r>
+      </w:hyperlink>
+      <w:r>
+        <w:rPr>
+          <w:rFonts w:eastAsia="TimesNewRoman"/>
+          <w:color w:val="000000"/>
+          <w:sz w:val="26"/>
+          <w:szCs w:val="26"/>
+        </w:rPr>
+        <w:t> интерфейса.</w:t>
+      </w:r>
+    </w:p>
+    <w:p>
+      <w:pPr>
+        <w:shd w:val="clear" w:color="auto" w:fill="FFFFFF"/>
+        <w:spacing w:before="600" w:after="100" w:afterAutospacing="1" w:line="288" w:lineRule="auto"/>
+        <w:ind w:firstLine="709"/>
+        <w:outlineLvl w:val="1"/>
+        <w:rPr>
+          <w:b/>
+          <w:sz w:val="26"/>
+          <w:szCs w:val="26"/>
+        </w:rPr>
+      </w:pPr>
     </w:p>
     <w:p>
       <w:pPr>
@@ -136,6 +1013,850 @@
     </w:p>
     <w:p>
       <w:pPr>
+        <w:spacing w:line="288" w:lineRule="auto"/>
+        <w:ind w:firstLine="709"/>
+        <w:jc w:val="both"/>
+        <w:rPr>
+          <w:rFonts w:eastAsia="TimesNewRoman"/>
+          <w:color w:val="000000"/>
+          <w:sz w:val="26"/>
+          <w:szCs w:val="26"/>
+        </w:rPr>
+      </w:pPr>
+      <w:r>
+        <w:rPr>
+          <w:rFonts w:eastAsia="TimesNewRoman"/>
+          <w:color w:val="000000"/>
+          <w:sz w:val="26"/>
+          <w:szCs w:val="26"/>
+        </w:rPr>
+        <w:t xml:space="preserve">В первую очередь надо выяснить по каким метрикам надо определять качество кода и для чего это нам вообще нужно. В программировании нам повезло и, в большинстве случаев, для определения метрики нам достаточно определить важную для </w:t>
+      </w:r>
+      <w:r>
+        <w:rPr>
+          <w:rFonts w:eastAsia="TimesNewRoman"/>
+          <w:color w:val="000000"/>
+          <w:sz w:val="26"/>
+          <w:szCs w:val="26"/>
+        </w:rPr>
+        <w:lastRenderedPageBreak/>
+        <w:t>нас характеристику:</w:t>
+      </w:r>
+      <w:r>
+        <w:rPr>
+          <w:rFonts w:eastAsia="TimesNewRoman"/>
+          <w:color w:val="000000"/>
+          <w:sz w:val="26"/>
+          <w:szCs w:val="26"/>
+        </w:rPr>
+        <w:br/>
+      </w:r>
+    </w:p>
+    <w:p>
+      <w:pPr>
+        <w:spacing w:line="288" w:lineRule="auto"/>
+        <w:ind w:firstLine="709"/>
+        <w:jc w:val="both"/>
+        <w:rPr>
+          <w:rFonts w:eastAsia="TimesNewRoman"/>
+          <w:color w:val="000000"/>
+          <w:sz w:val="26"/>
+          <w:szCs w:val="26"/>
+        </w:rPr>
+      </w:pPr>
+      <w:proofErr w:type="spellStart"/>
+      <w:r>
+        <w:rPr>
+          <w:rFonts w:eastAsia="TimesNewRoman"/>
+          <w:color w:val="000000"/>
+          <w:sz w:val="26"/>
+          <w:szCs w:val="26"/>
+        </w:rPr>
+        <w:t>соответствие</w:t>
+      </w:r>
+      <w:proofErr w:type="spellEnd"/>
+      <w:r>
+        <w:rPr>
+          <w:rFonts w:eastAsia="TimesNewRoman"/>
+          <w:color w:val="000000"/>
+          <w:sz w:val="26"/>
+          <w:szCs w:val="26"/>
+        </w:rPr>
+        <w:t xml:space="preserve"> </w:t>
+      </w:r>
+      <w:proofErr w:type="spellStart"/>
+      <w:r>
+        <w:rPr>
+          <w:rFonts w:eastAsia="TimesNewRoman"/>
+          <w:color w:val="000000"/>
+          <w:sz w:val="26"/>
+          <w:szCs w:val="26"/>
+        </w:rPr>
+        <w:t>правилам</w:t>
+      </w:r>
+      <w:proofErr w:type="spellEnd"/>
+      <w:r>
+        <w:rPr>
+          <w:rFonts w:eastAsia="TimesNewRoman"/>
+          <w:color w:val="000000"/>
+          <w:sz w:val="26"/>
+          <w:szCs w:val="26"/>
+        </w:rPr>
+        <w:t>;</w:t>
+      </w:r>
+    </w:p>
+    <w:p>
+      <w:pPr>
+        <w:spacing w:line="288" w:lineRule="auto"/>
+        <w:ind w:firstLine="709"/>
+        <w:jc w:val="both"/>
+        <w:rPr>
+          <w:rFonts w:eastAsia="TimesNewRoman"/>
+          <w:color w:val="000000"/>
+          <w:sz w:val="26"/>
+          <w:szCs w:val="26"/>
+        </w:rPr>
+      </w:pPr>
+      <w:proofErr w:type="spellStart"/>
+      <w:r>
+        <w:rPr>
+          <w:rFonts w:eastAsia="TimesNewRoman"/>
+          <w:color w:val="000000"/>
+          <w:sz w:val="26"/>
+          <w:szCs w:val="26"/>
+        </w:rPr>
+        <w:t>сложность</w:t>
+      </w:r>
+      <w:proofErr w:type="spellEnd"/>
+      <w:r>
+        <w:rPr>
+          <w:rFonts w:eastAsia="TimesNewRoman"/>
+          <w:color w:val="000000"/>
+          <w:sz w:val="26"/>
+          <w:szCs w:val="26"/>
+        </w:rPr>
+        <w:t xml:space="preserve"> </w:t>
+      </w:r>
+      <w:proofErr w:type="spellStart"/>
+      <w:r>
+        <w:rPr>
+          <w:rFonts w:eastAsia="TimesNewRoman"/>
+          <w:color w:val="000000"/>
+          <w:sz w:val="26"/>
+          <w:szCs w:val="26"/>
+        </w:rPr>
+        <w:t>кода</w:t>
+      </w:r>
+      <w:proofErr w:type="spellEnd"/>
+      <w:r>
+        <w:rPr>
+          <w:rFonts w:eastAsia="TimesNewRoman"/>
+          <w:color w:val="000000"/>
+          <w:sz w:val="26"/>
+          <w:szCs w:val="26"/>
+        </w:rPr>
+        <w:t>;</w:t>
+      </w:r>
+    </w:p>
+    <w:p>
+      <w:pPr>
+        <w:spacing w:line="288" w:lineRule="auto"/>
+        <w:ind w:firstLine="709"/>
+        <w:jc w:val="both"/>
+        <w:rPr>
+          <w:rFonts w:eastAsia="TimesNewRoman"/>
+          <w:color w:val="000000"/>
+          <w:sz w:val="26"/>
+          <w:szCs w:val="26"/>
+        </w:rPr>
+      </w:pPr>
+      <w:proofErr w:type="spellStart"/>
+      <w:r>
+        <w:rPr>
+          <w:rFonts w:eastAsia="TimesNewRoman"/>
+          <w:color w:val="000000"/>
+          <w:sz w:val="26"/>
+          <w:szCs w:val="26"/>
+        </w:rPr>
+        <w:t>дубликаты</w:t>
+      </w:r>
+      <w:proofErr w:type="spellEnd"/>
+      <w:r>
+        <w:rPr>
+          <w:rFonts w:eastAsia="TimesNewRoman"/>
+          <w:color w:val="000000"/>
+          <w:sz w:val="26"/>
+          <w:szCs w:val="26"/>
+        </w:rPr>
+        <w:t>;</w:t>
+      </w:r>
+    </w:p>
+    <w:p>
+      <w:pPr>
+        <w:spacing w:line="288" w:lineRule="auto"/>
+        <w:ind w:firstLine="709"/>
+        <w:jc w:val="both"/>
+        <w:rPr>
+          <w:rFonts w:eastAsia="TimesNewRoman"/>
+          <w:color w:val="000000"/>
+          <w:sz w:val="26"/>
+          <w:szCs w:val="26"/>
+        </w:rPr>
+      </w:pPr>
+      <w:proofErr w:type="spellStart"/>
+      <w:r>
+        <w:rPr>
+          <w:rFonts w:eastAsia="TimesNewRoman"/>
+          <w:color w:val="000000"/>
+          <w:sz w:val="26"/>
+          <w:szCs w:val="26"/>
+        </w:rPr>
+        <w:t>комментирование</w:t>
+      </w:r>
+      <w:proofErr w:type="spellEnd"/>
+      <w:r>
+        <w:rPr>
+          <w:rFonts w:eastAsia="TimesNewRoman"/>
+          <w:color w:val="000000"/>
+          <w:sz w:val="26"/>
+          <w:szCs w:val="26"/>
+        </w:rPr>
+        <w:t>;</w:t>
+      </w:r>
+    </w:p>
+    <w:p>
+      <w:pPr>
+        <w:spacing w:line="288" w:lineRule="auto"/>
+        <w:ind w:firstLine="709"/>
+        <w:jc w:val="both"/>
+        <w:rPr>
+          <w:rFonts w:eastAsia="TimesNewRoman"/>
+          <w:color w:val="000000"/>
+          <w:sz w:val="26"/>
+          <w:szCs w:val="26"/>
+        </w:rPr>
+      </w:pPr>
+      <w:proofErr w:type="spellStart"/>
+      <w:proofErr w:type="gramStart"/>
+      <w:r>
+        <w:rPr>
+          <w:rFonts w:eastAsia="TimesNewRoman"/>
+          <w:color w:val="000000"/>
+          <w:sz w:val="26"/>
+          <w:szCs w:val="26"/>
+        </w:rPr>
+        <w:t>покрытие</w:t>
+      </w:r>
+      <w:proofErr w:type="spellEnd"/>
+      <w:proofErr w:type="gramEnd"/>
+      <w:r>
+        <w:rPr>
+          <w:rFonts w:eastAsia="TimesNewRoman"/>
+          <w:color w:val="000000"/>
+          <w:sz w:val="26"/>
+          <w:szCs w:val="26"/>
+        </w:rPr>
+        <w:t xml:space="preserve"> </w:t>
+      </w:r>
+      <w:proofErr w:type="spellStart"/>
+      <w:r>
+        <w:rPr>
+          <w:rFonts w:eastAsia="TimesNewRoman"/>
+          <w:color w:val="000000"/>
+          <w:sz w:val="26"/>
+          <w:szCs w:val="26"/>
+        </w:rPr>
+        <w:t>тестами</w:t>
+      </w:r>
+      <w:proofErr w:type="spellEnd"/>
+      <w:r>
+        <w:rPr>
+          <w:rFonts w:eastAsia="TimesNewRoman"/>
+          <w:color w:val="000000"/>
+          <w:sz w:val="26"/>
+          <w:szCs w:val="26"/>
+        </w:rPr>
+        <w:t>.</w:t>
+      </w:r>
+    </w:p>
+    <w:p>
+      <w:pPr>
+        <w:spacing w:line="288" w:lineRule="auto"/>
+        <w:ind w:firstLine="709"/>
+        <w:jc w:val="both"/>
+        <w:rPr>
+          <w:rFonts w:eastAsia="TimesNewRoman"/>
+          <w:color w:val="000000"/>
+          <w:sz w:val="26"/>
+          <w:szCs w:val="26"/>
+        </w:rPr>
+      </w:pPr>
+      <w:r>
+        <w:rPr>
+          <w:rFonts w:eastAsia="TimesNewRoman"/>
+          <w:color w:val="000000"/>
+          <w:sz w:val="26"/>
+          <w:szCs w:val="26"/>
+        </w:rPr>
+        <w:t>Нас интересуют первые два.</w:t>
+      </w:r>
+    </w:p>
+    <w:p>
+      <w:pPr>
+        <w:spacing w:line="288" w:lineRule="auto"/>
+        <w:ind w:firstLine="709"/>
+        <w:jc w:val="both"/>
+        <w:rPr>
+          <w:rFonts w:eastAsia="TimesNewRoman"/>
+          <w:color w:val="000000"/>
+          <w:sz w:val="26"/>
+          <w:szCs w:val="26"/>
+        </w:rPr>
+      </w:pPr>
+      <w:r>
+        <w:rPr>
+          <w:rFonts w:eastAsia="TimesNewRoman"/>
+          <w:color w:val="000000"/>
+          <w:sz w:val="26"/>
+          <w:szCs w:val="26"/>
+        </w:rPr>
+        <w:t>Соответствие правилам</w:t>
+      </w:r>
+    </w:p>
+    <w:p>
+      <w:pPr>
+        <w:spacing w:line="288" w:lineRule="auto"/>
+        <w:ind w:firstLine="709"/>
+        <w:jc w:val="both"/>
+        <w:rPr>
+          <w:rFonts w:eastAsia="TimesNewRoman"/>
+          <w:color w:val="000000"/>
+          <w:sz w:val="26"/>
+          <w:szCs w:val="26"/>
+        </w:rPr>
+      </w:pPr>
+      <w:r>
+        <w:rPr>
+          <w:rFonts w:eastAsia="TimesNewRoman"/>
+          <w:color w:val="000000"/>
+          <w:sz w:val="26"/>
+          <w:szCs w:val="26"/>
+        </w:rPr>
+        <w:br/>
+        <w:t xml:space="preserve">Под этот пункт подпадают ситуации, когда код компилируется и, в большинстве случаев, делает свое дело, при чем делает это правильно. Это интересная характеристика в большей степени от того, что в компании сначала должны существовать правила написания кода. Можно поступить проще и взять труд других (Java Code Conventions, GCC Coding Conventions, </w:t>
+      </w:r>
+      <w:proofErr w:type="spellStart"/>
+      <w:r>
+        <w:rPr>
+          <w:rFonts w:eastAsia="TimesNewRoman"/>
+          <w:color w:val="000000"/>
+          <w:sz w:val="26"/>
+          <w:szCs w:val="26"/>
+        </w:rPr>
+        <w:t>Zends</w:t>
+      </w:r>
+      <w:proofErr w:type="spellEnd"/>
+      <w:r>
+        <w:rPr>
+          <w:rFonts w:eastAsia="TimesNewRoman"/>
+          <w:color w:val="000000"/>
+          <w:sz w:val="26"/>
+          <w:szCs w:val="26"/>
+        </w:rPr>
+        <w:t xml:space="preserve"> Coding Standard), а можно поработать и дополнить их своими, наиболее подходящими для специфики вашей компании.</w:t>
+      </w:r>
+      <w:r>
+        <w:rPr>
+          <w:rFonts w:eastAsia="TimesNewRoman"/>
+          <w:color w:val="000000"/>
+          <w:sz w:val="26"/>
+          <w:szCs w:val="26"/>
+        </w:rPr>
+        <w:br/>
+        <w:t xml:space="preserve">Но зачем нам правила написания кода, если код делает свое дело? </w:t>
+      </w:r>
+      <w:proofErr w:type="spellStart"/>
+      <w:r>
+        <w:rPr>
+          <w:rFonts w:eastAsia="TimesNewRoman"/>
+          <w:color w:val="000000"/>
+          <w:sz w:val="26"/>
+          <w:szCs w:val="26"/>
+        </w:rPr>
+        <w:t>Чтобы</w:t>
+      </w:r>
+      <w:proofErr w:type="spellEnd"/>
+      <w:r>
+        <w:rPr>
+          <w:rFonts w:eastAsia="TimesNewRoman"/>
+          <w:color w:val="000000"/>
+          <w:sz w:val="26"/>
+          <w:szCs w:val="26"/>
+        </w:rPr>
+        <w:t xml:space="preserve"> </w:t>
+      </w:r>
+      <w:proofErr w:type="spellStart"/>
+      <w:r>
+        <w:rPr>
+          <w:rFonts w:eastAsia="TimesNewRoman"/>
+          <w:color w:val="000000"/>
+          <w:sz w:val="26"/>
+          <w:szCs w:val="26"/>
+        </w:rPr>
+        <w:t>ответить</w:t>
+      </w:r>
+      <w:proofErr w:type="spellEnd"/>
+      <w:r>
+        <w:rPr>
+          <w:rFonts w:eastAsia="TimesNewRoman"/>
+          <w:color w:val="000000"/>
+          <w:sz w:val="26"/>
+          <w:szCs w:val="26"/>
+        </w:rPr>
+        <w:t xml:space="preserve"> </w:t>
+      </w:r>
+      <w:proofErr w:type="spellStart"/>
+      <w:r>
+        <w:rPr>
+          <w:rFonts w:eastAsia="TimesNewRoman"/>
+          <w:color w:val="000000"/>
+          <w:sz w:val="26"/>
+          <w:szCs w:val="26"/>
+        </w:rPr>
+        <w:t>на</w:t>
+      </w:r>
+      <w:proofErr w:type="spellEnd"/>
+      <w:r>
+        <w:rPr>
+          <w:rFonts w:eastAsia="TimesNewRoman"/>
+          <w:color w:val="000000"/>
+          <w:sz w:val="26"/>
+          <w:szCs w:val="26"/>
+        </w:rPr>
+        <w:t xml:space="preserve"> </w:t>
+      </w:r>
+      <w:proofErr w:type="spellStart"/>
+      <w:r>
+        <w:rPr>
+          <w:rFonts w:eastAsia="TimesNewRoman"/>
+          <w:color w:val="000000"/>
+          <w:sz w:val="26"/>
+          <w:szCs w:val="26"/>
+        </w:rPr>
+        <w:t>вопрос</w:t>
+      </w:r>
+      <w:proofErr w:type="spellEnd"/>
+      <w:r>
+        <w:rPr>
+          <w:rFonts w:eastAsia="TimesNewRoman"/>
+          <w:color w:val="000000"/>
+          <w:sz w:val="26"/>
+          <w:szCs w:val="26"/>
+        </w:rPr>
+        <w:t xml:space="preserve"> </w:t>
+      </w:r>
+      <w:proofErr w:type="spellStart"/>
+      <w:r>
+        <w:rPr>
+          <w:rFonts w:eastAsia="TimesNewRoman"/>
+          <w:color w:val="000000"/>
+          <w:sz w:val="26"/>
+          <w:szCs w:val="26"/>
+        </w:rPr>
+        <w:t>выделим</w:t>
+      </w:r>
+      <w:proofErr w:type="spellEnd"/>
+      <w:r>
+        <w:rPr>
+          <w:rFonts w:eastAsia="TimesNewRoman"/>
+          <w:color w:val="000000"/>
+          <w:sz w:val="26"/>
+          <w:szCs w:val="26"/>
+        </w:rPr>
+        <w:t xml:space="preserve"> </w:t>
+      </w:r>
+      <w:proofErr w:type="spellStart"/>
+      <w:r>
+        <w:rPr>
+          <w:rFonts w:eastAsia="TimesNewRoman"/>
+          <w:color w:val="000000"/>
+          <w:sz w:val="26"/>
+          <w:szCs w:val="26"/>
+        </w:rPr>
+        <w:t>несколько</w:t>
+      </w:r>
+      <w:proofErr w:type="spellEnd"/>
+      <w:r>
+        <w:rPr>
+          <w:rFonts w:eastAsia="TimesNewRoman"/>
+          <w:color w:val="000000"/>
+          <w:sz w:val="26"/>
+          <w:szCs w:val="26"/>
+        </w:rPr>
+        <w:t xml:space="preserve"> </w:t>
+      </w:r>
+      <w:proofErr w:type="spellStart"/>
+      <w:r>
+        <w:rPr>
+          <w:rFonts w:eastAsia="TimesNewRoman"/>
+          <w:color w:val="000000"/>
+          <w:sz w:val="26"/>
+          <w:szCs w:val="26"/>
+        </w:rPr>
+        <w:t>типов</w:t>
+      </w:r>
+      <w:proofErr w:type="spellEnd"/>
+      <w:r>
+        <w:rPr>
+          <w:rFonts w:eastAsia="TimesNewRoman"/>
+          <w:color w:val="000000"/>
+          <w:sz w:val="26"/>
+          <w:szCs w:val="26"/>
+        </w:rPr>
+        <w:t xml:space="preserve"> </w:t>
+      </w:r>
+      <w:proofErr w:type="spellStart"/>
+      <w:r>
+        <w:rPr>
+          <w:rFonts w:eastAsia="TimesNewRoman"/>
+          <w:color w:val="000000"/>
+          <w:sz w:val="26"/>
+          <w:szCs w:val="26"/>
+        </w:rPr>
+        <w:t>правил</w:t>
+      </w:r>
+      <w:proofErr w:type="spellEnd"/>
+      <w:r>
+        <w:rPr>
+          <w:rFonts w:eastAsia="TimesNewRoman"/>
+          <w:color w:val="000000"/>
+          <w:sz w:val="26"/>
+          <w:szCs w:val="26"/>
+        </w:rPr>
+        <w:t>:</w:t>
+      </w:r>
+      <w:r>
+        <w:rPr>
+          <w:rFonts w:eastAsia="TimesNewRoman"/>
+          <w:color w:val="000000"/>
+          <w:sz w:val="26"/>
+          <w:szCs w:val="26"/>
+        </w:rPr>
+        <w:br/>
+      </w:r>
+    </w:p>
+    <w:p>
+      <w:pPr>
+        <w:spacing w:line="288" w:lineRule="auto"/>
+        <w:ind w:firstLine="709"/>
+        <w:jc w:val="both"/>
+        <w:rPr>
+          <w:rFonts w:eastAsia="TimesNewRoman"/>
+          <w:color w:val="000000"/>
+          <w:sz w:val="26"/>
+          <w:szCs w:val="26"/>
+        </w:rPr>
+      </w:pPr>
+      <w:r>
+        <w:rPr>
+          <w:rFonts w:eastAsia="TimesNewRoman"/>
+          <w:color w:val="000000"/>
+          <w:sz w:val="26"/>
+          <w:szCs w:val="26"/>
+        </w:rPr>
+        <w:t>синтаксические правила — одни из наиболее бесполезных правил (но только первый взгляд), поскольку совсем никоим образом не виляют на исполнение программы. К ним можно отнести стиль именования переменных (</w:t>
+      </w:r>
+      <w:proofErr w:type="spellStart"/>
+      <w:r>
+        <w:rPr>
+          <w:rFonts w:eastAsia="TimesNewRoman"/>
+          <w:color w:val="000000"/>
+          <w:sz w:val="26"/>
+          <w:szCs w:val="26"/>
+        </w:rPr>
+        <w:t>camelCase</w:t>
+      </w:r>
+      <w:proofErr w:type="spellEnd"/>
+      <w:r>
+        <w:rPr>
+          <w:rFonts w:eastAsia="TimesNewRoman"/>
+          <w:color w:val="000000"/>
+          <w:sz w:val="26"/>
+          <w:szCs w:val="26"/>
+        </w:rPr>
+        <w:t>, через подчеркивание), констант (uppercase), методов, стиль написания фигурных скобок и нужны ли они если в блоке только одна строка кода. Этот список можно продолжить. Когда программист пишет код, он его легко читает, потому что он знает свой собственный стиль. Но стоит ему дать код где используется венгерская нотация и скобки с новой строки, ему придется тратить дополнительное внимание на восприятие нового стиля. Особенно веселит ситуация, когда несколько совсем разных стилей используются в одном проекте или даже модуле.</w:t>
+      </w:r>
+    </w:p>
+    <w:p>
+      <w:pPr>
+        <w:spacing w:line="288" w:lineRule="auto"/>
+        <w:ind w:firstLine="709"/>
+        <w:jc w:val="both"/>
+        <w:rPr>
+          <w:rFonts w:eastAsia="TimesNewRoman"/>
+          <w:color w:val="000000"/>
+          <w:sz w:val="26"/>
+          <w:szCs w:val="26"/>
+        </w:rPr>
+      </w:pPr>
+      <w:r>
+        <w:rPr>
+          <w:rFonts w:eastAsia="TimesNewRoman"/>
+          <w:color w:val="000000"/>
+          <w:sz w:val="26"/>
+          <w:szCs w:val="26"/>
+        </w:rPr>
+        <w:t xml:space="preserve">правила поддержки кода — правила, которые должны сигнализировать что код слишком сложный и его будет трудно сопровождать. К примеру, индекс сложности (подробнее о нем ниже) метода или класса слишком большой или слишком много строк кода в методе, наличие дубликатов в коде или “magic </w:t>
+      </w:r>
+      <w:proofErr w:type="spellStart"/>
+      <w:r>
+        <w:rPr>
+          <w:rFonts w:eastAsia="TimesNewRoman"/>
+          <w:color w:val="000000"/>
+          <w:sz w:val="26"/>
+          <w:szCs w:val="26"/>
+        </w:rPr>
+        <w:t>numders</w:t>
+      </w:r>
+      <w:proofErr w:type="spellEnd"/>
+      <w:r>
+        <w:rPr>
+          <w:rFonts w:eastAsia="TimesNewRoman"/>
+          <w:color w:val="000000"/>
+          <w:sz w:val="26"/>
+          <w:szCs w:val="26"/>
+        </w:rPr>
+        <w:t xml:space="preserve">”. </w:t>
+      </w:r>
+      <w:r>
+        <w:rPr>
+          <w:rFonts w:eastAsia="TimesNewRoman"/>
+          <w:color w:val="000000"/>
+          <w:sz w:val="26"/>
+          <w:szCs w:val="26"/>
+        </w:rPr>
+        <w:t>Все</w:t>
+      </w:r>
+      <w:r>
+        <w:rPr>
+          <w:rFonts w:eastAsia="TimesNewRoman"/>
+          <w:color w:val="000000"/>
+          <w:sz w:val="26"/>
+          <w:szCs w:val="26"/>
+        </w:rPr>
+        <w:t xml:space="preserve"> они указывают нам </w:t>
+      </w:r>
+      <w:proofErr w:type="gramStart"/>
+      <w:r>
+        <w:rPr>
+          <w:rFonts w:eastAsia="TimesNewRoman"/>
+          <w:color w:val="000000"/>
+          <w:sz w:val="26"/>
+          <w:szCs w:val="26"/>
+        </w:rPr>
+        <w:t>на узкие места</w:t>
+      </w:r>
+      <w:proofErr w:type="gramEnd"/>
+      <w:r>
+        <w:rPr>
+          <w:rFonts w:eastAsia="TimesNewRoman"/>
+          <w:color w:val="000000"/>
+          <w:sz w:val="26"/>
+          <w:szCs w:val="26"/>
+        </w:rPr>
+        <w:t xml:space="preserve"> которые сложно будет сопровождать. Но нельзя забывать, что именно мы можем решить какой индекс сложности для нас большой, а какой приемлемый.</w:t>
+      </w:r>
+    </w:p>
+    <w:p>
+      <w:pPr>
+        <w:spacing w:line="288" w:lineRule="auto"/>
+        <w:ind w:firstLine="709"/>
+        <w:jc w:val="both"/>
+        <w:rPr>
+          <w:rFonts w:eastAsia="TimesNewRoman"/>
+          <w:color w:val="000000"/>
+          <w:sz w:val="26"/>
+          <w:szCs w:val="26"/>
+        </w:rPr>
+      </w:pPr>
+      <w:r>
+        <w:rPr>
+          <w:rFonts w:eastAsia="TimesNewRoman"/>
+          <w:color w:val="000000"/>
+          <w:sz w:val="26"/>
+          <w:szCs w:val="26"/>
+        </w:rPr>
+        <w:t>очистка и оптимизация кода — самые простые правила в том смысле, что редко кто-то будет утверждать, что выражения очень нужны, даже когда они нигде не используются. Сюда можно отнести лишние импорты, переменные и методы, которые уже не используются, но по какой-то причине их оставили в наследство.</w:t>
+      </w:r>
+    </w:p>
+    <w:p>
+      <w:pPr>
+        <w:spacing w:line="288" w:lineRule="auto"/>
+        <w:ind w:firstLine="709"/>
+        <w:jc w:val="both"/>
+        <w:rPr>
+          <w:rFonts w:eastAsia="TimesNewRoman"/>
+          <w:color w:val="000000"/>
+          <w:sz w:val="26"/>
+          <w:szCs w:val="26"/>
+        </w:rPr>
+      </w:pPr>
+      <w:r>
+        <w:rPr>
+          <w:rFonts w:eastAsia="TimesNewRoman"/>
+          <w:color w:val="000000"/>
+          <w:sz w:val="26"/>
+          <w:szCs w:val="26"/>
+        </w:rPr>
+        <w:lastRenderedPageBreak/>
+        <w:br/>
+        <w:t>Метрика здесь очевидная: соответствие правилам должно стремится к 100%, то есть чем меньше нарушений правил, тем лучше.</w:t>
+      </w:r>
+    </w:p>
+    <w:p>
+      <w:pPr>
+        <w:spacing w:line="288" w:lineRule="auto"/>
+        <w:ind w:firstLine="709"/>
+        <w:jc w:val="both"/>
+        <w:rPr>
+          <w:rFonts w:eastAsia="TimesNewRoman"/>
+          <w:color w:val="000000"/>
+          <w:sz w:val="26"/>
+          <w:szCs w:val="26"/>
+        </w:rPr>
+      </w:pPr>
+      <w:r>
+        <w:rPr>
+          <w:rFonts w:eastAsia="TimesNewRoman"/>
+          <w:color w:val="000000"/>
+          <w:sz w:val="26"/>
+          <w:szCs w:val="26"/>
+        </w:rPr>
+        <w:t>Цикломатическая сложность кода</w:t>
+      </w:r>
+      <w:r>
+        <w:rPr>
+          <w:rFonts w:eastAsia="TimesNewRoman"/>
+          <w:color w:val="000000"/>
+          <w:sz w:val="26"/>
+          <w:szCs w:val="26"/>
+        </w:rPr>
+        <w:t xml:space="preserve"> – х</w:t>
+      </w:r>
+      <w:r>
+        <w:rPr>
+          <w:rFonts w:eastAsia="TimesNewRoman"/>
+          <w:color w:val="000000"/>
+          <w:sz w:val="26"/>
+          <w:szCs w:val="26"/>
+        </w:rPr>
+        <w:t xml:space="preserve">арактеристика, от которой напрямую зависит сложность поддержки кода. Здесь выделить метрику посложнее чем в предыдущей характеристике. Если </w:t>
+      </w:r>
+      <w:proofErr w:type="gramStart"/>
+      <w:r>
+        <w:rPr>
+          <w:rFonts w:eastAsia="TimesNewRoman"/>
+          <w:color w:val="000000"/>
+          <w:sz w:val="26"/>
+          <w:szCs w:val="26"/>
+        </w:rPr>
+        <w:t>по простому</w:t>
+      </w:r>
+      <w:proofErr w:type="gramEnd"/>
+      <w:r>
+        <w:rPr>
+          <w:rFonts w:eastAsia="TimesNewRoman"/>
+          <w:color w:val="000000"/>
+          <w:sz w:val="26"/>
+          <w:szCs w:val="26"/>
+        </w:rPr>
+        <w:t>, оно зависит от количества вложенных операторов ветвления и циклов. Кому интересно более подробное описания, можно почитать на </w:t>
+      </w:r>
+      <w:hyperlink r:id="rId11" w:history="1">
+        <w:r>
+          <w:rPr>
+            <w:rFonts w:eastAsia="TimesNewRoman"/>
+            <w:color w:val="000000"/>
+            <w:sz w:val="26"/>
+            <w:szCs w:val="26"/>
+          </w:rPr>
+          <w:t>вики</w:t>
+        </w:r>
+      </w:hyperlink>
+      <w:r>
+        <w:rPr>
+          <w:rFonts w:eastAsia="TimesNewRoman"/>
+          <w:color w:val="000000"/>
+          <w:sz w:val="26"/>
+          <w:szCs w:val="26"/>
+        </w:rPr>
+        <w:t xml:space="preserve">. Чем индекс </w:t>
+      </w:r>
+      <w:proofErr w:type="gramStart"/>
+      <w:r>
+        <w:rPr>
+          <w:rFonts w:eastAsia="TimesNewRoman"/>
+          <w:color w:val="000000"/>
+          <w:sz w:val="26"/>
+          <w:szCs w:val="26"/>
+        </w:rPr>
+        <w:t>ниже</w:t>
+      </w:r>
+      <w:proofErr w:type="gramEnd"/>
+      <w:r>
+        <w:rPr>
+          <w:rFonts w:eastAsia="TimesNewRoman"/>
+          <w:color w:val="000000"/>
+          <w:sz w:val="26"/>
+          <w:szCs w:val="26"/>
+        </w:rPr>
+        <w:t xml:space="preserve"> тем лучше, и тем легче в будущем будет менять структуру кода. Стоит мерить сложность метода, класса, файла. Значение этой метрики надо ограничить </w:t>
+      </w:r>
+      <w:proofErr w:type="spellStart"/>
+      <w:r>
+        <w:rPr>
+          <w:rFonts w:eastAsia="TimesNewRoman"/>
+          <w:color w:val="000000"/>
+          <w:sz w:val="26"/>
+          <w:szCs w:val="26"/>
+        </w:rPr>
+        <w:t>некоим</w:t>
+      </w:r>
+      <w:proofErr w:type="spellEnd"/>
+      <w:r>
+        <w:rPr>
+          <w:rFonts w:eastAsia="TimesNewRoman"/>
+          <w:color w:val="000000"/>
+          <w:sz w:val="26"/>
+          <w:szCs w:val="26"/>
+        </w:rPr>
+        <w:t xml:space="preserve"> предельным числом. К примеру цикломатическая сложность метода не должна превышать 10, иначе нужно упростить или разбить его. </w:t>
+      </w:r>
+    </w:p>
+    <w:p>
+      <w:pPr>
+        <w:spacing w:line="288" w:lineRule="auto"/>
+        <w:ind w:firstLine="709"/>
+        <w:jc w:val="both"/>
+        <w:rPr>
+          <w:rFonts w:eastAsia="TimesNewRoman"/>
+          <w:color w:val="000000"/>
+          <w:sz w:val="26"/>
+          <w:szCs w:val="26"/>
+        </w:rPr>
+      </w:pPr>
+      <w:r>
+        <w:rPr>
+          <w:rFonts w:eastAsia="TimesNewRoman"/>
+          <w:color w:val="000000"/>
+          <w:sz w:val="26"/>
+          <w:szCs w:val="26"/>
+        </w:rPr>
+        <w:t>Использование git-возможностей с комментированием версий помогает снизить сложность кода.</w:t>
+      </w:r>
+    </w:p>
+    <w:p>
+      <w:pPr>
         <w:shd w:val="clear" w:color="auto" w:fill="FFFFFF"/>
         <w:spacing w:before="600" w:after="100" w:afterAutospacing="1" w:line="288" w:lineRule="auto"/>
         <w:ind w:firstLine="709"/>
@@ -165,9 +1886,1826 @@
     </w:p>
     <w:p>
       <w:pPr>
+        <w:spacing w:line="288" w:lineRule="auto"/>
+        <w:ind w:firstLine="709"/>
+        <w:jc w:val="both"/>
+        <w:rPr>
+          <w:rFonts w:eastAsia="TimesNewRoman"/>
+          <w:color w:val="000000"/>
+          <w:sz w:val="26"/>
+          <w:szCs w:val="26"/>
+        </w:rPr>
+      </w:pPr>
+      <w:r>
+        <w:rPr>
+          <w:rFonts w:eastAsia="TimesNewRoman"/>
+          <w:color w:val="000000"/>
+          <w:sz w:val="26"/>
+          <w:szCs w:val="26"/>
+        </w:rPr>
+        <w:t xml:space="preserve">Преимущества и недостатки </w:t>
+      </w:r>
+      <w:proofErr w:type="spellStart"/>
+      <w:r>
+        <w:rPr>
+          <w:rFonts w:eastAsia="TimesNewRoman"/>
+          <w:color w:val="000000"/>
+          <w:sz w:val="26"/>
+          <w:szCs w:val="26"/>
+        </w:rPr>
+        <w:t>git</w:t>
+      </w:r>
+      <w:proofErr w:type="spellEnd"/>
+      <w:r>
+        <w:rPr>
+          <w:rFonts w:eastAsia="TimesNewRoman"/>
+          <w:color w:val="000000"/>
+          <w:sz w:val="26"/>
+          <w:szCs w:val="26"/>
+        </w:rPr>
+        <w:t xml:space="preserve"> по сравнению с централизованными системами управления версиями (такими как, например, </w:t>
+      </w:r>
+      <w:proofErr w:type="spellStart"/>
+      <w:r>
+        <w:rPr>
+          <w:rFonts w:eastAsia="TimesNewRoman"/>
+          <w:color w:val="000000"/>
+          <w:sz w:val="26"/>
+          <w:szCs w:val="26"/>
+        </w:rPr>
+        <w:fldChar w:fldCharType="begin"/>
+      </w:r>
+      <w:r>
+        <w:rPr>
+          <w:rFonts w:eastAsia="TimesNewRoman"/>
+          <w:color w:val="000000"/>
+          <w:sz w:val="26"/>
+          <w:szCs w:val="26"/>
+        </w:rPr>
+        <w:instrText xml:space="preserve"> HYPERLINK "https://ru.wikipedia.org/wiki/Subversion" \o "Subversion" </w:instrText>
+      </w:r>
+      <w:r>
+        <w:rPr>
+          <w:rFonts w:eastAsia="TimesNewRoman"/>
+          <w:color w:val="000000"/>
+          <w:sz w:val="26"/>
+          <w:szCs w:val="26"/>
+        </w:rPr>
+        <w:fldChar w:fldCharType="separate"/>
+      </w:r>
+      <w:r>
+        <w:rPr>
+          <w:rFonts w:eastAsia="TimesNewRoman"/>
+          <w:color w:val="000000"/>
+          <w:sz w:val="26"/>
+          <w:szCs w:val="26"/>
+        </w:rPr>
+        <w:t>Subversion</w:t>
+      </w:r>
+      <w:proofErr w:type="spellEnd"/>
+      <w:r>
+        <w:rPr>
+          <w:rFonts w:eastAsia="TimesNewRoman"/>
+          <w:color w:val="000000"/>
+          <w:sz w:val="26"/>
+          <w:szCs w:val="26"/>
+        </w:rPr>
+        <w:fldChar w:fldCharType="end"/>
+      </w:r>
+      <w:r>
+        <w:rPr>
+          <w:rFonts w:eastAsia="TimesNewRoman"/>
+          <w:color w:val="000000"/>
+          <w:sz w:val="26"/>
+          <w:szCs w:val="26"/>
+        </w:rPr>
+        <w:t>) типичны для любой распределённой системы и описаны в статье «</w:t>
+      </w:r>
+      <w:hyperlink r:id="rId12" w:tooltip="Система управления версиями" w:history="1">
+        <w:r>
+          <w:rPr>
+            <w:rFonts w:eastAsia="TimesNewRoman"/>
+            <w:color w:val="000000"/>
+            <w:sz w:val="26"/>
+            <w:szCs w:val="26"/>
+          </w:rPr>
+          <w:t>Система управления версиями</w:t>
+        </w:r>
+      </w:hyperlink>
+      <w:r>
+        <w:rPr>
+          <w:rFonts w:eastAsia="TimesNewRoman"/>
+          <w:color w:val="000000"/>
+          <w:sz w:val="26"/>
+          <w:szCs w:val="26"/>
+        </w:rPr>
+        <w:t xml:space="preserve">». Если же сравнивать </w:t>
+      </w:r>
+      <w:proofErr w:type="spellStart"/>
+      <w:r>
+        <w:rPr>
+          <w:rFonts w:eastAsia="TimesNewRoman"/>
+          <w:color w:val="000000"/>
+          <w:sz w:val="26"/>
+          <w:szCs w:val="26"/>
+        </w:rPr>
+        <w:t>git</w:t>
+      </w:r>
+      <w:proofErr w:type="spellEnd"/>
+      <w:r>
+        <w:rPr>
+          <w:rFonts w:eastAsia="TimesNewRoman"/>
+          <w:color w:val="000000"/>
+          <w:sz w:val="26"/>
+          <w:szCs w:val="26"/>
+        </w:rPr>
+        <w:t xml:space="preserve"> с «родственными» ей распределёнными системами, можно отметить, что </w:t>
+      </w:r>
+      <w:proofErr w:type="spellStart"/>
+      <w:r>
+        <w:rPr>
+          <w:rFonts w:eastAsia="TimesNewRoman"/>
+          <w:color w:val="000000"/>
+          <w:sz w:val="26"/>
+          <w:szCs w:val="26"/>
+        </w:rPr>
+        <w:t>git</w:t>
+      </w:r>
+      <w:proofErr w:type="spellEnd"/>
+      <w:r>
+        <w:rPr>
+          <w:rFonts w:eastAsia="TimesNewRoman"/>
+          <w:color w:val="000000"/>
+          <w:sz w:val="26"/>
+          <w:szCs w:val="26"/>
+        </w:rPr>
+        <w:t xml:space="preserve"> изначально идеологически ориентирован на работу с изменениями, а не с файлами, «единицей обработки» для него является набор изменений, или </w:t>
+      </w:r>
+      <w:proofErr w:type="spellStart"/>
+      <w:r>
+        <w:rPr>
+          <w:rFonts w:eastAsia="TimesNewRoman"/>
+          <w:color w:val="000000"/>
+          <w:sz w:val="26"/>
+          <w:szCs w:val="26"/>
+        </w:rPr>
+        <w:t>патч</w:t>
+      </w:r>
+      <w:proofErr w:type="spellEnd"/>
+      <w:r>
+        <w:rPr>
+          <w:rFonts w:eastAsia="TimesNewRoman"/>
+          <w:color w:val="000000"/>
+          <w:sz w:val="26"/>
+          <w:szCs w:val="26"/>
+        </w:rPr>
+        <w:t xml:space="preserve">. Эта особенность прослеживается как в структуре самой системы (в частности — в структуре </w:t>
+      </w:r>
+      <w:proofErr w:type="spellStart"/>
+      <w:r>
+        <w:rPr>
+          <w:rFonts w:eastAsia="TimesNewRoman"/>
+          <w:color w:val="000000"/>
+          <w:sz w:val="26"/>
+          <w:szCs w:val="26"/>
+        </w:rPr>
+        <w:t>репозитория</w:t>
+      </w:r>
+      <w:proofErr w:type="spellEnd"/>
+      <w:r>
+        <w:rPr>
+          <w:rFonts w:eastAsia="TimesNewRoman"/>
+          <w:color w:val="000000"/>
+          <w:sz w:val="26"/>
+          <w:szCs w:val="26"/>
+        </w:rPr>
+        <w:t xml:space="preserve">), так и в принципах построения команд; она отражается на производительности системы в различных вариантах её использования и на достоинствах и недостатках </w:t>
+      </w:r>
+      <w:proofErr w:type="spellStart"/>
+      <w:r>
+        <w:rPr>
+          <w:rFonts w:eastAsia="TimesNewRoman"/>
+          <w:color w:val="000000"/>
+          <w:sz w:val="26"/>
+          <w:szCs w:val="26"/>
+        </w:rPr>
+        <w:t>git</w:t>
+      </w:r>
+      <w:proofErr w:type="spellEnd"/>
+      <w:r>
+        <w:rPr>
+          <w:rFonts w:eastAsia="TimesNewRoman"/>
+          <w:color w:val="000000"/>
+          <w:sz w:val="26"/>
+          <w:szCs w:val="26"/>
+        </w:rPr>
+        <w:t xml:space="preserve"> по сравнению с другими </w:t>
+      </w:r>
+      <w:hyperlink r:id="rId13" w:tooltip="DVCS" w:history="1">
+        <w:r>
+          <w:rPr>
+            <w:rFonts w:eastAsia="TimesNewRoman"/>
+            <w:color w:val="000000"/>
+            <w:sz w:val="26"/>
+            <w:szCs w:val="26"/>
+          </w:rPr>
+          <w:t>DVCS</w:t>
+        </w:r>
+      </w:hyperlink>
+      <w:r>
+        <w:rPr>
+          <w:rFonts w:eastAsia="TimesNewRoman"/>
+          <w:color w:val="000000"/>
+          <w:sz w:val="26"/>
+          <w:szCs w:val="26"/>
+        </w:rPr>
+        <w:t>.</w:t>
+      </w:r>
+    </w:p>
+    <w:p>
+      <w:pPr>
+        <w:spacing w:line="288" w:lineRule="auto"/>
+        <w:ind w:firstLine="709"/>
+        <w:jc w:val="both"/>
+        <w:rPr>
+          <w:rFonts w:eastAsia="TimesNewRoman"/>
+          <w:color w:val="000000"/>
+          <w:sz w:val="26"/>
+          <w:szCs w:val="26"/>
+        </w:rPr>
+      </w:pPr>
+      <w:r>
+        <w:rPr>
+          <w:rFonts w:eastAsia="TimesNewRoman"/>
+          <w:color w:val="000000"/>
+          <w:sz w:val="26"/>
+          <w:szCs w:val="26"/>
+        </w:rPr>
+        <w:t xml:space="preserve">Часто называемые преимущества </w:t>
+      </w:r>
+      <w:proofErr w:type="spellStart"/>
+      <w:r>
+        <w:rPr>
+          <w:rFonts w:eastAsia="TimesNewRoman"/>
+          <w:color w:val="000000"/>
+          <w:sz w:val="26"/>
+          <w:szCs w:val="26"/>
+        </w:rPr>
+        <w:t>git</w:t>
+      </w:r>
+      <w:proofErr w:type="spellEnd"/>
+      <w:r>
+        <w:rPr>
+          <w:rFonts w:eastAsia="TimesNewRoman"/>
+          <w:color w:val="000000"/>
+          <w:sz w:val="26"/>
+          <w:szCs w:val="26"/>
+        </w:rPr>
+        <w:t xml:space="preserve"> перед другими DVCS:</w:t>
+      </w:r>
+    </w:p>
+    <w:p>
+      <w:pPr>
+        <w:spacing w:line="288" w:lineRule="auto"/>
+        <w:ind w:firstLine="709"/>
+        <w:jc w:val="both"/>
+        <w:rPr>
+          <w:rFonts w:eastAsia="TimesNewRoman"/>
+          <w:color w:val="000000"/>
+          <w:sz w:val="26"/>
+          <w:szCs w:val="26"/>
+        </w:rPr>
+      </w:pPr>
+      <w:r>
+        <w:rPr>
+          <w:rFonts w:eastAsia="TimesNewRoman"/>
+          <w:color w:val="000000"/>
+          <w:sz w:val="26"/>
+          <w:szCs w:val="26"/>
+        </w:rPr>
+        <w:t>Высокая производительность.</w:t>
+      </w:r>
+    </w:p>
+    <w:p>
+      <w:pPr>
+        <w:spacing w:line="288" w:lineRule="auto"/>
+        <w:ind w:firstLine="709"/>
+        <w:jc w:val="both"/>
+        <w:rPr>
+          <w:rFonts w:eastAsia="TimesNewRoman"/>
+          <w:color w:val="000000"/>
+          <w:sz w:val="26"/>
+          <w:szCs w:val="26"/>
+        </w:rPr>
+      </w:pPr>
+      <w:r>
+        <w:rPr>
+          <w:rFonts w:eastAsia="TimesNewRoman"/>
+          <w:color w:val="000000"/>
+          <w:sz w:val="26"/>
+          <w:szCs w:val="26"/>
+        </w:rPr>
+        <w:t>Развитые средства интеграции с другими </w:t>
+      </w:r>
+      <w:hyperlink r:id="rId14" w:tooltip="VCS" w:history="1">
+        <w:r>
+          <w:rPr>
+            <w:rFonts w:eastAsia="TimesNewRoman"/>
+            <w:color w:val="000000"/>
+            <w:sz w:val="26"/>
+            <w:szCs w:val="26"/>
+          </w:rPr>
+          <w:t>VCS</w:t>
+        </w:r>
+      </w:hyperlink>
+      <w:r>
+        <w:rPr>
+          <w:rFonts w:eastAsia="TimesNewRoman"/>
+          <w:color w:val="000000"/>
+          <w:sz w:val="26"/>
+          <w:szCs w:val="26"/>
+        </w:rPr>
+        <w:t>, в частности, с </w:t>
+      </w:r>
+      <w:hyperlink r:id="rId15" w:tooltip="CVS" w:history="1">
+        <w:r>
+          <w:rPr>
+            <w:rFonts w:eastAsia="TimesNewRoman"/>
+            <w:color w:val="000000"/>
+            <w:sz w:val="26"/>
+            <w:szCs w:val="26"/>
+          </w:rPr>
+          <w:t>CVS</w:t>
+        </w:r>
+      </w:hyperlink>
+      <w:r>
+        <w:rPr>
+          <w:rFonts w:eastAsia="TimesNewRoman"/>
+          <w:color w:val="000000"/>
+          <w:sz w:val="26"/>
+          <w:szCs w:val="26"/>
+        </w:rPr>
+        <w:t>, </w:t>
+      </w:r>
+      <w:hyperlink r:id="rId16" w:tooltip="SVN" w:history="1">
+        <w:r>
+          <w:rPr>
+            <w:rFonts w:eastAsia="TimesNewRoman"/>
+            <w:color w:val="000000"/>
+            <w:sz w:val="26"/>
+            <w:szCs w:val="26"/>
+          </w:rPr>
+          <w:t>SVN</w:t>
+        </w:r>
+      </w:hyperlink>
+      <w:r>
+        <w:rPr>
+          <w:rFonts w:eastAsia="TimesNewRoman"/>
+          <w:color w:val="000000"/>
+          <w:sz w:val="26"/>
+          <w:szCs w:val="26"/>
+        </w:rPr>
+        <w:t> и </w:t>
+      </w:r>
+      <w:proofErr w:type="spellStart"/>
+      <w:r>
+        <w:rPr>
+          <w:rFonts w:eastAsia="TimesNewRoman"/>
+          <w:color w:val="000000"/>
+          <w:sz w:val="26"/>
+          <w:szCs w:val="26"/>
+        </w:rPr>
+        <w:fldChar w:fldCharType="begin"/>
+      </w:r>
+      <w:r>
+        <w:rPr>
+          <w:rFonts w:eastAsia="TimesNewRoman"/>
+          <w:color w:val="000000"/>
+          <w:sz w:val="26"/>
+          <w:szCs w:val="26"/>
+        </w:rPr>
+        <w:instrText xml:space="preserve"> HYPERLINK "https://ru.wikipedia.org/wiki/Mercurial" \o "Mercurial" </w:instrText>
+      </w:r>
+      <w:r>
+        <w:rPr>
+          <w:rFonts w:eastAsia="TimesNewRoman"/>
+          <w:color w:val="000000"/>
+          <w:sz w:val="26"/>
+          <w:szCs w:val="26"/>
+        </w:rPr>
+        <w:fldChar w:fldCharType="separate"/>
+      </w:r>
+      <w:r>
+        <w:rPr>
+          <w:rFonts w:eastAsia="TimesNewRoman"/>
+          <w:color w:val="000000"/>
+          <w:sz w:val="26"/>
+          <w:szCs w:val="26"/>
+        </w:rPr>
+        <w:t>Mercurial</w:t>
+      </w:r>
+      <w:proofErr w:type="spellEnd"/>
+      <w:r>
+        <w:rPr>
+          <w:rFonts w:eastAsia="TimesNewRoman"/>
+          <w:color w:val="000000"/>
+          <w:sz w:val="26"/>
+          <w:szCs w:val="26"/>
+        </w:rPr>
+        <w:fldChar w:fldCharType="end"/>
+      </w:r>
+      <w:r>
+        <w:rPr>
+          <w:rFonts w:eastAsia="TimesNewRoman"/>
+          <w:color w:val="000000"/>
+          <w:sz w:val="26"/>
+          <w:szCs w:val="26"/>
+        </w:rPr>
+        <w:t xml:space="preserve">. Помимо разнонаправленных конвертеров </w:t>
+      </w:r>
+      <w:proofErr w:type="spellStart"/>
+      <w:r>
+        <w:rPr>
+          <w:rFonts w:eastAsia="TimesNewRoman"/>
+          <w:color w:val="000000"/>
+          <w:sz w:val="26"/>
+          <w:szCs w:val="26"/>
+        </w:rPr>
+        <w:t>репозиториев</w:t>
+      </w:r>
+      <w:proofErr w:type="spellEnd"/>
+      <w:r>
+        <w:rPr>
+          <w:rFonts w:eastAsia="TimesNewRoman"/>
+          <w:color w:val="000000"/>
+          <w:sz w:val="26"/>
+          <w:szCs w:val="26"/>
+        </w:rPr>
+        <w:t xml:space="preserve">, имеющиеся в комплекте программные средства позволяют разработчикам использовать </w:t>
+      </w:r>
+      <w:proofErr w:type="spellStart"/>
+      <w:r>
+        <w:rPr>
+          <w:rFonts w:eastAsia="TimesNewRoman"/>
+          <w:color w:val="000000"/>
+          <w:sz w:val="26"/>
+          <w:szCs w:val="26"/>
+        </w:rPr>
+        <w:t>git</w:t>
+      </w:r>
+      <w:proofErr w:type="spellEnd"/>
+      <w:r>
+        <w:rPr>
+          <w:rFonts w:eastAsia="TimesNewRoman"/>
+          <w:color w:val="000000"/>
+          <w:sz w:val="26"/>
+          <w:szCs w:val="26"/>
+        </w:rPr>
+        <w:t xml:space="preserve"> при размещении центрального </w:t>
+      </w:r>
+      <w:proofErr w:type="spellStart"/>
+      <w:r>
+        <w:rPr>
+          <w:rFonts w:eastAsia="TimesNewRoman"/>
+          <w:color w:val="000000"/>
+          <w:sz w:val="26"/>
+          <w:szCs w:val="26"/>
+        </w:rPr>
+        <w:t>репозитория</w:t>
+      </w:r>
+      <w:proofErr w:type="spellEnd"/>
+      <w:r>
+        <w:rPr>
+          <w:rFonts w:eastAsia="TimesNewRoman"/>
+          <w:color w:val="000000"/>
+          <w:sz w:val="26"/>
+          <w:szCs w:val="26"/>
+        </w:rPr>
+        <w:t xml:space="preserve"> в SVN или CVS, кроме того, </w:t>
+      </w:r>
+      <w:proofErr w:type="spellStart"/>
+      <w:r>
+        <w:rPr>
+          <w:rFonts w:eastAsia="TimesNewRoman"/>
+          <w:color w:val="000000"/>
+          <w:sz w:val="26"/>
+          <w:szCs w:val="26"/>
+        </w:rPr>
+        <w:t>git</w:t>
+      </w:r>
+      <w:proofErr w:type="spellEnd"/>
+      <w:r>
+        <w:rPr>
+          <w:rFonts w:eastAsia="TimesNewRoman"/>
+          <w:color w:val="000000"/>
+          <w:sz w:val="26"/>
+          <w:szCs w:val="26"/>
+        </w:rPr>
+        <w:t xml:space="preserve"> может имитировать </w:t>
+      </w:r>
+      <w:proofErr w:type="spellStart"/>
+      <w:r>
+        <w:rPr>
+          <w:rFonts w:eastAsia="TimesNewRoman"/>
+          <w:color w:val="000000"/>
+          <w:sz w:val="26"/>
+          <w:szCs w:val="26"/>
+        </w:rPr>
+        <w:t>cvs</w:t>
+      </w:r>
+      <w:proofErr w:type="spellEnd"/>
+      <w:r>
+        <w:rPr>
+          <w:rFonts w:eastAsia="TimesNewRoman"/>
+          <w:color w:val="000000"/>
+          <w:sz w:val="26"/>
+          <w:szCs w:val="26"/>
+        </w:rPr>
+        <w:t xml:space="preserve">-сервер, обеспечивая работу через клиентские приложения и поддержку в средах разработки, специально не поддерживающих </w:t>
+      </w:r>
+      <w:proofErr w:type="spellStart"/>
+      <w:r>
+        <w:rPr>
+          <w:rFonts w:eastAsia="TimesNewRoman"/>
+          <w:color w:val="000000"/>
+          <w:sz w:val="26"/>
+          <w:szCs w:val="26"/>
+        </w:rPr>
+        <w:t>git</w:t>
+      </w:r>
+      <w:proofErr w:type="spellEnd"/>
+      <w:r>
+        <w:rPr>
+          <w:rFonts w:eastAsia="TimesNewRoman"/>
+          <w:color w:val="000000"/>
+          <w:sz w:val="26"/>
+          <w:szCs w:val="26"/>
+        </w:rPr>
+        <w:t>.</w:t>
+      </w:r>
+    </w:p>
+    <w:p>
+      <w:pPr>
+        <w:spacing w:line="288" w:lineRule="auto"/>
+        <w:ind w:firstLine="709"/>
+        <w:jc w:val="both"/>
+        <w:rPr>
+          <w:rFonts w:eastAsia="TimesNewRoman"/>
+          <w:color w:val="000000"/>
+          <w:sz w:val="26"/>
+          <w:szCs w:val="26"/>
+        </w:rPr>
+      </w:pPr>
+      <w:r>
+        <w:rPr>
+          <w:rFonts w:eastAsia="TimesNewRoman"/>
+          <w:color w:val="000000"/>
+          <w:sz w:val="26"/>
+          <w:szCs w:val="26"/>
+        </w:rPr>
+        <w:t xml:space="preserve">Продуманная система команд, позволяющая удобно встраивать </w:t>
+      </w:r>
+      <w:proofErr w:type="spellStart"/>
+      <w:r>
+        <w:rPr>
+          <w:rFonts w:eastAsia="TimesNewRoman"/>
+          <w:color w:val="000000"/>
+          <w:sz w:val="26"/>
+          <w:szCs w:val="26"/>
+        </w:rPr>
+        <w:t>git</w:t>
+      </w:r>
+      <w:proofErr w:type="spellEnd"/>
+      <w:r>
+        <w:rPr>
+          <w:rFonts w:eastAsia="TimesNewRoman"/>
+          <w:color w:val="000000"/>
+          <w:sz w:val="26"/>
+          <w:szCs w:val="26"/>
+        </w:rPr>
+        <w:t xml:space="preserve"> в скрипты.</w:t>
+      </w:r>
+    </w:p>
+    <w:p>
+      <w:pPr>
+        <w:spacing w:line="288" w:lineRule="auto"/>
+        <w:ind w:firstLine="709"/>
+        <w:jc w:val="both"/>
+        <w:rPr>
+          <w:rFonts w:eastAsia="TimesNewRoman"/>
+          <w:color w:val="000000"/>
+          <w:sz w:val="26"/>
+          <w:szCs w:val="26"/>
+        </w:rPr>
+      </w:pPr>
+      <w:r>
+        <w:rPr>
+          <w:rFonts w:eastAsia="TimesNewRoman"/>
+          <w:color w:val="000000"/>
+          <w:sz w:val="26"/>
+          <w:szCs w:val="26"/>
+        </w:rPr>
+        <w:t>Качественный веб-интерфейс «из коробки».</w:t>
+      </w:r>
+    </w:p>
+    <w:p>
+      <w:pPr>
+        <w:spacing w:line="288" w:lineRule="auto"/>
+        <w:ind w:firstLine="709"/>
+        <w:jc w:val="both"/>
+        <w:rPr>
+          <w:rFonts w:eastAsia="TimesNewRoman"/>
+          <w:color w:val="000000"/>
+          <w:sz w:val="26"/>
+          <w:szCs w:val="26"/>
+        </w:rPr>
+      </w:pPr>
+      <w:proofErr w:type="spellStart"/>
+      <w:r>
+        <w:rPr>
+          <w:rFonts w:eastAsia="TimesNewRoman"/>
+          <w:color w:val="000000"/>
+          <w:sz w:val="26"/>
+          <w:szCs w:val="26"/>
+        </w:rPr>
+        <w:t>Репозитории</w:t>
+      </w:r>
+      <w:proofErr w:type="spellEnd"/>
+      <w:r>
+        <w:rPr>
+          <w:rFonts w:eastAsia="TimesNewRoman"/>
+          <w:color w:val="000000"/>
+          <w:sz w:val="26"/>
+          <w:szCs w:val="26"/>
+        </w:rPr>
+        <w:t xml:space="preserve"> </w:t>
+      </w:r>
+      <w:proofErr w:type="spellStart"/>
+      <w:r>
+        <w:rPr>
+          <w:rFonts w:eastAsia="TimesNewRoman"/>
+          <w:color w:val="000000"/>
+          <w:sz w:val="26"/>
+          <w:szCs w:val="26"/>
+        </w:rPr>
+        <w:t>git</w:t>
+      </w:r>
+      <w:proofErr w:type="spellEnd"/>
+      <w:r>
+        <w:rPr>
+          <w:rFonts w:eastAsia="TimesNewRoman"/>
+          <w:color w:val="000000"/>
+          <w:sz w:val="26"/>
+          <w:szCs w:val="26"/>
+        </w:rPr>
+        <w:t xml:space="preserve"> могут распространяться и обновляться общесистемными файловыми утилитами архивации и обновления, такими как </w:t>
+      </w:r>
+      <w:hyperlink r:id="rId17" w:tooltip="Rsync" w:history="1">
+        <w:proofErr w:type="spellStart"/>
+        <w:r>
+          <w:rPr>
+            <w:rFonts w:eastAsia="TimesNewRoman"/>
+            <w:color w:val="000000"/>
+            <w:sz w:val="26"/>
+            <w:szCs w:val="26"/>
+          </w:rPr>
+          <w:t>rsync</w:t>
+        </w:r>
+        <w:proofErr w:type="spellEnd"/>
+      </w:hyperlink>
+      <w:r>
+        <w:rPr>
+          <w:rFonts w:eastAsia="TimesNewRoman"/>
+          <w:color w:val="000000"/>
+          <w:sz w:val="26"/>
+          <w:szCs w:val="26"/>
+        </w:rPr>
+        <w:t xml:space="preserve">, благодаря тому, что фиксации изменений и синхронизации не меняют существующие файлы с данными, а </w:t>
+      </w:r>
+      <w:r>
+        <w:rPr>
+          <w:rFonts w:eastAsia="TimesNewRoman"/>
+          <w:color w:val="000000"/>
+          <w:sz w:val="26"/>
+          <w:szCs w:val="26"/>
+        </w:rPr>
+        <w:lastRenderedPageBreak/>
+        <w:t xml:space="preserve">только добавляют новые (за исключением некоторых служебных файлов, которые могут быть автоматически обновлены с помощью имеющихся в составе системы утилит). Для раздачи </w:t>
+      </w:r>
+      <w:proofErr w:type="spellStart"/>
+      <w:r>
+        <w:rPr>
+          <w:rFonts w:eastAsia="TimesNewRoman"/>
+          <w:color w:val="000000"/>
+          <w:sz w:val="26"/>
+          <w:szCs w:val="26"/>
+        </w:rPr>
+        <w:t>репозитория</w:t>
+      </w:r>
+      <w:proofErr w:type="spellEnd"/>
+      <w:r>
+        <w:rPr>
+          <w:rFonts w:eastAsia="TimesNewRoman"/>
+          <w:color w:val="000000"/>
+          <w:sz w:val="26"/>
+          <w:szCs w:val="26"/>
+        </w:rPr>
+        <w:t xml:space="preserve"> по сети достаточно любого веб-сервера.</w:t>
+      </w:r>
+    </w:p>
+    <w:p>
+      <w:pPr>
+        <w:spacing w:line="288" w:lineRule="auto"/>
+        <w:ind w:firstLine="709"/>
+        <w:jc w:val="both"/>
+        <w:rPr>
+          <w:rFonts w:eastAsia="TimesNewRoman"/>
+          <w:color w:val="000000"/>
+          <w:sz w:val="26"/>
+          <w:szCs w:val="26"/>
+        </w:rPr>
+      </w:pPr>
+      <w:r>
+        <w:rPr>
+          <w:rFonts w:eastAsia="TimesNewRoman"/>
+          <w:color w:val="000000"/>
+          <w:sz w:val="26"/>
+          <w:szCs w:val="26"/>
+        </w:rPr>
+        <w:t xml:space="preserve">В числе недостатков </w:t>
+      </w:r>
+      <w:proofErr w:type="spellStart"/>
+      <w:r>
+        <w:rPr>
+          <w:rFonts w:eastAsia="TimesNewRoman"/>
+          <w:color w:val="000000"/>
+          <w:sz w:val="26"/>
+          <w:szCs w:val="26"/>
+        </w:rPr>
+        <w:t>git</w:t>
+      </w:r>
+      <w:proofErr w:type="spellEnd"/>
+      <w:r>
+        <w:rPr>
+          <w:rFonts w:eastAsia="TimesNewRoman"/>
+          <w:color w:val="000000"/>
+          <w:sz w:val="26"/>
+          <w:szCs w:val="26"/>
+        </w:rPr>
+        <w:t xml:space="preserve"> обычно называют:</w:t>
+      </w:r>
+    </w:p>
+    <w:p>
+      <w:pPr>
+        <w:spacing w:line="288" w:lineRule="auto"/>
+        <w:ind w:firstLine="709"/>
+        <w:jc w:val="both"/>
+        <w:rPr>
+          <w:rFonts w:eastAsia="TimesNewRoman"/>
+          <w:color w:val="000000"/>
+          <w:sz w:val="26"/>
+          <w:szCs w:val="26"/>
+        </w:rPr>
+      </w:pPr>
+      <w:r>
+        <w:rPr>
+          <w:rFonts w:eastAsia="TimesNewRoman"/>
+          <w:color w:val="000000"/>
+          <w:sz w:val="26"/>
+          <w:szCs w:val="26"/>
+        </w:rPr>
+        <w:t xml:space="preserve">Отсутствие сквозной нумерации </w:t>
+      </w:r>
+      <w:proofErr w:type="spellStart"/>
+      <w:r>
+        <w:rPr>
+          <w:rFonts w:eastAsia="TimesNewRoman"/>
+          <w:color w:val="000000"/>
+          <w:sz w:val="26"/>
+          <w:szCs w:val="26"/>
+        </w:rPr>
+        <w:t>коммитов</w:t>
+      </w:r>
+      <w:proofErr w:type="spellEnd"/>
+      <w:r>
+        <w:rPr>
+          <w:rFonts w:eastAsia="TimesNewRoman"/>
+          <w:color w:val="000000"/>
+          <w:sz w:val="26"/>
+          <w:szCs w:val="26"/>
+        </w:rPr>
+        <w:t xml:space="preserve"> монотонно непрерывно возрастающими целыми числами. Во многих проектах используется автоматические получение номера этой версии (например, командой </w:t>
+      </w:r>
+      <w:proofErr w:type="spellStart"/>
+      <w:r>
+        <w:rPr>
+          <w:rFonts w:eastAsia="TimesNewRoman"/>
+          <w:color w:val="000000"/>
+          <w:sz w:val="26"/>
+          <w:szCs w:val="26"/>
+        </w:rPr>
+        <w:t>svnversion</w:t>
+      </w:r>
+      <w:proofErr w:type="spellEnd"/>
+      <w:r>
+        <w:rPr>
+          <w:rFonts w:eastAsia="TimesNewRoman"/>
+          <w:color w:val="000000"/>
+          <w:sz w:val="26"/>
+          <w:szCs w:val="26"/>
+        </w:rPr>
+        <w:t xml:space="preserve">), </w:t>
+      </w:r>
+      <w:proofErr w:type="gramStart"/>
+      <w:r>
+        <w:rPr>
+          <w:rFonts w:eastAsia="TimesNewRoman"/>
+          <w:color w:val="000000"/>
+          <w:sz w:val="26"/>
+          <w:szCs w:val="26"/>
+        </w:rPr>
+        <w:t>построение .H</w:t>
+      </w:r>
+      <w:proofErr w:type="gramEnd"/>
+      <w:r>
+        <w:rPr>
+          <w:rFonts w:eastAsia="TimesNewRoman"/>
+          <w:color w:val="000000"/>
+          <w:sz w:val="26"/>
+          <w:szCs w:val="26"/>
+        </w:rPr>
+        <w:t xml:space="preserve"> файла на основе этого числа, и далее его использование при создании штампа версии исполняемого файла, некоторых вшитых в него строк и так далее.</w:t>
+      </w:r>
+    </w:p>
+    <w:p>
+      <w:pPr>
+        <w:spacing w:line="288" w:lineRule="auto"/>
+        <w:ind w:firstLine="709"/>
+        <w:jc w:val="both"/>
+        <w:rPr>
+          <w:rFonts w:eastAsia="TimesNewRoman"/>
+          <w:color w:val="000000"/>
+          <w:sz w:val="26"/>
+          <w:szCs w:val="26"/>
+        </w:rPr>
+      </w:pPr>
+      <w:r>
+        <w:rPr>
+          <w:rFonts w:eastAsia="TimesNewRoman"/>
+          <w:color w:val="000000"/>
+          <w:sz w:val="26"/>
+          <w:szCs w:val="26"/>
+        </w:rPr>
+        <w:t xml:space="preserve">Отсутствие переносимой на другие операционные системы поддержки путей в кодировке </w:t>
+      </w:r>
+      <w:proofErr w:type="spellStart"/>
+      <w:r>
+        <w:rPr>
+          <w:rFonts w:eastAsia="TimesNewRoman"/>
+          <w:color w:val="000000"/>
+          <w:sz w:val="26"/>
+          <w:szCs w:val="26"/>
+        </w:rPr>
+        <w:t>Unicode</w:t>
+      </w:r>
+      <w:proofErr w:type="spellEnd"/>
+      <w:r>
+        <w:rPr>
+          <w:rFonts w:eastAsia="TimesNewRoman"/>
+          <w:color w:val="000000"/>
+          <w:sz w:val="26"/>
+          <w:szCs w:val="26"/>
+        </w:rPr>
+        <w:t xml:space="preserve"> в </w:t>
+      </w:r>
+      <w:proofErr w:type="spellStart"/>
+      <w:r>
+        <w:rPr>
+          <w:rFonts w:eastAsia="TimesNewRoman"/>
+          <w:color w:val="000000"/>
+          <w:sz w:val="26"/>
+          <w:szCs w:val="26"/>
+        </w:rPr>
+        <w:t>Microsoft</w:t>
+      </w:r>
+      <w:proofErr w:type="spellEnd"/>
+      <w:r>
+        <w:rPr>
+          <w:rFonts w:eastAsia="TimesNewRoman"/>
+          <w:color w:val="000000"/>
+          <w:sz w:val="26"/>
+          <w:szCs w:val="26"/>
+        </w:rPr>
+        <w:t xml:space="preserve"> </w:t>
+      </w:r>
+      <w:proofErr w:type="spellStart"/>
+      <w:r>
+        <w:rPr>
+          <w:rFonts w:eastAsia="TimesNewRoman"/>
+          <w:color w:val="000000"/>
+          <w:sz w:val="26"/>
+          <w:szCs w:val="26"/>
+        </w:rPr>
+        <w:t>Windows</w:t>
+      </w:r>
+      <w:proofErr w:type="spellEnd"/>
+      <w:r>
+        <w:rPr>
+          <w:rFonts w:eastAsia="TimesNewRoman"/>
+          <w:color w:val="000000"/>
+          <w:sz w:val="26"/>
+          <w:szCs w:val="26"/>
+        </w:rPr>
+        <w:t xml:space="preserve"> (для версий </w:t>
+      </w:r>
+      <w:proofErr w:type="spellStart"/>
+      <w:r>
+        <w:rPr>
+          <w:rFonts w:eastAsia="TimesNewRoman"/>
+          <w:color w:val="000000"/>
+          <w:sz w:val="26"/>
+          <w:szCs w:val="26"/>
+        </w:rPr>
+        <w:t>msysgit</w:t>
+      </w:r>
+      <w:proofErr w:type="spellEnd"/>
+      <w:r>
+        <w:rPr>
+          <w:rFonts w:eastAsia="TimesNewRoman"/>
+          <w:color w:val="000000"/>
+          <w:sz w:val="26"/>
+          <w:szCs w:val="26"/>
+        </w:rPr>
+        <w:t xml:space="preserve"> до 1.8.1). Если путь содержит символы, отличные от </w:t>
+      </w:r>
+      <w:hyperlink r:id="rId18" w:tooltip="ANSI" w:history="1">
+        <w:r>
+          <w:rPr>
+            <w:rFonts w:eastAsia="TimesNewRoman"/>
+            <w:color w:val="000000"/>
+            <w:sz w:val="26"/>
+            <w:szCs w:val="26"/>
+          </w:rPr>
+          <w:t>ANSI</w:t>
+        </w:r>
+      </w:hyperlink>
+      <w:r>
+        <w:rPr>
+          <w:rFonts w:eastAsia="TimesNewRoman"/>
+          <w:color w:val="000000"/>
+          <w:sz w:val="26"/>
+          <w:szCs w:val="26"/>
+        </w:rPr>
+        <w:t xml:space="preserve">, то их поддержка из командной строки требует специфических настроек, которые не гарантируют правильного отображения файловых имён при пользовании тем же </w:t>
+      </w:r>
+      <w:proofErr w:type="spellStart"/>
+      <w:r>
+        <w:rPr>
+          <w:rFonts w:eastAsia="TimesNewRoman"/>
+          <w:color w:val="000000"/>
+          <w:sz w:val="26"/>
+          <w:szCs w:val="26"/>
+        </w:rPr>
+        <w:t>репозиторием</w:t>
+      </w:r>
+      <w:proofErr w:type="spellEnd"/>
+      <w:r>
+        <w:rPr>
+          <w:rFonts w:eastAsia="TimesNewRoman"/>
+          <w:color w:val="000000"/>
+          <w:sz w:val="26"/>
+          <w:szCs w:val="26"/>
+        </w:rPr>
+        <w:t xml:space="preserve"> из других ОС. Одним из способов решения проблемы для </w:t>
+      </w:r>
+      <w:proofErr w:type="spellStart"/>
+      <w:r>
+        <w:rPr>
+          <w:rFonts w:eastAsia="TimesNewRoman"/>
+          <w:color w:val="000000"/>
+          <w:sz w:val="26"/>
+          <w:szCs w:val="26"/>
+        </w:rPr>
+        <w:t>git</w:t>
+      </w:r>
+      <w:proofErr w:type="spellEnd"/>
+      <w:r>
+        <w:rPr>
+          <w:rFonts w:eastAsia="TimesNewRoman"/>
+          <w:color w:val="000000"/>
+          <w:sz w:val="26"/>
+          <w:szCs w:val="26"/>
+        </w:rPr>
+        <w:t xml:space="preserve"> 1.7 является использование специально </w:t>
+      </w:r>
+      <w:proofErr w:type="spellStart"/>
+      <w:r>
+        <w:rPr>
+          <w:rFonts w:eastAsia="TimesNewRoman"/>
+          <w:color w:val="000000"/>
+          <w:sz w:val="26"/>
+          <w:szCs w:val="26"/>
+        </w:rPr>
+        <w:t>пропатченного</w:t>
+      </w:r>
+      <w:proofErr w:type="spellEnd"/>
+      <w:r>
+        <w:rPr>
+          <w:rFonts w:eastAsia="TimesNewRoman"/>
+          <w:color w:val="000000"/>
+          <w:sz w:val="26"/>
+          <w:szCs w:val="26"/>
+        </w:rPr>
+        <w:t xml:space="preserve"> консольного клиента. Другой вариант — использование графических утилит, работающих напрямую через </w:t>
+      </w:r>
+      <w:hyperlink r:id="rId19" w:tooltip="API" w:history="1">
+        <w:r>
+          <w:rPr>
+            <w:rFonts w:eastAsia="TimesNewRoman"/>
+            <w:color w:val="000000"/>
+            <w:sz w:val="26"/>
+            <w:szCs w:val="26"/>
+          </w:rPr>
+          <w:t>API</w:t>
+        </w:r>
+      </w:hyperlink>
+      <w:r>
+        <w:rPr>
+          <w:rFonts w:eastAsia="TimesNewRoman"/>
+          <w:color w:val="000000"/>
+          <w:sz w:val="26"/>
+          <w:szCs w:val="26"/>
+        </w:rPr>
+        <w:t>, таких как </w:t>
+      </w:r>
+      <w:proofErr w:type="spellStart"/>
+      <w:r>
+        <w:rPr>
+          <w:rFonts w:eastAsia="TimesNewRoman"/>
+          <w:color w:val="000000"/>
+          <w:sz w:val="26"/>
+          <w:szCs w:val="26"/>
+        </w:rPr>
+        <w:fldChar w:fldCharType="begin"/>
+      </w:r>
+      <w:r>
+        <w:rPr>
+          <w:rFonts w:eastAsia="TimesNewRoman"/>
+          <w:color w:val="000000"/>
+          <w:sz w:val="26"/>
+          <w:szCs w:val="26"/>
+        </w:rPr>
+        <w:instrText xml:space="preserve"> HYPERLINK "https://ru.wikipedia.org/wiki/TortoiseGit" \o "TortoiseGit" </w:instrText>
+      </w:r>
+      <w:r>
+        <w:rPr>
+          <w:rFonts w:eastAsia="TimesNewRoman"/>
+          <w:color w:val="000000"/>
+          <w:sz w:val="26"/>
+          <w:szCs w:val="26"/>
+        </w:rPr>
+        <w:fldChar w:fldCharType="separate"/>
+      </w:r>
+      <w:r>
+        <w:rPr>
+          <w:rFonts w:eastAsia="TimesNewRoman"/>
+          <w:color w:val="000000"/>
+          <w:sz w:val="26"/>
+          <w:szCs w:val="26"/>
+        </w:rPr>
+        <w:t>TortoiseGit</w:t>
+      </w:r>
+      <w:proofErr w:type="spellEnd"/>
+      <w:r>
+        <w:rPr>
+          <w:rFonts w:eastAsia="TimesNewRoman"/>
+          <w:color w:val="000000"/>
+          <w:sz w:val="26"/>
+          <w:szCs w:val="26"/>
+        </w:rPr>
+        <w:fldChar w:fldCharType="end"/>
+      </w:r>
+      <w:r>
+        <w:rPr>
+          <w:rFonts w:eastAsia="TimesNewRoman"/>
+          <w:color w:val="000000"/>
+          <w:sz w:val="26"/>
+          <w:szCs w:val="26"/>
+        </w:rPr>
+        <w:t>.</w:t>
+      </w:r>
+    </w:p>
+    <w:p>
+      <w:pPr>
+        <w:spacing w:line="288" w:lineRule="auto"/>
+        <w:ind w:firstLine="709"/>
+        <w:jc w:val="both"/>
+        <w:rPr>
+          <w:rFonts w:eastAsia="TimesNewRoman"/>
+          <w:color w:val="000000"/>
+          <w:sz w:val="26"/>
+          <w:szCs w:val="26"/>
+        </w:rPr>
+      </w:pPr>
+      <w:r>
+        <w:rPr>
+          <w:rFonts w:eastAsia="TimesNewRoman"/>
+          <w:color w:val="000000"/>
+          <w:sz w:val="26"/>
+          <w:szCs w:val="26"/>
+        </w:rPr>
+        <w:t xml:space="preserve">Некоторое неудобство для пользователей, переходящих с других VCS. Команды </w:t>
+      </w:r>
+      <w:proofErr w:type="spellStart"/>
+      <w:r>
+        <w:rPr>
+          <w:rFonts w:eastAsia="TimesNewRoman"/>
+          <w:color w:val="000000"/>
+          <w:sz w:val="26"/>
+          <w:szCs w:val="26"/>
+        </w:rPr>
+        <w:t>git</w:t>
+      </w:r>
+      <w:proofErr w:type="spellEnd"/>
+      <w:r>
+        <w:rPr>
+          <w:rFonts w:eastAsia="TimesNewRoman"/>
+          <w:color w:val="000000"/>
+          <w:sz w:val="26"/>
+          <w:szCs w:val="26"/>
+        </w:rPr>
+        <w:t>, ориентированные на наборы изменений, а не на файлы, могут вызвать недоумение у пользователей, привыкших к файл-ориентированным VCS, таким как SVN. Например, команда «</w:t>
+      </w:r>
+      <w:proofErr w:type="spellStart"/>
+      <w:r>
+        <w:rPr>
+          <w:rFonts w:eastAsia="TimesNewRoman"/>
+          <w:color w:val="000000"/>
+          <w:sz w:val="26"/>
+          <w:szCs w:val="26"/>
+        </w:rPr>
+        <w:t>add</w:t>
+      </w:r>
+      <w:proofErr w:type="spellEnd"/>
+      <w:r>
+        <w:rPr>
+          <w:rFonts w:eastAsia="TimesNewRoman"/>
+          <w:color w:val="000000"/>
+          <w:sz w:val="26"/>
+          <w:szCs w:val="26"/>
+        </w:rPr>
+        <w:t xml:space="preserve">», которая в большинстве систем управления версиями производит добавление файла к проекту, в </w:t>
+      </w:r>
+      <w:proofErr w:type="spellStart"/>
+      <w:r>
+        <w:rPr>
+          <w:rFonts w:eastAsia="TimesNewRoman"/>
+          <w:color w:val="000000"/>
+          <w:sz w:val="26"/>
+          <w:szCs w:val="26"/>
+        </w:rPr>
+        <w:t>git</w:t>
+      </w:r>
+      <w:proofErr w:type="spellEnd"/>
+      <w:r>
+        <w:rPr>
+          <w:rFonts w:eastAsia="TimesNewRoman"/>
+          <w:color w:val="000000"/>
+          <w:sz w:val="26"/>
+          <w:szCs w:val="26"/>
+        </w:rPr>
+        <w:t xml:space="preserve"> подготавливает к фиксации сделанные в файлах изменения. При этом сохраняется не </w:t>
+      </w:r>
+      <w:proofErr w:type="spellStart"/>
+      <w:r>
+        <w:rPr>
+          <w:rFonts w:eastAsia="TimesNewRoman"/>
+          <w:color w:val="000000"/>
+          <w:sz w:val="26"/>
+          <w:szCs w:val="26"/>
+        </w:rPr>
+        <w:t>патч</w:t>
+      </w:r>
+      <w:proofErr w:type="spellEnd"/>
+      <w:r>
+        <w:rPr>
+          <w:rFonts w:eastAsia="TimesNewRoman"/>
+          <w:color w:val="000000"/>
+          <w:sz w:val="26"/>
+          <w:szCs w:val="26"/>
+        </w:rPr>
+        <w:t>, описывающий изменения, а новая версия целевого файла.</w:t>
+      </w:r>
+    </w:p>
+    <w:p>
+      <w:pPr>
+        <w:spacing w:line="288" w:lineRule="auto"/>
+        <w:ind w:firstLine="709"/>
+        <w:jc w:val="both"/>
+        <w:rPr>
+          <w:rFonts w:eastAsia="TimesNewRoman"/>
+          <w:color w:val="000000"/>
+          <w:sz w:val="26"/>
+          <w:szCs w:val="26"/>
+        </w:rPr>
+      </w:pPr>
+      <w:r>
+        <w:rPr>
+          <w:rFonts w:eastAsia="TimesNewRoman"/>
+          <w:color w:val="000000"/>
+          <w:sz w:val="26"/>
+          <w:szCs w:val="26"/>
+        </w:rPr>
+        <w:t xml:space="preserve">Использование для идентификации ревизий </w:t>
+      </w:r>
+      <w:proofErr w:type="spellStart"/>
+      <w:r>
+        <w:rPr>
+          <w:rFonts w:eastAsia="TimesNewRoman"/>
+          <w:color w:val="000000"/>
+          <w:sz w:val="26"/>
+          <w:szCs w:val="26"/>
+        </w:rPr>
+        <w:t>хэшей</w:t>
+      </w:r>
+      <w:proofErr w:type="spellEnd"/>
+      <w:r>
+        <w:rPr>
+          <w:rFonts w:eastAsia="TimesNewRoman"/>
+          <w:color w:val="000000"/>
+          <w:sz w:val="26"/>
+          <w:szCs w:val="26"/>
+        </w:rPr>
+        <w:t> </w:t>
+      </w:r>
+      <w:hyperlink r:id="rId20" w:tooltip="SHA1" w:history="1">
+        <w:r>
+          <w:rPr>
+            <w:rFonts w:eastAsia="TimesNewRoman"/>
+            <w:color w:val="000000"/>
+            <w:sz w:val="26"/>
+            <w:szCs w:val="26"/>
+          </w:rPr>
+          <w:t>SHA1</w:t>
+        </w:r>
+      </w:hyperlink>
+      <w:r>
+        <w:rPr>
+          <w:rFonts w:eastAsia="TimesNewRoman"/>
+          <w:color w:val="000000"/>
+          <w:sz w:val="26"/>
+          <w:szCs w:val="26"/>
+        </w:rPr>
+        <w:t xml:space="preserve">, что приводит к необходимости оперировать длинными строками вместо коротких номеров версий, как во многих других системах (хотя в командах допускается использование неполных </w:t>
+      </w:r>
+      <w:proofErr w:type="spellStart"/>
+      <w:r>
+        <w:rPr>
+          <w:rFonts w:eastAsia="TimesNewRoman"/>
+          <w:color w:val="000000"/>
+          <w:sz w:val="26"/>
+          <w:szCs w:val="26"/>
+        </w:rPr>
+        <w:t>хэш</w:t>
+      </w:r>
+      <w:proofErr w:type="spellEnd"/>
+      <w:r>
+        <w:rPr>
+          <w:rFonts w:eastAsia="TimesNewRoman"/>
+          <w:color w:val="000000"/>
+          <w:sz w:val="26"/>
+          <w:szCs w:val="26"/>
+        </w:rPr>
+        <w:t>-строк).</w:t>
+      </w:r>
+    </w:p>
+    <w:p>
+      <w:pPr>
+        <w:spacing w:line="288" w:lineRule="auto"/>
+        <w:ind w:firstLine="709"/>
+        <w:jc w:val="both"/>
+        <w:rPr>
+          <w:rFonts w:eastAsia="TimesNewRoman"/>
+          <w:color w:val="000000"/>
+          <w:sz w:val="26"/>
+          <w:szCs w:val="26"/>
+        </w:rPr>
+      </w:pPr>
+      <w:proofErr w:type="spellStart"/>
+      <w:r>
+        <w:rPr>
+          <w:rFonts w:eastAsia="TimesNewRoman"/>
+          <w:color w:val="000000"/>
+          <w:sz w:val="26"/>
+          <w:szCs w:val="26"/>
+        </w:rPr>
+        <w:t>Бо́льшие</w:t>
+      </w:r>
+      <w:proofErr w:type="spellEnd"/>
+      <w:r>
+        <w:rPr>
+          <w:rFonts w:eastAsia="TimesNewRoman"/>
+          <w:color w:val="000000"/>
+          <w:sz w:val="26"/>
+          <w:szCs w:val="26"/>
+        </w:rPr>
+        <w:t xml:space="preserve"> накладные расходы при работе с проектами, в которых делаются многочисленные несвязанные между собой изменения файлов. При работе в таком режиме размеры наборов изменений становятся достаточно велики и происходит быстрый рост объёма </w:t>
+      </w:r>
+      <w:proofErr w:type="spellStart"/>
+      <w:r>
+        <w:rPr>
+          <w:rFonts w:eastAsia="TimesNewRoman"/>
+          <w:color w:val="000000"/>
+          <w:sz w:val="26"/>
+          <w:szCs w:val="26"/>
+        </w:rPr>
+        <w:t>репозиториев</w:t>
+      </w:r>
+      <w:proofErr w:type="spellEnd"/>
+      <w:r>
+        <w:rPr>
+          <w:rFonts w:eastAsia="TimesNewRoman"/>
+          <w:color w:val="000000"/>
+          <w:sz w:val="26"/>
+          <w:szCs w:val="26"/>
+        </w:rPr>
+        <w:t>.</w:t>
+      </w:r>
+    </w:p>
+    <w:p>
+      <w:pPr>
+        <w:spacing w:line="288" w:lineRule="auto"/>
+        <w:ind w:firstLine="709"/>
+        <w:jc w:val="both"/>
+        <w:rPr>
+          <w:rFonts w:eastAsia="TimesNewRoman"/>
+          <w:color w:val="000000"/>
+          <w:sz w:val="26"/>
+          <w:szCs w:val="26"/>
+        </w:rPr>
+      </w:pPr>
+      <w:proofErr w:type="spellStart"/>
+      <w:r>
+        <w:rPr>
+          <w:rFonts w:eastAsia="TimesNewRoman"/>
+          <w:color w:val="000000"/>
+          <w:sz w:val="26"/>
+          <w:szCs w:val="26"/>
+        </w:rPr>
+        <w:t>Бо́льшие</w:t>
+      </w:r>
+      <w:proofErr w:type="spellEnd"/>
+      <w:r>
+        <w:rPr>
+          <w:rFonts w:eastAsia="TimesNewRoman"/>
+          <w:color w:val="000000"/>
+          <w:sz w:val="26"/>
+          <w:szCs w:val="26"/>
+        </w:rPr>
+        <w:t xml:space="preserve"> затраты времени, по сравнению с файл-ориентированными системами, на формирование истории конкретного файла, истории правок конкретного пользователя, поиска изменений, относящихся к заданному месту определённого файла.</w:t>
+      </w:r>
+    </w:p>
+    <w:p>
+      <w:pPr>
+        <w:spacing w:line="288" w:lineRule="auto"/>
+        <w:ind w:firstLine="709"/>
+        <w:jc w:val="both"/>
+        <w:rPr>
+          <w:rFonts w:eastAsia="TimesNewRoman"/>
+          <w:color w:val="000000"/>
+          <w:sz w:val="26"/>
+          <w:szCs w:val="26"/>
+        </w:rPr>
+      </w:pPr>
+      <w:r>
+        <w:rPr>
+          <w:rFonts w:eastAsia="TimesNewRoman"/>
+          <w:color w:val="000000"/>
+          <w:sz w:val="26"/>
+          <w:szCs w:val="26"/>
+        </w:rPr>
+        <w:t xml:space="preserve">Отсутствие отдельной команды переименования/перемещения файла, которая отображалась бы в истории как соответствующее единое действие. Существующий скрипт </w:t>
+      </w:r>
+      <w:proofErr w:type="spellStart"/>
+      <w:r>
+        <w:rPr>
+          <w:rFonts w:eastAsia="TimesNewRoman"/>
+          <w:color w:val="000000"/>
+          <w:sz w:val="26"/>
+          <w:szCs w:val="26"/>
+        </w:rPr>
+        <w:t>git</w:t>
+      </w:r>
+      <w:proofErr w:type="spellEnd"/>
+      <w:r>
+        <w:rPr>
+          <w:rFonts w:eastAsia="TimesNewRoman"/>
+          <w:color w:val="000000"/>
+          <w:sz w:val="26"/>
+          <w:szCs w:val="26"/>
+        </w:rPr>
+        <w:t xml:space="preserve"> </w:t>
+      </w:r>
+      <w:proofErr w:type="spellStart"/>
+      <w:r>
+        <w:rPr>
+          <w:rFonts w:eastAsia="TimesNewRoman"/>
+          <w:color w:val="000000"/>
+          <w:sz w:val="26"/>
+          <w:szCs w:val="26"/>
+        </w:rPr>
+        <w:t>mv</w:t>
+      </w:r>
+      <w:proofErr w:type="spellEnd"/>
+      <w:r>
+        <w:rPr>
+          <w:rFonts w:eastAsia="TimesNewRoman"/>
+          <w:color w:val="000000"/>
+          <w:sz w:val="26"/>
+          <w:szCs w:val="26"/>
+        </w:rPr>
+        <w:t xml:space="preserve"> фактически выполняет переименование, копирование файла и удаление его на старом месте, что требует специального анализа для определения, что в </w:t>
+      </w:r>
+      <w:r>
+        <w:rPr>
+          <w:rFonts w:eastAsia="TimesNewRoman"/>
+          <w:color w:val="000000"/>
+          <w:sz w:val="26"/>
+          <w:szCs w:val="26"/>
+        </w:rPr>
+        <w:lastRenderedPageBreak/>
+        <w:t xml:space="preserve">действительности файл был просто перенесён (этот анализ выполняется автоматически командами просмотра истории). Однако, учитывая тот факт, что наличие специальной команды для переименования/перемещения файлов технически не вынуждает пользователя использовать именно её (и, как следствие, в этом случае возможны разрывы в истории), поведение </w:t>
+      </w:r>
+      <w:proofErr w:type="spellStart"/>
+      <w:r>
+        <w:rPr>
+          <w:rFonts w:eastAsia="TimesNewRoman"/>
+          <w:color w:val="000000"/>
+          <w:sz w:val="26"/>
+          <w:szCs w:val="26"/>
+        </w:rPr>
+        <w:t>git</w:t>
+      </w:r>
+      <w:proofErr w:type="spellEnd"/>
+      <w:r>
+        <w:rPr>
+          <w:rFonts w:eastAsia="TimesNewRoman"/>
+          <w:color w:val="000000"/>
+          <w:sz w:val="26"/>
+          <w:szCs w:val="26"/>
+        </w:rPr>
+        <w:t xml:space="preserve"> может считаться преимуществом.</w:t>
+      </w:r>
+    </w:p>
+    <w:p>
+      <w:pPr>
+        <w:spacing w:line="288" w:lineRule="auto"/>
+        <w:ind w:firstLine="709"/>
+        <w:jc w:val="both"/>
+        <w:rPr>
+          <w:rFonts w:eastAsia="TimesNewRoman"/>
+          <w:color w:val="000000"/>
+          <w:sz w:val="26"/>
+          <w:szCs w:val="26"/>
+        </w:rPr>
+      </w:pPr>
+      <w:r>
+        <w:rPr>
+          <w:rFonts w:eastAsia="TimesNewRoman"/>
+          <w:color w:val="000000"/>
+          <w:sz w:val="26"/>
+          <w:szCs w:val="26"/>
+        </w:rPr>
+        <w:t>Система работает только с файлами и их содержимым, и не отслеживает пустые каталоги.</w:t>
+      </w:r>
+    </w:p>
+    <w:p>
+      <w:pPr>
+        <w:spacing w:line="288" w:lineRule="auto"/>
+        <w:ind w:firstLine="709"/>
+        <w:jc w:val="both"/>
+        <w:rPr>
+          <w:rFonts w:eastAsia="TimesNewRoman"/>
+          <w:color w:val="000000"/>
+          <w:sz w:val="26"/>
+          <w:szCs w:val="26"/>
+        </w:rPr>
+      </w:pPr>
+      <w:r>
+        <w:rPr>
+          <w:rFonts w:eastAsia="TimesNewRoman"/>
+          <w:color w:val="000000"/>
+          <w:sz w:val="26"/>
+          <w:szCs w:val="26"/>
+        </w:rPr>
+        <w:t xml:space="preserve">В ряде публикаций, относящихся преимущественно к 2005—2008 годам можно встретить также нарекания в отношении документации </w:t>
+      </w:r>
+      <w:proofErr w:type="spellStart"/>
+      <w:r>
+        <w:rPr>
+          <w:rFonts w:eastAsia="TimesNewRoman"/>
+          <w:color w:val="000000"/>
+          <w:sz w:val="26"/>
+          <w:szCs w:val="26"/>
+        </w:rPr>
+        <w:t>git</w:t>
+      </w:r>
+      <w:proofErr w:type="spellEnd"/>
+      <w:r>
+        <w:rPr>
+          <w:rFonts w:eastAsia="TimesNewRoman"/>
+          <w:color w:val="000000"/>
+          <w:sz w:val="26"/>
+          <w:szCs w:val="26"/>
+        </w:rPr>
+        <w:t xml:space="preserve">, отсутствия удобной </w:t>
+      </w:r>
+      <w:proofErr w:type="spellStart"/>
+      <w:r>
+        <w:rPr>
+          <w:rFonts w:eastAsia="TimesNewRoman"/>
+          <w:color w:val="000000"/>
+          <w:sz w:val="26"/>
+          <w:szCs w:val="26"/>
+        </w:rPr>
+        <w:t>windows</w:t>
+      </w:r>
+      <w:proofErr w:type="spellEnd"/>
+      <w:r>
+        <w:rPr>
+          <w:rFonts w:eastAsia="TimesNewRoman"/>
+          <w:color w:val="000000"/>
+          <w:sz w:val="26"/>
+          <w:szCs w:val="26"/>
+        </w:rPr>
+        <w:t xml:space="preserve">-версии и удобных графических клиентов. В настоящее время эта критика неактуальна: существует версия </w:t>
+      </w:r>
+      <w:proofErr w:type="spellStart"/>
+      <w:r>
+        <w:rPr>
+          <w:rFonts w:eastAsia="TimesNewRoman"/>
+          <w:color w:val="000000"/>
+          <w:sz w:val="26"/>
+          <w:szCs w:val="26"/>
+        </w:rPr>
+        <w:t>git</w:t>
+      </w:r>
+      <w:proofErr w:type="spellEnd"/>
+      <w:r>
+        <w:rPr>
+          <w:rFonts w:eastAsia="TimesNewRoman"/>
+          <w:color w:val="000000"/>
+          <w:sz w:val="26"/>
+          <w:szCs w:val="26"/>
+        </w:rPr>
+        <w:t xml:space="preserve"> на основе </w:t>
+      </w:r>
+      <w:proofErr w:type="spellStart"/>
+      <w:r>
+        <w:rPr>
+          <w:rFonts w:eastAsia="TimesNewRoman"/>
+          <w:color w:val="000000"/>
+          <w:sz w:val="26"/>
+          <w:szCs w:val="26"/>
+        </w:rPr>
+        <w:fldChar w:fldCharType="begin"/>
+      </w:r>
+      <w:r>
+        <w:rPr>
+          <w:rFonts w:eastAsia="TimesNewRoman"/>
+          <w:color w:val="000000"/>
+          <w:sz w:val="26"/>
+          <w:szCs w:val="26"/>
+        </w:rPr>
+        <w:instrText xml:space="preserve"> HYPERLINK "https://ru.wikipedia.org/wiki/MinGW" \o "MinGW" </w:instrText>
+      </w:r>
+      <w:r>
+        <w:rPr>
+          <w:rFonts w:eastAsia="TimesNewRoman"/>
+          <w:color w:val="000000"/>
+          <w:sz w:val="26"/>
+          <w:szCs w:val="26"/>
+        </w:rPr>
+        <w:fldChar w:fldCharType="separate"/>
+      </w:r>
+      <w:r>
+        <w:rPr>
+          <w:rFonts w:eastAsia="TimesNewRoman"/>
+          <w:color w:val="000000"/>
+          <w:sz w:val="26"/>
+          <w:szCs w:val="26"/>
+        </w:rPr>
+        <w:t>MinGW</w:t>
+      </w:r>
+      <w:proofErr w:type="spellEnd"/>
+      <w:r>
+        <w:rPr>
+          <w:rFonts w:eastAsia="TimesNewRoman"/>
+          <w:color w:val="000000"/>
+          <w:sz w:val="26"/>
+          <w:szCs w:val="26"/>
+        </w:rPr>
+        <w:fldChar w:fldCharType="end"/>
+      </w:r>
+      <w:r>
+        <w:rPr>
+          <w:rFonts w:eastAsia="TimesNewRoman"/>
+          <w:color w:val="000000"/>
+          <w:sz w:val="26"/>
+          <w:szCs w:val="26"/>
+        </w:rPr>
+        <w:t xml:space="preserve"> («родная» сборка под </w:t>
+      </w:r>
+      <w:proofErr w:type="spellStart"/>
+      <w:r>
+        <w:rPr>
+          <w:rFonts w:eastAsia="TimesNewRoman"/>
+          <w:color w:val="000000"/>
+          <w:sz w:val="26"/>
+          <w:szCs w:val="26"/>
+        </w:rPr>
+        <w:t>Windows</w:t>
+      </w:r>
+      <w:proofErr w:type="spellEnd"/>
+      <w:r>
+        <w:rPr>
+          <w:rFonts w:eastAsia="TimesNewRoman"/>
+          <w:color w:val="000000"/>
+          <w:sz w:val="26"/>
+          <w:szCs w:val="26"/>
+        </w:rPr>
+        <w:t xml:space="preserve">), и несколько высококачественных графических клиентов для различных операционных систем, в частности, под </w:t>
+      </w:r>
+      <w:proofErr w:type="spellStart"/>
+      <w:r>
+        <w:rPr>
+          <w:rFonts w:eastAsia="TimesNewRoman"/>
+          <w:color w:val="000000"/>
+          <w:sz w:val="26"/>
+          <w:szCs w:val="26"/>
+        </w:rPr>
+        <w:t>Windows</w:t>
+      </w:r>
+      <w:proofErr w:type="spellEnd"/>
+      <w:r>
+        <w:rPr>
+          <w:rFonts w:eastAsia="TimesNewRoman"/>
+          <w:color w:val="000000"/>
+          <w:sz w:val="26"/>
+          <w:szCs w:val="26"/>
+        </w:rPr>
+        <w:t xml:space="preserve"> имеется клиент </w:t>
+      </w:r>
+      <w:proofErr w:type="spellStart"/>
+      <w:r>
+        <w:rPr>
+          <w:rFonts w:eastAsia="TimesNewRoman"/>
+          <w:color w:val="000000"/>
+          <w:sz w:val="26"/>
+          <w:szCs w:val="26"/>
+        </w:rPr>
+        <w:fldChar w:fldCharType="begin"/>
+      </w:r>
+      <w:r>
+        <w:rPr>
+          <w:rFonts w:eastAsia="TimesNewRoman"/>
+          <w:color w:val="000000"/>
+          <w:sz w:val="26"/>
+          <w:szCs w:val="26"/>
+        </w:rPr>
+        <w:instrText xml:space="preserve"> HYPERLINK "https://ru.wikipedia.org/wiki/TortoiseGit" \o "TortoiseGit" </w:instrText>
+      </w:r>
+      <w:r>
+        <w:rPr>
+          <w:rFonts w:eastAsia="TimesNewRoman"/>
+          <w:color w:val="000000"/>
+          <w:sz w:val="26"/>
+          <w:szCs w:val="26"/>
+        </w:rPr>
+        <w:fldChar w:fldCharType="separate"/>
+      </w:r>
+      <w:r>
+        <w:rPr>
+          <w:rFonts w:eastAsia="TimesNewRoman"/>
+          <w:color w:val="000000"/>
+          <w:sz w:val="26"/>
+          <w:szCs w:val="26"/>
+        </w:rPr>
+        <w:t>TortoiseGit</w:t>
+      </w:r>
+      <w:proofErr w:type="spellEnd"/>
+      <w:r>
+        <w:rPr>
+          <w:rFonts w:eastAsia="TimesNewRoman"/>
+          <w:color w:val="000000"/>
+          <w:sz w:val="26"/>
+          <w:szCs w:val="26"/>
+        </w:rPr>
+        <w:fldChar w:fldCharType="end"/>
+      </w:r>
+      <w:r>
+        <w:rPr>
+          <w:rFonts w:eastAsia="TimesNewRoman"/>
+          <w:color w:val="000000"/>
+          <w:sz w:val="26"/>
+          <w:szCs w:val="26"/>
+        </w:rPr>
+        <w:t>, идеологически очень близкий к широко распространённому </w:t>
+      </w:r>
+      <w:proofErr w:type="spellStart"/>
+      <w:r>
+        <w:rPr>
+          <w:rFonts w:eastAsia="TimesNewRoman"/>
+          <w:color w:val="000000"/>
+          <w:sz w:val="26"/>
+          <w:szCs w:val="26"/>
+        </w:rPr>
+        <w:fldChar w:fldCharType="begin"/>
+      </w:r>
+      <w:r>
+        <w:rPr>
+          <w:rFonts w:eastAsia="TimesNewRoman"/>
+          <w:color w:val="000000"/>
+          <w:sz w:val="26"/>
+          <w:szCs w:val="26"/>
+        </w:rPr>
+        <w:instrText xml:space="preserve"> HYPERLINK "https://ru.wikipedia.org/wiki/TortoiseSVN" \o "TortoiseSVN" </w:instrText>
+      </w:r>
+      <w:r>
+        <w:rPr>
+          <w:rFonts w:eastAsia="TimesNewRoman"/>
+          <w:color w:val="000000"/>
+          <w:sz w:val="26"/>
+          <w:szCs w:val="26"/>
+        </w:rPr>
+        <w:fldChar w:fldCharType="separate"/>
+      </w:r>
+      <w:r>
+        <w:rPr>
+          <w:rFonts w:eastAsia="TimesNewRoman"/>
+          <w:color w:val="000000"/>
+          <w:sz w:val="26"/>
+          <w:szCs w:val="26"/>
+        </w:rPr>
+        <w:t>TortoiseSVN</w:t>
+      </w:r>
+      <w:proofErr w:type="spellEnd"/>
+      <w:r>
+        <w:rPr>
+          <w:rFonts w:eastAsia="TimesNewRoman"/>
+          <w:color w:val="000000"/>
+          <w:sz w:val="26"/>
+          <w:szCs w:val="26"/>
+        </w:rPr>
+        <w:fldChar w:fldCharType="end"/>
+      </w:r>
+      <w:r>
+        <w:rPr>
+          <w:rFonts w:eastAsia="TimesNewRoman"/>
+          <w:color w:val="000000"/>
+          <w:sz w:val="26"/>
+          <w:szCs w:val="26"/>
+        </w:rPr>
+        <w:t xml:space="preserve"> — клиенту SVN, встраиваемому в оболочку </w:t>
+      </w:r>
+      <w:proofErr w:type="spellStart"/>
+      <w:r>
+        <w:rPr>
+          <w:rFonts w:eastAsia="TimesNewRoman"/>
+          <w:color w:val="000000"/>
+          <w:sz w:val="26"/>
+          <w:szCs w:val="26"/>
+        </w:rPr>
+        <w:t>Windows</w:t>
+      </w:r>
+      <w:proofErr w:type="spellEnd"/>
+      <w:r>
+        <w:rPr>
+          <w:rFonts w:eastAsia="TimesNewRoman"/>
+          <w:color w:val="000000"/>
+          <w:sz w:val="26"/>
+          <w:szCs w:val="26"/>
+        </w:rPr>
+        <w:t>.</w:t>
+      </w:r>
+    </w:p>
+    <w:p>
+      <w:pPr>
         <w:shd w:val="clear" w:color="auto" w:fill="FFFFFF"/>
         <w:spacing w:before="600" w:after="100" w:afterAutospacing="1" w:line="288" w:lineRule="auto"/>
         <w:ind w:firstLine="709"/>
+        <w:outlineLvl w:val="0"/>
+        <w:rPr>
+          <w:sz w:val="26"/>
+          <w:szCs w:val="26"/>
+        </w:rPr>
+      </w:pPr>
+    </w:p>
+    <w:p>
+      <w:pPr>
+        <w:shd w:val="clear" w:color="auto" w:fill="FFFFFF"/>
+        <w:spacing w:before="600" w:after="100" w:afterAutospacing="1" w:line="288" w:lineRule="auto"/>
+        <w:ind w:firstLine="709"/>
         <w:jc w:val="both"/>
         <w:rPr>
           <w:b/>
@@ -176,7 +3714,7 @@
           <w:szCs w:val="26"/>
         </w:rPr>
       </w:pPr>
-      <w:bookmarkStart w:id="0" w:name="_Toc264359868"/>
+      <w:bookmarkStart w:id="2" w:name="_Toc264359868"/>
       <w:r>
         <w:rPr>
           <w:b/>
@@ -204,7 +3742,7 @@
         </w:rPr>
         <w:t xml:space="preserve"> Жизненный цикл программного продукта </w:t>
       </w:r>
-      <w:bookmarkEnd w:id="0"/>
+      <w:bookmarkEnd w:id="2"/>
     </w:p>
     <w:p>
       <w:pPr>
@@ -394,6 +3932,7 @@
           <w:sz w:val="26"/>
           <w:szCs w:val="26"/>
         </w:rPr>
+        <w:lastRenderedPageBreak/>
         <w:sym w:font="Symbol" w:char="F02D"/>
       </w:r>
       <w:r>
@@ -459,7 +3998,6 @@
           <w:szCs w:val="26"/>
           <w:lang w:val="en-GB" w:eastAsia="en-GB"/>
         </w:rPr>
-        <w:lastRenderedPageBreak/>
         <w:drawing>
           <wp:inline distT="0" distB="0" distL="0" distR="0" wp14:anchorId="5DC8624C" wp14:editId="6B6FF664">
             <wp:extent cx="3508345" cy="2029217"/>
@@ -478,7 +4016,7 @@
                     </pic:cNvPicPr>
                   </pic:nvPicPr>
                   <pic:blipFill>
-                    <a:blip r:embed="rId7">
+                    <a:blip r:embed="rId21">
                       <a:extLst>
                         <a:ext uri="{28A0092B-C50C-407E-A947-70E740481C1C}">
                           <a14:useLocalDpi xmlns:a14="http://schemas.microsoft.com/office/drawing/2010/main" val="0"/>
@@ -710,7 +4248,7 @@
                     </pic:cNvPicPr>
                   </pic:nvPicPr>
                   <pic:blipFill>
-                    <a:blip r:embed="rId8">
+                    <a:blip r:embed="rId22">
                       <a:extLst>
                         <a:ext uri="{28A0092B-C50C-407E-A947-70E740481C1C}">
                           <a14:useLocalDpi xmlns:a14="http://schemas.microsoft.com/office/drawing/2010/main" val="0"/>
@@ -855,7 +4393,17 @@
           <w:sz w:val="26"/>
           <w:szCs w:val="26"/>
         </w:rPr>
-        <w:t>пиральная модель. Жизненный цикл напоминает спираль – на каждом витке выполняется создание очередной версии продукта, конкретизируются и уточняются требования, определяется качество и планируются работы следующего витка. Особое внимание уделяется начальным этапам разработки – анализу и проектированию, где реализация тех или иных технических проверяется путем создания прототипов. Пример спирально модели изображен на рисунке 1.4.</w:t>
+        <w:t xml:space="preserve">пиральная модель. Жизненный цикл напоминает спираль – на каждом витке выполняется создание очередной версии продукта, конкретизируются и уточняются требования, определяется качество и планируются работы следующего витка. Особое </w:t>
+      </w:r>
+      <w:r>
+        <w:rPr>
+          <w:rFonts w:eastAsia="TimesNewRoman"/>
+          <w:color w:val="000000"/>
+          <w:sz w:val="26"/>
+          <w:szCs w:val="26"/>
+        </w:rPr>
+        <w:lastRenderedPageBreak/>
+        <w:t>внимание уделяется начальным этапам разработки – анализу и проектированию, где реализация тех или иных технических проверяется путем создания прототипов. Пример спирально модели изображен на рисунке 1.4.</w:t>
       </w:r>
     </w:p>
     <w:p>
@@ -877,7 +4425,6 @@
           <w:sz w:val="26"/>
           <w:szCs w:val="26"/>
         </w:rPr>
-        <w:lastRenderedPageBreak/>
         <w:t>На практике наибольшее распространение получили каскадная и спиральная модель. Причем каскадная модель была более популярна в семидесятых, начале восьмидесятых годов, так как в то время в проектах достаточно простых информационных систем представляло собой единый, функционально и информационно независимый блок.</w:t>
       </w:r>
     </w:p>
@@ -948,7 +4495,7 @@
                     </pic:cNvPicPr>
                   </pic:nvPicPr>
                   <pic:blipFill>
-                    <a:blip r:embed="rId9">
+                    <a:blip r:embed="rId23">
                       <a:extLst>
                         <a:ext uri="{28A0092B-C50C-407E-A947-70E740481C1C}">
                           <a14:useLocalDpi xmlns:a14="http://schemas.microsoft.com/office/drawing/2010/main" val="0"/>
@@ -985,8 +4532,6 @@
           </wp:inline>
         </w:drawing>
       </w:r>
-      <w:bookmarkStart w:id="1" w:name="_GoBack"/>
-      <w:bookmarkEnd w:id="1"/>
     </w:p>
     <w:p>
       <w:pPr>
@@ -1027,7 +4572,7 @@
     </w:p>
     <w:p/>
     <w:sectPr>
-      <w:headerReference w:type="default" r:id="rId10"/>
+      <w:headerReference w:type="default" r:id="rId24"/>
       <w:pgSz w:w="11906" w:h="16838" w:code="9"/>
       <w:pgMar w:top="851" w:right="567" w:bottom="1701" w:left="1418" w:header="0" w:footer="0" w:gutter="0"/>
       <w:pgNumType w:start="5"/>
@@ -2028,7 +5573,7 @@
                                   <w:rPr>
                                     <w:noProof/>
                                   </w:rPr>
-                                  <w:t>7</w:t>
+                                  <w:t>12</w:t>
                                 </w:r>
                                 <w:r>
                                   <w:rPr>
@@ -2327,7 +5872,7 @@
                             <w:rPr>
                               <w:noProof/>
                             </w:rPr>
-                            <w:t>7</w:t>
+                            <w:t>12</w:t>
                           </w:r>
                           <w:r>
                             <w:rPr>
@@ -2364,6 +5909,715 @@
 <file path=word/numbering.xml><?xml version="1.0" encoding="utf-8"?>
 <w:numbering xmlns:wpc="http://schemas.microsoft.com/office/word/2010/wordprocessingCanvas" xmlns:mc="http://schemas.openxmlformats.org/markup-compatibility/2006" xmlns:o="urn:schemas-microsoft-com:office:office" xmlns:r="http://schemas.openxmlformats.org/officeDocument/2006/relationships" xmlns:m="http://schemas.openxmlformats.org/officeDocument/2006/math" xmlns:v="urn:schemas-microsoft-com:vml" xmlns:wp14="http://schemas.microsoft.com/office/word/2010/wordprocessingDrawing" xmlns:wp="http://schemas.openxmlformats.org/drawingml/2006/wordprocessingDrawing" xmlns:w10="urn:schemas-microsoft-com:office:word" xmlns:w="http://schemas.openxmlformats.org/wordprocessingml/2006/main" xmlns:w14="http://schemas.microsoft.com/office/word/2010/wordml" xmlns:w15="http://schemas.microsoft.com/office/word/2012/wordml" xmlns:wpg="http://schemas.microsoft.com/office/word/2010/wordprocessingGroup" xmlns:wpi="http://schemas.microsoft.com/office/word/2010/wordprocessingInk" xmlns:wne="http://schemas.microsoft.com/office/word/2006/wordml" xmlns:wps="http://schemas.microsoft.com/office/word/2010/wordprocessingShape" mc:Ignorable="w14 w15 wp14">
   <w:abstractNum w:abstractNumId="0" w15:restartNumberingAfterBreak="0">
+    <w:nsid w:val="03D4020C"/>
+    <w:multiLevelType w:val="multilevel"/>
+    <w:tmpl w:val="4E50D288"/>
+    <w:lvl w:ilvl="0">
+      <w:start w:val="1"/>
+      <w:numFmt w:val="bullet"/>
+      <w:lvlText w:val=""/>
+      <w:lvlJc w:val="left"/>
+      <w:pPr>
+        <w:tabs>
+          <w:tab w:val="num" w:pos="720"/>
+        </w:tabs>
+        <w:ind w:left="720" w:hanging="360"/>
+      </w:pPr>
+      <w:rPr>
+        <w:rFonts w:ascii="Symbol" w:hAnsi="Symbol" w:hint="default"/>
+        <w:sz w:val="20"/>
+      </w:rPr>
+    </w:lvl>
+    <w:lvl w:ilvl="1" w:tentative="1">
+      <w:start w:val="1"/>
+      <w:numFmt w:val="bullet"/>
+      <w:lvlText w:val=""/>
+      <w:lvlJc w:val="left"/>
+      <w:pPr>
+        <w:tabs>
+          <w:tab w:val="num" w:pos="1440"/>
+        </w:tabs>
+        <w:ind w:left="1440" w:hanging="360"/>
+      </w:pPr>
+      <w:rPr>
+        <w:rFonts w:ascii="Symbol" w:hAnsi="Symbol" w:hint="default"/>
+        <w:sz w:val="20"/>
+      </w:rPr>
+    </w:lvl>
+    <w:lvl w:ilvl="2" w:tentative="1">
+      <w:start w:val="1"/>
+      <w:numFmt w:val="bullet"/>
+      <w:lvlText w:val=""/>
+      <w:lvlJc w:val="left"/>
+      <w:pPr>
+        <w:tabs>
+          <w:tab w:val="num" w:pos="2160"/>
+        </w:tabs>
+        <w:ind w:left="2160" w:hanging="360"/>
+      </w:pPr>
+      <w:rPr>
+        <w:rFonts w:ascii="Symbol" w:hAnsi="Symbol" w:hint="default"/>
+        <w:sz w:val="20"/>
+      </w:rPr>
+    </w:lvl>
+    <w:lvl w:ilvl="3" w:tentative="1">
+      <w:start w:val="1"/>
+      <w:numFmt w:val="bullet"/>
+      <w:lvlText w:val=""/>
+      <w:lvlJc w:val="left"/>
+      <w:pPr>
+        <w:tabs>
+          <w:tab w:val="num" w:pos="2880"/>
+        </w:tabs>
+        <w:ind w:left="2880" w:hanging="360"/>
+      </w:pPr>
+      <w:rPr>
+        <w:rFonts w:ascii="Symbol" w:hAnsi="Symbol" w:hint="default"/>
+        <w:sz w:val="20"/>
+      </w:rPr>
+    </w:lvl>
+    <w:lvl w:ilvl="4" w:tentative="1">
+      <w:start w:val="1"/>
+      <w:numFmt w:val="bullet"/>
+      <w:lvlText w:val=""/>
+      <w:lvlJc w:val="left"/>
+      <w:pPr>
+        <w:tabs>
+          <w:tab w:val="num" w:pos="3600"/>
+        </w:tabs>
+        <w:ind w:left="3600" w:hanging="360"/>
+      </w:pPr>
+      <w:rPr>
+        <w:rFonts w:ascii="Symbol" w:hAnsi="Symbol" w:hint="default"/>
+        <w:sz w:val="20"/>
+      </w:rPr>
+    </w:lvl>
+    <w:lvl w:ilvl="5" w:tentative="1">
+      <w:start w:val="1"/>
+      <w:numFmt w:val="bullet"/>
+      <w:lvlText w:val=""/>
+      <w:lvlJc w:val="left"/>
+      <w:pPr>
+        <w:tabs>
+          <w:tab w:val="num" w:pos="4320"/>
+        </w:tabs>
+        <w:ind w:left="4320" w:hanging="360"/>
+      </w:pPr>
+      <w:rPr>
+        <w:rFonts w:ascii="Symbol" w:hAnsi="Symbol" w:hint="default"/>
+        <w:sz w:val="20"/>
+      </w:rPr>
+    </w:lvl>
+    <w:lvl w:ilvl="6" w:tentative="1">
+      <w:start w:val="1"/>
+      <w:numFmt w:val="bullet"/>
+      <w:lvlText w:val=""/>
+      <w:lvlJc w:val="left"/>
+      <w:pPr>
+        <w:tabs>
+          <w:tab w:val="num" w:pos="5040"/>
+        </w:tabs>
+        <w:ind w:left="5040" w:hanging="360"/>
+      </w:pPr>
+      <w:rPr>
+        <w:rFonts w:ascii="Symbol" w:hAnsi="Symbol" w:hint="default"/>
+        <w:sz w:val="20"/>
+      </w:rPr>
+    </w:lvl>
+    <w:lvl w:ilvl="7" w:tentative="1">
+      <w:start w:val="1"/>
+      <w:numFmt w:val="bullet"/>
+      <w:lvlText w:val=""/>
+      <w:lvlJc w:val="left"/>
+      <w:pPr>
+        <w:tabs>
+          <w:tab w:val="num" w:pos="5760"/>
+        </w:tabs>
+        <w:ind w:left="5760" w:hanging="360"/>
+      </w:pPr>
+      <w:rPr>
+        <w:rFonts w:ascii="Symbol" w:hAnsi="Symbol" w:hint="default"/>
+        <w:sz w:val="20"/>
+      </w:rPr>
+    </w:lvl>
+    <w:lvl w:ilvl="8" w:tentative="1">
+      <w:start w:val="1"/>
+      <w:numFmt w:val="bullet"/>
+      <w:lvlText w:val=""/>
+      <w:lvlJc w:val="left"/>
+      <w:pPr>
+        <w:tabs>
+          <w:tab w:val="num" w:pos="6480"/>
+        </w:tabs>
+        <w:ind w:left="6480" w:hanging="360"/>
+      </w:pPr>
+      <w:rPr>
+        <w:rFonts w:ascii="Symbol" w:hAnsi="Symbol" w:hint="default"/>
+        <w:sz w:val="20"/>
+      </w:rPr>
+    </w:lvl>
+  </w:abstractNum>
+  <w:abstractNum w:abstractNumId="1" w15:restartNumberingAfterBreak="0">
+    <w:nsid w:val="0BDD5C30"/>
+    <w:multiLevelType w:val="multilevel"/>
+    <w:tmpl w:val="F1363DEC"/>
+    <w:lvl w:ilvl="0">
+      <w:start w:val="1"/>
+      <w:numFmt w:val="bullet"/>
+      <w:lvlText w:val=""/>
+      <w:lvlJc w:val="left"/>
+      <w:pPr>
+        <w:tabs>
+          <w:tab w:val="num" w:pos="720"/>
+        </w:tabs>
+        <w:ind w:left="720" w:hanging="360"/>
+      </w:pPr>
+      <w:rPr>
+        <w:rFonts w:ascii="Symbol" w:hAnsi="Symbol" w:hint="default"/>
+        <w:sz w:val="20"/>
+      </w:rPr>
+    </w:lvl>
+    <w:lvl w:ilvl="1" w:tentative="1">
+      <w:start w:val="1"/>
+      <w:numFmt w:val="bullet"/>
+      <w:lvlText w:val=""/>
+      <w:lvlJc w:val="left"/>
+      <w:pPr>
+        <w:tabs>
+          <w:tab w:val="num" w:pos="1440"/>
+        </w:tabs>
+        <w:ind w:left="1440" w:hanging="360"/>
+      </w:pPr>
+      <w:rPr>
+        <w:rFonts w:ascii="Symbol" w:hAnsi="Symbol" w:hint="default"/>
+        <w:sz w:val="20"/>
+      </w:rPr>
+    </w:lvl>
+    <w:lvl w:ilvl="2" w:tentative="1">
+      <w:start w:val="1"/>
+      <w:numFmt w:val="bullet"/>
+      <w:lvlText w:val=""/>
+      <w:lvlJc w:val="left"/>
+      <w:pPr>
+        <w:tabs>
+          <w:tab w:val="num" w:pos="2160"/>
+        </w:tabs>
+        <w:ind w:left="2160" w:hanging="360"/>
+      </w:pPr>
+      <w:rPr>
+        <w:rFonts w:ascii="Symbol" w:hAnsi="Symbol" w:hint="default"/>
+        <w:sz w:val="20"/>
+      </w:rPr>
+    </w:lvl>
+    <w:lvl w:ilvl="3" w:tentative="1">
+      <w:start w:val="1"/>
+      <w:numFmt w:val="bullet"/>
+      <w:lvlText w:val=""/>
+      <w:lvlJc w:val="left"/>
+      <w:pPr>
+        <w:tabs>
+          <w:tab w:val="num" w:pos="2880"/>
+        </w:tabs>
+        <w:ind w:left="2880" w:hanging="360"/>
+      </w:pPr>
+      <w:rPr>
+        <w:rFonts w:ascii="Symbol" w:hAnsi="Symbol" w:hint="default"/>
+        <w:sz w:val="20"/>
+      </w:rPr>
+    </w:lvl>
+    <w:lvl w:ilvl="4" w:tentative="1">
+      <w:start w:val="1"/>
+      <w:numFmt w:val="bullet"/>
+      <w:lvlText w:val=""/>
+      <w:lvlJc w:val="left"/>
+      <w:pPr>
+        <w:tabs>
+          <w:tab w:val="num" w:pos="3600"/>
+        </w:tabs>
+        <w:ind w:left="3600" w:hanging="360"/>
+      </w:pPr>
+      <w:rPr>
+        <w:rFonts w:ascii="Symbol" w:hAnsi="Symbol" w:hint="default"/>
+        <w:sz w:val="20"/>
+      </w:rPr>
+    </w:lvl>
+    <w:lvl w:ilvl="5" w:tentative="1">
+      <w:start w:val="1"/>
+      <w:numFmt w:val="bullet"/>
+      <w:lvlText w:val=""/>
+      <w:lvlJc w:val="left"/>
+      <w:pPr>
+        <w:tabs>
+          <w:tab w:val="num" w:pos="4320"/>
+        </w:tabs>
+        <w:ind w:left="4320" w:hanging="360"/>
+      </w:pPr>
+      <w:rPr>
+        <w:rFonts w:ascii="Symbol" w:hAnsi="Symbol" w:hint="default"/>
+        <w:sz w:val="20"/>
+      </w:rPr>
+    </w:lvl>
+    <w:lvl w:ilvl="6" w:tentative="1">
+      <w:start w:val="1"/>
+      <w:numFmt w:val="bullet"/>
+      <w:lvlText w:val=""/>
+      <w:lvlJc w:val="left"/>
+      <w:pPr>
+        <w:tabs>
+          <w:tab w:val="num" w:pos="5040"/>
+        </w:tabs>
+        <w:ind w:left="5040" w:hanging="360"/>
+      </w:pPr>
+      <w:rPr>
+        <w:rFonts w:ascii="Symbol" w:hAnsi="Symbol" w:hint="default"/>
+        <w:sz w:val="20"/>
+      </w:rPr>
+    </w:lvl>
+    <w:lvl w:ilvl="7" w:tentative="1">
+      <w:start w:val="1"/>
+      <w:numFmt w:val="bullet"/>
+      <w:lvlText w:val=""/>
+      <w:lvlJc w:val="left"/>
+      <w:pPr>
+        <w:tabs>
+          <w:tab w:val="num" w:pos="5760"/>
+        </w:tabs>
+        <w:ind w:left="5760" w:hanging="360"/>
+      </w:pPr>
+      <w:rPr>
+        <w:rFonts w:ascii="Symbol" w:hAnsi="Symbol" w:hint="default"/>
+        <w:sz w:val="20"/>
+      </w:rPr>
+    </w:lvl>
+    <w:lvl w:ilvl="8" w:tentative="1">
+      <w:start w:val="1"/>
+      <w:numFmt w:val="bullet"/>
+      <w:lvlText w:val=""/>
+      <w:lvlJc w:val="left"/>
+      <w:pPr>
+        <w:tabs>
+          <w:tab w:val="num" w:pos="6480"/>
+        </w:tabs>
+        <w:ind w:left="6480" w:hanging="360"/>
+      </w:pPr>
+      <w:rPr>
+        <w:rFonts w:ascii="Symbol" w:hAnsi="Symbol" w:hint="default"/>
+        <w:sz w:val="20"/>
+      </w:rPr>
+    </w:lvl>
+  </w:abstractNum>
+  <w:abstractNum w:abstractNumId="2" w15:restartNumberingAfterBreak="0">
+    <w:nsid w:val="0EB55DA3"/>
+    <w:multiLevelType w:val="multilevel"/>
+    <w:tmpl w:val="0F187D5A"/>
+    <w:lvl w:ilvl="0">
+      <w:start w:val="1"/>
+      <w:numFmt w:val="decimal"/>
+      <w:lvlText w:val="%1"/>
+      <w:lvlJc w:val="left"/>
+      <w:pPr>
+        <w:ind w:left="390" w:hanging="390"/>
+      </w:pPr>
+      <w:rPr>
+        <w:rFonts w:hint="default"/>
+      </w:rPr>
+    </w:lvl>
+    <w:lvl w:ilvl="1">
+      <w:start w:val="1"/>
+      <w:numFmt w:val="decimal"/>
+      <w:lvlText w:val="%1.%2"/>
+      <w:lvlJc w:val="left"/>
+      <w:pPr>
+        <w:ind w:left="1099" w:hanging="390"/>
+      </w:pPr>
+      <w:rPr>
+        <w:rFonts w:hint="default"/>
+      </w:rPr>
+    </w:lvl>
+    <w:lvl w:ilvl="2">
+      <w:start w:val="1"/>
+      <w:numFmt w:val="decimal"/>
+      <w:lvlText w:val="%1.%2.%3"/>
+      <w:lvlJc w:val="left"/>
+      <w:pPr>
+        <w:ind w:left="2138" w:hanging="720"/>
+      </w:pPr>
+      <w:rPr>
+        <w:rFonts w:hint="default"/>
+      </w:rPr>
+    </w:lvl>
+    <w:lvl w:ilvl="3">
+      <w:start w:val="1"/>
+      <w:numFmt w:val="decimal"/>
+      <w:lvlText w:val="%1.%2.%3.%4"/>
+      <w:lvlJc w:val="left"/>
+      <w:pPr>
+        <w:ind w:left="2847" w:hanging="720"/>
+      </w:pPr>
+      <w:rPr>
+        <w:rFonts w:hint="default"/>
+      </w:rPr>
+    </w:lvl>
+    <w:lvl w:ilvl="4">
+      <w:start w:val="1"/>
+      <w:numFmt w:val="decimal"/>
+      <w:lvlText w:val="%1.%2.%3.%4.%5"/>
+      <w:lvlJc w:val="left"/>
+      <w:pPr>
+        <w:ind w:left="3916" w:hanging="1080"/>
+      </w:pPr>
+      <w:rPr>
+        <w:rFonts w:hint="default"/>
+      </w:rPr>
+    </w:lvl>
+    <w:lvl w:ilvl="5">
+      <w:start w:val="1"/>
+      <w:numFmt w:val="decimal"/>
+      <w:lvlText w:val="%1.%2.%3.%4.%5.%6"/>
+      <w:lvlJc w:val="left"/>
+      <w:pPr>
+        <w:ind w:left="4985" w:hanging="1440"/>
+      </w:pPr>
+      <w:rPr>
+        <w:rFonts w:hint="default"/>
+      </w:rPr>
+    </w:lvl>
+    <w:lvl w:ilvl="6">
+      <w:start w:val="1"/>
+      <w:numFmt w:val="decimal"/>
+      <w:lvlText w:val="%1.%2.%3.%4.%5.%6.%7"/>
+      <w:lvlJc w:val="left"/>
+      <w:pPr>
+        <w:ind w:left="5694" w:hanging="1440"/>
+      </w:pPr>
+      <w:rPr>
+        <w:rFonts w:hint="default"/>
+      </w:rPr>
+    </w:lvl>
+    <w:lvl w:ilvl="7">
+      <w:start w:val="1"/>
+      <w:numFmt w:val="decimal"/>
+      <w:lvlText w:val="%1.%2.%3.%4.%5.%6.%7.%8"/>
+      <w:lvlJc w:val="left"/>
+      <w:pPr>
+        <w:ind w:left="6763" w:hanging="1800"/>
+      </w:pPr>
+      <w:rPr>
+        <w:rFonts w:hint="default"/>
+      </w:rPr>
+    </w:lvl>
+    <w:lvl w:ilvl="8">
+      <w:start w:val="1"/>
+      <w:numFmt w:val="decimal"/>
+      <w:lvlText w:val="%1.%2.%3.%4.%5.%6.%7.%8.%9"/>
+      <w:lvlJc w:val="left"/>
+      <w:pPr>
+        <w:ind w:left="7472" w:hanging="1800"/>
+      </w:pPr>
+      <w:rPr>
+        <w:rFonts w:hint="default"/>
+      </w:rPr>
+    </w:lvl>
+  </w:abstractNum>
+  <w:abstractNum w:abstractNumId="3" w15:restartNumberingAfterBreak="0">
+    <w:nsid w:val="260D741B"/>
+    <w:multiLevelType w:val="multilevel"/>
+    <w:tmpl w:val="18D291A4"/>
+    <w:lvl w:ilvl="0">
+      <w:start w:val="1"/>
+      <w:numFmt w:val="bullet"/>
+      <w:lvlText w:val=""/>
+      <w:lvlJc w:val="left"/>
+      <w:pPr>
+        <w:tabs>
+          <w:tab w:val="num" w:pos="720"/>
+        </w:tabs>
+        <w:ind w:left="720" w:hanging="360"/>
+      </w:pPr>
+      <w:rPr>
+        <w:rFonts w:ascii="Symbol" w:hAnsi="Symbol" w:hint="default"/>
+        <w:sz w:val="20"/>
+      </w:rPr>
+    </w:lvl>
+    <w:lvl w:ilvl="1" w:tentative="1">
+      <w:start w:val="1"/>
+      <w:numFmt w:val="bullet"/>
+      <w:lvlText w:val=""/>
+      <w:lvlJc w:val="left"/>
+      <w:pPr>
+        <w:tabs>
+          <w:tab w:val="num" w:pos="1440"/>
+        </w:tabs>
+        <w:ind w:left="1440" w:hanging="360"/>
+      </w:pPr>
+      <w:rPr>
+        <w:rFonts w:ascii="Symbol" w:hAnsi="Symbol" w:hint="default"/>
+        <w:sz w:val="20"/>
+      </w:rPr>
+    </w:lvl>
+    <w:lvl w:ilvl="2" w:tentative="1">
+      <w:start w:val="1"/>
+      <w:numFmt w:val="bullet"/>
+      <w:lvlText w:val=""/>
+      <w:lvlJc w:val="left"/>
+      <w:pPr>
+        <w:tabs>
+          <w:tab w:val="num" w:pos="2160"/>
+        </w:tabs>
+        <w:ind w:left="2160" w:hanging="360"/>
+      </w:pPr>
+      <w:rPr>
+        <w:rFonts w:ascii="Symbol" w:hAnsi="Symbol" w:hint="default"/>
+        <w:sz w:val="20"/>
+      </w:rPr>
+    </w:lvl>
+    <w:lvl w:ilvl="3" w:tentative="1">
+      <w:start w:val="1"/>
+      <w:numFmt w:val="bullet"/>
+      <w:lvlText w:val=""/>
+      <w:lvlJc w:val="left"/>
+      <w:pPr>
+        <w:tabs>
+          <w:tab w:val="num" w:pos="2880"/>
+        </w:tabs>
+        <w:ind w:left="2880" w:hanging="360"/>
+      </w:pPr>
+      <w:rPr>
+        <w:rFonts w:ascii="Symbol" w:hAnsi="Symbol" w:hint="default"/>
+        <w:sz w:val="20"/>
+      </w:rPr>
+    </w:lvl>
+    <w:lvl w:ilvl="4" w:tentative="1">
+      <w:start w:val="1"/>
+      <w:numFmt w:val="bullet"/>
+      <w:lvlText w:val=""/>
+      <w:lvlJc w:val="left"/>
+      <w:pPr>
+        <w:tabs>
+          <w:tab w:val="num" w:pos="3600"/>
+        </w:tabs>
+        <w:ind w:left="3600" w:hanging="360"/>
+      </w:pPr>
+      <w:rPr>
+        <w:rFonts w:ascii="Symbol" w:hAnsi="Symbol" w:hint="default"/>
+        <w:sz w:val="20"/>
+      </w:rPr>
+    </w:lvl>
+    <w:lvl w:ilvl="5" w:tentative="1">
+      <w:start w:val="1"/>
+      <w:numFmt w:val="bullet"/>
+      <w:lvlText w:val=""/>
+      <w:lvlJc w:val="left"/>
+      <w:pPr>
+        <w:tabs>
+          <w:tab w:val="num" w:pos="4320"/>
+        </w:tabs>
+        <w:ind w:left="4320" w:hanging="360"/>
+      </w:pPr>
+      <w:rPr>
+        <w:rFonts w:ascii="Symbol" w:hAnsi="Symbol" w:hint="default"/>
+        <w:sz w:val="20"/>
+      </w:rPr>
+    </w:lvl>
+    <w:lvl w:ilvl="6" w:tentative="1">
+      <w:start w:val="1"/>
+      <w:numFmt w:val="bullet"/>
+      <w:lvlText w:val=""/>
+      <w:lvlJc w:val="left"/>
+      <w:pPr>
+        <w:tabs>
+          <w:tab w:val="num" w:pos="5040"/>
+        </w:tabs>
+        <w:ind w:left="5040" w:hanging="360"/>
+      </w:pPr>
+      <w:rPr>
+        <w:rFonts w:ascii="Symbol" w:hAnsi="Symbol" w:hint="default"/>
+        <w:sz w:val="20"/>
+      </w:rPr>
+    </w:lvl>
+    <w:lvl w:ilvl="7" w:tentative="1">
+      <w:start w:val="1"/>
+      <w:numFmt w:val="bullet"/>
+      <w:lvlText w:val=""/>
+      <w:lvlJc w:val="left"/>
+      <w:pPr>
+        <w:tabs>
+          <w:tab w:val="num" w:pos="5760"/>
+        </w:tabs>
+        <w:ind w:left="5760" w:hanging="360"/>
+      </w:pPr>
+      <w:rPr>
+        <w:rFonts w:ascii="Symbol" w:hAnsi="Symbol" w:hint="default"/>
+        <w:sz w:val="20"/>
+      </w:rPr>
+    </w:lvl>
+    <w:lvl w:ilvl="8" w:tentative="1">
+      <w:start w:val="1"/>
+      <w:numFmt w:val="bullet"/>
+      <w:lvlText w:val=""/>
+      <w:lvlJc w:val="left"/>
+      <w:pPr>
+        <w:tabs>
+          <w:tab w:val="num" w:pos="6480"/>
+        </w:tabs>
+        <w:ind w:left="6480" w:hanging="360"/>
+      </w:pPr>
+      <w:rPr>
+        <w:rFonts w:ascii="Symbol" w:hAnsi="Symbol" w:hint="default"/>
+        <w:sz w:val="20"/>
+      </w:rPr>
+    </w:lvl>
+  </w:abstractNum>
+  <w:abstractNum w:abstractNumId="4" w15:restartNumberingAfterBreak="0">
+    <w:nsid w:val="2B2F5394"/>
+    <w:multiLevelType w:val="multilevel"/>
+    <w:tmpl w:val="4B00C2F4"/>
+    <w:lvl w:ilvl="0">
+      <w:start w:val="1"/>
+      <w:numFmt w:val="bullet"/>
+      <w:lvlText w:val=""/>
+      <w:lvlJc w:val="left"/>
+      <w:pPr>
+        <w:tabs>
+          <w:tab w:val="num" w:pos="720"/>
+        </w:tabs>
+        <w:ind w:left="720" w:hanging="360"/>
+      </w:pPr>
+      <w:rPr>
+        <w:rFonts w:ascii="Symbol" w:hAnsi="Symbol" w:hint="default"/>
+        <w:sz w:val="20"/>
+      </w:rPr>
+    </w:lvl>
+    <w:lvl w:ilvl="1" w:tentative="1">
+      <w:start w:val="1"/>
+      <w:numFmt w:val="bullet"/>
+      <w:lvlText w:val=""/>
+      <w:lvlJc w:val="left"/>
+      <w:pPr>
+        <w:tabs>
+          <w:tab w:val="num" w:pos="1440"/>
+        </w:tabs>
+        <w:ind w:left="1440" w:hanging="360"/>
+      </w:pPr>
+      <w:rPr>
+        <w:rFonts w:ascii="Symbol" w:hAnsi="Symbol" w:hint="default"/>
+        <w:sz w:val="20"/>
+      </w:rPr>
+    </w:lvl>
+    <w:lvl w:ilvl="2" w:tentative="1">
+      <w:start w:val="1"/>
+      <w:numFmt w:val="bullet"/>
+      <w:lvlText w:val=""/>
+      <w:lvlJc w:val="left"/>
+      <w:pPr>
+        <w:tabs>
+          <w:tab w:val="num" w:pos="2160"/>
+        </w:tabs>
+        <w:ind w:left="2160" w:hanging="360"/>
+      </w:pPr>
+      <w:rPr>
+        <w:rFonts w:ascii="Symbol" w:hAnsi="Symbol" w:hint="default"/>
+        <w:sz w:val="20"/>
+      </w:rPr>
+    </w:lvl>
+    <w:lvl w:ilvl="3" w:tentative="1">
+      <w:start w:val="1"/>
+      <w:numFmt w:val="bullet"/>
+      <w:lvlText w:val=""/>
+      <w:lvlJc w:val="left"/>
+      <w:pPr>
+        <w:tabs>
+          <w:tab w:val="num" w:pos="2880"/>
+        </w:tabs>
+        <w:ind w:left="2880" w:hanging="360"/>
+      </w:pPr>
+      <w:rPr>
+        <w:rFonts w:ascii="Symbol" w:hAnsi="Symbol" w:hint="default"/>
+        <w:sz w:val="20"/>
+      </w:rPr>
+    </w:lvl>
+    <w:lvl w:ilvl="4" w:tentative="1">
+      <w:start w:val="1"/>
+      <w:numFmt w:val="bullet"/>
+      <w:lvlText w:val=""/>
+      <w:lvlJc w:val="left"/>
+      <w:pPr>
+        <w:tabs>
+          <w:tab w:val="num" w:pos="3600"/>
+        </w:tabs>
+        <w:ind w:left="3600" w:hanging="360"/>
+      </w:pPr>
+      <w:rPr>
+        <w:rFonts w:ascii="Symbol" w:hAnsi="Symbol" w:hint="default"/>
+        <w:sz w:val="20"/>
+      </w:rPr>
+    </w:lvl>
+    <w:lvl w:ilvl="5" w:tentative="1">
+      <w:start w:val="1"/>
+      <w:numFmt w:val="bullet"/>
+      <w:lvlText w:val=""/>
+      <w:lvlJc w:val="left"/>
+      <w:pPr>
+        <w:tabs>
+          <w:tab w:val="num" w:pos="4320"/>
+        </w:tabs>
+        <w:ind w:left="4320" w:hanging="360"/>
+      </w:pPr>
+      <w:rPr>
+        <w:rFonts w:ascii="Symbol" w:hAnsi="Symbol" w:hint="default"/>
+        <w:sz w:val="20"/>
+      </w:rPr>
+    </w:lvl>
+    <w:lvl w:ilvl="6" w:tentative="1">
+      <w:start w:val="1"/>
+      <w:numFmt w:val="bullet"/>
+      <w:lvlText w:val=""/>
+      <w:lvlJc w:val="left"/>
+      <w:pPr>
+        <w:tabs>
+          <w:tab w:val="num" w:pos="5040"/>
+        </w:tabs>
+        <w:ind w:left="5040" w:hanging="360"/>
+      </w:pPr>
+      <w:rPr>
+        <w:rFonts w:ascii="Symbol" w:hAnsi="Symbol" w:hint="default"/>
+        <w:sz w:val="20"/>
+      </w:rPr>
+    </w:lvl>
+    <w:lvl w:ilvl="7" w:tentative="1">
+      <w:start w:val="1"/>
+      <w:numFmt w:val="bullet"/>
+      <w:lvlText w:val=""/>
+      <w:lvlJc w:val="left"/>
+      <w:pPr>
+        <w:tabs>
+          <w:tab w:val="num" w:pos="5760"/>
+        </w:tabs>
+        <w:ind w:left="5760" w:hanging="360"/>
+      </w:pPr>
+      <w:rPr>
+        <w:rFonts w:ascii="Symbol" w:hAnsi="Symbol" w:hint="default"/>
+        <w:sz w:val="20"/>
+      </w:rPr>
+    </w:lvl>
+    <w:lvl w:ilvl="8" w:tentative="1">
+      <w:start w:val="1"/>
+      <w:numFmt w:val="bullet"/>
+      <w:lvlText w:val=""/>
+      <w:lvlJc w:val="left"/>
+      <w:pPr>
+        <w:tabs>
+          <w:tab w:val="num" w:pos="6480"/>
+        </w:tabs>
+        <w:ind w:left="6480" w:hanging="360"/>
+      </w:pPr>
+      <w:rPr>
+        <w:rFonts w:ascii="Symbol" w:hAnsi="Symbol" w:hint="default"/>
+        <w:sz w:val="20"/>
+      </w:rPr>
+    </w:lvl>
+  </w:abstractNum>
+  <w:abstractNum w:abstractNumId="5" w15:restartNumberingAfterBreak="0">
     <w:nsid w:val="2D913CDC"/>
     <w:multiLevelType w:val="hybridMultilevel"/>
     <w:tmpl w:val="E5487EEA"/>
@@ -2476,7 +6730,7 @@
       </w:rPr>
     </w:lvl>
   </w:abstractNum>
-  <w:abstractNum w:abstractNumId="1" w15:restartNumberingAfterBreak="0">
+  <w:abstractNum w:abstractNumId="6" w15:restartNumberingAfterBreak="0">
     <w:nsid w:val="63F45115"/>
     <w:multiLevelType w:val="hybridMultilevel"/>
     <w:tmpl w:val="C68EEAB8"/>
@@ -2589,7 +6843,7 @@
       </w:rPr>
     </w:lvl>
   </w:abstractNum>
-  <w:abstractNum w:abstractNumId="2" w15:restartNumberingAfterBreak="0">
+  <w:abstractNum w:abstractNumId="7" w15:restartNumberingAfterBreak="0">
     <w:nsid w:val="6BEE5919"/>
     <w:multiLevelType w:val="hybridMultilevel"/>
     <w:tmpl w:val="B18CC24A"/>
@@ -2702,14 +6956,181 @@
       </w:rPr>
     </w:lvl>
   </w:abstractNum>
+  <w:abstractNum w:abstractNumId="8" w15:restartNumberingAfterBreak="0">
+    <w:nsid w:val="6EF62E2A"/>
+    <w:multiLevelType w:val="multilevel"/>
+    <w:tmpl w:val="9D7ADA04"/>
+    <w:lvl w:ilvl="0">
+      <w:start w:val="1"/>
+      <w:numFmt w:val="bullet"/>
+      <w:lvlText w:val=""/>
+      <w:lvlJc w:val="left"/>
+      <w:pPr>
+        <w:tabs>
+          <w:tab w:val="num" w:pos="720"/>
+        </w:tabs>
+        <w:ind w:left="720" w:hanging="360"/>
+      </w:pPr>
+      <w:rPr>
+        <w:rFonts w:ascii="Symbol" w:hAnsi="Symbol" w:hint="default"/>
+        <w:sz w:val="20"/>
+      </w:rPr>
+    </w:lvl>
+    <w:lvl w:ilvl="1" w:tentative="1">
+      <w:start w:val="1"/>
+      <w:numFmt w:val="bullet"/>
+      <w:lvlText w:val=""/>
+      <w:lvlJc w:val="left"/>
+      <w:pPr>
+        <w:tabs>
+          <w:tab w:val="num" w:pos="1440"/>
+        </w:tabs>
+        <w:ind w:left="1440" w:hanging="360"/>
+      </w:pPr>
+      <w:rPr>
+        <w:rFonts w:ascii="Symbol" w:hAnsi="Symbol" w:hint="default"/>
+        <w:sz w:val="20"/>
+      </w:rPr>
+    </w:lvl>
+    <w:lvl w:ilvl="2" w:tentative="1">
+      <w:start w:val="1"/>
+      <w:numFmt w:val="bullet"/>
+      <w:lvlText w:val=""/>
+      <w:lvlJc w:val="left"/>
+      <w:pPr>
+        <w:tabs>
+          <w:tab w:val="num" w:pos="2160"/>
+        </w:tabs>
+        <w:ind w:left="2160" w:hanging="360"/>
+      </w:pPr>
+      <w:rPr>
+        <w:rFonts w:ascii="Symbol" w:hAnsi="Symbol" w:hint="default"/>
+        <w:sz w:val="20"/>
+      </w:rPr>
+    </w:lvl>
+    <w:lvl w:ilvl="3" w:tentative="1">
+      <w:start w:val="1"/>
+      <w:numFmt w:val="bullet"/>
+      <w:lvlText w:val=""/>
+      <w:lvlJc w:val="left"/>
+      <w:pPr>
+        <w:tabs>
+          <w:tab w:val="num" w:pos="2880"/>
+        </w:tabs>
+        <w:ind w:left="2880" w:hanging="360"/>
+      </w:pPr>
+      <w:rPr>
+        <w:rFonts w:ascii="Symbol" w:hAnsi="Symbol" w:hint="default"/>
+        <w:sz w:val="20"/>
+      </w:rPr>
+    </w:lvl>
+    <w:lvl w:ilvl="4" w:tentative="1">
+      <w:start w:val="1"/>
+      <w:numFmt w:val="bullet"/>
+      <w:lvlText w:val=""/>
+      <w:lvlJc w:val="left"/>
+      <w:pPr>
+        <w:tabs>
+          <w:tab w:val="num" w:pos="3600"/>
+        </w:tabs>
+        <w:ind w:left="3600" w:hanging="360"/>
+      </w:pPr>
+      <w:rPr>
+        <w:rFonts w:ascii="Symbol" w:hAnsi="Symbol" w:hint="default"/>
+        <w:sz w:val="20"/>
+      </w:rPr>
+    </w:lvl>
+    <w:lvl w:ilvl="5" w:tentative="1">
+      <w:start w:val="1"/>
+      <w:numFmt w:val="bullet"/>
+      <w:lvlText w:val=""/>
+      <w:lvlJc w:val="left"/>
+      <w:pPr>
+        <w:tabs>
+          <w:tab w:val="num" w:pos="4320"/>
+        </w:tabs>
+        <w:ind w:left="4320" w:hanging="360"/>
+      </w:pPr>
+      <w:rPr>
+        <w:rFonts w:ascii="Symbol" w:hAnsi="Symbol" w:hint="default"/>
+        <w:sz w:val="20"/>
+      </w:rPr>
+    </w:lvl>
+    <w:lvl w:ilvl="6" w:tentative="1">
+      <w:start w:val="1"/>
+      <w:numFmt w:val="bullet"/>
+      <w:lvlText w:val=""/>
+      <w:lvlJc w:val="left"/>
+      <w:pPr>
+        <w:tabs>
+          <w:tab w:val="num" w:pos="5040"/>
+        </w:tabs>
+        <w:ind w:left="5040" w:hanging="360"/>
+      </w:pPr>
+      <w:rPr>
+        <w:rFonts w:ascii="Symbol" w:hAnsi="Symbol" w:hint="default"/>
+        <w:sz w:val="20"/>
+      </w:rPr>
+    </w:lvl>
+    <w:lvl w:ilvl="7" w:tentative="1">
+      <w:start w:val="1"/>
+      <w:numFmt w:val="bullet"/>
+      <w:lvlText w:val=""/>
+      <w:lvlJc w:val="left"/>
+      <w:pPr>
+        <w:tabs>
+          <w:tab w:val="num" w:pos="5760"/>
+        </w:tabs>
+        <w:ind w:left="5760" w:hanging="360"/>
+      </w:pPr>
+      <w:rPr>
+        <w:rFonts w:ascii="Symbol" w:hAnsi="Symbol" w:hint="default"/>
+        <w:sz w:val="20"/>
+      </w:rPr>
+    </w:lvl>
+    <w:lvl w:ilvl="8" w:tentative="1">
+      <w:start w:val="1"/>
+      <w:numFmt w:val="bullet"/>
+      <w:lvlText w:val=""/>
+      <w:lvlJc w:val="left"/>
+      <w:pPr>
+        <w:tabs>
+          <w:tab w:val="num" w:pos="6480"/>
+        </w:tabs>
+        <w:ind w:left="6480" w:hanging="360"/>
+      </w:pPr>
+      <w:rPr>
+        <w:rFonts w:ascii="Symbol" w:hAnsi="Symbol" w:hint="default"/>
+        <w:sz w:val="20"/>
+      </w:rPr>
+    </w:lvl>
+  </w:abstractNum>
   <w:num w:numId="1">
+    <w:abstractNumId w:val="6"/>
+  </w:num>
+  <w:num w:numId="2">
+    <w:abstractNumId w:val="7"/>
+  </w:num>
+  <w:num w:numId="3">
+    <w:abstractNumId w:val="5"/>
+  </w:num>
+  <w:num w:numId="4">
+    <w:abstractNumId w:val="0"/>
+  </w:num>
+  <w:num w:numId="5">
+    <w:abstractNumId w:val="4"/>
+  </w:num>
+  <w:num w:numId="6">
+    <w:abstractNumId w:val="8"/>
+  </w:num>
+  <w:num w:numId="7">
+    <w:abstractNumId w:val="3"/>
+  </w:num>
+  <w:num w:numId="8">
     <w:abstractNumId w:val="1"/>
   </w:num>
-  <w:num w:numId="2">
+  <w:num w:numId="9">
     <w:abstractNumId w:val="2"/>
-  </w:num>
-  <w:num w:numId="3">
-    <w:abstractNumId w:val="0"/>
   </w:num>
 </w:numbering>
 </file>
@@ -3118,6 +7539,25 @@
       <w:lang w:val="ru-RU" w:eastAsia="ru-RU"/>
     </w:rPr>
   </w:style>
+  <w:style w:type="paragraph" w:styleId="Heading4">
+    <w:name w:val="heading 4"/>
+    <w:basedOn w:val="Normal"/>
+    <w:link w:val="Heading4Char"/>
+    <w:uiPriority w:val="9"/>
+    <w:qFormat/>
+    <w:rsid w:val="003C6AAA"/>
+    <w:pPr>
+      <w:spacing w:before="100" w:beforeAutospacing="1" w:after="100" w:afterAutospacing="1"/>
+      <w:outlineLvl w:val="3"/>
+    </w:pPr>
+    <w:rPr>
+      <w:b/>
+      <w:bCs/>
+      <w:sz w:val="24"/>
+      <w:szCs w:val="24"/>
+      <w:lang w:val="en-GB" w:eastAsia="en-GB"/>
+    </w:rPr>
+  </w:style>
   <w:style w:type="character" w:default="1" w:styleId="DefaultParagraphFont">
     <w:name w:val="Default Paragraph Font"/>
     <w:uiPriority w:val="1"/>
@@ -3208,6 +7648,54 @@
     <w:rPr>
       <w:sz w:val="24"/>
       <w:szCs w:val="24"/>
+    </w:rPr>
+  </w:style>
+  <w:style w:type="paragraph" w:styleId="NormalWeb">
+    <w:name w:val="Normal (Web)"/>
+    <w:basedOn w:val="Normal"/>
+    <w:uiPriority w:val="99"/>
+    <w:semiHidden/>
+    <w:unhideWhenUsed/>
+    <w:rsid w:val="003C6AAA"/>
+    <w:pPr>
+      <w:spacing w:before="100" w:beforeAutospacing="1" w:after="100" w:afterAutospacing="1"/>
+    </w:pPr>
+    <w:rPr>
+      <w:sz w:val="24"/>
+      <w:szCs w:val="24"/>
+      <w:lang w:val="en-GB" w:eastAsia="en-GB"/>
+    </w:rPr>
+  </w:style>
+  <w:style w:type="character" w:customStyle="1" w:styleId="apple-converted-space">
+    <w:name w:val="apple-converted-space"/>
+    <w:basedOn w:val="DefaultParagraphFont"/>
+    <w:rsid w:val="003C6AAA"/>
+  </w:style>
+  <w:style w:type="character" w:styleId="Hyperlink">
+    <w:name w:val="Hyperlink"/>
+    <w:basedOn w:val="DefaultParagraphFont"/>
+    <w:uiPriority w:val="99"/>
+    <w:semiHidden/>
+    <w:unhideWhenUsed/>
+    <w:rsid w:val="003C6AAA"/>
+    <w:rPr>
+      <w:color w:val="0000FF"/>
+      <w:u w:val="single"/>
+    </w:rPr>
+  </w:style>
+  <w:style w:type="character" w:customStyle="1" w:styleId="Heading4Char">
+    <w:name w:val="Heading 4 Char"/>
+    <w:basedOn w:val="DefaultParagraphFont"/>
+    <w:link w:val="Heading4"/>
+    <w:uiPriority w:val="9"/>
+    <w:rsid w:val="003C6AAA"/>
+    <w:rPr>
+      <w:rFonts w:ascii="Times New Roman" w:eastAsia="Times New Roman" w:hAnsi="Times New Roman" w:cs="Times New Roman"/>
+      <w:b/>
+      <w:bCs/>
+      <w:sz w:val="24"/>
+      <w:szCs w:val="24"/>
+      <w:lang w:eastAsia="en-GB"/>
     </w:rPr>
   </w:style>
 </w:styles>

</xml_diff>

<commit_message>
Styling fixed for the first part
</commit_message>
<xml_diff>
--- a/Docs/1. Концепция программной системы.docx
+++ b/Docs/1. Концепция программной системы.docx
@@ -117,18 +117,7 @@
           <w:sz w:val="26"/>
           <w:szCs w:val="26"/>
         </w:rPr>
-        <w:t xml:space="preserve"> недостаток прозрачности. В любой момент времени сложно сказать, в каком состоянии нахо</w:t>
-      </w:r>
-      <w:bookmarkStart w:id="1" w:name="_GoBack"/>
-      <w:bookmarkEnd w:id="1"/>
-      <w:r>
-        <w:rPr>
-          <w:rFonts w:eastAsia="TimesNewRoman"/>
-          <w:color w:val="000000"/>
-          <w:sz w:val="26"/>
-          <w:szCs w:val="26"/>
-        </w:rPr>
-        <w:t>дится проект и каков процент его завершения.</w:t>
+        <w:t xml:space="preserve"> недостаток прозрачности. В любой момент времени сложно сказать, в каком состоянии находится проект и каков процент его завершения.</w:t>
       </w:r>
     </w:p>
     <w:p>
@@ -373,17 +362,15 @@
         </w:rPr>
         <w:t xml:space="preserve"> недостаточная надежность. Самый сложный процесс – поиск и исправление ошибок в программах на ЭВМ. Поскольку число ошибок в программах заранее неизвестно, то заранее неизвестна и </w:t>
       </w:r>
-      <w:proofErr w:type="gramStart"/>
-      <w:r>
-        <w:rPr>
-          <w:rFonts w:eastAsia="TimesNewRoman"/>
-          <w:color w:val="000000"/>
-          <w:sz w:val="26"/>
-          <w:szCs w:val="26"/>
-        </w:rPr>
-        <w:t>продолжительность отладки программ</w:t>
-      </w:r>
-      <w:proofErr w:type="gramEnd"/>
+      <w:r>
+        <w:rPr>
+          <w:rFonts w:eastAsia="TimesNewRoman"/>
+          <w:color w:val="000000"/>
+          <w:sz w:val="26"/>
+          <w:szCs w:val="26"/>
+        </w:rPr>
+        <w:t>продолжительность отладки программ,</w:t>
+      </w:r>
       <w:r>
         <w:rPr>
           <w:rFonts w:eastAsia="TimesNewRoman"/>
@@ -467,45 +454,16 @@
           <w:sz w:val="26"/>
           <w:szCs w:val="26"/>
         </w:rPr>
-        <w:t xml:space="preserve">Качество программного </w:t>
-      </w:r>
-      <w:proofErr w:type="gramStart"/>
-      <w:r>
-        <w:rPr>
-          <w:rFonts w:eastAsia="TimesNewRoman"/>
-          <w:color w:val="000000"/>
-          <w:sz w:val="26"/>
-          <w:szCs w:val="26"/>
-        </w:rPr>
-        <w:t xml:space="preserve">обеспечения </w:t>
-      </w:r>
-      <w:r>
-        <w:rPr>
-          <w:rFonts w:eastAsia="TimesNewRoman"/>
-          <w:color w:val="000000"/>
-          <w:sz w:val="26"/>
-          <w:szCs w:val="26"/>
-        </w:rPr>
-        <w:sym w:font="Symbol" w:char="F02D"/>
-      </w:r>
-      <w:r>
-        <w:rPr>
-          <w:rFonts w:eastAsia="TimesNewRoman"/>
-          <w:color w:val="000000"/>
-          <w:sz w:val="26"/>
-          <w:szCs w:val="26"/>
-        </w:rPr>
-        <w:t xml:space="preserve"> характеристика</w:t>
-      </w:r>
-      <w:proofErr w:type="gramEnd"/>
-      <w:r>
-        <w:rPr>
-          <w:rFonts w:eastAsia="TimesNewRoman"/>
-          <w:color w:val="000000"/>
-          <w:sz w:val="26"/>
-          <w:szCs w:val="26"/>
-        </w:rPr>
-        <w:t xml:space="preserve"> программного обеспечения как степени его соответствия требованиям. При этом требования могут трактоваться довольно широко, что порождает целый ряд независимых определений понятия. Чаще всего используется определение ISO 9001, согласно которому качество есть «степень соответствия присущих характеристик требованиям».</w:t>
+        <w:t>Качество программного обеспечения — это</w:t>
+      </w:r>
+      <w:r>
+        <w:rPr>
+          <w:rFonts w:eastAsia="TimesNewRoman"/>
+          <w:color w:val="000000"/>
+          <w:sz w:val="26"/>
+          <w:szCs w:val="26"/>
+        </w:rPr>
+        <w:t xml:space="preserve"> характеристика программного обеспечения как степени его соответствия требованиям. При этом требования могут трактоваться довольно широко, что порождает целый ряд независимых определений понятия. Чаще всего используется определение ISO 9001, согласно которому качество есть «степень соответствия присущих характеристик требованиям».</w:t>
       </w:r>
     </w:p>
     <w:p>
@@ -600,107 +558,7 @@
           <w:sz w:val="26"/>
           <w:szCs w:val="26"/>
         </w:rPr>
-        <w:t xml:space="preserve">. О качестве исходного кода </w:t>
-      </w:r>
-      <w:proofErr w:type="spellStart"/>
-      <w:r>
-        <w:rPr>
-          <w:rFonts w:eastAsia="TimesNewRoman"/>
-          <w:color w:val="000000"/>
-          <w:sz w:val="26"/>
-          <w:szCs w:val="26"/>
-        </w:rPr>
-        <w:t>можно</w:t>
-      </w:r>
-      <w:proofErr w:type="spellEnd"/>
-      <w:r>
-        <w:rPr>
-          <w:rFonts w:eastAsia="TimesNewRoman"/>
-          <w:color w:val="000000"/>
-          <w:sz w:val="26"/>
-          <w:szCs w:val="26"/>
-        </w:rPr>
-        <w:t xml:space="preserve"> </w:t>
-      </w:r>
-      <w:proofErr w:type="spellStart"/>
-      <w:r>
-        <w:rPr>
-          <w:rFonts w:eastAsia="TimesNewRoman"/>
-          <w:color w:val="000000"/>
-          <w:sz w:val="26"/>
-          <w:szCs w:val="26"/>
-        </w:rPr>
-        <w:t>судить</w:t>
-      </w:r>
-      <w:proofErr w:type="spellEnd"/>
-      <w:r>
-        <w:rPr>
-          <w:rFonts w:eastAsia="TimesNewRoman"/>
-          <w:color w:val="000000"/>
-          <w:sz w:val="26"/>
-          <w:szCs w:val="26"/>
-        </w:rPr>
-        <w:t xml:space="preserve"> </w:t>
-      </w:r>
-      <w:proofErr w:type="spellStart"/>
-      <w:r>
-        <w:rPr>
-          <w:rFonts w:eastAsia="TimesNewRoman"/>
-          <w:color w:val="000000"/>
-          <w:sz w:val="26"/>
-          <w:szCs w:val="26"/>
-        </w:rPr>
-        <w:t>по</w:t>
-      </w:r>
-      <w:proofErr w:type="spellEnd"/>
-      <w:r>
-        <w:rPr>
-          <w:rFonts w:eastAsia="TimesNewRoman"/>
-          <w:color w:val="000000"/>
-          <w:sz w:val="26"/>
-          <w:szCs w:val="26"/>
-        </w:rPr>
-        <w:t xml:space="preserve"> </w:t>
-      </w:r>
-      <w:proofErr w:type="spellStart"/>
-      <w:r>
-        <w:rPr>
-          <w:rFonts w:eastAsia="TimesNewRoman"/>
-          <w:color w:val="000000"/>
-          <w:sz w:val="26"/>
-          <w:szCs w:val="26"/>
-        </w:rPr>
-        <w:t>следующим</w:t>
-      </w:r>
-      <w:proofErr w:type="spellEnd"/>
-      <w:r>
-        <w:rPr>
-          <w:rFonts w:eastAsia="TimesNewRoman"/>
-          <w:color w:val="000000"/>
-          <w:sz w:val="26"/>
-          <w:szCs w:val="26"/>
-        </w:rPr>
-        <w:t xml:space="preserve"> </w:t>
-      </w:r>
-      <w:proofErr w:type="spellStart"/>
-      <w:r>
-        <w:rPr>
-          <w:rFonts w:eastAsia="TimesNewRoman"/>
-          <w:color w:val="000000"/>
-          <w:sz w:val="26"/>
-          <w:szCs w:val="26"/>
-        </w:rPr>
-        <w:t>параметрам</w:t>
-      </w:r>
-      <w:proofErr w:type="spellEnd"/>
-      <w:r>
-        <w:rPr>
-          <w:rFonts w:eastAsia="TimesNewRoman"/>
-          <w:color w:val="000000"/>
-          <w:sz w:val="26"/>
-          <w:szCs w:val="26"/>
-        </w:rPr>
-        <w:t>:</w:t>
+        <w:t>. О качестве исходного кода можно судить по следующим параметрам:</w:t>
       </w:r>
     </w:p>
     <w:p>
@@ -715,6 +573,24 @@
           <w:szCs w:val="26"/>
         </w:rPr>
       </w:pPr>
+      <w:r>
+        <w:rPr>
+          <w:rFonts w:eastAsia="TimesNewRoman"/>
+          <w:color w:val="000000"/>
+          <w:sz w:val="26"/>
+          <w:szCs w:val="26"/>
+        </w:rPr>
+        <w:sym w:font="Symbol" w:char="F02D"/>
+      </w:r>
+      <w:r>
+        <w:rPr>
+          <w:rFonts w:eastAsia="TimesNewRoman"/>
+          <w:color w:val="000000"/>
+          <w:sz w:val="26"/>
+          <w:szCs w:val="26"/>
+        </w:rPr>
+        <w:t xml:space="preserve"> </w:t>
+      </w:r>
       <w:r>
         <w:rPr>
           <w:rFonts w:eastAsia="TimesNewRoman"/>
@@ -764,6 +640,24 @@
           <w:sz w:val="26"/>
           <w:szCs w:val="26"/>
         </w:rPr>
+        <w:sym w:font="Symbol" w:char="F02D"/>
+      </w:r>
+      <w:r>
+        <w:rPr>
+          <w:rFonts w:eastAsia="TimesNewRoman"/>
+          <w:color w:val="000000"/>
+          <w:sz w:val="26"/>
+          <w:szCs w:val="26"/>
+        </w:rPr>
+        <w:t xml:space="preserve"> </w:t>
+      </w:r>
+      <w:r>
+        <w:rPr>
+          <w:rFonts w:eastAsia="TimesNewRoman"/>
+          <w:color w:val="000000"/>
+          <w:sz w:val="26"/>
+          <w:szCs w:val="26"/>
+        </w:rPr>
         <w:t xml:space="preserve">лёгкость в поддержке, тестировании, отладке и устранении ошибок, модификации и </w:t>
       </w:r>
       <w:proofErr w:type="spellStart"/>
@@ -806,6 +700,24 @@
           <w:sz w:val="26"/>
           <w:szCs w:val="26"/>
         </w:rPr>
+        <w:sym w:font="Symbol" w:char="F02D"/>
+      </w:r>
+      <w:r>
+        <w:rPr>
+          <w:rFonts w:eastAsia="TimesNewRoman"/>
+          <w:color w:val="000000"/>
+          <w:sz w:val="26"/>
+          <w:szCs w:val="26"/>
+        </w:rPr>
+        <w:t xml:space="preserve"> </w:t>
+      </w:r>
+      <w:r>
+        <w:rPr>
+          <w:rFonts w:eastAsia="TimesNewRoman"/>
+          <w:color w:val="000000"/>
+          <w:sz w:val="26"/>
+          <w:szCs w:val="26"/>
+        </w:rPr>
         <w:t>экономное использование ресурсов: памяти, процессора, дискового пространства;</w:t>
       </w:r>
     </w:p>
@@ -828,6 +740,24 @@
           <w:sz w:val="26"/>
           <w:szCs w:val="26"/>
         </w:rPr>
+        <w:sym w:font="Symbol" w:char="F02D"/>
+      </w:r>
+      <w:r>
+        <w:rPr>
+          <w:rFonts w:eastAsia="TimesNewRoman"/>
+          <w:color w:val="000000"/>
+          <w:sz w:val="26"/>
+          <w:szCs w:val="26"/>
+        </w:rPr>
+        <w:t xml:space="preserve"> </w:t>
+      </w:r>
+      <w:r>
+        <w:rPr>
+          <w:rFonts w:eastAsia="TimesNewRoman"/>
+          <w:color w:val="000000"/>
+          <w:sz w:val="26"/>
+          <w:szCs w:val="26"/>
+        </w:rPr>
         <w:t>отсутствие замечаний, выводимых компилятором;</w:t>
       </w:r>
     </w:p>
@@ -850,6 +780,24 @@
           <w:sz w:val="26"/>
           <w:szCs w:val="26"/>
         </w:rPr>
+        <w:sym w:font="Symbol" w:char="F02D"/>
+      </w:r>
+      <w:r>
+        <w:rPr>
+          <w:rFonts w:eastAsia="TimesNewRoman"/>
+          <w:color w:val="000000"/>
+          <w:sz w:val="26"/>
+          <w:szCs w:val="26"/>
+        </w:rPr>
+        <w:t xml:space="preserve"> </w:t>
+      </w:r>
+      <w:r>
+        <w:rPr>
+          <w:rFonts w:eastAsia="TimesNewRoman"/>
+          <w:color w:val="000000"/>
+          <w:sz w:val="26"/>
+          <w:szCs w:val="26"/>
+        </w:rPr>
         <w:t>отсутствие «мусора» — неиспользуемых переменных, недостижимых блоков кода, ненужных устаревших комментариев и т. д.;</w:t>
       </w:r>
     </w:p>
@@ -872,6 +820,24 @@
           <w:sz w:val="26"/>
           <w:szCs w:val="26"/>
         </w:rPr>
+        <w:sym w:font="Symbol" w:char="F02D"/>
+      </w:r>
+      <w:r>
+        <w:rPr>
+          <w:rFonts w:eastAsia="TimesNewRoman"/>
+          <w:color w:val="000000"/>
+          <w:sz w:val="26"/>
+          <w:szCs w:val="26"/>
+        </w:rPr>
+        <w:t xml:space="preserve"> </w:t>
+      </w:r>
+      <w:r>
+        <w:rPr>
+          <w:rFonts w:eastAsia="TimesNewRoman"/>
+          <w:color w:val="000000"/>
+          <w:sz w:val="26"/>
+          <w:szCs w:val="26"/>
+        </w:rPr>
         <w:t>адекватная обработка ошибок;</w:t>
       </w:r>
     </w:p>
@@ -887,6 +853,24 @@
           <w:szCs w:val="26"/>
         </w:rPr>
       </w:pPr>
+      <w:r>
+        <w:rPr>
+          <w:rFonts w:eastAsia="TimesNewRoman"/>
+          <w:color w:val="000000"/>
+          <w:sz w:val="26"/>
+          <w:szCs w:val="26"/>
+        </w:rPr>
+        <w:sym w:font="Symbol" w:char="F02D"/>
+      </w:r>
+      <w:r>
+        <w:rPr>
+          <w:rFonts w:eastAsia="TimesNewRoman"/>
+          <w:color w:val="000000"/>
+          <w:sz w:val="26"/>
+          <w:szCs w:val="26"/>
+        </w:rPr>
+        <w:t xml:space="preserve"> </w:t>
+      </w:r>
       <w:r>
         <w:rPr>
           <w:rFonts w:eastAsia="TimesNewRoman"/>
@@ -929,25 +913,32 @@
           <w:szCs w:val="26"/>
         </w:rPr>
       </w:pPr>
-      <w:proofErr w:type="gramStart"/>
-      <w:r>
-        <w:rPr>
-          <w:rFonts w:eastAsia="TimesNewRoman"/>
-          <w:color w:val="000000"/>
-          <w:sz w:val="26"/>
-          <w:szCs w:val="26"/>
-        </w:rPr>
-        <w:t>возможность</w:t>
-      </w:r>
-      <w:proofErr w:type="gramEnd"/>
-      <w:r>
-        <w:rPr>
-          <w:rFonts w:eastAsia="TimesNewRoman"/>
-          <w:color w:val="000000"/>
-          <w:sz w:val="26"/>
-          <w:szCs w:val="26"/>
-        </w:rPr>
-        <w:t> </w:t>
+      <w:r>
+        <w:rPr>
+          <w:rFonts w:eastAsia="TimesNewRoman"/>
+          <w:color w:val="000000"/>
+          <w:sz w:val="26"/>
+          <w:szCs w:val="26"/>
+        </w:rPr>
+        <w:sym w:font="Symbol" w:char="F02D"/>
+      </w:r>
+      <w:r>
+        <w:rPr>
+          <w:rFonts w:eastAsia="TimesNewRoman"/>
+          <w:color w:val="000000"/>
+          <w:sz w:val="26"/>
+          <w:szCs w:val="26"/>
+        </w:rPr>
+        <w:t xml:space="preserve"> </w:t>
+      </w:r>
+      <w:r>
+        <w:rPr>
+          <w:rFonts w:eastAsia="TimesNewRoman"/>
+          <w:color w:val="000000"/>
+          <w:sz w:val="26"/>
+          <w:szCs w:val="26"/>
+        </w:rPr>
+        <w:t>возможность </w:t>
       </w:r>
       <w:hyperlink r:id="rId10" w:tooltip="Интернационализация" w:history="1">
         <w:r>
@@ -974,19 +965,6 @@
       <w:pPr>
         <w:shd w:val="clear" w:color="auto" w:fill="FFFFFF"/>
         <w:spacing w:before="600" w:after="100" w:afterAutospacing="1" w:line="288" w:lineRule="auto"/>
-        <w:ind w:firstLine="709"/>
-        <w:outlineLvl w:val="1"/>
-        <w:rPr>
-          <w:b/>
-          <w:sz w:val="26"/>
-          <w:szCs w:val="26"/>
-        </w:rPr>
-      </w:pPr>
-    </w:p>
-    <w:p>
-      <w:pPr>
-        <w:shd w:val="clear" w:color="auto" w:fill="FFFFFF"/>
-        <w:spacing w:before="600" w:after="100" w:afterAutospacing="1" w:line="288" w:lineRule="auto"/>
         <w:ind w:left="567" w:firstLine="153"/>
         <w:rPr>
           <w:b/>
@@ -1030,17 +1008,16 @@
           <w:sz w:val="26"/>
           <w:szCs w:val="26"/>
         </w:rPr>
-        <w:t xml:space="preserve">В первую очередь надо выяснить по каким метрикам надо определять качество кода и для чего это нам вообще нужно. В программировании нам повезло и, в большинстве случаев, для определения метрики нам достаточно определить важную для </w:t>
-      </w:r>
-      <w:r>
-        <w:rPr>
-          <w:rFonts w:eastAsia="TimesNewRoman"/>
-          <w:color w:val="000000"/>
-          <w:sz w:val="26"/>
-          <w:szCs w:val="26"/>
-        </w:rPr>
-        <w:lastRenderedPageBreak/>
-        <w:t>нас характеристику:</w:t>
+        <w:t>В первую очередь надо выяснить по каким метрикам надо определять качество кода и для чего это нам вообще нужно. В программировании, в большинстве случаев, для определения метрики нам достаточно определить важную для нас характеристику:</w:t>
+      </w:r>
+      <w:r>
+        <w:rPr>
+          <w:rFonts w:eastAsia="TimesNewRoman"/>
+          <w:color w:val="000000"/>
+          <w:sz w:val="26"/>
+          <w:szCs w:val="26"/>
+        </w:rPr>
+        <w:t xml:space="preserve"> </w:t>
       </w:r>
       <w:r>
         <w:rPr>
@@ -1064,17 +1041,16 @@
           <w:szCs w:val="26"/>
         </w:rPr>
       </w:pPr>
-      <w:proofErr w:type="spellStart"/>
-      <w:r>
-        <w:rPr>
-          <w:rFonts w:eastAsia="TimesNewRoman"/>
-          <w:color w:val="000000"/>
-          <w:sz w:val="26"/>
-          <w:szCs w:val="26"/>
-        </w:rPr>
-        <w:t>соответствие</w:t>
-      </w:r>
-      <w:proofErr w:type="spellEnd"/>
+      <w:r>
+        <w:rPr>
+          <w:rFonts w:eastAsia="TimesNewRoman"/>
+          <w:color w:val="000000"/>
+          <w:sz w:val="26"/>
+          <w:szCs w:val="26"/>
+        </w:rPr>
+        <w:lastRenderedPageBreak/>
+        <w:sym w:font="Symbol" w:char="F02D"/>
+      </w:r>
       <w:r>
         <w:rPr>
           <w:rFonts w:eastAsia="TimesNewRoman"/>
@@ -1084,25 +1060,14 @@
         </w:rPr>
         <w:t xml:space="preserve"> </w:t>
       </w:r>
-      <w:proofErr w:type="spellStart"/>
-      <w:r>
-        <w:rPr>
-          <w:rFonts w:eastAsia="TimesNewRoman"/>
-          <w:color w:val="000000"/>
-          <w:sz w:val="26"/>
-          <w:szCs w:val="26"/>
-        </w:rPr>
-        <w:t>правилам</w:t>
-      </w:r>
-      <w:proofErr w:type="spellEnd"/>
-      <w:r>
-        <w:rPr>
-          <w:rFonts w:eastAsia="TimesNewRoman"/>
-          <w:color w:val="000000"/>
-          <w:sz w:val="26"/>
-          <w:szCs w:val="26"/>
-        </w:rPr>
-        <w:t>;</w:t>
+      <w:r>
+        <w:rPr>
+          <w:rFonts w:eastAsia="TimesNewRoman"/>
+          <w:color w:val="000000"/>
+          <w:sz w:val="26"/>
+          <w:szCs w:val="26"/>
+        </w:rPr>
+        <w:t>соответствие правилам;</w:t>
       </w:r>
     </w:p>
     <w:p>
@@ -1117,17 +1082,15 @@
           <w:szCs w:val="26"/>
         </w:rPr>
       </w:pPr>
-      <w:proofErr w:type="spellStart"/>
-      <w:r>
-        <w:rPr>
-          <w:rFonts w:eastAsia="TimesNewRoman"/>
-          <w:color w:val="000000"/>
-          <w:sz w:val="26"/>
-          <w:szCs w:val="26"/>
-        </w:rPr>
-        <w:t>сложность</w:t>
-      </w:r>
-      <w:proofErr w:type="spellEnd"/>
+      <w:r>
+        <w:rPr>
+          <w:rFonts w:eastAsia="TimesNewRoman"/>
+          <w:color w:val="000000"/>
+          <w:sz w:val="26"/>
+          <w:szCs w:val="26"/>
+        </w:rPr>
+        <w:sym w:font="Symbol" w:char="F02D"/>
+      </w:r>
       <w:r>
         <w:rPr>
           <w:rFonts w:eastAsia="TimesNewRoman"/>
@@ -1137,25 +1100,14 @@
         </w:rPr>
         <w:t xml:space="preserve"> </w:t>
       </w:r>
-      <w:proofErr w:type="spellStart"/>
-      <w:r>
-        <w:rPr>
-          <w:rFonts w:eastAsia="TimesNewRoman"/>
-          <w:color w:val="000000"/>
-          <w:sz w:val="26"/>
-          <w:szCs w:val="26"/>
-        </w:rPr>
-        <w:t>кода</w:t>
-      </w:r>
-      <w:proofErr w:type="spellEnd"/>
-      <w:r>
-        <w:rPr>
-          <w:rFonts w:eastAsia="TimesNewRoman"/>
-          <w:color w:val="000000"/>
-          <w:sz w:val="26"/>
-          <w:szCs w:val="26"/>
-        </w:rPr>
-        <w:t>;</w:t>
+      <w:r>
+        <w:rPr>
+          <w:rFonts w:eastAsia="TimesNewRoman"/>
+          <w:color w:val="000000"/>
+          <w:sz w:val="26"/>
+          <w:szCs w:val="26"/>
+        </w:rPr>
+        <w:t>сложность кода;</w:t>
       </w:r>
     </w:p>
     <w:p>
@@ -1170,25 +1122,32 @@
           <w:szCs w:val="26"/>
         </w:rPr>
       </w:pPr>
-      <w:proofErr w:type="spellStart"/>
-      <w:r>
-        <w:rPr>
-          <w:rFonts w:eastAsia="TimesNewRoman"/>
-          <w:color w:val="000000"/>
-          <w:sz w:val="26"/>
-          <w:szCs w:val="26"/>
-        </w:rPr>
-        <w:t>дубликаты</w:t>
-      </w:r>
-      <w:proofErr w:type="spellEnd"/>
-      <w:r>
-        <w:rPr>
-          <w:rFonts w:eastAsia="TimesNewRoman"/>
-          <w:color w:val="000000"/>
-          <w:sz w:val="26"/>
-          <w:szCs w:val="26"/>
-        </w:rPr>
-        <w:t>;</w:t>
+      <w:r>
+        <w:rPr>
+          <w:rFonts w:eastAsia="TimesNewRoman"/>
+          <w:color w:val="000000"/>
+          <w:sz w:val="26"/>
+          <w:szCs w:val="26"/>
+        </w:rPr>
+        <w:sym w:font="Symbol" w:char="F02D"/>
+      </w:r>
+      <w:r>
+        <w:rPr>
+          <w:rFonts w:eastAsia="TimesNewRoman"/>
+          <w:color w:val="000000"/>
+          <w:sz w:val="26"/>
+          <w:szCs w:val="26"/>
+        </w:rPr>
+        <w:t xml:space="preserve"> </w:t>
+      </w:r>
+      <w:r>
+        <w:rPr>
+          <w:rFonts w:eastAsia="TimesNewRoman"/>
+          <w:color w:val="000000"/>
+          <w:sz w:val="26"/>
+          <w:szCs w:val="26"/>
+        </w:rPr>
+        <w:t>дубликаты;</w:t>
       </w:r>
     </w:p>
     <w:p>
@@ -1203,25 +1162,32 @@
           <w:szCs w:val="26"/>
         </w:rPr>
       </w:pPr>
-      <w:proofErr w:type="spellStart"/>
-      <w:r>
-        <w:rPr>
-          <w:rFonts w:eastAsia="TimesNewRoman"/>
-          <w:color w:val="000000"/>
-          <w:sz w:val="26"/>
-          <w:szCs w:val="26"/>
-        </w:rPr>
-        <w:t>комментирование</w:t>
-      </w:r>
-      <w:proofErr w:type="spellEnd"/>
-      <w:r>
-        <w:rPr>
-          <w:rFonts w:eastAsia="TimesNewRoman"/>
-          <w:color w:val="000000"/>
-          <w:sz w:val="26"/>
-          <w:szCs w:val="26"/>
-        </w:rPr>
-        <w:t>;</w:t>
+      <w:r>
+        <w:rPr>
+          <w:rFonts w:eastAsia="TimesNewRoman"/>
+          <w:color w:val="000000"/>
+          <w:sz w:val="26"/>
+          <w:szCs w:val="26"/>
+        </w:rPr>
+        <w:sym w:font="Symbol" w:char="F02D"/>
+      </w:r>
+      <w:r>
+        <w:rPr>
+          <w:rFonts w:eastAsia="TimesNewRoman"/>
+          <w:color w:val="000000"/>
+          <w:sz w:val="26"/>
+          <w:szCs w:val="26"/>
+        </w:rPr>
+        <w:t xml:space="preserve"> </w:t>
+      </w:r>
+      <w:r>
+        <w:rPr>
+          <w:rFonts w:eastAsia="TimesNewRoman"/>
+          <w:color w:val="000000"/>
+          <w:sz w:val="26"/>
+          <w:szCs w:val="26"/>
+        </w:rPr>
+        <w:t>комментирование;</w:t>
       </w:r>
     </w:p>
     <w:p>
@@ -1236,19 +1202,15 @@
           <w:szCs w:val="26"/>
         </w:rPr>
       </w:pPr>
-      <w:proofErr w:type="spellStart"/>
-      <w:proofErr w:type="gramStart"/>
-      <w:r>
-        <w:rPr>
-          <w:rFonts w:eastAsia="TimesNewRoman"/>
-          <w:color w:val="000000"/>
-          <w:sz w:val="26"/>
-          <w:szCs w:val="26"/>
-        </w:rPr>
-        <w:t>покрытие</w:t>
-      </w:r>
-      <w:proofErr w:type="spellEnd"/>
-      <w:proofErr w:type="gramEnd"/>
+      <w:r>
+        <w:rPr>
+          <w:rFonts w:eastAsia="TimesNewRoman"/>
+          <w:color w:val="000000"/>
+          <w:sz w:val="26"/>
+          <w:szCs w:val="26"/>
+        </w:rPr>
+        <w:sym w:font="Symbol" w:char="F02D"/>
+      </w:r>
       <w:r>
         <w:rPr>
           <w:rFonts w:eastAsia="TimesNewRoman"/>
@@ -1258,25 +1220,14 @@
         </w:rPr>
         <w:t xml:space="preserve"> </w:t>
       </w:r>
-      <w:proofErr w:type="spellStart"/>
-      <w:r>
-        <w:rPr>
-          <w:rFonts w:eastAsia="TimesNewRoman"/>
-          <w:color w:val="000000"/>
-          <w:sz w:val="26"/>
-          <w:szCs w:val="26"/>
-        </w:rPr>
-        <w:t>тестами</w:t>
-      </w:r>
-      <w:proofErr w:type="spellEnd"/>
-      <w:r>
-        <w:rPr>
-          <w:rFonts w:eastAsia="TimesNewRoman"/>
-          <w:color w:val="000000"/>
-          <w:sz w:val="26"/>
-          <w:szCs w:val="26"/>
-        </w:rPr>
-        <w:t>.</w:t>
+      <w:r>
+        <w:rPr>
+          <w:rFonts w:eastAsia="TimesNewRoman"/>
+          <w:color w:val="000000"/>
+          <w:sz w:val="26"/>
+          <w:szCs w:val="26"/>
+        </w:rPr>
+        <w:t>покрытие тестами.</w:t>
       </w:r>
     </w:p>
     <w:p>
@@ -1291,15 +1242,6 @@
           <w:szCs w:val="26"/>
         </w:rPr>
       </w:pPr>
-      <w:r>
-        <w:rPr>
-          <w:rFonts w:eastAsia="TimesNewRoman"/>
-          <w:color w:val="000000"/>
-          <w:sz w:val="26"/>
-          <w:szCs w:val="26"/>
-        </w:rPr>
-        <w:t>Нас интересуют первые два.</w:t>
-      </w:r>
     </w:p>
     <w:p>
       <w:pPr>
@@ -1320,7 +1262,7 @@
           <w:sz w:val="26"/>
           <w:szCs w:val="26"/>
         </w:rPr>
-        <w:t>Соответствие правилам</w:t>
+        <w:t>Нас интересуют первые два.</w:t>
       </w:r>
     </w:p>
     <w:p>
@@ -1342,8 +1284,34 @@
           <w:sz w:val="26"/>
           <w:szCs w:val="26"/>
         </w:rPr>
-        <w:br/>
-        <w:t xml:space="preserve">Под этот пункт подпадают ситуации, когда код компилируется и, в большинстве случаев, делает свое дело, при чем делает это правильно. Это интересная характеристика в большей степени от того, что в компании сначала должны существовать правила написания кода. Можно поступить проще и взять труд других (Java Code Conventions, GCC Coding Conventions, </w:t>
+        <w:t xml:space="preserve">Соответствие </w:t>
+      </w:r>
+      <w:r>
+        <w:rPr>
+          <w:rFonts w:eastAsia="TimesNewRoman"/>
+          <w:color w:val="000000"/>
+          <w:sz w:val="26"/>
+          <w:szCs w:val="26"/>
+        </w:rPr>
+        <w:t>правилам</w:t>
+      </w:r>
+      <w:r>
+        <w:rPr>
+          <w:rFonts w:eastAsia="TimesNewRoman"/>
+          <w:color w:val="000000"/>
+          <w:sz w:val="26"/>
+          <w:szCs w:val="26"/>
+        </w:rPr>
+        <w:t>: под</w:t>
+      </w:r>
+      <w:r>
+        <w:rPr>
+          <w:rFonts w:eastAsia="TimesNewRoman"/>
+          <w:color w:val="000000"/>
+          <w:sz w:val="26"/>
+          <w:szCs w:val="26"/>
+        </w:rPr>
+        <w:t xml:space="preserve"> этот пункт подпадают ситуации, когда код компилируется и, в большинстве случаев, делает свое дело, при чем делает это правильно. Это интересная характеристика в большей степени от того, что в компании сначала должны существовать правила написания кода. Можно поступить проще и взять труд других (Java Code Conventions, GCC </w:t>
       </w:r>
       <w:proofErr w:type="spellStart"/>
       <w:r>
@@ -1353,6 +1321,46 @@
           <w:sz w:val="26"/>
           <w:szCs w:val="26"/>
         </w:rPr>
+        <w:t>Coding</w:t>
+      </w:r>
+      <w:proofErr w:type="spellEnd"/>
+      <w:r>
+        <w:rPr>
+          <w:rFonts w:eastAsia="TimesNewRoman"/>
+          <w:color w:val="000000"/>
+          <w:sz w:val="26"/>
+          <w:szCs w:val="26"/>
+        </w:rPr>
+        <w:t xml:space="preserve"> </w:t>
+      </w:r>
+      <w:proofErr w:type="spellStart"/>
+      <w:r>
+        <w:rPr>
+          <w:rFonts w:eastAsia="TimesNewRoman"/>
+          <w:color w:val="000000"/>
+          <w:sz w:val="26"/>
+          <w:szCs w:val="26"/>
+        </w:rPr>
+        <w:t>Conventions</w:t>
+      </w:r>
+      <w:proofErr w:type="spellEnd"/>
+      <w:r>
+        <w:rPr>
+          <w:rFonts w:eastAsia="TimesNewRoman"/>
+          <w:color w:val="000000"/>
+          <w:sz w:val="26"/>
+          <w:szCs w:val="26"/>
+        </w:rPr>
+        <w:t xml:space="preserve">, </w:t>
+      </w:r>
+      <w:proofErr w:type="spellStart"/>
+      <w:r>
+        <w:rPr>
+          <w:rFonts w:eastAsia="TimesNewRoman"/>
+          <w:color w:val="000000"/>
+          <w:sz w:val="26"/>
+          <w:szCs w:val="26"/>
+        </w:rPr>
         <w:t>Zends</w:t>
       </w:r>
       <w:proofErr w:type="spellEnd"/>
@@ -1363,17 +1371,7 @@
           <w:sz w:val="26"/>
           <w:szCs w:val="26"/>
         </w:rPr>
-        <w:t xml:space="preserve"> Coding Standard), а можно поработать и дополнить их своими, наиболее подходящими для специфики вашей компании.</w:t>
-      </w:r>
-      <w:r>
-        <w:rPr>
-          <w:rFonts w:eastAsia="TimesNewRoman"/>
-          <w:color w:val="000000"/>
-          <w:sz w:val="26"/>
-          <w:szCs w:val="26"/>
-        </w:rPr>
-        <w:br/>
-        <w:t xml:space="preserve">Но зачем нам правила написания кода, если код делает свое дело? </w:t>
+        <w:t xml:space="preserve"> </w:t>
       </w:r>
       <w:proofErr w:type="spellStart"/>
       <w:r>
@@ -1383,7 +1381,7 @@
           <w:sz w:val="26"/>
           <w:szCs w:val="26"/>
         </w:rPr>
-        <w:t>Чтобы</w:t>
+        <w:t>Coding</w:t>
       </w:r>
       <w:proofErr w:type="spellEnd"/>
       <w:r>
@@ -1403,7 +1401,7 @@
           <w:sz w:val="26"/>
           <w:szCs w:val="26"/>
         </w:rPr>
-        <w:t>ответить</w:t>
+        <w:t>Standard</w:t>
       </w:r>
       <w:proofErr w:type="spellEnd"/>
       <w:r>
@@ -1413,127 +1411,25 @@
           <w:sz w:val="26"/>
           <w:szCs w:val="26"/>
         </w:rPr>
+        <w:t>), а можно поработать и дополнить их своими, наиболее подходящими для специфики вашей компании.</w:t>
+      </w:r>
+      <w:r>
+        <w:rPr>
+          <w:rFonts w:eastAsia="TimesNewRoman"/>
+          <w:color w:val="000000"/>
+          <w:sz w:val="26"/>
+          <w:szCs w:val="26"/>
+        </w:rPr>
         <w:t xml:space="preserve"> </w:t>
       </w:r>
-      <w:proofErr w:type="spellStart"/>
-      <w:r>
-        <w:rPr>
-          <w:rFonts w:eastAsia="TimesNewRoman"/>
-          <w:color w:val="000000"/>
-          <w:sz w:val="26"/>
-          <w:szCs w:val="26"/>
-        </w:rPr>
-        <w:t>на</w:t>
-      </w:r>
-      <w:proofErr w:type="spellEnd"/>
-      <w:r>
-        <w:rPr>
-          <w:rFonts w:eastAsia="TimesNewRoman"/>
-          <w:color w:val="000000"/>
-          <w:sz w:val="26"/>
-          <w:szCs w:val="26"/>
-        </w:rPr>
-        <w:t xml:space="preserve"> </w:t>
-      </w:r>
-      <w:proofErr w:type="spellStart"/>
-      <w:r>
-        <w:rPr>
-          <w:rFonts w:eastAsia="TimesNewRoman"/>
-          <w:color w:val="000000"/>
-          <w:sz w:val="26"/>
-          <w:szCs w:val="26"/>
-        </w:rPr>
-        <w:t>вопрос</w:t>
-      </w:r>
-      <w:proofErr w:type="spellEnd"/>
-      <w:r>
-        <w:rPr>
-          <w:rFonts w:eastAsia="TimesNewRoman"/>
-          <w:color w:val="000000"/>
-          <w:sz w:val="26"/>
-          <w:szCs w:val="26"/>
-        </w:rPr>
-        <w:t xml:space="preserve"> </w:t>
-      </w:r>
-      <w:proofErr w:type="spellStart"/>
-      <w:r>
-        <w:rPr>
-          <w:rFonts w:eastAsia="TimesNewRoman"/>
-          <w:color w:val="000000"/>
-          <w:sz w:val="26"/>
-          <w:szCs w:val="26"/>
-        </w:rPr>
-        <w:t>выделим</w:t>
-      </w:r>
-      <w:proofErr w:type="spellEnd"/>
-      <w:r>
-        <w:rPr>
-          <w:rFonts w:eastAsia="TimesNewRoman"/>
-          <w:color w:val="000000"/>
-          <w:sz w:val="26"/>
-          <w:szCs w:val="26"/>
-        </w:rPr>
-        <w:t xml:space="preserve"> </w:t>
-      </w:r>
-      <w:proofErr w:type="spellStart"/>
-      <w:r>
-        <w:rPr>
-          <w:rFonts w:eastAsia="TimesNewRoman"/>
-          <w:color w:val="000000"/>
-          <w:sz w:val="26"/>
-          <w:szCs w:val="26"/>
-        </w:rPr>
-        <w:t>несколько</w:t>
-      </w:r>
-      <w:proofErr w:type="spellEnd"/>
-      <w:r>
-        <w:rPr>
-          <w:rFonts w:eastAsia="TimesNewRoman"/>
-          <w:color w:val="000000"/>
-          <w:sz w:val="26"/>
-          <w:szCs w:val="26"/>
-        </w:rPr>
-        <w:t xml:space="preserve"> </w:t>
-      </w:r>
-      <w:proofErr w:type="spellStart"/>
-      <w:r>
-        <w:rPr>
-          <w:rFonts w:eastAsia="TimesNewRoman"/>
-          <w:color w:val="000000"/>
-          <w:sz w:val="26"/>
-          <w:szCs w:val="26"/>
-        </w:rPr>
-        <w:t>типов</w:t>
-      </w:r>
-      <w:proofErr w:type="spellEnd"/>
-      <w:r>
-        <w:rPr>
-          <w:rFonts w:eastAsia="TimesNewRoman"/>
-          <w:color w:val="000000"/>
-          <w:sz w:val="26"/>
-          <w:szCs w:val="26"/>
-        </w:rPr>
-        <w:t xml:space="preserve"> </w:t>
-      </w:r>
-      <w:proofErr w:type="spellStart"/>
-      <w:r>
-        <w:rPr>
-          <w:rFonts w:eastAsia="TimesNewRoman"/>
-          <w:color w:val="000000"/>
-          <w:sz w:val="26"/>
-          <w:szCs w:val="26"/>
-        </w:rPr>
-        <w:t>правил</w:t>
-      </w:r>
-      <w:proofErr w:type="spellEnd"/>
-      <w:r>
-        <w:rPr>
-          <w:rFonts w:eastAsia="TimesNewRoman"/>
-          <w:color w:val="000000"/>
-          <w:sz w:val="26"/>
-          <w:szCs w:val="26"/>
-        </w:rPr>
-        <w:t>:</w:t>
+      <w:r>
+        <w:rPr>
+          <w:rFonts w:eastAsia="TimesNewRoman"/>
+          <w:color w:val="000000"/>
+          <w:sz w:val="26"/>
+          <w:szCs w:val="26"/>
+        </w:rPr>
+        <w:t>Но зачем нам правила написания кода, если код делает свое дело? Чтобы ответить на вопрос выделим несколько типов правил:</w:t>
       </w:r>
       <w:r>
         <w:rPr>
@@ -1564,6 +1460,24 @@
           <w:sz w:val="26"/>
           <w:szCs w:val="26"/>
         </w:rPr>
+        <w:sym w:font="Symbol" w:char="F02D"/>
+      </w:r>
+      <w:r>
+        <w:rPr>
+          <w:rFonts w:eastAsia="TimesNewRoman"/>
+          <w:color w:val="000000"/>
+          <w:sz w:val="26"/>
+          <w:szCs w:val="26"/>
+        </w:rPr>
+        <w:t xml:space="preserve"> </w:t>
+      </w:r>
+      <w:r>
+        <w:rPr>
+          <w:rFonts w:eastAsia="TimesNewRoman"/>
+          <w:color w:val="000000"/>
+          <w:sz w:val="26"/>
+          <w:szCs w:val="26"/>
+        </w:rPr>
         <w:t>синтаксические правила — одни из наиболее бесполезных правил (но только первый взгляд), поскольку совсем никоим образом не виляют на исполнение программы. К ним можно отнести стиль именования переменных (</w:t>
       </w:r>
       <w:proofErr w:type="spellStart"/>
@@ -1606,7 +1520,45 @@
           <w:sz w:val="26"/>
           <w:szCs w:val="26"/>
         </w:rPr>
-        <w:t xml:space="preserve">правила поддержки кода — правила, которые должны сигнализировать что код слишком сложный и его будет трудно сопровождать. К примеру, индекс сложности (подробнее о нем ниже) метода или класса слишком большой или слишком много строк кода в методе, наличие дубликатов в коде или “magic </w:t>
+        <w:sym w:font="Symbol" w:char="F02D"/>
+      </w:r>
+      <w:r>
+        <w:rPr>
+          <w:rFonts w:eastAsia="TimesNewRoman"/>
+          <w:color w:val="000000"/>
+          <w:sz w:val="26"/>
+          <w:szCs w:val="26"/>
+        </w:rPr>
+        <w:t xml:space="preserve"> </w:t>
+      </w:r>
+      <w:r>
+        <w:rPr>
+          <w:rFonts w:eastAsia="TimesNewRoman"/>
+          <w:color w:val="000000"/>
+          <w:sz w:val="26"/>
+          <w:szCs w:val="26"/>
+        </w:rPr>
+        <w:t>правила поддержки кода — правила, которые должны сигнализировать что код слишком сложный и его будет трудно сопровождать. К примеру, индекс сложности (подробнее о нем ниже) метода или класса слишком большой или слишком много строк кода в методе, наличие дубликатов в коде или “</w:t>
+      </w:r>
+      <w:proofErr w:type="spellStart"/>
+      <w:r>
+        <w:rPr>
+          <w:rFonts w:eastAsia="TimesNewRoman"/>
+          <w:color w:val="000000"/>
+          <w:sz w:val="26"/>
+          <w:szCs w:val="26"/>
+        </w:rPr>
+        <w:t>magic</w:t>
+      </w:r>
+      <w:proofErr w:type="spellEnd"/>
+      <w:r>
+        <w:rPr>
+          <w:rFonts w:eastAsia="TimesNewRoman"/>
+          <w:color w:val="000000"/>
+          <w:sz w:val="26"/>
+          <w:szCs w:val="26"/>
+        </w:rPr>
+        <w:t xml:space="preserve"> </w:t>
       </w:r>
       <w:proofErr w:type="spellStart"/>
       <w:r>
@@ -1686,7 +1638,43 @@
           <w:sz w:val="26"/>
           <w:szCs w:val="26"/>
         </w:rPr>
+        <w:sym w:font="Symbol" w:char="F02D"/>
+      </w:r>
+      <w:r>
+        <w:rPr>
+          <w:rFonts w:eastAsia="TimesNewRoman"/>
+          <w:color w:val="000000"/>
+          <w:sz w:val="26"/>
+          <w:szCs w:val="26"/>
+        </w:rPr>
+        <w:t xml:space="preserve"> </w:t>
+      </w:r>
+      <w:r>
+        <w:rPr>
+          <w:rFonts w:eastAsia="TimesNewRoman"/>
+          <w:color w:val="000000"/>
+          <w:sz w:val="26"/>
+          <w:szCs w:val="26"/>
+        </w:rPr>
         <w:t>очистка и оптимизация кода — самые простые правила в том смысле, что редко кто-то будет утверждать, что выражения очень нужны, даже когда они нигде не используются. Сюда можно отнести лишние импорты, переменные и методы, которые уже не используются, но по какой-то причине их оставили в наследство.</w:t>
+      </w:r>
+      <w:r>
+        <w:rPr>
+          <w:rFonts w:eastAsia="TimesNewRoman"/>
+          <w:color w:val="000000"/>
+          <w:sz w:val="26"/>
+          <w:szCs w:val="26"/>
+        </w:rPr>
+        <w:t xml:space="preserve"> </w:t>
+      </w:r>
+      <w:r>
+        <w:rPr>
+          <w:rFonts w:eastAsia="TimesNewRoman"/>
+          <w:color w:val="000000"/>
+          <w:sz w:val="26"/>
+          <w:szCs w:val="26"/>
+        </w:rPr>
+        <w:t>Метрика здесь очевидная: соответствие правилам должно стремится к 100%, то есть чем меньше нарушений правил, тем лучше.</w:t>
       </w:r>
     </w:p>
     <w:p>
@@ -1709,29 +1697,6 @@
           <w:szCs w:val="26"/>
         </w:rPr>
         <w:lastRenderedPageBreak/>
-        <w:br/>
-        <w:t>Метрика здесь очевидная: соответствие правилам должно стремится к 100%, то есть чем меньше нарушений правил, тем лучше.</w:t>
-      </w:r>
-    </w:p>
-    <w:p>
-      <w:pPr>
-        <w:spacing w:line="288" w:lineRule="auto"/>
-        <w:ind w:firstLine="709"/>
-        <w:jc w:val="both"/>
-        <w:rPr>
-          <w:rFonts w:eastAsia="TimesNewRoman"/>
-          <w:color w:val="000000"/>
-          <w:sz w:val="26"/>
-          <w:szCs w:val="26"/>
-        </w:rPr>
-      </w:pPr>
-      <w:r>
-        <w:rPr>
-          <w:rFonts w:eastAsia="TimesNewRoman"/>
-          <w:color w:val="000000"/>
-          <w:sz w:val="26"/>
-          <w:szCs w:val="26"/>
-        </w:rPr>
         <w:t>Цикломатическая сложность кода</w:t>
       </w:r>
       <w:r>
@@ -1752,17 +1717,15 @@
         </w:rPr>
         <w:t xml:space="preserve">арактеристика, от которой напрямую зависит сложность поддержки кода. Здесь выделить метрику посложнее чем в предыдущей характеристике. Если </w:t>
       </w:r>
-      <w:proofErr w:type="gramStart"/>
-      <w:r>
-        <w:rPr>
-          <w:rFonts w:eastAsia="TimesNewRoman"/>
-          <w:color w:val="000000"/>
-          <w:sz w:val="26"/>
-          <w:szCs w:val="26"/>
-        </w:rPr>
-        <w:t>по простому</w:t>
-      </w:r>
-      <w:proofErr w:type="gramEnd"/>
+      <w:r>
+        <w:rPr>
+          <w:rFonts w:eastAsia="TimesNewRoman"/>
+          <w:color w:val="000000"/>
+          <w:sz w:val="26"/>
+          <w:szCs w:val="26"/>
+        </w:rPr>
+        <w:t>по-простому</w:t>
+      </w:r>
       <w:r>
         <w:rPr>
           <w:rFonts w:eastAsia="TimesNewRoman"/>
@@ -1792,17 +1755,15 @@
         </w:rPr>
         <w:t xml:space="preserve">. Чем индекс </w:t>
       </w:r>
-      <w:proofErr w:type="gramStart"/>
-      <w:r>
-        <w:rPr>
-          <w:rFonts w:eastAsia="TimesNewRoman"/>
-          <w:color w:val="000000"/>
-          <w:sz w:val="26"/>
-          <w:szCs w:val="26"/>
-        </w:rPr>
-        <w:t>ниже</w:t>
-      </w:r>
-      <w:proofErr w:type="gramEnd"/>
+      <w:r>
+        <w:rPr>
+          <w:rFonts w:eastAsia="TimesNewRoman"/>
+          <w:color w:val="000000"/>
+          <w:sz w:val="26"/>
+          <w:szCs w:val="26"/>
+        </w:rPr>
+        <w:t>ниже,</w:t>
+      </w:r>
       <w:r>
         <w:rPr>
           <w:rFonts w:eastAsia="TimesNewRoman"/>
@@ -1812,17 +1773,15 @@
         </w:rPr>
         <w:t xml:space="preserve"> тем лучше, и тем легче в будущем будет менять структуру кода. Стоит мерить сложность метода, класса, файла. Значение этой метрики надо ограничить </w:t>
       </w:r>
-      <w:proofErr w:type="spellStart"/>
-      <w:r>
-        <w:rPr>
-          <w:rFonts w:eastAsia="TimesNewRoman"/>
-          <w:color w:val="000000"/>
-          <w:sz w:val="26"/>
-          <w:szCs w:val="26"/>
-        </w:rPr>
-        <w:t>некоим</w:t>
-      </w:r>
-      <w:proofErr w:type="spellEnd"/>
+      <w:r>
+        <w:rPr>
+          <w:rFonts w:eastAsia="TimesNewRoman"/>
+          <w:color w:val="000000"/>
+          <w:sz w:val="26"/>
+          <w:szCs w:val="26"/>
+        </w:rPr>
+        <w:t>неким</w:t>
+      </w:r>
       <w:r>
         <w:rPr>
           <w:rFonts w:eastAsia="TimesNewRoman"/>
@@ -1979,27 +1938,25 @@
           <w:sz w:val="26"/>
           <w:szCs w:val="26"/>
         </w:rPr>
-        <w:t>) типичны для любой распределённой системы и описаны в статье «</w:t>
-      </w:r>
-      <w:hyperlink r:id="rId12" w:tooltip="Система управления версиями" w:history="1">
-        <w:r>
-          <w:rPr>
-            <w:rFonts w:eastAsia="TimesNewRoman"/>
-            <w:color w:val="000000"/>
-            <w:sz w:val="26"/>
-            <w:szCs w:val="26"/>
-          </w:rPr>
-          <w:t>Система управления версиями</w:t>
-        </w:r>
-      </w:hyperlink>
-      <w:r>
-        <w:rPr>
-          <w:rFonts w:eastAsia="TimesNewRoman"/>
-          <w:color w:val="000000"/>
-          <w:sz w:val="26"/>
-          <w:szCs w:val="26"/>
-        </w:rPr>
-        <w:t xml:space="preserve">». Если же сравнивать </w:t>
+        <w:t>) типичны д</w:t>
+      </w:r>
+      <w:r>
+        <w:rPr>
+          <w:rFonts w:eastAsia="TimesNewRoman"/>
+          <w:color w:val="000000"/>
+          <w:sz w:val="26"/>
+          <w:szCs w:val="26"/>
+        </w:rPr>
+        <w:t xml:space="preserve">ля любой распределённой системы. </w:t>
+      </w:r>
+      <w:r>
+        <w:rPr>
+          <w:rFonts w:eastAsia="TimesNewRoman"/>
+          <w:color w:val="000000"/>
+          <w:sz w:val="26"/>
+          <w:szCs w:val="26"/>
+        </w:rPr>
+        <w:t xml:space="preserve">Если же сравнивать </w:t>
       </w:r>
       <w:proofErr w:type="spellStart"/>
       <w:r>
@@ -2101,7 +2058,7 @@
         </w:rPr>
         <w:t xml:space="preserve"> по сравнению с другими </w:t>
       </w:r>
-      <w:hyperlink r:id="rId13" w:tooltip="DVCS" w:history="1">
+      <w:hyperlink r:id="rId12" w:tooltip="DVCS" w:history="1">
         <w:r>
           <w:rPr>
             <w:rFonts w:eastAsia="TimesNewRoman"/>
@@ -2183,13 +2140,32 @@
           <w:sz w:val="26"/>
           <w:szCs w:val="26"/>
         </w:rPr>
+        <w:sym w:font="Symbol" w:char="F02D"/>
+      </w:r>
+      <w:r>
+        <w:rPr>
+          <w:rFonts w:eastAsia="TimesNewRoman"/>
+          <w:color w:val="000000"/>
+          <w:sz w:val="26"/>
+          <w:szCs w:val="26"/>
+        </w:rPr>
+        <w:t xml:space="preserve"> </w:t>
+      </w:r>
+      <w:r>
+        <w:rPr>
+          <w:rFonts w:eastAsia="TimesNewRoman"/>
+          <w:color w:val="000000"/>
+          <w:sz w:val="26"/>
+          <w:szCs w:val="26"/>
+        </w:rPr>
         <w:t>Высокая производительность.</w:t>
       </w:r>
     </w:p>
     <w:p>
       <w:pPr>
+        <w:pStyle w:val="ListParagraph"/>
         <w:spacing w:line="288" w:lineRule="auto"/>
-        <w:ind w:firstLine="709"/>
+        <w:ind w:left="426" w:firstLine="283"/>
         <w:jc w:val="both"/>
         <w:rPr>
           <w:rFonts w:eastAsia="TimesNewRoman"/>
@@ -2205,9 +2181,27 @@
           <w:sz w:val="26"/>
           <w:szCs w:val="26"/>
         </w:rPr>
+        <w:sym w:font="Symbol" w:char="F02D"/>
+      </w:r>
+      <w:r>
+        <w:rPr>
+          <w:rFonts w:eastAsia="TimesNewRoman"/>
+          <w:color w:val="000000"/>
+          <w:sz w:val="26"/>
+          <w:szCs w:val="26"/>
+        </w:rPr>
+        <w:t xml:space="preserve"> </w:t>
+      </w:r>
+      <w:r>
+        <w:rPr>
+          <w:rFonts w:eastAsia="TimesNewRoman"/>
+          <w:color w:val="000000"/>
+          <w:sz w:val="26"/>
+          <w:szCs w:val="26"/>
+        </w:rPr>
         <w:t>Развитые средства интеграции с другими </w:t>
       </w:r>
-      <w:hyperlink r:id="rId14" w:tooltip="VCS" w:history="1">
+      <w:hyperlink r:id="rId13" w:tooltip="VCS" w:history="1">
         <w:r>
           <w:rPr>
             <w:rFonts w:eastAsia="TimesNewRoman"/>
@@ -2227,7 +2221,7 @@
         </w:rPr>
         <w:t>, в частности, с </w:t>
       </w:r>
-      <w:hyperlink r:id="rId15" w:tooltip="CVS" w:history="1">
+      <w:hyperlink r:id="rId14" w:tooltip="CVS" w:history="1">
         <w:r>
           <w:rPr>
             <w:rFonts w:eastAsia="TimesNewRoman"/>
@@ -2247,7 +2241,7 @@
         </w:rPr>
         <w:t>, </w:t>
       </w:r>
-      <w:hyperlink r:id="rId16" w:tooltip="SVN" w:history="1">
+      <w:hyperlink r:id="rId15" w:tooltip="SVN" w:history="1">
         <w:r>
           <w:rPr>
             <w:rFonts w:eastAsia="TimesNewRoman"/>
@@ -2446,6 +2440,238 @@
     </w:p>
     <w:p>
       <w:pPr>
+        <w:pStyle w:val="ListParagraph"/>
+        <w:spacing w:line="288" w:lineRule="auto"/>
+        <w:ind w:left="426" w:firstLine="283"/>
+        <w:jc w:val="both"/>
+        <w:rPr>
+          <w:rFonts w:eastAsia="TimesNewRoman"/>
+          <w:color w:val="000000"/>
+          <w:sz w:val="26"/>
+          <w:szCs w:val="26"/>
+        </w:rPr>
+      </w:pPr>
+      <w:r>
+        <w:rPr>
+          <w:rFonts w:eastAsia="TimesNewRoman"/>
+          <w:color w:val="000000"/>
+          <w:sz w:val="26"/>
+          <w:szCs w:val="26"/>
+        </w:rPr>
+        <w:sym w:font="Symbol" w:char="F02D"/>
+      </w:r>
+      <w:r>
+        <w:rPr>
+          <w:rFonts w:eastAsia="TimesNewRoman"/>
+          <w:color w:val="000000"/>
+          <w:sz w:val="26"/>
+          <w:szCs w:val="26"/>
+        </w:rPr>
+        <w:t xml:space="preserve"> </w:t>
+      </w:r>
+      <w:r>
+        <w:rPr>
+          <w:rFonts w:eastAsia="TimesNewRoman"/>
+          <w:color w:val="000000"/>
+          <w:sz w:val="26"/>
+          <w:szCs w:val="26"/>
+        </w:rPr>
+        <w:t xml:space="preserve">Продуманная система команд, позволяющая удобно встраивать </w:t>
+      </w:r>
+      <w:proofErr w:type="spellStart"/>
+      <w:r>
+        <w:rPr>
+          <w:rFonts w:eastAsia="TimesNewRoman"/>
+          <w:color w:val="000000"/>
+          <w:sz w:val="26"/>
+          <w:szCs w:val="26"/>
+        </w:rPr>
+        <w:t>git</w:t>
+      </w:r>
+      <w:proofErr w:type="spellEnd"/>
+      <w:r>
+        <w:rPr>
+          <w:rFonts w:eastAsia="TimesNewRoman"/>
+          <w:color w:val="000000"/>
+          <w:sz w:val="26"/>
+          <w:szCs w:val="26"/>
+        </w:rPr>
+        <w:t xml:space="preserve"> в скрипты.</w:t>
+      </w:r>
+    </w:p>
+    <w:p>
+      <w:pPr>
+        <w:pStyle w:val="ListParagraph"/>
+        <w:spacing w:line="288" w:lineRule="auto"/>
+        <w:ind w:left="426" w:firstLine="283"/>
+        <w:jc w:val="both"/>
+        <w:rPr>
+          <w:rFonts w:eastAsia="TimesNewRoman"/>
+          <w:color w:val="000000"/>
+          <w:sz w:val="26"/>
+          <w:szCs w:val="26"/>
+        </w:rPr>
+      </w:pPr>
+      <w:r>
+        <w:rPr>
+          <w:rFonts w:eastAsia="TimesNewRoman"/>
+          <w:color w:val="000000"/>
+          <w:sz w:val="26"/>
+          <w:szCs w:val="26"/>
+        </w:rPr>
+        <w:sym w:font="Symbol" w:char="F02D"/>
+      </w:r>
+      <w:r>
+        <w:rPr>
+          <w:rFonts w:eastAsia="TimesNewRoman"/>
+          <w:color w:val="000000"/>
+          <w:sz w:val="26"/>
+          <w:szCs w:val="26"/>
+        </w:rPr>
+        <w:t xml:space="preserve"> </w:t>
+      </w:r>
+      <w:r>
+        <w:rPr>
+          <w:rFonts w:eastAsia="TimesNewRoman"/>
+          <w:color w:val="000000"/>
+          <w:sz w:val="26"/>
+          <w:szCs w:val="26"/>
+        </w:rPr>
+        <w:t>Качественный веб-интерфейс «из коробки».</w:t>
+      </w:r>
+    </w:p>
+    <w:p>
+      <w:pPr>
+        <w:pStyle w:val="ListParagraph"/>
+        <w:spacing w:line="288" w:lineRule="auto"/>
+        <w:ind w:left="426" w:firstLine="283"/>
+        <w:jc w:val="both"/>
+        <w:rPr>
+          <w:rFonts w:eastAsia="TimesNewRoman"/>
+          <w:color w:val="000000"/>
+          <w:sz w:val="26"/>
+          <w:szCs w:val="26"/>
+        </w:rPr>
+      </w:pPr>
+      <w:r>
+        <w:rPr>
+          <w:rFonts w:eastAsia="TimesNewRoman"/>
+          <w:color w:val="000000"/>
+          <w:sz w:val="26"/>
+          <w:szCs w:val="26"/>
+        </w:rPr>
+        <w:sym w:font="Symbol" w:char="F02D"/>
+      </w:r>
+      <w:r>
+        <w:rPr>
+          <w:rFonts w:eastAsia="TimesNewRoman"/>
+          <w:color w:val="000000"/>
+          <w:sz w:val="26"/>
+          <w:szCs w:val="26"/>
+        </w:rPr>
+        <w:t xml:space="preserve"> </w:t>
+      </w:r>
+      <w:proofErr w:type="spellStart"/>
+      <w:r>
+        <w:rPr>
+          <w:rFonts w:eastAsia="TimesNewRoman"/>
+          <w:color w:val="000000"/>
+          <w:sz w:val="26"/>
+          <w:szCs w:val="26"/>
+        </w:rPr>
+        <w:t>Репозитории</w:t>
+      </w:r>
+      <w:proofErr w:type="spellEnd"/>
+      <w:r>
+        <w:rPr>
+          <w:rFonts w:eastAsia="TimesNewRoman"/>
+          <w:color w:val="000000"/>
+          <w:sz w:val="26"/>
+          <w:szCs w:val="26"/>
+        </w:rPr>
+        <w:t xml:space="preserve"> </w:t>
+      </w:r>
+      <w:proofErr w:type="spellStart"/>
+      <w:r>
+        <w:rPr>
+          <w:rFonts w:eastAsia="TimesNewRoman"/>
+          <w:color w:val="000000"/>
+          <w:sz w:val="26"/>
+          <w:szCs w:val="26"/>
+        </w:rPr>
+        <w:t>git</w:t>
+      </w:r>
+      <w:proofErr w:type="spellEnd"/>
+      <w:r>
+        <w:rPr>
+          <w:rFonts w:eastAsia="TimesNewRoman"/>
+          <w:color w:val="000000"/>
+          <w:sz w:val="26"/>
+          <w:szCs w:val="26"/>
+        </w:rPr>
+        <w:t xml:space="preserve"> могут распространяться и обновляться общесистемными файловыми утилитами архивации и обновления, такими как </w:t>
+      </w:r>
+      <w:proofErr w:type="spellStart"/>
+      <w:r>
+        <w:fldChar w:fldCharType="begin"/>
+      </w:r>
+      <w:r>
+        <w:instrText xml:space="preserve"> HYPERLINK "https://ru.wikipedia.org/wiki/Rsync" \o "Rsync" </w:instrText>
+      </w:r>
+      <w:r>
+        <w:fldChar w:fldCharType="separate"/>
+      </w:r>
+      <w:r>
+        <w:rPr>
+          <w:rFonts w:eastAsia="TimesNewRoman"/>
+          <w:color w:val="000000"/>
+          <w:sz w:val="26"/>
+          <w:szCs w:val="26"/>
+        </w:rPr>
+        <w:t>rsync</w:t>
+      </w:r>
+      <w:proofErr w:type="spellEnd"/>
+      <w:r>
+        <w:rPr>
+          <w:rFonts w:eastAsia="TimesNewRoman"/>
+          <w:color w:val="000000"/>
+          <w:sz w:val="26"/>
+          <w:szCs w:val="26"/>
+        </w:rPr>
+        <w:fldChar w:fldCharType="end"/>
+      </w:r>
+      <w:r>
+        <w:rPr>
+          <w:rFonts w:eastAsia="TimesNewRoman"/>
+          <w:color w:val="000000"/>
+          <w:sz w:val="26"/>
+          <w:szCs w:val="26"/>
+        </w:rPr>
+        <w:t xml:space="preserve">, благодаря тому, что фиксации изменений и синхронизации не меняют существующие файлы с данными, а только добавляют новые (за исключением некоторых служебных файлов, которые могут быть автоматически обновлены с помощью имеющихся в составе системы утилит). Для раздачи </w:t>
+      </w:r>
+      <w:proofErr w:type="spellStart"/>
+      <w:r>
+        <w:rPr>
+          <w:rFonts w:eastAsia="TimesNewRoman"/>
+          <w:color w:val="000000"/>
+          <w:sz w:val="26"/>
+          <w:szCs w:val="26"/>
+        </w:rPr>
+        <w:t>репозитория</w:t>
+      </w:r>
+      <w:proofErr w:type="spellEnd"/>
+      <w:r>
+        <w:rPr>
+          <w:rFonts w:eastAsia="TimesNewRoman"/>
+          <w:color w:val="000000"/>
+          <w:sz w:val="26"/>
+          <w:szCs w:val="26"/>
+        </w:rPr>
+        <w:t xml:space="preserve"> по сети достаточно любого веб-сервера.</w:t>
+      </w:r>
+    </w:p>
+    <w:p>
+      <w:pPr>
         <w:spacing w:line="288" w:lineRule="auto"/>
         <w:ind w:firstLine="709"/>
         <w:jc w:val="both"/>
@@ -2463,7 +2689,7 @@
           <w:sz w:val="26"/>
           <w:szCs w:val="26"/>
         </w:rPr>
-        <w:t xml:space="preserve">Продуманная система команд, позволяющая удобно встраивать </w:t>
+        <w:t xml:space="preserve">В числе недостатков </w:t>
       </w:r>
       <w:proofErr w:type="spellStart"/>
       <w:r>
@@ -2483,7 +2709,7 @@
           <w:sz w:val="26"/>
           <w:szCs w:val="26"/>
         </w:rPr>
-        <w:t xml:space="preserve"> в скрипты.</w:t>
+        <w:t xml:space="preserve"> обычно называют:</w:t>
       </w:r>
     </w:p>
     <w:p>
@@ -2505,7 +2731,106 @@
           <w:sz w:val="26"/>
           <w:szCs w:val="26"/>
         </w:rPr>
-        <w:t>Качественный веб-интерфейс «из коробки».</w:t>
+        <w:lastRenderedPageBreak/>
+        <w:sym w:font="Symbol" w:char="F02D"/>
+      </w:r>
+      <w:r>
+        <w:rPr>
+          <w:rFonts w:eastAsia="TimesNewRoman"/>
+          <w:color w:val="000000"/>
+          <w:sz w:val="26"/>
+          <w:szCs w:val="26"/>
+        </w:rPr>
+        <w:t xml:space="preserve"> </w:t>
+      </w:r>
+      <w:r>
+        <w:rPr>
+          <w:rFonts w:eastAsia="TimesNewRoman"/>
+          <w:color w:val="000000"/>
+          <w:sz w:val="26"/>
+          <w:szCs w:val="26"/>
+        </w:rPr>
+        <w:t xml:space="preserve">Отсутствие сквозной нумерации </w:t>
+      </w:r>
+      <w:proofErr w:type="spellStart"/>
+      <w:r>
+        <w:rPr>
+          <w:rFonts w:eastAsia="TimesNewRoman"/>
+          <w:color w:val="000000"/>
+          <w:sz w:val="26"/>
+          <w:szCs w:val="26"/>
+        </w:rPr>
+        <w:t>коммитов</w:t>
+      </w:r>
+      <w:proofErr w:type="spellEnd"/>
+      <w:r>
+        <w:rPr>
+          <w:rFonts w:eastAsia="TimesNewRoman"/>
+          <w:color w:val="000000"/>
+          <w:sz w:val="26"/>
+          <w:szCs w:val="26"/>
+        </w:rPr>
+        <w:t xml:space="preserve"> монотонно непрерывно возрастающими целыми числами. Во многих проектах используется автоматические получение номера этой версии (например, командой </w:t>
+      </w:r>
+      <w:proofErr w:type="spellStart"/>
+      <w:r>
+        <w:rPr>
+          <w:rFonts w:eastAsia="TimesNewRoman"/>
+          <w:color w:val="000000"/>
+          <w:sz w:val="26"/>
+          <w:szCs w:val="26"/>
+        </w:rPr>
+        <w:t>svn</w:t>
+      </w:r>
+      <w:proofErr w:type="spellEnd"/>
+      <w:r>
+        <w:rPr>
+          <w:rFonts w:eastAsia="TimesNewRoman"/>
+          <w:color w:val="000000"/>
+          <w:sz w:val="26"/>
+          <w:szCs w:val="26"/>
+        </w:rPr>
+        <w:t xml:space="preserve"> </w:t>
+      </w:r>
+      <w:proofErr w:type="spellStart"/>
+      <w:r>
+        <w:rPr>
+          <w:rFonts w:eastAsia="TimesNewRoman"/>
+          <w:color w:val="000000"/>
+          <w:sz w:val="26"/>
+          <w:szCs w:val="26"/>
+        </w:rPr>
+        <w:t>version</w:t>
+      </w:r>
+      <w:proofErr w:type="spellEnd"/>
+      <w:r>
+        <w:rPr>
+          <w:rFonts w:eastAsia="TimesNewRoman"/>
+          <w:color w:val="000000"/>
+          <w:sz w:val="26"/>
+          <w:szCs w:val="26"/>
+        </w:rPr>
+        <w:t xml:space="preserve">), </w:t>
+      </w:r>
+      <w:proofErr w:type="gramStart"/>
+      <w:r>
+        <w:rPr>
+          <w:rFonts w:eastAsia="TimesNewRoman"/>
+          <w:color w:val="000000"/>
+          <w:sz w:val="26"/>
+          <w:szCs w:val="26"/>
+        </w:rPr>
+        <w:t>построение .H</w:t>
+      </w:r>
+      <w:proofErr w:type="gramEnd"/>
+      <w:r>
+        <w:rPr>
+          <w:rFonts w:eastAsia="TimesNewRoman"/>
+          <w:color w:val="000000"/>
+          <w:sz w:val="26"/>
+          <w:szCs w:val="26"/>
+        </w:rPr>
+        <w:t xml:space="preserve"> файла на основе этого числа, и далее его использование при создании штампа версии исполняемого файла, некоторых вшитых в него строк и так далее.</w:t>
       </w:r>
     </w:p>
     <w:p>
@@ -2520,6 +2845,33 @@
           <w:szCs w:val="26"/>
         </w:rPr>
       </w:pPr>
+      <w:r>
+        <w:rPr>
+          <w:rFonts w:eastAsia="TimesNewRoman"/>
+          <w:color w:val="000000"/>
+          <w:sz w:val="26"/>
+          <w:szCs w:val="26"/>
+        </w:rPr>
+        <w:sym w:font="Symbol" w:char="F02D"/>
+      </w:r>
+      <w:r>
+        <w:rPr>
+          <w:rFonts w:eastAsia="TimesNewRoman"/>
+          <w:color w:val="000000"/>
+          <w:sz w:val="26"/>
+          <w:szCs w:val="26"/>
+        </w:rPr>
+        <w:t xml:space="preserve"> </w:t>
+      </w:r>
+      <w:r>
+        <w:rPr>
+          <w:rFonts w:eastAsia="TimesNewRoman"/>
+          <w:color w:val="000000"/>
+          <w:sz w:val="26"/>
+          <w:szCs w:val="26"/>
+        </w:rPr>
+        <w:t xml:space="preserve">Отсутствие переносимой на другие операционные системы поддержки путей в кодировке </w:t>
+      </w:r>
       <w:proofErr w:type="spellStart"/>
       <w:r>
         <w:rPr>
@@ -2528,7 +2880,7 @@
           <w:sz w:val="26"/>
           <w:szCs w:val="26"/>
         </w:rPr>
-        <w:t>Репозитории</w:t>
+        <w:t>Unicode</w:t>
       </w:r>
       <w:proofErr w:type="spellEnd"/>
       <w:r>
@@ -2538,6 +2890,26 @@
           <w:sz w:val="26"/>
           <w:szCs w:val="26"/>
         </w:rPr>
+        <w:t xml:space="preserve"> в </w:t>
+      </w:r>
+      <w:proofErr w:type="spellStart"/>
+      <w:r>
+        <w:rPr>
+          <w:rFonts w:eastAsia="TimesNewRoman"/>
+          <w:color w:val="000000"/>
+          <w:sz w:val="26"/>
+          <w:szCs w:val="26"/>
+        </w:rPr>
+        <w:t>Microsoft</w:t>
+      </w:r>
+      <w:proofErr w:type="spellEnd"/>
+      <w:r>
+        <w:rPr>
+          <w:rFonts w:eastAsia="TimesNewRoman"/>
+          <w:color w:val="000000"/>
+          <w:sz w:val="26"/>
+          <w:szCs w:val="26"/>
+        </w:rPr>
         <w:t xml:space="preserve"> </w:t>
       </w:r>
       <w:proofErr w:type="spellStart"/>
@@ -2548,7 +2920,7 @@
           <w:sz w:val="26"/>
           <w:szCs w:val="26"/>
         </w:rPr>
-        <w:t>git</w:t>
+        <w:t>Windows</w:t>
       </w:r>
       <w:proofErr w:type="spellEnd"/>
       <w:r>
@@ -2558,39 +2930,7 @@
           <w:sz w:val="26"/>
           <w:szCs w:val="26"/>
         </w:rPr>
-        <w:t xml:space="preserve"> могут распространяться и обновляться общесистемными файловыми утилитами архивации и обновления, такими как </w:t>
-      </w:r>
-      <w:hyperlink r:id="rId17" w:tooltip="Rsync" w:history="1">
-        <w:proofErr w:type="spellStart"/>
-        <w:r>
-          <w:rPr>
-            <w:rFonts w:eastAsia="TimesNewRoman"/>
-            <w:color w:val="000000"/>
-            <w:sz w:val="26"/>
-            <w:szCs w:val="26"/>
-          </w:rPr>
-          <w:t>rsync</w:t>
-        </w:r>
-        <w:proofErr w:type="spellEnd"/>
-      </w:hyperlink>
-      <w:r>
-        <w:rPr>
-          <w:rFonts w:eastAsia="TimesNewRoman"/>
-          <w:color w:val="000000"/>
-          <w:sz w:val="26"/>
-          <w:szCs w:val="26"/>
-        </w:rPr>
-        <w:t xml:space="preserve">, благодаря тому, что фиксации изменений и синхронизации не меняют существующие файлы с данными, а </w:t>
-      </w:r>
-      <w:r>
-        <w:rPr>
-          <w:rFonts w:eastAsia="TimesNewRoman"/>
-          <w:color w:val="000000"/>
-          <w:sz w:val="26"/>
-          <w:szCs w:val="26"/>
-        </w:rPr>
-        <w:lastRenderedPageBreak/>
-        <w:t xml:space="preserve">только добавляют новые (за исключением некоторых служебных файлов, которые могут быть автоматически обновлены с помощью имеющихся в составе системы утилит). Для раздачи </w:t>
+        <w:t xml:space="preserve"> (для версий </w:t>
       </w:r>
       <w:proofErr w:type="spellStart"/>
       <w:r>
@@ -2600,7 +2940,7 @@
           <w:sz w:val="26"/>
           <w:szCs w:val="26"/>
         </w:rPr>
-        <w:t>репозитория</w:t>
+        <w:t>msysgit</w:t>
       </w:r>
       <w:proofErr w:type="spellEnd"/>
       <w:r>
@@ -2610,235 +2950,9 @@
           <w:sz w:val="26"/>
           <w:szCs w:val="26"/>
         </w:rPr>
-        <w:t xml:space="preserve"> по сети достаточно любого веб-сервера.</w:t>
-      </w:r>
-    </w:p>
-    <w:p>
-      <w:pPr>
-        <w:spacing w:line="288" w:lineRule="auto"/>
-        <w:ind w:firstLine="709"/>
-        <w:jc w:val="both"/>
-        <w:rPr>
-          <w:rFonts w:eastAsia="TimesNewRoman"/>
-          <w:color w:val="000000"/>
-          <w:sz w:val="26"/>
-          <w:szCs w:val="26"/>
-        </w:rPr>
-      </w:pPr>
-      <w:r>
-        <w:rPr>
-          <w:rFonts w:eastAsia="TimesNewRoman"/>
-          <w:color w:val="000000"/>
-          <w:sz w:val="26"/>
-          <w:szCs w:val="26"/>
-        </w:rPr>
-        <w:t xml:space="preserve">В числе недостатков </w:t>
-      </w:r>
-      <w:proofErr w:type="spellStart"/>
-      <w:r>
-        <w:rPr>
-          <w:rFonts w:eastAsia="TimesNewRoman"/>
-          <w:color w:val="000000"/>
-          <w:sz w:val="26"/>
-          <w:szCs w:val="26"/>
-        </w:rPr>
-        <w:t>git</w:t>
-      </w:r>
-      <w:proofErr w:type="spellEnd"/>
-      <w:r>
-        <w:rPr>
-          <w:rFonts w:eastAsia="TimesNewRoman"/>
-          <w:color w:val="000000"/>
-          <w:sz w:val="26"/>
-          <w:szCs w:val="26"/>
-        </w:rPr>
-        <w:t xml:space="preserve"> обычно называют:</w:t>
-      </w:r>
-    </w:p>
-    <w:p>
-      <w:pPr>
-        <w:spacing w:line="288" w:lineRule="auto"/>
-        <w:ind w:firstLine="709"/>
-        <w:jc w:val="both"/>
-        <w:rPr>
-          <w:rFonts w:eastAsia="TimesNewRoman"/>
-          <w:color w:val="000000"/>
-          <w:sz w:val="26"/>
-          <w:szCs w:val="26"/>
-        </w:rPr>
-      </w:pPr>
-      <w:r>
-        <w:rPr>
-          <w:rFonts w:eastAsia="TimesNewRoman"/>
-          <w:color w:val="000000"/>
-          <w:sz w:val="26"/>
-          <w:szCs w:val="26"/>
-        </w:rPr>
-        <w:t xml:space="preserve">Отсутствие сквозной нумерации </w:t>
-      </w:r>
-      <w:proofErr w:type="spellStart"/>
-      <w:r>
-        <w:rPr>
-          <w:rFonts w:eastAsia="TimesNewRoman"/>
-          <w:color w:val="000000"/>
-          <w:sz w:val="26"/>
-          <w:szCs w:val="26"/>
-        </w:rPr>
-        <w:t>коммитов</w:t>
-      </w:r>
-      <w:proofErr w:type="spellEnd"/>
-      <w:r>
-        <w:rPr>
-          <w:rFonts w:eastAsia="TimesNewRoman"/>
-          <w:color w:val="000000"/>
-          <w:sz w:val="26"/>
-          <w:szCs w:val="26"/>
-        </w:rPr>
-        <w:t xml:space="preserve"> монотонно непрерывно возрастающими целыми числами. Во многих проектах используется автоматические получение номера этой версии (например, командой </w:t>
-      </w:r>
-      <w:proofErr w:type="spellStart"/>
-      <w:r>
-        <w:rPr>
-          <w:rFonts w:eastAsia="TimesNewRoman"/>
-          <w:color w:val="000000"/>
-          <w:sz w:val="26"/>
-          <w:szCs w:val="26"/>
-        </w:rPr>
-        <w:t>svnversion</w:t>
-      </w:r>
-      <w:proofErr w:type="spellEnd"/>
-      <w:r>
-        <w:rPr>
-          <w:rFonts w:eastAsia="TimesNewRoman"/>
-          <w:color w:val="000000"/>
-          <w:sz w:val="26"/>
-          <w:szCs w:val="26"/>
-        </w:rPr>
-        <w:t xml:space="preserve">), </w:t>
-      </w:r>
-      <w:proofErr w:type="gramStart"/>
-      <w:r>
-        <w:rPr>
-          <w:rFonts w:eastAsia="TimesNewRoman"/>
-          <w:color w:val="000000"/>
-          <w:sz w:val="26"/>
-          <w:szCs w:val="26"/>
-        </w:rPr>
-        <w:t>построение .H</w:t>
-      </w:r>
-      <w:proofErr w:type="gramEnd"/>
-      <w:r>
-        <w:rPr>
-          <w:rFonts w:eastAsia="TimesNewRoman"/>
-          <w:color w:val="000000"/>
-          <w:sz w:val="26"/>
-          <w:szCs w:val="26"/>
-        </w:rPr>
-        <w:t xml:space="preserve"> файла на основе этого числа, и далее его использование при создании штампа версии исполняемого файла, некоторых вшитых в него строк и так далее.</w:t>
-      </w:r>
-    </w:p>
-    <w:p>
-      <w:pPr>
-        <w:spacing w:line="288" w:lineRule="auto"/>
-        <w:ind w:firstLine="709"/>
-        <w:jc w:val="both"/>
-        <w:rPr>
-          <w:rFonts w:eastAsia="TimesNewRoman"/>
-          <w:color w:val="000000"/>
-          <w:sz w:val="26"/>
-          <w:szCs w:val="26"/>
-        </w:rPr>
-      </w:pPr>
-      <w:r>
-        <w:rPr>
-          <w:rFonts w:eastAsia="TimesNewRoman"/>
-          <w:color w:val="000000"/>
-          <w:sz w:val="26"/>
-          <w:szCs w:val="26"/>
-        </w:rPr>
-        <w:t xml:space="preserve">Отсутствие переносимой на другие операционные системы поддержки путей в кодировке </w:t>
-      </w:r>
-      <w:proofErr w:type="spellStart"/>
-      <w:r>
-        <w:rPr>
-          <w:rFonts w:eastAsia="TimesNewRoman"/>
-          <w:color w:val="000000"/>
-          <w:sz w:val="26"/>
-          <w:szCs w:val="26"/>
-        </w:rPr>
-        <w:t>Unicode</w:t>
-      </w:r>
-      <w:proofErr w:type="spellEnd"/>
-      <w:r>
-        <w:rPr>
-          <w:rFonts w:eastAsia="TimesNewRoman"/>
-          <w:color w:val="000000"/>
-          <w:sz w:val="26"/>
-          <w:szCs w:val="26"/>
-        </w:rPr>
-        <w:t xml:space="preserve"> в </w:t>
-      </w:r>
-      <w:proofErr w:type="spellStart"/>
-      <w:r>
-        <w:rPr>
-          <w:rFonts w:eastAsia="TimesNewRoman"/>
-          <w:color w:val="000000"/>
-          <w:sz w:val="26"/>
-          <w:szCs w:val="26"/>
-        </w:rPr>
-        <w:t>Microsoft</w:t>
-      </w:r>
-      <w:proofErr w:type="spellEnd"/>
-      <w:r>
-        <w:rPr>
-          <w:rFonts w:eastAsia="TimesNewRoman"/>
-          <w:color w:val="000000"/>
-          <w:sz w:val="26"/>
-          <w:szCs w:val="26"/>
-        </w:rPr>
-        <w:t xml:space="preserve"> </w:t>
-      </w:r>
-      <w:proofErr w:type="spellStart"/>
-      <w:r>
-        <w:rPr>
-          <w:rFonts w:eastAsia="TimesNewRoman"/>
-          <w:color w:val="000000"/>
-          <w:sz w:val="26"/>
-          <w:szCs w:val="26"/>
-        </w:rPr>
-        <w:t>Windows</w:t>
-      </w:r>
-      <w:proofErr w:type="spellEnd"/>
-      <w:r>
-        <w:rPr>
-          <w:rFonts w:eastAsia="TimesNewRoman"/>
-          <w:color w:val="000000"/>
-          <w:sz w:val="26"/>
-          <w:szCs w:val="26"/>
-        </w:rPr>
-        <w:t xml:space="preserve"> (для версий </w:t>
-      </w:r>
-      <w:proofErr w:type="spellStart"/>
-      <w:r>
-        <w:rPr>
-          <w:rFonts w:eastAsia="TimesNewRoman"/>
-          <w:color w:val="000000"/>
-          <w:sz w:val="26"/>
-          <w:szCs w:val="26"/>
-        </w:rPr>
-        <w:t>msysgit</w:t>
-      </w:r>
-      <w:proofErr w:type="spellEnd"/>
-      <w:r>
-        <w:rPr>
-          <w:rFonts w:eastAsia="TimesNewRoman"/>
-          <w:color w:val="000000"/>
-          <w:sz w:val="26"/>
-          <w:szCs w:val="26"/>
-        </w:rPr>
         <w:t xml:space="preserve"> до 1.8.1). Если путь содержит символы, отличные от </w:t>
       </w:r>
-      <w:hyperlink r:id="rId18" w:tooltip="ANSI" w:history="1">
+      <w:hyperlink r:id="rId16" w:tooltip="ANSI" w:history="1">
         <w:r>
           <w:rPr>
             <w:rFonts w:eastAsia="TimesNewRoman"/>
@@ -2918,7 +3032,7 @@
         </w:rPr>
         <w:t xml:space="preserve"> консольного клиента. Другой вариант — использование графических утилит, работающих напрямую через </w:t>
       </w:r>
-      <w:hyperlink r:id="rId19" w:tooltip="API" w:history="1">
+      <w:hyperlink r:id="rId17" w:tooltip="API" w:history="1">
         <w:r>
           <w:rPr>
             <w:rFonts w:eastAsia="TimesNewRoman"/>
@@ -3014,6 +3128,24 @@
           <w:sz w:val="26"/>
           <w:szCs w:val="26"/>
         </w:rPr>
+        <w:sym w:font="Symbol" w:char="F02D"/>
+      </w:r>
+      <w:r>
+        <w:rPr>
+          <w:rFonts w:eastAsia="TimesNewRoman"/>
+          <w:color w:val="000000"/>
+          <w:sz w:val="26"/>
+          <w:szCs w:val="26"/>
+        </w:rPr>
+        <w:t xml:space="preserve"> </w:t>
+      </w:r>
+      <w:r>
+        <w:rPr>
+          <w:rFonts w:eastAsia="TimesNewRoman"/>
+          <w:color w:val="000000"/>
+          <w:sz w:val="26"/>
+          <w:szCs w:val="26"/>
+        </w:rPr>
         <w:t xml:space="preserve">Некоторое неудобство для пользователей, переходящих с других VCS. Команды </w:t>
       </w:r>
       <w:proofErr w:type="spellStart"/>
@@ -3116,6 +3248,24 @@
           <w:sz w:val="26"/>
           <w:szCs w:val="26"/>
         </w:rPr>
+        <w:sym w:font="Symbol" w:char="F02D"/>
+      </w:r>
+      <w:r>
+        <w:rPr>
+          <w:rFonts w:eastAsia="TimesNewRoman"/>
+          <w:color w:val="000000"/>
+          <w:sz w:val="26"/>
+          <w:szCs w:val="26"/>
+        </w:rPr>
+        <w:t xml:space="preserve"> </w:t>
+      </w:r>
+      <w:r>
+        <w:rPr>
+          <w:rFonts w:eastAsia="TimesNewRoman"/>
+          <w:color w:val="000000"/>
+          <w:sz w:val="26"/>
+          <w:szCs w:val="26"/>
+        </w:rPr>
         <w:t xml:space="preserve">Использование для идентификации ревизий </w:t>
       </w:r>
       <w:proofErr w:type="spellStart"/>
@@ -3138,7 +3288,7 @@
         </w:rPr>
         <w:t> </w:t>
       </w:r>
-      <w:hyperlink r:id="rId20" w:tooltip="SHA1" w:history="1">
+      <w:hyperlink r:id="rId18" w:tooltip="SHA1" w:history="1">
         <w:r>
           <w:rPr>
             <w:rFonts w:eastAsia="TimesNewRoman"/>
@@ -3191,6 +3341,24 @@
           <w:szCs w:val="26"/>
         </w:rPr>
       </w:pPr>
+      <w:r>
+        <w:rPr>
+          <w:rFonts w:eastAsia="TimesNewRoman"/>
+          <w:color w:val="000000"/>
+          <w:sz w:val="26"/>
+          <w:szCs w:val="26"/>
+        </w:rPr>
+        <w:sym w:font="Symbol" w:char="F02D"/>
+      </w:r>
+      <w:r>
+        <w:rPr>
+          <w:rFonts w:eastAsia="TimesNewRoman"/>
+          <w:color w:val="000000"/>
+          <w:sz w:val="26"/>
+          <w:szCs w:val="26"/>
+        </w:rPr>
+        <w:t xml:space="preserve"> </w:t>
+      </w:r>
       <w:proofErr w:type="spellStart"/>
       <w:r>
         <w:rPr>
@@ -3244,6 +3412,24 @@
           <w:szCs w:val="26"/>
         </w:rPr>
       </w:pPr>
+      <w:r>
+        <w:rPr>
+          <w:rFonts w:eastAsia="TimesNewRoman"/>
+          <w:color w:val="000000"/>
+          <w:sz w:val="26"/>
+          <w:szCs w:val="26"/>
+        </w:rPr>
+        <w:sym w:font="Symbol" w:char="F02D"/>
+      </w:r>
+      <w:r>
+        <w:rPr>
+          <w:rFonts w:eastAsia="TimesNewRoman"/>
+          <w:color w:val="000000"/>
+          <w:sz w:val="26"/>
+          <w:szCs w:val="26"/>
+        </w:rPr>
+        <w:t xml:space="preserve"> </w:t>
+      </w:r>
       <w:proofErr w:type="spellStart"/>
       <w:r>
         <w:rPr>
@@ -3284,6 +3470,24 @@
           <w:sz w:val="26"/>
           <w:szCs w:val="26"/>
         </w:rPr>
+        <w:sym w:font="Symbol" w:char="F02D"/>
+      </w:r>
+      <w:r>
+        <w:rPr>
+          <w:rFonts w:eastAsia="TimesNewRoman"/>
+          <w:color w:val="000000"/>
+          <w:sz w:val="26"/>
+          <w:szCs w:val="26"/>
+        </w:rPr>
+        <w:t xml:space="preserve"> </w:t>
+      </w:r>
+      <w:r>
+        <w:rPr>
+          <w:rFonts w:eastAsia="TimesNewRoman"/>
+          <w:color w:val="000000"/>
+          <w:sz w:val="26"/>
+          <w:szCs w:val="26"/>
+        </w:rPr>
         <w:t xml:space="preserve">Отсутствие отдельной команды переименования/перемещения файла, которая отображалась бы в истории как соответствующее единое действие. Существующий скрипт </w:t>
       </w:r>
       <w:proofErr w:type="spellStart"/>
@@ -3324,7 +3528,7 @@
           <w:sz w:val="26"/>
           <w:szCs w:val="26"/>
         </w:rPr>
-        <w:t xml:space="preserve"> фактически выполняет переименование, копирование файла и удаление его на старом месте, что требует специального анализа для определения, что в </w:t>
+        <w:t xml:space="preserve"> фактически выполняет переименование, копирование файла и удаление его на старом месте, что требует специального анализа для определения, что в действительности файл был просто перенесён (этот анализ выполняется автоматически командами просмотра истории). Однако, учитывая тот факт, что наличие специальной команды для переименования/перемещения файлов технически не вынуждает </w:t>
       </w:r>
       <w:r>
         <w:rPr>
@@ -3334,7 +3538,7 @@
           <w:szCs w:val="26"/>
         </w:rPr>
         <w:lastRenderedPageBreak/>
-        <w:t xml:space="preserve">действительности файл был просто перенесён (этот анализ выполняется автоматически командами просмотра истории). Однако, учитывая тот факт, что наличие специальной команды для переименования/перемещения файлов технически не вынуждает пользователя использовать именно её (и, как следствие, в этом случае возможны разрывы в истории), поведение </w:t>
+        <w:t xml:space="preserve">пользователя использовать именно её (и, как следствие, в этом случае возможны разрывы в истории), поведение </w:t>
       </w:r>
       <w:proofErr w:type="spellStart"/>
       <w:r>
@@ -3376,6 +3580,24 @@
           <w:sz w:val="26"/>
           <w:szCs w:val="26"/>
         </w:rPr>
+        <w:sym w:font="Symbol" w:char="F02D"/>
+      </w:r>
+      <w:r>
+        <w:rPr>
+          <w:rFonts w:eastAsia="TimesNewRoman"/>
+          <w:color w:val="000000"/>
+          <w:sz w:val="26"/>
+          <w:szCs w:val="26"/>
+        </w:rPr>
+        <w:t xml:space="preserve"> </w:t>
+      </w:r>
+      <w:r>
+        <w:rPr>
+          <w:rFonts w:eastAsia="TimesNewRoman"/>
+          <w:color w:val="000000"/>
+          <w:sz w:val="26"/>
+          <w:szCs w:val="26"/>
+        </w:rPr>
         <w:t>Система работает только с файлами и их содержимым, и не отслеживает пустые каталоги.</w:t>
       </w:r>
     </w:p>
@@ -3688,18 +3910,6 @@
         </w:rPr>
         <w:t>.</w:t>
       </w:r>
-    </w:p>
-    <w:p>
-      <w:pPr>
-        <w:shd w:val="clear" w:color="auto" w:fill="FFFFFF"/>
-        <w:spacing w:before="600" w:after="100" w:afterAutospacing="1" w:line="288" w:lineRule="auto"/>
-        <w:ind w:firstLine="709"/>
-        <w:outlineLvl w:val="0"/>
-        <w:rPr>
-          <w:sz w:val="26"/>
-          <w:szCs w:val="26"/>
-        </w:rPr>
-      </w:pPr>
     </w:p>
     <w:p>
       <w:pPr>
@@ -3714,7 +3924,7 @@
           <w:szCs w:val="26"/>
         </w:rPr>
       </w:pPr>
-      <w:bookmarkStart w:id="2" w:name="_Toc264359868"/>
+      <w:bookmarkStart w:id="1" w:name="_Toc264359868"/>
       <w:r>
         <w:rPr>
           <w:b/>
@@ -3742,7 +3952,7 @@
         </w:rPr>
         <w:t xml:space="preserve"> Жизненный цикл программного продукта </w:t>
       </w:r>
-      <w:bookmarkEnd w:id="2"/>
+      <w:bookmarkEnd w:id="1"/>
     </w:p>
     <w:p>
       <w:pPr>
@@ -3810,17 +4020,15 @@
         </w:rPr>
         <w:t xml:space="preserve"> Методология проектирования информационных систем описывает процесс создания и сопровождения систем в виде жизненного цикла информационной системы, представляя его как некоторую последовательность стадий и выполняемых на них процессов. Для каждого этапа определяются состав и последовательность выполнения работ, ожидаемые результаты, роли участников, методы и средства, необходимые для выполнения работ и т.д. Такое формальное описание позволяет управлять данными процессами и организовать процесс коллективной разработки.  Жизненный цикл информационной системы можно </w:t>
       </w:r>
-      <w:proofErr w:type="gramStart"/>
-      <w:r>
-        <w:rPr>
-          <w:rFonts w:eastAsia="TimesNewRoman"/>
-          <w:color w:val="000000"/>
-          <w:sz w:val="26"/>
-          <w:szCs w:val="26"/>
-        </w:rPr>
-        <w:t>представить</w:t>
-      </w:r>
-      <w:proofErr w:type="gramEnd"/>
+      <w:r>
+        <w:rPr>
+          <w:rFonts w:eastAsia="TimesNewRoman"/>
+          <w:color w:val="000000"/>
+          <w:sz w:val="26"/>
+          <w:szCs w:val="26"/>
+        </w:rPr>
+        <w:t>представить,</w:t>
+      </w:r>
       <w:r>
         <w:rPr>
           <w:rFonts w:eastAsia="TimesNewRoman"/>
@@ -3852,17 +4060,15 @@
         </w:rPr>
         <w:t xml:space="preserve">Модель жизненного цикла описывает различные состояния системы, начиная с момента возникновения необходимости в данной системе и заканчивая моментом ее выхода из эксплуатации. Модель жизненного цикла – это структура, содержащая процессы, действия и задачи, которые осуществляются в ходе разработки, функционирования и сопровождения программного </w:t>
       </w:r>
-      <w:proofErr w:type="gramStart"/>
-      <w:r>
-        <w:rPr>
-          <w:rFonts w:eastAsia="TimesNewRoman"/>
-          <w:color w:val="000000"/>
-          <w:sz w:val="26"/>
-          <w:szCs w:val="26"/>
-        </w:rPr>
-        <w:t>продукта  в</w:t>
-      </w:r>
-      <w:proofErr w:type="gramEnd"/>
+      <w:r>
+        <w:rPr>
+          <w:rFonts w:eastAsia="TimesNewRoman"/>
+          <w:color w:val="000000"/>
+          <w:sz w:val="26"/>
+          <w:szCs w:val="26"/>
+        </w:rPr>
+        <w:t>продукта в</w:t>
+      </w:r>
       <w:r>
         <w:rPr>
           <w:rFonts w:eastAsia="TimesNewRoman"/>
@@ -3932,7 +4138,6 @@
           <w:sz w:val="26"/>
           <w:szCs w:val="26"/>
         </w:rPr>
-        <w:lastRenderedPageBreak/>
         <w:sym w:font="Symbol" w:char="F02D"/>
       </w:r>
       <w:r>
@@ -3998,6 +4203,7 @@
           <w:szCs w:val="26"/>
           <w:lang w:val="en-GB" w:eastAsia="en-GB"/>
         </w:rPr>
+        <w:lastRenderedPageBreak/>
         <w:drawing>
           <wp:inline distT="0" distB="0" distL="0" distR="0" wp14:anchorId="5DC8624C" wp14:editId="6B6FF664">
             <wp:extent cx="3508345" cy="2029217"/>
@@ -4016,7 +4222,7 @@
                     </pic:cNvPicPr>
                   </pic:nvPicPr>
                   <pic:blipFill>
-                    <a:blip r:embed="rId21">
+                    <a:blip r:embed="rId19">
                       <a:extLst>
                         <a:ext uri="{28A0092B-C50C-407E-A947-70E740481C1C}">
                           <a14:useLocalDpi xmlns:a14="http://schemas.microsoft.com/office/drawing/2010/main" val="0"/>
@@ -4144,17 +4350,15 @@
         </w:rPr>
         <w:t xml:space="preserve">оэтапная модель с промежуточным контролем. Разработка ведется итеративно с циклами обратной связи между этапами. Межэтапные корректировки позволяют учитывать реально существующие влияния результатов разработки друг на друга </w:t>
       </w:r>
-      <w:proofErr w:type="gramStart"/>
-      <w:r>
-        <w:rPr>
-          <w:rFonts w:eastAsia="TimesNewRoman"/>
-          <w:color w:val="000000"/>
-          <w:sz w:val="26"/>
-          <w:szCs w:val="26"/>
-        </w:rPr>
-        <w:t>на  различных</w:t>
-      </w:r>
-      <w:proofErr w:type="gramEnd"/>
+      <w:r>
+        <w:rPr>
+          <w:rFonts w:eastAsia="TimesNewRoman"/>
+          <w:color w:val="000000"/>
+          <w:sz w:val="26"/>
+          <w:szCs w:val="26"/>
+        </w:rPr>
+        <w:t>на различных</w:t>
+      </w:r>
       <w:r>
         <w:rPr>
           <w:rFonts w:eastAsia="TimesNewRoman"/>
@@ -4164,17 +4368,15 @@
         </w:rPr>
         <w:t xml:space="preserve"> этапах. Вследствие этого время жизни каждого из этапов растягивается практически на все время разработки. Пример поэтапной </w:t>
       </w:r>
-      <w:proofErr w:type="gramStart"/>
-      <w:r>
-        <w:rPr>
-          <w:rFonts w:eastAsia="TimesNewRoman"/>
-          <w:color w:val="000000"/>
-          <w:sz w:val="26"/>
-          <w:szCs w:val="26"/>
-        </w:rPr>
-        <w:t>модели  с</w:t>
-      </w:r>
-      <w:proofErr w:type="gramEnd"/>
+      <w:r>
+        <w:rPr>
+          <w:rFonts w:eastAsia="TimesNewRoman"/>
+          <w:color w:val="000000"/>
+          <w:sz w:val="26"/>
+          <w:szCs w:val="26"/>
+        </w:rPr>
+        <w:t>модели с</w:t>
+      </w:r>
       <w:r>
         <w:rPr>
           <w:rFonts w:eastAsia="TimesNewRoman"/>
@@ -4248,7 +4450,7 @@
                     </pic:cNvPicPr>
                   </pic:nvPicPr>
                   <pic:blipFill>
-                    <a:blip r:embed="rId22">
+                    <a:blip r:embed="rId20">
                       <a:extLst>
                         <a:ext uri="{28A0092B-C50C-407E-A947-70E740481C1C}">
                           <a14:useLocalDpi xmlns:a14="http://schemas.microsoft.com/office/drawing/2010/main" val="0"/>
@@ -4322,17 +4524,17 @@
         </w:rPr>
         <w:t xml:space="preserve">Рисунок 1.3 – Поэтапная </w:t>
       </w:r>
-      <w:proofErr w:type="gramStart"/>
-      <w:r>
-        <w:rPr>
-          <w:rFonts w:eastAsia="TimesNewRoman"/>
-          <w:color w:val="000000"/>
-          <w:sz w:val="26"/>
-          <w:szCs w:val="26"/>
-        </w:rPr>
-        <w:t>модель  с</w:t>
-      </w:r>
-      <w:proofErr w:type="gramEnd"/>
+      <w:bookmarkStart w:id="2" w:name="_GoBack"/>
+      <w:bookmarkEnd w:id="2"/>
+      <w:r>
+        <w:rPr>
+          <w:rFonts w:eastAsia="TimesNewRoman"/>
+          <w:color w:val="000000"/>
+          <w:sz w:val="26"/>
+          <w:szCs w:val="26"/>
+        </w:rPr>
+        <w:t>модель с</w:t>
+      </w:r>
       <w:r>
         <w:rPr>
           <w:rFonts w:eastAsia="TimesNewRoman"/>
@@ -4393,17 +4595,7 @@
           <w:sz w:val="26"/>
           <w:szCs w:val="26"/>
         </w:rPr>
-        <w:t xml:space="preserve">пиральная модель. Жизненный цикл напоминает спираль – на каждом витке выполняется создание очередной версии продукта, конкретизируются и уточняются требования, определяется качество и планируются работы следующего витка. Особое </w:t>
-      </w:r>
-      <w:r>
-        <w:rPr>
-          <w:rFonts w:eastAsia="TimesNewRoman"/>
-          <w:color w:val="000000"/>
-          <w:sz w:val="26"/>
-          <w:szCs w:val="26"/>
-        </w:rPr>
-        <w:lastRenderedPageBreak/>
-        <w:t>внимание уделяется начальным этапам разработки – анализу и проектированию, где реализация тех или иных технических проверяется путем создания прототипов. Пример спирально модели изображен на рисунке 1.4.</w:t>
+        <w:t>пиральная модель. Жизненный цикл напоминает спираль – на каждом витке выполняется создание очередной версии продукта, конкретизируются и уточняются требования, определяется качество и планируются работы следующего витка. Особое внимание уделяется начальным этапам разработки – анализу и проектированию, где реализация тех или иных технических проверяется путем создания прототипов. Пример спирально модели изображен на рисунке 1.4.</w:t>
       </w:r>
     </w:p>
     <w:p>
@@ -4425,6 +4617,7 @@
           <w:sz w:val="26"/>
           <w:szCs w:val="26"/>
         </w:rPr>
+        <w:lastRenderedPageBreak/>
         <w:t>На практике наибольшее распространение получили каскадная и спиральная модель. Причем каскадная модель была более популярна в семидесятых, начале восьмидесятых годов, так как в то время в проектах достаточно простых информационных систем представляло собой единый, функционально и информационно независимый блок.</w:t>
       </w:r>
     </w:p>
@@ -4495,7 +4688,7 @@
                     </pic:cNvPicPr>
                   </pic:nvPicPr>
                   <pic:blipFill>
-                    <a:blip r:embed="rId23">
+                    <a:blip r:embed="rId21">
                       <a:extLst>
                         <a:ext uri="{28A0092B-C50C-407E-A947-70E740481C1C}">
                           <a14:useLocalDpi xmlns:a14="http://schemas.microsoft.com/office/drawing/2010/main" val="0"/>
@@ -4572,7 +4765,7 @@
     </w:p>
     <w:p/>
     <w:sectPr>
-      <w:headerReference w:type="default" r:id="rId24"/>
+      <w:headerReference w:type="default" r:id="rId22"/>
       <w:pgSz w:w="11906" w:h="16838" w:code="9"/>
       <w:pgMar w:top="851" w:right="567" w:bottom="1701" w:left="1418" w:header="0" w:footer="0" w:gutter="0"/>
       <w:pgNumType w:start="5"/>
@@ -6731,6 +6924,119 @@
     </w:lvl>
   </w:abstractNum>
   <w:abstractNum w:abstractNumId="6" w15:restartNumberingAfterBreak="0">
+    <w:nsid w:val="2EE5488C"/>
+    <w:multiLevelType w:val="hybridMultilevel"/>
+    <w:tmpl w:val="C7E4E8A4"/>
+    <w:lvl w:ilvl="0" w:tplc="08090001">
+      <w:start w:val="1"/>
+      <w:numFmt w:val="bullet"/>
+      <w:lvlText w:val=""/>
+      <w:lvlJc w:val="left"/>
+      <w:pPr>
+        <w:ind w:left="1429" w:hanging="360"/>
+      </w:pPr>
+      <w:rPr>
+        <w:rFonts w:ascii="Symbol" w:hAnsi="Symbol" w:hint="default"/>
+      </w:rPr>
+    </w:lvl>
+    <w:lvl w:ilvl="1" w:tplc="08090003" w:tentative="1">
+      <w:start w:val="1"/>
+      <w:numFmt w:val="bullet"/>
+      <w:lvlText w:val="o"/>
+      <w:lvlJc w:val="left"/>
+      <w:pPr>
+        <w:ind w:left="2149" w:hanging="360"/>
+      </w:pPr>
+      <w:rPr>
+        <w:rFonts w:ascii="Courier New" w:hAnsi="Courier New" w:cs="Courier New" w:hint="default"/>
+      </w:rPr>
+    </w:lvl>
+    <w:lvl w:ilvl="2" w:tplc="08090005" w:tentative="1">
+      <w:start w:val="1"/>
+      <w:numFmt w:val="bullet"/>
+      <w:lvlText w:val=""/>
+      <w:lvlJc w:val="left"/>
+      <w:pPr>
+        <w:ind w:left="2869" w:hanging="360"/>
+      </w:pPr>
+      <w:rPr>
+        <w:rFonts w:ascii="Wingdings" w:hAnsi="Wingdings" w:hint="default"/>
+      </w:rPr>
+    </w:lvl>
+    <w:lvl w:ilvl="3" w:tplc="08090001" w:tentative="1">
+      <w:start w:val="1"/>
+      <w:numFmt w:val="bullet"/>
+      <w:lvlText w:val=""/>
+      <w:lvlJc w:val="left"/>
+      <w:pPr>
+        <w:ind w:left="3589" w:hanging="360"/>
+      </w:pPr>
+      <w:rPr>
+        <w:rFonts w:ascii="Symbol" w:hAnsi="Symbol" w:hint="default"/>
+      </w:rPr>
+    </w:lvl>
+    <w:lvl w:ilvl="4" w:tplc="08090003" w:tentative="1">
+      <w:start w:val="1"/>
+      <w:numFmt w:val="bullet"/>
+      <w:lvlText w:val="o"/>
+      <w:lvlJc w:val="left"/>
+      <w:pPr>
+        <w:ind w:left="4309" w:hanging="360"/>
+      </w:pPr>
+      <w:rPr>
+        <w:rFonts w:ascii="Courier New" w:hAnsi="Courier New" w:cs="Courier New" w:hint="default"/>
+      </w:rPr>
+    </w:lvl>
+    <w:lvl w:ilvl="5" w:tplc="08090005" w:tentative="1">
+      <w:start w:val="1"/>
+      <w:numFmt w:val="bullet"/>
+      <w:lvlText w:val=""/>
+      <w:lvlJc w:val="left"/>
+      <w:pPr>
+        <w:ind w:left="5029" w:hanging="360"/>
+      </w:pPr>
+      <w:rPr>
+        <w:rFonts w:ascii="Wingdings" w:hAnsi="Wingdings" w:hint="default"/>
+      </w:rPr>
+    </w:lvl>
+    <w:lvl w:ilvl="6" w:tplc="08090001" w:tentative="1">
+      <w:start w:val="1"/>
+      <w:numFmt w:val="bullet"/>
+      <w:lvlText w:val=""/>
+      <w:lvlJc w:val="left"/>
+      <w:pPr>
+        <w:ind w:left="5749" w:hanging="360"/>
+      </w:pPr>
+      <w:rPr>
+        <w:rFonts w:ascii="Symbol" w:hAnsi="Symbol" w:hint="default"/>
+      </w:rPr>
+    </w:lvl>
+    <w:lvl w:ilvl="7" w:tplc="08090003" w:tentative="1">
+      <w:start w:val="1"/>
+      <w:numFmt w:val="bullet"/>
+      <w:lvlText w:val="o"/>
+      <w:lvlJc w:val="left"/>
+      <w:pPr>
+        <w:ind w:left="6469" w:hanging="360"/>
+      </w:pPr>
+      <w:rPr>
+        <w:rFonts w:ascii="Courier New" w:hAnsi="Courier New" w:cs="Courier New" w:hint="default"/>
+      </w:rPr>
+    </w:lvl>
+    <w:lvl w:ilvl="8" w:tplc="08090005" w:tentative="1">
+      <w:start w:val="1"/>
+      <w:numFmt w:val="bullet"/>
+      <w:lvlText w:val=""/>
+      <w:lvlJc w:val="left"/>
+      <w:pPr>
+        <w:ind w:left="7189" w:hanging="360"/>
+      </w:pPr>
+      <w:rPr>
+        <w:rFonts w:ascii="Wingdings" w:hAnsi="Wingdings" w:hint="default"/>
+      </w:rPr>
+    </w:lvl>
+  </w:abstractNum>
+  <w:abstractNum w:abstractNumId="7" w15:restartNumberingAfterBreak="0">
     <w:nsid w:val="63F45115"/>
     <w:multiLevelType w:val="hybridMultilevel"/>
     <w:tmpl w:val="C68EEAB8"/>
@@ -6843,7 +7149,120 @@
       </w:rPr>
     </w:lvl>
   </w:abstractNum>
-  <w:abstractNum w:abstractNumId="7" w15:restartNumberingAfterBreak="0">
+  <w:abstractNum w:abstractNumId="8" w15:restartNumberingAfterBreak="0">
+    <w:nsid w:val="69453ADC"/>
+    <w:multiLevelType w:val="hybridMultilevel"/>
+    <w:tmpl w:val="A5C051C4"/>
+    <w:lvl w:ilvl="0" w:tplc="08090001">
+      <w:start w:val="1"/>
+      <w:numFmt w:val="bullet"/>
+      <w:lvlText w:val=""/>
+      <w:lvlJc w:val="left"/>
+      <w:pPr>
+        <w:ind w:left="1429" w:hanging="360"/>
+      </w:pPr>
+      <w:rPr>
+        <w:rFonts w:ascii="Symbol" w:hAnsi="Symbol" w:hint="default"/>
+      </w:rPr>
+    </w:lvl>
+    <w:lvl w:ilvl="1" w:tplc="08090003" w:tentative="1">
+      <w:start w:val="1"/>
+      <w:numFmt w:val="bullet"/>
+      <w:lvlText w:val="o"/>
+      <w:lvlJc w:val="left"/>
+      <w:pPr>
+        <w:ind w:left="2149" w:hanging="360"/>
+      </w:pPr>
+      <w:rPr>
+        <w:rFonts w:ascii="Courier New" w:hAnsi="Courier New" w:cs="Courier New" w:hint="default"/>
+      </w:rPr>
+    </w:lvl>
+    <w:lvl w:ilvl="2" w:tplc="08090005" w:tentative="1">
+      <w:start w:val="1"/>
+      <w:numFmt w:val="bullet"/>
+      <w:lvlText w:val=""/>
+      <w:lvlJc w:val="left"/>
+      <w:pPr>
+        <w:ind w:left="2869" w:hanging="360"/>
+      </w:pPr>
+      <w:rPr>
+        <w:rFonts w:ascii="Wingdings" w:hAnsi="Wingdings" w:hint="default"/>
+      </w:rPr>
+    </w:lvl>
+    <w:lvl w:ilvl="3" w:tplc="08090001" w:tentative="1">
+      <w:start w:val="1"/>
+      <w:numFmt w:val="bullet"/>
+      <w:lvlText w:val=""/>
+      <w:lvlJc w:val="left"/>
+      <w:pPr>
+        <w:ind w:left="3589" w:hanging="360"/>
+      </w:pPr>
+      <w:rPr>
+        <w:rFonts w:ascii="Symbol" w:hAnsi="Symbol" w:hint="default"/>
+      </w:rPr>
+    </w:lvl>
+    <w:lvl w:ilvl="4" w:tplc="08090003" w:tentative="1">
+      <w:start w:val="1"/>
+      <w:numFmt w:val="bullet"/>
+      <w:lvlText w:val="o"/>
+      <w:lvlJc w:val="left"/>
+      <w:pPr>
+        <w:ind w:left="4309" w:hanging="360"/>
+      </w:pPr>
+      <w:rPr>
+        <w:rFonts w:ascii="Courier New" w:hAnsi="Courier New" w:cs="Courier New" w:hint="default"/>
+      </w:rPr>
+    </w:lvl>
+    <w:lvl w:ilvl="5" w:tplc="08090005" w:tentative="1">
+      <w:start w:val="1"/>
+      <w:numFmt w:val="bullet"/>
+      <w:lvlText w:val=""/>
+      <w:lvlJc w:val="left"/>
+      <w:pPr>
+        <w:ind w:left="5029" w:hanging="360"/>
+      </w:pPr>
+      <w:rPr>
+        <w:rFonts w:ascii="Wingdings" w:hAnsi="Wingdings" w:hint="default"/>
+      </w:rPr>
+    </w:lvl>
+    <w:lvl w:ilvl="6" w:tplc="08090001" w:tentative="1">
+      <w:start w:val="1"/>
+      <w:numFmt w:val="bullet"/>
+      <w:lvlText w:val=""/>
+      <w:lvlJc w:val="left"/>
+      <w:pPr>
+        <w:ind w:left="5749" w:hanging="360"/>
+      </w:pPr>
+      <w:rPr>
+        <w:rFonts w:ascii="Symbol" w:hAnsi="Symbol" w:hint="default"/>
+      </w:rPr>
+    </w:lvl>
+    <w:lvl w:ilvl="7" w:tplc="08090003" w:tentative="1">
+      <w:start w:val="1"/>
+      <w:numFmt w:val="bullet"/>
+      <w:lvlText w:val="o"/>
+      <w:lvlJc w:val="left"/>
+      <w:pPr>
+        <w:ind w:left="6469" w:hanging="360"/>
+      </w:pPr>
+      <w:rPr>
+        <w:rFonts w:ascii="Courier New" w:hAnsi="Courier New" w:cs="Courier New" w:hint="default"/>
+      </w:rPr>
+    </w:lvl>
+    <w:lvl w:ilvl="8" w:tplc="08090005" w:tentative="1">
+      <w:start w:val="1"/>
+      <w:numFmt w:val="bullet"/>
+      <w:lvlText w:val=""/>
+      <w:lvlJc w:val="left"/>
+      <w:pPr>
+        <w:ind w:left="7189" w:hanging="360"/>
+      </w:pPr>
+      <w:rPr>
+        <w:rFonts w:ascii="Wingdings" w:hAnsi="Wingdings" w:hint="default"/>
+      </w:rPr>
+    </w:lvl>
+  </w:abstractNum>
+  <w:abstractNum w:abstractNumId="9" w15:restartNumberingAfterBreak="0">
     <w:nsid w:val="6BEE5919"/>
     <w:multiLevelType w:val="hybridMultilevel"/>
     <w:tmpl w:val="B18CC24A"/>
@@ -6956,7 +7375,7 @@
       </w:rPr>
     </w:lvl>
   </w:abstractNum>
-  <w:abstractNum w:abstractNumId="8" w15:restartNumberingAfterBreak="0">
+  <w:abstractNum w:abstractNumId="10" w15:restartNumberingAfterBreak="0">
     <w:nsid w:val="6EF62E2A"/>
     <w:multiLevelType w:val="multilevel"/>
     <w:tmpl w:val="9D7ADA04"/>
@@ -7106,10 +7525,10 @@
     </w:lvl>
   </w:abstractNum>
   <w:num w:numId="1">
-    <w:abstractNumId w:val="6"/>
+    <w:abstractNumId w:val="7"/>
   </w:num>
   <w:num w:numId="2">
-    <w:abstractNumId w:val="7"/>
+    <w:abstractNumId w:val="9"/>
   </w:num>
   <w:num w:numId="3">
     <w:abstractNumId w:val="5"/>
@@ -7121,7 +7540,7 @@
     <w:abstractNumId w:val="4"/>
   </w:num>
   <w:num w:numId="6">
-    <w:abstractNumId w:val="8"/>
+    <w:abstractNumId w:val="10"/>
   </w:num>
   <w:num w:numId="7">
     <w:abstractNumId w:val="3"/>
@@ -7131,6 +7550,12 @@
   </w:num>
   <w:num w:numId="9">
     <w:abstractNumId w:val="2"/>
+  </w:num>
+  <w:num w:numId="10">
+    <w:abstractNumId w:val="6"/>
+  </w:num>
+  <w:num w:numId="11">
+    <w:abstractNumId w:val="8"/>
   </w:num>
 </w:numbering>
 </file>

</xml_diff>

<commit_message>
Fixed first part (1, 2, 3, 5 subparts)
</commit_message>
<xml_diff>
--- a/Docs/1. Концепция программной системы.docx
+++ b/Docs/1. Концепция программной системы.docx
@@ -468,21 +468,6 @@
     </w:p>
     <w:p>
       <w:pPr>
-        <w:pStyle w:val="Header"/>
-        <w:tabs>
-          <w:tab w:val="clear" w:pos="4153"/>
-          <w:tab w:val="clear" w:pos="8306"/>
-        </w:tabs>
-        <w:spacing w:after="100" w:afterAutospacing="1" w:line="288" w:lineRule="auto"/>
-        <w:ind w:left="1099"/>
-        <w:rPr>
-          <w:sz w:val="26"/>
-          <w:szCs w:val="26"/>
-        </w:rPr>
-      </w:pPr>
-    </w:p>
-    <w:p>
-      <w:pPr>
         <w:shd w:val="clear" w:color="auto" w:fill="FFFFFF"/>
         <w:spacing w:before="600" w:after="100" w:afterAutospacing="1" w:line="288" w:lineRule="auto"/>
         <w:ind w:firstLine="709"/>
@@ -529,7 +514,43 @@
           <w:sz w:val="26"/>
           <w:szCs w:val="26"/>
         </w:rPr>
-        <w:t>В отличие от человека, для компьютера нет «хорошо написанного» или «плохо написанного» кода. Но то, как написан код, может сильно влиять на процесс</w:t>
+        <w:t xml:space="preserve">В отличие от человека, для компьютера </w:t>
+      </w:r>
+      <w:r>
+        <w:rPr>
+          <w:rFonts w:eastAsia="TimesNewRoman"/>
+          <w:color w:val="000000"/>
+          <w:sz w:val="26"/>
+          <w:szCs w:val="26"/>
+        </w:rPr>
+        <w:t xml:space="preserve">не существует понятия качества программы, так как он оперирует только с машинным кодом. </w:t>
+      </w:r>
+      <w:r>
+        <w:rPr>
+          <w:rFonts w:eastAsia="TimesNewRoman"/>
+          <w:color w:val="000000"/>
+          <w:sz w:val="26"/>
+          <w:szCs w:val="26"/>
+        </w:rPr>
+        <w:t xml:space="preserve">Но то, как написан код, может сильно влиять </w:t>
+      </w:r>
+      <w:r>
+        <w:rPr>
+          <w:rFonts w:eastAsia="TimesNewRoman"/>
+          <w:color w:val="000000"/>
+          <w:sz w:val="26"/>
+          <w:szCs w:val="26"/>
+        </w:rPr>
+        <w:t xml:space="preserve">не только </w:t>
+      </w:r>
+      <w:r>
+        <w:rPr>
+          <w:rFonts w:eastAsia="TimesNewRoman"/>
+          <w:color w:val="000000"/>
+          <w:sz w:val="26"/>
+          <w:szCs w:val="26"/>
+        </w:rPr>
+        <w:t>на процесс</w:t>
       </w:r>
       <w:r>
         <w:rPr>
@@ -558,6 +579,15 @@
           <w:sz w:val="26"/>
           <w:szCs w:val="26"/>
         </w:rPr>
+        <w:t>, но и на его создание</w:t>
+      </w:r>
+      <w:r>
+        <w:rPr>
+          <w:rFonts w:eastAsia="TimesNewRoman"/>
+          <w:color w:val="000000"/>
+          <w:sz w:val="26"/>
+          <w:szCs w:val="26"/>
+        </w:rPr>
         <w:t>. О качестве исходного кода можно судить по следующим параметрам:</w:t>
       </w:r>
     </w:p>
@@ -1008,7 +1038,25 @@
           <w:sz w:val="26"/>
           <w:szCs w:val="26"/>
         </w:rPr>
-        <w:t>В первую очередь надо выяснить по каким метрикам надо определять качество кода и для чего это нам вообще нужно. В программировании, в большинстве случаев, для определения метрики нам достаточно определить важную для нас характеристику:</w:t>
+        <w:t xml:space="preserve">В первую очередь надо выяснить по каким метрикам надо определять качество кода и для чего это нам вообще нужно. В программировании, в большинстве случаев, для определения метрики нам достаточно </w:t>
+      </w:r>
+      <w:r>
+        <w:rPr>
+          <w:rFonts w:eastAsia="TimesNewRoman"/>
+          <w:color w:val="000000"/>
+          <w:sz w:val="26"/>
+          <w:szCs w:val="26"/>
+        </w:rPr>
+        <w:t>две важные для нас характеристики</w:t>
+      </w:r>
+      <w:r>
+        <w:rPr>
+          <w:rFonts w:eastAsia="TimesNewRoman"/>
+          <w:color w:val="000000"/>
+          <w:sz w:val="26"/>
+          <w:szCs w:val="26"/>
+        </w:rPr>
+        <w:t>:</w:t>
       </w:r>
       <w:r>
         <w:rPr>
@@ -1067,7 +1115,7 @@
           <w:sz w:val="26"/>
           <w:szCs w:val="26"/>
         </w:rPr>
-        <w:t>соответствие правилам;</w:t>
+        <w:t>соответствие правилам.</w:t>
       </w:r>
     </w:p>
     <w:p>
@@ -1089,25 +1137,70 @@
           <w:sz w:val="26"/>
           <w:szCs w:val="26"/>
         </w:rPr>
-        <w:sym w:font="Symbol" w:char="F02D"/>
-      </w:r>
-      <w:r>
-        <w:rPr>
-          <w:rFonts w:eastAsia="TimesNewRoman"/>
-          <w:color w:val="000000"/>
-          <w:sz w:val="26"/>
-          <w:szCs w:val="26"/>
-        </w:rPr>
-        <w:t xml:space="preserve"> </w:t>
-      </w:r>
-      <w:r>
-        <w:rPr>
-          <w:rFonts w:eastAsia="TimesNewRoman"/>
-          <w:color w:val="000000"/>
-          <w:sz w:val="26"/>
-          <w:szCs w:val="26"/>
-        </w:rPr>
-        <w:t>сложность кода;</w:t>
+        <w:t>П</w:t>
+      </w:r>
+      <w:r>
+        <w:rPr>
+          <w:rFonts w:eastAsia="TimesNewRoman"/>
+          <w:color w:val="000000"/>
+          <w:sz w:val="26"/>
+          <w:szCs w:val="26"/>
+        </w:rPr>
+        <w:t>од</w:t>
+      </w:r>
+      <w:r>
+        <w:rPr>
+          <w:rFonts w:eastAsia="TimesNewRoman"/>
+          <w:color w:val="000000"/>
+          <w:sz w:val="26"/>
+          <w:szCs w:val="26"/>
+        </w:rPr>
+        <w:t xml:space="preserve"> этот пункт подпадают ситуации, когда код компилируется и, в большинстве случаев, </w:t>
+      </w:r>
+      <w:r>
+        <w:rPr>
+          <w:rFonts w:eastAsia="TimesNewRoman"/>
+          <w:color w:val="000000"/>
+          <w:sz w:val="26"/>
+          <w:szCs w:val="26"/>
+        </w:rPr>
+        <w:t>работает</w:t>
+      </w:r>
+      <w:r>
+        <w:rPr>
+          <w:rFonts w:eastAsia="TimesNewRoman"/>
+          <w:color w:val="000000"/>
+          <w:sz w:val="26"/>
+          <w:szCs w:val="26"/>
+        </w:rPr>
+        <w:t xml:space="preserve">. Но зачем </w:t>
+      </w:r>
+      <w:r>
+        <w:rPr>
+          <w:rFonts w:eastAsia="TimesNewRoman"/>
+          <w:color w:val="000000"/>
+          <w:sz w:val="26"/>
+          <w:szCs w:val="26"/>
+        </w:rPr>
+        <w:t>нужны</w:t>
+      </w:r>
+      <w:r>
+        <w:rPr>
+          <w:rFonts w:eastAsia="TimesNewRoman"/>
+          <w:color w:val="000000"/>
+          <w:sz w:val="26"/>
+          <w:szCs w:val="26"/>
+        </w:rPr>
+        <w:t xml:space="preserve"> правила написания кода, если код делает свое дело? Чтобы ответить на вопрос </w:t>
+      </w:r>
+      <w:r>
+        <w:rPr>
+          <w:rFonts w:eastAsia="TimesNewRoman"/>
+          <w:color w:val="000000"/>
+          <w:sz w:val="26"/>
+          <w:szCs w:val="26"/>
+        </w:rPr>
+        <w:t>выделим несколько типов правил:</w:t>
       </w:r>
     </w:p>
     <w:p>
@@ -1147,7 +1240,172 @@
           <w:sz w:val="26"/>
           <w:szCs w:val="26"/>
         </w:rPr>
-        <w:t>дубликаты;</w:t>
+        <w:t xml:space="preserve">синтаксические правила — одни из наиболее </w:t>
+      </w:r>
+      <w:r>
+        <w:rPr>
+          <w:rFonts w:eastAsia="TimesNewRoman"/>
+          <w:color w:val="000000"/>
+          <w:sz w:val="26"/>
+          <w:szCs w:val="26"/>
+        </w:rPr>
+        <w:t>спорных</w:t>
+      </w:r>
+      <w:r>
+        <w:rPr>
+          <w:rFonts w:eastAsia="TimesNewRoman"/>
+          <w:color w:val="000000"/>
+          <w:sz w:val="26"/>
+          <w:szCs w:val="26"/>
+        </w:rPr>
+        <w:t xml:space="preserve"> </w:t>
+      </w:r>
+      <w:r>
+        <w:rPr>
+          <w:rFonts w:eastAsia="TimesNewRoman"/>
+          <w:color w:val="000000"/>
+          <w:sz w:val="26"/>
+          <w:szCs w:val="26"/>
+        </w:rPr>
+        <w:t>правил</w:t>
+      </w:r>
+      <w:r>
+        <w:rPr>
+          <w:rFonts w:eastAsia="TimesNewRoman"/>
+          <w:color w:val="000000"/>
+          <w:sz w:val="26"/>
+          <w:szCs w:val="26"/>
+        </w:rPr>
+        <w:t xml:space="preserve">, </w:t>
+      </w:r>
+      <w:r>
+        <w:rPr>
+          <w:rFonts w:eastAsia="TimesNewRoman"/>
+          <w:color w:val="000000"/>
+          <w:sz w:val="26"/>
+          <w:szCs w:val="26"/>
+        </w:rPr>
+        <w:t>поскольку совсем никоим образом не виляют на исполнение программы. К ним можно отнести стиль именования переменных (</w:t>
+      </w:r>
+      <w:r>
+        <w:rPr>
+          <w:rFonts w:eastAsia="TimesNewRoman"/>
+          <w:color w:val="000000"/>
+          <w:sz w:val="26"/>
+          <w:szCs w:val="26"/>
+        </w:rPr>
+        <w:t xml:space="preserve">обычно </w:t>
+      </w:r>
+      <w:proofErr w:type="spellStart"/>
+      <w:r>
+        <w:rPr>
+          <w:rFonts w:eastAsia="TimesNewRoman"/>
+          <w:color w:val="000000"/>
+          <w:sz w:val="26"/>
+          <w:szCs w:val="26"/>
+        </w:rPr>
+        <w:t>camelCase</w:t>
+      </w:r>
+      <w:proofErr w:type="spellEnd"/>
+      <w:r>
+        <w:rPr>
+          <w:rFonts w:eastAsia="TimesNewRoman"/>
+          <w:color w:val="000000"/>
+          <w:sz w:val="26"/>
+          <w:szCs w:val="26"/>
+        </w:rPr>
+        <w:t xml:space="preserve"> или </w:t>
+      </w:r>
+      <w:r>
+        <w:rPr>
+          <w:rFonts w:eastAsia="TimesNewRoman"/>
+          <w:color w:val="000000"/>
+          <w:sz w:val="26"/>
+          <w:szCs w:val="26"/>
+        </w:rPr>
+        <w:t xml:space="preserve">через </w:t>
+      </w:r>
+      <w:r>
+        <w:rPr>
+          <w:rFonts w:eastAsia="TimesNewRoman"/>
+          <w:color w:val="000000"/>
+          <w:sz w:val="26"/>
+          <w:szCs w:val="26"/>
+        </w:rPr>
+        <w:t xml:space="preserve">подчеркивание), констант (обычно </w:t>
+      </w:r>
+      <w:r>
+        <w:rPr>
+          <w:rFonts w:eastAsia="TimesNewRoman"/>
+          <w:color w:val="000000"/>
+          <w:sz w:val="26"/>
+          <w:szCs w:val="26"/>
+          <w:lang w:val="en-GB"/>
+        </w:rPr>
+        <w:t>UPPERCASE</w:t>
+      </w:r>
+      <w:r>
+        <w:rPr>
+          <w:rFonts w:eastAsia="TimesNewRoman"/>
+          <w:color w:val="000000"/>
+          <w:sz w:val="26"/>
+          <w:szCs w:val="26"/>
+        </w:rPr>
+        <w:t>), методов, стиль написания фигурных скобок и нужны ли они если в блоке только одна строка кода. Этот список можно продолжить. Когда программист пишет код, он его легко читает, потому что он знает свой собственн</w:t>
+      </w:r>
+      <w:r>
+        <w:rPr>
+          <w:rFonts w:eastAsia="TimesNewRoman"/>
+          <w:color w:val="000000"/>
+          <w:sz w:val="26"/>
+          <w:szCs w:val="26"/>
+        </w:rPr>
+        <w:t xml:space="preserve">ый стиль. Но стоит ему дать код, </w:t>
+      </w:r>
+      <w:r>
+        <w:rPr>
+          <w:rFonts w:eastAsia="TimesNewRoman"/>
+          <w:color w:val="000000"/>
+          <w:sz w:val="26"/>
+          <w:szCs w:val="26"/>
+        </w:rPr>
+        <w:t xml:space="preserve">где используется </w:t>
+      </w:r>
+      <w:r>
+        <w:rPr>
+          <w:rFonts w:eastAsia="TimesNewRoman"/>
+          <w:color w:val="000000"/>
+          <w:sz w:val="26"/>
+          <w:szCs w:val="26"/>
+        </w:rPr>
+        <w:t xml:space="preserve">другая </w:t>
+      </w:r>
+      <w:r>
+        <w:rPr>
+          <w:rFonts w:eastAsia="TimesNewRoman"/>
+          <w:color w:val="000000"/>
+          <w:sz w:val="26"/>
+          <w:szCs w:val="26"/>
+        </w:rPr>
+        <w:t xml:space="preserve">нотация и скобки с новой строки, ему придется тратить дополнительное внимание на восприятие нового стиля. Особенно </w:t>
+      </w:r>
+      <w:r>
+        <w:rPr>
+          <w:rFonts w:eastAsia="TimesNewRoman"/>
+          <w:color w:val="000000"/>
+          <w:sz w:val="26"/>
+          <w:szCs w:val="26"/>
+        </w:rPr>
+        <w:t>плохи в разработке ситуации</w:t>
+      </w:r>
+      <w:r>
+        <w:rPr>
+          <w:rFonts w:eastAsia="TimesNewRoman"/>
+          <w:color w:val="000000"/>
+          <w:sz w:val="26"/>
+          <w:szCs w:val="26"/>
+        </w:rPr>
+        <w:t>, когда несколько совсем разных стилей используются в одном проекте или даже модуле.</w:t>
       </w:r>
     </w:p>
     <w:p>
@@ -1187,7 +1445,61 @@
           <w:sz w:val="26"/>
           <w:szCs w:val="26"/>
         </w:rPr>
-        <w:t>комментирование;</w:t>
+        <w:t>правила поддержки кода — правила, которые должны сигнализировать что код слишком сложный и его будет трудно сопровождать. К примеру, индекс сложности (подробнее о нем ниже) метода или класса слишком большой или слишком много строк кода в методе, наличие дубл</w:t>
+      </w:r>
+      <w:r>
+        <w:rPr>
+          <w:rFonts w:eastAsia="TimesNewRoman"/>
+          <w:color w:val="000000"/>
+          <w:sz w:val="26"/>
+          <w:szCs w:val="26"/>
+        </w:rPr>
+        <w:t>икатов в коде или “магических цифр</w:t>
+      </w:r>
+      <w:r>
+        <w:rPr>
+          <w:rFonts w:eastAsia="TimesNewRoman"/>
+          <w:color w:val="000000"/>
+          <w:sz w:val="26"/>
+          <w:szCs w:val="26"/>
+        </w:rPr>
+        <w:t xml:space="preserve">”. </w:t>
+      </w:r>
+      <w:r>
+        <w:rPr>
+          <w:rFonts w:eastAsia="TimesNewRoman"/>
+          <w:color w:val="000000"/>
+          <w:sz w:val="26"/>
+          <w:szCs w:val="26"/>
+        </w:rPr>
+        <w:t>Все</w:t>
+      </w:r>
+      <w:r>
+        <w:rPr>
+          <w:rFonts w:eastAsia="TimesNewRoman"/>
+          <w:color w:val="000000"/>
+          <w:sz w:val="26"/>
+          <w:szCs w:val="26"/>
+        </w:rPr>
+        <w:t xml:space="preserve"> они указывают нам </w:t>
+      </w:r>
+      <w:r>
+        <w:rPr>
+          <w:rFonts w:eastAsia="TimesNewRoman"/>
+          <w:color w:val="000000"/>
+          <w:sz w:val="26"/>
+          <w:szCs w:val="26"/>
+        </w:rPr>
+        <w:t>на узкие места,</w:t>
+      </w:r>
+      <w:r>
+        <w:rPr>
+          <w:rFonts w:eastAsia="TimesNewRoman"/>
+          <w:color w:val="000000"/>
+          <w:sz w:val="26"/>
+          <w:szCs w:val="26"/>
+        </w:rPr>
+        <w:t xml:space="preserve"> которые сложно будет сопровождать. Но нельзя забывать, что именно мы можем решить какой индекс сложности для нас большой, а какой приемлемый.</w:t>
       </w:r>
     </w:p>
     <w:p>
@@ -1227,7 +1539,61 @@
           <w:sz w:val="26"/>
           <w:szCs w:val="26"/>
         </w:rPr>
-        <w:t>покрытие тестами.</w:t>
+        <w:t>очистка и оптимизаци</w:t>
+      </w:r>
+      <w:r>
+        <w:rPr>
+          <w:rFonts w:eastAsia="TimesNewRoman"/>
+          <w:color w:val="000000"/>
+          <w:sz w:val="26"/>
+          <w:szCs w:val="26"/>
+        </w:rPr>
+        <w:t>я кода — самые простые правила, так как обычно строки, которые не используются не нужны</w:t>
+      </w:r>
+      <w:r>
+        <w:rPr>
+          <w:rFonts w:eastAsia="TimesNewRoman"/>
+          <w:color w:val="000000"/>
+          <w:sz w:val="26"/>
+          <w:szCs w:val="26"/>
+        </w:rPr>
+        <w:t>. Сюда можно отнести</w:t>
+      </w:r>
+      <w:r>
+        <w:rPr>
+          <w:rFonts w:eastAsia="TimesNewRoman"/>
+          <w:color w:val="000000"/>
+          <w:sz w:val="26"/>
+          <w:szCs w:val="26"/>
+        </w:rPr>
+        <w:t xml:space="preserve"> подключения лишних библиотек</w:t>
+      </w:r>
+      <w:r>
+        <w:rPr>
+          <w:rFonts w:eastAsia="TimesNewRoman"/>
+          <w:color w:val="000000"/>
+          <w:sz w:val="26"/>
+          <w:szCs w:val="26"/>
+        </w:rPr>
+        <w:t>, переменные и методы, которые уже не используются, но по какой-то причине их оставили.</w:t>
+      </w:r>
+      <w:r>
+        <w:rPr>
+          <w:rFonts w:eastAsia="TimesNewRoman"/>
+          <w:color w:val="000000"/>
+          <w:sz w:val="26"/>
+          <w:szCs w:val="26"/>
+        </w:rPr>
+        <w:t xml:space="preserve"> </w:t>
+      </w:r>
+      <w:r>
+        <w:rPr>
+          <w:rFonts w:eastAsia="TimesNewRoman"/>
+          <w:color w:val="000000"/>
+          <w:sz w:val="26"/>
+          <w:szCs w:val="26"/>
+        </w:rPr>
+        <w:t>Метрика здесь очевидная: соответствие правилам должно стремится к 100%, то есть чем меньше нарушений правил, тем лучше.</w:t>
       </w:r>
     </w:p>
     <w:p>
@@ -1242,6 +1608,15 @@
           <w:szCs w:val="26"/>
         </w:rPr>
       </w:pPr>
+      <w:r>
+        <w:rPr>
+          <w:rFonts w:eastAsia="TimesNewRoman"/>
+          <w:color w:val="000000"/>
+          <w:sz w:val="26"/>
+          <w:szCs w:val="26"/>
+        </w:rPr>
+        <w:t>Использование систем контроля версий позволяет не только избавиться от лишнего кода, но и улучшить его качество, так как в любой момент времени можно узнать, кто последний работал над той или иной строкой.</w:t>
+      </w:r>
     </w:p>
     <w:p>
       <w:pPr>
@@ -1255,15 +1630,6 @@
           <w:szCs w:val="26"/>
         </w:rPr>
       </w:pPr>
-      <w:r>
-        <w:rPr>
-          <w:rFonts w:eastAsia="TimesNewRoman"/>
-          <w:color w:val="000000"/>
-          <w:sz w:val="26"/>
-          <w:szCs w:val="26"/>
-        </w:rPr>
-        <w:t>Нас интересуют первые два.</w:t>
-      </w:r>
     </w:p>
     <w:p>
       <w:pPr>
@@ -1284,46 +1650,8 @@
           <w:sz w:val="26"/>
           <w:szCs w:val="26"/>
         </w:rPr>
-        <w:t xml:space="preserve">Соответствие </w:t>
-      </w:r>
-      <w:r>
-        <w:rPr>
-          <w:rFonts w:eastAsia="TimesNewRoman"/>
-          <w:color w:val="000000"/>
-          <w:sz w:val="26"/>
-          <w:szCs w:val="26"/>
-        </w:rPr>
-        <w:t>правилам</w:t>
-      </w:r>
-      <w:r>
-        <w:rPr>
-          <w:rFonts w:eastAsia="TimesNewRoman"/>
-          <w:color w:val="000000"/>
-          <w:sz w:val="26"/>
-          <w:szCs w:val="26"/>
-        </w:rPr>
-        <w:t>: под</w:t>
-      </w:r>
-      <w:r>
-        <w:rPr>
-          <w:rFonts w:eastAsia="TimesNewRoman"/>
-          <w:color w:val="000000"/>
-          <w:sz w:val="26"/>
-          <w:szCs w:val="26"/>
-        </w:rPr>
-        <w:t xml:space="preserve"> этот пункт подпадают ситуации, когда код компилируется и, в большинстве случаев, делает свое дело, при чем делает это правильно. Это интересная характеристика в большей степени от того, что в компании сначала должны существовать правила написания кода. Можно поступить проще и взять труд других (Java Code Conventions, GCC </w:t>
-      </w:r>
-      <w:proofErr w:type="spellStart"/>
-      <w:r>
-        <w:rPr>
-          <w:rFonts w:eastAsia="TimesNewRoman"/>
-          <w:color w:val="000000"/>
-          <w:sz w:val="26"/>
-          <w:szCs w:val="26"/>
-        </w:rPr>
-        <w:t>Coding</w:t>
-      </w:r>
-      <w:proofErr w:type="spellEnd"/>
+        <w:sym w:font="Symbol" w:char="F02D"/>
+      </w:r>
       <w:r>
         <w:rPr>
           <w:rFonts w:eastAsia="TimesNewRoman"/>
@@ -1333,112 +1661,14 @@
         </w:rPr>
         <w:t xml:space="preserve"> </w:t>
       </w:r>
-      <w:proofErr w:type="spellStart"/>
-      <w:r>
-        <w:rPr>
-          <w:rFonts w:eastAsia="TimesNewRoman"/>
-          <w:color w:val="000000"/>
-          <w:sz w:val="26"/>
-          <w:szCs w:val="26"/>
-        </w:rPr>
-        <w:t>Conventions</w:t>
-      </w:r>
-      <w:proofErr w:type="spellEnd"/>
-      <w:r>
-        <w:rPr>
-          <w:rFonts w:eastAsia="TimesNewRoman"/>
-          <w:color w:val="000000"/>
-          <w:sz w:val="26"/>
-          <w:szCs w:val="26"/>
-        </w:rPr>
-        <w:t xml:space="preserve">, </w:t>
-      </w:r>
-      <w:proofErr w:type="spellStart"/>
-      <w:r>
-        <w:rPr>
-          <w:rFonts w:eastAsia="TimesNewRoman"/>
-          <w:color w:val="000000"/>
-          <w:sz w:val="26"/>
-          <w:szCs w:val="26"/>
-        </w:rPr>
-        <w:t>Zends</w:t>
-      </w:r>
-      <w:proofErr w:type="spellEnd"/>
-      <w:r>
-        <w:rPr>
-          <w:rFonts w:eastAsia="TimesNewRoman"/>
-          <w:color w:val="000000"/>
-          <w:sz w:val="26"/>
-          <w:szCs w:val="26"/>
-        </w:rPr>
-        <w:t xml:space="preserve"> </w:t>
-      </w:r>
-      <w:proofErr w:type="spellStart"/>
-      <w:r>
-        <w:rPr>
-          <w:rFonts w:eastAsia="TimesNewRoman"/>
-          <w:color w:val="000000"/>
-          <w:sz w:val="26"/>
-          <w:szCs w:val="26"/>
-        </w:rPr>
-        <w:t>Coding</w:t>
-      </w:r>
-      <w:proofErr w:type="spellEnd"/>
-      <w:r>
-        <w:rPr>
-          <w:rFonts w:eastAsia="TimesNewRoman"/>
-          <w:color w:val="000000"/>
-          <w:sz w:val="26"/>
-          <w:szCs w:val="26"/>
-        </w:rPr>
-        <w:t xml:space="preserve"> </w:t>
-      </w:r>
-      <w:proofErr w:type="spellStart"/>
-      <w:r>
-        <w:rPr>
-          <w:rFonts w:eastAsia="TimesNewRoman"/>
-          <w:color w:val="000000"/>
-          <w:sz w:val="26"/>
-          <w:szCs w:val="26"/>
-        </w:rPr>
-        <w:t>Standard</w:t>
-      </w:r>
-      <w:proofErr w:type="spellEnd"/>
-      <w:r>
-        <w:rPr>
-          <w:rFonts w:eastAsia="TimesNewRoman"/>
-          <w:color w:val="000000"/>
-          <w:sz w:val="26"/>
-          <w:szCs w:val="26"/>
-        </w:rPr>
-        <w:t>), а можно поработать и дополнить их своими, наиболее подходящими для специфики вашей компании.</w:t>
-      </w:r>
-      <w:r>
-        <w:rPr>
-          <w:rFonts w:eastAsia="TimesNewRoman"/>
-          <w:color w:val="000000"/>
-          <w:sz w:val="26"/>
-          <w:szCs w:val="26"/>
-        </w:rPr>
-        <w:t xml:space="preserve"> </w:t>
-      </w:r>
-      <w:r>
-        <w:rPr>
-          <w:rFonts w:eastAsia="TimesNewRoman"/>
-          <w:color w:val="000000"/>
-          <w:sz w:val="26"/>
-          <w:szCs w:val="26"/>
-        </w:rPr>
-        <w:t>Но зачем нам правила написания кода, если код делает свое дело? Чтобы ответить на вопрос выделим несколько типов правил:</w:t>
-      </w:r>
-      <w:r>
-        <w:rPr>
-          <w:rFonts w:eastAsia="TimesNewRoman"/>
-          <w:color w:val="000000"/>
-          <w:sz w:val="26"/>
-          <w:szCs w:val="26"/>
-        </w:rPr>
-        <w:br/>
+      <w:r>
+        <w:rPr>
+          <w:rFonts w:eastAsia="TimesNewRoman"/>
+          <w:color w:val="000000"/>
+          <w:sz w:val="26"/>
+          <w:szCs w:val="26"/>
+        </w:rPr>
+        <w:t>сложность кода;</w:t>
       </w:r>
     </w:p>
     <w:p>
@@ -1460,45 +1690,79 @@
           <w:sz w:val="26"/>
           <w:szCs w:val="26"/>
         </w:rPr>
-        <w:sym w:font="Symbol" w:char="F02D"/>
-      </w:r>
-      <w:r>
-        <w:rPr>
-          <w:rFonts w:eastAsia="TimesNewRoman"/>
-          <w:color w:val="000000"/>
-          <w:sz w:val="26"/>
-          <w:szCs w:val="26"/>
-        </w:rPr>
-        <w:t xml:space="preserve"> </w:t>
-      </w:r>
-      <w:r>
-        <w:rPr>
-          <w:rFonts w:eastAsia="TimesNewRoman"/>
-          <w:color w:val="000000"/>
-          <w:sz w:val="26"/>
-          <w:szCs w:val="26"/>
-        </w:rPr>
-        <w:t>синтаксические правила — одни из наиболее бесполезных правил (но только первый взгляд), поскольку совсем никоим образом не виляют на исполнение программы. К ним можно отнести стиль именования переменных (</w:t>
-      </w:r>
-      <w:proofErr w:type="spellStart"/>
-      <w:r>
-        <w:rPr>
-          <w:rFonts w:eastAsia="TimesNewRoman"/>
-          <w:color w:val="000000"/>
-          <w:sz w:val="26"/>
-          <w:szCs w:val="26"/>
-        </w:rPr>
-        <w:t>camelCase</w:t>
-      </w:r>
-      <w:proofErr w:type="spellEnd"/>
-      <w:r>
-        <w:rPr>
-          <w:rFonts w:eastAsia="TimesNewRoman"/>
-          <w:color w:val="000000"/>
-          <w:sz w:val="26"/>
-          <w:szCs w:val="26"/>
-        </w:rPr>
-        <w:t>, через подчеркивание), констант (uppercase), методов, стиль написания фигурных скобок и нужны ли они если в блоке только одна строка кода. Этот список можно продолжить. Когда программист пишет код, он его легко читает, потому что он знает свой собственный стиль. Но стоит ему дать код где используется венгерская нотация и скобки с новой строки, ему придется тратить дополнительное внимание на восприятие нового стиля. Особенно веселит ситуация, когда несколько совсем разных стилей используются в одном проекте или даже модуле.</w:t>
+        <w:t>Цикломатическая сложность кода</w:t>
+      </w:r>
+      <w:r>
+        <w:rPr>
+          <w:rFonts w:eastAsia="TimesNewRoman"/>
+          <w:color w:val="000000"/>
+          <w:sz w:val="26"/>
+          <w:szCs w:val="26"/>
+        </w:rPr>
+        <w:t xml:space="preserve"> – х</w:t>
+      </w:r>
+      <w:r>
+        <w:rPr>
+          <w:rFonts w:eastAsia="TimesNewRoman"/>
+          <w:color w:val="000000"/>
+          <w:sz w:val="26"/>
+          <w:szCs w:val="26"/>
+        </w:rPr>
+        <w:t xml:space="preserve">арактеристика, от которой напрямую зависит сложность поддержки кода. </w:t>
+      </w:r>
+      <w:r>
+        <w:rPr>
+          <w:rFonts w:eastAsia="TimesNewRoman"/>
+          <w:color w:val="000000"/>
+          <w:sz w:val="26"/>
+          <w:szCs w:val="26"/>
+        </w:rPr>
+        <w:t>Этот параметр</w:t>
+      </w:r>
+      <w:r>
+        <w:rPr>
+          <w:rFonts w:eastAsia="TimesNewRoman"/>
+          <w:color w:val="000000"/>
+          <w:sz w:val="26"/>
+          <w:szCs w:val="26"/>
+        </w:rPr>
+        <w:t xml:space="preserve"> зависит от количества вложенных операторов ветвления и циклов. Чем индекс </w:t>
+      </w:r>
+      <w:r>
+        <w:rPr>
+          <w:rFonts w:eastAsia="TimesNewRoman"/>
+          <w:color w:val="000000"/>
+          <w:sz w:val="26"/>
+          <w:szCs w:val="26"/>
+        </w:rPr>
+        <w:t>ниже,</w:t>
+      </w:r>
+      <w:r>
+        <w:rPr>
+          <w:rFonts w:eastAsia="TimesNewRoman"/>
+          <w:color w:val="000000"/>
+          <w:sz w:val="26"/>
+          <w:szCs w:val="26"/>
+        </w:rPr>
+        <w:t xml:space="preserve"> тем лучше, и тем легче в будущем будет менять структуру кода. Стоит мерить сложность метода, класса, файла. Значение этой метрики надо ограничить </w:t>
+      </w:r>
+      <w:r>
+        <w:rPr>
+          <w:rFonts w:eastAsia="TimesNewRoman"/>
+          <w:color w:val="000000"/>
+          <w:sz w:val="26"/>
+          <w:szCs w:val="26"/>
+        </w:rPr>
+        <w:t>неким</w:t>
+      </w:r>
+      <w:r>
+        <w:rPr>
+          <w:rFonts w:eastAsia="TimesNewRoman"/>
+          <w:color w:val="000000"/>
+          <w:sz w:val="26"/>
+          <w:szCs w:val="26"/>
+        </w:rPr>
+        <w:t xml:space="preserve"> предельным числом. К примеру цикломатическая сложность метода не должна превышать 10, иначе нужно упростить или разбить его. </w:t>
       </w:r>
     </w:p>
     <w:p>
@@ -1520,7 +1784,62 @@
           <w:sz w:val="26"/>
           <w:szCs w:val="26"/>
         </w:rPr>
-        <w:sym w:font="Symbol" w:char="F02D"/>
+        <w:t xml:space="preserve">Использование </w:t>
+      </w:r>
+      <w:r>
+        <w:rPr>
+          <w:rFonts w:eastAsia="TimesNewRoman"/>
+          <w:color w:val="000000"/>
+          <w:sz w:val="26"/>
+          <w:szCs w:val="26"/>
+          <w:lang w:val="en-GB"/>
+        </w:rPr>
+        <w:t>SVN</w:t>
+      </w:r>
+      <w:r>
+        <w:rPr>
+          <w:rFonts w:eastAsia="TimesNewRoman"/>
+          <w:color w:val="000000"/>
+          <w:sz w:val="26"/>
+          <w:szCs w:val="26"/>
+        </w:rPr>
+        <w:t>-возможностей</w:t>
+      </w:r>
+      <w:r>
+        <w:rPr>
+          <w:rFonts w:eastAsia="TimesNewRoman"/>
+          <w:color w:val="000000"/>
+          <w:sz w:val="26"/>
+          <w:szCs w:val="26"/>
+        </w:rPr>
+        <w:t>, а именно комментирование</w:t>
+      </w:r>
+      <w:r>
+        <w:rPr>
+          <w:rFonts w:eastAsia="TimesNewRoman"/>
+          <w:color w:val="000000"/>
+          <w:sz w:val="26"/>
+          <w:szCs w:val="26"/>
+        </w:rPr>
+        <w:t xml:space="preserve"> версий</w:t>
+      </w:r>
+      <w:r>
+        <w:rPr>
+          <w:rFonts w:eastAsia="TimesNewRoman"/>
+          <w:color w:val="000000"/>
+          <w:sz w:val="26"/>
+          <w:szCs w:val="26"/>
+        </w:rPr>
+        <w:t>,</w:t>
+      </w:r>
+      <w:r>
+        <w:rPr>
+          <w:rFonts w:eastAsia="TimesNewRoman"/>
+          <w:color w:val="000000"/>
+          <w:sz w:val="26"/>
+          <w:szCs w:val="26"/>
+        </w:rPr>
+        <w:t xml:space="preserve"> помогает снизить сложность кода.</w:t>
       </w:r>
       <w:r>
         <w:rPr>
@@ -1530,288 +1849,6 @@
           <w:szCs w:val="26"/>
         </w:rPr>
         <w:t xml:space="preserve"> </w:t>
-      </w:r>
-      <w:r>
-        <w:rPr>
-          <w:rFonts w:eastAsia="TimesNewRoman"/>
-          <w:color w:val="000000"/>
-          <w:sz w:val="26"/>
-          <w:szCs w:val="26"/>
-        </w:rPr>
-        <w:t>правила поддержки кода — правила, которые должны сигнализировать что код слишком сложный и его будет трудно сопровождать. К примеру, индекс сложности (подробнее о нем ниже) метода или класса слишком большой или слишком много строк кода в методе, наличие дубликатов в коде или “</w:t>
-      </w:r>
-      <w:proofErr w:type="spellStart"/>
-      <w:r>
-        <w:rPr>
-          <w:rFonts w:eastAsia="TimesNewRoman"/>
-          <w:color w:val="000000"/>
-          <w:sz w:val="26"/>
-          <w:szCs w:val="26"/>
-        </w:rPr>
-        <w:t>magic</w:t>
-      </w:r>
-      <w:proofErr w:type="spellEnd"/>
-      <w:r>
-        <w:rPr>
-          <w:rFonts w:eastAsia="TimesNewRoman"/>
-          <w:color w:val="000000"/>
-          <w:sz w:val="26"/>
-          <w:szCs w:val="26"/>
-        </w:rPr>
-        <w:t xml:space="preserve"> </w:t>
-      </w:r>
-      <w:proofErr w:type="spellStart"/>
-      <w:r>
-        <w:rPr>
-          <w:rFonts w:eastAsia="TimesNewRoman"/>
-          <w:color w:val="000000"/>
-          <w:sz w:val="26"/>
-          <w:szCs w:val="26"/>
-        </w:rPr>
-        <w:t>numders</w:t>
-      </w:r>
-      <w:proofErr w:type="spellEnd"/>
-      <w:r>
-        <w:rPr>
-          <w:rFonts w:eastAsia="TimesNewRoman"/>
-          <w:color w:val="000000"/>
-          <w:sz w:val="26"/>
-          <w:szCs w:val="26"/>
-        </w:rPr>
-        <w:t xml:space="preserve">”. </w:t>
-      </w:r>
-      <w:r>
-        <w:rPr>
-          <w:rFonts w:eastAsia="TimesNewRoman"/>
-          <w:color w:val="000000"/>
-          <w:sz w:val="26"/>
-          <w:szCs w:val="26"/>
-        </w:rPr>
-        <w:t>Все</w:t>
-      </w:r>
-      <w:r>
-        <w:rPr>
-          <w:rFonts w:eastAsia="TimesNewRoman"/>
-          <w:color w:val="000000"/>
-          <w:sz w:val="26"/>
-          <w:szCs w:val="26"/>
-        </w:rPr>
-        <w:t xml:space="preserve"> они указывают нам </w:t>
-      </w:r>
-      <w:proofErr w:type="gramStart"/>
-      <w:r>
-        <w:rPr>
-          <w:rFonts w:eastAsia="TimesNewRoman"/>
-          <w:color w:val="000000"/>
-          <w:sz w:val="26"/>
-          <w:szCs w:val="26"/>
-        </w:rPr>
-        <w:t>на узкие места</w:t>
-      </w:r>
-      <w:proofErr w:type="gramEnd"/>
-      <w:r>
-        <w:rPr>
-          <w:rFonts w:eastAsia="TimesNewRoman"/>
-          <w:color w:val="000000"/>
-          <w:sz w:val="26"/>
-          <w:szCs w:val="26"/>
-        </w:rPr>
-        <w:t xml:space="preserve"> которые сложно будет сопровождать. Но нельзя забывать, что именно мы можем решить какой индекс сложности для нас большой, а какой приемлемый.</w:t>
-      </w:r>
-    </w:p>
-    <w:p>
-      <w:pPr>
-        <w:spacing w:line="288" w:lineRule="auto"/>
-        <w:ind w:firstLine="709"/>
-        <w:jc w:val="both"/>
-        <w:rPr>
-          <w:rFonts w:eastAsia="TimesNewRoman"/>
-          <w:color w:val="000000"/>
-          <w:sz w:val="26"/>
-          <w:szCs w:val="26"/>
-        </w:rPr>
-      </w:pPr>
-      <w:r>
-        <w:rPr>
-          <w:rFonts w:eastAsia="TimesNewRoman"/>
-          <w:color w:val="000000"/>
-          <w:sz w:val="26"/>
-          <w:szCs w:val="26"/>
-        </w:rPr>
-        <w:sym w:font="Symbol" w:char="F02D"/>
-      </w:r>
-      <w:r>
-        <w:rPr>
-          <w:rFonts w:eastAsia="TimesNewRoman"/>
-          <w:color w:val="000000"/>
-          <w:sz w:val="26"/>
-          <w:szCs w:val="26"/>
-        </w:rPr>
-        <w:t xml:space="preserve"> </w:t>
-      </w:r>
-      <w:r>
-        <w:rPr>
-          <w:rFonts w:eastAsia="TimesNewRoman"/>
-          <w:color w:val="000000"/>
-          <w:sz w:val="26"/>
-          <w:szCs w:val="26"/>
-        </w:rPr>
-        <w:t>очистка и оптимизация кода — самые простые правила в том смысле, что редко кто-то будет утверждать, что выражения очень нужны, даже когда они нигде не используются. Сюда можно отнести лишние импорты, переменные и методы, которые уже не используются, но по какой-то причине их оставили в наследство.</w:t>
-      </w:r>
-      <w:r>
-        <w:rPr>
-          <w:rFonts w:eastAsia="TimesNewRoman"/>
-          <w:color w:val="000000"/>
-          <w:sz w:val="26"/>
-          <w:szCs w:val="26"/>
-        </w:rPr>
-        <w:t xml:space="preserve"> </w:t>
-      </w:r>
-      <w:r>
-        <w:rPr>
-          <w:rFonts w:eastAsia="TimesNewRoman"/>
-          <w:color w:val="000000"/>
-          <w:sz w:val="26"/>
-          <w:szCs w:val="26"/>
-        </w:rPr>
-        <w:t>Метрика здесь очевидная: соответствие правилам должно стремится к 100%, то есть чем меньше нарушений правил, тем лучше.</w:t>
-      </w:r>
-    </w:p>
-    <w:p>
-      <w:pPr>
-        <w:spacing w:line="288" w:lineRule="auto"/>
-        <w:ind w:firstLine="709"/>
-        <w:jc w:val="both"/>
-        <w:rPr>
-          <w:rFonts w:eastAsia="TimesNewRoman"/>
-          <w:color w:val="000000"/>
-          <w:sz w:val="26"/>
-          <w:szCs w:val="26"/>
-        </w:rPr>
-      </w:pPr>
-      <w:r>
-        <w:rPr>
-          <w:rFonts w:eastAsia="TimesNewRoman"/>
-          <w:color w:val="000000"/>
-          <w:sz w:val="26"/>
-          <w:szCs w:val="26"/>
-        </w:rPr>
-        <w:lastRenderedPageBreak/>
-        <w:t>Цикломатическая сложность кода</w:t>
-      </w:r>
-      <w:r>
-        <w:rPr>
-          <w:rFonts w:eastAsia="TimesNewRoman"/>
-          <w:color w:val="000000"/>
-          <w:sz w:val="26"/>
-          <w:szCs w:val="26"/>
-        </w:rPr>
-        <w:t xml:space="preserve"> – х</w:t>
-      </w:r>
-      <w:r>
-        <w:rPr>
-          <w:rFonts w:eastAsia="TimesNewRoman"/>
-          <w:color w:val="000000"/>
-          <w:sz w:val="26"/>
-          <w:szCs w:val="26"/>
-        </w:rPr>
-        <w:t xml:space="preserve">арактеристика, от которой напрямую зависит сложность поддержки кода. Здесь выделить метрику посложнее чем в предыдущей характеристике. Если </w:t>
-      </w:r>
-      <w:r>
-        <w:rPr>
-          <w:rFonts w:eastAsia="TimesNewRoman"/>
-          <w:color w:val="000000"/>
-          <w:sz w:val="26"/>
-          <w:szCs w:val="26"/>
-        </w:rPr>
-        <w:t>по-простому</w:t>
-      </w:r>
-      <w:r>
-        <w:rPr>
-          <w:rFonts w:eastAsia="TimesNewRoman"/>
-          <w:color w:val="000000"/>
-          <w:sz w:val="26"/>
-          <w:szCs w:val="26"/>
-        </w:rPr>
-        <w:t>, оно зависит от количества вложенных операторов ветвления и циклов. Кому интересно более подробное описания, можно почитать на </w:t>
-      </w:r>
-      <w:hyperlink r:id="rId11" w:history="1">
-        <w:r>
-          <w:rPr>
-            <w:rFonts w:eastAsia="TimesNewRoman"/>
-            <w:color w:val="000000"/>
-            <w:sz w:val="26"/>
-            <w:szCs w:val="26"/>
-          </w:rPr>
-          <w:t>вики</w:t>
-        </w:r>
-      </w:hyperlink>
-      <w:r>
-        <w:rPr>
-          <w:rFonts w:eastAsia="TimesNewRoman"/>
-          <w:color w:val="000000"/>
-          <w:sz w:val="26"/>
-          <w:szCs w:val="26"/>
-        </w:rPr>
-        <w:t xml:space="preserve">. Чем индекс </w:t>
-      </w:r>
-      <w:r>
-        <w:rPr>
-          <w:rFonts w:eastAsia="TimesNewRoman"/>
-          <w:color w:val="000000"/>
-          <w:sz w:val="26"/>
-          <w:szCs w:val="26"/>
-        </w:rPr>
-        <w:t>ниже,</w:t>
-      </w:r>
-      <w:r>
-        <w:rPr>
-          <w:rFonts w:eastAsia="TimesNewRoman"/>
-          <w:color w:val="000000"/>
-          <w:sz w:val="26"/>
-          <w:szCs w:val="26"/>
-        </w:rPr>
-        <w:t xml:space="preserve"> тем лучше, и тем легче в будущем будет менять структуру кода. Стоит мерить сложность метода, класса, файла. Значение этой метрики надо ограничить </w:t>
-      </w:r>
-      <w:r>
-        <w:rPr>
-          <w:rFonts w:eastAsia="TimesNewRoman"/>
-          <w:color w:val="000000"/>
-          <w:sz w:val="26"/>
-          <w:szCs w:val="26"/>
-        </w:rPr>
-        <w:t>неким</w:t>
-      </w:r>
-      <w:r>
-        <w:rPr>
-          <w:rFonts w:eastAsia="TimesNewRoman"/>
-          <w:color w:val="000000"/>
-          <w:sz w:val="26"/>
-          <w:szCs w:val="26"/>
-        </w:rPr>
-        <w:t xml:space="preserve"> предельным числом. К примеру цикломатическая сложность метода не должна превышать 10, иначе нужно упростить или разбить его. </w:t>
-      </w:r>
-    </w:p>
-    <w:p>
-      <w:pPr>
-        <w:spacing w:line="288" w:lineRule="auto"/>
-        <w:ind w:firstLine="709"/>
-        <w:jc w:val="both"/>
-        <w:rPr>
-          <w:rFonts w:eastAsia="TimesNewRoman"/>
-          <w:color w:val="000000"/>
-          <w:sz w:val="26"/>
-          <w:szCs w:val="26"/>
-        </w:rPr>
-      </w:pPr>
-      <w:r>
-        <w:rPr>
-          <w:rFonts w:eastAsia="TimesNewRoman"/>
-          <w:color w:val="000000"/>
-          <w:sz w:val="26"/>
-          <w:szCs w:val="26"/>
-        </w:rPr>
-        <w:t>Использование git-возможностей с комментированием версий помогает снизить сложность кода.</w:t>
       </w:r>
     </w:p>
     <w:p>
@@ -1832,6 +1869,7 @@
           <w:sz w:val="26"/>
           <w:szCs w:val="26"/>
         </w:rPr>
+        <w:lastRenderedPageBreak/>
         <w:t xml:space="preserve">1.4 </w:t>
       </w:r>
       <w:r>
@@ -2016,7 +2054,18 @@
           <w:sz w:val="26"/>
           <w:szCs w:val="26"/>
         </w:rPr>
-        <w:t xml:space="preserve">. Эта особенность прослеживается как в структуре самой системы (в частности — в структуре </w:t>
+        <w:t xml:space="preserve">. Эта особенность прослеживается как в </w:t>
+      </w:r>
+      <w:bookmarkStart w:id="1" w:name="_GoBack"/>
+      <w:bookmarkEnd w:id="1"/>
+      <w:r>
+        <w:rPr>
+          <w:rFonts w:eastAsia="TimesNewRoman"/>
+          <w:color w:val="000000"/>
+          <w:sz w:val="26"/>
+          <w:szCs w:val="26"/>
+        </w:rPr>
+        <w:t xml:space="preserve">структуре самой системы (в частности — в структуре </w:t>
       </w:r>
       <w:proofErr w:type="spellStart"/>
       <w:r>
@@ -2058,7 +2107,7 @@
         </w:rPr>
         <w:t xml:space="preserve"> по сравнению с другими </w:t>
       </w:r>
-      <w:hyperlink r:id="rId12" w:tooltip="DVCS" w:history="1">
+      <w:hyperlink r:id="rId11" w:tooltip="DVCS" w:history="1">
         <w:r>
           <w:rPr>
             <w:rFonts w:eastAsia="TimesNewRoman"/>
@@ -2201,7 +2250,7 @@
         </w:rPr>
         <w:t>Развитые средства интеграции с другими </w:t>
       </w:r>
-      <w:hyperlink r:id="rId13" w:tooltip="VCS" w:history="1">
+      <w:hyperlink r:id="rId12" w:tooltip="VCS" w:history="1">
         <w:r>
           <w:rPr>
             <w:rFonts w:eastAsia="TimesNewRoman"/>
@@ -2221,7 +2270,7 @@
         </w:rPr>
         <w:t>, в частности, с </w:t>
       </w:r>
-      <w:hyperlink r:id="rId14" w:tooltip="CVS" w:history="1">
+      <w:hyperlink r:id="rId13" w:tooltip="CVS" w:history="1">
         <w:r>
           <w:rPr>
             <w:rFonts w:eastAsia="TimesNewRoman"/>
@@ -2241,7 +2290,7 @@
         </w:rPr>
         <w:t>, </w:t>
       </w:r>
-      <w:hyperlink r:id="rId15" w:tooltip="SVN" w:history="1">
+      <w:hyperlink r:id="rId14" w:tooltip="SVN" w:history="1">
         <w:r>
           <w:rPr>
             <w:rFonts w:eastAsia="TimesNewRoman"/>
@@ -2731,7 +2780,6 @@
           <w:sz w:val="26"/>
           <w:szCs w:val="26"/>
         </w:rPr>
-        <w:lastRenderedPageBreak/>
         <w:sym w:font="Symbol" w:char="F02D"/>
       </w:r>
       <w:r>
@@ -2952,7 +3000,7 @@
         </w:rPr>
         <w:t xml:space="preserve"> до 1.8.1). Если путь содержит символы, отличные от </w:t>
       </w:r>
-      <w:hyperlink r:id="rId16" w:tooltip="ANSI" w:history="1">
+      <w:hyperlink r:id="rId15" w:tooltip="ANSI" w:history="1">
         <w:r>
           <w:rPr>
             <w:rFonts w:eastAsia="TimesNewRoman"/>
@@ -3030,9 +3078,19 @@
           <w:sz w:val="26"/>
           <w:szCs w:val="26"/>
         </w:rPr>
-        <w:t xml:space="preserve"> консольного клиента. Другой вариант — использование графических утилит, работающих напрямую через </w:t>
-      </w:r>
-      <w:hyperlink r:id="rId17" w:tooltip="API" w:history="1">
+        <w:t xml:space="preserve"> консольного </w:t>
+      </w:r>
+      <w:r>
+        <w:rPr>
+          <w:rFonts w:eastAsia="TimesNewRoman"/>
+          <w:color w:val="000000"/>
+          <w:sz w:val="26"/>
+          <w:szCs w:val="26"/>
+        </w:rPr>
+        <w:lastRenderedPageBreak/>
+        <w:t>клиента. Другой вариант — использование графических утилит, работающих напрямую через </w:t>
+      </w:r>
+      <w:hyperlink r:id="rId16" w:tooltip="API" w:history="1">
         <w:r>
           <w:rPr>
             <w:rFonts w:eastAsia="TimesNewRoman"/>
@@ -3288,7 +3346,7 @@
         </w:rPr>
         <w:t> </w:t>
       </w:r>
-      <w:hyperlink r:id="rId18" w:tooltip="SHA1" w:history="1">
+      <w:hyperlink r:id="rId17" w:tooltip="SHA1" w:history="1">
         <w:r>
           <w:rPr>
             <w:rFonts w:eastAsia="TimesNewRoman"/>
@@ -3528,17 +3586,7 @@
           <w:sz w:val="26"/>
           <w:szCs w:val="26"/>
         </w:rPr>
-        <w:t xml:space="preserve"> фактически выполняет переименование, копирование файла и удаление его на старом месте, что требует специального анализа для определения, что в действительности файл был просто перенесён (этот анализ выполняется автоматически командами просмотра истории). Однако, учитывая тот факт, что наличие специальной команды для переименования/перемещения файлов технически не вынуждает </w:t>
-      </w:r>
-      <w:r>
-        <w:rPr>
-          <w:rFonts w:eastAsia="TimesNewRoman"/>
-          <w:color w:val="000000"/>
-          <w:sz w:val="26"/>
-          <w:szCs w:val="26"/>
-        </w:rPr>
-        <w:lastRenderedPageBreak/>
-        <w:t xml:space="preserve">пользователя использовать именно её (и, как следствие, в этом случае возможны разрывы в истории), поведение </w:t>
+        <w:t xml:space="preserve"> фактически выполняет переименование, копирование файла и удаление его на старом месте, что требует специального анализа для определения, что в действительности файл был просто перенесён (этот анализ выполняется автоматически командами просмотра истории). Однако, учитывая тот факт, что наличие специальной команды для переименования/перемещения файлов технически не вынуждает пользователя использовать именно её (и, как следствие, в этом случае возможны разрывы в истории), поведение </w:t>
       </w:r>
       <w:proofErr w:type="spellStart"/>
       <w:r>
@@ -3924,7 +3972,7 @@
           <w:szCs w:val="26"/>
         </w:rPr>
       </w:pPr>
-      <w:bookmarkStart w:id="1" w:name="_Toc264359868"/>
+      <w:bookmarkStart w:id="2" w:name="_Toc264359868"/>
       <w:r>
         <w:rPr>
           <w:b/>
@@ -3932,6 +3980,7 @@
           <w:sz w:val="26"/>
           <w:szCs w:val="26"/>
         </w:rPr>
+        <w:lastRenderedPageBreak/>
         <w:t>1.</w:t>
       </w:r>
       <w:r>
@@ -3952,7 +4001,7 @@
         </w:rPr>
         <w:t xml:space="preserve"> Жизненный цикл программного продукта </w:t>
       </w:r>
-      <w:bookmarkEnd w:id="1"/>
+      <w:bookmarkEnd w:id="2"/>
     </w:p>
     <w:p>
       <w:pPr>
@@ -4203,7 +4252,6 @@
           <w:szCs w:val="26"/>
           <w:lang w:val="en-GB" w:eastAsia="en-GB"/>
         </w:rPr>
-        <w:lastRenderedPageBreak/>
         <w:drawing>
           <wp:inline distT="0" distB="0" distL="0" distR="0" wp14:anchorId="5DC8624C" wp14:editId="6B6FF664">
             <wp:extent cx="3508345" cy="2029217"/>
@@ -4222,7 +4270,7 @@
                     </pic:cNvPicPr>
                   </pic:nvPicPr>
                   <pic:blipFill>
-                    <a:blip r:embed="rId19">
+                    <a:blip r:embed="rId18">
                       <a:extLst>
                         <a:ext uri="{28A0092B-C50C-407E-A947-70E740481C1C}">
                           <a14:useLocalDpi xmlns:a14="http://schemas.microsoft.com/office/drawing/2010/main" val="0"/>
@@ -4276,6 +4324,95 @@
     </w:p>
     <w:p>
       <w:pPr>
+        <w:spacing w:line="288" w:lineRule="auto"/>
+        <w:ind w:firstLine="709"/>
+        <w:jc w:val="both"/>
+        <w:rPr>
+          <w:rFonts w:eastAsia="TimesNewRoman"/>
+          <w:color w:val="000000"/>
+          <w:sz w:val="26"/>
+          <w:szCs w:val="26"/>
+        </w:rPr>
+      </w:pPr>
+      <w:r>
+        <w:rPr>
+          <w:rFonts w:eastAsia="TimesNewRoman"/>
+          <w:color w:val="000000"/>
+          <w:sz w:val="26"/>
+          <w:szCs w:val="26"/>
+        </w:rPr>
+        <w:t>Рисунок 1.2 – Каскадная модель</w:t>
+      </w:r>
+    </w:p>
+    <w:p>
+      <w:pPr>
+        <w:spacing w:line="288" w:lineRule="auto"/>
+        <w:ind w:firstLine="709"/>
+        <w:jc w:val="both"/>
+        <w:rPr>
+          <w:rFonts w:eastAsia="TimesNewRoman"/>
+          <w:color w:val="000000"/>
+          <w:sz w:val="26"/>
+          <w:szCs w:val="26"/>
+        </w:rPr>
+      </w:pPr>
+    </w:p>
+    <w:p>
+      <w:pPr>
+        <w:spacing w:line="288" w:lineRule="auto"/>
+        <w:ind w:firstLine="709"/>
+        <w:jc w:val="both"/>
+        <w:rPr>
+          <w:rFonts w:eastAsia="TimesNewRoman"/>
+          <w:color w:val="000000"/>
+          <w:sz w:val="26"/>
+          <w:szCs w:val="26"/>
+        </w:rPr>
+      </w:pPr>
+      <w:r>
+        <w:rPr>
+          <w:rFonts w:eastAsia="TimesNewRoman"/>
+          <w:color w:val="000000"/>
+          <w:sz w:val="26"/>
+          <w:szCs w:val="26"/>
+        </w:rPr>
+        <w:t xml:space="preserve">Следуя каскадной модели, разработчик переходит от одной стадии к другой строго последовательно. Сначала полностью завершается этап «определение требований», в результате чего получается список требований к ПО. После того как требования </w:t>
+      </w:r>
+      <w:r>
+        <w:rPr>
+          <w:rFonts w:eastAsia="TimesNewRoman"/>
+          <w:color w:val="000000"/>
+          <w:sz w:val="26"/>
+          <w:szCs w:val="26"/>
+        </w:rPr>
+        <w:lastRenderedPageBreak/>
+        <w:t>полностью определены, происходит переход к проектированию, в ходе которого создаются документы, подробно описывающие для программистов способ и план реализации указанных требований. После того как проектирование полностью выполнено, программистами выполняется реализация полученного проекта. На следующей стадии процесса происходит интеграция отдельных компонентов, разрабатываемых различными командами программистов. После того как реализация и интеграция завершены, производится тестирование и отладка продукта; на этой стадии устраняются все недочёты, появившиеся на предыдущих стадиях разработки. После этого программный продукт внедряется и обеспечивается его поддержка — внесение новой функциональности и устранение ошибок.</w:t>
+      </w:r>
+    </w:p>
+    <w:p>
+      <w:pPr>
+        <w:spacing w:line="288" w:lineRule="auto"/>
+        <w:ind w:firstLine="709"/>
+        <w:jc w:val="both"/>
+        <w:rPr>
+          <w:rFonts w:eastAsia="TimesNewRoman"/>
+          <w:color w:val="000000"/>
+          <w:sz w:val="26"/>
+          <w:szCs w:val="26"/>
+        </w:rPr>
+      </w:pPr>
+      <w:r>
+        <w:rPr>
+          <w:rFonts w:eastAsia="TimesNewRoman"/>
+          <w:color w:val="000000"/>
+          <w:sz w:val="26"/>
+          <w:szCs w:val="26"/>
+        </w:rPr>
+        <w:t>Тем самым, каскадная модель подразумевает, что переход от одной фазы разработки к другой происходит только после полного и успешного завершения предыдущей фазы, и что переходов назад либо вперёд или перекрытия фаз — не происходит.</w:t>
+      </w:r>
+    </w:p>
+    <w:p>
+      <w:pPr>
         <w:keepNext/>
         <w:spacing w:line="288" w:lineRule="auto"/>
         <w:ind w:firstLine="709"/>
@@ -4287,19 +4424,9 @@
           <w:szCs w:val="26"/>
         </w:rPr>
       </w:pPr>
-      <w:r>
-        <w:rPr>
-          <w:rFonts w:eastAsia="TimesNewRoman"/>
-          <w:color w:val="000000"/>
-          <w:sz w:val="26"/>
-          <w:szCs w:val="26"/>
-        </w:rPr>
-        <w:t>Рисунок 1.2 – Каскадная модель</w:t>
-      </w:r>
-    </w:p>
-    <w:p>
-      <w:pPr>
-        <w:keepNext/>
+    </w:p>
+    <w:p>
+      <w:pPr>
         <w:spacing w:line="288" w:lineRule="auto"/>
         <w:ind w:firstLine="709"/>
         <w:jc w:val="both"/>
@@ -4310,19 +4437,6 @@
           <w:szCs w:val="26"/>
         </w:rPr>
       </w:pPr>
-    </w:p>
-    <w:p>
-      <w:pPr>
-        <w:spacing w:line="288" w:lineRule="auto"/>
-        <w:ind w:firstLine="709"/>
-        <w:jc w:val="both"/>
-        <w:rPr>
-          <w:rFonts w:eastAsia="TimesNewRoman"/>
-          <w:color w:val="000000"/>
-          <w:sz w:val="26"/>
-          <w:szCs w:val="26"/>
-        </w:rPr>
-      </w:pPr>
       <w:r>
         <w:rPr>
           <w:rFonts w:eastAsia="TimesNewRoman"/>
@@ -4366,7 +4480,7 @@
           <w:sz w:val="26"/>
           <w:szCs w:val="26"/>
         </w:rPr>
-        <w:t xml:space="preserve"> этапах. Вследствие этого время жизни каждого из этапов растягивается практически на все время разработки. Пример поэтапной </w:t>
+        <w:t xml:space="preserve"> этапах. Пример поэтапной </w:t>
       </w:r>
       <w:r>
         <w:rPr>
@@ -4450,7 +4564,7 @@
                     </pic:cNvPicPr>
                   </pic:nvPicPr>
                   <pic:blipFill>
-                    <a:blip r:embed="rId20">
+                    <a:blip r:embed="rId19">
                       <a:extLst>
                         <a:ext uri="{28A0092B-C50C-407E-A947-70E740481C1C}">
                           <a14:useLocalDpi xmlns:a14="http://schemas.microsoft.com/office/drawing/2010/main" val="0"/>
@@ -4524,8 +4638,6 @@
         </w:rPr>
         <w:t xml:space="preserve">Рисунок 1.3 – Поэтапная </w:t>
       </w:r>
-      <w:bookmarkStart w:id="2" w:name="_GoBack"/>
-      <w:bookmarkEnd w:id="2"/>
       <w:r>
         <w:rPr>
           <w:rFonts w:eastAsia="TimesNewRoman"/>
@@ -4547,6 +4659,7 @@
     </w:p>
     <w:p>
       <w:pPr>
+        <w:keepNext/>
         <w:spacing w:line="288" w:lineRule="auto"/>
         <w:ind w:firstLine="709"/>
         <w:jc w:val="both"/>
@@ -4577,25 +4690,7 @@
           <w:sz w:val="26"/>
           <w:szCs w:val="26"/>
         </w:rPr>
-        <w:sym w:font="Symbol" w:char="F02D"/>
-      </w:r>
-      <w:r>
-        <w:rPr>
-          <w:rFonts w:eastAsia="TimesNewRoman"/>
-          <w:color w:val="000000"/>
-          <w:sz w:val="26"/>
-          <w:szCs w:val="26"/>
-        </w:rPr>
-        <w:t xml:space="preserve"> С</w:t>
-      </w:r>
-      <w:r>
-        <w:rPr>
-          <w:rFonts w:eastAsia="TimesNewRoman"/>
-          <w:color w:val="000000"/>
-          <w:sz w:val="26"/>
-          <w:szCs w:val="26"/>
-        </w:rPr>
-        <w:t>пиральная модель. Жизненный цикл напоминает спираль – на каждом витке выполняется создание очередной версии продукта, конкретизируются и уточняются требования, определяется качество и планируются работы следующего витка. Особое внимание уделяется начальным этапам разработки – анализу и проектированию, где реализация тех или иных технических проверяется путем создания прототипов. Пример спирально модели изображен на рисунке 1.4.</w:t>
+        <w:t>Преимущество такой модели заключается в том, что межэтапные корректировки обеспечивают меньшую трудоемкость по сравнению с каскадной моделью; однако, время жизни каждого из этапов растягивается на весь период разработки.</w:t>
       </w:r>
     </w:p>
     <w:p>
@@ -4610,16 +4705,6 @@
           <w:szCs w:val="26"/>
         </w:rPr>
       </w:pPr>
-      <w:r>
-        <w:rPr>
-          <w:rFonts w:eastAsia="TimesNewRoman"/>
-          <w:color w:val="000000"/>
-          <w:sz w:val="26"/>
-          <w:szCs w:val="26"/>
-        </w:rPr>
-        <w:lastRenderedPageBreak/>
-        <w:t>На практике наибольшее распространение получили каскадная и спиральная модель. Причем каскадная модель была более популярна в семидесятых, начале восьмидесятых годов, так как в то время в проектах достаточно простых информационных систем представляло собой единый, функционально и информационно независимый блок.</w:t>
-      </w:r>
     </w:p>
     <w:p>
       <w:pPr>
@@ -4633,6 +4718,43 @@
           <w:szCs w:val="26"/>
         </w:rPr>
       </w:pPr>
+      <w:r>
+        <w:rPr>
+          <w:rFonts w:eastAsia="TimesNewRoman"/>
+          <w:color w:val="000000"/>
+          <w:sz w:val="26"/>
+          <w:szCs w:val="26"/>
+        </w:rPr>
+        <w:sym w:font="Symbol" w:char="F02D"/>
+      </w:r>
+      <w:r>
+        <w:rPr>
+          <w:rFonts w:eastAsia="TimesNewRoman"/>
+          <w:color w:val="000000"/>
+          <w:sz w:val="26"/>
+          <w:szCs w:val="26"/>
+        </w:rPr>
+        <w:t xml:space="preserve"> С</w:t>
+      </w:r>
+      <w:r>
+        <w:rPr>
+          <w:rFonts w:eastAsia="TimesNewRoman"/>
+          <w:color w:val="000000"/>
+          <w:sz w:val="26"/>
+          <w:szCs w:val="26"/>
+        </w:rPr>
+        <w:t xml:space="preserve">пиральная модель. Жизненный цикл напоминает спираль – на каждом витке выполняется создание очередной версии продукта, конкретизируются и уточняются </w:t>
+      </w:r>
+      <w:r>
+        <w:rPr>
+          <w:rFonts w:eastAsia="TimesNewRoman"/>
+          <w:color w:val="000000"/>
+          <w:sz w:val="26"/>
+          <w:szCs w:val="26"/>
+        </w:rPr>
+        <w:lastRenderedPageBreak/>
+        <w:t>требования, определяется качество и планируются работы следующего витка. Особое внимание уделяется начальным этапам разработки – анализу и проектированию, где реализация тех или иных технических проверяется путем создания прототипов. Пример спирально модели изображен на рисунке 1.4.</w:t>
+      </w:r>
     </w:p>
     <w:p>
       <w:pPr>
@@ -4688,7 +4810,7 @@
                     </pic:cNvPicPr>
                   </pic:nvPicPr>
                   <pic:blipFill>
-                    <a:blip r:embed="rId21">
+                    <a:blip r:embed="rId20">
                       <a:extLst>
                         <a:ext uri="{28A0092B-C50C-407E-A947-70E740481C1C}">
                           <a14:useLocalDpi xmlns:a14="http://schemas.microsoft.com/office/drawing/2010/main" val="0"/>
@@ -4763,9 +4885,162 @@
         <w:t>Рисунок 1.4 – Спиральная модель</w:t>
       </w:r>
     </w:p>
+    <w:p>
+      <w:pPr>
+        <w:keepNext/>
+        <w:spacing w:line="288" w:lineRule="auto"/>
+        <w:ind w:firstLine="709"/>
+        <w:jc w:val="both"/>
+        <w:rPr>
+          <w:rFonts w:eastAsia="TimesNewRoman"/>
+          <w:color w:val="000000"/>
+          <w:sz w:val="26"/>
+          <w:szCs w:val="26"/>
+        </w:rPr>
+      </w:pPr>
+    </w:p>
+    <w:p>
+      <w:pPr>
+        <w:spacing w:line="288" w:lineRule="auto"/>
+        <w:ind w:firstLine="709"/>
+        <w:jc w:val="both"/>
+        <w:rPr>
+          <w:rFonts w:eastAsia="TimesNewRoman"/>
+          <w:color w:val="000000"/>
+          <w:sz w:val="26"/>
+          <w:szCs w:val="26"/>
+        </w:rPr>
+      </w:pPr>
+      <w:r>
+        <w:rPr>
+          <w:rFonts w:eastAsia="TimesNewRoman"/>
+          <w:color w:val="000000"/>
+          <w:sz w:val="26"/>
+          <w:szCs w:val="26"/>
+        </w:rPr>
+        <w:t>Основная проблема спирального</w:t>
+      </w:r>
+      <w:r>
+        <w:rPr>
+          <w:rFonts w:eastAsia="TimesNewRoman"/>
+          <w:sz w:val="26"/>
+          <w:szCs w:val="26"/>
+        </w:rPr>
+        <w:t> </w:t>
+      </w:r>
+      <w:bookmarkStart w:id="3" w:name="keyword22"/>
+      <w:bookmarkEnd w:id="3"/>
+      <w:r>
+        <w:rPr>
+          <w:rFonts w:eastAsia="TimesNewRoman"/>
+          <w:sz w:val="26"/>
+          <w:szCs w:val="26"/>
+        </w:rPr>
+        <w:t>цикла </w:t>
+      </w:r>
+      <w:r>
+        <w:rPr>
+          <w:rFonts w:eastAsia="TimesNewRoman"/>
+          <w:color w:val="000000"/>
+          <w:sz w:val="26"/>
+          <w:szCs w:val="26"/>
+        </w:rPr>
+        <w:t>-</w:t>
+      </w:r>
+      <w:r>
+        <w:rPr>
+          <w:rFonts w:eastAsia="TimesNewRoman"/>
+          <w:sz w:val="26"/>
+          <w:szCs w:val="26"/>
+        </w:rPr>
+        <w:t> </w:t>
+      </w:r>
+      <w:bookmarkStart w:id="4" w:name="keyword23"/>
+      <w:bookmarkEnd w:id="4"/>
+      <w:r>
+        <w:rPr>
+          <w:rFonts w:eastAsia="TimesNewRoman"/>
+          <w:sz w:val="26"/>
+          <w:szCs w:val="26"/>
+        </w:rPr>
+        <w:t>определение </w:t>
+      </w:r>
+      <w:r>
+        <w:rPr>
+          <w:rFonts w:eastAsia="TimesNewRoman"/>
+          <w:color w:val="000000"/>
+          <w:sz w:val="26"/>
+          <w:szCs w:val="26"/>
+        </w:rPr>
+        <w:t>момента перехода на следующий этап. Для ее решения вводятся временные ограничения на каждый из этапов</w:t>
+      </w:r>
+      <w:r>
+        <w:rPr>
+          <w:rFonts w:eastAsia="TimesNewRoman"/>
+          <w:sz w:val="26"/>
+          <w:szCs w:val="26"/>
+        </w:rPr>
+        <w:t> </w:t>
+      </w:r>
+      <w:bookmarkStart w:id="5" w:name="keyword24"/>
+      <w:bookmarkEnd w:id="5"/>
+      <w:r>
+        <w:rPr>
+          <w:rFonts w:eastAsia="TimesNewRoman"/>
+          <w:sz w:val="26"/>
+          <w:szCs w:val="26"/>
+        </w:rPr>
+        <w:t>жизненного цикла</w:t>
+      </w:r>
+      <w:r>
+        <w:rPr>
+          <w:rFonts w:eastAsia="TimesNewRoman"/>
+          <w:color w:val="000000"/>
+          <w:sz w:val="26"/>
+          <w:szCs w:val="26"/>
+        </w:rPr>
+        <w:t>, и переход осуществляется в соответствии с планом, даже если не вся запланированная работа закончена. Планирование производится на основе статистических данных, полученных в предыдущих проектах, и личного опыта разработчиков.</w:t>
+      </w:r>
+    </w:p>
+    <w:p>
+      <w:pPr>
+        <w:spacing w:line="288" w:lineRule="auto"/>
+        <w:ind w:firstLine="709"/>
+        <w:jc w:val="both"/>
+        <w:rPr>
+          <w:rFonts w:eastAsia="TimesNewRoman"/>
+          <w:color w:val="000000"/>
+          <w:sz w:val="26"/>
+          <w:szCs w:val="26"/>
+        </w:rPr>
+      </w:pPr>
+      <w:r>
+        <w:rPr>
+          <w:rFonts w:eastAsia="TimesNewRoman"/>
+          <w:color w:val="000000"/>
+          <w:sz w:val="26"/>
+          <w:szCs w:val="26"/>
+        </w:rPr>
+        <w:t>На практике наибольшее распространение получили каскадная и спиральная модель. Причем каскадная модель была более популярна в семидесятых, начале восьмидесятых годов, так как в то время в проектах достаточно простых информационных систем представляло собой единый, функционально и информационно независимый блок.</w:t>
+      </w:r>
+    </w:p>
+    <w:p>
+      <w:pPr>
+        <w:keepNext/>
+        <w:spacing w:line="288" w:lineRule="auto"/>
+        <w:ind w:firstLine="709"/>
+        <w:jc w:val="both"/>
+        <w:rPr>
+          <w:rFonts w:eastAsia="TimesNewRoman"/>
+          <w:color w:val="000000"/>
+          <w:sz w:val="26"/>
+          <w:szCs w:val="26"/>
+        </w:rPr>
+      </w:pPr>
+    </w:p>
     <w:p/>
     <w:sectPr>
-      <w:headerReference w:type="default" r:id="rId22"/>
+      <w:headerReference w:type="default" r:id="rId21"/>
       <w:pgSz w:w="11906" w:h="16838" w:code="9"/>
       <w:pgMar w:top="851" w:right="567" w:bottom="1701" w:left="1418" w:header="0" w:footer="0" w:gutter="0"/>
       <w:pgNumType w:start="5"/>
@@ -5766,7 +6041,7 @@
                                   <w:rPr>
                                     <w:noProof/>
                                   </w:rPr>
-                                  <w:t>12</w:t>
+                                  <w:t>8</w:t>
                                 </w:r>
                                 <w:r>
                                   <w:rPr>
@@ -6065,7 +6340,7 @@
                             <w:rPr>
                               <w:noProof/>
                             </w:rPr>
-                            <w:t>12</w:t>
+                            <w:t>8</w:t>
                           </w:r>
                           <w:r>
                             <w:rPr>
@@ -8123,6 +8398,11 @@
       <w:lang w:eastAsia="en-GB"/>
     </w:rPr>
   </w:style>
+  <w:style w:type="character" w:customStyle="1" w:styleId="keyword">
+    <w:name w:val="keyword"/>
+    <w:basedOn w:val="DefaultParagraphFont"/>
+    <w:rsid w:val="00A8300B"/>
+  </w:style>
 </w:styles>
 </file>
 

</xml_diff>

<commit_message>
Fixed first part of the documents
</commit_message>
<xml_diff>
--- a/Docs/1. Концепция программной системы.docx
+++ b/Docs/1. Концепция программной системы.docx
@@ -1668,7 +1668,7 @@
           <w:sz w:val="26"/>
           <w:szCs w:val="26"/>
         </w:rPr>
-        <w:t>сложность кода;</w:t>
+        <w:t>сложность кода.</w:t>
       </w:r>
     </w:p>
     <w:p>
@@ -1893,14 +1893,55 @@
           <w:szCs w:val="26"/>
         </w:rPr>
       </w:pPr>
-      <w:r>
-        <w:rPr>
-          <w:rFonts w:eastAsia="TimesNewRoman"/>
-          <w:color w:val="000000"/>
-          <w:sz w:val="26"/>
-          <w:szCs w:val="26"/>
-        </w:rPr>
-        <w:t xml:space="preserve">Преимущества и недостатки </w:t>
+      <w:bookmarkStart w:id="1" w:name="_Toc264359868"/>
+      <w:r>
+        <w:rPr>
+          <w:rFonts w:eastAsia="TimesNewRoman"/>
+          <w:color w:val="000000"/>
+          <w:sz w:val="26"/>
+          <w:szCs w:val="26"/>
+        </w:rPr>
+        <w:t>Ситуация, в которой электронный документ за время своего существования претерпевает ряд изменений, достаточно типична. При этом часто бывает важно иметь не только последнюю версию, но и несколько предыдущих. В простейшем случае можно просто хранить несколько вариантов документа, нумеруя их соответствующим образом. Такой способ неэффективен (приходится хранить несколько практически идентичных копий), требует повышенного внимания и дисциплины и часто ведёт к ошибкам, поэтому были разработаны средства для автоматизации этой работы.</w:t>
+      </w:r>
+    </w:p>
+    <w:p>
+      <w:pPr>
+        <w:spacing w:line="288" w:lineRule="auto"/>
+        <w:ind w:firstLine="709"/>
+        <w:jc w:val="both"/>
+        <w:rPr>
+          <w:rFonts w:eastAsia="TimesNewRoman"/>
+          <w:color w:val="000000"/>
+          <w:sz w:val="26"/>
+          <w:szCs w:val="26"/>
+        </w:rPr>
+      </w:pPr>
+      <w:r>
+        <w:rPr>
+          <w:rFonts w:eastAsia="TimesNewRoman"/>
+          <w:color w:val="000000"/>
+          <w:sz w:val="26"/>
+          <w:szCs w:val="26"/>
+        </w:rPr>
+        <w:t>Традиционные системы управления версиями используют централизованную модель, когда имеется единое хранилище документов, управляемое специальным</w:t>
+      </w:r>
+      <w:r>
+        <w:rPr>
+          <w:rFonts w:eastAsia="TimesNewRoman"/>
+          <w:color w:val="000000"/>
+          <w:sz w:val="26"/>
+          <w:szCs w:val="26"/>
+        </w:rPr>
+        <w:t> сервером</w:t>
+      </w:r>
+      <w:r>
+        <w:rPr>
+          <w:rFonts w:eastAsia="TimesNewRoman"/>
+          <w:color w:val="000000"/>
+          <w:sz w:val="26"/>
+          <w:szCs w:val="26"/>
+        </w:rPr>
+        <w:t xml:space="preserve">, который и выполняет </w:t>
       </w:r>
       <w:proofErr w:type="spellStart"/>
       <w:r>
@@ -1910,7 +1951,7 @@
           <w:sz w:val="26"/>
           <w:szCs w:val="26"/>
         </w:rPr>
-        <w:t>git</w:t>
+        <w:t>бо́льшую</w:t>
       </w:r>
       <w:proofErr w:type="spellEnd"/>
       <w:r>
@@ -1920,7 +1961,25 @@
           <w:sz w:val="26"/>
           <w:szCs w:val="26"/>
         </w:rPr>
-        <w:t xml:space="preserve"> по сравнению с централизованными системами управления версиями (такими как, например, </w:t>
+        <w:t xml:space="preserve"> часть функций по управлению версиями. Пользователь, работающий с документами, должен сначала получить нужную ему версию документа из хранилища; обычно создаётся локальная копия документа, так называемая «рабочая копия». Может быть получена последняя версия или любая из предыдущих, которая может быть выбрана по номеру версии или дате создания, иногда и по другим признакам. После того, как в документ внесены нужные изменения, новая версия помещается в хранилище. В отличие от простого сохранения файла, предыдущая версия не стирается, а тоже остаётся в хранилище и может быть оттуда получена в любое время. Сервер может использовать т. н.</w:t>
+      </w:r>
+      <w:r>
+        <w:rPr>
+          <w:rFonts w:eastAsia="TimesNewRoman"/>
+          <w:color w:val="000000"/>
+          <w:sz w:val="26"/>
+          <w:szCs w:val="26"/>
+        </w:rPr>
+        <w:t> дельта-компрессию</w:t>
+      </w:r>
+      <w:r>
+        <w:rPr>
+          <w:rFonts w:eastAsia="TimesNewRoman"/>
+          <w:color w:val="000000"/>
+          <w:sz w:val="26"/>
+          <w:szCs w:val="26"/>
+        </w:rPr>
+        <w:t xml:space="preserve"> — такой способ хранения документов, при котором сохраняются только изменения между последовательными версиями, что позволяет уменьшить объём хранимых данных. Поскольку обычно наиболее востребованной является последняя версия файла, система может при сохранении новой версии сохранять её целиком, заменяя в хранилище последнюю ранее сохранённую версию на разницу между этой и последней версией. Некоторые системы (например, </w:t>
       </w:r>
       <w:proofErr w:type="spellStart"/>
       <w:r>
@@ -1930,34 +1989,7 @@
           <w:sz w:val="26"/>
           <w:szCs w:val="26"/>
         </w:rPr>
-        <w:fldChar w:fldCharType="begin"/>
-      </w:r>
-      <w:r>
-        <w:rPr>
-          <w:rFonts w:eastAsia="TimesNewRoman"/>
-          <w:color w:val="000000"/>
-          <w:sz w:val="26"/>
-          <w:szCs w:val="26"/>
-        </w:rPr>
-        <w:instrText xml:space="preserve"> HYPERLINK "https://ru.wikipedia.org/wiki/Subversion" \o "Subversion" </w:instrText>
-      </w:r>
-      <w:r>
-        <w:rPr>
-          <w:rFonts w:eastAsia="TimesNewRoman"/>
-          <w:color w:val="000000"/>
-          <w:sz w:val="26"/>
-          <w:szCs w:val="26"/>
-        </w:rPr>
-        <w:fldChar w:fldCharType="separate"/>
-      </w:r>
-      <w:r>
-        <w:rPr>
-          <w:rFonts w:eastAsia="TimesNewRoman"/>
-          <w:color w:val="000000"/>
-          <w:sz w:val="26"/>
-          <w:szCs w:val="26"/>
-        </w:rPr>
-        <w:t>Subversion</w:t>
+        <w:t>ClearCase</w:t>
       </w:r>
       <w:proofErr w:type="spellEnd"/>
       <w:r>
@@ -1967,34 +1999,7 @@
           <w:sz w:val="26"/>
           <w:szCs w:val="26"/>
         </w:rPr>
-        <w:fldChar w:fldCharType="end"/>
-      </w:r>
-      <w:r>
-        <w:rPr>
-          <w:rFonts w:eastAsia="TimesNewRoman"/>
-          <w:color w:val="000000"/>
-          <w:sz w:val="26"/>
-          <w:szCs w:val="26"/>
-        </w:rPr>
-        <w:t>) типичны д</w:t>
-      </w:r>
-      <w:r>
-        <w:rPr>
-          <w:rFonts w:eastAsia="TimesNewRoman"/>
-          <w:color w:val="000000"/>
-          <w:sz w:val="26"/>
-          <w:szCs w:val="26"/>
-        </w:rPr>
-        <w:t xml:space="preserve">ля любой распределённой системы. </w:t>
-      </w:r>
-      <w:r>
-        <w:rPr>
-          <w:rFonts w:eastAsia="TimesNewRoman"/>
-          <w:color w:val="000000"/>
-          <w:sz w:val="26"/>
-          <w:szCs w:val="26"/>
-        </w:rPr>
-        <w:t xml:space="preserve">Если же сравнивать </w:t>
+        <w:t xml:space="preserve">) поддерживают сохранение версий обоих видов: большинство версий сохраняется в виде дельт, но периодически (по специальной команде администратора) выполняется сохранение версий всех файлов в полном виде; такой подход обеспечивает максимально полное восстановление истории в случае повреждения </w:t>
       </w:r>
       <w:proofErr w:type="spellStart"/>
       <w:r>
@@ -2004,7 +2009,7 @@
           <w:sz w:val="26"/>
           <w:szCs w:val="26"/>
         </w:rPr>
-        <w:t>git</w:t>
+        <w:t>репозитория</w:t>
       </w:r>
       <w:proofErr w:type="spellEnd"/>
       <w:r>
@@ -2014,117 +2019,6 @@
           <w:sz w:val="26"/>
           <w:szCs w:val="26"/>
         </w:rPr>
-        <w:t xml:space="preserve"> с «родственными» ей распределёнными системами, можно отметить, что </w:t>
-      </w:r>
-      <w:proofErr w:type="spellStart"/>
-      <w:r>
-        <w:rPr>
-          <w:rFonts w:eastAsia="TimesNewRoman"/>
-          <w:color w:val="000000"/>
-          <w:sz w:val="26"/>
-          <w:szCs w:val="26"/>
-        </w:rPr>
-        <w:t>git</w:t>
-      </w:r>
-      <w:proofErr w:type="spellEnd"/>
-      <w:r>
-        <w:rPr>
-          <w:rFonts w:eastAsia="TimesNewRoman"/>
-          <w:color w:val="000000"/>
-          <w:sz w:val="26"/>
-          <w:szCs w:val="26"/>
-        </w:rPr>
-        <w:t xml:space="preserve"> изначально идеологически ориентирован на работу с изменениями, а не с файлами, «единицей обработки» для него является набор изменений, или </w:t>
-      </w:r>
-      <w:proofErr w:type="spellStart"/>
-      <w:r>
-        <w:rPr>
-          <w:rFonts w:eastAsia="TimesNewRoman"/>
-          <w:color w:val="000000"/>
-          <w:sz w:val="26"/>
-          <w:szCs w:val="26"/>
-        </w:rPr>
-        <w:t>патч</w:t>
-      </w:r>
-      <w:proofErr w:type="spellEnd"/>
-      <w:r>
-        <w:rPr>
-          <w:rFonts w:eastAsia="TimesNewRoman"/>
-          <w:color w:val="000000"/>
-          <w:sz w:val="26"/>
-          <w:szCs w:val="26"/>
-        </w:rPr>
-        <w:t xml:space="preserve">. Эта особенность прослеживается как в </w:t>
-      </w:r>
-      <w:bookmarkStart w:id="1" w:name="_GoBack"/>
-      <w:bookmarkEnd w:id="1"/>
-      <w:r>
-        <w:rPr>
-          <w:rFonts w:eastAsia="TimesNewRoman"/>
-          <w:color w:val="000000"/>
-          <w:sz w:val="26"/>
-          <w:szCs w:val="26"/>
-        </w:rPr>
-        <w:t xml:space="preserve">структуре самой системы (в частности — в структуре </w:t>
-      </w:r>
-      <w:proofErr w:type="spellStart"/>
-      <w:r>
-        <w:rPr>
-          <w:rFonts w:eastAsia="TimesNewRoman"/>
-          <w:color w:val="000000"/>
-          <w:sz w:val="26"/>
-          <w:szCs w:val="26"/>
-        </w:rPr>
-        <w:t>репозитория</w:t>
-      </w:r>
-      <w:proofErr w:type="spellEnd"/>
-      <w:r>
-        <w:rPr>
-          <w:rFonts w:eastAsia="TimesNewRoman"/>
-          <w:color w:val="000000"/>
-          <w:sz w:val="26"/>
-          <w:szCs w:val="26"/>
-        </w:rPr>
-        <w:t xml:space="preserve">), так и в принципах построения команд; она отражается на производительности системы в различных вариантах её использования и на достоинствах и недостатках </w:t>
-      </w:r>
-      <w:proofErr w:type="spellStart"/>
-      <w:r>
-        <w:rPr>
-          <w:rFonts w:eastAsia="TimesNewRoman"/>
-          <w:color w:val="000000"/>
-          <w:sz w:val="26"/>
-          <w:szCs w:val="26"/>
-        </w:rPr>
-        <w:t>git</w:t>
-      </w:r>
-      <w:proofErr w:type="spellEnd"/>
-      <w:r>
-        <w:rPr>
-          <w:rFonts w:eastAsia="TimesNewRoman"/>
-          <w:color w:val="000000"/>
-          <w:sz w:val="26"/>
-          <w:szCs w:val="26"/>
-        </w:rPr>
-        <w:t xml:space="preserve"> по сравнению с другими </w:t>
-      </w:r>
-      <w:hyperlink r:id="rId11" w:tooltip="DVCS" w:history="1">
-        <w:r>
-          <w:rPr>
-            <w:rFonts w:eastAsia="TimesNewRoman"/>
-            <w:color w:val="000000"/>
-            <w:sz w:val="26"/>
-            <w:szCs w:val="26"/>
-          </w:rPr>
-          <w:t>DVCS</w:t>
-        </w:r>
-      </w:hyperlink>
-      <w:r>
-        <w:rPr>
-          <w:rFonts w:eastAsia="TimesNewRoman"/>
-          <w:color w:val="000000"/>
-          <w:sz w:val="26"/>
-          <w:szCs w:val="26"/>
-        </w:rPr>
         <w:t>.</w:t>
       </w:r>
     </w:p>
@@ -2147,27 +2041,43 @@
           <w:sz w:val="26"/>
           <w:szCs w:val="26"/>
         </w:rPr>
-        <w:t xml:space="preserve">Часто называемые преимущества </w:t>
-      </w:r>
-      <w:proofErr w:type="spellStart"/>
-      <w:r>
-        <w:rPr>
-          <w:rFonts w:eastAsia="TimesNewRoman"/>
-          <w:color w:val="000000"/>
-          <w:sz w:val="26"/>
-          <w:szCs w:val="26"/>
-        </w:rPr>
-        <w:t>git</w:t>
-      </w:r>
-      <w:proofErr w:type="spellEnd"/>
-      <w:r>
-        <w:rPr>
-          <w:rFonts w:eastAsia="TimesNewRoman"/>
-          <w:color w:val="000000"/>
-          <w:sz w:val="26"/>
-          <w:szCs w:val="26"/>
-        </w:rPr>
-        <w:t xml:space="preserve"> перед другими DVCS:</w:t>
+        <w:t>Иногда создание новой версии выполняется незаметно для пользователя (прозрачно), либо</w:t>
+      </w:r>
+      <w:r>
+        <w:rPr>
+          <w:rFonts w:eastAsia="TimesNewRoman"/>
+          <w:color w:val="000000"/>
+          <w:sz w:val="26"/>
+          <w:szCs w:val="26"/>
+        </w:rPr>
+        <w:t> прикладной программой</w:t>
+      </w:r>
+      <w:r>
+        <w:rPr>
+          <w:rFonts w:eastAsia="TimesNewRoman"/>
+          <w:color w:val="000000"/>
+          <w:sz w:val="26"/>
+          <w:szCs w:val="26"/>
+        </w:rPr>
+        <w:t>, имеющей встроенную поддержку такой функции, либо за счёт использования специальной</w:t>
+      </w:r>
+      <w:r>
+        <w:rPr>
+          <w:rFonts w:eastAsia="TimesNewRoman"/>
+          <w:color w:val="000000"/>
+          <w:sz w:val="26"/>
+          <w:szCs w:val="26"/>
+        </w:rPr>
+        <w:t> файловой системы</w:t>
+      </w:r>
+      <w:r>
+        <w:rPr>
+          <w:rFonts w:eastAsia="TimesNewRoman"/>
+          <w:color w:val="000000"/>
+          <w:sz w:val="26"/>
+          <w:szCs w:val="26"/>
+        </w:rPr>
+        <w:t>. В этом случае пользователь просто работает с файлом, как обычно, и при сохранении файла автоматически создаётся новая версия.</w:t>
       </w:r>
     </w:p>
     <w:p>
@@ -2189,6 +2099,136 @@
           <w:sz w:val="26"/>
           <w:szCs w:val="26"/>
         </w:rPr>
+        <w:t>Часто бывает, что над одним проектом одновременно работают несколько человек. Если два человека изменяют один и тот же</w:t>
+      </w:r>
+      <w:r>
+        <w:rPr>
+          <w:rFonts w:eastAsia="TimesNewRoman"/>
+          <w:color w:val="000000"/>
+          <w:sz w:val="26"/>
+          <w:szCs w:val="26"/>
+        </w:rPr>
+        <w:t> файл</w:t>
+      </w:r>
+      <w:r>
+        <w:rPr>
+          <w:rFonts w:eastAsia="TimesNewRoman"/>
+          <w:color w:val="000000"/>
+          <w:sz w:val="26"/>
+          <w:szCs w:val="26"/>
+        </w:rPr>
+        <w:t xml:space="preserve">, то один из них может случайно отменить изменения, сделанные другим. Системы управления версиями отслеживают такие конфликты и предлагают средства их решения. Большинство систем может автоматически объединить (слить) изменения, сделанные разными разработчиками. </w:t>
+      </w:r>
+      <w:r>
+        <w:rPr>
+          <w:rFonts w:eastAsia="TimesNewRoman"/>
+          <w:color w:val="000000"/>
+          <w:sz w:val="26"/>
+          <w:szCs w:val="26"/>
+        </w:rPr>
+        <w:lastRenderedPageBreak/>
+        <w:t>Однако такое автоматическое объединение изменений, обычно, возможно только для</w:t>
+      </w:r>
+      <w:r>
+        <w:rPr>
+          <w:rFonts w:eastAsia="TimesNewRoman"/>
+          <w:color w:val="000000"/>
+          <w:sz w:val="26"/>
+          <w:szCs w:val="26"/>
+        </w:rPr>
+        <w:t> текстовых файлов </w:t>
+      </w:r>
+      <w:r>
+        <w:rPr>
+          <w:rFonts w:eastAsia="TimesNewRoman"/>
+          <w:color w:val="000000"/>
+          <w:sz w:val="26"/>
+          <w:szCs w:val="26"/>
+        </w:rPr>
+        <w:t>и при условии, что изменялись разные (непересекающиеся) части этого файла. Такое ограничение связано с тем, что большинство систем управления версиями ориентированы на поддержку процесса разработки программного обеспечения, а исходные коды программ хранятся в текстовых файлах. Если автоматическое объединение выполнить не удалось, система может предложить решить проблему вручную.</w:t>
+      </w:r>
+    </w:p>
+    <w:p>
+      <w:pPr>
+        <w:spacing w:line="288" w:lineRule="auto"/>
+        <w:ind w:firstLine="709"/>
+        <w:jc w:val="both"/>
+        <w:rPr>
+          <w:rFonts w:eastAsia="TimesNewRoman"/>
+          <w:color w:val="000000"/>
+          <w:sz w:val="26"/>
+          <w:szCs w:val="26"/>
+        </w:rPr>
+      </w:pPr>
+      <w:r>
+        <w:rPr>
+          <w:rFonts w:eastAsia="TimesNewRoman"/>
+          <w:color w:val="000000"/>
+          <w:sz w:val="26"/>
+          <w:szCs w:val="26"/>
+        </w:rPr>
+        <w:t>Часто выполнить слияние невозможно ни в автоматическом, ни в ручном режиме, например, если</w:t>
+      </w:r>
+      <w:r>
+        <w:rPr>
+          <w:rFonts w:eastAsia="TimesNewRoman"/>
+          <w:color w:val="000000"/>
+          <w:sz w:val="26"/>
+          <w:szCs w:val="26"/>
+        </w:rPr>
+        <w:t> формат файла </w:t>
+      </w:r>
+      <w:r>
+        <w:rPr>
+          <w:rFonts w:eastAsia="TimesNewRoman"/>
+          <w:color w:val="000000"/>
+          <w:sz w:val="26"/>
+          <w:szCs w:val="26"/>
+        </w:rPr>
+        <w:t>неизвестен или слишком сложен. Некоторые системы управления версиями дают возможность заблокировать файл в хранилище. Блокировка не позволяет другим пользователям получить рабочую копию или препятствует изменению рабочей копии файла (например, средствами файловой системы) и обеспечивает, таким образом, исключительный доступ только тому пользователю, который работает с документом.</w:t>
+      </w:r>
+    </w:p>
+    <w:p>
+      <w:pPr>
+        <w:spacing w:line="288" w:lineRule="auto"/>
+        <w:ind w:firstLine="709"/>
+        <w:jc w:val="both"/>
+        <w:rPr>
+          <w:rFonts w:eastAsia="TimesNewRoman"/>
+          <w:color w:val="000000"/>
+          <w:sz w:val="26"/>
+          <w:szCs w:val="26"/>
+        </w:rPr>
+      </w:pPr>
+      <w:r>
+        <w:rPr>
+          <w:rFonts w:eastAsia="TimesNewRoman"/>
+          <w:color w:val="000000"/>
+          <w:sz w:val="26"/>
+          <w:szCs w:val="26"/>
+        </w:rPr>
+        <w:t>Многие системы управления версиями предоставляют ряд других возможностей:</w:t>
+      </w:r>
+    </w:p>
+    <w:p>
+      <w:pPr>
+        <w:spacing w:line="288" w:lineRule="auto"/>
+        <w:ind w:firstLine="709"/>
+        <w:jc w:val="both"/>
+        <w:rPr>
+          <w:rFonts w:eastAsia="TimesNewRoman"/>
+          <w:color w:val="000000"/>
+          <w:sz w:val="26"/>
+          <w:szCs w:val="26"/>
+        </w:rPr>
+      </w:pPr>
+      <w:r>
+        <w:rPr>
+          <w:rFonts w:eastAsia="TimesNewRoman"/>
+          <w:color w:val="000000"/>
+          <w:sz w:val="26"/>
+          <w:szCs w:val="26"/>
+        </w:rPr>
         <w:sym w:font="Symbol" w:char="F02D"/>
       </w:r>
       <w:r>
@@ -2207,14 +2247,49 @@
           <w:sz w:val="26"/>
           <w:szCs w:val="26"/>
         </w:rPr>
-        <w:t>Высокая производительность.</w:t>
-      </w:r>
-    </w:p>
-    <w:p>
-      <w:pPr>
-        <w:pStyle w:val="ListParagraph"/>
+        <w:t>п</w:t>
+      </w:r>
+      <w:r>
+        <w:rPr>
+          <w:rFonts w:eastAsia="TimesNewRoman"/>
+          <w:color w:val="000000"/>
+          <w:sz w:val="26"/>
+          <w:szCs w:val="26"/>
+        </w:rPr>
+        <w:t>озволяют создавать разные варианты одного документа, т. н.</w:t>
+      </w:r>
+      <w:r>
+        <w:rPr>
+          <w:rFonts w:eastAsia="TimesNewRoman"/>
+          <w:color w:val="000000"/>
+          <w:sz w:val="26"/>
+          <w:szCs w:val="26"/>
+        </w:rPr>
+        <w:t> </w:t>
+      </w:r>
+      <w:r>
+        <w:rPr>
+          <w:rFonts w:eastAsia="TimesNewRoman"/>
+          <w:color w:val="000000"/>
+          <w:sz w:val="26"/>
+          <w:szCs w:val="26"/>
+        </w:rPr>
+        <w:t>ветки, с общей историей изменений до точки ветвлен</w:t>
+      </w:r>
+      <w:r>
+        <w:rPr>
+          <w:rFonts w:eastAsia="TimesNewRoman"/>
+          <w:color w:val="000000"/>
+          <w:sz w:val="26"/>
+          <w:szCs w:val="26"/>
+        </w:rPr>
+        <w:t>ия и с разными — после неё;</w:t>
+      </w:r>
+    </w:p>
+    <w:p>
+      <w:pPr>
         <w:spacing w:line="288" w:lineRule="auto"/>
-        <w:ind w:left="426" w:firstLine="283"/>
+        <w:ind w:firstLine="709"/>
         <w:jc w:val="both"/>
         <w:rPr>
           <w:rFonts w:eastAsia="TimesNewRoman"/>
@@ -2248,250 +2323,31 @@
           <w:sz w:val="26"/>
           <w:szCs w:val="26"/>
         </w:rPr>
-        <w:t>Развитые средства интеграции с другими </w:t>
-      </w:r>
-      <w:hyperlink r:id="rId12" w:tooltip="VCS" w:history="1">
-        <w:r>
-          <w:rPr>
-            <w:rFonts w:eastAsia="TimesNewRoman"/>
-            <w:color w:val="000000"/>
-            <w:sz w:val="26"/>
-            <w:szCs w:val="26"/>
-          </w:rPr>
-          <w:t>VCS</w:t>
-        </w:r>
-      </w:hyperlink>
-      <w:r>
-        <w:rPr>
-          <w:rFonts w:eastAsia="TimesNewRoman"/>
-          <w:color w:val="000000"/>
-          <w:sz w:val="26"/>
-          <w:szCs w:val="26"/>
-        </w:rPr>
-        <w:t>, в частности, с </w:t>
-      </w:r>
-      <w:hyperlink r:id="rId13" w:tooltip="CVS" w:history="1">
-        <w:r>
-          <w:rPr>
-            <w:rFonts w:eastAsia="TimesNewRoman"/>
-            <w:color w:val="000000"/>
-            <w:sz w:val="26"/>
-            <w:szCs w:val="26"/>
-          </w:rPr>
-          <w:t>CVS</w:t>
-        </w:r>
-      </w:hyperlink>
-      <w:r>
-        <w:rPr>
-          <w:rFonts w:eastAsia="TimesNewRoman"/>
-          <w:color w:val="000000"/>
-          <w:sz w:val="26"/>
-          <w:szCs w:val="26"/>
-        </w:rPr>
-        <w:t>, </w:t>
-      </w:r>
-      <w:hyperlink r:id="rId14" w:tooltip="SVN" w:history="1">
-        <w:r>
-          <w:rPr>
-            <w:rFonts w:eastAsia="TimesNewRoman"/>
-            <w:color w:val="000000"/>
-            <w:sz w:val="26"/>
-            <w:szCs w:val="26"/>
-          </w:rPr>
-          <w:t>SVN</w:t>
-        </w:r>
-      </w:hyperlink>
-      <w:r>
-        <w:rPr>
-          <w:rFonts w:eastAsia="TimesNewRoman"/>
-          <w:color w:val="000000"/>
-          <w:sz w:val="26"/>
-          <w:szCs w:val="26"/>
-        </w:rPr>
-        <w:t> и </w:t>
-      </w:r>
-      <w:proofErr w:type="spellStart"/>
-      <w:r>
-        <w:rPr>
-          <w:rFonts w:eastAsia="TimesNewRoman"/>
-          <w:color w:val="000000"/>
-          <w:sz w:val="26"/>
-          <w:szCs w:val="26"/>
-        </w:rPr>
-        <w:fldChar w:fldCharType="begin"/>
-      </w:r>
-      <w:r>
-        <w:rPr>
-          <w:rFonts w:eastAsia="TimesNewRoman"/>
-          <w:color w:val="000000"/>
-          <w:sz w:val="26"/>
-          <w:szCs w:val="26"/>
-        </w:rPr>
-        <w:instrText xml:space="preserve"> HYPERLINK "https://ru.wikipedia.org/wiki/Mercurial" \o "Mercurial" </w:instrText>
-      </w:r>
-      <w:r>
-        <w:rPr>
-          <w:rFonts w:eastAsia="TimesNewRoman"/>
-          <w:color w:val="000000"/>
-          <w:sz w:val="26"/>
-          <w:szCs w:val="26"/>
-        </w:rPr>
-        <w:fldChar w:fldCharType="separate"/>
-      </w:r>
-      <w:r>
-        <w:rPr>
-          <w:rFonts w:eastAsia="TimesNewRoman"/>
-          <w:color w:val="000000"/>
-          <w:sz w:val="26"/>
-          <w:szCs w:val="26"/>
-        </w:rPr>
-        <w:t>Mercurial</w:t>
-      </w:r>
-      <w:proofErr w:type="spellEnd"/>
-      <w:r>
-        <w:rPr>
-          <w:rFonts w:eastAsia="TimesNewRoman"/>
-          <w:color w:val="000000"/>
-          <w:sz w:val="26"/>
-          <w:szCs w:val="26"/>
-        </w:rPr>
-        <w:fldChar w:fldCharType="end"/>
-      </w:r>
-      <w:r>
-        <w:rPr>
-          <w:rFonts w:eastAsia="TimesNewRoman"/>
-          <w:color w:val="000000"/>
-          <w:sz w:val="26"/>
-          <w:szCs w:val="26"/>
-        </w:rPr>
-        <w:t xml:space="preserve">. Помимо разнонаправленных конвертеров </w:t>
-      </w:r>
-      <w:proofErr w:type="spellStart"/>
-      <w:r>
-        <w:rPr>
-          <w:rFonts w:eastAsia="TimesNewRoman"/>
-          <w:color w:val="000000"/>
-          <w:sz w:val="26"/>
-          <w:szCs w:val="26"/>
-        </w:rPr>
-        <w:t>репозиториев</w:t>
-      </w:r>
-      <w:proofErr w:type="spellEnd"/>
-      <w:r>
-        <w:rPr>
-          <w:rFonts w:eastAsia="TimesNewRoman"/>
-          <w:color w:val="000000"/>
-          <w:sz w:val="26"/>
-          <w:szCs w:val="26"/>
-        </w:rPr>
-        <w:t xml:space="preserve">, имеющиеся в комплекте программные средства позволяют разработчикам использовать </w:t>
-      </w:r>
-      <w:proofErr w:type="spellStart"/>
-      <w:r>
-        <w:rPr>
-          <w:rFonts w:eastAsia="TimesNewRoman"/>
-          <w:color w:val="000000"/>
-          <w:sz w:val="26"/>
-          <w:szCs w:val="26"/>
-        </w:rPr>
-        <w:t>git</w:t>
-      </w:r>
-      <w:proofErr w:type="spellEnd"/>
-      <w:r>
-        <w:rPr>
-          <w:rFonts w:eastAsia="TimesNewRoman"/>
-          <w:color w:val="000000"/>
-          <w:sz w:val="26"/>
-          <w:szCs w:val="26"/>
-        </w:rPr>
-        <w:t xml:space="preserve"> при размещении центрального </w:t>
-      </w:r>
-      <w:proofErr w:type="spellStart"/>
-      <w:r>
-        <w:rPr>
-          <w:rFonts w:eastAsia="TimesNewRoman"/>
-          <w:color w:val="000000"/>
-          <w:sz w:val="26"/>
-          <w:szCs w:val="26"/>
-        </w:rPr>
-        <w:t>репозитория</w:t>
-      </w:r>
-      <w:proofErr w:type="spellEnd"/>
-      <w:r>
-        <w:rPr>
-          <w:rFonts w:eastAsia="TimesNewRoman"/>
-          <w:color w:val="000000"/>
-          <w:sz w:val="26"/>
-          <w:szCs w:val="26"/>
-        </w:rPr>
-        <w:t xml:space="preserve"> в SVN или CVS, кроме того, </w:t>
-      </w:r>
-      <w:proofErr w:type="spellStart"/>
-      <w:r>
-        <w:rPr>
-          <w:rFonts w:eastAsia="TimesNewRoman"/>
-          <w:color w:val="000000"/>
-          <w:sz w:val="26"/>
-          <w:szCs w:val="26"/>
-        </w:rPr>
-        <w:t>git</w:t>
-      </w:r>
-      <w:proofErr w:type="spellEnd"/>
-      <w:r>
-        <w:rPr>
-          <w:rFonts w:eastAsia="TimesNewRoman"/>
-          <w:color w:val="000000"/>
-          <w:sz w:val="26"/>
-          <w:szCs w:val="26"/>
-        </w:rPr>
-        <w:t xml:space="preserve"> может имитировать </w:t>
-      </w:r>
-      <w:proofErr w:type="spellStart"/>
-      <w:r>
-        <w:rPr>
-          <w:rFonts w:eastAsia="TimesNewRoman"/>
-          <w:color w:val="000000"/>
-          <w:sz w:val="26"/>
-          <w:szCs w:val="26"/>
-        </w:rPr>
-        <w:t>cvs</w:t>
-      </w:r>
-      <w:proofErr w:type="spellEnd"/>
-      <w:r>
-        <w:rPr>
-          <w:rFonts w:eastAsia="TimesNewRoman"/>
-          <w:color w:val="000000"/>
-          <w:sz w:val="26"/>
-          <w:szCs w:val="26"/>
-        </w:rPr>
-        <w:t xml:space="preserve">-сервер, обеспечивая работу через клиентские приложения и поддержку в средах разработки, специально не поддерживающих </w:t>
-      </w:r>
-      <w:proofErr w:type="spellStart"/>
-      <w:r>
-        <w:rPr>
-          <w:rFonts w:eastAsia="TimesNewRoman"/>
-          <w:color w:val="000000"/>
-          <w:sz w:val="26"/>
-          <w:szCs w:val="26"/>
-        </w:rPr>
-        <w:t>git</w:t>
-      </w:r>
-      <w:proofErr w:type="spellEnd"/>
-      <w:r>
-        <w:rPr>
-          <w:rFonts w:eastAsia="TimesNewRoman"/>
-          <w:color w:val="000000"/>
-          <w:sz w:val="26"/>
-          <w:szCs w:val="26"/>
-        </w:rPr>
-        <w:t>.</w:t>
-      </w:r>
-    </w:p>
-    <w:p>
-      <w:pPr>
-        <w:pStyle w:val="ListParagraph"/>
+        <w:t>д</w:t>
+      </w:r>
+      <w:r>
+        <w:rPr>
+          <w:rFonts w:eastAsia="TimesNewRoman"/>
+          <w:color w:val="000000"/>
+          <w:sz w:val="26"/>
+          <w:szCs w:val="26"/>
+        </w:rPr>
+        <w:t>ают возможность узнать, кто и когда добавил или изменил</w:t>
+      </w:r>
+      <w:r>
+        <w:rPr>
+          <w:rFonts w:eastAsia="TimesNewRoman"/>
+          <w:color w:val="000000"/>
+          <w:sz w:val="26"/>
+          <w:szCs w:val="26"/>
+        </w:rPr>
+        <w:t xml:space="preserve"> конкретный набор строк в файле;</w:t>
+      </w:r>
+    </w:p>
+    <w:p>
+      <w:pPr>
         <w:spacing w:line="288" w:lineRule="auto"/>
-        <w:ind w:left="426" w:firstLine="283"/>
+        <w:ind w:firstLine="709"/>
         <w:jc w:val="both"/>
         <w:rPr>
           <w:rFonts w:eastAsia="TimesNewRoman"/>
@@ -2525,34 +2381,22 @@
           <w:sz w:val="26"/>
           <w:szCs w:val="26"/>
         </w:rPr>
-        <w:t xml:space="preserve">Продуманная система команд, позволяющая удобно встраивать </w:t>
-      </w:r>
-      <w:proofErr w:type="spellStart"/>
-      <w:r>
-        <w:rPr>
-          <w:rFonts w:eastAsia="TimesNewRoman"/>
-          <w:color w:val="000000"/>
-          <w:sz w:val="26"/>
-          <w:szCs w:val="26"/>
-        </w:rPr>
-        <w:t>git</w:t>
-      </w:r>
-      <w:proofErr w:type="spellEnd"/>
-      <w:r>
-        <w:rPr>
-          <w:rFonts w:eastAsia="TimesNewRoman"/>
-          <w:color w:val="000000"/>
-          <w:sz w:val="26"/>
-          <w:szCs w:val="26"/>
-        </w:rPr>
-        <w:t xml:space="preserve"> в скрипты.</w:t>
-      </w:r>
-    </w:p>
-    <w:p>
-      <w:pPr>
-        <w:pStyle w:val="ListParagraph"/>
+        <w:t>Ведут журнал изменений, в который пользователи могут записывать пояснения о том, что и поче</w:t>
+      </w:r>
+      <w:r>
+        <w:rPr>
+          <w:rFonts w:eastAsia="TimesNewRoman"/>
+          <w:color w:val="000000"/>
+          <w:sz w:val="26"/>
+          <w:szCs w:val="26"/>
+        </w:rPr>
+        <w:t>му они изменили в данной версии;</w:t>
+      </w:r>
+    </w:p>
+    <w:p>
+      <w:pPr>
         <w:spacing w:line="288" w:lineRule="auto"/>
-        <w:ind w:left="426" w:firstLine="283"/>
+        <w:ind w:firstLine="709"/>
         <w:jc w:val="both"/>
         <w:rPr>
           <w:rFonts w:eastAsia="TimesNewRoman"/>
@@ -2586,1377 +2430,25 @@
           <w:sz w:val="26"/>
           <w:szCs w:val="26"/>
         </w:rPr>
-        <w:t>Качественный веб-интерфейс «из коробки».</w:t>
-      </w:r>
-    </w:p>
-    <w:p>
-      <w:pPr>
-        <w:pStyle w:val="ListParagraph"/>
-        <w:spacing w:line="288" w:lineRule="auto"/>
-        <w:ind w:left="426" w:firstLine="283"/>
-        <w:jc w:val="both"/>
-        <w:rPr>
-          <w:rFonts w:eastAsia="TimesNewRoman"/>
-          <w:color w:val="000000"/>
-          <w:sz w:val="26"/>
-          <w:szCs w:val="26"/>
-        </w:rPr>
-      </w:pPr>
-      <w:r>
-        <w:rPr>
-          <w:rFonts w:eastAsia="TimesNewRoman"/>
-          <w:color w:val="000000"/>
-          <w:sz w:val="26"/>
-          <w:szCs w:val="26"/>
-        </w:rPr>
-        <w:sym w:font="Symbol" w:char="F02D"/>
-      </w:r>
-      <w:r>
-        <w:rPr>
-          <w:rFonts w:eastAsia="TimesNewRoman"/>
-          <w:color w:val="000000"/>
-          <w:sz w:val="26"/>
-          <w:szCs w:val="26"/>
-        </w:rPr>
-        <w:t xml:space="preserve"> </w:t>
-      </w:r>
-      <w:proofErr w:type="spellStart"/>
-      <w:r>
-        <w:rPr>
-          <w:rFonts w:eastAsia="TimesNewRoman"/>
-          <w:color w:val="000000"/>
-          <w:sz w:val="26"/>
-          <w:szCs w:val="26"/>
-        </w:rPr>
-        <w:t>Репозитории</w:t>
-      </w:r>
-      <w:proofErr w:type="spellEnd"/>
-      <w:r>
-        <w:rPr>
-          <w:rFonts w:eastAsia="TimesNewRoman"/>
-          <w:color w:val="000000"/>
-          <w:sz w:val="26"/>
-          <w:szCs w:val="26"/>
-        </w:rPr>
-        <w:t xml:space="preserve"> </w:t>
-      </w:r>
-      <w:proofErr w:type="spellStart"/>
-      <w:r>
-        <w:rPr>
-          <w:rFonts w:eastAsia="TimesNewRoman"/>
-          <w:color w:val="000000"/>
-          <w:sz w:val="26"/>
-          <w:szCs w:val="26"/>
-        </w:rPr>
-        <w:t>git</w:t>
-      </w:r>
-      <w:proofErr w:type="spellEnd"/>
-      <w:r>
-        <w:rPr>
-          <w:rFonts w:eastAsia="TimesNewRoman"/>
-          <w:color w:val="000000"/>
-          <w:sz w:val="26"/>
-          <w:szCs w:val="26"/>
-        </w:rPr>
-        <w:t xml:space="preserve"> могут распространяться и обновляться общесистемными файловыми утилитами архивации и обновления, такими как </w:t>
-      </w:r>
-      <w:proofErr w:type="spellStart"/>
-      <w:r>
-        <w:fldChar w:fldCharType="begin"/>
-      </w:r>
-      <w:r>
-        <w:instrText xml:space="preserve"> HYPERLINK "https://ru.wikipedia.org/wiki/Rsync" \o "Rsync" </w:instrText>
-      </w:r>
-      <w:r>
-        <w:fldChar w:fldCharType="separate"/>
-      </w:r>
-      <w:r>
-        <w:rPr>
-          <w:rFonts w:eastAsia="TimesNewRoman"/>
-          <w:color w:val="000000"/>
-          <w:sz w:val="26"/>
-          <w:szCs w:val="26"/>
-        </w:rPr>
-        <w:t>rsync</w:t>
-      </w:r>
-      <w:proofErr w:type="spellEnd"/>
-      <w:r>
-        <w:rPr>
-          <w:rFonts w:eastAsia="TimesNewRoman"/>
-          <w:color w:val="000000"/>
-          <w:sz w:val="26"/>
-          <w:szCs w:val="26"/>
-        </w:rPr>
-        <w:fldChar w:fldCharType="end"/>
-      </w:r>
-      <w:r>
-        <w:rPr>
-          <w:rFonts w:eastAsia="TimesNewRoman"/>
-          <w:color w:val="000000"/>
-          <w:sz w:val="26"/>
-          <w:szCs w:val="26"/>
-        </w:rPr>
-        <w:t xml:space="preserve">, благодаря тому, что фиксации изменений и синхронизации не меняют существующие файлы с данными, а только добавляют новые (за исключением некоторых служебных файлов, которые могут быть автоматически обновлены с помощью имеющихся в составе системы утилит). Для раздачи </w:t>
-      </w:r>
-      <w:proofErr w:type="spellStart"/>
-      <w:r>
-        <w:rPr>
-          <w:rFonts w:eastAsia="TimesNewRoman"/>
-          <w:color w:val="000000"/>
-          <w:sz w:val="26"/>
-          <w:szCs w:val="26"/>
-        </w:rPr>
-        <w:t>репозитория</w:t>
-      </w:r>
-      <w:proofErr w:type="spellEnd"/>
-      <w:r>
-        <w:rPr>
-          <w:rFonts w:eastAsia="TimesNewRoman"/>
-          <w:color w:val="000000"/>
-          <w:sz w:val="26"/>
-          <w:szCs w:val="26"/>
-        </w:rPr>
-        <w:t xml:space="preserve"> по сети достаточно любого веб-сервера.</w:t>
-      </w:r>
-    </w:p>
-    <w:p>
-      <w:pPr>
-        <w:spacing w:line="288" w:lineRule="auto"/>
-        <w:ind w:firstLine="709"/>
-        <w:jc w:val="both"/>
-        <w:rPr>
-          <w:rFonts w:eastAsia="TimesNewRoman"/>
-          <w:color w:val="000000"/>
-          <w:sz w:val="26"/>
-          <w:szCs w:val="26"/>
-        </w:rPr>
-      </w:pPr>
-      <w:r>
-        <w:rPr>
-          <w:rFonts w:eastAsia="TimesNewRoman"/>
-          <w:color w:val="000000"/>
-          <w:sz w:val="26"/>
-          <w:szCs w:val="26"/>
-        </w:rPr>
-        <w:t xml:space="preserve">В числе недостатков </w:t>
-      </w:r>
-      <w:proofErr w:type="spellStart"/>
-      <w:r>
-        <w:rPr>
-          <w:rFonts w:eastAsia="TimesNewRoman"/>
-          <w:color w:val="000000"/>
-          <w:sz w:val="26"/>
-          <w:szCs w:val="26"/>
-        </w:rPr>
-        <w:t>git</w:t>
-      </w:r>
-      <w:proofErr w:type="spellEnd"/>
-      <w:r>
-        <w:rPr>
-          <w:rFonts w:eastAsia="TimesNewRoman"/>
-          <w:color w:val="000000"/>
-          <w:sz w:val="26"/>
-          <w:szCs w:val="26"/>
-        </w:rPr>
-        <w:t xml:space="preserve"> обычно называют:</w:t>
-      </w:r>
-    </w:p>
-    <w:p>
-      <w:pPr>
-        <w:spacing w:line="288" w:lineRule="auto"/>
-        <w:ind w:firstLine="709"/>
-        <w:jc w:val="both"/>
-        <w:rPr>
-          <w:rFonts w:eastAsia="TimesNewRoman"/>
-          <w:color w:val="000000"/>
-          <w:sz w:val="26"/>
-          <w:szCs w:val="26"/>
-        </w:rPr>
-      </w:pPr>
-      <w:r>
-        <w:rPr>
-          <w:rFonts w:eastAsia="TimesNewRoman"/>
-          <w:color w:val="000000"/>
-          <w:sz w:val="26"/>
-          <w:szCs w:val="26"/>
-        </w:rPr>
-        <w:sym w:font="Symbol" w:char="F02D"/>
-      </w:r>
-      <w:r>
-        <w:rPr>
-          <w:rFonts w:eastAsia="TimesNewRoman"/>
-          <w:color w:val="000000"/>
-          <w:sz w:val="26"/>
-          <w:szCs w:val="26"/>
-        </w:rPr>
-        <w:t xml:space="preserve"> </w:t>
-      </w:r>
-      <w:r>
-        <w:rPr>
-          <w:rFonts w:eastAsia="TimesNewRoman"/>
-          <w:color w:val="000000"/>
-          <w:sz w:val="26"/>
-          <w:szCs w:val="26"/>
-        </w:rPr>
-        <w:t xml:space="preserve">Отсутствие сквозной нумерации </w:t>
-      </w:r>
-      <w:proofErr w:type="spellStart"/>
-      <w:r>
-        <w:rPr>
-          <w:rFonts w:eastAsia="TimesNewRoman"/>
-          <w:color w:val="000000"/>
-          <w:sz w:val="26"/>
-          <w:szCs w:val="26"/>
-        </w:rPr>
-        <w:t>коммитов</w:t>
-      </w:r>
-      <w:proofErr w:type="spellEnd"/>
-      <w:r>
-        <w:rPr>
-          <w:rFonts w:eastAsia="TimesNewRoman"/>
-          <w:color w:val="000000"/>
-          <w:sz w:val="26"/>
-          <w:szCs w:val="26"/>
-        </w:rPr>
-        <w:t xml:space="preserve"> монотонно непрерывно возрастающими целыми числами. Во многих проектах используется автоматические получение номера этой версии (например, командой </w:t>
-      </w:r>
-      <w:proofErr w:type="spellStart"/>
-      <w:r>
-        <w:rPr>
-          <w:rFonts w:eastAsia="TimesNewRoman"/>
-          <w:color w:val="000000"/>
-          <w:sz w:val="26"/>
-          <w:szCs w:val="26"/>
-        </w:rPr>
-        <w:t>svn</w:t>
-      </w:r>
-      <w:proofErr w:type="spellEnd"/>
-      <w:r>
-        <w:rPr>
-          <w:rFonts w:eastAsia="TimesNewRoman"/>
-          <w:color w:val="000000"/>
-          <w:sz w:val="26"/>
-          <w:szCs w:val="26"/>
-        </w:rPr>
-        <w:t xml:space="preserve"> </w:t>
-      </w:r>
-      <w:proofErr w:type="spellStart"/>
-      <w:r>
-        <w:rPr>
-          <w:rFonts w:eastAsia="TimesNewRoman"/>
-          <w:color w:val="000000"/>
-          <w:sz w:val="26"/>
-          <w:szCs w:val="26"/>
-        </w:rPr>
-        <w:t>version</w:t>
-      </w:r>
-      <w:proofErr w:type="spellEnd"/>
-      <w:r>
-        <w:rPr>
-          <w:rFonts w:eastAsia="TimesNewRoman"/>
-          <w:color w:val="000000"/>
-          <w:sz w:val="26"/>
-          <w:szCs w:val="26"/>
-        </w:rPr>
-        <w:t xml:space="preserve">), </w:t>
-      </w:r>
-      <w:proofErr w:type="gramStart"/>
-      <w:r>
-        <w:rPr>
-          <w:rFonts w:eastAsia="TimesNewRoman"/>
-          <w:color w:val="000000"/>
-          <w:sz w:val="26"/>
-          <w:szCs w:val="26"/>
-        </w:rPr>
-        <w:t>построение .H</w:t>
-      </w:r>
-      <w:proofErr w:type="gramEnd"/>
-      <w:r>
-        <w:rPr>
-          <w:rFonts w:eastAsia="TimesNewRoman"/>
-          <w:color w:val="000000"/>
-          <w:sz w:val="26"/>
-          <w:szCs w:val="26"/>
-        </w:rPr>
-        <w:t xml:space="preserve"> файла на основе этого числа, и далее его использование при создании штампа версии исполняемого файла, некоторых вшитых в него строк и так далее.</w:t>
-      </w:r>
-    </w:p>
-    <w:p>
-      <w:pPr>
-        <w:spacing w:line="288" w:lineRule="auto"/>
-        <w:ind w:firstLine="709"/>
-        <w:jc w:val="both"/>
-        <w:rPr>
-          <w:rFonts w:eastAsia="TimesNewRoman"/>
-          <w:color w:val="000000"/>
-          <w:sz w:val="26"/>
-          <w:szCs w:val="26"/>
-        </w:rPr>
-      </w:pPr>
-      <w:r>
-        <w:rPr>
-          <w:rFonts w:eastAsia="TimesNewRoman"/>
-          <w:color w:val="000000"/>
-          <w:sz w:val="26"/>
-          <w:szCs w:val="26"/>
-        </w:rPr>
-        <w:sym w:font="Symbol" w:char="F02D"/>
-      </w:r>
-      <w:r>
-        <w:rPr>
-          <w:rFonts w:eastAsia="TimesNewRoman"/>
-          <w:color w:val="000000"/>
-          <w:sz w:val="26"/>
-          <w:szCs w:val="26"/>
-        </w:rPr>
-        <w:t xml:space="preserve"> </w:t>
-      </w:r>
-      <w:r>
-        <w:rPr>
-          <w:rFonts w:eastAsia="TimesNewRoman"/>
-          <w:color w:val="000000"/>
-          <w:sz w:val="26"/>
-          <w:szCs w:val="26"/>
-        </w:rPr>
-        <w:t xml:space="preserve">Отсутствие переносимой на другие операционные системы поддержки путей в кодировке </w:t>
-      </w:r>
-      <w:proofErr w:type="spellStart"/>
-      <w:r>
-        <w:rPr>
-          <w:rFonts w:eastAsia="TimesNewRoman"/>
-          <w:color w:val="000000"/>
-          <w:sz w:val="26"/>
-          <w:szCs w:val="26"/>
-        </w:rPr>
-        <w:t>Unicode</w:t>
-      </w:r>
-      <w:proofErr w:type="spellEnd"/>
-      <w:r>
-        <w:rPr>
-          <w:rFonts w:eastAsia="TimesNewRoman"/>
-          <w:color w:val="000000"/>
-          <w:sz w:val="26"/>
-          <w:szCs w:val="26"/>
-        </w:rPr>
-        <w:t xml:space="preserve"> в </w:t>
-      </w:r>
-      <w:proofErr w:type="spellStart"/>
-      <w:r>
-        <w:rPr>
-          <w:rFonts w:eastAsia="TimesNewRoman"/>
-          <w:color w:val="000000"/>
-          <w:sz w:val="26"/>
-          <w:szCs w:val="26"/>
-        </w:rPr>
-        <w:t>Microsoft</w:t>
-      </w:r>
-      <w:proofErr w:type="spellEnd"/>
-      <w:r>
-        <w:rPr>
-          <w:rFonts w:eastAsia="TimesNewRoman"/>
-          <w:color w:val="000000"/>
-          <w:sz w:val="26"/>
-          <w:szCs w:val="26"/>
-        </w:rPr>
-        <w:t xml:space="preserve"> </w:t>
-      </w:r>
-      <w:proofErr w:type="spellStart"/>
-      <w:r>
-        <w:rPr>
-          <w:rFonts w:eastAsia="TimesNewRoman"/>
-          <w:color w:val="000000"/>
-          <w:sz w:val="26"/>
-          <w:szCs w:val="26"/>
-        </w:rPr>
-        <w:t>Windows</w:t>
-      </w:r>
-      <w:proofErr w:type="spellEnd"/>
-      <w:r>
-        <w:rPr>
-          <w:rFonts w:eastAsia="TimesNewRoman"/>
-          <w:color w:val="000000"/>
-          <w:sz w:val="26"/>
-          <w:szCs w:val="26"/>
-        </w:rPr>
-        <w:t xml:space="preserve"> (для версий </w:t>
-      </w:r>
-      <w:proofErr w:type="spellStart"/>
-      <w:r>
-        <w:rPr>
-          <w:rFonts w:eastAsia="TimesNewRoman"/>
-          <w:color w:val="000000"/>
-          <w:sz w:val="26"/>
-          <w:szCs w:val="26"/>
-        </w:rPr>
-        <w:t>msysgit</w:t>
-      </w:r>
-      <w:proofErr w:type="spellEnd"/>
-      <w:r>
-        <w:rPr>
-          <w:rFonts w:eastAsia="TimesNewRoman"/>
-          <w:color w:val="000000"/>
-          <w:sz w:val="26"/>
-          <w:szCs w:val="26"/>
-        </w:rPr>
-        <w:t xml:space="preserve"> до 1.8.1). Если путь содержит символы, отличные от </w:t>
-      </w:r>
-      <w:hyperlink r:id="rId15" w:tooltip="ANSI" w:history="1">
-        <w:r>
-          <w:rPr>
-            <w:rFonts w:eastAsia="TimesNewRoman"/>
-            <w:color w:val="000000"/>
-            <w:sz w:val="26"/>
-            <w:szCs w:val="26"/>
-          </w:rPr>
-          <w:t>ANSI</w:t>
-        </w:r>
-      </w:hyperlink>
-      <w:r>
-        <w:rPr>
-          <w:rFonts w:eastAsia="TimesNewRoman"/>
-          <w:color w:val="000000"/>
-          <w:sz w:val="26"/>
-          <w:szCs w:val="26"/>
-        </w:rPr>
-        <w:t xml:space="preserve">, то их поддержка из командной строки требует специфических настроек, которые не гарантируют правильного отображения файловых имён при пользовании тем же </w:t>
-      </w:r>
-      <w:proofErr w:type="spellStart"/>
-      <w:r>
-        <w:rPr>
-          <w:rFonts w:eastAsia="TimesNewRoman"/>
-          <w:color w:val="000000"/>
-          <w:sz w:val="26"/>
-          <w:szCs w:val="26"/>
-        </w:rPr>
-        <w:t>репозиторием</w:t>
-      </w:r>
-      <w:proofErr w:type="spellEnd"/>
-      <w:r>
-        <w:rPr>
-          <w:rFonts w:eastAsia="TimesNewRoman"/>
-          <w:color w:val="000000"/>
-          <w:sz w:val="26"/>
-          <w:szCs w:val="26"/>
-        </w:rPr>
-        <w:t xml:space="preserve"> из других ОС. Одним из способов решения проблемы для </w:t>
-      </w:r>
-      <w:proofErr w:type="spellStart"/>
-      <w:r>
-        <w:rPr>
-          <w:rFonts w:eastAsia="TimesNewRoman"/>
-          <w:color w:val="000000"/>
-          <w:sz w:val="26"/>
-          <w:szCs w:val="26"/>
-        </w:rPr>
-        <w:t>git</w:t>
-      </w:r>
-      <w:proofErr w:type="spellEnd"/>
-      <w:r>
-        <w:rPr>
-          <w:rFonts w:eastAsia="TimesNewRoman"/>
-          <w:color w:val="000000"/>
-          <w:sz w:val="26"/>
-          <w:szCs w:val="26"/>
-        </w:rPr>
-        <w:t xml:space="preserve"> 1.7 является использование специально </w:t>
-      </w:r>
-      <w:proofErr w:type="spellStart"/>
-      <w:r>
-        <w:rPr>
-          <w:rFonts w:eastAsia="TimesNewRoman"/>
-          <w:color w:val="000000"/>
-          <w:sz w:val="26"/>
-          <w:szCs w:val="26"/>
-        </w:rPr>
-        <w:t>пропатченного</w:t>
-      </w:r>
-      <w:proofErr w:type="spellEnd"/>
-      <w:r>
-        <w:rPr>
-          <w:rFonts w:eastAsia="TimesNewRoman"/>
-          <w:color w:val="000000"/>
-          <w:sz w:val="26"/>
-          <w:szCs w:val="26"/>
-        </w:rPr>
-        <w:t xml:space="preserve"> консольного </w:t>
-      </w:r>
-      <w:r>
-        <w:rPr>
-          <w:rFonts w:eastAsia="TimesNewRoman"/>
-          <w:color w:val="000000"/>
-          <w:sz w:val="26"/>
-          <w:szCs w:val="26"/>
-        </w:rPr>
-        <w:lastRenderedPageBreak/>
-        <w:t>клиента. Другой вариант — использование графических утилит, работающих напрямую через </w:t>
-      </w:r>
-      <w:hyperlink r:id="rId16" w:tooltip="API" w:history="1">
-        <w:r>
-          <w:rPr>
-            <w:rFonts w:eastAsia="TimesNewRoman"/>
-            <w:color w:val="000000"/>
-            <w:sz w:val="26"/>
-            <w:szCs w:val="26"/>
-          </w:rPr>
-          <w:t>API</w:t>
-        </w:r>
-      </w:hyperlink>
-      <w:r>
-        <w:rPr>
-          <w:rFonts w:eastAsia="TimesNewRoman"/>
-          <w:color w:val="000000"/>
-          <w:sz w:val="26"/>
-          <w:szCs w:val="26"/>
-        </w:rPr>
-        <w:t>, таких как </w:t>
-      </w:r>
-      <w:proofErr w:type="spellStart"/>
-      <w:r>
-        <w:rPr>
-          <w:rFonts w:eastAsia="TimesNewRoman"/>
-          <w:color w:val="000000"/>
-          <w:sz w:val="26"/>
-          <w:szCs w:val="26"/>
-        </w:rPr>
-        <w:fldChar w:fldCharType="begin"/>
-      </w:r>
-      <w:r>
-        <w:rPr>
-          <w:rFonts w:eastAsia="TimesNewRoman"/>
-          <w:color w:val="000000"/>
-          <w:sz w:val="26"/>
-          <w:szCs w:val="26"/>
-        </w:rPr>
-        <w:instrText xml:space="preserve"> HYPERLINK "https://ru.wikipedia.org/wiki/TortoiseGit" \o "TortoiseGit" </w:instrText>
-      </w:r>
-      <w:r>
-        <w:rPr>
-          <w:rFonts w:eastAsia="TimesNewRoman"/>
-          <w:color w:val="000000"/>
-          <w:sz w:val="26"/>
-          <w:szCs w:val="26"/>
-        </w:rPr>
-        <w:fldChar w:fldCharType="separate"/>
-      </w:r>
-      <w:r>
-        <w:rPr>
-          <w:rFonts w:eastAsia="TimesNewRoman"/>
-          <w:color w:val="000000"/>
-          <w:sz w:val="26"/>
-          <w:szCs w:val="26"/>
-        </w:rPr>
-        <w:t>TortoiseGit</w:t>
-      </w:r>
-      <w:proofErr w:type="spellEnd"/>
-      <w:r>
-        <w:rPr>
-          <w:rFonts w:eastAsia="TimesNewRoman"/>
-          <w:color w:val="000000"/>
-          <w:sz w:val="26"/>
-          <w:szCs w:val="26"/>
-        </w:rPr>
-        <w:fldChar w:fldCharType="end"/>
-      </w:r>
-      <w:r>
-        <w:rPr>
-          <w:rFonts w:eastAsia="TimesNewRoman"/>
-          <w:color w:val="000000"/>
-          <w:sz w:val="26"/>
-          <w:szCs w:val="26"/>
-        </w:rPr>
-        <w:t>.</w:t>
-      </w:r>
-    </w:p>
-    <w:p>
-      <w:pPr>
-        <w:spacing w:line="288" w:lineRule="auto"/>
-        <w:ind w:firstLine="709"/>
-        <w:jc w:val="both"/>
-        <w:rPr>
-          <w:rFonts w:eastAsia="TimesNewRoman"/>
-          <w:color w:val="000000"/>
-          <w:sz w:val="26"/>
-          <w:szCs w:val="26"/>
-        </w:rPr>
-      </w:pPr>
-      <w:r>
-        <w:rPr>
-          <w:rFonts w:eastAsia="TimesNewRoman"/>
-          <w:color w:val="000000"/>
-          <w:sz w:val="26"/>
-          <w:szCs w:val="26"/>
-        </w:rPr>
-        <w:sym w:font="Symbol" w:char="F02D"/>
-      </w:r>
-      <w:r>
-        <w:rPr>
-          <w:rFonts w:eastAsia="TimesNewRoman"/>
-          <w:color w:val="000000"/>
-          <w:sz w:val="26"/>
-          <w:szCs w:val="26"/>
-        </w:rPr>
-        <w:t xml:space="preserve"> </w:t>
-      </w:r>
-      <w:r>
-        <w:rPr>
-          <w:rFonts w:eastAsia="TimesNewRoman"/>
-          <w:color w:val="000000"/>
-          <w:sz w:val="26"/>
-          <w:szCs w:val="26"/>
-        </w:rPr>
-        <w:t xml:space="preserve">Некоторое неудобство для пользователей, переходящих с других VCS. Команды </w:t>
-      </w:r>
-      <w:proofErr w:type="spellStart"/>
-      <w:r>
-        <w:rPr>
-          <w:rFonts w:eastAsia="TimesNewRoman"/>
-          <w:color w:val="000000"/>
-          <w:sz w:val="26"/>
-          <w:szCs w:val="26"/>
-        </w:rPr>
-        <w:t>git</w:t>
-      </w:r>
-      <w:proofErr w:type="spellEnd"/>
-      <w:r>
-        <w:rPr>
-          <w:rFonts w:eastAsia="TimesNewRoman"/>
-          <w:color w:val="000000"/>
-          <w:sz w:val="26"/>
-          <w:szCs w:val="26"/>
-        </w:rPr>
-        <w:t>, ориентированные на наборы изменений, а не на файлы, могут вызвать недоумение у пользователей, привыкших к файл-ориентированным VCS, таким как SVN. Например, команда «</w:t>
-      </w:r>
-      <w:proofErr w:type="spellStart"/>
-      <w:r>
-        <w:rPr>
-          <w:rFonts w:eastAsia="TimesNewRoman"/>
-          <w:color w:val="000000"/>
-          <w:sz w:val="26"/>
-          <w:szCs w:val="26"/>
-        </w:rPr>
-        <w:t>add</w:t>
-      </w:r>
-      <w:proofErr w:type="spellEnd"/>
-      <w:r>
-        <w:rPr>
-          <w:rFonts w:eastAsia="TimesNewRoman"/>
-          <w:color w:val="000000"/>
-          <w:sz w:val="26"/>
-          <w:szCs w:val="26"/>
-        </w:rPr>
-        <w:t xml:space="preserve">», которая в большинстве систем управления версиями производит добавление файла к проекту, в </w:t>
-      </w:r>
-      <w:proofErr w:type="spellStart"/>
-      <w:r>
-        <w:rPr>
-          <w:rFonts w:eastAsia="TimesNewRoman"/>
-          <w:color w:val="000000"/>
-          <w:sz w:val="26"/>
-          <w:szCs w:val="26"/>
-        </w:rPr>
-        <w:t>git</w:t>
-      </w:r>
-      <w:proofErr w:type="spellEnd"/>
-      <w:r>
-        <w:rPr>
-          <w:rFonts w:eastAsia="TimesNewRoman"/>
-          <w:color w:val="000000"/>
-          <w:sz w:val="26"/>
-          <w:szCs w:val="26"/>
-        </w:rPr>
-        <w:t xml:space="preserve"> подготавливает к фиксации сделанные в файлах изменения. При этом сохраняется не </w:t>
-      </w:r>
-      <w:proofErr w:type="spellStart"/>
-      <w:r>
-        <w:rPr>
-          <w:rFonts w:eastAsia="TimesNewRoman"/>
-          <w:color w:val="000000"/>
-          <w:sz w:val="26"/>
-          <w:szCs w:val="26"/>
-        </w:rPr>
-        <w:t>патч</w:t>
-      </w:r>
-      <w:proofErr w:type="spellEnd"/>
-      <w:r>
-        <w:rPr>
-          <w:rFonts w:eastAsia="TimesNewRoman"/>
-          <w:color w:val="000000"/>
-          <w:sz w:val="26"/>
-          <w:szCs w:val="26"/>
-        </w:rPr>
-        <w:t>, описывающий изменения, а новая версия целевого файла.</w:t>
-      </w:r>
-    </w:p>
-    <w:p>
-      <w:pPr>
-        <w:spacing w:line="288" w:lineRule="auto"/>
-        <w:ind w:firstLine="709"/>
-        <w:jc w:val="both"/>
-        <w:rPr>
-          <w:rFonts w:eastAsia="TimesNewRoman"/>
-          <w:color w:val="000000"/>
-          <w:sz w:val="26"/>
-          <w:szCs w:val="26"/>
-        </w:rPr>
-      </w:pPr>
-      <w:r>
-        <w:rPr>
-          <w:rFonts w:eastAsia="TimesNewRoman"/>
-          <w:color w:val="000000"/>
-          <w:sz w:val="26"/>
-          <w:szCs w:val="26"/>
-        </w:rPr>
-        <w:sym w:font="Symbol" w:char="F02D"/>
-      </w:r>
-      <w:r>
-        <w:rPr>
-          <w:rFonts w:eastAsia="TimesNewRoman"/>
-          <w:color w:val="000000"/>
-          <w:sz w:val="26"/>
-          <w:szCs w:val="26"/>
-        </w:rPr>
-        <w:t xml:space="preserve"> </w:t>
-      </w:r>
-      <w:r>
-        <w:rPr>
-          <w:rFonts w:eastAsia="TimesNewRoman"/>
-          <w:color w:val="000000"/>
-          <w:sz w:val="26"/>
-          <w:szCs w:val="26"/>
-        </w:rPr>
-        <w:t xml:space="preserve">Использование для идентификации ревизий </w:t>
-      </w:r>
-      <w:proofErr w:type="spellStart"/>
-      <w:r>
-        <w:rPr>
-          <w:rFonts w:eastAsia="TimesNewRoman"/>
-          <w:color w:val="000000"/>
-          <w:sz w:val="26"/>
-          <w:szCs w:val="26"/>
-        </w:rPr>
-        <w:t>хэшей</w:t>
-      </w:r>
-      <w:proofErr w:type="spellEnd"/>
-      <w:r>
-        <w:rPr>
-          <w:rFonts w:eastAsia="TimesNewRoman"/>
-          <w:color w:val="000000"/>
-          <w:sz w:val="26"/>
-          <w:szCs w:val="26"/>
-        </w:rPr>
-        <w:t> </w:t>
-      </w:r>
-      <w:hyperlink r:id="rId17" w:tooltip="SHA1" w:history="1">
-        <w:r>
-          <w:rPr>
-            <w:rFonts w:eastAsia="TimesNewRoman"/>
-            <w:color w:val="000000"/>
-            <w:sz w:val="26"/>
-            <w:szCs w:val="26"/>
-          </w:rPr>
-          <w:t>SHA1</w:t>
-        </w:r>
-      </w:hyperlink>
-      <w:r>
-        <w:rPr>
-          <w:rFonts w:eastAsia="TimesNewRoman"/>
-          <w:color w:val="000000"/>
-          <w:sz w:val="26"/>
-          <w:szCs w:val="26"/>
-        </w:rPr>
-        <w:t xml:space="preserve">, что приводит к необходимости оперировать длинными строками вместо коротких номеров версий, как во многих других системах (хотя в командах допускается использование неполных </w:t>
-      </w:r>
-      <w:proofErr w:type="spellStart"/>
-      <w:r>
-        <w:rPr>
-          <w:rFonts w:eastAsia="TimesNewRoman"/>
-          <w:color w:val="000000"/>
-          <w:sz w:val="26"/>
-          <w:szCs w:val="26"/>
-        </w:rPr>
-        <w:t>хэш</w:t>
-      </w:r>
-      <w:proofErr w:type="spellEnd"/>
-      <w:r>
-        <w:rPr>
-          <w:rFonts w:eastAsia="TimesNewRoman"/>
-          <w:color w:val="000000"/>
-          <w:sz w:val="26"/>
-          <w:szCs w:val="26"/>
-        </w:rPr>
-        <w:t>-строк).</w:t>
-      </w:r>
-    </w:p>
-    <w:p>
-      <w:pPr>
-        <w:spacing w:line="288" w:lineRule="auto"/>
-        <w:ind w:firstLine="709"/>
-        <w:jc w:val="both"/>
-        <w:rPr>
-          <w:rFonts w:eastAsia="TimesNewRoman"/>
-          <w:color w:val="000000"/>
-          <w:sz w:val="26"/>
-          <w:szCs w:val="26"/>
-        </w:rPr>
-      </w:pPr>
-      <w:r>
-        <w:rPr>
-          <w:rFonts w:eastAsia="TimesNewRoman"/>
-          <w:color w:val="000000"/>
-          <w:sz w:val="26"/>
-          <w:szCs w:val="26"/>
-        </w:rPr>
-        <w:sym w:font="Symbol" w:char="F02D"/>
-      </w:r>
-      <w:r>
-        <w:rPr>
-          <w:rFonts w:eastAsia="TimesNewRoman"/>
-          <w:color w:val="000000"/>
-          <w:sz w:val="26"/>
-          <w:szCs w:val="26"/>
-        </w:rPr>
-        <w:t xml:space="preserve"> </w:t>
-      </w:r>
-      <w:proofErr w:type="spellStart"/>
-      <w:r>
-        <w:rPr>
-          <w:rFonts w:eastAsia="TimesNewRoman"/>
-          <w:color w:val="000000"/>
-          <w:sz w:val="26"/>
-          <w:szCs w:val="26"/>
-        </w:rPr>
-        <w:t>Бо́льшие</w:t>
-      </w:r>
-      <w:proofErr w:type="spellEnd"/>
-      <w:r>
-        <w:rPr>
-          <w:rFonts w:eastAsia="TimesNewRoman"/>
-          <w:color w:val="000000"/>
-          <w:sz w:val="26"/>
-          <w:szCs w:val="26"/>
-        </w:rPr>
-        <w:t xml:space="preserve"> накладные расходы при работе с проектами, в которых делаются многочисленные несвязанные между собой изменения файлов. При работе в таком режиме размеры наборов изменений становятся достаточно велики и происходит быстрый рост объёма </w:t>
-      </w:r>
-      <w:proofErr w:type="spellStart"/>
-      <w:r>
-        <w:rPr>
-          <w:rFonts w:eastAsia="TimesNewRoman"/>
-          <w:color w:val="000000"/>
-          <w:sz w:val="26"/>
-          <w:szCs w:val="26"/>
-        </w:rPr>
-        <w:t>репозиториев</w:t>
-      </w:r>
-      <w:proofErr w:type="spellEnd"/>
-      <w:r>
-        <w:rPr>
-          <w:rFonts w:eastAsia="TimesNewRoman"/>
-          <w:color w:val="000000"/>
-          <w:sz w:val="26"/>
-          <w:szCs w:val="26"/>
-        </w:rPr>
-        <w:t>.</w:t>
-      </w:r>
-    </w:p>
-    <w:p>
-      <w:pPr>
-        <w:spacing w:line="288" w:lineRule="auto"/>
-        <w:ind w:firstLine="709"/>
-        <w:jc w:val="both"/>
-        <w:rPr>
-          <w:rFonts w:eastAsia="TimesNewRoman"/>
-          <w:color w:val="000000"/>
-          <w:sz w:val="26"/>
-          <w:szCs w:val="26"/>
-        </w:rPr>
-      </w:pPr>
-      <w:r>
-        <w:rPr>
-          <w:rFonts w:eastAsia="TimesNewRoman"/>
-          <w:color w:val="000000"/>
-          <w:sz w:val="26"/>
-          <w:szCs w:val="26"/>
-        </w:rPr>
-        <w:sym w:font="Symbol" w:char="F02D"/>
-      </w:r>
-      <w:r>
-        <w:rPr>
-          <w:rFonts w:eastAsia="TimesNewRoman"/>
-          <w:color w:val="000000"/>
-          <w:sz w:val="26"/>
-          <w:szCs w:val="26"/>
-        </w:rPr>
-        <w:t xml:space="preserve"> </w:t>
-      </w:r>
-      <w:proofErr w:type="spellStart"/>
-      <w:r>
-        <w:rPr>
-          <w:rFonts w:eastAsia="TimesNewRoman"/>
-          <w:color w:val="000000"/>
-          <w:sz w:val="26"/>
-          <w:szCs w:val="26"/>
-        </w:rPr>
-        <w:t>Бо́льшие</w:t>
-      </w:r>
-      <w:proofErr w:type="spellEnd"/>
-      <w:r>
-        <w:rPr>
-          <w:rFonts w:eastAsia="TimesNewRoman"/>
-          <w:color w:val="000000"/>
-          <w:sz w:val="26"/>
-          <w:szCs w:val="26"/>
-        </w:rPr>
-        <w:t xml:space="preserve"> затраты времени, по сравнению с файл-ориентированными системами, на формирование истории конкретного файла, истории правок конкретного пользователя, поиска изменений, относящихся к заданному месту определённого файла.</w:t>
-      </w:r>
-    </w:p>
-    <w:p>
-      <w:pPr>
-        <w:spacing w:line="288" w:lineRule="auto"/>
-        <w:ind w:firstLine="709"/>
-        <w:jc w:val="both"/>
-        <w:rPr>
-          <w:rFonts w:eastAsia="TimesNewRoman"/>
-          <w:color w:val="000000"/>
-          <w:sz w:val="26"/>
-          <w:szCs w:val="26"/>
-        </w:rPr>
-      </w:pPr>
-      <w:r>
-        <w:rPr>
-          <w:rFonts w:eastAsia="TimesNewRoman"/>
-          <w:color w:val="000000"/>
-          <w:sz w:val="26"/>
-          <w:szCs w:val="26"/>
-        </w:rPr>
-        <w:sym w:font="Symbol" w:char="F02D"/>
-      </w:r>
-      <w:r>
-        <w:rPr>
-          <w:rFonts w:eastAsia="TimesNewRoman"/>
-          <w:color w:val="000000"/>
-          <w:sz w:val="26"/>
-          <w:szCs w:val="26"/>
-        </w:rPr>
-        <w:t xml:space="preserve"> </w:t>
-      </w:r>
-      <w:r>
-        <w:rPr>
-          <w:rFonts w:eastAsia="TimesNewRoman"/>
-          <w:color w:val="000000"/>
-          <w:sz w:val="26"/>
-          <w:szCs w:val="26"/>
-        </w:rPr>
-        <w:t xml:space="preserve">Отсутствие отдельной команды переименования/перемещения файла, которая отображалась бы в истории как соответствующее единое действие. Существующий скрипт </w:t>
-      </w:r>
-      <w:proofErr w:type="spellStart"/>
-      <w:r>
-        <w:rPr>
-          <w:rFonts w:eastAsia="TimesNewRoman"/>
-          <w:color w:val="000000"/>
-          <w:sz w:val="26"/>
-          <w:szCs w:val="26"/>
-        </w:rPr>
-        <w:t>git</w:t>
-      </w:r>
-      <w:proofErr w:type="spellEnd"/>
-      <w:r>
-        <w:rPr>
-          <w:rFonts w:eastAsia="TimesNewRoman"/>
-          <w:color w:val="000000"/>
-          <w:sz w:val="26"/>
-          <w:szCs w:val="26"/>
-        </w:rPr>
-        <w:t xml:space="preserve"> </w:t>
-      </w:r>
-      <w:proofErr w:type="spellStart"/>
-      <w:r>
-        <w:rPr>
-          <w:rFonts w:eastAsia="TimesNewRoman"/>
-          <w:color w:val="000000"/>
-          <w:sz w:val="26"/>
-          <w:szCs w:val="26"/>
-        </w:rPr>
-        <w:t>mv</w:t>
-      </w:r>
-      <w:proofErr w:type="spellEnd"/>
-      <w:r>
-        <w:rPr>
-          <w:rFonts w:eastAsia="TimesNewRoman"/>
-          <w:color w:val="000000"/>
-          <w:sz w:val="26"/>
-          <w:szCs w:val="26"/>
-        </w:rPr>
-        <w:t xml:space="preserve"> фактически выполняет переименование, копирование файла и удаление его на старом месте, что требует специального анализа для определения, что в действительности файл был просто перенесён (этот анализ выполняется автоматически командами просмотра истории). Однако, учитывая тот факт, что наличие специальной команды для переименования/перемещения файлов технически не вынуждает пользователя использовать именно её (и, как следствие, в этом случае возможны разрывы в истории), поведение </w:t>
-      </w:r>
-      <w:proofErr w:type="spellStart"/>
-      <w:r>
-        <w:rPr>
-          <w:rFonts w:eastAsia="TimesNewRoman"/>
-          <w:color w:val="000000"/>
-          <w:sz w:val="26"/>
-          <w:szCs w:val="26"/>
-        </w:rPr>
-        <w:t>git</w:t>
-      </w:r>
-      <w:proofErr w:type="spellEnd"/>
-      <w:r>
-        <w:rPr>
-          <w:rFonts w:eastAsia="TimesNewRoman"/>
-          <w:color w:val="000000"/>
-          <w:sz w:val="26"/>
-          <w:szCs w:val="26"/>
-        </w:rPr>
-        <w:t xml:space="preserve"> может считаться преимуществом.</w:t>
-      </w:r>
-    </w:p>
-    <w:p>
-      <w:pPr>
-        <w:spacing w:line="288" w:lineRule="auto"/>
-        <w:ind w:firstLine="709"/>
-        <w:jc w:val="both"/>
-        <w:rPr>
-          <w:rFonts w:eastAsia="TimesNewRoman"/>
-          <w:color w:val="000000"/>
-          <w:sz w:val="26"/>
-          <w:szCs w:val="26"/>
-        </w:rPr>
-      </w:pPr>
-      <w:r>
-        <w:rPr>
-          <w:rFonts w:eastAsia="TimesNewRoman"/>
-          <w:color w:val="000000"/>
-          <w:sz w:val="26"/>
-          <w:szCs w:val="26"/>
-        </w:rPr>
-        <w:sym w:font="Symbol" w:char="F02D"/>
-      </w:r>
-      <w:r>
-        <w:rPr>
-          <w:rFonts w:eastAsia="TimesNewRoman"/>
-          <w:color w:val="000000"/>
-          <w:sz w:val="26"/>
-          <w:szCs w:val="26"/>
-        </w:rPr>
-        <w:t xml:space="preserve"> </w:t>
-      </w:r>
-      <w:r>
-        <w:rPr>
-          <w:rFonts w:eastAsia="TimesNewRoman"/>
-          <w:color w:val="000000"/>
-          <w:sz w:val="26"/>
-          <w:szCs w:val="26"/>
-        </w:rPr>
-        <w:t>Система работает только с файлами и их содержимым, и не отслеживает пустые каталоги.</w:t>
-      </w:r>
-    </w:p>
-    <w:p>
-      <w:pPr>
-        <w:spacing w:line="288" w:lineRule="auto"/>
-        <w:ind w:firstLine="709"/>
-        <w:jc w:val="both"/>
-        <w:rPr>
-          <w:rFonts w:eastAsia="TimesNewRoman"/>
-          <w:color w:val="000000"/>
-          <w:sz w:val="26"/>
-          <w:szCs w:val="26"/>
-        </w:rPr>
-      </w:pPr>
-      <w:r>
-        <w:rPr>
-          <w:rFonts w:eastAsia="TimesNewRoman"/>
-          <w:color w:val="000000"/>
-          <w:sz w:val="26"/>
-          <w:szCs w:val="26"/>
-        </w:rPr>
-        <w:t xml:space="preserve">В ряде публикаций, относящихся преимущественно к 2005—2008 годам можно встретить также нарекания в отношении документации </w:t>
-      </w:r>
-      <w:proofErr w:type="spellStart"/>
-      <w:r>
-        <w:rPr>
-          <w:rFonts w:eastAsia="TimesNewRoman"/>
-          <w:color w:val="000000"/>
-          <w:sz w:val="26"/>
-          <w:szCs w:val="26"/>
-        </w:rPr>
-        <w:t>git</w:t>
-      </w:r>
-      <w:proofErr w:type="spellEnd"/>
-      <w:r>
-        <w:rPr>
-          <w:rFonts w:eastAsia="TimesNewRoman"/>
-          <w:color w:val="000000"/>
-          <w:sz w:val="26"/>
-          <w:szCs w:val="26"/>
-        </w:rPr>
-        <w:t xml:space="preserve">, отсутствия удобной </w:t>
-      </w:r>
-      <w:proofErr w:type="spellStart"/>
-      <w:r>
-        <w:rPr>
-          <w:rFonts w:eastAsia="TimesNewRoman"/>
-          <w:color w:val="000000"/>
-          <w:sz w:val="26"/>
-          <w:szCs w:val="26"/>
-        </w:rPr>
-        <w:t>windows</w:t>
-      </w:r>
-      <w:proofErr w:type="spellEnd"/>
-      <w:r>
-        <w:rPr>
-          <w:rFonts w:eastAsia="TimesNewRoman"/>
-          <w:color w:val="000000"/>
-          <w:sz w:val="26"/>
-          <w:szCs w:val="26"/>
-        </w:rPr>
-        <w:t xml:space="preserve">-версии и удобных графических клиентов. В настоящее время эта критика неактуальна: существует версия </w:t>
-      </w:r>
-      <w:proofErr w:type="spellStart"/>
-      <w:r>
-        <w:rPr>
-          <w:rFonts w:eastAsia="TimesNewRoman"/>
-          <w:color w:val="000000"/>
-          <w:sz w:val="26"/>
-          <w:szCs w:val="26"/>
-        </w:rPr>
-        <w:t>git</w:t>
-      </w:r>
-      <w:proofErr w:type="spellEnd"/>
-      <w:r>
-        <w:rPr>
-          <w:rFonts w:eastAsia="TimesNewRoman"/>
-          <w:color w:val="000000"/>
-          <w:sz w:val="26"/>
-          <w:szCs w:val="26"/>
-        </w:rPr>
-        <w:t xml:space="preserve"> на основе </w:t>
-      </w:r>
-      <w:proofErr w:type="spellStart"/>
-      <w:r>
-        <w:rPr>
-          <w:rFonts w:eastAsia="TimesNewRoman"/>
-          <w:color w:val="000000"/>
-          <w:sz w:val="26"/>
-          <w:szCs w:val="26"/>
-        </w:rPr>
-        <w:fldChar w:fldCharType="begin"/>
-      </w:r>
-      <w:r>
-        <w:rPr>
-          <w:rFonts w:eastAsia="TimesNewRoman"/>
-          <w:color w:val="000000"/>
-          <w:sz w:val="26"/>
-          <w:szCs w:val="26"/>
-        </w:rPr>
-        <w:instrText xml:space="preserve"> HYPERLINK "https://ru.wikipedia.org/wiki/MinGW" \o "MinGW" </w:instrText>
-      </w:r>
-      <w:r>
-        <w:rPr>
-          <w:rFonts w:eastAsia="TimesNewRoman"/>
-          <w:color w:val="000000"/>
-          <w:sz w:val="26"/>
-          <w:szCs w:val="26"/>
-        </w:rPr>
-        <w:fldChar w:fldCharType="separate"/>
-      </w:r>
-      <w:r>
-        <w:rPr>
-          <w:rFonts w:eastAsia="TimesNewRoman"/>
-          <w:color w:val="000000"/>
-          <w:sz w:val="26"/>
-          <w:szCs w:val="26"/>
-        </w:rPr>
-        <w:t>MinGW</w:t>
-      </w:r>
-      <w:proofErr w:type="spellEnd"/>
-      <w:r>
-        <w:rPr>
-          <w:rFonts w:eastAsia="TimesNewRoman"/>
-          <w:color w:val="000000"/>
-          <w:sz w:val="26"/>
-          <w:szCs w:val="26"/>
-        </w:rPr>
-        <w:fldChar w:fldCharType="end"/>
-      </w:r>
-      <w:r>
-        <w:rPr>
-          <w:rFonts w:eastAsia="TimesNewRoman"/>
-          <w:color w:val="000000"/>
-          <w:sz w:val="26"/>
-          <w:szCs w:val="26"/>
-        </w:rPr>
-        <w:t xml:space="preserve"> («родная» сборка под </w:t>
-      </w:r>
-      <w:proofErr w:type="spellStart"/>
-      <w:r>
-        <w:rPr>
-          <w:rFonts w:eastAsia="TimesNewRoman"/>
-          <w:color w:val="000000"/>
-          <w:sz w:val="26"/>
-          <w:szCs w:val="26"/>
-        </w:rPr>
-        <w:t>Windows</w:t>
-      </w:r>
-      <w:proofErr w:type="spellEnd"/>
-      <w:r>
-        <w:rPr>
-          <w:rFonts w:eastAsia="TimesNewRoman"/>
-          <w:color w:val="000000"/>
-          <w:sz w:val="26"/>
-          <w:szCs w:val="26"/>
-        </w:rPr>
-        <w:t xml:space="preserve">), и несколько высококачественных графических клиентов для различных операционных систем, в частности, под </w:t>
-      </w:r>
-      <w:proofErr w:type="spellStart"/>
-      <w:r>
-        <w:rPr>
-          <w:rFonts w:eastAsia="TimesNewRoman"/>
-          <w:color w:val="000000"/>
-          <w:sz w:val="26"/>
-          <w:szCs w:val="26"/>
-        </w:rPr>
-        <w:t>Windows</w:t>
-      </w:r>
-      <w:proofErr w:type="spellEnd"/>
-      <w:r>
-        <w:rPr>
-          <w:rFonts w:eastAsia="TimesNewRoman"/>
-          <w:color w:val="000000"/>
-          <w:sz w:val="26"/>
-          <w:szCs w:val="26"/>
-        </w:rPr>
-        <w:t xml:space="preserve"> имеется клиент </w:t>
-      </w:r>
-      <w:proofErr w:type="spellStart"/>
-      <w:r>
-        <w:rPr>
-          <w:rFonts w:eastAsia="TimesNewRoman"/>
-          <w:color w:val="000000"/>
-          <w:sz w:val="26"/>
-          <w:szCs w:val="26"/>
-        </w:rPr>
-        <w:fldChar w:fldCharType="begin"/>
-      </w:r>
-      <w:r>
-        <w:rPr>
-          <w:rFonts w:eastAsia="TimesNewRoman"/>
-          <w:color w:val="000000"/>
-          <w:sz w:val="26"/>
-          <w:szCs w:val="26"/>
-        </w:rPr>
-        <w:instrText xml:space="preserve"> HYPERLINK "https://ru.wikipedia.org/wiki/TortoiseGit" \o "TortoiseGit" </w:instrText>
-      </w:r>
-      <w:r>
-        <w:rPr>
-          <w:rFonts w:eastAsia="TimesNewRoman"/>
-          <w:color w:val="000000"/>
-          <w:sz w:val="26"/>
-          <w:szCs w:val="26"/>
-        </w:rPr>
-        <w:fldChar w:fldCharType="separate"/>
-      </w:r>
-      <w:r>
-        <w:rPr>
-          <w:rFonts w:eastAsia="TimesNewRoman"/>
-          <w:color w:val="000000"/>
-          <w:sz w:val="26"/>
-          <w:szCs w:val="26"/>
-        </w:rPr>
-        <w:t>TortoiseGit</w:t>
-      </w:r>
-      <w:proofErr w:type="spellEnd"/>
-      <w:r>
-        <w:rPr>
-          <w:rFonts w:eastAsia="TimesNewRoman"/>
-          <w:color w:val="000000"/>
-          <w:sz w:val="26"/>
-          <w:szCs w:val="26"/>
-        </w:rPr>
-        <w:fldChar w:fldCharType="end"/>
-      </w:r>
-      <w:r>
-        <w:rPr>
-          <w:rFonts w:eastAsia="TimesNewRoman"/>
-          <w:color w:val="000000"/>
-          <w:sz w:val="26"/>
-          <w:szCs w:val="26"/>
-        </w:rPr>
-        <w:t>, идеологически очень близкий к широко распространённому </w:t>
-      </w:r>
-      <w:proofErr w:type="spellStart"/>
-      <w:r>
-        <w:rPr>
-          <w:rFonts w:eastAsia="TimesNewRoman"/>
-          <w:color w:val="000000"/>
-          <w:sz w:val="26"/>
-          <w:szCs w:val="26"/>
-        </w:rPr>
-        <w:fldChar w:fldCharType="begin"/>
-      </w:r>
-      <w:r>
-        <w:rPr>
-          <w:rFonts w:eastAsia="TimesNewRoman"/>
-          <w:color w:val="000000"/>
-          <w:sz w:val="26"/>
-          <w:szCs w:val="26"/>
-        </w:rPr>
-        <w:instrText xml:space="preserve"> HYPERLINK "https://ru.wikipedia.org/wiki/TortoiseSVN" \o "TortoiseSVN" </w:instrText>
-      </w:r>
-      <w:r>
-        <w:rPr>
-          <w:rFonts w:eastAsia="TimesNewRoman"/>
-          <w:color w:val="000000"/>
-          <w:sz w:val="26"/>
-          <w:szCs w:val="26"/>
-        </w:rPr>
-        <w:fldChar w:fldCharType="separate"/>
-      </w:r>
-      <w:r>
-        <w:rPr>
-          <w:rFonts w:eastAsia="TimesNewRoman"/>
-          <w:color w:val="000000"/>
-          <w:sz w:val="26"/>
-          <w:szCs w:val="26"/>
-        </w:rPr>
-        <w:t>TortoiseSVN</w:t>
-      </w:r>
-      <w:proofErr w:type="spellEnd"/>
-      <w:r>
-        <w:rPr>
-          <w:rFonts w:eastAsia="TimesNewRoman"/>
-          <w:color w:val="000000"/>
-          <w:sz w:val="26"/>
-          <w:szCs w:val="26"/>
-        </w:rPr>
-        <w:fldChar w:fldCharType="end"/>
-      </w:r>
-      <w:r>
-        <w:rPr>
-          <w:rFonts w:eastAsia="TimesNewRoman"/>
-          <w:color w:val="000000"/>
-          <w:sz w:val="26"/>
-          <w:szCs w:val="26"/>
-        </w:rPr>
-        <w:t xml:space="preserve"> — клиенту SVN, встраиваемому в оболочку </w:t>
-      </w:r>
-      <w:proofErr w:type="spellStart"/>
-      <w:r>
-        <w:rPr>
-          <w:rFonts w:eastAsia="TimesNewRoman"/>
-          <w:color w:val="000000"/>
-          <w:sz w:val="26"/>
-          <w:szCs w:val="26"/>
-        </w:rPr>
-        <w:t>Windows</w:t>
-      </w:r>
-      <w:proofErr w:type="spellEnd"/>
-      <w:r>
-        <w:rPr>
-          <w:rFonts w:eastAsia="TimesNewRoman"/>
-          <w:color w:val="000000"/>
-          <w:sz w:val="26"/>
-          <w:szCs w:val="26"/>
-        </w:rPr>
-        <w:t>.</w:t>
+        <w:t xml:space="preserve">Контролируют права доступа пользователей, разрешая или запрещая чтение </w:t>
+      </w:r>
+      <w:r>
+        <w:rPr>
+          <w:rFonts w:eastAsia="TimesNewRoman"/>
+          <w:color w:val="000000"/>
+          <w:sz w:val="26"/>
+          <w:szCs w:val="26"/>
+        </w:rPr>
+        <w:t>и/</w:t>
+      </w:r>
+      <w:r>
+        <w:rPr>
+          <w:rFonts w:eastAsia="TimesNewRoman"/>
+          <w:color w:val="000000"/>
+          <w:sz w:val="26"/>
+          <w:szCs w:val="26"/>
+        </w:rPr>
+        <w:t>или изменение данных, в зависимости от того, кто запрашивает это действие.</w:t>
       </w:r>
     </w:p>
     <w:p>
@@ -3972,7 +2464,6 @@
           <w:szCs w:val="26"/>
         </w:rPr>
       </w:pPr>
-      <w:bookmarkStart w:id="2" w:name="_Toc264359868"/>
       <w:r>
         <w:rPr>
           <w:b/>
@@ -3980,8 +2471,7 @@
           <w:sz w:val="26"/>
           <w:szCs w:val="26"/>
         </w:rPr>
-        <w:lastRenderedPageBreak/>
-        <w:t>1.</w:t>
+        <w:t xml:space="preserve"> </w:t>
       </w:r>
       <w:r>
         <w:rPr>
@@ -3990,7 +2480,7 @@
           <w:sz w:val="26"/>
           <w:szCs w:val="26"/>
         </w:rPr>
-        <w:t>5</w:t>
+        <w:t>1.</w:t>
       </w:r>
       <w:r>
         <w:rPr>
@@ -3999,9 +2489,18 @@
           <w:sz w:val="26"/>
           <w:szCs w:val="26"/>
         </w:rPr>
+        <w:t>5</w:t>
+      </w:r>
+      <w:r>
+        <w:rPr>
+          <w:b/>
+          <w:bCs/>
+          <w:sz w:val="26"/>
+          <w:szCs w:val="26"/>
+        </w:rPr>
         <w:t xml:space="preserve"> Жизненный цикл программного продукта </w:t>
       </w:r>
-      <w:bookmarkEnd w:id="2"/>
+      <w:bookmarkEnd w:id="1"/>
     </w:p>
     <w:p>
       <w:pPr>
@@ -4107,7 +2606,17 @@
           <w:sz w:val="26"/>
           <w:szCs w:val="26"/>
         </w:rPr>
-        <w:t xml:space="preserve">Модель жизненного цикла описывает различные состояния системы, начиная с момента возникновения необходимости в данной системе и заканчивая моментом ее выхода из эксплуатации. Модель жизненного цикла – это структура, содержащая процессы, действия и задачи, которые осуществляются в ходе разработки, функционирования и сопровождения программного </w:t>
+        <w:t xml:space="preserve">Модель жизненного цикла описывает различные состояния системы, начиная с момента возникновения необходимости в данной системе и заканчивая моментом ее </w:t>
+      </w:r>
+      <w:r>
+        <w:rPr>
+          <w:rFonts w:eastAsia="TimesNewRoman"/>
+          <w:color w:val="000000"/>
+          <w:sz w:val="26"/>
+          <w:szCs w:val="26"/>
+        </w:rPr>
+        <w:lastRenderedPageBreak/>
+        <w:t xml:space="preserve">выхода из эксплуатации. Модель жизненного цикла – это структура, содержащая процессы, действия и задачи, которые осуществляются в ходе разработки, функционирования и сопровождения программного </w:t>
       </w:r>
       <w:r>
         <w:rPr>
@@ -4270,7 +2779,7 @@
                     </pic:cNvPicPr>
                   </pic:nvPicPr>
                   <pic:blipFill>
-                    <a:blip r:embed="rId18">
+                    <a:blip r:embed="rId11">
                       <a:extLst>
                         <a:ext uri="{28A0092B-C50C-407E-A947-70E740481C1C}">
                           <a14:useLocalDpi xmlns:a14="http://schemas.microsoft.com/office/drawing/2010/main" val="0"/>
@@ -4376,8 +2885,43 @@
           <w:sz w:val="26"/>
           <w:szCs w:val="26"/>
         </w:rPr>
-        <w:t xml:space="preserve">Следуя каскадной модели, разработчик переходит от одной стадии к другой строго последовательно. Сначала полностью завершается этап «определение требований», в результате чего получается список требований к ПО. После того как требования </w:t>
-      </w:r>
+        <w:t>Следуя каскадной модели, разработчик переходит от одной стадии к другой строго последовательно. Сначала полностью завершается этап «определение требований», в результате чего получается список требований к ПО. После того как требования полностью определены, происходит переход к проектированию, в ходе которого создаются документы, подробно описывающие для программистов способ и план реализации указанных требований. После того как проектирование полностью выполнено, программистами выполняется реализация полученного проекта. На следующей стадии процесса происходит интеграция отдельных компонентов, разрабатываемых различными командами программистов. После того как реализация и интеграция завершены, производится тестирование и отладка продукта; на этой стадии устраняются все недочёты, появившиеся на предыдущих стадиях разработки. После этого программный продукт внедряется и обеспечивается его поддержка — внесение новой функциональности и устранение ошибок.</w:t>
+      </w:r>
+    </w:p>
+    <w:p>
+      <w:pPr>
+        <w:spacing w:line="288" w:lineRule="auto"/>
+        <w:ind w:firstLine="709"/>
+        <w:jc w:val="both"/>
+        <w:rPr>
+          <w:rFonts w:eastAsia="TimesNewRoman"/>
+          <w:color w:val="000000"/>
+          <w:sz w:val="26"/>
+          <w:szCs w:val="26"/>
+        </w:rPr>
+      </w:pPr>
+      <w:r>
+        <w:rPr>
+          <w:rFonts w:eastAsia="TimesNewRoman"/>
+          <w:color w:val="000000"/>
+          <w:sz w:val="26"/>
+          <w:szCs w:val="26"/>
+        </w:rPr>
+        <w:t>Тем самым, каскадная модель подразумевает, что переход от одной фазы разработки к другой происходит только после полного и успешного завершения предыдущей фазы, и что переходов назад либо вперёд или перекрытия фаз — не происходит.</w:t>
+      </w:r>
+    </w:p>
+    <w:p>
+      <w:pPr>
+        <w:spacing w:line="288" w:lineRule="auto"/>
+        <w:ind w:firstLine="709"/>
+        <w:jc w:val="both"/>
+        <w:rPr>
+          <w:rFonts w:eastAsia="TimesNewRoman"/>
+          <w:color w:val="000000"/>
+          <w:sz w:val="26"/>
+          <w:szCs w:val="26"/>
+        </w:rPr>
+      </w:pPr>
       <w:r>
         <w:rPr>
           <w:rFonts w:eastAsia="TimesNewRoman"/>
@@ -4386,64 +2930,6 @@
           <w:szCs w:val="26"/>
         </w:rPr>
         <w:lastRenderedPageBreak/>
-        <w:t>полностью определены, происходит переход к проектированию, в ходе которого создаются документы, подробно описывающие для программистов способ и план реализации указанных требований. После того как проектирование полностью выполнено, программистами выполняется реализация полученного проекта. На следующей стадии процесса происходит интеграция отдельных компонентов, разрабатываемых различными командами программистов. После того как реализация и интеграция завершены, производится тестирование и отладка продукта; на этой стадии устраняются все недочёты, появившиеся на предыдущих стадиях разработки. После этого программный продукт внедряется и обеспечивается его поддержка — внесение новой функциональности и устранение ошибок.</w:t>
-      </w:r>
-    </w:p>
-    <w:p>
-      <w:pPr>
-        <w:spacing w:line="288" w:lineRule="auto"/>
-        <w:ind w:firstLine="709"/>
-        <w:jc w:val="both"/>
-        <w:rPr>
-          <w:rFonts w:eastAsia="TimesNewRoman"/>
-          <w:color w:val="000000"/>
-          <w:sz w:val="26"/>
-          <w:szCs w:val="26"/>
-        </w:rPr>
-      </w:pPr>
-      <w:r>
-        <w:rPr>
-          <w:rFonts w:eastAsia="TimesNewRoman"/>
-          <w:color w:val="000000"/>
-          <w:sz w:val="26"/>
-          <w:szCs w:val="26"/>
-        </w:rPr>
-        <w:t>Тем самым, каскадная модель подразумевает, что переход от одной фазы разработки к другой происходит только после полного и успешного завершения предыдущей фазы, и что переходов назад либо вперёд или перекрытия фаз — не происходит.</w:t>
-      </w:r>
-    </w:p>
-    <w:p>
-      <w:pPr>
-        <w:keepNext/>
-        <w:spacing w:line="288" w:lineRule="auto"/>
-        <w:ind w:firstLine="709"/>
-        <w:jc w:val="both"/>
-        <w:rPr>
-          <w:rFonts w:eastAsia="TimesNewRoman"/>
-          <w:color w:val="000000"/>
-          <w:sz w:val="26"/>
-          <w:szCs w:val="26"/>
-        </w:rPr>
-      </w:pPr>
-    </w:p>
-    <w:p>
-      <w:pPr>
-        <w:spacing w:line="288" w:lineRule="auto"/>
-        <w:ind w:firstLine="709"/>
-        <w:jc w:val="both"/>
-        <w:rPr>
-          <w:rFonts w:eastAsia="TimesNewRoman"/>
-          <w:color w:val="000000"/>
-          <w:sz w:val="26"/>
-          <w:szCs w:val="26"/>
-        </w:rPr>
-      </w:pPr>
-      <w:r>
-        <w:rPr>
-          <w:rFonts w:eastAsia="TimesNewRoman"/>
-          <w:color w:val="000000"/>
-          <w:sz w:val="26"/>
-          <w:szCs w:val="26"/>
-        </w:rPr>
         <w:sym w:font="Symbol" w:char="F02D"/>
       </w:r>
       <w:r>
@@ -4564,7 +3050,7 @@
                     </pic:cNvPicPr>
                   </pic:nvPicPr>
                   <pic:blipFill>
-                    <a:blip r:embed="rId19">
+                    <a:blip r:embed="rId12">
                       <a:extLst>
                         <a:ext uri="{28A0092B-C50C-407E-A947-70E740481C1C}">
                           <a14:useLocalDpi xmlns:a14="http://schemas.microsoft.com/office/drawing/2010/main" val="0"/>
@@ -4743,17 +3229,7 @@
           <w:sz w:val="26"/>
           <w:szCs w:val="26"/>
         </w:rPr>
-        <w:t xml:space="preserve">пиральная модель. Жизненный цикл напоминает спираль – на каждом витке выполняется создание очередной версии продукта, конкретизируются и уточняются </w:t>
-      </w:r>
-      <w:r>
-        <w:rPr>
-          <w:rFonts w:eastAsia="TimesNewRoman"/>
-          <w:color w:val="000000"/>
-          <w:sz w:val="26"/>
-          <w:szCs w:val="26"/>
-        </w:rPr>
-        <w:lastRenderedPageBreak/>
-        <w:t>требования, определяется качество и планируются работы следующего витка. Особое внимание уделяется начальным этапам разработки – анализу и проектированию, где реализация тех или иных технических проверяется путем создания прототипов. Пример спирально модели изображен на рисунке 1.4.</w:t>
+        <w:t>пиральная модель. Жизненный цикл напоминает спираль – на каждом витке выполняется создание очередной версии продукта, конкретизируются и уточняются требования, определяется качество и планируются работы следующего витка. Особое внимание уделяется начальным этапам разработки – анализу и проектированию, где реализация тех или иных технических проверяется путем создания прототипов. Пример спирально модели изображен на рисунке 1.4.</w:t>
       </w:r>
     </w:p>
     <w:p>
@@ -4810,7 +3286,7 @@
                     </pic:cNvPicPr>
                   </pic:nvPicPr>
                   <pic:blipFill>
-                    <a:blip r:embed="rId20">
+                    <a:blip r:embed="rId13">
                       <a:extLst>
                         <a:ext uri="{28A0092B-C50C-407E-A947-70E740481C1C}">
                           <a14:useLocalDpi xmlns:a14="http://schemas.microsoft.com/office/drawing/2010/main" val="0"/>
@@ -4928,7 +3404,34 @@
         </w:rPr>
         <w:t> </w:t>
       </w:r>
-      <w:bookmarkStart w:id="3" w:name="keyword22"/>
+      <w:bookmarkStart w:id="2" w:name="keyword22"/>
+      <w:bookmarkEnd w:id="2"/>
+      <w:r>
+        <w:rPr>
+          <w:rFonts w:eastAsia="TimesNewRoman"/>
+          <w:sz w:val="26"/>
+          <w:szCs w:val="26"/>
+        </w:rPr>
+        <w:t>цикла </w:t>
+      </w:r>
+      <w:r>
+        <w:rPr>
+          <w:rFonts w:eastAsia="TimesNewRoman"/>
+          <w:color w:val="000000"/>
+          <w:sz w:val="26"/>
+          <w:szCs w:val="26"/>
+        </w:rPr>
+        <w:t>-</w:t>
+      </w:r>
+      <w:r>
+        <w:rPr>
+          <w:rFonts w:eastAsia="TimesNewRoman"/>
+          <w:sz w:val="26"/>
+          <w:szCs w:val="26"/>
+        </w:rPr>
+        <w:t> </w:t>
+      </w:r>
+      <w:bookmarkStart w:id="3" w:name="keyword23"/>
       <w:bookmarkEnd w:id="3"/>
       <w:r>
         <w:rPr>
@@ -4936,16 +3439,16 @@
           <w:sz w:val="26"/>
           <w:szCs w:val="26"/>
         </w:rPr>
-        <w:t>цикла </w:t>
-      </w:r>
-      <w:r>
-        <w:rPr>
-          <w:rFonts w:eastAsia="TimesNewRoman"/>
-          <w:color w:val="000000"/>
-          <w:sz w:val="26"/>
-          <w:szCs w:val="26"/>
-        </w:rPr>
-        <w:t>-</w:t>
+        <w:t>определение </w:t>
+      </w:r>
+      <w:r>
+        <w:rPr>
+          <w:rFonts w:eastAsia="TimesNewRoman"/>
+          <w:color w:val="000000"/>
+          <w:sz w:val="26"/>
+          <w:szCs w:val="26"/>
+        </w:rPr>
+        <w:t>момента перехода на следующий этап. Для ее решения вводятся временные ограничения на каждый из этапов</w:t>
       </w:r>
       <w:r>
         <w:rPr>
@@ -4955,7 +3458,7 @@
         </w:rPr>
         <w:t> </w:t>
       </w:r>
-      <w:bookmarkStart w:id="4" w:name="keyword23"/>
+      <w:bookmarkStart w:id="4" w:name="keyword24"/>
       <w:bookmarkEnd w:id="4"/>
       <w:r>
         <w:rPr>
@@ -4963,43 +3466,27 @@
           <w:sz w:val="26"/>
           <w:szCs w:val="26"/>
         </w:rPr>
-        <w:t>определение </w:t>
-      </w:r>
-      <w:r>
-        <w:rPr>
-          <w:rFonts w:eastAsia="TimesNewRoman"/>
-          <w:color w:val="000000"/>
-          <w:sz w:val="26"/>
-          <w:szCs w:val="26"/>
-        </w:rPr>
-        <w:t>момента перехода на следующий этап. Для ее решения вводятся временные ограничения на каждый из этапов</w:t>
-      </w:r>
-      <w:r>
-        <w:rPr>
-          <w:rFonts w:eastAsia="TimesNewRoman"/>
-          <w:sz w:val="26"/>
-          <w:szCs w:val="26"/>
-        </w:rPr>
-        <w:t> </w:t>
-      </w:r>
-      <w:bookmarkStart w:id="5" w:name="keyword24"/>
+        <w:t>жизненного цикла</w:t>
+      </w:r>
+      <w:r>
+        <w:rPr>
+          <w:rFonts w:eastAsia="TimesNewRoman"/>
+          <w:color w:val="000000"/>
+          <w:sz w:val="26"/>
+          <w:szCs w:val="26"/>
+        </w:rPr>
+        <w:t>, и переход осуществляется в соответствии с планом, даже если не вся запланиров</w:t>
+      </w:r>
+      <w:bookmarkStart w:id="5" w:name="_GoBack"/>
       <w:bookmarkEnd w:id="5"/>
       <w:r>
         <w:rPr>
           <w:rFonts w:eastAsia="TimesNewRoman"/>
-          <w:sz w:val="26"/>
-          <w:szCs w:val="26"/>
-        </w:rPr>
-        <w:t>жизненного цикла</w:t>
-      </w:r>
-      <w:r>
-        <w:rPr>
-          <w:rFonts w:eastAsia="TimesNewRoman"/>
-          <w:color w:val="000000"/>
-          <w:sz w:val="26"/>
-          <w:szCs w:val="26"/>
-        </w:rPr>
-        <w:t>, и переход осуществляется в соответствии с планом, даже если не вся запланированная работа закончена. Планирование производится на основе статистических данных, полученных в предыдущих проектах, и личного опыта разработчиков.</w:t>
+          <w:color w:val="000000"/>
+          <w:sz w:val="26"/>
+          <w:szCs w:val="26"/>
+        </w:rPr>
+        <w:t>анная работа закончена. Планирование производится на основе статистических данных, полученных в предыдущих проектах, и личного опыта разработчиков.</w:t>
       </w:r>
     </w:p>
     <w:p>
@@ -5040,7 +3527,7 @@
     </w:p>
     <w:p/>
     <w:sectPr>
-      <w:headerReference w:type="default" r:id="rId21"/>
+      <w:headerReference w:type="default" r:id="rId14"/>
       <w:pgSz w:w="11906" w:h="16838" w:code="9"/>
       <w:pgMar w:top="851" w:right="567" w:bottom="1701" w:left="1418" w:header="0" w:footer="0" w:gutter="0"/>
       <w:pgNumType w:start="5"/>
@@ -6041,7 +4528,7 @@
                                   <w:rPr>
                                     <w:noProof/>
                                   </w:rPr>
-                                  <w:t>8</w:t>
+                                  <w:t>12</w:t>
                                 </w:r>
                                 <w:r>
                                   <w:rPr>
@@ -6340,7 +4827,7 @@
                             <w:rPr>
                               <w:noProof/>
                             </w:rPr>
-                            <w:t>8</w:t>
+                            <w:t>12</w:t>
                           </w:r>
                           <w:r>
                             <w:rPr>
@@ -6526,6 +5013,155 @@
     </w:lvl>
   </w:abstractNum>
   <w:abstractNum w:abstractNumId="1" w15:restartNumberingAfterBreak="0">
+    <w:nsid w:val="059C6A36"/>
+    <w:multiLevelType w:val="multilevel"/>
+    <w:tmpl w:val="D972846A"/>
+    <w:lvl w:ilvl="0">
+      <w:start w:val="1"/>
+      <w:numFmt w:val="bullet"/>
+      <w:lvlText w:val=""/>
+      <w:lvlJc w:val="left"/>
+      <w:pPr>
+        <w:tabs>
+          <w:tab w:val="num" w:pos="720"/>
+        </w:tabs>
+        <w:ind w:left="720" w:hanging="360"/>
+      </w:pPr>
+      <w:rPr>
+        <w:rFonts w:ascii="Symbol" w:hAnsi="Symbol" w:hint="default"/>
+        <w:sz w:val="20"/>
+      </w:rPr>
+    </w:lvl>
+    <w:lvl w:ilvl="1" w:tentative="1">
+      <w:start w:val="1"/>
+      <w:numFmt w:val="bullet"/>
+      <w:lvlText w:val=""/>
+      <w:lvlJc w:val="left"/>
+      <w:pPr>
+        <w:tabs>
+          <w:tab w:val="num" w:pos="1440"/>
+        </w:tabs>
+        <w:ind w:left="1440" w:hanging="360"/>
+      </w:pPr>
+      <w:rPr>
+        <w:rFonts w:ascii="Symbol" w:hAnsi="Symbol" w:hint="default"/>
+        <w:sz w:val="20"/>
+      </w:rPr>
+    </w:lvl>
+    <w:lvl w:ilvl="2" w:tentative="1">
+      <w:start w:val="1"/>
+      <w:numFmt w:val="bullet"/>
+      <w:lvlText w:val=""/>
+      <w:lvlJc w:val="left"/>
+      <w:pPr>
+        <w:tabs>
+          <w:tab w:val="num" w:pos="2160"/>
+        </w:tabs>
+        <w:ind w:left="2160" w:hanging="360"/>
+      </w:pPr>
+      <w:rPr>
+        <w:rFonts w:ascii="Symbol" w:hAnsi="Symbol" w:hint="default"/>
+        <w:sz w:val="20"/>
+      </w:rPr>
+    </w:lvl>
+    <w:lvl w:ilvl="3" w:tentative="1">
+      <w:start w:val="1"/>
+      <w:numFmt w:val="bullet"/>
+      <w:lvlText w:val=""/>
+      <w:lvlJc w:val="left"/>
+      <w:pPr>
+        <w:tabs>
+          <w:tab w:val="num" w:pos="2880"/>
+        </w:tabs>
+        <w:ind w:left="2880" w:hanging="360"/>
+      </w:pPr>
+      <w:rPr>
+        <w:rFonts w:ascii="Symbol" w:hAnsi="Symbol" w:hint="default"/>
+        <w:sz w:val="20"/>
+      </w:rPr>
+    </w:lvl>
+    <w:lvl w:ilvl="4" w:tentative="1">
+      <w:start w:val="1"/>
+      <w:numFmt w:val="bullet"/>
+      <w:lvlText w:val=""/>
+      <w:lvlJc w:val="left"/>
+      <w:pPr>
+        <w:tabs>
+          <w:tab w:val="num" w:pos="3600"/>
+        </w:tabs>
+        <w:ind w:left="3600" w:hanging="360"/>
+      </w:pPr>
+      <w:rPr>
+        <w:rFonts w:ascii="Symbol" w:hAnsi="Symbol" w:hint="default"/>
+        <w:sz w:val="20"/>
+      </w:rPr>
+    </w:lvl>
+    <w:lvl w:ilvl="5" w:tentative="1">
+      <w:start w:val="1"/>
+      <w:numFmt w:val="bullet"/>
+      <w:lvlText w:val=""/>
+      <w:lvlJc w:val="left"/>
+      <w:pPr>
+        <w:tabs>
+          <w:tab w:val="num" w:pos="4320"/>
+        </w:tabs>
+        <w:ind w:left="4320" w:hanging="360"/>
+      </w:pPr>
+      <w:rPr>
+        <w:rFonts w:ascii="Symbol" w:hAnsi="Symbol" w:hint="default"/>
+        <w:sz w:val="20"/>
+      </w:rPr>
+    </w:lvl>
+    <w:lvl w:ilvl="6" w:tentative="1">
+      <w:start w:val="1"/>
+      <w:numFmt w:val="bullet"/>
+      <w:lvlText w:val=""/>
+      <w:lvlJc w:val="left"/>
+      <w:pPr>
+        <w:tabs>
+          <w:tab w:val="num" w:pos="5040"/>
+        </w:tabs>
+        <w:ind w:left="5040" w:hanging="360"/>
+      </w:pPr>
+      <w:rPr>
+        <w:rFonts w:ascii="Symbol" w:hAnsi="Symbol" w:hint="default"/>
+        <w:sz w:val="20"/>
+      </w:rPr>
+    </w:lvl>
+    <w:lvl w:ilvl="7" w:tentative="1">
+      <w:start w:val="1"/>
+      <w:numFmt w:val="bullet"/>
+      <w:lvlText w:val=""/>
+      <w:lvlJc w:val="left"/>
+      <w:pPr>
+        <w:tabs>
+          <w:tab w:val="num" w:pos="5760"/>
+        </w:tabs>
+        <w:ind w:left="5760" w:hanging="360"/>
+      </w:pPr>
+      <w:rPr>
+        <w:rFonts w:ascii="Symbol" w:hAnsi="Symbol" w:hint="default"/>
+        <w:sz w:val="20"/>
+      </w:rPr>
+    </w:lvl>
+    <w:lvl w:ilvl="8" w:tentative="1">
+      <w:start w:val="1"/>
+      <w:numFmt w:val="bullet"/>
+      <w:lvlText w:val=""/>
+      <w:lvlJc w:val="left"/>
+      <w:pPr>
+        <w:tabs>
+          <w:tab w:val="num" w:pos="6480"/>
+        </w:tabs>
+        <w:ind w:left="6480" w:hanging="360"/>
+      </w:pPr>
+      <w:rPr>
+        <w:rFonts w:ascii="Symbol" w:hAnsi="Symbol" w:hint="default"/>
+        <w:sz w:val="20"/>
+      </w:rPr>
+    </w:lvl>
+  </w:abstractNum>
+  <w:abstractNum w:abstractNumId="2" w15:restartNumberingAfterBreak="0">
     <w:nsid w:val="0BDD5C30"/>
     <w:multiLevelType w:val="multilevel"/>
     <w:tmpl w:val="F1363DEC"/>
@@ -6674,7 +5310,7 @@
       </w:rPr>
     </w:lvl>
   </w:abstractNum>
-  <w:abstractNum w:abstractNumId="2" w15:restartNumberingAfterBreak="0">
+  <w:abstractNum w:abstractNumId="3" w15:restartNumberingAfterBreak="0">
     <w:nsid w:val="0EB55DA3"/>
     <w:multiLevelType w:val="multilevel"/>
     <w:tmpl w:val="0F187D5A"/>
@@ -6787,7 +5423,7 @@
       </w:rPr>
     </w:lvl>
   </w:abstractNum>
-  <w:abstractNum w:abstractNumId="3" w15:restartNumberingAfterBreak="0">
+  <w:abstractNum w:abstractNumId="4" w15:restartNumberingAfterBreak="0">
     <w:nsid w:val="260D741B"/>
     <w:multiLevelType w:val="multilevel"/>
     <w:tmpl w:val="18D291A4"/>
@@ -6936,7 +5572,7 @@
       </w:rPr>
     </w:lvl>
   </w:abstractNum>
-  <w:abstractNum w:abstractNumId="4" w15:restartNumberingAfterBreak="0">
+  <w:abstractNum w:abstractNumId="5" w15:restartNumberingAfterBreak="0">
     <w:nsid w:val="2B2F5394"/>
     <w:multiLevelType w:val="multilevel"/>
     <w:tmpl w:val="4B00C2F4"/>
@@ -7085,7 +5721,7 @@
       </w:rPr>
     </w:lvl>
   </w:abstractNum>
-  <w:abstractNum w:abstractNumId="5" w15:restartNumberingAfterBreak="0">
+  <w:abstractNum w:abstractNumId="6" w15:restartNumberingAfterBreak="0">
     <w:nsid w:val="2D913CDC"/>
     <w:multiLevelType w:val="hybridMultilevel"/>
     <w:tmpl w:val="E5487EEA"/>
@@ -7198,7 +5834,7 @@
       </w:rPr>
     </w:lvl>
   </w:abstractNum>
-  <w:abstractNum w:abstractNumId="6" w15:restartNumberingAfterBreak="0">
+  <w:abstractNum w:abstractNumId="7" w15:restartNumberingAfterBreak="0">
     <w:nsid w:val="2EE5488C"/>
     <w:multiLevelType w:val="hybridMultilevel"/>
     <w:tmpl w:val="C7E4E8A4"/>
@@ -7311,7 +5947,7 @@
       </w:rPr>
     </w:lvl>
   </w:abstractNum>
-  <w:abstractNum w:abstractNumId="7" w15:restartNumberingAfterBreak="0">
+  <w:abstractNum w:abstractNumId="8" w15:restartNumberingAfterBreak="0">
     <w:nsid w:val="63F45115"/>
     <w:multiLevelType w:val="hybridMultilevel"/>
     <w:tmpl w:val="C68EEAB8"/>
@@ -7424,7 +6060,7 @@
       </w:rPr>
     </w:lvl>
   </w:abstractNum>
-  <w:abstractNum w:abstractNumId="8" w15:restartNumberingAfterBreak="0">
+  <w:abstractNum w:abstractNumId="9" w15:restartNumberingAfterBreak="0">
     <w:nsid w:val="69453ADC"/>
     <w:multiLevelType w:val="hybridMultilevel"/>
     <w:tmpl w:val="A5C051C4"/>
@@ -7537,7 +6173,7 @@
       </w:rPr>
     </w:lvl>
   </w:abstractNum>
-  <w:abstractNum w:abstractNumId="9" w15:restartNumberingAfterBreak="0">
+  <w:abstractNum w:abstractNumId="10" w15:restartNumberingAfterBreak="0">
     <w:nsid w:val="6BEE5919"/>
     <w:multiLevelType w:val="hybridMultilevel"/>
     <w:tmpl w:val="B18CC24A"/>
@@ -7650,7 +6286,7 @@
       </w:rPr>
     </w:lvl>
   </w:abstractNum>
-  <w:abstractNum w:abstractNumId="10" w15:restartNumberingAfterBreak="0">
+  <w:abstractNum w:abstractNumId="11" w15:restartNumberingAfterBreak="0">
     <w:nsid w:val="6EF62E2A"/>
     <w:multiLevelType w:val="multilevel"/>
     <w:tmpl w:val="9D7ADA04"/>
@@ -7800,37 +6436,40 @@
     </w:lvl>
   </w:abstractNum>
   <w:num w:numId="1">
-    <w:abstractNumId w:val="7"/>
+    <w:abstractNumId w:val="8"/>
   </w:num>
   <w:num w:numId="2">
-    <w:abstractNumId w:val="9"/>
+    <w:abstractNumId w:val="10"/>
   </w:num>
   <w:num w:numId="3">
-    <w:abstractNumId w:val="5"/>
+    <w:abstractNumId w:val="6"/>
   </w:num>
   <w:num w:numId="4">
     <w:abstractNumId w:val="0"/>
   </w:num>
   <w:num w:numId="5">
+    <w:abstractNumId w:val="5"/>
+  </w:num>
+  <w:num w:numId="6">
+    <w:abstractNumId w:val="11"/>
+  </w:num>
+  <w:num w:numId="7">
     <w:abstractNumId w:val="4"/>
   </w:num>
-  <w:num w:numId="6">
-    <w:abstractNumId w:val="10"/>
+  <w:num w:numId="8">
+    <w:abstractNumId w:val="2"/>
   </w:num>
-  <w:num w:numId="7">
+  <w:num w:numId="9">
     <w:abstractNumId w:val="3"/>
   </w:num>
-  <w:num w:numId="8">
-    <w:abstractNumId w:val="1"/>
-  </w:num>
-  <w:num w:numId="9">
-    <w:abstractNumId w:val="2"/>
-  </w:num>
   <w:num w:numId="10">
-    <w:abstractNumId w:val="6"/>
+    <w:abstractNumId w:val="7"/>
   </w:num>
   <w:num w:numId="11">
-    <w:abstractNumId w:val="8"/>
+    <w:abstractNumId w:val="9"/>
+  </w:num>
+  <w:num w:numId="12">
+    <w:abstractNumId w:val="1"/>
   </w:num>
 </w:numbering>
 </file>

</xml_diff>

<commit_message>
Styling adjustments for the first three parts
</commit_message>
<xml_diff>
--- a/Docs/1. Концепция программной системы.docx
+++ b/Docs/1. Концепция программной системы.docx
@@ -4,7 +4,7 @@
   <w:body>
     <w:p>
       <w:pPr>
-        <w:spacing w:after="100" w:afterAutospacing="1" w:line="288" w:lineRule="auto"/>
+        <w:spacing w:after="100" w:afterAutospacing="1" w:line="312" w:lineRule="auto"/>
         <w:ind w:firstLine="709"/>
         <w:jc w:val="both"/>
         <w:rPr>
@@ -49,7 +49,7 @@
           <w:tab w:val="clear" w:pos="4153"/>
           <w:tab w:val="clear" w:pos="8306"/>
         </w:tabs>
-        <w:spacing w:after="100" w:afterAutospacing="1" w:line="288" w:lineRule="auto"/>
+        <w:spacing w:after="100" w:afterAutospacing="1" w:line="312" w:lineRule="auto"/>
         <w:rPr>
           <w:b/>
           <w:sz w:val="26"/>
@@ -67,7 +67,7 @@
     </w:p>
     <w:p>
       <w:pPr>
-        <w:spacing w:line="288" w:lineRule="auto"/>
+        <w:spacing w:line="312" w:lineRule="auto"/>
         <w:ind w:firstLine="709"/>
         <w:jc w:val="both"/>
         <w:rPr>
@@ -89,7 +89,7 @@
     </w:p>
     <w:p>
       <w:pPr>
-        <w:spacing w:line="288" w:lineRule="auto"/>
+        <w:spacing w:line="312" w:lineRule="auto"/>
         <w:ind w:firstLine="709"/>
         <w:jc w:val="both"/>
         <w:rPr>
@@ -122,7 +122,7 @@
     </w:p>
     <w:p>
       <w:pPr>
-        <w:spacing w:line="288" w:lineRule="auto"/>
+        <w:spacing w:line="312" w:lineRule="auto"/>
         <w:ind w:firstLine="709"/>
         <w:jc w:val="both"/>
         <w:rPr>
@@ -144,7 +144,7 @@
     </w:p>
     <w:p>
       <w:pPr>
-        <w:spacing w:line="288" w:lineRule="auto"/>
+        <w:spacing w:line="312" w:lineRule="auto"/>
         <w:ind w:firstLine="709"/>
         <w:jc w:val="both"/>
         <w:rPr>
@@ -175,7 +175,7 @@
     </w:p>
     <w:p>
       <w:pPr>
-        <w:spacing w:line="288" w:lineRule="auto"/>
+        <w:spacing w:line="312" w:lineRule="auto"/>
         <w:ind w:firstLine="709"/>
         <w:jc w:val="both"/>
         <w:rPr>
@@ -197,7 +197,7 @@
     </w:p>
     <w:p>
       <w:pPr>
-        <w:spacing w:line="288" w:lineRule="auto"/>
+        <w:spacing w:line="312" w:lineRule="auto"/>
         <w:ind w:firstLine="709"/>
         <w:jc w:val="both"/>
         <w:rPr>
@@ -228,7 +228,7 @@
     </w:p>
     <w:p>
       <w:pPr>
-        <w:spacing w:line="288" w:lineRule="auto"/>
+        <w:spacing w:line="312" w:lineRule="auto"/>
         <w:ind w:firstLine="709"/>
         <w:jc w:val="both"/>
         <w:rPr>
@@ -259,7 +259,7 @@
     </w:p>
     <w:p>
       <w:pPr>
-        <w:spacing w:line="288" w:lineRule="auto"/>
+        <w:spacing w:line="312" w:lineRule="auto"/>
         <w:ind w:firstLine="709"/>
         <w:jc w:val="both"/>
         <w:rPr>
@@ -281,7 +281,7 @@
     </w:p>
     <w:p>
       <w:pPr>
-        <w:spacing w:line="288" w:lineRule="auto"/>
+        <w:spacing w:line="312" w:lineRule="auto"/>
         <w:ind w:firstLine="709"/>
         <w:jc w:val="both"/>
         <w:rPr>
@@ -312,7 +312,7 @@
     </w:p>
     <w:p>
       <w:pPr>
-        <w:spacing w:line="288" w:lineRule="auto"/>
+        <w:spacing w:line="312" w:lineRule="auto"/>
         <w:ind w:firstLine="709"/>
         <w:jc w:val="both"/>
         <w:rPr>
@@ -334,7 +334,7 @@
     </w:p>
     <w:p>
       <w:pPr>
-        <w:spacing w:line="288" w:lineRule="auto"/>
+        <w:spacing w:line="312" w:lineRule="auto"/>
         <w:ind w:firstLine="709"/>
         <w:jc w:val="both"/>
         <w:rPr>
@@ -351,6 +351,7 @@
           <w:sz w:val="26"/>
           <w:szCs w:val="26"/>
         </w:rPr>
+        <w:lastRenderedPageBreak/>
         <w:sym w:font="Symbol" w:char="F02D"/>
       </w:r>
       <w:r>
@@ -383,7 +384,7 @@
     </w:p>
     <w:p>
       <w:pPr>
-        <w:spacing w:line="288" w:lineRule="auto"/>
+        <w:spacing w:line="312" w:lineRule="auto"/>
         <w:ind w:firstLine="709"/>
         <w:jc w:val="both"/>
         <w:rPr>
@@ -400,13 +401,12 @@
           <w:sz w:val="26"/>
           <w:szCs w:val="26"/>
         </w:rPr>
-        <w:lastRenderedPageBreak/>
         <w:t>Данная проблема возникает при неправильном выборе средств разработки. Например, при попытке создать программу, требующую средств высокого уровня, с помощью средств низкого уровня. Например, при попытке создать средства автоматизации с СУБД на ассемблере. В результате исходный код программы получается слишком сложным и плохо поддающимся структурированию;</w:t>
       </w:r>
     </w:p>
     <w:p>
       <w:pPr>
-        <w:spacing w:line="288" w:lineRule="auto"/>
+        <w:spacing w:line="312" w:lineRule="auto"/>
         <w:ind w:firstLine="709"/>
         <w:jc w:val="both"/>
         <w:rPr>
@@ -437,7 +437,7 @@
     </w:p>
     <w:p>
       <w:pPr>
-        <w:spacing w:line="288" w:lineRule="auto"/>
+        <w:spacing w:line="312" w:lineRule="auto"/>
         <w:ind w:firstLine="709"/>
         <w:jc w:val="both"/>
         <w:rPr>
@@ -469,7 +469,7 @@
     <w:p>
       <w:pPr>
         <w:shd w:val="clear" w:color="auto" w:fill="FFFFFF"/>
-        <w:spacing w:before="600" w:after="100" w:afterAutospacing="1" w:line="288" w:lineRule="auto"/>
+        <w:spacing w:before="600" w:after="100" w:afterAutospacing="1" w:line="312" w:lineRule="auto"/>
         <w:ind w:firstLine="709"/>
         <w:outlineLvl w:val="1"/>
         <w:rPr>
@@ -497,7 +497,7 @@
     </w:p>
     <w:p>
       <w:pPr>
-        <w:spacing w:line="288" w:lineRule="auto"/>
+        <w:spacing w:line="312" w:lineRule="auto"/>
         <w:ind w:firstLine="709"/>
         <w:jc w:val="both"/>
         <w:rPr>
@@ -593,7 +593,7 @@
     </w:p>
     <w:p>
       <w:pPr>
-        <w:spacing w:line="288" w:lineRule="auto"/>
+        <w:spacing w:line="312" w:lineRule="auto"/>
         <w:ind w:firstLine="709"/>
         <w:jc w:val="both"/>
         <w:rPr>
@@ -653,7 +653,7 @@
     </w:p>
     <w:p>
       <w:pPr>
-        <w:spacing w:line="288" w:lineRule="auto"/>
+        <w:spacing w:line="312" w:lineRule="auto"/>
         <w:ind w:firstLine="709"/>
         <w:jc w:val="both"/>
         <w:rPr>
@@ -713,7 +713,7 @@
     </w:p>
     <w:p>
       <w:pPr>
-        <w:spacing w:line="288" w:lineRule="auto"/>
+        <w:spacing w:line="312" w:lineRule="auto"/>
         <w:ind w:firstLine="709"/>
         <w:jc w:val="both"/>
         <w:rPr>
@@ -753,7 +753,7 @@
     </w:p>
     <w:p>
       <w:pPr>
-        <w:spacing w:line="288" w:lineRule="auto"/>
+        <w:spacing w:line="312" w:lineRule="auto"/>
         <w:ind w:firstLine="709"/>
         <w:jc w:val="both"/>
         <w:rPr>
@@ -793,7 +793,7 @@
     </w:p>
     <w:p>
       <w:pPr>
-        <w:spacing w:line="288" w:lineRule="auto"/>
+        <w:spacing w:line="312" w:lineRule="auto"/>
         <w:ind w:firstLine="709"/>
         <w:jc w:val="both"/>
         <w:rPr>
@@ -833,7 +833,7 @@
     </w:p>
     <w:p>
       <w:pPr>
-        <w:spacing w:line="288" w:lineRule="auto"/>
+        <w:spacing w:line="312" w:lineRule="auto"/>
         <w:ind w:firstLine="709"/>
         <w:jc w:val="both"/>
         <w:rPr>
@@ -873,7 +873,7 @@
     </w:p>
     <w:p>
       <w:pPr>
-        <w:spacing w:line="288" w:lineRule="auto"/>
+        <w:spacing w:line="312" w:lineRule="auto"/>
         <w:ind w:firstLine="709"/>
         <w:jc w:val="both"/>
         <w:rPr>
@@ -933,7 +933,7 @@
     </w:p>
     <w:p>
       <w:pPr>
-        <w:spacing w:line="288" w:lineRule="auto"/>
+        <w:spacing w:line="312" w:lineRule="auto"/>
         <w:ind w:firstLine="709"/>
         <w:jc w:val="both"/>
         <w:rPr>
@@ -994,7 +994,7 @@
     <w:p>
       <w:pPr>
         <w:shd w:val="clear" w:color="auto" w:fill="FFFFFF"/>
-        <w:spacing w:before="600" w:after="100" w:afterAutospacing="1" w:line="288" w:lineRule="auto"/>
+        <w:spacing w:before="600" w:after="100" w:afterAutospacing="1" w:line="312" w:lineRule="auto"/>
         <w:ind w:left="567" w:firstLine="153"/>
         <w:rPr>
           <w:b/>
@@ -1008,6 +1008,7 @@
           <w:sz w:val="26"/>
           <w:szCs w:val="26"/>
         </w:rPr>
+        <w:lastRenderedPageBreak/>
         <w:t xml:space="preserve">1.3 </w:t>
       </w:r>
       <w:r>
@@ -1021,7 +1022,7 @@
     </w:p>
     <w:p>
       <w:pPr>
-        <w:spacing w:line="288" w:lineRule="auto"/>
+        <w:spacing w:line="312" w:lineRule="auto"/>
         <w:ind w:firstLine="709"/>
         <w:jc w:val="both"/>
         <w:rPr>
@@ -1047,7 +1048,17 @@
           <w:sz w:val="26"/>
           <w:szCs w:val="26"/>
         </w:rPr>
-        <w:t>две важные для нас характеристики</w:t>
+        <w:t xml:space="preserve">две важные для нас </w:t>
+      </w:r>
+      <w:proofErr w:type="gramStart"/>
+      <w:r>
+        <w:rPr>
+          <w:rFonts w:eastAsia="TimesNewRoman"/>
+          <w:color w:val="000000"/>
+          <w:sz w:val="26"/>
+          <w:szCs w:val="26"/>
+        </w:rPr>
+        <w:t>характеристики</w:t>
       </w:r>
       <w:r>
         <w:rPr>
@@ -1076,10 +1087,56 @@
         </w:rPr>
         <w:br/>
       </w:r>
-    </w:p>
-    <w:p>
-      <w:pPr>
-        <w:spacing w:line="288" w:lineRule="auto"/>
+      <w:r>
+        <w:rPr>
+          <w:rFonts w:eastAsia="TimesNewRoman"/>
+          <w:color w:val="000000"/>
+          <w:sz w:val="26"/>
+          <w:szCs w:val="26"/>
+        </w:rPr>
+        <w:t xml:space="preserve">  </w:t>
+      </w:r>
+      <w:proofErr w:type="gramEnd"/>
+      <w:r>
+        <w:rPr>
+          <w:rFonts w:eastAsia="TimesNewRoman"/>
+          <w:color w:val="000000"/>
+          <w:sz w:val="26"/>
+          <w:szCs w:val="26"/>
+        </w:rPr>
+        <w:t xml:space="preserve">         </w:t>
+      </w:r>
+      <w:r>
+        <w:rPr>
+          <w:rFonts w:eastAsia="TimesNewRoman"/>
+          <w:color w:val="000000"/>
+          <w:sz w:val="26"/>
+          <w:szCs w:val="26"/>
+        </w:rPr>
+        <w:sym w:font="Symbol" w:char="F02D"/>
+      </w:r>
+      <w:r>
+        <w:rPr>
+          <w:rFonts w:eastAsia="TimesNewRoman"/>
+          <w:color w:val="000000"/>
+          <w:sz w:val="26"/>
+          <w:szCs w:val="26"/>
+        </w:rPr>
+        <w:t xml:space="preserve"> </w:t>
+      </w:r>
+      <w:r>
+        <w:rPr>
+          <w:rFonts w:eastAsia="TimesNewRoman"/>
+          <w:color w:val="000000"/>
+          <w:sz w:val="26"/>
+          <w:szCs w:val="26"/>
+        </w:rPr>
+        <w:t>соответствие правилам.</w:t>
+      </w:r>
+    </w:p>
+    <w:p>
+      <w:pPr>
+        <w:spacing w:line="312" w:lineRule="auto"/>
         <w:ind w:firstLine="709"/>
         <w:jc w:val="both"/>
         <w:rPr>
@@ -1096,7 +1153,950 @@
           <w:sz w:val="26"/>
           <w:szCs w:val="26"/>
         </w:rPr>
+        <w:t>Под</w:t>
+      </w:r>
+      <w:r>
+        <w:rPr>
+          <w:rFonts w:eastAsia="TimesNewRoman"/>
+          <w:color w:val="000000"/>
+          <w:sz w:val="26"/>
+          <w:szCs w:val="26"/>
+        </w:rPr>
+        <w:t xml:space="preserve"> этот пункт подпадают ситуации, когда код компилируется и, в большинстве случаев, </w:t>
+      </w:r>
+      <w:r>
+        <w:rPr>
+          <w:rFonts w:eastAsia="TimesNewRoman"/>
+          <w:color w:val="000000"/>
+          <w:sz w:val="26"/>
+          <w:szCs w:val="26"/>
+        </w:rPr>
+        <w:t>работает</w:t>
+      </w:r>
+      <w:r>
+        <w:rPr>
+          <w:rFonts w:eastAsia="TimesNewRoman"/>
+          <w:color w:val="000000"/>
+          <w:sz w:val="26"/>
+          <w:szCs w:val="26"/>
+        </w:rPr>
+        <w:t xml:space="preserve">. Но зачем </w:t>
+      </w:r>
+      <w:r>
+        <w:rPr>
+          <w:rFonts w:eastAsia="TimesNewRoman"/>
+          <w:color w:val="000000"/>
+          <w:sz w:val="26"/>
+          <w:szCs w:val="26"/>
+        </w:rPr>
+        <w:t>нужны</w:t>
+      </w:r>
+      <w:r>
+        <w:rPr>
+          <w:rFonts w:eastAsia="TimesNewRoman"/>
+          <w:color w:val="000000"/>
+          <w:sz w:val="26"/>
+          <w:szCs w:val="26"/>
+        </w:rPr>
+        <w:t xml:space="preserve"> правила написания кода, если код делает свое дело? Чтобы ответить на вопрос </w:t>
+      </w:r>
+      <w:r>
+        <w:rPr>
+          <w:rFonts w:eastAsia="TimesNewRoman"/>
+          <w:color w:val="000000"/>
+          <w:sz w:val="26"/>
+          <w:szCs w:val="26"/>
+        </w:rPr>
+        <w:t>выделим несколько типов правил:</w:t>
+      </w:r>
+    </w:p>
+    <w:p>
+      <w:pPr>
+        <w:spacing w:line="312" w:lineRule="auto"/>
+        <w:ind w:firstLine="709"/>
+        <w:jc w:val="both"/>
+        <w:rPr>
+          <w:rFonts w:eastAsia="TimesNewRoman"/>
+          <w:color w:val="000000"/>
+          <w:sz w:val="26"/>
+          <w:szCs w:val="26"/>
+        </w:rPr>
+      </w:pPr>
+      <w:r>
+        <w:rPr>
+          <w:rFonts w:eastAsia="TimesNewRoman"/>
+          <w:color w:val="000000"/>
+          <w:sz w:val="26"/>
+          <w:szCs w:val="26"/>
+        </w:rPr>
+        <w:sym w:font="Symbol" w:char="F02D"/>
+      </w:r>
+      <w:r>
+        <w:rPr>
+          <w:rFonts w:eastAsia="TimesNewRoman"/>
+          <w:color w:val="000000"/>
+          <w:sz w:val="26"/>
+          <w:szCs w:val="26"/>
+        </w:rPr>
+        <w:t xml:space="preserve"> </w:t>
+      </w:r>
+      <w:r>
+        <w:rPr>
+          <w:rFonts w:eastAsia="TimesNewRoman"/>
+          <w:color w:val="000000"/>
+          <w:sz w:val="26"/>
+          <w:szCs w:val="26"/>
+        </w:rPr>
+        <w:t xml:space="preserve">синтаксические правила — одни из наиболее </w:t>
+      </w:r>
+      <w:r>
+        <w:rPr>
+          <w:rFonts w:eastAsia="TimesNewRoman"/>
+          <w:color w:val="000000"/>
+          <w:sz w:val="26"/>
+          <w:szCs w:val="26"/>
+        </w:rPr>
+        <w:t>спорных</w:t>
+      </w:r>
+      <w:r>
+        <w:rPr>
+          <w:rFonts w:eastAsia="TimesNewRoman"/>
+          <w:color w:val="000000"/>
+          <w:sz w:val="26"/>
+          <w:szCs w:val="26"/>
+        </w:rPr>
+        <w:t xml:space="preserve"> правил</w:t>
+      </w:r>
+      <w:r>
+        <w:rPr>
+          <w:rFonts w:eastAsia="TimesNewRoman"/>
+          <w:color w:val="000000"/>
+          <w:sz w:val="26"/>
+          <w:szCs w:val="26"/>
+        </w:rPr>
+        <w:t xml:space="preserve">, </w:t>
+      </w:r>
+      <w:r>
+        <w:rPr>
+          <w:rFonts w:eastAsia="TimesNewRoman"/>
+          <w:color w:val="000000"/>
+          <w:sz w:val="26"/>
+          <w:szCs w:val="26"/>
+        </w:rPr>
+        <w:t>поскольку совсем никоим образом не виляют на исполнение программы. К ним можно отнести стиль именования переменных (</w:t>
+      </w:r>
+      <w:r>
+        <w:rPr>
+          <w:rFonts w:eastAsia="TimesNewRoman"/>
+          <w:color w:val="000000"/>
+          <w:sz w:val="26"/>
+          <w:szCs w:val="26"/>
+        </w:rPr>
+        <w:t xml:space="preserve">обычно </w:t>
+      </w:r>
+      <w:proofErr w:type="spellStart"/>
+      <w:r>
+        <w:rPr>
+          <w:rFonts w:eastAsia="TimesNewRoman"/>
+          <w:color w:val="000000"/>
+          <w:sz w:val="26"/>
+          <w:szCs w:val="26"/>
+        </w:rPr>
+        <w:t>camelCase</w:t>
+      </w:r>
+      <w:proofErr w:type="spellEnd"/>
+      <w:r>
+        <w:rPr>
+          <w:rFonts w:eastAsia="TimesNewRoman"/>
+          <w:color w:val="000000"/>
+          <w:sz w:val="26"/>
+          <w:szCs w:val="26"/>
+        </w:rPr>
+        <w:t xml:space="preserve"> или </w:t>
+      </w:r>
+      <w:r>
+        <w:rPr>
+          <w:rFonts w:eastAsia="TimesNewRoman"/>
+          <w:color w:val="000000"/>
+          <w:sz w:val="26"/>
+          <w:szCs w:val="26"/>
+        </w:rPr>
+        <w:t xml:space="preserve">через </w:t>
+      </w:r>
+      <w:r>
+        <w:rPr>
+          <w:rFonts w:eastAsia="TimesNewRoman"/>
+          <w:color w:val="000000"/>
+          <w:sz w:val="26"/>
+          <w:szCs w:val="26"/>
+        </w:rPr>
+        <w:t xml:space="preserve">подчеркивание), констант (обычно </w:t>
+      </w:r>
+      <w:r>
+        <w:rPr>
+          <w:rFonts w:eastAsia="TimesNewRoman"/>
+          <w:color w:val="000000"/>
+          <w:sz w:val="26"/>
+          <w:szCs w:val="26"/>
+          <w:lang w:val="en-GB"/>
+        </w:rPr>
+        <w:t>UPPERCASE</w:t>
+      </w:r>
+      <w:r>
+        <w:rPr>
+          <w:rFonts w:eastAsia="TimesNewRoman"/>
+          <w:color w:val="000000"/>
+          <w:sz w:val="26"/>
+          <w:szCs w:val="26"/>
+        </w:rPr>
+        <w:t>), методов, стиль написания фигурных скобок и нужны ли они если в блоке только одна строка кода. Этот список можно продолжить. Когда программист пишет код, он его легко читает, потому что он знает свой собственн</w:t>
+      </w:r>
+      <w:r>
+        <w:rPr>
+          <w:rFonts w:eastAsia="TimesNewRoman"/>
+          <w:color w:val="000000"/>
+          <w:sz w:val="26"/>
+          <w:szCs w:val="26"/>
+        </w:rPr>
+        <w:t xml:space="preserve">ый стиль. Но стоит ему дать код, </w:t>
+      </w:r>
+      <w:r>
+        <w:rPr>
+          <w:rFonts w:eastAsia="TimesNewRoman"/>
+          <w:color w:val="000000"/>
+          <w:sz w:val="26"/>
+          <w:szCs w:val="26"/>
+        </w:rPr>
+        <w:t xml:space="preserve">где используется </w:t>
+      </w:r>
+      <w:r>
+        <w:rPr>
+          <w:rFonts w:eastAsia="TimesNewRoman"/>
+          <w:color w:val="000000"/>
+          <w:sz w:val="26"/>
+          <w:szCs w:val="26"/>
+        </w:rPr>
+        <w:t xml:space="preserve">другая </w:t>
+      </w:r>
+      <w:r>
+        <w:rPr>
+          <w:rFonts w:eastAsia="TimesNewRoman"/>
+          <w:color w:val="000000"/>
+          <w:sz w:val="26"/>
+          <w:szCs w:val="26"/>
+        </w:rPr>
+        <w:t xml:space="preserve">нотация и скобки с новой строки, ему придется тратить дополнительное внимание на восприятие нового стиля. Особенно </w:t>
+      </w:r>
+      <w:r>
+        <w:rPr>
+          <w:rFonts w:eastAsia="TimesNewRoman"/>
+          <w:color w:val="000000"/>
+          <w:sz w:val="26"/>
+          <w:szCs w:val="26"/>
+        </w:rPr>
+        <w:t>плохи в разработке ситуации</w:t>
+      </w:r>
+      <w:r>
+        <w:rPr>
+          <w:rFonts w:eastAsia="TimesNewRoman"/>
+          <w:color w:val="000000"/>
+          <w:sz w:val="26"/>
+          <w:szCs w:val="26"/>
+        </w:rPr>
+        <w:t>, когда несколько совсем разных стилей используются в одном проекте или даже модуле.</w:t>
+      </w:r>
+    </w:p>
+    <w:p>
+      <w:pPr>
+        <w:spacing w:line="312" w:lineRule="auto"/>
+        <w:ind w:firstLine="709"/>
+        <w:jc w:val="both"/>
+        <w:rPr>
+          <w:rFonts w:eastAsia="TimesNewRoman"/>
+          <w:color w:val="000000"/>
+          <w:sz w:val="26"/>
+          <w:szCs w:val="26"/>
+        </w:rPr>
+      </w:pPr>
+      <w:r>
+        <w:rPr>
+          <w:rFonts w:eastAsia="TimesNewRoman"/>
+          <w:color w:val="000000"/>
+          <w:sz w:val="26"/>
+          <w:szCs w:val="26"/>
+        </w:rPr>
+        <w:sym w:font="Symbol" w:char="F02D"/>
+      </w:r>
+      <w:r>
+        <w:rPr>
+          <w:rFonts w:eastAsia="TimesNewRoman"/>
+          <w:color w:val="000000"/>
+          <w:sz w:val="26"/>
+          <w:szCs w:val="26"/>
+        </w:rPr>
+        <w:t xml:space="preserve"> </w:t>
+      </w:r>
+      <w:r>
+        <w:rPr>
+          <w:rFonts w:eastAsia="TimesNewRoman"/>
+          <w:color w:val="000000"/>
+          <w:sz w:val="26"/>
+          <w:szCs w:val="26"/>
+        </w:rPr>
+        <w:t>правила поддержки кода — правила, которые должны сигнализировать что код слишком сложный и его будет трудно сопровождать. К примеру, индекс сложности (подробнее о нем ниже) метода или класса слишком большой или слишком много строк кода в методе, наличие дубл</w:t>
+      </w:r>
+      <w:r>
+        <w:rPr>
+          <w:rFonts w:eastAsia="TimesNewRoman"/>
+          <w:color w:val="000000"/>
+          <w:sz w:val="26"/>
+          <w:szCs w:val="26"/>
+        </w:rPr>
+        <w:t>икатов в коде или “магических цифр</w:t>
+      </w:r>
+      <w:r>
+        <w:rPr>
+          <w:rFonts w:eastAsia="TimesNewRoman"/>
+          <w:color w:val="000000"/>
+          <w:sz w:val="26"/>
+          <w:szCs w:val="26"/>
+        </w:rPr>
+        <w:t xml:space="preserve">”. </w:t>
+      </w:r>
+      <w:r>
+        <w:rPr>
+          <w:rFonts w:eastAsia="TimesNewRoman"/>
+          <w:color w:val="000000"/>
+          <w:sz w:val="26"/>
+          <w:szCs w:val="26"/>
+        </w:rPr>
+        <w:t>Все</w:t>
+      </w:r>
+      <w:r>
+        <w:rPr>
+          <w:rFonts w:eastAsia="TimesNewRoman"/>
+          <w:color w:val="000000"/>
+          <w:sz w:val="26"/>
+          <w:szCs w:val="26"/>
+        </w:rPr>
+        <w:t xml:space="preserve"> они указывают нам </w:t>
+      </w:r>
+      <w:r>
+        <w:rPr>
+          <w:rFonts w:eastAsia="TimesNewRoman"/>
+          <w:color w:val="000000"/>
+          <w:sz w:val="26"/>
+          <w:szCs w:val="26"/>
+        </w:rPr>
+        <w:t>на узкие места,</w:t>
+      </w:r>
+      <w:r>
+        <w:rPr>
+          <w:rFonts w:eastAsia="TimesNewRoman"/>
+          <w:color w:val="000000"/>
+          <w:sz w:val="26"/>
+          <w:szCs w:val="26"/>
+        </w:rPr>
+        <w:t xml:space="preserve"> которые сложно будет сопровождать. Но нельзя забывать, что именно мы можем решить какой индекс сложности для нас большой, а какой приемлемый.</w:t>
+      </w:r>
+    </w:p>
+    <w:p>
+      <w:pPr>
+        <w:spacing w:line="312" w:lineRule="auto"/>
+        <w:ind w:firstLine="709"/>
+        <w:jc w:val="both"/>
+        <w:rPr>
+          <w:rFonts w:eastAsia="TimesNewRoman"/>
+          <w:color w:val="000000"/>
+          <w:sz w:val="26"/>
+          <w:szCs w:val="26"/>
+        </w:rPr>
+      </w:pPr>
+      <w:r>
+        <w:rPr>
+          <w:rFonts w:eastAsia="TimesNewRoman"/>
+          <w:color w:val="000000"/>
+          <w:sz w:val="26"/>
+          <w:szCs w:val="26"/>
+        </w:rPr>
+        <w:sym w:font="Symbol" w:char="F02D"/>
+      </w:r>
+      <w:r>
+        <w:rPr>
+          <w:rFonts w:eastAsia="TimesNewRoman"/>
+          <w:color w:val="000000"/>
+          <w:sz w:val="26"/>
+          <w:szCs w:val="26"/>
+        </w:rPr>
+        <w:t xml:space="preserve"> </w:t>
+      </w:r>
+      <w:r>
+        <w:rPr>
+          <w:rFonts w:eastAsia="TimesNewRoman"/>
+          <w:color w:val="000000"/>
+          <w:sz w:val="26"/>
+          <w:szCs w:val="26"/>
+        </w:rPr>
+        <w:t>очистка и оптимизаци</w:t>
+      </w:r>
+      <w:r>
+        <w:rPr>
+          <w:rFonts w:eastAsia="TimesNewRoman"/>
+          <w:color w:val="000000"/>
+          <w:sz w:val="26"/>
+          <w:szCs w:val="26"/>
+        </w:rPr>
+        <w:t>я кода — самые простые правила, так как обычно строки, которые не используются не нужны</w:t>
+      </w:r>
+      <w:r>
+        <w:rPr>
+          <w:rFonts w:eastAsia="TimesNewRoman"/>
+          <w:color w:val="000000"/>
+          <w:sz w:val="26"/>
+          <w:szCs w:val="26"/>
+        </w:rPr>
+        <w:t>. Сюда можно отнести</w:t>
+      </w:r>
+      <w:r>
+        <w:rPr>
+          <w:rFonts w:eastAsia="TimesNewRoman"/>
+          <w:color w:val="000000"/>
+          <w:sz w:val="26"/>
+          <w:szCs w:val="26"/>
+        </w:rPr>
+        <w:t xml:space="preserve"> подключения лишних библиотек</w:t>
+      </w:r>
+      <w:r>
+        <w:rPr>
+          <w:rFonts w:eastAsia="TimesNewRoman"/>
+          <w:color w:val="000000"/>
+          <w:sz w:val="26"/>
+          <w:szCs w:val="26"/>
+        </w:rPr>
+        <w:t>, переменные и методы, которые уже не используются, но по какой-то причине их оставили.</w:t>
+      </w:r>
+      <w:r>
+        <w:rPr>
+          <w:rFonts w:eastAsia="TimesNewRoman"/>
+          <w:color w:val="000000"/>
+          <w:sz w:val="26"/>
+          <w:szCs w:val="26"/>
+        </w:rPr>
+        <w:t xml:space="preserve"> </w:t>
+      </w:r>
+      <w:r>
+        <w:rPr>
+          <w:rFonts w:eastAsia="TimesNewRoman"/>
+          <w:color w:val="000000"/>
+          <w:sz w:val="26"/>
+          <w:szCs w:val="26"/>
+        </w:rPr>
+        <w:t>Метрика здесь очевидная: соответствие правилам должно стремится к 100%, то есть чем меньше нарушений правил, тем лучше.</w:t>
+      </w:r>
+    </w:p>
+    <w:p>
+      <w:pPr>
+        <w:spacing w:line="312" w:lineRule="auto"/>
+        <w:ind w:firstLine="709"/>
+        <w:jc w:val="both"/>
+        <w:rPr>
+          <w:rFonts w:eastAsia="TimesNewRoman"/>
+          <w:color w:val="000000"/>
+          <w:sz w:val="26"/>
+          <w:szCs w:val="26"/>
+        </w:rPr>
+      </w:pPr>
+      <w:r>
+        <w:rPr>
+          <w:rFonts w:eastAsia="TimesNewRoman"/>
+          <w:color w:val="000000"/>
+          <w:sz w:val="26"/>
+          <w:szCs w:val="26"/>
+        </w:rPr>
+        <w:t>Использование систем контроля версий позволяет не только избавиться от лишнего кода, но и улучшить его качество, так как в любой момент времени можно узнать, кто последний работал над той или иной строкой.</w:t>
+      </w:r>
+    </w:p>
+    <w:p>
+      <w:pPr>
+        <w:spacing w:line="312" w:lineRule="auto"/>
+        <w:ind w:firstLine="709"/>
+        <w:jc w:val="both"/>
+        <w:rPr>
+          <w:rFonts w:eastAsia="TimesNewRoman"/>
+          <w:color w:val="000000"/>
+          <w:sz w:val="26"/>
+          <w:szCs w:val="26"/>
+        </w:rPr>
+      </w:pPr>
+      <w:r>
+        <w:rPr>
+          <w:rFonts w:eastAsia="TimesNewRoman"/>
+          <w:color w:val="000000"/>
+          <w:sz w:val="26"/>
+          <w:szCs w:val="26"/>
+        </w:rPr>
+        <w:sym w:font="Symbol" w:char="F02D"/>
+      </w:r>
+      <w:r>
+        <w:rPr>
+          <w:rFonts w:eastAsia="TimesNewRoman"/>
+          <w:color w:val="000000"/>
+          <w:sz w:val="26"/>
+          <w:szCs w:val="26"/>
+        </w:rPr>
+        <w:t xml:space="preserve"> </w:t>
+      </w:r>
+      <w:r>
+        <w:rPr>
+          <w:rFonts w:eastAsia="TimesNewRoman"/>
+          <w:color w:val="000000"/>
+          <w:sz w:val="26"/>
+          <w:szCs w:val="26"/>
+        </w:rPr>
+        <w:t>сложность кода.</w:t>
+      </w:r>
+    </w:p>
+    <w:p>
+      <w:pPr>
+        <w:spacing w:line="312" w:lineRule="auto"/>
+        <w:ind w:firstLine="709"/>
+        <w:jc w:val="both"/>
+        <w:rPr>
+          <w:rFonts w:eastAsia="TimesNewRoman"/>
+          <w:color w:val="000000"/>
+          <w:sz w:val="26"/>
+          <w:szCs w:val="26"/>
+        </w:rPr>
+      </w:pPr>
+      <w:r>
+        <w:rPr>
+          <w:rFonts w:eastAsia="TimesNewRoman"/>
+          <w:color w:val="000000"/>
+          <w:sz w:val="26"/>
+          <w:szCs w:val="26"/>
+        </w:rPr>
+        <w:t>Цикломатическая сложность кода</w:t>
+      </w:r>
+      <w:r>
+        <w:rPr>
+          <w:rFonts w:eastAsia="TimesNewRoman"/>
+          <w:color w:val="000000"/>
+          <w:sz w:val="26"/>
+          <w:szCs w:val="26"/>
+        </w:rPr>
+        <w:t xml:space="preserve"> – х</w:t>
+      </w:r>
+      <w:r>
+        <w:rPr>
+          <w:rFonts w:eastAsia="TimesNewRoman"/>
+          <w:color w:val="000000"/>
+          <w:sz w:val="26"/>
+          <w:szCs w:val="26"/>
+        </w:rPr>
+        <w:t xml:space="preserve">арактеристика, от которой напрямую зависит сложность поддержки кода. </w:t>
+      </w:r>
+      <w:r>
+        <w:rPr>
+          <w:rFonts w:eastAsia="TimesNewRoman"/>
+          <w:color w:val="000000"/>
+          <w:sz w:val="26"/>
+          <w:szCs w:val="26"/>
+        </w:rPr>
+        <w:t>Этот параметр</w:t>
+      </w:r>
+      <w:r>
+        <w:rPr>
+          <w:rFonts w:eastAsia="TimesNewRoman"/>
+          <w:color w:val="000000"/>
+          <w:sz w:val="26"/>
+          <w:szCs w:val="26"/>
+        </w:rPr>
+        <w:t xml:space="preserve"> зависит от количества вложенных операторов </w:t>
+      </w:r>
+      <w:r>
+        <w:rPr>
+          <w:rFonts w:eastAsia="TimesNewRoman"/>
+          <w:color w:val="000000"/>
+          <w:sz w:val="26"/>
+          <w:szCs w:val="26"/>
+        </w:rPr>
         <w:lastRenderedPageBreak/>
+        <w:t xml:space="preserve">ветвления и циклов. Чем индекс </w:t>
+      </w:r>
+      <w:r>
+        <w:rPr>
+          <w:rFonts w:eastAsia="TimesNewRoman"/>
+          <w:color w:val="000000"/>
+          <w:sz w:val="26"/>
+          <w:szCs w:val="26"/>
+        </w:rPr>
+        <w:t>ниже,</w:t>
+      </w:r>
+      <w:r>
+        <w:rPr>
+          <w:rFonts w:eastAsia="TimesNewRoman"/>
+          <w:color w:val="000000"/>
+          <w:sz w:val="26"/>
+          <w:szCs w:val="26"/>
+        </w:rPr>
+        <w:t xml:space="preserve"> тем лучше, и тем легче в будущем будет менять структуру кода. Стоит мерить сложность метода, класса, файла. Значение этой метрики надо ограничить </w:t>
+      </w:r>
+      <w:r>
+        <w:rPr>
+          <w:rFonts w:eastAsia="TimesNewRoman"/>
+          <w:color w:val="000000"/>
+          <w:sz w:val="26"/>
+          <w:szCs w:val="26"/>
+        </w:rPr>
+        <w:t>неким</w:t>
+      </w:r>
+      <w:r>
+        <w:rPr>
+          <w:rFonts w:eastAsia="TimesNewRoman"/>
+          <w:color w:val="000000"/>
+          <w:sz w:val="26"/>
+          <w:szCs w:val="26"/>
+        </w:rPr>
+        <w:t xml:space="preserve"> предельным числом. К примеру цикломатическая сложность метода не должна превышать 10, иначе нужно упростить или разбить его. </w:t>
+      </w:r>
+    </w:p>
+    <w:p>
+      <w:pPr>
+        <w:spacing w:line="312" w:lineRule="auto"/>
+        <w:ind w:firstLine="709"/>
+        <w:jc w:val="both"/>
+        <w:rPr>
+          <w:rFonts w:eastAsia="TimesNewRoman"/>
+          <w:color w:val="000000"/>
+          <w:sz w:val="26"/>
+          <w:szCs w:val="26"/>
+        </w:rPr>
+      </w:pPr>
+      <w:r>
+        <w:rPr>
+          <w:rFonts w:eastAsia="TimesNewRoman"/>
+          <w:color w:val="000000"/>
+          <w:sz w:val="26"/>
+          <w:szCs w:val="26"/>
+        </w:rPr>
+        <w:t xml:space="preserve">Использование </w:t>
+      </w:r>
+      <w:r>
+        <w:rPr>
+          <w:rFonts w:eastAsia="TimesNewRoman"/>
+          <w:color w:val="000000"/>
+          <w:sz w:val="26"/>
+          <w:szCs w:val="26"/>
+          <w:lang w:val="en-GB"/>
+        </w:rPr>
+        <w:t>SVN</w:t>
+      </w:r>
+      <w:r>
+        <w:rPr>
+          <w:rFonts w:eastAsia="TimesNewRoman"/>
+          <w:color w:val="000000"/>
+          <w:sz w:val="26"/>
+          <w:szCs w:val="26"/>
+        </w:rPr>
+        <w:t>-возможностей</w:t>
+      </w:r>
+      <w:r>
+        <w:rPr>
+          <w:rFonts w:eastAsia="TimesNewRoman"/>
+          <w:color w:val="000000"/>
+          <w:sz w:val="26"/>
+          <w:szCs w:val="26"/>
+        </w:rPr>
+        <w:t>, а именно комментирование</w:t>
+      </w:r>
+      <w:r>
+        <w:rPr>
+          <w:rFonts w:eastAsia="TimesNewRoman"/>
+          <w:color w:val="000000"/>
+          <w:sz w:val="26"/>
+          <w:szCs w:val="26"/>
+        </w:rPr>
+        <w:t xml:space="preserve"> версий</w:t>
+      </w:r>
+      <w:r>
+        <w:rPr>
+          <w:rFonts w:eastAsia="TimesNewRoman"/>
+          <w:color w:val="000000"/>
+          <w:sz w:val="26"/>
+          <w:szCs w:val="26"/>
+        </w:rPr>
+        <w:t>,</w:t>
+      </w:r>
+      <w:r>
+        <w:rPr>
+          <w:rFonts w:eastAsia="TimesNewRoman"/>
+          <w:color w:val="000000"/>
+          <w:sz w:val="26"/>
+          <w:szCs w:val="26"/>
+        </w:rPr>
+        <w:t xml:space="preserve"> помогает снизить сложность кода.</w:t>
+      </w:r>
+      <w:r>
+        <w:rPr>
+          <w:rFonts w:eastAsia="TimesNewRoman"/>
+          <w:color w:val="000000"/>
+          <w:sz w:val="26"/>
+          <w:szCs w:val="26"/>
+        </w:rPr>
+        <w:t xml:space="preserve"> </w:t>
+      </w:r>
+    </w:p>
+    <w:p>
+      <w:pPr>
+        <w:shd w:val="clear" w:color="auto" w:fill="FFFFFF"/>
+        <w:spacing w:before="600" w:after="100" w:afterAutospacing="1" w:line="312" w:lineRule="auto"/>
+        <w:ind w:firstLine="709"/>
+        <w:outlineLvl w:val="0"/>
+        <w:rPr>
+          <w:b/>
+          <w:sz w:val="26"/>
+          <w:szCs w:val="26"/>
+        </w:rPr>
+      </w:pPr>
+      <w:r>
+        <w:rPr>
+          <w:b/>
+          <w:sz w:val="26"/>
+          <w:szCs w:val="26"/>
+        </w:rPr>
+        <w:t xml:space="preserve">1.4 </w:t>
+      </w:r>
+      <w:r>
+        <w:rPr>
+          <w:b/>
+          <w:sz w:val="26"/>
+          <w:szCs w:val="26"/>
+        </w:rPr>
+        <w:t>Использование систем контроля версий программного обеспечения</w:t>
+      </w:r>
+    </w:p>
+    <w:p>
+      <w:pPr>
+        <w:spacing w:line="312" w:lineRule="auto"/>
+        <w:ind w:firstLine="709"/>
+        <w:jc w:val="both"/>
+        <w:rPr>
+          <w:rFonts w:eastAsia="TimesNewRoman"/>
+          <w:color w:val="000000"/>
+          <w:sz w:val="26"/>
+          <w:szCs w:val="26"/>
+        </w:rPr>
+      </w:pPr>
+      <w:bookmarkStart w:id="1" w:name="_Toc264359868"/>
+      <w:r>
+        <w:rPr>
+          <w:rFonts w:eastAsia="TimesNewRoman"/>
+          <w:color w:val="000000"/>
+          <w:sz w:val="26"/>
+          <w:szCs w:val="26"/>
+        </w:rPr>
+        <w:t>Ситуация, в которой электронный документ за время своего существования претерпевает ряд изменений, достаточно типична. При этом часто бывает важно иметь не только последнюю версию, но и несколько предыдущих. В простейшем случае можно просто хранить несколько вариантов документа, нумеруя их соответствующим образом. Такой способ неэффективен (приходится хранить несколько практически идентичных копий), требует повышенного внимания и дисциплины и часто ведёт к ошибкам, поэтому были разработаны средства для автоматизации этой работы.</w:t>
+      </w:r>
+    </w:p>
+    <w:p>
+      <w:pPr>
+        <w:spacing w:line="312" w:lineRule="auto"/>
+        <w:ind w:firstLine="709"/>
+        <w:jc w:val="both"/>
+        <w:rPr>
+          <w:rFonts w:eastAsia="TimesNewRoman"/>
+          <w:color w:val="000000"/>
+          <w:sz w:val="26"/>
+          <w:szCs w:val="26"/>
+        </w:rPr>
+      </w:pPr>
+      <w:r>
+        <w:rPr>
+          <w:rFonts w:eastAsia="TimesNewRoman"/>
+          <w:color w:val="000000"/>
+          <w:sz w:val="26"/>
+          <w:szCs w:val="26"/>
+        </w:rPr>
+        <w:t xml:space="preserve">Традиционные системы управления версиями используют централизованную модель, когда имеется единое хранилище документов, управляемое специальным сервером, который и выполняет </w:t>
+      </w:r>
+      <w:proofErr w:type="spellStart"/>
+      <w:r>
+        <w:rPr>
+          <w:rFonts w:eastAsia="TimesNewRoman"/>
+          <w:color w:val="000000"/>
+          <w:sz w:val="26"/>
+          <w:szCs w:val="26"/>
+        </w:rPr>
+        <w:t>бо́льшую</w:t>
+      </w:r>
+      <w:proofErr w:type="spellEnd"/>
+      <w:r>
+        <w:rPr>
+          <w:rFonts w:eastAsia="TimesNewRoman"/>
+          <w:color w:val="000000"/>
+          <w:sz w:val="26"/>
+          <w:szCs w:val="26"/>
+        </w:rPr>
+        <w:t xml:space="preserve"> часть функций по управлению версиями. Пользователь, работающий с документами, должен сначала получить нужную ему версию документа из хранилища; обычно создаётся локальная копия документа, так называемая «рабочая копия». Может быть получена последняя версия или любая из предыдущих, которая может быть выбрана по номеру версии или дате создания, иногда и по другим признакам. После того, как в документ внесены нужные изменения, новая версия помещается в хранилище. В отличие от простого сохранения файла, предыдущая версия не стирается, а тоже остаётся в хранилище и может быть оттуда получена в любое время. Сервер может использовать т. н. дельта-компрессию — такой способ хранения документов, при котором сохраняются только изменения между последовательными версиями, что позволяет уменьшить объём хранимых данных. Поскольку обычно наиболее востребованной является последняя версия файла, система может при сохранении новой версии сохранять её целиком, заменяя в хранилище последнюю ранее сохранённую версию на разницу между этой и последней версией. Некоторые системы (например, </w:t>
+      </w:r>
+      <w:proofErr w:type="spellStart"/>
+      <w:r>
+        <w:rPr>
+          <w:rFonts w:eastAsia="TimesNewRoman"/>
+          <w:color w:val="000000"/>
+          <w:sz w:val="26"/>
+          <w:szCs w:val="26"/>
+        </w:rPr>
+        <w:t>ClearCase</w:t>
+      </w:r>
+      <w:proofErr w:type="spellEnd"/>
+      <w:r>
+        <w:rPr>
+          <w:rFonts w:eastAsia="TimesNewRoman"/>
+          <w:color w:val="000000"/>
+          <w:sz w:val="26"/>
+          <w:szCs w:val="26"/>
+        </w:rPr>
+        <w:t xml:space="preserve">) поддерживают сохранение версий обоих видов: большинство версий сохраняется в виде дельт, но периодически (по специальной команде администратора) выполняется сохранение версий всех файлов в полном виде; такой </w:t>
+      </w:r>
+      <w:r>
+        <w:rPr>
+          <w:rFonts w:eastAsia="TimesNewRoman"/>
+          <w:color w:val="000000"/>
+          <w:sz w:val="26"/>
+          <w:szCs w:val="26"/>
+        </w:rPr>
+        <w:lastRenderedPageBreak/>
+        <w:t xml:space="preserve">подход обеспечивает максимально полное восстановление истории в случае повреждения </w:t>
+      </w:r>
+      <w:proofErr w:type="spellStart"/>
+      <w:r>
+        <w:rPr>
+          <w:rFonts w:eastAsia="TimesNewRoman"/>
+          <w:color w:val="000000"/>
+          <w:sz w:val="26"/>
+          <w:szCs w:val="26"/>
+        </w:rPr>
+        <w:t>репозитория</w:t>
+      </w:r>
+      <w:proofErr w:type="spellEnd"/>
+      <w:r>
+        <w:rPr>
+          <w:rFonts w:eastAsia="TimesNewRoman"/>
+          <w:color w:val="000000"/>
+          <w:sz w:val="26"/>
+          <w:szCs w:val="26"/>
+        </w:rPr>
+        <w:t>.</w:t>
+      </w:r>
+    </w:p>
+    <w:p>
+      <w:pPr>
+        <w:spacing w:line="312" w:lineRule="auto"/>
+        <w:ind w:firstLine="709"/>
+        <w:jc w:val="both"/>
+        <w:rPr>
+          <w:rFonts w:eastAsia="TimesNewRoman"/>
+          <w:color w:val="000000"/>
+          <w:sz w:val="26"/>
+          <w:szCs w:val="26"/>
+        </w:rPr>
+      </w:pPr>
+      <w:r>
+        <w:rPr>
+          <w:rFonts w:eastAsia="TimesNewRoman"/>
+          <w:color w:val="000000"/>
+          <w:sz w:val="26"/>
+          <w:szCs w:val="26"/>
+        </w:rPr>
+        <w:t>Иногда создание новой версии выполняется незаметно для пользователя (прозрачно), либо прикладной программой, имеющей встроенную поддержку такой функции, либо за счёт использования специальной файловой системы. В этом случае пользователь просто работает с файлом, как обычно, и при сохранении файла автоматически создаётся новая версия.</w:t>
+      </w:r>
+    </w:p>
+    <w:p>
+      <w:pPr>
+        <w:spacing w:line="312" w:lineRule="auto"/>
+        <w:ind w:firstLine="709"/>
+        <w:jc w:val="both"/>
+        <w:rPr>
+          <w:rFonts w:eastAsia="TimesNewRoman"/>
+          <w:color w:val="000000"/>
+          <w:sz w:val="26"/>
+          <w:szCs w:val="26"/>
+        </w:rPr>
+      </w:pPr>
+      <w:r>
+        <w:rPr>
+          <w:rFonts w:eastAsia="TimesNewRoman"/>
+          <w:color w:val="000000"/>
+          <w:sz w:val="26"/>
+          <w:szCs w:val="26"/>
+        </w:rPr>
+        <w:t>Часто бывает, что над одним проектом одновременно работают несколько человек. Если два человека изменяют один и тот же файл, то один из них может случайно отменить изменения, сделанные другим. Системы управления версиями отслеживают такие конфликты и предлагают средства их решения. Большинство систем может автоматически объединить (слить) изменения, сделанные разными разработчиками. Однако такое автоматическое объединение изменений, обычно, возможно только для текстовых файлов и при условии, что изменялись разные (непересекающиеся) части этого файла. Такое ограничение связано с тем, что большинство систем управления версиями ориентированы на поддержку процесса разработки программного обеспечения, а исходные коды программ хранятся в текстовых файлах. Если автоматическое объединение выполнить не удалось, система может предложить решить проблему вручную.</w:t>
+      </w:r>
+    </w:p>
+    <w:p>
+      <w:pPr>
+        <w:spacing w:line="312" w:lineRule="auto"/>
+        <w:ind w:firstLine="709"/>
+        <w:jc w:val="both"/>
+        <w:rPr>
+          <w:rFonts w:eastAsia="TimesNewRoman"/>
+          <w:color w:val="000000"/>
+          <w:sz w:val="26"/>
+          <w:szCs w:val="26"/>
+        </w:rPr>
+      </w:pPr>
+      <w:r>
+        <w:rPr>
+          <w:rFonts w:eastAsia="TimesNewRoman"/>
+          <w:color w:val="000000"/>
+          <w:sz w:val="26"/>
+          <w:szCs w:val="26"/>
+        </w:rPr>
+        <w:t>Часто выполнить слияние невозможно ни в автоматическом, ни в ручном режиме, например, если формат файла неизвестен или слишком сложен. Некоторые системы управления версиями дают возможность заблокировать файл в хранилище. Блокировка не позволяет другим пользователям получить рабочую копию или препятствует изменению рабочей копии файла (например, средствами файловой системы) и обеспечивает, таким образом, исключительный доступ только тому пользователю, который работает с документом.</w:t>
+      </w:r>
+    </w:p>
+    <w:p>
+      <w:pPr>
+        <w:spacing w:line="312" w:lineRule="auto"/>
+        <w:ind w:firstLine="709"/>
+        <w:jc w:val="both"/>
+        <w:rPr>
+          <w:rFonts w:eastAsia="TimesNewRoman"/>
+          <w:color w:val="000000"/>
+          <w:sz w:val="26"/>
+          <w:szCs w:val="26"/>
+        </w:rPr>
+      </w:pPr>
+      <w:r>
+        <w:rPr>
+          <w:rFonts w:eastAsia="TimesNewRoman"/>
+          <w:color w:val="000000"/>
+          <w:sz w:val="26"/>
+          <w:szCs w:val="26"/>
+        </w:rPr>
+        <w:t>Многие системы управления версиями предоставляют ряд других возможностей:</w:t>
+      </w:r>
+    </w:p>
+    <w:p>
+      <w:pPr>
+        <w:spacing w:line="312" w:lineRule="auto"/>
+        <w:ind w:firstLine="709"/>
+        <w:jc w:val="both"/>
+        <w:rPr>
+          <w:rFonts w:eastAsia="TimesNewRoman"/>
+          <w:color w:val="000000"/>
+          <w:sz w:val="26"/>
+          <w:szCs w:val="26"/>
+        </w:rPr>
+      </w:pPr>
+      <w:r>
+        <w:rPr>
+          <w:rFonts w:eastAsia="TimesNewRoman"/>
+          <w:color w:val="000000"/>
+          <w:sz w:val="26"/>
+          <w:szCs w:val="26"/>
+        </w:rPr>
         <w:sym w:font="Symbol" w:char="F02D"/>
       </w:r>
       <w:r>
@@ -1115,12 +2115,30 @@
           <w:sz w:val="26"/>
           <w:szCs w:val="26"/>
         </w:rPr>
-        <w:t>соответствие правилам.</w:t>
-      </w:r>
-    </w:p>
-    <w:p>
-      <w:pPr>
-        <w:spacing w:line="288" w:lineRule="auto"/>
+        <w:t>п</w:t>
+      </w:r>
+      <w:r>
+        <w:rPr>
+          <w:rFonts w:eastAsia="TimesNewRoman"/>
+          <w:color w:val="000000"/>
+          <w:sz w:val="26"/>
+          <w:szCs w:val="26"/>
+        </w:rPr>
+        <w:t>озволяют создавать разные варианты одного документа, т. н. ветки, с общей историей изменений до точки ветвлен</w:t>
+      </w:r>
+      <w:r>
+        <w:rPr>
+          <w:rFonts w:eastAsia="TimesNewRoman"/>
+          <w:color w:val="000000"/>
+          <w:sz w:val="26"/>
+          <w:szCs w:val="26"/>
+        </w:rPr>
+        <w:t>ия и с разными — после неё;</w:t>
+      </w:r>
+    </w:p>
+    <w:p>
+      <w:pPr>
+        <w:spacing w:line="312" w:lineRule="auto"/>
         <w:ind w:firstLine="709"/>
         <w:jc w:val="both"/>
         <w:rPr>
@@ -1137,75 +2155,48 @@
           <w:sz w:val="26"/>
           <w:szCs w:val="26"/>
         </w:rPr>
-        <w:t>П</w:t>
-      </w:r>
-      <w:r>
-        <w:rPr>
-          <w:rFonts w:eastAsia="TimesNewRoman"/>
-          <w:color w:val="000000"/>
-          <w:sz w:val="26"/>
-          <w:szCs w:val="26"/>
-        </w:rPr>
-        <w:t>од</w:t>
-      </w:r>
-      <w:r>
-        <w:rPr>
-          <w:rFonts w:eastAsia="TimesNewRoman"/>
-          <w:color w:val="000000"/>
-          <w:sz w:val="26"/>
-          <w:szCs w:val="26"/>
-        </w:rPr>
-        <w:t xml:space="preserve"> этот пункт подпадают ситуации, когда код компилируется и, в большинстве случаев, </w:t>
-      </w:r>
-      <w:r>
-        <w:rPr>
-          <w:rFonts w:eastAsia="TimesNewRoman"/>
-          <w:color w:val="000000"/>
-          <w:sz w:val="26"/>
-          <w:szCs w:val="26"/>
-        </w:rPr>
-        <w:t>работает</w:t>
-      </w:r>
-      <w:r>
-        <w:rPr>
-          <w:rFonts w:eastAsia="TimesNewRoman"/>
-          <w:color w:val="000000"/>
-          <w:sz w:val="26"/>
-          <w:szCs w:val="26"/>
-        </w:rPr>
-        <w:t xml:space="preserve">. Но зачем </w:t>
-      </w:r>
-      <w:r>
-        <w:rPr>
-          <w:rFonts w:eastAsia="TimesNewRoman"/>
-          <w:color w:val="000000"/>
-          <w:sz w:val="26"/>
-          <w:szCs w:val="26"/>
-        </w:rPr>
-        <w:t>нужны</w:t>
-      </w:r>
-      <w:r>
-        <w:rPr>
-          <w:rFonts w:eastAsia="TimesNewRoman"/>
-          <w:color w:val="000000"/>
-          <w:sz w:val="26"/>
-          <w:szCs w:val="26"/>
-        </w:rPr>
-        <w:t xml:space="preserve"> правила написания кода, если код делает свое дело? Чтобы ответить на вопрос </w:t>
-      </w:r>
-      <w:r>
-        <w:rPr>
-          <w:rFonts w:eastAsia="TimesNewRoman"/>
-          <w:color w:val="000000"/>
-          <w:sz w:val="26"/>
-          <w:szCs w:val="26"/>
-        </w:rPr>
-        <w:t>выделим несколько типов правил:</w:t>
-      </w:r>
-    </w:p>
-    <w:p>
-      <w:pPr>
-        <w:spacing w:line="288" w:lineRule="auto"/>
+        <w:sym w:font="Symbol" w:char="F02D"/>
+      </w:r>
+      <w:r>
+        <w:rPr>
+          <w:rFonts w:eastAsia="TimesNewRoman"/>
+          <w:color w:val="000000"/>
+          <w:sz w:val="26"/>
+          <w:szCs w:val="26"/>
+        </w:rPr>
+        <w:t xml:space="preserve"> </w:t>
+      </w:r>
+      <w:r>
+        <w:rPr>
+          <w:rFonts w:eastAsia="TimesNewRoman"/>
+          <w:color w:val="000000"/>
+          <w:sz w:val="26"/>
+          <w:szCs w:val="26"/>
+        </w:rPr>
+        <w:t>д</w:t>
+      </w:r>
+      <w:r>
+        <w:rPr>
+          <w:rFonts w:eastAsia="TimesNewRoman"/>
+          <w:color w:val="000000"/>
+          <w:sz w:val="26"/>
+          <w:szCs w:val="26"/>
+        </w:rPr>
+        <w:t>ают возможность узнать, кто и когда добавил или изменил</w:t>
+      </w:r>
+      <w:r>
+        <w:rPr>
+          <w:rFonts w:eastAsia="TimesNewRoman"/>
+          <w:color w:val="000000"/>
+          <w:sz w:val="26"/>
+          <w:szCs w:val="26"/>
+        </w:rPr>
+        <w:t xml:space="preserve"> конкретный набор строк в файле;</w:t>
+      </w:r>
+    </w:p>
+    <w:p>
+      <w:pPr>
+        <w:spacing w:line="312" w:lineRule="auto"/>
         <w:ind w:firstLine="709"/>
         <w:jc w:val="both"/>
         <w:rPr>
@@ -1240,16 +2231,38 @@
           <w:sz w:val="26"/>
           <w:szCs w:val="26"/>
         </w:rPr>
-        <w:t xml:space="preserve">синтаксические правила — одни из наиболее </w:t>
-      </w:r>
-      <w:r>
-        <w:rPr>
-          <w:rFonts w:eastAsia="TimesNewRoman"/>
-          <w:color w:val="000000"/>
-          <w:sz w:val="26"/>
-          <w:szCs w:val="26"/>
-        </w:rPr>
-        <w:t>спорных</w:t>
+        <w:t>Ведут журнал изменений, в который пользователи могут записывать пояснения о том, что и поче</w:t>
+      </w:r>
+      <w:r>
+        <w:rPr>
+          <w:rFonts w:eastAsia="TimesNewRoman"/>
+          <w:color w:val="000000"/>
+          <w:sz w:val="26"/>
+          <w:szCs w:val="26"/>
+        </w:rPr>
+        <w:t>му они изменили в данной версии;</w:t>
+      </w:r>
+    </w:p>
+    <w:p>
+      <w:pPr>
+        <w:spacing w:line="312" w:lineRule="auto"/>
+        <w:ind w:firstLine="709"/>
+        <w:jc w:val="both"/>
+        <w:rPr>
+          <w:rFonts w:eastAsia="TimesNewRoman"/>
+          <w:color w:val="000000"/>
+          <w:sz w:val="26"/>
+          <w:szCs w:val="26"/>
+        </w:rPr>
+      </w:pPr>
+      <w:r>
+        <w:rPr>
+          <w:rFonts w:eastAsia="TimesNewRoman"/>
+          <w:color w:val="000000"/>
+          <w:sz w:val="26"/>
+          <w:szCs w:val="26"/>
+        </w:rPr>
+        <w:sym w:font="Symbol" w:char="F02D"/>
       </w:r>
       <w:r>
         <w:rPr>
@@ -1267,1194 +2280,13 @@
           <w:sz w:val="26"/>
           <w:szCs w:val="26"/>
         </w:rPr>
-        <w:t>правил</w:t>
-      </w:r>
-      <w:r>
-        <w:rPr>
-          <w:rFonts w:eastAsia="TimesNewRoman"/>
-          <w:color w:val="000000"/>
-          <w:sz w:val="26"/>
-          <w:szCs w:val="26"/>
-        </w:rPr>
-        <w:t xml:space="preserve">, </w:t>
-      </w:r>
-      <w:r>
-        <w:rPr>
-          <w:rFonts w:eastAsia="TimesNewRoman"/>
-          <w:color w:val="000000"/>
-          <w:sz w:val="26"/>
-          <w:szCs w:val="26"/>
-        </w:rPr>
-        <w:t>поскольку совсем никоим образом не виляют на исполнение программы. К ним можно отнести стиль именования переменных (</w:t>
-      </w:r>
-      <w:r>
-        <w:rPr>
-          <w:rFonts w:eastAsia="TimesNewRoman"/>
-          <w:color w:val="000000"/>
-          <w:sz w:val="26"/>
-          <w:szCs w:val="26"/>
-        </w:rPr>
-        <w:t xml:space="preserve">обычно </w:t>
-      </w:r>
-      <w:proofErr w:type="spellStart"/>
-      <w:r>
-        <w:rPr>
-          <w:rFonts w:eastAsia="TimesNewRoman"/>
-          <w:color w:val="000000"/>
-          <w:sz w:val="26"/>
-          <w:szCs w:val="26"/>
-        </w:rPr>
-        <w:t>camelCase</w:t>
-      </w:r>
-      <w:proofErr w:type="spellEnd"/>
-      <w:r>
-        <w:rPr>
-          <w:rFonts w:eastAsia="TimesNewRoman"/>
-          <w:color w:val="000000"/>
-          <w:sz w:val="26"/>
-          <w:szCs w:val="26"/>
-        </w:rPr>
-        <w:t xml:space="preserve"> или </w:t>
-      </w:r>
-      <w:r>
-        <w:rPr>
-          <w:rFonts w:eastAsia="TimesNewRoman"/>
-          <w:color w:val="000000"/>
-          <w:sz w:val="26"/>
-          <w:szCs w:val="26"/>
-        </w:rPr>
-        <w:t xml:space="preserve">через </w:t>
-      </w:r>
-      <w:r>
-        <w:rPr>
-          <w:rFonts w:eastAsia="TimesNewRoman"/>
-          <w:color w:val="000000"/>
-          <w:sz w:val="26"/>
-          <w:szCs w:val="26"/>
-        </w:rPr>
-        <w:t xml:space="preserve">подчеркивание), констант (обычно </w:t>
-      </w:r>
-      <w:r>
-        <w:rPr>
-          <w:rFonts w:eastAsia="TimesNewRoman"/>
-          <w:color w:val="000000"/>
-          <w:sz w:val="26"/>
-          <w:szCs w:val="26"/>
-          <w:lang w:val="en-GB"/>
-        </w:rPr>
-        <w:t>UPPERCASE</w:t>
-      </w:r>
-      <w:r>
-        <w:rPr>
-          <w:rFonts w:eastAsia="TimesNewRoman"/>
-          <w:color w:val="000000"/>
-          <w:sz w:val="26"/>
-          <w:szCs w:val="26"/>
-        </w:rPr>
-        <w:t>), методов, стиль написания фигурных скобок и нужны ли они если в блоке только одна строка кода. Этот список можно продолжить. Когда программист пишет код, он его легко читает, потому что он знает свой собственн</w:t>
-      </w:r>
-      <w:r>
-        <w:rPr>
-          <w:rFonts w:eastAsia="TimesNewRoman"/>
-          <w:color w:val="000000"/>
-          <w:sz w:val="26"/>
-          <w:szCs w:val="26"/>
-        </w:rPr>
-        <w:t xml:space="preserve">ый стиль. Но стоит ему дать код, </w:t>
-      </w:r>
-      <w:r>
-        <w:rPr>
-          <w:rFonts w:eastAsia="TimesNewRoman"/>
-          <w:color w:val="000000"/>
-          <w:sz w:val="26"/>
-          <w:szCs w:val="26"/>
-        </w:rPr>
-        <w:t xml:space="preserve">где используется </w:t>
-      </w:r>
-      <w:r>
-        <w:rPr>
-          <w:rFonts w:eastAsia="TimesNewRoman"/>
-          <w:color w:val="000000"/>
-          <w:sz w:val="26"/>
-          <w:szCs w:val="26"/>
-        </w:rPr>
-        <w:t xml:space="preserve">другая </w:t>
-      </w:r>
-      <w:r>
-        <w:rPr>
-          <w:rFonts w:eastAsia="TimesNewRoman"/>
-          <w:color w:val="000000"/>
-          <w:sz w:val="26"/>
-          <w:szCs w:val="26"/>
-        </w:rPr>
-        <w:t xml:space="preserve">нотация и скобки с новой строки, ему придется тратить дополнительное внимание на восприятие нового стиля. Особенно </w:t>
-      </w:r>
-      <w:r>
-        <w:rPr>
-          <w:rFonts w:eastAsia="TimesNewRoman"/>
-          <w:color w:val="000000"/>
-          <w:sz w:val="26"/>
-          <w:szCs w:val="26"/>
-        </w:rPr>
-        <w:t>плохи в разработке ситуации</w:t>
-      </w:r>
-      <w:r>
-        <w:rPr>
-          <w:rFonts w:eastAsia="TimesNewRoman"/>
-          <w:color w:val="000000"/>
-          <w:sz w:val="26"/>
-          <w:szCs w:val="26"/>
-        </w:rPr>
-        <w:t>, когда несколько совсем разных стилей используются в одном проекте или даже модуле.</w:t>
-      </w:r>
-    </w:p>
-    <w:p>
-      <w:pPr>
-        <w:spacing w:line="288" w:lineRule="auto"/>
-        <w:ind w:firstLine="709"/>
-        <w:jc w:val="both"/>
-        <w:rPr>
-          <w:rFonts w:eastAsia="TimesNewRoman"/>
-          <w:color w:val="000000"/>
-          <w:sz w:val="26"/>
-          <w:szCs w:val="26"/>
-        </w:rPr>
-      </w:pPr>
-      <w:r>
-        <w:rPr>
-          <w:rFonts w:eastAsia="TimesNewRoman"/>
-          <w:color w:val="000000"/>
-          <w:sz w:val="26"/>
-          <w:szCs w:val="26"/>
-        </w:rPr>
-        <w:sym w:font="Symbol" w:char="F02D"/>
-      </w:r>
-      <w:r>
-        <w:rPr>
-          <w:rFonts w:eastAsia="TimesNewRoman"/>
-          <w:color w:val="000000"/>
-          <w:sz w:val="26"/>
-          <w:szCs w:val="26"/>
-        </w:rPr>
-        <w:t xml:space="preserve"> </w:t>
-      </w:r>
-      <w:r>
-        <w:rPr>
-          <w:rFonts w:eastAsia="TimesNewRoman"/>
-          <w:color w:val="000000"/>
-          <w:sz w:val="26"/>
-          <w:szCs w:val="26"/>
-        </w:rPr>
-        <w:t>правила поддержки кода — правила, которые должны сигнализировать что код слишком сложный и его будет трудно сопровождать. К примеру, индекс сложности (подробнее о нем ниже) метода или класса слишком большой или слишком много строк кода в методе, наличие дубл</w:t>
-      </w:r>
-      <w:r>
-        <w:rPr>
-          <w:rFonts w:eastAsia="TimesNewRoman"/>
-          <w:color w:val="000000"/>
-          <w:sz w:val="26"/>
-          <w:szCs w:val="26"/>
-        </w:rPr>
-        <w:t>икатов в коде или “магических цифр</w:t>
-      </w:r>
-      <w:r>
-        <w:rPr>
-          <w:rFonts w:eastAsia="TimesNewRoman"/>
-          <w:color w:val="000000"/>
-          <w:sz w:val="26"/>
-          <w:szCs w:val="26"/>
-        </w:rPr>
-        <w:t xml:space="preserve">”. </w:t>
-      </w:r>
-      <w:r>
-        <w:rPr>
-          <w:rFonts w:eastAsia="TimesNewRoman"/>
-          <w:color w:val="000000"/>
-          <w:sz w:val="26"/>
-          <w:szCs w:val="26"/>
-        </w:rPr>
-        <w:t>Все</w:t>
-      </w:r>
-      <w:r>
-        <w:rPr>
-          <w:rFonts w:eastAsia="TimesNewRoman"/>
-          <w:color w:val="000000"/>
-          <w:sz w:val="26"/>
-          <w:szCs w:val="26"/>
-        </w:rPr>
-        <w:t xml:space="preserve"> они указывают нам </w:t>
-      </w:r>
-      <w:r>
-        <w:rPr>
-          <w:rFonts w:eastAsia="TimesNewRoman"/>
-          <w:color w:val="000000"/>
-          <w:sz w:val="26"/>
-          <w:szCs w:val="26"/>
-        </w:rPr>
-        <w:t>на узкие места,</w:t>
-      </w:r>
-      <w:r>
-        <w:rPr>
-          <w:rFonts w:eastAsia="TimesNewRoman"/>
-          <w:color w:val="000000"/>
-          <w:sz w:val="26"/>
-          <w:szCs w:val="26"/>
-        </w:rPr>
-        <w:t xml:space="preserve"> которые сложно будет сопровождать. Но нельзя забывать, что именно мы можем решить какой индекс сложности для нас большой, а какой приемлемый.</w:t>
-      </w:r>
-    </w:p>
-    <w:p>
-      <w:pPr>
-        <w:spacing w:line="288" w:lineRule="auto"/>
-        <w:ind w:firstLine="709"/>
-        <w:jc w:val="both"/>
-        <w:rPr>
-          <w:rFonts w:eastAsia="TimesNewRoman"/>
-          <w:color w:val="000000"/>
-          <w:sz w:val="26"/>
-          <w:szCs w:val="26"/>
-        </w:rPr>
-      </w:pPr>
-      <w:r>
-        <w:rPr>
-          <w:rFonts w:eastAsia="TimesNewRoman"/>
-          <w:color w:val="000000"/>
-          <w:sz w:val="26"/>
-          <w:szCs w:val="26"/>
-        </w:rPr>
-        <w:sym w:font="Symbol" w:char="F02D"/>
-      </w:r>
-      <w:r>
-        <w:rPr>
-          <w:rFonts w:eastAsia="TimesNewRoman"/>
-          <w:color w:val="000000"/>
-          <w:sz w:val="26"/>
-          <w:szCs w:val="26"/>
-        </w:rPr>
-        <w:t xml:space="preserve"> </w:t>
-      </w:r>
-      <w:r>
-        <w:rPr>
-          <w:rFonts w:eastAsia="TimesNewRoman"/>
-          <w:color w:val="000000"/>
-          <w:sz w:val="26"/>
-          <w:szCs w:val="26"/>
-        </w:rPr>
-        <w:t>очистка и оптимизаци</w:t>
-      </w:r>
-      <w:r>
-        <w:rPr>
-          <w:rFonts w:eastAsia="TimesNewRoman"/>
-          <w:color w:val="000000"/>
-          <w:sz w:val="26"/>
-          <w:szCs w:val="26"/>
-        </w:rPr>
-        <w:t>я кода — самые простые правила, так как обычно строки, которые не используются не нужны</w:t>
-      </w:r>
-      <w:r>
-        <w:rPr>
-          <w:rFonts w:eastAsia="TimesNewRoman"/>
-          <w:color w:val="000000"/>
-          <w:sz w:val="26"/>
-          <w:szCs w:val="26"/>
-        </w:rPr>
-        <w:t>. Сюда можно отнести</w:t>
-      </w:r>
-      <w:r>
-        <w:rPr>
-          <w:rFonts w:eastAsia="TimesNewRoman"/>
-          <w:color w:val="000000"/>
-          <w:sz w:val="26"/>
-          <w:szCs w:val="26"/>
-        </w:rPr>
-        <w:t xml:space="preserve"> подключения лишних библиотек</w:t>
-      </w:r>
-      <w:r>
-        <w:rPr>
-          <w:rFonts w:eastAsia="TimesNewRoman"/>
-          <w:color w:val="000000"/>
-          <w:sz w:val="26"/>
-          <w:szCs w:val="26"/>
-        </w:rPr>
-        <w:t>, переменные и методы, которые уже не используются, но по какой-то причине их оставили.</w:t>
-      </w:r>
-      <w:r>
-        <w:rPr>
-          <w:rFonts w:eastAsia="TimesNewRoman"/>
-          <w:color w:val="000000"/>
-          <w:sz w:val="26"/>
-          <w:szCs w:val="26"/>
-        </w:rPr>
-        <w:t xml:space="preserve"> </w:t>
-      </w:r>
-      <w:r>
-        <w:rPr>
-          <w:rFonts w:eastAsia="TimesNewRoman"/>
-          <w:color w:val="000000"/>
-          <w:sz w:val="26"/>
-          <w:szCs w:val="26"/>
-        </w:rPr>
-        <w:t>Метрика здесь очевидная: соответствие правилам должно стремится к 100%, то есть чем меньше нарушений правил, тем лучше.</w:t>
-      </w:r>
-    </w:p>
-    <w:p>
-      <w:pPr>
-        <w:spacing w:line="288" w:lineRule="auto"/>
-        <w:ind w:firstLine="709"/>
-        <w:jc w:val="both"/>
-        <w:rPr>
-          <w:rFonts w:eastAsia="TimesNewRoman"/>
-          <w:color w:val="000000"/>
-          <w:sz w:val="26"/>
-          <w:szCs w:val="26"/>
-        </w:rPr>
-      </w:pPr>
-      <w:r>
-        <w:rPr>
-          <w:rFonts w:eastAsia="TimesNewRoman"/>
-          <w:color w:val="000000"/>
-          <w:sz w:val="26"/>
-          <w:szCs w:val="26"/>
-        </w:rPr>
-        <w:t>Использование систем контроля версий позволяет не только избавиться от лишнего кода, но и улучшить его качество, так как в любой момент времени можно узнать, кто последний работал над той или иной строкой.</w:t>
-      </w:r>
-    </w:p>
-    <w:p>
-      <w:pPr>
-        <w:spacing w:line="288" w:lineRule="auto"/>
-        <w:ind w:firstLine="709"/>
-        <w:jc w:val="both"/>
-        <w:rPr>
-          <w:rFonts w:eastAsia="TimesNewRoman"/>
-          <w:color w:val="000000"/>
-          <w:sz w:val="26"/>
-          <w:szCs w:val="26"/>
-        </w:rPr>
-      </w:pPr>
-    </w:p>
-    <w:p>
-      <w:pPr>
-        <w:spacing w:line="288" w:lineRule="auto"/>
-        <w:ind w:firstLine="709"/>
-        <w:jc w:val="both"/>
-        <w:rPr>
-          <w:rFonts w:eastAsia="TimesNewRoman"/>
-          <w:color w:val="000000"/>
-          <w:sz w:val="26"/>
-          <w:szCs w:val="26"/>
-        </w:rPr>
-      </w:pPr>
-      <w:r>
-        <w:rPr>
-          <w:rFonts w:eastAsia="TimesNewRoman"/>
-          <w:color w:val="000000"/>
-          <w:sz w:val="26"/>
-          <w:szCs w:val="26"/>
-        </w:rPr>
-        <w:sym w:font="Symbol" w:char="F02D"/>
-      </w:r>
-      <w:r>
-        <w:rPr>
-          <w:rFonts w:eastAsia="TimesNewRoman"/>
-          <w:color w:val="000000"/>
-          <w:sz w:val="26"/>
-          <w:szCs w:val="26"/>
-        </w:rPr>
-        <w:t xml:space="preserve"> </w:t>
-      </w:r>
-      <w:r>
-        <w:rPr>
-          <w:rFonts w:eastAsia="TimesNewRoman"/>
-          <w:color w:val="000000"/>
-          <w:sz w:val="26"/>
-          <w:szCs w:val="26"/>
-        </w:rPr>
-        <w:t>сложность кода.</w:t>
-      </w:r>
-    </w:p>
-    <w:p>
-      <w:pPr>
-        <w:spacing w:line="288" w:lineRule="auto"/>
-        <w:ind w:firstLine="709"/>
-        <w:jc w:val="both"/>
-        <w:rPr>
-          <w:rFonts w:eastAsia="TimesNewRoman"/>
-          <w:color w:val="000000"/>
-          <w:sz w:val="26"/>
-          <w:szCs w:val="26"/>
-        </w:rPr>
-      </w:pPr>
-      <w:r>
-        <w:rPr>
-          <w:rFonts w:eastAsia="TimesNewRoman"/>
-          <w:color w:val="000000"/>
-          <w:sz w:val="26"/>
-          <w:szCs w:val="26"/>
-        </w:rPr>
-        <w:t>Цикломатическая сложность кода</w:t>
-      </w:r>
-      <w:r>
-        <w:rPr>
-          <w:rFonts w:eastAsia="TimesNewRoman"/>
-          <w:color w:val="000000"/>
-          <w:sz w:val="26"/>
-          <w:szCs w:val="26"/>
-        </w:rPr>
-        <w:t xml:space="preserve"> – х</w:t>
-      </w:r>
-      <w:r>
-        <w:rPr>
-          <w:rFonts w:eastAsia="TimesNewRoman"/>
-          <w:color w:val="000000"/>
-          <w:sz w:val="26"/>
-          <w:szCs w:val="26"/>
-        </w:rPr>
-        <w:t xml:space="preserve">арактеристика, от которой напрямую зависит сложность поддержки кода. </w:t>
-      </w:r>
-      <w:r>
-        <w:rPr>
-          <w:rFonts w:eastAsia="TimesNewRoman"/>
-          <w:color w:val="000000"/>
-          <w:sz w:val="26"/>
-          <w:szCs w:val="26"/>
-        </w:rPr>
-        <w:t>Этот параметр</w:t>
-      </w:r>
-      <w:r>
-        <w:rPr>
-          <w:rFonts w:eastAsia="TimesNewRoman"/>
-          <w:color w:val="000000"/>
-          <w:sz w:val="26"/>
-          <w:szCs w:val="26"/>
-        </w:rPr>
-        <w:t xml:space="preserve"> зависит от количества вложенных операторов ветвления и циклов. Чем индекс </w:t>
-      </w:r>
-      <w:r>
-        <w:rPr>
-          <w:rFonts w:eastAsia="TimesNewRoman"/>
-          <w:color w:val="000000"/>
-          <w:sz w:val="26"/>
-          <w:szCs w:val="26"/>
-        </w:rPr>
-        <w:t>ниже,</w:t>
-      </w:r>
-      <w:r>
-        <w:rPr>
-          <w:rFonts w:eastAsia="TimesNewRoman"/>
-          <w:color w:val="000000"/>
-          <w:sz w:val="26"/>
-          <w:szCs w:val="26"/>
-        </w:rPr>
-        <w:t xml:space="preserve"> тем лучше, и тем легче в будущем будет менять структуру кода. Стоит мерить сложность метода, класса, файла. Значение этой метрики надо ограничить </w:t>
-      </w:r>
-      <w:r>
-        <w:rPr>
-          <w:rFonts w:eastAsia="TimesNewRoman"/>
-          <w:color w:val="000000"/>
-          <w:sz w:val="26"/>
-          <w:szCs w:val="26"/>
-        </w:rPr>
-        <w:t>неким</w:t>
-      </w:r>
-      <w:r>
-        <w:rPr>
-          <w:rFonts w:eastAsia="TimesNewRoman"/>
-          <w:color w:val="000000"/>
-          <w:sz w:val="26"/>
-          <w:szCs w:val="26"/>
-        </w:rPr>
-        <w:t xml:space="preserve"> предельным числом. К примеру цикломатическая сложность метода не должна превышать 10, иначе нужно упростить или разбить его. </w:t>
-      </w:r>
-    </w:p>
-    <w:p>
-      <w:pPr>
-        <w:spacing w:line="288" w:lineRule="auto"/>
-        <w:ind w:firstLine="709"/>
-        <w:jc w:val="both"/>
-        <w:rPr>
-          <w:rFonts w:eastAsia="TimesNewRoman"/>
-          <w:color w:val="000000"/>
-          <w:sz w:val="26"/>
-          <w:szCs w:val="26"/>
-        </w:rPr>
-      </w:pPr>
-      <w:r>
-        <w:rPr>
-          <w:rFonts w:eastAsia="TimesNewRoman"/>
-          <w:color w:val="000000"/>
-          <w:sz w:val="26"/>
-          <w:szCs w:val="26"/>
-        </w:rPr>
-        <w:t xml:space="preserve">Использование </w:t>
-      </w:r>
-      <w:r>
-        <w:rPr>
-          <w:rFonts w:eastAsia="TimesNewRoman"/>
-          <w:color w:val="000000"/>
-          <w:sz w:val="26"/>
-          <w:szCs w:val="26"/>
-          <w:lang w:val="en-GB"/>
-        </w:rPr>
-        <w:t>SVN</w:t>
-      </w:r>
-      <w:r>
-        <w:rPr>
-          <w:rFonts w:eastAsia="TimesNewRoman"/>
-          <w:color w:val="000000"/>
-          <w:sz w:val="26"/>
-          <w:szCs w:val="26"/>
-        </w:rPr>
-        <w:t>-возможностей</w:t>
-      </w:r>
-      <w:r>
-        <w:rPr>
-          <w:rFonts w:eastAsia="TimesNewRoman"/>
-          <w:color w:val="000000"/>
-          <w:sz w:val="26"/>
-          <w:szCs w:val="26"/>
-        </w:rPr>
-        <w:t>, а именно комментирование</w:t>
-      </w:r>
-      <w:r>
-        <w:rPr>
-          <w:rFonts w:eastAsia="TimesNewRoman"/>
-          <w:color w:val="000000"/>
-          <w:sz w:val="26"/>
-          <w:szCs w:val="26"/>
-        </w:rPr>
-        <w:t xml:space="preserve"> версий</w:t>
-      </w:r>
-      <w:r>
-        <w:rPr>
-          <w:rFonts w:eastAsia="TimesNewRoman"/>
-          <w:color w:val="000000"/>
-          <w:sz w:val="26"/>
-          <w:szCs w:val="26"/>
-        </w:rPr>
-        <w:t>,</w:t>
-      </w:r>
-      <w:r>
-        <w:rPr>
-          <w:rFonts w:eastAsia="TimesNewRoman"/>
-          <w:color w:val="000000"/>
-          <w:sz w:val="26"/>
-          <w:szCs w:val="26"/>
-        </w:rPr>
-        <w:t xml:space="preserve"> помогает снизить сложность кода.</w:t>
-      </w:r>
-      <w:r>
-        <w:rPr>
-          <w:rFonts w:eastAsia="TimesNewRoman"/>
-          <w:color w:val="000000"/>
-          <w:sz w:val="26"/>
-          <w:szCs w:val="26"/>
-        </w:rPr>
-        <w:t xml:space="preserve"> </w:t>
+        <w:t>Контролируют права доступа пользователей, разрешая или запрещая чтение и/или изменение данных, в зависимости от того, кто запрашивает это действие.</w:t>
       </w:r>
     </w:p>
     <w:p>
       <w:pPr>
         <w:shd w:val="clear" w:color="auto" w:fill="FFFFFF"/>
-        <w:spacing w:before="600" w:after="100" w:afterAutospacing="1" w:line="288" w:lineRule="auto"/>
-        <w:ind w:firstLine="709"/>
-        <w:outlineLvl w:val="0"/>
-        <w:rPr>
-          <w:b/>
-          <w:sz w:val="26"/>
-          <w:szCs w:val="26"/>
-        </w:rPr>
-      </w:pPr>
-      <w:r>
-        <w:rPr>
-          <w:b/>
-          <w:sz w:val="26"/>
-          <w:szCs w:val="26"/>
-        </w:rPr>
-        <w:lastRenderedPageBreak/>
-        <w:t xml:space="preserve">1.4 </w:t>
-      </w:r>
-      <w:r>
-        <w:rPr>
-          <w:b/>
-          <w:sz w:val="26"/>
-          <w:szCs w:val="26"/>
-        </w:rPr>
-        <w:t>Использование систем контроля версий программного обеспечения</w:t>
-      </w:r>
-    </w:p>
-    <w:p>
-      <w:pPr>
-        <w:spacing w:line="288" w:lineRule="auto"/>
-        <w:ind w:firstLine="709"/>
-        <w:jc w:val="both"/>
-        <w:rPr>
-          <w:rFonts w:eastAsia="TimesNewRoman"/>
-          <w:color w:val="000000"/>
-          <w:sz w:val="26"/>
-          <w:szCs w:val="26"/>
-        </w:rPr>
-      </w:pPr>
-      <w:bookmarkStart w:id="1" w:name="_Toc264359868"/>
-      <w:r>
-        <w:rPr>
-          <w:rFonts w:eastAsia="TimesNewRoman"/>
-          <w:color w:val="000000"/>
-          <w:sz w:val="26"/>
-          <w:szCs w:val="26"/>
-        </w:rPr>
-        <w:t>Ситуация, в которой электронный документ за время своего существования претерпевает ряд изменений, достаточно типична. При этом часто бывает важно иметь не только последнюю версию, но и несколько предыдущих. В простейшем случае можно просто хранить несколько вариантов документа, нумеруя их соответствующим образом. Такой способ неэффективен (приходится хранить несколько практически идентичных копий), требует повышенного внимания и дисциплины и часто ведёт к ошибкам, поэтому были разработаны средства для автоматизации этой работы.</w:t>
-      </w:r>
-    </w:p>
-    <w:p>
-      <w:pPr>
-        <w:spacing w:line="288" w:lineRule="auto"/>
-        <w:ind w:firstLine="709"/>
-        <w:jc w:val="both"/>
-        <w:rPr>
-          <w:rFonts w:eastAsia="TimesNewRoman"/>
-          <w:color w:val="000000"/>
-          <w:sz w:val="26"/>
-          <w:szCs w:val="26"/>
-        </w:rPr>
-      </w:pPr>
-      <w:r>
-        <w:rPr>
-          <w:rFonts w:eastAsia="TimesNewRoman"/>
-          <w:color w:val="000000"/>
-          <w:sz w:val="26"/>
-          <w:szCs w:val="26"/>
-        </w:rPr>
-        <w:t>Традиционные системы управления версиями используют централизованную модель, когда имеется единое хранилище документов, управляемое специальным</w:t>
-      </w:r>
-      <w:r>
-        <w:rPr>
-          <w:rFonts w:eastAsia="TimesNewRoman"/>
-          <w:color w:val="000000"/>
-          <w:sz w:val="26"/>
-          <w:szCs w:val="26"/>
-        </w:rPr>
-        <w:t> сервером</w:t>
-      </w:r>
-      <w:r>
-        <w:rPr>
-          <w:rFonts w:eastAsia="TimesNewRoman"/>
-          <w:color w:val="000000"/>
-          <w:sz w:val="26"/>
-          <w:szCs w:val="26"/>
-        </w:rPr>
-        <w:t xml:space="preserve">, который и выполняет </w:t>
-      </w:r>
-      <w:proofErr w:type="spellStart"/>
-      <w:r>
-        <w:rPr>
-          <w:rFonts w:eastAsia="TimesNewRoman"/>
-          <w:color w:val="000000"/>
-          <w:sz w:val="26"/>
-          <w:szCs w:val="26"/>
-        </w:rPr>
-        <w:t>бо́льшую</w:t>
-      </w:r>
-      <w:proofErr w:type="spellEnd"/>
-      <w:r>
-        <w:rPr>
-          <w:rFonts w:eastAsia="TimesNewRoman"/>
-          <w:color w:val="000000"/>
-          <w:sz w:val="26"/>
-          <w:szCs w:val="26"/>
-        </w:rPr>
-        <w:t xml:space="preserve"> часть функций по управлению версиями. Пользователь, работающий с документами, должен сначала получить нужную ему версию документа из хранилища; обычно создаётся локальная копия документа, так называемая «рабочая копия». Может быть получена последняя версия или любая из предыдущих, которая может быть выбрана по номеру версии или дате создания, иногда и по другим признакам. После того, как в документ внесены нужные изменения, новая версия помещается в хранилище. В отличие от простого сохранения файла, предыдущая версия не стирается, а тоже остаётся в хранилище и может быть оттуда получена в любое время. Сервер может использовать т. н.</w:t>
-      </w:r>
-      <w:r>
-        <w:rPr>
-          <w:rFonts w:eastAsia="TimesNewRoman"/>
-          <w:color w:val="000000"/>
-          <w:sz w:val="26"/>
-          <w:szCs w:val="26"/>
-        </w:rPr>
-        <w:t> дельта-компрессию</w:t>
-      </w:r>
-      <w:r>
-        <w:rPr>
-          <w:rFonts w:eastAsia="TimesNewRoman"/>
-          <w:color w:val="000000"/>
-          <w:sz w:val="26"/>
-          <w:szCs w:val="26"/>
-        </w:rPr>
-        <w:t xml:space="preserve"> — такой способ хранения документов, при котором сохраняются только изменения между последовательными версиями, что позволяет уменьшить объём хранимых данных. Поскольку обычно наиболее востребованной является последняя версия файла, система может при сохранении новой версии сохранять её целиком, заменяя в хранилище последнюю ранее сохранённую версию на разницу между этой и последней версией. Некоторые системы (например, </w:t>
-      </w:r>
-      <w:proofErr w:type="spellStart"/>
-      <w:r>
-        <w:rPr>
-          <w:rFonts w:eastAsia="TimesNewRoman"/>
-          <w:color w:val="000000"/>
-          <w:sz w:val="26"/>
-          <w:szCs w:val="26"/>
-        </w:rPr>
-        <w:t>ClearCase</w:t>
-      </w:r>
-      <w:proofErr w:type="spellEnd"/>
-      <w:r>
-        <w:rPr>
-          <w:rFonts w:eastAsia="TimesNewRoman"/>
-          <w:color w:val="000000"/>
-          <w:sz w:val="26"/>
-          <w:szCs w:val="26"/>
-        </w:rPr>
-        <w:t xml:space="preserve">) поддерживают сохранение версий обоих видов: большинство версий сохраняется в виде дельт, но периодически (по специальной команде администратора) выполняется сохранение версий всех файлов в полном виде; такой подход обеспечивает максимально полное восстановление истории в случае повреждения </w:t>
-      </w:r>
-      <w:proofErr w:type="spellStart"/>
-      <w:r>
-        <w:rPr>
-          <w:rFonts w:eastAsia="TimesNewRoman"/>
-          <w:color w:val="000000"/>
-          <w:sz w:val="26"/>
-          <w:szCs w:val="26"/>
-        </w:rPr>
-        <w:t>репозитория</w:t>
-      </w:r>
-      <w:proofErr w:type="spellEnd"/>
-      <w:r>
-        <w:rPr>
-          <w:rFonts w:eastAsia="TimesNewRoman"/>
-          <w:color w:val="000000"/>
-          <w:sz w:val="26"/>
-          <w:szCs w:val="26"/>
-        </w:rPr>
-        <w:t>.</w:t>
-      </w:r>
-    </w:p>
-    <w:p>
-      <w:pPr>
-        <w:spacing w:line="288" w:lineRule="auto"/>
-        <w:ind w:firstLine="709"/>
-        <w:jc w:val="both"/>
-        <w:rPr>
-          <w:rFonts w:eastAsia="TimesNewRoman"/>
-          <w:color w:val="000000"/>
-          <w:sz w:val="26"/>
-          <w:szCs w:val="26"/>
-        </w:rPr>
-      </w:pPr>
-      <w:r>
-        <w:rPr>
-          <w:rFonts w:eastAsia="TimesNewRoman"/>
-          <w:color w:val="000000"/>
-          <w:sz w:val="26"/>
-          <w:szCs w:val="26"/>
-        </w:rPr>
-        <w:t>Иногда создание новой версии выполняется незаметно для пользователя (прозрачно), либо</w:t>
-      </w:r>
-      <w:r>
-        <w:rPr>
-          <w:rFonts w:eastAsia="TimesNewRoman"/>
-          <w:color w:val="000000"/>
-          <w:sz w:val="26"/>
-          <w:szCs w:val="26"/>
-        </w:rPr>
-        <w:t> прикладной программой</w:t>
-      </w:r>
-      <w:r>
-        <w:rPr>
-          <w:rFonts w:eastAsia="TimesNewRoman"/>
-          <w:color w:val="000000"/>
-          <w:sz w:val="26"/>
-          <w:szCs w:val="26"/>
-        </w:rPr>
-        <w:t>, имеющей встроенную поддержку такой функции, либо за счёт использования специальной</w:t>
-      </w:r>
-      <w:r>
-        <w:rPr>
-          <w:rFonts w:eastAsia="TimesNewRoman"/>
-          <w:color w:val="000000"/>
-          <w:sz w:val="26"/>
-          <w:szCs w:val="26"/>
-        </w:rPr>
-        <w:t> файловой системы</w:t>
-      </w:r>
-      <w:r>
-        <w:rPr>
-          <w:rFonts w:eastAsia="TimesNewRoman"/>
-          <w:color w:val="000000"/>
-          <w:sz w:val="26"/>
-          <w:szCs w:val="26"/>
-        </w:rPr>
-        <w:t>. В этом случае пользователь просто работает с файлом, как обычно, и при сохранении файла автоматически создаётся новая версия.</w:t>
-      </w:r>
-    </w:p>
-    <w:p>
-      <w:pPr>
-        <w:spacing w:line="288" w:lineRule="auto"/>
-        <w:ind w:firstLine="709"/>
-        <w:jc w:val="both"/>
-        <w:rPr>
-          <w:rFonts w:eastAsia="TimesNewRoman"/>
-          <w:color w:val="000000"/>
-          <w:sz w:val="26"/>
-          <w:szCs w:val="26"/>
-        </w:rPr>
-      </w:pPr>
-      <w:r>
-        <w:rPr>
-          <w:rFonts w:eastAsia="TimesNewRoman"/>
-          <w:color w:val="000000"/>
-          <w:sz w:val="26"/>
-          <w:szCs w:val="26"/>
-        </w:rPr>
-        <w:t>Часто бывает, что над одним проектом одновременно работают несколько человек. Если два человека изменяют один и тот же</w:t>
-      </w:r>
-      <w:r>
-        <w:rPr>
-          <w:rFonts w:eastAsia="TimesNewRoman"/>
-          <w:color w:val="000000"/>
-          <w:sz w:val="26"/>
-          <w:szCs w:val="26"/>
-        </w:rPr>
-        <w:t> файл</w:t>
-      </w:r>
-      <w:r>
-        <w:rPr>
-          <w:rFonts w:eastAsia="TimesNewRoman"/>
-          <w:color w:val="000000"/>
-          <w:sz w:val="26"/>
-          <w:szCs w:val="26"/>
-        </w:rPr>
-        <w:t xml:space="preserve">, то один из них может случайно отменить изменения, сделанные другим. Системы управления версиями отслеживают такие конфликты и предлагают средства их решения. Большинство систем может автоматически объединить (слить) изменения, сделанные разными разработчиками. </w:t>
-      </w:r>
-      <w:r>
-        <w:rPr>
-          <w:rFonts w:eastAsia="TimesNewRoman"/>
-          <w:color w:val="000000"/>
-          <w:sz w:val="26"/>
-          <w:szCs w:val="26"/>
-        </w:rPr>
-        <w:lastRenderedPageBreak/>
-        <w:t>Однако такое автоматическое объединение изменений, обычно, возможно только для</w:t>
-      </w:r>
-      <w:r>
-        <w:rPr>
-          <w:rFonts w:eastAsia="TimesNewRoman"/>
-          <w:color w:val="000000"/>
-          <w:sz w:val="26"/>
-          <w:szCs w:val="26"/>
-        </w:rPr>
-        <w:t> текстовых файлов </w:t>
-      </w:r>
-      <w:r>
-        <w:rPr>
-          <w:rFonts w:eastAsia="TimesNewRoman"/>
-          <w:color w:val="000000"/>
-          <w:sz w:val="26"/>
-          <w:szCs w:val="26"/>
-        </w:rPr>
-        <w:t>и при условии, что изменялись разные (непересекающиеся) части этого файла. Такое ограничение связано с тем, что большинство систем управления версиями ориентированы на поддержку процесса разработки программного обеспечения, а исходные коды программ хранятся в текстовых файлах. Если автоматическое объединение выполнить не удалось, система может предложить решить проблему вручную.</w:t>
-      </w:r>
-    </w:p>
-    <w:p>
-      <w:pPr>
-        <w:spacing w:line="288" w:lineRule="auto"/>
-        <w:ind w:firstLine="709"/>
-        <w:jc w:val="both"/>
-        <w:rPr>
-          <w:rFonts w:eastAsia="TimesNewRoman"/>
-          <w:color w:val="000000"/>
-          <w:sz w:val="26"/>
-          <w:szCs w:val="26"/>
-        </w:rPr>
-      </w:pPr>
-      <w:r>
-        <w:rPr>
-          <w:rFonts w:eastAsia="TimesNewRoman"/>
-          <w:color w:val="000000"/>
-          <w:sz w:val="26"/>
-          <w:szCs w:val="26"/>
-        </w:rPr>
-        <w:t>Часто выполнить слияние невозможно ни в автоматическом, ни в ручном режиме, например, если</w:t>
-      </w:r>
-      <w:r>
-        <w:rPr>
-          <w:rFonts w:eastAsia="TimesNewRoman"/>
-          <w:color w:val="000000"/>
-          <w:sz w:val="26"/>
-          <w:szCs w:val="26"/>
-        </w:rPr>
-        <w:t> формат файла </w:t>
-      </w:r>
-      <w:r>
-        <w:rPr>
-          <w:rFonts w:eastAsia="TimesNewRoman"/>
-          <w:color w:val="000000"/>
-          <w:sz w:val="26"/>
-          <w:szCs w:val="26"/>
-        </w:rPr>
-        <w:t>неизвестен или слишком сложен. Некоторые системы управления версиями дают возможность заблокировать файл в хранилище. Блокировка не позволяет другим пользователям получить рабочую копию или препятствует изменению рабочей копии файла (например, средствами файловой системы) и обеспечивает, таким образом, исключительный доступ только тому пользователю, который работает с документом.</w:t>
-      </w:r>
-    </w:p>
-    <w:p>
-      <w:pPr>
-        <w:spacing w:line="288" w:lineRule="auto"/>
-        <w:ind w:firstLine="709"/>
-        <w:jc w:val="both"/>
-        <w:rPr>
-          <w:rFonts w:eastAsia="TimesNewRoman"/>
-          <w:color w:val="000000"/>
-          <w:sz w:val="26"/>
-          <w:szCs w:val="26"/>
-        </w:rPr>
-      </w:pPr>
-      <w:r>
-        <w:rPr>
-          <w:rFonts w:eastAsia="TimesNewRoman"/>
-          <w:color w:val="000000"/>
-          <w:sz w:val="26"/>
-          <w:szCs w:val="26"/>
-        </w:rPr>
-        <w:t>Многие системы управления версиями предоставляют ряд других возможностей:</w:t>
-      </w:r>
-    </w:p>
-    <w:p>
-      <w:pPr>
-        <w:spacing w:line="288" w:lineRule="auto"/>
-        <w:ind w:firstLine="709"/>
-        <w:jc w:val="both"/>
-        <w:rPr>
-          <w:rFonts w:eastAsia="TimesNewRoman"/>
-          <w:color w:val="000000"/>
-          <w:sz w:val="26"/>
-          <w:szCs w:val="26"/>
-        </w:rPr>
-      </w:pPr>
-      <w:r>
-        <w:rPr>
-          <w:rFonts w:eastAsia="TimesNewRoman"/>
-          <w:color w:val="000000"/>
-          <w:sz w:val="26"/>
-          <w:szCs w:val="26"/>
-        </w:rPr>
-        <w:sym w:font="Symbol" w:char="F02D"/>
-      </w:r>
-      <w:r>
-        <w:rPr>
-          <w:rFonts w:eastAsia="TimesNewRoman"/>
-          <w:color w:val="000000"/>
-          <w:sz w:val="26"/>
-          <w:szCs w:val="26"/>
-        </w:rPr>
-        <w:t xml:space="preserve"> </w:t>
-      </w:r>
-      <w:r>
-        <w:rPr>
-          <w:rFonts w:eastAsia="TimesNewRoman"/>
-          <w:color w:val="000000"/>
-          <w:sz w:val="26"/>
-          <w:szCs w:val="26"/>
-        </w:rPr>
-        <w:t>п</w:t>
-      </w:r>
-      <w:r>
-        <w:rPr>
-          <w:rFonts w:eastAsia="TimesNewRoman"/>
-          <w:color w:val="000000"/>
-          <w:sz w:val="26"/>
-          <w:szCs w:val="26"/>
-        </w:rPr>
-        <w:t>озволяют создавать разные варианты одного документа, т. н.</w:t>
-      </w:r>
-      <w:r>
-        <w:rPr>
-          <w:rFonts w:eastAsia="TimesNewRoman"/>
-          <w:color w:val="000000"/>
-          <w:sz w:val="26"/>
-          <w:szCs w:val="26"/>
-        </w:rPr>
-        <w:t> </w:t>
-      </w:r>
-      <w:r>
-        <w:rPr>
-          <w:rFonts w:eastAsia="TimesNewRoman"/>
-          <w:color w:val="000000"/>
-          <w:sz w:val="26"/>
-          <w:szCs w:val="26"/>
-        </w:rPr>
-        <w:t>ветки, с общей историей изменений до точки ветвлен</w:t>
-      </w:r>
-      <w:r>
-        <w:rPr>
-          <w:rFonts w:eastAsia="TimesNewRoman"/>
-          <w:color w:val="000000"/>
-          <w:sz w:val="26"/>
-          <w:szCs w:val="26"/>
-        </w:rPr>
-        <w:t>ия и с разными — после неё;</w:t>
-      </w:r>
-    </w:p>
-    <w:p>
-      <w:pPr>
-        <w:spacing w:line="288" w:lineRule="auto"/>
-        <w:ind w:firstLine="709"/>
-        <w:jc w:val="both"/>
-        <w:rPr>
-          <w:rFonts w:eastAsia="TimesNewRoman"/>
-          <w:color w:val="000000"/>
-          <w:sz w:val="26"/>
-          <w:szCs w:val="26"/>
-        </w:rPr>
-      </w:pPr>
-      <w:r>
-        <w:rPr>
-          <w:rFonts w:eastAsia="TimesNewRoman"/>
-          <w:color w:val="000000"/>
-          <w:sz w:val="26"/>
-          <w:szCs w:val="26"/>
-        </w:rPr>
-        <w:sym w:font="Symbol" w:char="F02D"/>
-      </w:r>
-      <w:r>
-        <w:rPr>
-          <w:rFonts w:eastAsia="TimesNewRoman"/>
-          <w:color w:val="000000"/>
-          <w:sz w:val="26"/>
-          <w:szCs w:val="26"/>
-        </w:rPr>
-        <w:t xml:space="preserve"> </w:t>
-      </w:r>
-      <w:r>
-        <w:rPr>
-          <w:rFonts w:eastAsia="TimesNewRoman"/>
-          <w:color w:val="000000"/>
-          <w:sz w:val="26"/>
-          <w:szCs w:val="26"/>
-        </w:rPr>
-        <w:t>д</w:t>
-      </w:r>
-      <w:r>
-        <w:rPr>
-          <w:rFonts w:eastAsia="TimesNewRoman"/>
-          <w:color w:val="000000"/>
-          <w:sz w:val="26"/>
-          <w:szCs w:val="26"/>
-        </w:rPr>
-        <w:t>ают возможность узнать, кто и когда добавил или изменил</w:t>
-      </w:r>
-      <w:r>
-        <w:rPr>
-          <w:rFonts w:eastAsia="TimesNewRoman"/>
-          <w:color w:val="000000"/>
-          <w:sz w:val="26"/>
-          <w:szCs w:val="26"/>
-        </w:rPr>
-        <w:t xml:space="preserve"> конкретный набор строк в файле;</w:t>
-      </w:r>
-    </w:p>
-    <w:p>
-      <w:pPr>
-        <w:spacing w:line="288" w:lineRule="auto"/>
-        <w:ind w:firstLine="709"/>
-        <w:jc w:val="both"/>
-        <w:rPr>
-          <w:rFonts w:eastAsia="TimesNewRoman"/>
-          <w:color w:val="000000"/>
-          <w:sz w:val="26"/>
-          <w:szCs w:val="26"/>
-        </w:rPr>
-      </w:pPr>
-      <w:r>
-        <w:rPr>
-          <w:rFonts w:eastAsia="TimesNewRoman"/>
-          <w:color w:val="000000"/>
-          <w:sz w:val="26"/>
-          <w:szCs w:val="26"/>
-        </w:rPr>
-        <w:sym w:font="Symbol" w:char="F02D"/>
-      </w:r>
-      <w:r>
-        <w:rPr>
-          <w:rFonts w:eastAsia="TimesNewRoman"/>
-          <w:color w:val="000000"/>
-          <w:sz w:val="26"/>
-          <w:szCs w:val="26"/>
-        </w:rPr>
-        <w:t xml:space="preserve"> </w:t>
-      </w:r>
-      <w:r>
-        <w:rPr>
-          <w:rFonts w:eastAsia="TimesNewRoman"/>
-          <w:color w:val="000000"/>
-          <w:sz w:val="26"/>
-          <w:szCs w:val="26"/>
-        </w:rPr>
-        <w:t>Ведут журнал изменений, в который пользователи могут записывать пояснения о том, что и поче</w:t>
-      </w:r>
-      <w:r>
-        <w:rPr>
-          <w:rFonts w:eastAsia="TimesNewRoman"/>
-          <w:color w:val="000000"/>
-          <w:sz w:val="26"/>
-          <w:szCs w:val="26"/>
-        </w:rPr>
-        <w:t>му они изменили в данной версии;</w:t>
-      </w:r>
-    </w:p>
-    <w:p>
-      <w:pPr>
-        <w:spacing w:line="288" w:lineRule="auto"/>
-        <w:ind w:firstLine="709"/>
-        <w:jc w:val="both"/>
-        <w:rPr>
-          <w:rFonts w:eastAsia="TimesNewRoman"/>
-          <w:color w:val="000000"/>
-          <w:sz w:val="26"/>
-          <w:szCs w:val="26"/>
-        </w:rPr>
-      </w:pPr>
-      <w:r>
-        <w:rPr>
-          <w:rFonts w:eastAsia="TimesNewRoman"/>
-          <w:color w:val="000000"/>
-          <w:sz w:val="26"/>
-          <w:szCs w:val="26"/>
-        </w:rPr>
-        <w:sym w:font="Symbol" w:char="F02D"/>
-      </w:r>
-      <w:r>
-        <w:rPr>
-          <w:rFonts w:eastAsia="TimesNewRoman"/>
-          <w:color w:val="000000"/>
-          <w:sz w:val="26"/>
-          <w:szCs w:val="26"/>
-        </w:rPr>
-        <w:t xml:space="preserve"> </w:t>
-      </w:r>
-      <w:r>
-        <w:rPr>
-          <w:rFonts w:eastAsia="TimesNewRoman"/>
-          <w:color w:val="000000"/>
-          <w:sz w:val="26"/>
-          <w:szCs w:val="26"/>
-        </w:rPr>
-        <w:t xml:space="preserve">Контролируют права доступа пользователей, разрешая или запрещая чтение </w:t>
-      </w:r>
-      <w:r>
-        <w:rPr>
-          <w:rFonts w:eastAsia="TimesNewRoman"/>
-          <w:color w:val="000000"/>
-          <w:sz w:val="26"/>
-          <w:szCs w:val="26"/>
-        </w:rPr>
-        <w:t>и/</w:t>
-      </w:r>
-      <w:r>
-        <w:rPr>
-          <w:rFonts w:eastAsia="TimesNewRoman"/>
-          <w:color w:val="000000"/>
-          <w:sz w:val="26"/>
-          <w:szCs w:val="26"/>
-        </w:rPr>
-        <w:t>или изменение данных, в зависимости от того, кто запрашивает это действие.</w:t>
-      </w:r>
-    </w:p>
-    <w:p>
-      <w:pPr>
-        <w:shd w:val="clear" w:color="auto" w:fill="FFFFFF"/>
-        <w:spacing w:before="600" w:after="100" w:afterAutospacing="1" w:line="288" w:lineRule="auto"/>
+        <w:spacing w:before="600" w:after="100" w:afterAutospacing="1" w:line="312" w:lineRule="auto"/>
         <w:ind w:firstLine="709"/>
         <w:jc w:val="both"/>
         <w:rPr>
@@ -2471,6 +2303,7 @@
           <w:sz w:val="26"/>
           <w:szCs w:val="26"/>
         </w:rPr>
+        <w:lastRenderedPageBreak/>
         <w:t xml:space="preserve"> </w:t>
       </w:r>
       <w:r>
@@ -2504,7 +2337,7 @@
     </w:p>
     <w:p>
       <w:pPr>
-        <w:spacing w:line="288" w:lineRule="auto"/>
+        <w:spacing w:line="312" w:lineRule="auto"/>
         <w:ind w:firstLine="709"/>
         <w:jc w:val="both"/>
         <w:rPr>
@@ -2589,7 +2422,7 @@
     </w:p>
     <w:p>
       <w:pPr>
-        <w:spacing w:line="288" w:lineRule="auto"/>
+        <w:spacing w:line="312" w:lineRule="auto"/>
         <w:ind w:firstLine="709"/>
         <w:jc w:val="both"/>
         <w:rPr>
@@ -2606,17 +2439,7 @@
           <w:sz w:val="26"/>
           <w:szCs w:val="26"/>
         </w:rPr>
-        <w:t xml:space="preserve">Модель жизненного цикла описывает различные состояния системы, начиная с момента возникновения необходимости в данной системе и заканчивая моментом ее </w:t>
-      </w:r>
-      <w:r>
-        <w:rPr>
-          <w:rFonts w:eastAsia="TimesNewRoman"/>
-          <w:color w:val="000000"/>
-          <w:sz w:val="26"/>
-          <w:szCs w:val="26"/>
-        </w:rPr>
-        <w:lastRenderedPageBreak/>
-        <w:t xml:space="preserve">выхода из эксплуатации. Модель жизненного цикла – это структура, содержащая процессы, действия и задачи, которые осуществляются в ходе разработки, функционирования и сопровождения программного </w:t>
+        <w:t xml:space="preserve">Модель жизненного цикла описывает различные состояния системы, начиная с момента возникновения необходимости в данной системе и заканчивая моментом ее выхода из эксплуатации. Модель жизненного цикла – это структура, содержащая процессы, действия и задачи, которые осуществляются в ходе разработки, функционирования и сопровождения программного </w:t>
       </w:r>
       <w:r>
         <w:rPr>
@@ -2639,7 +2462,7 @@
     </w:p>
     <w:p>
       <w:pPr>
-        <w:spacing w:line="288" w:lineRule="auto"/>
+        <w:spacing w:line="312" w:lineRule="auto"/>
         <w:ind w:firstLine="709"/>
         <w:jc w:val="both"/>
         <w:rPr>
@@ -2679,7 +2502,7 @@
     </w:p>
     <w:p>
       <w:pPr>
-        <w:spacing w:line="288" w:lineRule="auto"/>
+        <w:spacing w:line="312" w:lineRule="auto"/>
         <w:ind w:firstLine="709"/>
         <w:jc w:val="both"/>
         <w:rPr>
@@ -2728,7 +2551,7 @@
     </w:p>
     <w:p>
       <w:pPr>
-        <w:spacing w:line="288" w:lineRule="auto"/>
+        <w:spacing w:line="312" w:lineRule="auto"/>
         <w:ind w:firstLine="709"/>
         <w:jc w:val="both"/>
         <w:rPr>
@@ -2742,7 +2565,7 @@
     <w:p>
       <w:pPr>
         <w:keepNext/>
-        <w:spacing w:line="288" w:lineRule="auto"/>
+        <w:spacing w:line="312" w:lineRule="auto"/>
         <w:ind w:firstLine="709"/>
         <w:jc w:val="center"/>
         <w:rPr>
@@ -2820,7 +2643,7 @@
     <w:p>
       <w:pPr>
         <w:keepNext/>
-        <w:spacing w:line="288" w:lineRule="auto"/>
+        <w:spacing w:line="312" w:lineRule="auto"/>
         <w:ind w:firstLine="709"/>
         <w:jc w:val="center"/>
         <w:rPr>
@@ -2833,7 +2656,7 @@
     </w:p>
     <w:p>
       <w:pPr>
-        <w:spacing w:line="288" w:lineRule="auto"/>
+        <w:spacing w:line="312" w:lineRule="auto"/>
         <w:ind w:firstLine="709"/>
         <w:jc w:val="both"/>
         <w:rPr>
@@ -2855,7 +2678,7 @@
     </w:p>
     <w:p>
       <w:pPr>
-        <w:spacing w:line="288" w:lineRule="auto"/>
+        <w:spacing w:line="312" w:lineRule="auto"/>
         <w:ind w:firstLine="709"/>
         <w:jc w:val="both"/>
         <w:rPr>
@@ -2868,7 +2691,7 @@
     </w:p>
     <w:p>
       <w:pPr>
-        <w:spacing w:line="288" w:lineRule="auto"/>
+        <w:spacing w:line="312" w:lineRule="auto"/>
         <w:ind w:firstLine="709"/>
         <w:jc w:val="both"/>
         <w:rPr>
@@ -2885,12 +2708,13 @@
           <w:sz w:val="26"/>
           <w:szCs w:val="26"/>
         </w:rPr>
+        <w:lastRenderedPageBreak/>
         <w:t>Следуя каскадной модели, разработчик переходит от одной стадии к другой строго последовательно. Сначала полностью завершается этап «определение требований», в результате чего получается список требований к ПО. После того как требования полностью определены, происходит переход к проектированию, в ходе которого создаются документы, подробно описывающие для программистов способ и план реализации указанных требований. После того как проектирование полностью выполнено, программистами выполняется реализация полученного проекта. На следующей стадии процесса происходит интеграция отдельных компонентов, разрабатываемых различными командами программистов. После того как реализация и интеграция завершены, производится тестирование и отладка продукта; на этой стадии устраняются все недочёты, появившиеся на предыдущих стадиях разработки. После этого программный продукт внедряется и обеспечивается его поддержка — внесение новой функциональности и устранение ошибок.</w:t>
       </w:r>
     </w:p>
     <w:p>
       <w:pPr>
-        <w:spacing w:line="288" w:lineRule="auto"/>
+        <w:spacing w:line="312" w:lineRule="auto"/>
         <w:ind w:firstLine="709"/>
         <w:jc w:val="both"/>
         <w:rPr>
@@ -2912,7 +2736,7 @@
     </w:p>
     <w:p>
       <w:pPr>
-        <w:spacing w:line="288" w:lineRule="auto"/>
+        <w:spacing w:line="312" w:lineRule="auto"/>
         <w:ind w:firstLine="709"/>
         <w:jc w:val="both"/>
         <w:rPr>
@@ -2929,7 +2753,6 @@
           <w:sz w:val="26"/>
           <w:szCs w:val="26"/>
         </w:rPr>
-        <w:lastRenderedPageBreak/>
         <w:sym w:font="Symbol" w:char="F02D"/>
       </w:r>
       <w:r>
@@ -2948,57 +2771,39 @@
           <w:sz w:val="26"/>
           <w:szCs w:val="26"/>
         </w:rPr>
-        <w:t xml:space="preserve">оэтапная модель с промежуточным контролем. Разработка ведется итеративно с циклами обратной связи между этапами. Межэтапные корректировки позволяют учитывать реально существующие влияния результатов разработки друг на друга </w:t>
-      </w:r>
-      <w:r>
-        <w:rPr>
-          <w:rFonts w:eastAsia="TimesNewRoman"/>
-          <w:color w:val="000000"/>
-          <w:sz w:val="26"/>
-          <w:szCs w:val="26"/>
-        </w:rPr>
-        <w:t>на различных</w:t>
-      </w:r>
-      <w:r>
-        <w:rPr>
-          <w:rFonts w:eastAsia="TimesNewRoman"/>
-          <w:color w:val="000000"/>
-          <w:sz w:val="26"/>
-          <w:szCs w:val="26"/>
-        </w:rPr>
-        <w:t xml:space="preserve"> этапах. Пример поэтапной </w:t>
-      </w:r>
-      <w:r>
-        <w:rPr>
-          <w:rFonts w:eastAsia="TimesNewRoman"/>
-          <w:color w:val="000000"/>
-          <w:sz w:val="26"/>
-          <w:szCs w:val="26"/>
-        </w:rPr>
-        <w:t>модели с</w:t>
-      </w:r>
-      <w:r>
-        <w:rPr>
-          <w:rFonts w:eastAsia="TimesNewRoman"/>
-          <w:color w:val="000000"/>
-          <w:sz w:val="26"/>
-          <w:szCs w:val="26"/>
-        </w:rPr>
-        <w:t xml:space="preserve"> промежуточным кон</w:t>
-      </w:r>
-      <w:r>
-        <w:rPr>
-          <w:rFonts w:eastAsia="TimesNewRoman"/>
-          <w:color w:val="000000"/>
-          <w:sz w:val="26"/>
-          <w:szCs w:val="26"/>
-        </w:rPr>
-        <w:t>тролем изображен на рисунке 1.3;</w:t>
-      </w:r>
-    </w:p>
-    <w:p>
-      <w:pPr>
-        <w:spacing w:line="288" w:lineRule="auto"/>
+        <w:t xml:space="preserve">оэтапная модель с промежуточным контролем. </w:t>
+      </w:r>
+      <w:r>
+        <w:rPr>
+          <w:rFonts w:eastAsia="TimesNewRoman"/>
+          <w:color w:val="000000"/>
+          <w:sz w:val="26"/>
+          <w:szCs w:val="26"/>
+        </w:rPr>
+        <w:t>Пример поэтапной модели с промежуточным кон</w:t>
+      </w:r>
+      <w:r>
+        <w:rPr>
+          <w:rFonts w:eastAsia="TimesNewRoman"/>
+          <w:color w:val="000000"/>
+          <w:sz w:val="26"/>
+          <w:szCs w:val="26"/>
+        </w:rPr>
+        <w:t>тролем изображен на рисунке 1.3</w:t>
+      </w:r>
+      <w:r>
+        <w:rPr>
+          <w:rFonts w:eastAsia="TimesNewRoman"/>
+          <w:color w:val="000000"/>
+          <w:sz w:val="26"/>
+          <w:szCs w:val="26"/>
+        </w:rPr>
+        <w:t>.</w:t>
+      </w:r>
+    </w:p>
+    <w:p>
+      <w:pPr>
+        <w:spacing w:line="312" w:lineRule="auto"/>
         <w:ind w:firstLine="709"/>
         <w:jc w:val="both"/>
         <w:rPr>
@@ -3006,14 +2811,13 @@
           <w:color w:val="000000"/>
           <w:sz w:val="26"/>
           <w:szCs w:val="26"/>
-          <w:lang w:val="en-US"/>
         </w:rPr>
       </w:pPr>
     </w:p>
     <w:p>
       <w:pPr>
         <w:keepNext/>
-        <w:spacing w:line="288" w:lineRule="auto"/>
+        <w:spacing w:line="312" w:lineRule="auto"/>
         <w:ind w:firstLine="709"/>
         <w:jc w:val="center"/>
         <w:rPr>
@@ -3091,7 +2895,7 @@
     <w:p>
       <w:pPr>
         <w:keepNext/>
-        <w:spacing w:line="288" w:lineRule="auto"/>
+        <w:spacing w:line="312" w:lineRule="auto"/>
         <w:ind w:firstLine="709"/>
         <w:jc w:val="both"/>
         <w:rPr>
@@ -3105,7 +2909,7 @@
     <w:p>
       <w:pPr>
         <w:keepNext/>
-        <w:spacing w:line="288" w:lineRule="auto"/>
+        <w:spacing w:line="312" w:lineRule="auto"/>
         <w:ind w:firstLine="709"/>
         <w:jc w:val="both"/>
         <w:rPr>
@@ -3146,7 +2950,7 @@
     <w:p>
       <w:pPr>
         <w:keepNext/>
-        <w:spacing w:line="288" w:lineRule="auto"/>
+        <w:spacing w:line="312" w:lineRule="auto"/>
         <w:ind w:firstLine="709"/>
         <w:jc w:val="both"/>
         <w:rPr>
@@ -3159,7 +2963,7 @@
     </w:p>
     <w:p>
       <w:pPr>
-        <w:spacing w:line="288" w:lineRule="auto"/>
+        <w:spacing w:line="312" w:lineRule="auto"/>
         <w:ind w:firstLine="709"/>
         <w:jc w:val="both"/>
         <w:rPr>
@@ -3176,12 +2980,31 @@
           <w:sz w:val="26"/>
           <w:szCs w:val="26"/>
         </w:rPr>
-        <w:t>Преимущество такой модели заключается в том, что межэтапные корректировки обеспечивают меньшую трудоемкость по сравнению с каскадной моделью; однако, время жизни каждого из этапов растягивается на весь период разработки.</w:t>
-      </w:r>
-    </w:p>
-    <w:p>
-      <w:pPr>
-        <w:spacing w:line="288" w:lineRule="auto"/>
+        <w:t xml:space="preserve">Разработка ведется итеративно с циклами обратной связи между этапами. Межэтапные корректировки позволяют учитывать реально существующие влияния результатов разработки друг на друга на различных этапах. </w:t>
+      </w:r>
+      <w:r>
+        <w:rPr>
+          <w:rFonts w:eastAsia="TimesNewRoman"/>
+          <w:color w:val="000000"/>
+          <w:sz w:val="26"/>
+          <w:szCs w:val="26"/>
+        </w:rPr>
+        <w:t xml:space="preserve">Преимущество такой модели заключается в том, что межэтапные корректировки обеспечивают меньшую трудоемкость </w:t>
+      </w:r>
+      <w:r>
+        <w:rPr>
+          <w:rFonts w:eastAsia="TimesNewRoman"/>
+          <w:color w:val="000000"/>
+          <w:sz w:val="26"/>
+          <w:szCs w:val="26"/>
+        </w:rPr>
+        <w:lastRenderedPageBreak/>
+        <w:t>по сравнению с каскадной моделью; однако, время жизни каждого из этапов растягивается на весь период разработки.</w:t>
+      </w:r>
+    </w:p>
+    <w:p>
+      <w:pPr>
+        <w:spacing w:line="312" w:lineRule="auto"/>
         <w:ind w:firstLine="709"/>
         <w:jc w:val="both"/>
         <w:rPr>
@@ -3194,7 +3017,7 @@
     </w:p>
     <w:p>
       <w:pPr>
-        <w:spacing w:line="288" w:lineRule="auto"/>
+        <w:spacing w:line="312" w:lineRule="auto"/>
         <w:ind w:firstLine="709"/>
         <w:jc w:val="both"/>
         <w:rPr>
@@ -3235,7 +3058,7 @@
     <w:p>
       <w:pPr>
         <w:keepNext/>
-        <w:spacing w:line="288" w:lineRule="auto"/>
+        <w:spacing w:line="312" w:lineRule="auto"/>
         <w:ind w:firstLine="709"/>
         <w:jc w:val="both"/>
         <w:rPr>
@@ -3249,7 +3072,7 @@
     <w:p>
       <w:pPr>
         <w:keepNext/>
-        <w:spacing w:line="288" w:lineRule="auto"/>
+        <w:spacing w:line="312" w:lineRule="auto"/>
         <w:ind w:firstLine="709"/>
         <w:jc w:val="center"/>
         <w:rPr>
@@ -3327,7 +3150,7 @@
     <w:p>
       <w:pPr>
         <w:keepNext/>
-        <w:spacing w:line="288" w:lineRule="auto"/>
+        <w:spacing w:line="312" w:lineRule="auto"/>
         <w:ind w:firstLine="709"/>
         <w:jc w:val="both"/>
         <w:rPr>
@@ -3341,7 +3164,7 @@
     <w:p>
       <w:pPr>
         <w:keepNext/>
-        <w:spacing w:line="288" w:lineRule="auto"/>
+        <w:spacing w:line="312" w:lineRule="auto"/>
         <w:ind w:firstLine="709"/>
         <w:jc w:val="both"/>
         <w:rPr>
@@ -3364,7 +3187,7 @@
     <w:p>
       <w:pPr>
         <w:keepNext/>
-        <w:spacing w:line="288" w:lineRule="auto"/>
+        <w:spacing w:line="312" w:lineRule="auto"/>
         <w:ind w:firstLine="709"/>
         <w:jc w:val="both"/>
         <w:rPr>
@@ -3377,7 +3200,7 @@
     </w:p>
     <w:p>
       <w:pPr>
-        <w:spacing w:line="288" w:lineRule="auto"/>
+        <w:spacing w:line="312" w:lineRule="auto"/>
         <w:ind w:firstLine="709"/>
         <w:jc w:val="both"/>
         <w:rPr>
@@ -3475,7 +3298,400 @@
           <w:sz w:val="26"/>
           <w:szCs w:val="26"/>
         </w:rPr>
-        <w:t>, и переход осуществляется в соответствии с планом, даже если не вся запланиров</w:t>
+        <w:t>, и переход осуществляется в соответствии с планом, даже если не вся запланированная работа закончена. Планирование производится на основе статистических данных, полученных в предыдущих проектах, и личного опыта разработчиков.</w:t>
+      </w:r>
+    </w:p>
+    <w:p>
+      <w:pPr>
+        <w:spacing w:line="312" w:lineRule="auto"/>
+        <w:ind w:firstLine="709"/>
+        <w:jc w:val="both"/>
+        <w:rPr>
+          <w:rFonts w:eastAsia="TimesNewRoman"/>
+          <w:color w:val="000000"/>
+          <w:sz w:val="26"/>
+          <w:szCs w:val="26"/>
+        </w:rPr>
+      </w:pPr>
+      <w:r>
+        <w:rPr>
+          <w:rFonts w:eastAsia="TimesNewRoman"/>
+          <w:color w:val="000000"/>
+          <w:sz w:val="26"/>
+          <w:szCs w:val="26"/>
+        </w:rPr>
+        <w:t>На практике наибольшее распространение получили каскадная и спиральная модель. Причем каскадная модель была более популярна в семидесятых, начале восьмидесятых годов, так как в то время в проектах достаточно простых информационных систем представляло собой единый, функционально и информационно независимый блок.</w:t>
+      </w:r>
+    </w:p>
+    <w:p>
+      <w:pPr>
+        <w:spacing w:line="312" w:lineRule="auto"/>
+        <w:ind w:firstLine="709"/>
+        <w:jc w:val="both"/>
+        <w:rPr>
+          <w:rFonts w:eastAsia="TimesNewRoman"/>
+          <w:color w:val="000000"/>
+          <w:sz w:val="26"/>
+          <w:szCs w:val="26"/>
+        </w:rPr>
+      </w:pPr>
+      <w:r>
+        <w:rPr>
+          <w:rFonts w:eastAsia="TimesNewRoman"/>
+          <w:color w:val="000000"/>
+          <w:sz w:val="26"/>
+          <w:szCs w:val="26"/>
+        </w:rPr>
+        <w:lastRenderedPageBreak/>
+        <w:t>Во всех вышеперечисленных моделях большую роль играют системы контроля версий. С их помощью можно добиться высокого уровня контроля на каждом шаге системы, как с точки зрения ведущего программиста – руководителя разработки, так и с точки зрения управляющего проектом.</w:t>
+      </w:r>
+      <w:r>
+        <w:rPr>
+          <w:rFonts w:eastAsia="TimesNewRoman"/>
+          <w:color w:val="000000"/>
+          <w:sz w:val="26"/>
+          <w:szCs w:val="26"/>
+        </w:rPr>
+        <w:t xml:space="preserve"> </w:t>
+      </w:r>
+    </w:p>
+    <w:p>
+      <w:pPr>
+        <w:spacing w:line="312" w:lineRule="auto"/>
+        <w:ind w:firstLine="709"/>
+        <w:jc w:val="both"/>
+        <w:rPr>
+          <w:rFonts w:eastAsia="TimesNewRoman"/>
+          <w:color w:val="000000"/>
+          <w:sz w:val="26"/>
+          <w:szCs w:val="26"/>
+        </w:rPr>
+      </w:pPr>
+      <w:r>
+        <w:rPr>
+          <w:rFonts w:eastAsia="TimesNewRoman"/>
+          <w:color w:val="000000"/>
+          <w:sz w:val="26"/>
+          <w:szCs w:val="26"/>
+        </w:rPr>
+        <w:t xml:space="preserve">Дополнительно ко всем преимуществам, описанным выше, некоторые дополнения к системам контроля версий поддерживают дополнительную функциональность, необходимую при управлении проектом. Например, система </w:t>
+      </w:r>
+      <w:r>
+        <w:rPr>
+          <w:rFonts w:eastAsia="TimesNewRoman"/>
+          <w:color w:val="000000"/>
+          <w:sz w:val="26"/>
+          <w:szCs w:val="26"/>
+        </w:rPr>
+        <w:t xml:space="preserve">JIRA </w:t>
+      </w:r>
+      <w:r>
+        <w:rPr>
+          <w:rFonts w:eastAsia="TimesNewRoman"/>
+          <w:color w:val="000000"/>
+          <w:sz w:val="26"/>
+          <w:szCs w:val="26"/>
+        </w:rPr>
+        <w:t>(</w:t>
+      </w:r>
+      <w:r>
+        <w:rPr>
+          <w:rFonts w:eastAsia="TimesNewRoman"/>
+          <w:color w:val="000000"/>
+          <w:sz w:val="26"/>
+          <w:szCs w:val="26"/>
+        </w:rPr>
+        <w:t>система</w:t>
+      </w:r>
+      <w:r>
+        <w:rPr>
+          <w:rFonts w:eastAsia="TimesNewRoman"/>
+          <w:color w:val="000000"/>
+          <w:sz w:val="26"/>
+          <w:szCs w:val="26"/>
+        </w:rPr>
+        <w:t xml:space="preserve"> отслеживания ошибок</w:t>
+      </w:r>
+      <w:r>
+        <w:rPr>
+          <w:rFonts w:eastAsia="TimesNewRoman"/>
+          <w:color w:val="000000"/>
+          <w:sz w:val="26"/>
+          <w:szCs w:val="26"/>
+        </w:rPr>
+        <w:t xml:space="preserve">, </w:t>
+      </w:r>
+      <w:r>
+        <w:rPr>
+          <w:rFonts w:eastAsia="TimesNewRoman"/>
+          <w:color w:val="000000"/>
+          <w:sz w:val="26"/>
+          <w:szCs w:val="26"/>
+        </w:rPr>
+        <w:t>предназначенная</w:t>
+      </w:r>
+      <w:r>
+        <w:rPr>
+          <w:rFonts w:eastAsia="TimesNewRoman"/>
+          <w:color w:val="000000"/>
+          <w:sz w:val="26"/>
+          <w:szCs w:val="26"/>
+        </w:rPr>
+        <w:t xml:space="preserve"> для организации общения с пользователями, хотя в некоторых случаях систему можно использовать для</w:t>
+      </w:r>
+      <w:r>
+        <w:rPr>
+          <w:rFonts w:eastAsia="TimesNewRoman"/>
+          <w:color w:val="000000"/>
+          <w:sz w:val="26"/>
+          <w:szCs w:val="26"/>
+        </w:rPr>
+        <w:t xml:space="preserve"> управления </w:t>
+      </w:r>
+      <w:r>
+        <w:rPr>
+          <w:rFonts w:eastAsia="TimesNewRoman"/>
+          <w:color w:val="000000"/>
+          <w:sz w:val="26"/>
+          <w:szCs w:val="26"/>
+        </w:rPr>
+        <w:t>проектами)</w:t>
+      </w:r>
+      <w:r>
+        <w:rPr>
+          <w:rFonts w:eastAsia="TimesNewRoman"/>
+          <w:color w:val="000000"/>
+          <w:sz w:val="26"/>
+          <w:szCs w:val="26"/>
+        </w:rPr>
+        <w:t xml:space="preserve"> на данный момент используется </w:t>
+      </w:r>
+      <w:r>
+        <w:rPr>
+          <w:rFonts w:eastAsia="TimesNewRoman"/>
+          <w:color w:val="000000"/>
+          <w:sz w:val="26"/>
+          <w:szCs w:val="26"/>
+        </w:rPr>
+        <w:t>подавляющим</w:t>
+      </w:r>
+      <w:r>
+        <w:rPr>
+          <w:rFonts w:eastAsia="TimesNewRoman"/>
+          <w:color w:val="000000"/>
+          <w:sz w:val="26"/>
+          <w:szCs w:val="26"/>
+        </w:rPr>
+        <w:t xml:space="preserve"> большинством крупных </w:t>
+      </w:r>
+      <w:proofErr w:type="spellStart"/>
+      <w:r>
+        <w:rPr>
+          <w:rFonts w:eastAsia="TimesNewRoman"/>
+          <w:color w:val="000000"/>
+          <w:sz w:val="26"/>
+          <w:szCs w:val="26"/>
+        </w:rPr>
+        <w:t>аутсорсингов</w:t>
+      </w:r>
+      <w:r>
+        <w:rPr>
+          <w:rFonts w:eastAsia="TimesNewRoman"/>
+          <w:color w:val="000000"/>
+          <w:sz w:val="26"/>
+          <w:szCs w:val="26"/>
+        </w:rPr>
+        <w:t>ых</w:t>
+      </w:r>
+      <w:proofErr w:type="spellEnd"/>
+      <w:r>
+        <w:rPr>
+          <w:rFonts w:eastAsia="TimesNewRoman"/>
+          <w:color w:val="000000"/>
+          <w:sz w:val="26"/>
+          <w:szCs w:val="26"/>
+        </w:rPr>
+        <w:t xml:space="preserve"> компаний</w:t>
+      </w:r>
+      <w:r>
+        <w:rPr>
+          <w:rFonts w:eastAsia="TimesNewRoman"/>
+          <w:color w:val="000000"/>
+          <w:sz w:val="26"/>
+          <w:szCs w:val="26"/>
+        </w:rPr>
+        <w:t>. Кроме того, во всем мире целый ряд компаний используют JIRA не только в качестве баг-</w:t>
+      </w:r>
+      <w:proofErr w:type="spellStart"/>
+      <w:r>
+        <w:rPr>
+          <w:rFonts w:eastAsia="TimesNewRoman"/>
+          <w:color w:val="000000"/>
+          <w:sz w:val="26"/>
+          <w:szCs w:val="26"/>
+        </w:rPr>
+        <w:t>трекера</w:t>
+      </w:r>
+      <w:proofErr w:type="spellEnd"/>
+      <w:r>
+        <w:rPr>
+          <w:rFonts w:eastAsia="TimesNewRoman"/>
+          <w:color w:val="000000"/>
+          <w:sz w:val="26"/>
+          <w:szCs w:val="26"/>
+        </w:rPr>
+        <w:t xml:space="preserve">, но и как систему управления проектами. </w:t>
+      </w:r>
+    </w:p>
+    <w:p>
+      <w:pPr>
+        <w:spacing w:line="312" w:lineRule="auto"/>
+        <w:ind w:firstLine="709"/>
+        <w:jc w:val="both"/>
+        <w:rPr>
+          <w:rFonts w:eastAsia="TimesNewRoman"/>
+          <w:color w:val="000000"/>
+          <w:sz w:val="26"/>
+          <w:szCs w:val="26"/>
+        </w:rPr>
+      </w:pPr>
+      <w:proofErr w:type="spellStart"/>
+      <w:r>
+        <w:rPr>
+          <w:rFonts w:eastAsia="TimesNewRoman"/>
+          <w:color w:val="000000"/>
+          <w:sz w:val="26"/>
+          <w:szCs w:val="26"/>
+        </w:rPr>
+        <w:t>Jira</w:t>
+      </w:r>
+      <w:proofErr w:type="spellEnd"/>
+      <w:r>
+        <w:rPr>
+          <w:rFonts w:eastAsia="TimesNewRoman"/>
+          <w:color w:val="000000"/>
+          <w:sz w:val="26"/>
+          <w:szCs w:val="26"/>
+        </w:rPr>
+        <w:t xml:space="preserve"> заполняется зада</w:t>
+      </w:r>
+      <w:r>
+        <w:rPr>
+          <w:rFonts w:eastAsia="TimesNewRoman"/>
+          <w:color w:val="000000"/>
+          <w:sz w:val="26"/>
+          <w:szCs w:val="26"/>
+        </w:rPr>
+        <w:t xml:space="preserve">чами (англ. </w:t>
+      </w:r>
+      <w:proofErr w:type="spellStart"/>
+      <w:r>
+        <w:rPr>
+          <w:rFonts w:eastAsia="TimesNewRoman"/>
+          <w:color w:val="000000"/>
+          <w:sz w:val="26"/>
+          <w:szCs w:val="26"/>
+        </w:rPr>
+        <w:t>tickets</w:t>
+      </w:r>
+      <w:proofErr w:type="spellEnd"/>
+      <w:r>
+        <w:rPr>
+          <w:rFonts w:eastAsia="TimesNewRoman"/>
+          <w:color w:val="000000"/>
+          <w:sz w:val="26"/>
+          <w:szCs w:val="26"/>
+        </w:rPr>
+        <w:t xml:space="preserve"> или </w:t>
+      </w:r>
+      <w:proofErr w:type="spellStart"/>
+      <w:r>
+        <w:rPr>
+          <w:rFonts w:eastAsia="TimesNewRoman"/>
+          <w:color w:val="000000"/>
+          <w:sz w:val="26"/>
+          <w:szCs w:val="26"/>
+        </w:rPr>
+        <w:t>issues</w:t>
+      </w:r>
+      <w:proofErr w:type="spellEnd"/>
+      <w:r>
+        <w:rPr>
+          <w:rFonts w:eastAsia="TimesNewRoman"/>
+          <w:color w:val="000000"/>
+          <w:sz w:val="26"/>
+          <w:szCs w:val="26"/>
+        </w:rPr>
+        <w:t>)</w:t>
+      </w:r>
+      <w:r>
+        <w:rPr>
+          <w:rFonts w:eastAsia="TimesNewRoman"/>
+          <w:color w:val="000000"/>
+          <w:sz w:val="26"/>
+          <w:szCs w:val="26"/>
+        </w:rPr>
+        <w:t>. Задача содержит название проекта, тему, тип, приоритет, компоненты и содержание. Задача может быть расширена дополнительными полями (также и новые пользовательские поля могут быть определены), приложениями (например — фотографиями, скриншотами) или комментариями. Задача может редактироваться или просто изменять статус, например, из «открыт» в «закрыт». Какие переходы между состояниями возможны, определяется через настраиваемый рабочий процесс</w:t>
+      </w:r>
+      <w:r>
+        <w:rPr>
+          <w:rFonts w:eastAsia="TimesNewRoman"/>
+          <w:color w:val="000000"/>
+          <w:sz w:val="26"/>
+          <w:szCs w:val="26"/>
+        </w:rPr>
+        <w:t xml:space="preserve"> </w:t>
+      </w:r>
+      <w:r>
+        <w:rPr>
+          <w:rFonts w:eastAsia="TimesNewRoman"/>
+          <w:color w:val="000000"/>
+          <w:sz w:val="26"/>
+          <w:szCs w:val="26"/>
+        </w:rPr>
+        <w:t>(бизнес-процесс) (</w:t>
+      </w:r>
+      <w:proofErr w:type="spellStart"/>
+      <w:r>
+        <w:rPr>
+          <w:rFonts w:eastAsia="TimesNewRoman"/>
+          <w:color w:val="000000"/>
+          <w:sz w:val="26"/>
+          <w:szCs w:val="26"/>
+        </w:rPr>
+        <w:t>workflow</w:t>
+      </w:r>
+      <w:proofErr w:type="spellEnd"/>
+      <w:r>
+        <w:rPr>
+          <w:rFonts w:eastAsia="TimesNewRoman"/>
+          <w:color w:val="000000"/>
+          <w:sz w:val="26"/>
+          <w:szCs w:val="26"/>
+        </w:rPr>
+        <w:t>). Любые изменения в задаче протоколируются в журнал.</w:t>
+      </w:r>
+    </w:p>
+    <w:p>
+      <w:pPr>
+        <w:spacing w:line="312" w:lineRule="auto"/>
+        <w:ind w:firstLine="709"/>
+        <w:jc w:val="both"/>
+        <w:rPr>
+          <w:rFonts w:eastAsia="TimesNewRoman"/>
+          <w:color w:val="000000"/>
+          <w:sz w:val="26"/>
+          <w:szCs w:val="26"/>
+        </w:rPr>
+      </w:pPr>
+      <w:r>
+        <w:rPr>
+          <w:rFonts w:eastAsia="TimesNewRoman"/>
+          <w:color w:val="000000"/>
+          <w:sz w:val="26"/>
+          <w:szCs w:val="26"/>
+        </w:rPr>
+        <w:t>Такую систему очень удобно использовать совместно с сис</w:t>
       </w:r>
       <w:bookmarkStart w:id="5" w:name="_GoBack"/>
       <w:bookmarkEnd w:id="5"/>
@@ -3486,12 +3702,13 @@
           <w:sz w:val="26"/>
           <w:szCs w:val="26"/>
         </w:rPr>
-        <w:t>анная работа закончена. Планирование производится на основе статистических данных, полученных в предыдущих проектах, и личного опыта разработчиков.</w:t>
-      </w:r>
-    </w:p>
-    <w:p>
-      <w:pPr>
-        <w:spacing w:line="288" w:lineRule="auto"/>
+        <w:t>темой контроля версий, так как чаще всего ошибки, присланные пользователем, должны быть исправлены как можно быстрее и очень важно уметь правильно отслеживать её текущий статус. Именно поэтому крупные компании с большим штатом разработчиков требуют знания от своих сотрудников систем контроля версий, совместно с системами баг-трекинга.</w:t>
+      </w:r>
+    </w:p>
+    <w:p>
+      <w:pPr>
+        <w:keepNext/>
+        <w:spacing w:line="312" w:lineRule="auto"/>
         <w:ind w:firstLine="709"/>
         <w:jc w:val="both"/>
         <w:rPr>
@@ -3501,31 +3718,12 @@
           <w:szCs w:val="26"/>
         </w:rPr>
       </w:pPr>
-      <w:r>
-        <w:rPr>
-          <w:rFonts w:eastAsia="TimesNewRoman"/>
-          <w:color w:val="000000"/>
-          <w:sz w:val="26"/>
-          <w:szCs w:val="26"/>
-        </w:rPr>
-        <w:t>На практике наибольшее распространение получили каскадная и спиральная модель. Причем каскадная модель была более популярна в семидесятых, начале восьмидесятых годов, так как в то время в проектах достаточно простых информационных систем представляло собой единый, функционально и информационно независимый блок.</w:t>
-      </w:r>
-    </w:p>
-    <w:p>
-      <w:pPr>
-        <w:keepNext/>
-        <w:spacing w:line="288" w:lineRule="auto"/>
-        <w:ind w:firstLine="709"/>
-        <w:jc w:val="both"/>
-        <w:rPr>
-          <w:rFonts w:eastAsia="TimesNewRoman"/>
-          <w:color w:val="000000"/>
-          <w:sz w:val="26"/>
-          <w:szCs w:val="26"/>
-        </w:rPr>
-      </w:pPr>
-    </w:p>
-    <w:p/>
+    </w:p>
+    <w:p>
+      <w:pPr>
+        <w:spacing w:line="312" w:lineRule="auto"/>
+      </w:pPr>
+    </w:p>
     <w:sectPr>
       <w:headerReference w:type="default" r:id="rId14"/>
       <w:pgSz w:w="11906" w:h="16838" w:code="9"/>
@@ -4528,7 +4726,7 @@
                                   <w:rPr>
                                     <w:noProof/>
                                   </w:rPr>
-                                  <w:t>12</w:t>
+                                  <w:t>13</w:t>
                                 </w:r>
                                 <w:r>
                                   <w:rPr>
@@ -4827,7 +5025,7 @@
                             <w:rPr>
                               <w:noProof/>
                             </w:rPr>
-                            <w:t>12</w:t>
+                            <w:t>13</w:t>
                           </w:r>
                           <w:r>
                             <w:rPr>

</xml_diff>

<commit_message>
Fixed spaces in conception of the program system
</commit_message>
<xml_diff>
--- a/Docs/1. Концепция программной системы.docx
+++ b/Docs/1. Концепция программной системы.docx
@@ -688,27 +688,7 @@
           <w:sz w:val="26"/>
           <w:szCs w:val="26"/>
         </w:rPr>
-        <w:t xml:space="preserve">лёгкость в поддержке, тестировании, отладке и устранении ошибок, модификации и </w:t>
-      </w:r>
-      <w:proofErr w:type="spellStart"/>
-      <w:r>
-        <w:rPr>
-          <w:rFonts w:eastAsia="TimesNewRoman"/>
-          <w:color w:val="000000"/>
-          <w:sz w:val="26"/>
-          <w:szCs w:val="26"/>
-        </w:rPr>
-        <w:t>портировании</w:t>
-      </w:r>
-      <w:proofErr w:type="spellEnd"/>
-      <w:r>
-        <w:rPr>
-          <w:rFonts w:eastAsia="TimesNewRoman"/>
-          <w:color w:val="000000"/>
-          <w:sz w:val="26"/>
-          <w:szCs w:val="26"/>
-        </w:rPr>
-        <w:t>;</w:t>
+        <w:t>лёгкость в поддержке, тестировании, отладке и устранении ошибок, модификации и портировании;</w:t>
       </w:r>
     </w:p>
     <w:p>
@@ -1050,7 +1030,6 @@
         </w:rPr>
         <w:t xml:space="preserve">две важные для нас </w:t>
       </w:r>
-      <w:proofErr w:type="gramStart"/>
       <w:r>
         <w:rPr>
           <w:rFonts w:eastAsia="TimesNewRoman"/>
@@ -1069,6 +1048,28 @@
         </w:rPr>
         <w:t>:</w:t>
       </w:r>
+    </w:p>
+    <w:p>
+      <w:pPr>
+        <w:spacing w:line="312" w:lineRule="auto"/>
+        <w:ind w:firstLine="709"/>
+        <w:jc w:val="both"/>
+        <w:rPr>
+          <w:rFonts w:eastAsia="TimesNewRoman"/>
+          <w:color w:val="000000"/>
+          <w:sz w:val="26"/>
+          <w:szCs w:val="26"/>
+        </w:rPr>
+      </w:pPr>
+      <w:r>
+        <w:rPr>
+          <w:rFonts w:eastAsia="TimesNewRoman"/>
+          <w:color w:val="000000"/>
+          <w:sz w:val="26"/>
+          <w:szCs w:val="26"/>
+        </w:rPr>
+        <w:sym w:font="Symbol" w:char="F02D"/>
+      </w:r>
       <w:r>
         <w:rPr>
           <w:rFonts w:eastAsia="TimesNewRoman"/>
@@ -1085,27 +1086,97 @@
           <w:sz w:val="26"/>
           <w:szCs w:val="26"/>
         </w:rPr>
-        <w:br/>
-      </w:r>
-      <w:r>
-        <w:rPr>
-          <w:rFonts w:eastAsia="TimesNewRoman"/>
-          <w:color w:val="000000"/>
-          <w:sz w:val="26"/>
-          <w:szCs w:val="26"/>
-        </w:rPr>
-        <w:t xml:space="preserve">  </w:t>
-      </w:r>
-      <w:proofErr w:type="gramEnd"/>
-      <w:r>
-        <w:rPr>
-          <w:rFonts w:eastAsia="TimesNewRoman"/>
-          <w:color w:val="000000"/>
-          <w:sz w:val="26"/>
-          <w:szCs w:val="26"/>
-        </w:rPr>
-        <w:t xml:space="preserve">         </w:t>
-      </w:r>
+        <w:t>соответствие правилам.</w:t>
+      </w:r>
+    </w:p>
+    <w:p>
+      <w:pPr>
+        <w:spacing w:line="312" w:lineRule="auto"/>
+        <w:ind w:firstLine="709"/>
+        <w:jc w:val="both"/>
+        <w:rPr>
+          <w:rFonts w:eastAsia="TimesNewRoman"/>
+          <w:color w:val="000000"/>
+          <w:sz w:val="26"/>
+          <w:szCs w:val="26"/>
+        </w:rPr>
+      </w:pPr>
+      <w:r>
+        <w:rPr>
+          <w:rFonts w:eastAsia="TimesNewRoman"/>
+          <w:color w:val="000000"/>
+          <w:sz w:val="26"/>
+          <w:szCs w:val="26"/>
+        </w:rPr>
+        <w:t>Под</w:t>
+      </w:r>
+      <w:r>
+        <w:rPr>
+          <w:rFonts w:eastAsia="TimesNewRoman"/>
+          <w:color w:val="000000"/>
+          <w:sz w:val="26"/>
+          <w:szCs w:val="26"/>
+        </w:rPr>
+        <w:t xml:space="preserve"> этот пункт подпадают ситуации, когда код компилируется и, в большинстве случаев, </w:t>
+      </w:r>
+      <w:r>
+        <w:rPr>
+          <w:rFonts w:eastAsia="TimesNewRoman"/>
+          <w:color w:val="000000"/>
+          <w:sz w:val="26"/>
+          <w:szCs w:val="26"/>
+        </w:rPr>
+        <w:t>работает</w:t>
+      </w:r>
+      <w:r>
+        <w:rPr>
+          <w:rFonts w:eastAsia="TimesNewRoman"/>
+          <w:color w:val="000000"/>
+          <w:sz w:val="26"/>
+          <w:szCs w:val="26"/>
+        </w:rPr>
+        <w:t xml:space="preserve">. Но зачем </w:t>
+      </w:r>
+      <w:r>
+        <w:rPr>
+          <w:rFonts w:eastAsia="TimesNewRoman"/>
+          <w:color w:val="000000"/>
+          <w:sz w:val="26"/>
+          <w:szCs w:val="26"/>
+        </w:rPr>
+        <w:t>нужны</w:t>
+      </w:r>
+      <w:r>
+        <w:rPr>
+          <w:rFonts w:eastAsia="TimesNewRoman"/>
+          <w:color w:val="000000"/>
+          <w:sz w:val="26"/>
+          <w:szCs w:val="26"/>
+        </w:rPr>
+        <w:t xml:space="preserve"> правила написания кода, если код делает свое дело? Чтобы ответить на вопрос </w:t>
+      </w:r>
+      <w:r>
+        <w:rPr>
+          <w:rFonts w:eastAsia="TimesNewRoman"/>
+          <w:color w:val="000000"/>
+          <w:sz w:val="26"/>
+          <w:szCs w:val="26"/>
+        </w:rPr>
+        <w:t>выделим несколько типов правил:</w:t>
+      </w:r>
+    </w:p>
+    <w:p>
+      <w:pPr>
+        <w:spacing w:line="312" w:lineRule="auto"/>
+        <w:ind w:firstLine="709"/>
+        <w:jc w:val="both"/>
+        <w:rPr>
+          <w:rFonts w:eastAsia="TimesNewRoman"/>
+          <w:color w:val="000000"/>
+          <w:sz w:val="26"/>
+          <w:szCs w:val="26"/>
+        </w:rPr>
+      </w:pPr>
       <w:r>
         <w:rPr>
           <w:rFonts w:eastAsia="TimesNewRoman"/>
@@ -1131,122 +1202,6 @@
           <w:sz w:val="26"/>
           <w:szCs w:val="26"/>
         </w:rPr>
-        <w:t>соответствие правилам.</w:t>
-      </w:r>
-    </w:p>
-    <w:p>
-      <w:pPr>
-        <w:spacing w:line="312" w:lineRule="auto"/>
-        <w:ind w:firstLine="709"/>
-        <w:jc w:val="both"/>
-        <w:rPr>
-          <w:rFonts w:eastAsia="TimesNewRoman"/>
-          <w:color w:val="000000"/>
-          <w:sz w:val="26"/>
-          <w:szCs w:val="26"/>
-        </w:rPr>
-      </w:pPr>
-      <w:r>
-        <w:rPr>
-          <w:rFonts w:eastAsia="TimesNewRoman"/>
-          <w:color w:val="000000"/>
-          <w:sz w:val="26"/>
-          <w:szCs w:val="26"/>
-        </w:rPr>
-        <w:t>Под</w:t>
-      </w:r>
-      <w:r>
-        <w:rPr>
-          <w:rFonts w:eastAsia="TimesNewRoman"/>
-          <w:color w:val="000000"/>
-          <w:sz w:val="26"/>
-          <w:szCs w:val="26"/>
-        </w:rPr>
-        <w:t xml:space="preserve"> этот пункт подпадают ситуации, когда код компилируется и, в большинстве случаев, </w:t>
-      </w:r>
-      <w:r>
-        <w:rPr>
-          <w:rFonts w:eastAsia="TimesNewRoman"/>
-          <w:color w:val="000000"/>
-          <w:sz w:val="26"/>
-          <w:szCs w:val="26"/>
-        </w:rPr>
-        <w:t>работает</w:t>
-      </w:r>
-      <w:r>
-        <w:rPr>
-          <w:rFonts w:eastAsia="TimesNewRoman"/>
-          <w:color w:val="000000"/>
-          <w:sz w:val="26"/>
-          <w:szCs w:val="26"/>
-        </w:rPr>
-        <w:t xml:space="preserve">. Но зачем </w:t>
-      </w:r>
-      <w:r>
-        <w:rPr>
-          <w:rFonts w:eastAsia="TimesNewRoman"/>
-          <w:color w:val="000000"/>
-          <w:sz w:val="26"/>
-          <w:szCs w:val="26"/>
-        </w:rPr>
-        <w:t>нужны</w:t>
-      </w:r>
-      <w:r>
-        <w:rPr>
-          <w:rFonts w:eastAsia="TimesNewRoman"/>
-          <w:color w:val="000000"/>
-          <w:sz w:val="26"/>
-          <w:szCs w:val="26"/>
-        </w:rPr>
-        <w:t xml:space="preserve"> правила написания кода, если код делает свое дело? Чтобы ответить на вопрос </w:t>
-      </w:r>
-      <w:r>
-        <w:rPr>
-          <w:rFonts w:eastAsia="TimesNewRoman"/>
-          <w:color w:val="000000"/>
-          <w:sz w:val="26"/>
-          <w:szCs w:val="26"/>
-        </w:rPr>
-        <w:t>выделим несколько типов правил:</w:t>
-      </w:r>
-    </w:p>
-    <w:p>
-      <w:pPr>
-        <w:spacing w:line="312" w:lineRule="auto"/>
-        <w:ind w:firstLine="709"/>
-        <w:jc w:val="both"/>
-        <w:rPr>
-          <w:rFonts w:eastAsia="TimesNewRoman"/>
-          <w:color w:val="000000"/>
-          <w:sz w:val="26"/>
-          <w:szCs w:val="26"/>
-        </w:rPr>
-      </w:pPr>
-      <w:r>
-        <w:rPr>
-          <w:rFonts w:eastAsia="TimesNewRoman"/>
-          <w:color w:val="000000"/>
-          <w:sz w:val="26"/>
-          <w:szCs w:val="26"/>
-        </w:rPr>
-        <w:sym w:font="Symbol" w:char="F02D"/>
-      </w:r>
-      <w:r>
-        <w:rPr>
-          <w:rFonts w:eastAsia="TimesNewRoman"/>
-          <w:color w:val="000000"/>
-          <w:sz w:val="26"/>
-          <w:szCs w:val="26"/>
-        </w:rPr>
-        <w:t xml:space="preserve"> </w:t>
-      </w:r>
-      <w:r>
-        <w:rPr>
-          <w:rFonts w:eastAsia="TimesNewRoman"/>
-          <w:color w:val="000000"/>
-          <w:sz w:val="26"/>
-          <w:szCs w:val="26"/>
-        </w:rPr>
         <w:t xml:space="preserve">синтаксические правила — одни из наиболее </w:t>
       </w:r>
       <w:r>
@@ -1292,27 +1247,7 @@
           <w:sz w:val="26"/>
           <w:szCs w:val="26"/>
         </w:rPr>
-        <w:t xml:space="preserve">обычно </w:t>
-      </w:r>
-      <w:proofErr w:type="spellStart"/>
-      <w:r>
-        <w:rPr>
-          <w:rFonts w:eastAsia="TimesNewRoman"/>
-          <w:color w:val="000000"/>
-          <w:sz w:val="26"/>
-          <w:szCs w:val="26"/>
-        </w:rPr>
-        <w:t>camelCase</w:t>
-      </w:r>
-      <w:proofErr w:type="spellEnd"/>
-      <w:r>
-        <w:rPr>
-          <w:rFonts w:eastAsia="TimesNewRoman"/>
-          <w:color w:val="000000"/>
-          <w:sz w:val="26"/>
-          <w:szCs w:val="26"/>
-        </w:rPr>
-        <w:t xml:space="preserve"> или </w:t>
+        <w:t xml:space="preserve">обычно camelCase или </w:t>
       </w:r>
       <w:r>
         <w:rPr>
@@ -1917,47 +1852,7 @@
           <w:sz w:val="26"/>
           <w:szCs w:val="26"/>
         </w:rPr>
-        <w:t xml:space="preserve">Традиционные системы управления версиями используют централизованную модель, когда имеется единое хранилище документов, управляемое специальным сервером, который и выполняет </w:t>
-      </w:r>
-      <w:proofErr w:type="spellStart"/>
-      <w:r>
-        <w:rPr>
-          <w:rFonts w:eastAsia="TimesNewRoman"/>
-          <w:color w:val="000000"/>
-          <w:sz w:val="26"/>
-          <w:szCs w:val="26"/>
-        </w:rPr>
-        <w:t>бо́льшую</w:t>
-      </w:r>
-      <w:proofErr w:type="spellEnd"/>
-      <w:r>
-        <w:rPr>
-          <w:rFonts w:eastAsia="TimesNewRoman"/>
-          <w:color w:val="000000"/>
-          <w:sz w:val="26"/>
-          <w:szCs w:val="26"/>
-        </w:rPr>
-        <w:t xml:space="preserve"> часть функций по управлению версиями. Пользователь, работающий с документами, должен сначала получить нужную ему версию документа из хранилища; обычно создаётся локальная копия документа, так называемая «рабочая копия». Может быть получена последняя версия или любая из предыдущих, которая может быть выбрана по номеру версии или дате создания, иногда и по другим признакам. После того, как в документ внесены нужные изменения, новая версия помещается в хранилище. В отличие от простого сохранения файла, предыдущая версия не стирается, а тоже остаётся в хранилище и может быть оттуда получена в любое время. Сервер может использовать т. н. дельта-компрессию — такой способ хранения документов, при котором сохраняются только изменения между последовательными версиями, что позволяет уменьшить объём хранимых данных. Поскольку обычно наиболее востребованной является последняя версия файла, система может при сохранении новой версии сохранять её целиком, заменяя в хранилище последнюю ранее сохранённую версию на разницу между этой и последней версией. Некоторые системы (например, </w:t>
-      </w:r>
-      <w:proofErr w:type="spellStart"/>
-      <w:r>
-        <w:rPr>
-          <w:rFonts w:eastAsia="TimesNewRoman"/>
-          <w:color w:val="000000"/>
-          <w:sz w:val="26"/>
-          <w:szCs w:val="26"/>
-        </w:rPr>
-        <w:t>ClearCase</w:t>
-      </w:r>
-      <w:proofErr w:type="spellEnd"/>
-      <w:r>
-        <w:rPr>
-          <w:rFonts w:eastAsia="TimesNewRoman"/>
-          <w:color w:val="000000"/>
-          <w:sz w:val="26"/>
-          <w:szCs w:val="26"/>
-        </w:rPr>
-        <w:t xml:space="preserve">) поддерживают сохранение версий обоих видов: большинство версий сохраняется в виде дельт, но периодически (по специальной команде администратора) выполняется сохранение версий всех файлов в полном виде; такой </w:t>
+        <w:t xml:space="preserve">Традиционные системы управления версиями используют централизованную модель, когда имеется единое хранилище документов, управляемое специальным сервером, который и выполняет бо́льшую часть функций по управлению версиями. Пользователь, работающий с документами, должен сначала получить нужную ему версию документа из хранилища; обычно создаётся локальная копия документа, так называемая «рабочая копия». Может быть получена последняя версия или любая из предыдущих, которая может быть выбрана по номеру версии или дате создания, иногда и по другим признакам. После того, как в документ внесены нужные изменения, новая версия помещается в хранилище. В отличие от простого сохранения файла, предыдущая версия не стирается, а тоже остаётся в хранилище и может быть оттуда получена в любое время. Сервер может использовать т. н. дельта-компрессию — такой способ хранения документов, при котором сохраняются только изменения между последовательными версиями, что позволяет уменьшить объём хранимых данных. Поскольку обычно наиболее востребованной является последняя версия файла, система может при сохранении новой версии сохранять её целиком, заменяя в хранилище последнюю ранее сохранённую версию на разницу между этой и последней версией. Некоторые системы (например, ClearCase) поддерживают сохранение версий обоих видов: большинство версий сохраняется в виде дельт, но периодически (по специальной команде администратора) выполняется сохранение версий всех файлов в полном виде; такой </w:t>
       </w:r>
       <w:r>
         <w:rPr>
@@ -1967,27 +1862,7 @@
           <w:szCs w:val="26"/>
         </w:rPr>
         <w:lastRenderedPageBreak/>
-        <w:t xml:space="preserve">подход обеспечивает максимально полное восстановление истории в случае повреждения </w:t>
-      </w:r>
-      <w:proofErr w:type="spellStart"/>
-      <w:r>
-        <w:rPr>
-          <w:rFonts w:eastAsia="TimesNewRoman"/>
-          <w:color w:val="000000"/>
-          <w:sz w:val="26"/>
-          <w:szCs w:val="26"/>
-        </w:rPr>
-        <w:t>репозитория</w:t>
-      </w:r>
-      <w:proofErr w:type="spellEnd"/>
-      <w:r>
-        <w:rPr>
-          <w:rFonts w:eastAsia="TimesNewRoman"/>
-          <w:color w:val="000000"/>
-          <w:sz w:val="26"/>
-          <w:szCs w:val="26"/>
-        </w:rPr>
-        <w:t>.</w:t>
+        <w:t>подход обеспечивает максимально полное восстановление истории в случае повреждения репозитория.</w:t>
       </w:r>
     </w:p>
     <w:p>
@@ -2479,25 +2354,7 @@
           <w:sz w:val="26"/>
           <w:szCs w:val="26"/>
         </w:rPr>
-        <w:t>На настоящий момент основными моделями жизненного цикла являются</w:t>
-      </w:r>
-      <w:r>
-        <w:rPr>
-          <w:rFonts w:eastAsia="TimesNewRoman"/>
-          <w:color w:val="000000"/>
-          <w:sz w:val="26"/>
-          <w:szCs w:val="26"/>
-        </w:rPr>
-        <w:t xml:space="preserve"> [5]</w:t>
-      </w:r>
-      <w:r>
-        <w:rPr>
-          <w:rFonts w:eastAsia="TimesNewRoman"/>
-          <w:color w:val="000000"/>
-          <w:sz w:val="26"/>
-          <w:szCs w:val="26"/>
-        </w:rPr>
-        <w:t>:</w:t>
+        <w:t>На настоящий момент основными моделями жизненного цикла являются:</w:t>
       </w:r>
     </w:p>
     <w:p>
@@ -3410,16 +3267,7 @@
           <w:sz w:val="26"/>
           <w:szCs w:val="26"/>
         </w:rPr>
-        <w:t xml:space="preserve"> отслеживания ошибок</w:t>
-      </w:r>
-      <w:r>
-        <w:rPr>
-          <w:rFonts w:eastAsia="TimesNewRoman"/>
-          <w:color w:val="000000"/>
-          <w:sz w:val="26"/>
-          <w:szCs w:val="26"/>
-        </w:rPr>
-        <w:t xml:space="preserve">, </w:t>
+        <w:t xml:space="preserve"> отслеживания ошибок, </w:t>
       </w:r>
       <w:r>
         <w:rPr>
@@ -3437,16 +3285,7 @@
           <w:sz w:val="26"/>
           <w:szCs w:val="26"/>
         </w:rPr>
-        <w:t xml:space="preserve"> для организации общения с пользователями, хотя в некоторых случаях систему можно использовать для</w:t>
-      </w:r>
-      <w:r>
-        <w:rPr>
-          <w:rFonts w:eastAsia="TimesNewRoman"/>
-          <w:color w:val="000000"/>
-          <w:sz w:val="26"/>
-          <w:szCs w:val="26"/>
-        </w:rPr>
-        <w:t xml:space="preserve"> управления </w:t>
+        <w:t xml:space="preserve"> для организации общения с пользователями, хотя в некоторых случаях систему можно использовать для управления </w:t>
       </w:r>
       <w:r>
         <w:rPr>
@@ -3484,7 +3323,6 @@
         </w:rPr>
         <w:t xml:space="preserve"> большинством крупных </w:t>
       </w:r>
-      <w:proofErr w:type="spellStart"/>
       <w:r>
         <w:rPr>
           <w:rFonts w:eastAsia="TimesNewRoman"/>
@@ -3503,44 +3341,14 @@
         </w:rPr>
         <w:t>ых</w:t>
       </w:r>
-      <w:proofErr w:type="spellEnd"/>
-      <w:r>
-        <w:rPr>
-          <w:rFonts w:eastAsia="TimesNewRoman"/>
-          <w:color w:val="000000"/>
-          <w:sz w:val="26"/>
-          <w:szCs w:val="26"/>
-        </w:rPr>
-        <w:t xml:space="preserve"> компаний</w:t>
-      </w:r>
-      <w:r>
-        <w:rPr>
-          <w:rFonts w:eastAsia="TimesNewRoman"/>
-          <w:color w:val="000000"/>
-          <w:sz w:val="26"/>
-          <w:szCs w:val="26"/>
-        </w:rPr>
-        <w:t>. Кроме того, во всем мире целый ряд компаний используют JIRA не только в качестве баг-</w:t>
-      </w:r>
-      <w:proofErr w:type="spellStart"/>
-      <w:r>
-        <w:rPr>
-          <w:rFonts w:eastAsia="TimesNewRoman"/>
-          <w:color w:val="000000"/>
-          <w:sz w:val="26"/>
-          <w:szCs w:val="26"/>
-        </w:rPr>
-        <w:t>трекера</w:t>
-      </w:r>
-      <w:proofErr w:type="spellEnd"/>
-      <w:r>
-        <w:rPr>
-          <w:rFonts w:eastAsia="TimesNewRoman"/>
-          <w:color w:val="000000"/>
-          <w:sz w:val="26"/>
-          <w:szCs w:val="26"/>
-        </w:rPr>
-        <w:t xml:space="preserve">, но и как систему управления проектами. </w:t>
+      <w:r>
+        <w:rPr>
+          <w:rFonts w:eastAsia="TimesNewRoman"/>
+          <w:color w:val="000000"/>
+          <w:sz w:val="26"/>
+          <w:szCs w:val="26"/>
+        </w:rPr>
+        <w:t xml:space="preserve"> компаний. Кроме того, во всем мире целый ряд компаний используют JIRA не только в качестве баг-трекера, но и как систему управления проектами. </w:t>
       </w:r>
     </w:p>
     <w:p>
@@ -3555,143 +3363,14 @@
           <w:szCs w:val="26"/>
         </w:rPr>
       </w:pPr>
-      <w:proofErr w:type="spellStart"/>
-      <w:r>
-        <w:rPr>
-          <w:rFonts w:eastAsia="TimesNewRoman"/>
-          <w:color w:val="000000"/>
-          <w:sz w:val="26"/>
-          <w:szCs w:val="26"/>
-        </w:rPr>
-        <w:t>Jira</w:t>
-      </w:r>
-      <w:proofErr w:type="spellEnd"/>
-      <w:r>
-        <w:rPr>
-          <w:rFonts w:eastAsia="TimesNewRoman"/>
-          <w:color w:val="000000"/>
-          <w:sz w:val="26"/>
-          <w:szCs w:val="26"/>
-        </w:rPr>
-        <w:t xml:space="preserve"> заполняется зада</w:t>
-      </w:r>
-      <w:r>
-        <w:rPr>
-          <w:rFonts w:eastAsia="TimesNewRoman"/>
-          <w:color w:val="000000"/>
-          <w:sz w:val="26"/>
-          <w:szCs w:val="26"/>
-        </w:rPr>
-        <w:t xml:space="preserve">чами (англ. </w:t>
-      </w:r>
-      <w:proofErr w:type="spellStart"/>
-      <w:r>
-        <w:rPr>
-          <w:rFonts w:eastAsia="TimesNewRoman"/>
-          <w:color w:val="000000"/>
-          <w:sz w:val="26"/>
-          <w:szCs w:val="26"/>
-        </w:rPr>
-        <w:t>tickets</w:t>
-      </w:r>
-      <w:proofErr w:type="spellEnd"/>
-      <w:r>
-        <w:rPr>
-          <w:rFonts w:eastAsia="TimesNewRoman"/>
-          <w:color w:val="000000"/>
-          <w:sz w:val="26"/>
-          <w:szCs w:val="26"/>
-        </w:rPr>
-        <w:t xml:space="preserve"> или </w:t>
-      </w:r>
-      <w:proofErr w:type="spellStart"/>
-      <w:r>
-        <w:rPr>
-          <w:rFonts w:eastAsia="TimesNewRoman"/>
-          <w:color w:val="000000"/>
-          <w:sz w:val="26"/>
-          <w:szCs w:val="26"/>
-        </w:rPr>
-        <w:t>issues</w:t>
-      </w:r>
-      <w:proofErr w:type="spellEnd"/>
-      <w:r>
-        <w:rPr>
-          <w:rFonts w:eastAsia="TimesNewRoman"/>
-          <w:color w:val="000000"/>
-          <w:sz w:val="26"/>
-          <w:szCs w:val="26"/>
-        </w:rPr>
-        <w:t>)</w:t>
-      </w:r>
-      <w:r>
-        <w:rPr>
-          <w:rFonts w:eastAsia="TimesNewRoman"/>
-          <w:color w:val="000000"/>
-          <w:sz w:val="26"/>
-          <w:szCs w:val="26"/>
-        </w:rPr>
-        <w:t>. Задача содержит название проекта, тему, тип, приоритет, компоненты и содержание. Задача может быть расширена дополнительными полями (также и новые пользовательские поля могут быть определены), приложениями (например — фотографиями, скриншотами) или комментариями. Задача может редактироваться или просто изменять статус, например, из «открыт» в «закрыт». Какие переходы между состояниями возможны, определяется через настраиваемый рабочий процесс</w:t>
-      </w:r>
-      <w:r>
-        <w:rPr>
-          <w:rFonts w:eastAsia="TimesNewRoman"/>
-          <w:color w:val="000000"/>
-          <w:sz w:val="26"/>
-          <w:szCs w:val="26"/>
-        </w:rPr>
-        <w:t xml:space="preserve"> </w:t>
-      </w:r>
-      <w:r>
-        <w:rPr>
-          <w:rFonts w:eastAsia="TimesNewRoman"/>
-          <w:color w:val="000000"/>
-          <w:sz w:val="26"/>
-          <w:szCs w:val="26"/>
-        </w:rPr>
-        <w:t>(бизнес-процесс) (</w:t>
-      </w:r>
-      <w:proofErr w:type="spellStart"/>
-      <w:r>
-        <w:rPr>
-          <w:rFonts w:eastAsia="TimesNewRoman"/>
-          <w:color w:val="000000"/>
-          <w:sz w:val="26"/>
-          <w:szCs w:val="26"/>
-        </w:rPr>
-        <w:t>workflow</w:t>
-      </w:r>
-      <w:proofErr w:type="spellEnd"/>
-      <w:r>
-        <w:rPr>
-          <w:rFonts w:eastAsia="TimesNewRoman"/>
-          <w:color w:val="000000"/>
-          <w:sz w:val="26"/>
-          <w:szCs w:val="26"/>
-        </w:rPr>
-        <w:t>). Любые изменения в задаче протоколируются в журнал.</w:t>
-      </w:r>
-    </w:p>
-    <w:p>
-      <w:pPr>
-        <w:spacing w:line="312" w:lineRule="auto"/>
-        <w:ind w:firstLine="709"/>
-        <w:jc w:val="both"/>
-        <w:rPr>
-          <w:rFonts w:eastAsia="TimesNewRoman"/>
-          <w:color w:val="000000"/>
-          <w:sz w:val="26"/>
-          <w:szCs w:val="26"/>
-        </w:rPr>
-      </w:pPr>
-      <w:r>
-        <w:rPr>
-          <w:rFonts w:eastAsia="TimesNewRoman"/>
-          <w:color w:val="000000"/>
-          <w:sz w:val="26"/>
-          <w:szCs w:val="26"/>
-        </w:rPr>
-        <w:t>Такую систему очень удобно использовать совместно с сис</w:t>
+      <w:r>
+        <w:rPr>
+          <w:rFonts w:eastAsia="TimesNewRoman"/>
+          <w:color w:val="000000"/>
+          <w:sz w:val="26"/>
+          <w:szCs w:val="26"/>
+        </w:rPr>
+        <w:t xml:space="preserve">JIRA </w:t>
       </w:r>
       <w:bookmarkStart w:id="5" w:name="_GoBack"/>
       <w:bookmarkEnd w:id="5"/>
@@ -3702,7 +3381,65 @@
           <w:sz w:val="26"/>
           <w:szCs w:val="26"/>
         </w:rPr>
-        <w:t>темой контроля версий, так как чаще всего ошибки, присланные пользователем, должны быть исправлены как можно быстрее и очень важно уметь правильно отслеживать её текущий статус. Именно поэтому крупные компании с большим штатом разработчиков требуют знания от своих сотрудников систем контроля версий, совместно с системами баг-трекинга.</w:t>
+        <w:t>заполняется зада</w:t>
+      </w:r>
+      <w:r>
+        <w:rPr>
+          <w:rFonts w:eastAsia="TimesNewRoman"/>
+          <w:color w:val="000000"/>
+          <w:sz w:val="26"/>
+          <w:szCs w:val="26"/>
+        </w:rPr>
+        <w:t>чами (англ. tickets или issues)</w:t>
+      </w:r>
+      <w:r>
+        <w:rPr>
+          <w:rFonts w:eastAsia="TimesNewRoman"/>
+          <w:color w:val="000000"/>
+          <w:sz w:val="26"/>
+          <w:szCs w:val="26"/>
+        </w:rPr>
+        <w:t>. Задача содержит название проекта, тему, тип, приоритет, компоненты и содержание. Задача может быть расширена дополнительными полями (также и новые пользовательские поля могут быть определены), приложениями (например — фотографиями, скриншотами) или комментариями. Задача может редактироваться или просто изменять статус, например, из «открыт» в «закрыт». Какие переходы между состояниями возможны, определяется через настраиваемый рабочий процесс</w:t>
+      </w:r>
+      <w:r>
+        <w:rPr>
+          <w:rFonts w:eastAsia="TimesNewRoman"/>
+          <w:color w:val="000000"/>
+          <w:sz w:val="26"/>
+          <w:szCs w:val="26"/>
+        </w:rPr>
+        <w:t xml:space="preserve"> </w:t>
+      </w:r>
+      <w:r>
+        <w:rPr>
+          <w:rFonts w:eastAsia="TimesNewRoman"/>
+          <w:color w:val="000000"/>
+          <w:sz w:val="26"/>
+          <w:szCs w:val="26"/>
+        </w:rPr>
+        <w:t>(бизнес-процесс) (workflow). Любые изменения в задаче протоколируются в журнал.</w:t>
+      </w:r>
+    </w:p>
+    <w:p>
+      <w:pPr>
+        <w:spacing w:line="312" w:lineRule="auto"/>
+        <w:ind w:firstLine="709"/>
+        <w:jc w:val="both"/>
+        <w:rPr>
+          <w:rFonts w:eastAsia="TimesNewRoman"/>
+          <w:color w:val="000000"/>
+          <w:sz w:val="26"/>
+          <w:szCs w:val="26"/>
+        </w:rPr>
+      </w:pPr>
+      <w:r>
+        <w:rPr>
+          <w:rFonts w:eastAsia="TimesNewRoman"/>
+          <w:color w:val="000000"/>
+          <w:sz w:val="26"/>
+          <w:szCs w:val="26"/>
+        </w:rPr>
+        <w:t>Такую систему очень удобно использовать совместно с системой контроля версий, так как чаще всего ошибки, присланные пользователем, должны быть исправлены как можно быстрее и очень важно уметь правильно отслеживать её текущий статус. Именно поэтому крупные компании с большим штатом разработчиков требуют знания от своих сотрудников систем контроля версий, совместно с системами баг-трекинга.</w:t>
       </w:r>
     </w:p>
     <w:p>
@@ -4551,23 +4288,13 @@
                                   <w:sz w:val="32"/>
                                 </w:rPr>
                               </w:pPr>
-                              <w:proofErr w:type="spellStart"/>
                               <w:r>
                                 <w:rPr>
                                   <w:rFonts w:ascii="Arial" w:hAnsi="Arial"/>
                                   <w:i/>
                                   <w:sz w:val="32"/>
                                 </w:rPr>
-                                <w:t>БрГТУ</w:t>
-                              </w:r>
-                              <w:proofErr w:type="spellEnd"/>
-                              <w:r>
-                                <w:rPr>
-                                  <w:rFonts w:ascii="Arial" w:hAnsi="Arial"/>
-                                  <w:i/>
-                                  <w:sz w:val="32"/>
-                                </w:rPr>
-                                <w:t>.</w:t>
+                                <w:t>БрГТУ.</w:t>
                               </w:r>
                               <w:r>
                                 <w:rPr>
@@ -4726,7 +4453,7 @@
                                   <w:rPr>
                                     <w:noProof/>
                                   </w:rPr>
-                                  <w:t>13</w:t>
+                                  <w:t>12</w:t>
                                 </w:r>
                                 <w:r>
                                   <w:rPr>
@@ -4928,23 +4655,13 @@
                             <w:sz w:val="32"/>
                           </w:rPr>
                         </w:pPr>
-                        <w:proofErr w:type="spellStart"/>
                         <w:r>
                           <w:rPr>
                             <w:rFonts w:ascii="Arial" w:hAnsi="Arial"/>
                             <w:i/>
                             <w:sz w:val="32"/>
                           </w:rPr>
-                          <w:t>БрГТУ</w:t>
-                        </w:r>
-                        <w:proofErr w:type="spellEnd"/>
-                        <w:r>
-                          <w:rPr>
-                            <w:rFonts w:ascii="Arial" w:hAnsi="Arial"/>
-                            <w:i/>
-                            <w:sz w:val="32"/>
-                          </w:rPr>
-                          <w:t>.</w:t>
+                          <w:t>БрГТУ.</w:t>
                         </w:r>
                         <w:r>
                           <w:rPr>
@@ -5025,7 +4742,7 @@
                             <w:rPr>
                               <w:noProof/>
                             </w:rPr>
-                            <w:t>13</w:t>
+                            <w:t>12</w:t>
                           </w:r>
                           <w:r>
                             <w:rPr>

</xml_diff>

<commit_message>
Fixes basing on the reviews
</commit_message>
<xml_diff>
--- a/Docs/1. Концепция программной системы.docx
+++ b/Docs/1. Концепция программной системы.docx
@@ -89,6 +89,227 @@
     </w:p>
     <w:p>
       <w:pPr>
+        <w:pStyle w:val="ListParagraph"/>
+        <w:numPr>
+          <w:ilvl w:val="0"/>
+          <w:numId w:val="16"/>
+        </w:numPr>
+        <w:tabs>
+          <w:tab w:val="left" w:pos="993"/>
+        </w:tabs>
+        <w:spacing w:line="312" w:lineRule="auto"/>
+        <w:ind w:left="0" w:firstLine="709"/>
+        <w:jc w:val="both"/>
+        <w:rPr>
+          <w:rFonts w:eastAsia="TimesNewRoman"/>
+          <w:color w:val="000000"/>
+          <w:sz w:val="26"/>
+          <w:szCs w:val="26"/>
+        </w:rPr>
+      </w:pPr>
+      <w:bookmarkStart w:id="0" w:name="more"/>
+      <w:bookmarkEnd w:id="0"/>
+      <w:r>
+        <w:rPr>
+          <w:rFonts w:eastAsia="TimesNewRoman"/>
+          <w:color w:val="000000"/>
+          <w:sz w:val="26"/>
+          <w:szCs w:val="26"/>
+        </w:rPr>
+        <w:t>недостаток прозрачности. В любой момент времени сложно сказать, в каком состоянии находится проект и каков процент его завершения;</w:t>
+      </w:r>
+    </w:p>
+    <w:p>
+      <w:pPr>
+        <w:pStyle w:val="ListParagraph"/>
+        <w:numPr>
+          <w:ilvl w:val="0"/>
+          <w:numId w:val="16"/>
+        </w:numPr>
+        <w:tabs>
+          <w:tab w:val="left" w:pos="993"/>
+        </w:tabs>
+        <w:spacing w:line="312" w:lineRule="auto"/>
+        <w:ind w:left="0" w:firstLine="709"/>
+        <w:jc w:val="both"/>
+        <w:rPr>
+          <w:rFonts w:eastAsia="TimesNewRoman"/>
+          <w:color w:val="000000"/>
+          <w:sz w:val="26"/>
+          <w:szCs w:val="26"/>
+        </w:rPr>
+      </w:pPr>
+      <w:r>
+        <w:rPr>
+          <w:rFonts w:eastAsia="TimesNewRoman"/>
+          <w:color w:val="000000"/>
+          <w:sz w:val="26"/>
+          <w:szCs w:val="26"/>
+        </w:rPr>
+        <w:t>недостаток контроля. Без точной оценки процесса разработки срываются графики выполнения работ и превышаются установленные бюджеты;</w:t>
+      </w:r>
+    </w:p>
+    <w:p>
+      <w:pPr>
+        <w:pStyle w:val="ListParagraph"/>
+        <w:numPr>
+          <w:ilvl w:val="0"/>
+          <w:numId w:val="16"/>
+        </w:numPr>
+        <w:tabs>
+          <w:tab w:val="left" w:pos="993"/>
+        </w:tabs>
+        <w:spacing w:line="312" w:lineRule="auto"/>
+        <w:ind w:left="0" w:firstLine="709"/>
+        <w:jc w:val="both"/>
+        <w:rPr>
+          <w:rFonts w:eastAsia="TimesNewRoman"/>
+          <w:color w:val="000000"/>
+          <w:sz w:val="26"/>
+          <w:szCs w:val="26"/>
+        </w:rPr>
+      </w:pPr>
+      <w:r>
+        <w:rPr>
+          <w:rFonts w:eastAsia="TimesNewRoman"/>
+          <w:color w:val="000000"/>
+          <w:sz w:val="26"/>
+          <w:szCs w:val="26"/>
+        </w:rPr>
+        <w:t>недостаток трассировки;</w:t>
+      </w:r>
+    </w:p>
+    <w:p>
+      <w:pPr>
+        <w:pStyle w:val="ListParagraph"/>
+        <w:numPr>
+          <w:ilvl w:val="0"/>
+          <w:numId w:val="16"/>
+        </w:numPr>
+        <w:tabs>
+          <w:tab w:val="left" w:pos="993"/>
+        </w:tabs>
+        <w:spacing w:line="312" w:lineRule="auto"/>
+        <w:ind w:left="0" w:firstLine="709"/>
+        <w:jc w:val="both"/>
+        <w:rPr>
+          <w:rFonts w:eastAsia="TimesNewRoman"/>
+          <w:color w:val="000000"/>
+          <w:sz w:val="26"/>
+          <w:szCs w:val="26"/>
+        </w:rPr>
+      </w:pPr>
+      <w:r>
+        <w:rPr>
+          <w:rFonts w:eastAsia="TimesNewRoman"/>
+          <w:color w:val="000000"/>
+          <w:sz w:val="26"/>
+          <w:szCs w:val="26"/>
+        </w:rPr>
+        <w:t>недостаток мониторинга. Невозможность наблюдать ход развития проекта не позволяет контролировать ход разработки в реальном времени;</w:t>
+      </w:r>
+    </w:p>
+    <w:p>
+      <w:pPr>
+        <w:pStyle w:val="ListParagraph"/>
+        <w:numPr>
+          <w:ilvl w:val="0"/>
+          <w:numId w:val="16"/>
+        </w:numPr>
+        <w:tabs>
+          <w:tab w:val="left" w:pos="993"/>
+        </w:tabs>
+        <w:spacing w:line="312" w:lineRule="auto"/>
+        <w:ind w:left="0" w:firstLine="709"/>
+        <w:jc w:val="both"/>
+        <w:rPr>
+          <w:rFonts w:eastAsia="TimesNewRoman"/>
+          <w:color w:val="000000"/>
+          <w:sz w:val="26"/>
+          <w:szCs w:val="26"/>
+        </w:rPr>
+      </w:pPr>
+      <w:r>
+        <w:rPr>
+          <w:rFonts w:eastAsia="TimesNewRoman"/>
+          <w:color w:val="000000"/>
+          <w:sz w:val="26"/>
+          <w:szCs w:val="26"/>
+        </w:rPr>
+        <w:t>неконтролируемые изменения. У потребителей постоянно возникают новые идеи относительно разрабатываемого программного обеспечения;</w:t>
+      </w:r>
+    </w:p>
+    <w:p>
+      <w:pPr>
+        <w:pStyle w:val="ListParagraph"/>
+        <w:numPr>
+          <w:ilvl w:val="0"/>
+          <w:numId w:val="16"/>
+        </w:numPr>
+        <w:tabs>
+          <w:tab w:val="left" w:pos="993"/>
+        </w:tabs>
+        <w:spacing w:line="312" w:lineRule="auto"/>
+        <w:ind w:left="0" w:firstLine="709"/>
+        <w:jc w:val="both"/>
+        <w:rPr>
+          <w:rFonts w:eastAsia="TimesNewRoman"/>
+          <w:color w:val="000000"/>
+          <w:sz w:val="26"/>
+          <w:szCs w:val="26"/>
+        </w:rPr>
+      </w:pPr>
+      <w:r>
+        <w:rPr>
+          <w:rFonts w:eastAsia="TimesNewRoman"/>
+          <w:color w:val="000000"/>
+          <w:sz w:val="26"/>
+          <w:szCs w:val="26"/>
+        </w:rPr>
+        <w:t>недостаточная надежность. Самый сложный процесс – поиск и исправление ошибок в программах на ЭВМ;</w:t>
+      </w:r>
+    </w:p>
+    <w:p>
+      <w:pPr>
+        <w:pStyle w:val="ListParagraph"/>
+        <w:numPr>
+          <w:ilvl w:val="0"/>
+          <w:numId w:val="16"/>
+        </w:numPr>
+        <w:tabs>
+          <w:tab w:val="left" w:pos="993"/>
+        </w:tabs>
+        <w:spacing w:line="312" w:lineRule="auto"/>
+        <w:ind w:left="0" w:firstLine="709"/>
+        <w:jc w:val="both"/>
+        <w:rPr>
+          <w:rFonts w:eastAsia="TimesNewRoman"/>
+          <w:color w:val="000000"/>
+          <w:sz w:val="26"/>
+          <w:szCs w:val="26"/>
+        </w:rPr>
+      </w:pPr>
+      <w:r>
+        <w:rPr>
+          <w:rFonts w:eastAsia="TimesNewRoman"/>
+          <w:color w:val="000000"/>
+          <w:sz w:val="26"/>
+          <w:szCs w:val="26"/>
+        </w:rPr>
+        <w:t>отсутствие гарантий качества и надежности программ из-за отсутствия гарантий отсутствия ошибок в программах вплоть до формальной сдачи программ заказчикам.</w:t>
+      </w:r>
+      <w:r>
+        <w:rPr>
+          <w:rFonts w:eastAsia="TimesNewRoman"/>
+          <w:color w:val="000000"/>
+          <w:sz w:val="26"/>
+          <w:szCs w:val="26"/>
+        </w:rPr>
+        <w:t xml:space="preserve"> </w:t>
+      </w:r>
+    </w:p>
+    <w:p>
+      <w:pPr>
         <w:spacing w:line="312" w:lineRule="auto"/>
         <w:ind w:firstLine="709"/>
         <w:jc w:val="both"/>
@@ -99,389 +320,23 @@
           <w:szCs w:val="26"/>
         </w:rPr>
       </w:pPr>
-      <w:bookmarkStart w:id="0" w:name="more"/>
-      <w:bookmarkEnd w:id="0"/>
-      <w:r>
-        <w:rPr>
-          <w:rFonts w:eastAsia="TimesNewRoman"/>
-          <w:color w:val="000000"/>
-          <w:sz w:val="26"/>
-          <w:szCs w:val="26"/>
-        </w:rPr>
-        <w:sym w:font="Symbol" w:char="F02D"/>
-      </w:r>
-      <w:r>
-        <w:rPr>
-          <w:rFonts w:eastAsia="TimesNewRoman"/>
-          <w:color w:val="000000"/>
-          <w:sz w:val="26"/>
-          <w:szCs w:val="26"/>
-        </w:rPr>
-        <w:t xml:space="preserve"> недостаток прозрачности. В любой момент времени сложно сказать, в каком состоянии находится проект и каков процент его завершения.</w:t>
-      </w:r>
-      <w:r>
-        <w:rPr>
-          <w:rFonts w:eastAsia="TimesNewRoman"/>
-          <w:color w:val="000000"/>
-          <w:sz w:val="26"/>
-          <w:szCs w:val="26"/>
-        </w:rPr>
-        <w:t xml:space="preserve"> </w:t>
-      </w:r>
-      <w:r>
-        <w:rPr>
-          <w:rFonts w:eastAsia="TimesNewRoman"/>
-          <w:color w:val="000000"/>
-          <w:sz w:val="26"/>
-          <w:szCs w:val="26"/>
-        </w:rPr>
-        <w:t>Данная проблема возникает при недостаточном планировании структуры (или архитектуры) будущего программного продукта, что чаще всего является следствием отсутствия достаточного финансирования проекта: программа нужна, сколько времени займёт разработка, каковы этапы, можно ли какие-то этапы исключить или сэкономить – следствием этого процесса является то, что этап проектирования сокращается;</w:t>
-      </w:r>
-    </w:p>
-    <w:p>
-      <w:pPr>
-        <w:spacing w:line="312" w:lineRule="auto"/>
-        <w:ind w:firstLine="709"/>
-        <w:jc w:val="both"/>
-        <w:rPr>
-          <w:rFonts w:eastAsia="TimesNewRoman"/>
-          <w:color w:val="000000"/>
-          <w:sz w:val="26"/>
-          <w:szCs w:val="26"/>
-        </w:rPr>
-      </w:pPr>
-      <w:r>
-        <w:rPr>
-          <w:rFonts w:eastAsia="TimesNewRoman"/>
-          <w:color w:val="000000"/>
-          <w:sz w:val="26"/>
-          <w:szCs w:val="26"/>
-        </w:rPr>
-        <w:sym w:font="Symbol" w:char="F02D"/>
-      </w:r>
-      <w:r>
-        <w:rPr>
-          <w:rFonts w:eastAsia="TimesNewRoman"/>
-          <w:color w:val="000000"/>
-          <w:sz w:val="26"/>
-          <w:szCs w:val="26"/>
-        </w:rPr>
-        <w:t xml:space="preserve"> недостаток контроля. Без точной оценки процесса разработки срываются графики выполнения работ и превышаются установленные бюджеты. Сложно оценить объем выполненной и оставшейся работы.</w:t>
-      </w:r>
-      <w:r>
-        <w:rPr>
-          <w:rFonts w:eastAsia="TimesNewRoman"/>
-          <w:color w:val="000000"/>
-          <w:sz w:val="26"/>
-          <w:szCs w:val="26"/>
-        </w:rPr>
-        <w:t xml:space="preserve"> </w:t>
-      </w:r>
-      <w:r>
-        <w:rPr>
-          <w:rFonts w:eastAsia="TimesNewRoman"/>
-          <w:color w:val="000000"/>
-          <w:sz w:val="26"/>
-          <w:szCs w:val="26"/>
-        </w:rPr>
-        <w:t>Данная проблема возникает на этапе, когда проект, завершённый более, чем на половину, продолжает разрабатываться после дополнительного финансирования без оценки степени завершённости проекта;</w:t>
-      </w:r>
-    </w:p>
-    <w:p>
-      <w:pPr>
-        <w:spacing w:line="312" w:lineRule="auto"/>
-        <w:ind w:firstLine="709"/>
-        <w:jc w:val="both"/>
-        <w:rPr>
-          <w:rFonts w:eastAsia="TimesNewRoman"/>
-          <w:color w:val="000000"/>
-          <w:sz w:val="26"/>
-          <w:szCs w:val="26"/>
-        </w:rPr>
-      </w:pPr>
-      <w:r>
-        <w:rPr>
-          <w:rFonts w:eastAsia="TimesNewRoman"/>
-          <w:color w:val="000000"/>
-          <w:sz w:val="26"/>
-          <w:szCs w:val="26"/>
-        </w:rPr>
-        <w:sym w:font="Symbol" w:char="F02D"/>
-      </w:r>
-      <w:r>
-        <w:rPr>
-          <w:rFonts w:eastAsia="TimesNewRoman"/>
-          <w:color w:val="000000"/>
-          <w:sz w:val="26"/>
-          <w:szCs w:val="26"/>
-        </w:rPr>
-        <w:t xml:space="preserve"> недостаток трассировки;</w:t>
-      </w:r>
-    </w:p>
-    <w:p>
-      <w:pPr>
-        <w:spacing w:line="312" w:lineRule="auto"/>
-        <w:ind w:firstLine="709"/>
-        <w:jc w:val="both"/>
-        <w:rPr>
-          <w:rFonts w:eastAsia="TimesNewRoman"/>
-          <w:color w:val="000000"/>
-          <w:sz w:val="26"/>
-          <w:szCs w:val="26"/>
-        </w:rPr>
-      </w:pPr>
-      <w:r>
-        <w:rPr>
-          <w:rFonts w:eastAsia="TimesNewRoman"/>
-          <w:color w:val="000000"/>
-          <w:sz w:val="26"/>
-          <w:szCs w:val="26"/>
-        </w:rPr>
-        <w:sym w:font="Symbol" w:char="F02D"/>
-      </w:r>
-      <w:r>
-        <w:rPr>
-          <w:rFonts w:eastAsia="TimesNewRoman"/>
-          <w:color w:val="000000"/>
-          <w:sz w:val="26"/>
-          <w:szCs w:val="26"/>
-        </w:rPr>
-        <w:t xml:space="preserve"> недостаток мониторинга. Невозможность наблюдать ход развития проекта не позволяет контролировать ход разработки в реальном времени. С помощью инструментальных средств менеджеры проектов принимают решения на основе данных, поступающих в реальном времени.</w:t>
-      </w:r>
-      <w:r>
-        <w:rPr>
-          <w:rFonts w:eastAsia="TimesNewRoman"/>
-          <w:color w:val="000000"/>
-          <w:sz w:val="26"/>
-          <w:szCs w:val="26"/>
-        </w:rPr>
-        <w:t xml:space="preserve"> </w:t>
-      </w:r>
-      <w:r>
-        <w:rPr>
-          <w:rFonts w:eastAsia="TimesNewRoman"/>
-          <w:color w:val="000000"/>
-          <w:sz w:val="26"/>
-          <w:szCs w:val="26"/>
-        </w:rPr>
-        <w:t>Данная проблема возникает в условиях, когда стоимость обучения менеджмента владению инструментальными средствами, сравнима со стоимостью разработки самой программы;</w:t>
-      </w:r>
-    </w:p>
-    <w:p>
-      <w:pPr>
-        <w:spacing w:line="312" w:lineRule="auto"/>
-        <w:ind w:firstLine="709"/>
-        <w:jc w:val="both"/>
-        <w:rPr>
-          <w:rFonts w:eastAsia="TimesNewRoman"/>
-          <w:color w:val="000000"/>
-          <w:sz w:val="26"/>
-          <w:szCs w:val="26"/>
-        </w:rPr>
-      </w:pPr>
-      <w:r>
-        <w:rPr>
-          <w:rFonts w:eastAsia="TimesNewRoman"/>
-          <w:color w:val="000000"/>
-          <w:sz w:val="26"/>
-          <w:szCs w:val="26"/>
-        </w:rPr>
-        <w:sym w:font="Symbol" w:char="F02D"/>
-      </w:r>
-      <w:r>
-        <w:rPr>
-          <w:rFonts w:eastAsia="TimesNewRoman"/>
-          <w:color w:val="000000"/>
-          <w:sz w:val="26"/>
-          <w:szCs w:val="26"/>
-        </w:rPr>
-        <w:t xml:space="preserve"> неконтролируемые изменения. У потребителей постоянно возникают новые идеи относительно разрабатываемого программного обеспечения. Влияние изменений может быть существенным для успеха проекта, поэтому важно оценивать предлагаемые изменения и реализовывать только одобренные, контролируя этот процесс с помощью программных средств.</w:t>
-      </w:r>
-      <w:r>
-        <w:rPr>
-          <w:rFonts w:eastAsia="TimesNewRoman"/>
-          <w:color w:val="000000"/>
-          <w:sz w:val="26"/>
-          <w:szCs w:val="26"/>
-        </w:rPr>
-        <w:t xml:space="preserve"> </w:t>
-      </w:r>
-      <w:r>
-        <w:rPr>
-          <w:rFonts w:eastAsia="TimesNewRoman"/>
-          <w:color w:val="000000"/>
-          <w:sz w:val="26"/>
-          <w:szCs w:val="26"/>
-        </w:rPr>
-        <w:t>Данная проблема возникает вследствие нежелания конечного потребителя использовать те или иные программные среды. Например, когда при создании клиент-серверной системы потребитель предъявляет требования не только к операционной системе на компьютерах-клиентах, но и на компьютере-сервере;</w:t>
-      </w:r>
-    </w:p>
-    <w:p>
-      <w:pPr>
-        <w:spacing w:line="312" w:lineRule="auto"/>
-        <w:ind w:firstLine="709"/>
-        <w:jc w:val="both"/>
-        <w:rPr>
-          <w:rFonts w:eastAsia="TimesNewRoman"/>
-          <w:color w:val="000000"/>
-          <w:sz w:val="26"/>
-          <w:szCs w:val="26"/>
-        </w:rPr>
-      </w:pPr>
-      <w:r>
-        <w:rPr>
-          <w:rFonts w:eastAsia="TimesNewRoman"/>
-          <w:color w:val="000000"/>
-          <w:sz w:val="26"/>
-          <w:szCs w:val="26"/>
-        </w:rPr>
-        <w:sym w:font="Symbol" w:char="F02D"/>
-      </w:r>
-      <w:r>
-        <w:rPr>
-          <w:rFonts w:eastAsia="TimesNewRoman"/>
-          <w:color w:val="000000"/>
-          <w:sz w:val="26"/>
-          <w:szCs w:val="26"/>
-        </w:rPr>
-        <w:t xml:space="preserve"> недостаточная надежность. Самый сложный процесс – поиск и исправление ошибок в программах на ЭВМ. Поскольку число ошибок в программах заранее неизвестно, то заранее неизвестна и </w:t>
-      </w:r>
-      <w:r>
-        <w:rPr>
-          <w:rFonts w:eastAsia="TimesNewRoman"/>
-          <w:color w:val="000000"/>
-          <w:sz w:val="26"/>
-          <w:szCs w:val="26"/>
-        </w:rPr>
-        <w:t>продолжительность отладки программ,</w:t>
-      </w:r>
-      <w:r>
-        <w:rPr>
-          <w:rFonts w:eastAsia="TimesNewRoman"/>
-          <w:color w:val="000000"/>
-          <w:sz w:val="26"/>
-          <w:szCs w:val="26"/>
-        </w:rPr>
-        <w:t xml:space="preserve"> и отсутствие гарантий отсутствия ошибок в программах. Данная проблема возникает при </w:t>
-      </w:r>
-      <w:r>
-        <w:rPr>
-          <w:rFonts w:eastAsia="TimesNewRoman"/>
-          <w:color w:val="000000"/>
-          <w:sz w:val="26"/>
-          <w:szCs w:val="26"/>
-        </w:rPr>
-        <w:lastRenderedPageBreak/>
-        <w:t>неправильном выборе средств разработки. Например, при попытке создать программу, требующую средств высокого уровня, с помощью средств низкого уровня. Например, при попытке создать средства автоматизации с СУБД на ассемблере. В результате исходный код программы получается слишком сложным и плохо поддающимся структурированию;</w:t>
-      </w:r>
-    </w:p>
-    <w:p>
-      <w:pPr>
-        <w:spacing w:line="312" w:lineRule="auto"/>
-        <w:ind w:firstLine="709"/>
-        <w:jc w:val="both"/>
-        <w:rPr>
-          <w:rFonts w:eastAsia="TimesNewRoman"/>
-          <w:color w:val="000000"/>
-          <w:sz w:val="26"/>
-          <w:szCs w:val="26"/>
-        </w:rPr>
-      </w:pPr>
-      <w:r>
-        <w:rPr>
-          <w:rFonts w:eastAsia="TimesNewRoman"/>
-          <w:color w:val="000000"/>
-          <w:sz w:val="26"/>
-          <w:szCs w:val="26"/>
-        </w:rPr>
-        <w:sym w:font="Symbol" w:char="F02D"/>
-      </w:r>
-      <w:r>
-        <w:rPr>
-          <w:rFonts w:eastAsia="TimesNewRoman"/>
-          <w:color w:val="000000"/>
-          <w:sz w:val="26"/>
-          <w:szCs w:val="26"/>
-        </w:rPr>
-        <w:t xml:space="preserve"> отсутствие гарантий качества и надежности программ из-за отсутствия гарантий отсутствия ошибок в программах вплоть до формальной сдачи программ заказчикам.</w:t>
-      </w:r>
-      <w:r>
-        <w:rPr>
-          <w:rFonts w:eastAsia="TimesNewRoman"/>
-          <w:color w:val="000000"/>
-          <w:sz w:val="26"/>
-          <w:szCs w:val="26"/>
-        </w:rPr>
-        <w:t xml:space="preserve"> </w:t>
-      </w:r>
-      <w:r>
-        <w:rPr>
-          <w:rFonts w:eastAsia="TimesNewRoman"/>
-          <w:color w:val="000000"/>
-          <w:sz w:val="26"/>
-          <w:szCs w:val="26"/>
-        </w:rPr>
-        <w:t>Качество программного обеспечения — это</w:t>
-      </w:r>
-      <w:r>
-        <w:rPr>
-          <w:rFonts w:eastAsia="TimesNewRoman"/>
-          <w:color w:val="000000"/>
-          <w:sz w:val="26"/>
-          <w:szCs w:val="26"/>
-        </w:rPr>
-        <w:t xml:space="preserve"> характеристика программного обеспечения как степени его соответствия требованиям. При этом требования могут трактоваться довольно широко, что порождает целый ряд независимых определений понятия. Чаще всего используется определение ISO 9001, согласно которому качество есть «степень соответствия присущих характеристик требованиям».</w:t>
-      </w:r>
-    </w:p>
-    <w:p>
-      <w:pPr>
-        <w:shd w:val="clear" w:color="auto" w:fill="FFFFFF"/>
-        <w:spacing w:before="600" w:after="100" w:afterAutospacing="1" w:line="312" w:lineRule="auto"/>
-        <w:ind w:firstLine="709"/>
-        <w:outlineLvl w:val="1"/>
-        <w:rPr>
-          <w:b/>
-          <w:sz w:val="26"/>
-          <w:szCs w:val="26"/>
-        </w:rPr>
-      </w:pPr>
-      <w:r>
-        <w:rPr>
-          <w:b/>
-          <w:sz w:val="26"/>
-          <w:szCs w:val="26"/>
-        </w:rPr>
-        <w:t xml:space="preserve">1.2 </w:t>
-      </w:r>
-      <w:r>
-        <w:rPr>
-          <w:b/>
-          <w:sz w:val="26"/>
-          <w:szCs w:val="26"/>
-        </w:rPr>
-        <w:t>Качество исходного кода</w:t>
-      </w:r>
-    </w:p>
-    <w:p>
-      <w:pPr>
-        <w:spacing w:line="312" w:lineRule="auto"/>
-        <w:ind w:firstLine="709"/>
-        <w:jc w:val="both"/>
-        <w:rPr>
-          <w:rFonts w:eastAsia="TimesNewRoman"/>
-          <w:color w:val="000000"/>
-          <w:sz w:val="26"/>
-          <w:szCs w:val="26"/>
-        </w:rPr>
-      </w:pPr>
-      <w:r>
-        <w:rPr>
-          <w:rFonts w:eastAsia="TimesNewRoman"/>
-          <w:color w:val="000000"/>
-          <w:sz w:val="26"/>
-          <w:szCs w:val="26"/>
-        </w:rPr>
-        <w:t xml:space="preserve">В отличие от человека, для компьютера </w:t>
+      <w:r>
+        <w:rPr>
+          <w:rFonts w:eastAsia="TimesNewRoman"/>
+          <w:color w:val="000000"/>
+          <w:sz w:val="26"/>
+          <w:szCs w:val="26"/>
+        </w:rPr>
+        <w:t>Несмотря на все эти проблемы, в</w:t>
+      </w:r>
+      <w:r>
+        <w:rPr>
+          <w:rFonts w:eastAsia="TimesNewRoman"/>
+          <w:color w:val="000000"/>
+          <w:sz w:val="26"/>
+          <w:szCs w:val="26"/>
+        </w:rPr>
+        <w:t xml:space="preserve"> отличие от человека, для компьютера </w:t>
       </w:r>
       <w:r>
         <w:rPr>
@@ -560,8 +415,16 @@
     </w:p>
     <w:p>
       <w:pPr>
+        <w:pStyle w:val="ListParagraph"/>
+        <w:numPr>
+          <w:ilvl w:val="0"/>
+          <w:numId w:val="17"/>
+        </w:numPr>
+        <w:tabs>
+          <w:tab w:val="left" w:pos="993"/>
+        </w:tabs>
         <w:spacing w:line="312" w:lineRule="auto"/>
-        <w:ind w:firstLine="709"/>
+        <w:ind w:left="0" w:firstLine="709"/>
         <w:jc w:val="both"/>
         <w:rPr>
           <w:rFonts w:eastAsia="TimesNewRoman"/>
@@ -570,24 +433,6 @@
           <w:szCs w:val="26"/>
         </w:rPr>
       </w:pPr>
-      <w:r>
-        <w:rPr>
-          <w:rFonts w:eastAsia="TimesNewRoman"/>
-          <w:color w:val="000000"/>
-          <w:sz w:val="26"/>
-          <w:szCs w:val="26"/>
-        </w:rPr>
-        <w:sym w:font="Symbol" w:char="F02D"/>
-      </w:r>
-      <w:r>
-        <w:rPr>
-          <w:rFonts w:eastAsia="TimesNewRoman"/>
-          <w:color w:val="000000"/>
-          <w:sz w:val="26"/>
-          <w:szCs w:val="26"/>
-        </w:rPr>
-        <w:t xml:space="preserve"> </w:t>
-      </w:r>
       <w:r>
         <w:rPr>
           <w:rFonts w:eastAsia="TimesNewRoman"/>
@@ -620,8 +465,16 @@
     </w:p>
     <w:p>
       <w:pPr>
+        <w:pStyle w:val="ListParagraph"/>
+        <w:numPr>
+          <w:ilvl w:val="0"/>
+          <w:numId w:val="17"/>
+        </w:numPr>
+        <w:tabs>
+          <w:tab w:val="left" w:pos="993"/>
+        </w:tabs>
         <w:spacing w:line="312" w:lineRule="auto"/>
-        <w:ind w:firstLine="709"/>
+        <w:ind w:left="0" w:firstLine="709"/>
         <w:jc w:val="both"/>
         <w:rPr>
           <w:rFonts w:eastAsia="TimesNewRoman"/>
@@ -630,24 +483,6 @@
           <w:szCs w:val="26"/>
         </w:rPr>
       </w:pPr>
-      <w:r>
-        <w:rPr>
-          <w:rFonts w:eastAsia="TimesNewRoman"/>
-          <w:color w:val="000000"/>
-          <w:sz w:val="26"/>
-          <w:szCs w:val="26"/>
-        </w:rPr>
-        <w:sym w:font="Symbol" w:char="F02D"/>
-      </w:r>
-      <w:r>
-        <w:rPr>
-          <w:rFonts w:eastAsia="TimesNewRoman"/>
-          <w:color w:val="000000"/>
-          <w:sz w:val="26"/>
-          <w:szCs w:val="26"/>
-        </w:rPr>
-        <w:t xml:space="preserve"> </w:t>
-      </w:r>
       <w:r>
         <w:rPr>
           <w:rFonts w:eastAsia="TimesNewRoman"/>
@@ -680,8 +515,16 @@
     </w:p>
     <w:p>
       <w:pPr>
+        <w:pStyle w:val="ListParagraph"/>
+        <w:numPr>
+          <w:ilvl w:val="0"/>
+          <w:numId w:val="17"/>
+        </w:numPr>
+        <w:tabs>
+          <w:tab w:val="left" w:pos="993"/>
+        </w:tabs>
         <w:spacing w:line="312" w:lineRule="auto"/>
-        <w:ind w:firstLine="709"/>
+        <w:ind w:left="0" w:firstLine="709"/>
         <w:jc w:val="both"/>
         <w:rPr>
           <w:rFonts w:eastAsia="TimesNewRoman"/>
@@ -690,24 +533,6 @@
           <w:szCs w:val="26"/>
         </w:rPr>
       </w:pPr>
-      <w:r>
-        <w:rPr>
-          <w:rFonts w:eastAsia="TimesNewRoman"/>
-          <w:color w:val="000000"/>
-          <w:sz w:val="26"/>
-          <w:szCs w:val="26"/>
-        </w:rPr>
-        <w:sym w:font="Symbol" w:char="F02D"/>
-      </w:r>
-      <w:r>
-        <w:rPr>
-          <w:rFonts w:eastAsia="TimesNewRoman"/>
-          <w:color w:val="000000"/>
-          <w:sz w:val="26"/>
-          <w:szCs w:val="26"/>
-        </w:rPr>
-        <w:t xml:space="preserve"> </w:t>
-      </w:r>
       <w:r>
         <w:rPr>
           <w:rFonts w:eastAsia="TimesNewRoman"/>
@@ -720,8 +545,16 @@
     </w:p>
     <w:p>
       <w:pPr>
+        <w:pStyle w:val="ListParagraph"/>
+        <w:numPr>
+          <w:ilvl w:val="0"/>
+          <w:numId w:val="17"/>
+        </w:numPr>
+        <w:tabs>
+          <w:tab w:val="left" w:pos="993"/>
+        </w:tabs>
         <w:spacing w:line="312" w:lineRule="auto"/>
-        <w:ind w:firstLine="709"/>
+        <w:ind w:left="0" w:firstLine="709"/>
         <w:jc w:val="both"/>
         <w:rPr>
           <w:rFonts w:eastAsia="TimesNewRoman"/>
@@ -730,24 +563,6 @@
           <w:szCs w:val="26"/>
         </w:rPr>
       </w:pPr>
-      <w:r>
-        <w:rPr>
-          <w:rFonts w:eastAsia="TimesNewRoman"/>
-          <w:color w:val="000000"/>
-          <w:sz w:val="26"/>
-          <w:szCs w:val="26"/>
-        </w:rPr>
-        <w:sym w:font="Symbol" w:char="F02D"/>
-      </w:r>
-      <w:r>
-        <w:rPr>
-          <w:rFonts w:eastAsia="TimesNewRoman"/>
-          <w:color w:val="000000"/>
-          <w:sz w:val="26"/>
-          <w:szCs w:val="26"/>
-        </w:rPr>
-        <w:t xml:space="preserve"> </w:t>
-      </w:r>
       <w:r>
         <w:rPr>
           <w:rFonts w:eastAsia="TimesNewRoman"/>
@@ -760,8 +575,16 @@
     </w:p>
     <w:p>
       <w:pPr>
+        <w:pStyle w:val="ListParagraph"/>
+        <w:numPr>
+          <w:ilvl w:val="0"/>
+          <w:numId w:val="17"/>
+        </w:numPr>
+        <w:tabs>
+          <w:tab w:val="left" w:pos="993"/>
+        </w:tabs>
         <w:spacing w:line="312" w:lineRule="auto"/>
-        <w:ind w:firstLine="709"/>
+        <w:ind w:left="0" w:firstLine="709"/>
         <w:jc w:val="both"/>
         <w:rPr>
           <w:rFonts w:eastAsia="TimesNewRoman"/>
@@ -770,24 +593,6 @@
           <w:szCs w:val="26"/>
         </w:rPr>
       </w:pPr>
-      <w:r>
-        <w:rPr>
-          <w:rFonts w:eastAsia="TimesNewRoman"/>
-          <w:color w:val="000000"/>
-          <w:sz w:val="26"/>
-          <w:szCs w:val="26"/>
-        </w:rPr>
-        <w:sym w:font="Symbol" w:char="F02D"/>
-      </w:r>
-      <w:r>
-        <w:rPr>
-          <w:rFonts w:eastAsia="TimesNewRoman"/>
-          <w:color w:val="000000"/>
-          <w:sz w:val="26"/>
-          <w:szCs w:val="26"/>
-        </w:rPr>
-        <w:t xml:space="preserve"> </w:t>
-      </w:r>
       <w:r>
         <w:rPr>
           <w:rFonts w:eastAsia="TimesNewRoman"/>
@@ -800,8 +605,16 @@
     </w:p>
     <w:p>
       <w:pPr>
+        <w:pStyle w:val="ListParagraph"/>
+        <w:numPr>
+          <w:ilvl w:val="0"/>
+          <w:numId w:val="17"/>
+        </w:numPr>
+        <w:tabs>
+          <w:tab w:val="left" w:pos="993"/>
+        </w:tabs>
         <w:spacing w:line="312" w:lineRule="auto"/>
-        <w:ind w:firstLine="709"/>
+        <w:ind w:left="0" w:firstLine="709"/>
         <w:jc w:val="both"/>
         <w:rPr>
           <w:rFonts w:eastAsia="TimesNewRoman"/>
@@ -810,24 +623,6 @@
           <w:szCs w:val="26"/>
         </w:rPr>
       </w:pPr>
-      <w:r>
-        <w:rPr>
-          <w:rFonts w:eastAsia="TimesNewRoman"/>
-          <w:color w:val="000000"/>
-          <w:sz w:val="26"/>
-          <w:szCs w:val="26"/>
-        </w:rPr>
-        <w:sym w:font="Symbol" w:char="F02D"/>
-      </w:r>
-      <w:r>
-        <w:rPr>
-          <w:rFonts w:eastAsia="TimesNewRoman"/>
-          <w:color w:val="000000"/>
-          <w:sz w:val="26"/>
-          <w:szCs w:val="26"/>
-        </w:rPr>
-        <w:t xml:space="preserve"> </w:t>
-      </w:r>
       <w:r>
         <w:rPr>
           <w:rFonts w:eastAsia="TimesNewRoman"/>
@@ -840,8 +635,16 @@
     </w:p>
     <w:p>
       <w:pPr>
+        <w:pStyle w:val="ListParagraph"/>
+        <w:numPr>
+          <w:ilvl w:val="0"/>
+          <w:numId w:val="17"/>
+        </w:numPr>
+        <w:tabs>
+          <w:tab w:val="left" w:pos="993"/>
+        </w:tabs>
         <w:spacing w:line="312" w:lineRule="auto"/>
-        <w:ind w:firstLine="709"/>
+        <w:ind w:left="0" w:firstLine="709"/>
         <w:jc w:val="both"/>
         <w:rPr>
           <w:rFonts w:eastAsia="TimesNewRoman"/>
@@ -850,24 +653,6 @@
           <w:szCs w:val="26"/>
         </w:rPr>
       </w:pPr>
-      <w:r>
-        <w:rPr>
-          <w:rFonts w:eastAsia="TimesNewRoman"/>
-          <w:color w:val="000000"/>
-          <w:sz w:val="26"/>
-          <w:szCs w:val="26"/>
-        </w:rPr>
-        <w:sym w:font="Symbol" w:char="F02D"/>
-      </w:r>
-      <w:r>
-        <w:rPr>
-          <w:rFonts w:eastAsia="TimesNewRoman"/>
-          <w:color w:val="000000"/>
-          <w:sz w:val="26"/>
-          <w:szCs w:val="26"/>
-        </w:rPr>
-        <w:t xml:space="preserve"> </w:t>
-      </w:r>
       <w:r>
         <w:rPr>
           <w:rFonts w:eastAsia="TimesNewRoman"/>
@@ -900,8 +685,16 @@
     </w:p>
     <w:p>
       <w:pPr>
+        <w:pStyle w:val="ListParagraph"/>
+        <w:numPr>
+          <w:ilvl w:val="0"/>
+          <w:numId w:val="17"/>
+        </w:numPr>
+        <w:tabs>
+          <w:tab w:val="left" w:pos="993"/>
+        </w:tabs>
         <w:spacing w:line="312" w:lineRule="auto"/>
-        <w:ind w:firstLine="709"/>
+        <w:ind w:left="0" w:firstLine="709"/>
         <w:jc w:val="both"/>
         <w:rPr>
           <w:rFonts w:eastAsia="TimesNewRoman"/>
@@ -910,24 +703,6 @@
           <w:szCs w:val="26"/>
         </w:rPr>
       </w:pPr>
-      <w:r>
-        <w:rPr>
-          <w:rFonts w:eastAsia="TimesNewRoman"/>
-          <w:color w:val="000000"/>
-          <w:sz w:val="26"/>
-          <w:szCs w:val="26"/>
-        </w:rPr>
-        <w:sym w:font="Symbol" w:char="F02D"/>
-      </w:r>
-      <w:r>
-        <w:rPr>
-          <w:rFonts w:eastAsia="TimesNewRoman"/>
-          <w:color w:val="000000"/>
-          <w:sz w:val="26"/>
-          <w:szCs w:val="26"/>
-        </w:rPr>
-        <w:t xml:space="preserve"> </w:t>
-      </w:r>
       <w:r>
         <w:rPr>
           <w:rFonts w:eastAsia="TimesNewRoman"/>
@@ -960,53 +735,6 @@
     </w:p>
     <w:p>
       <w:pPr>
-        <w:spacing w:after="160" w:line="259" w:lineRule="auto"/>
-        <w:rPr>
-          <w:b/>
-          <w:sz w:val="26"/>
-          <w:szCs w:val="26"/>
-        </w:rPr>
-      </w:pPr>
-      <w:r>
-        <w:rPr>
-          <w:b/>
-          <w:sz w:val="26"/>
-          <w:szCs w:val="26"/>
-        </w:rPr>
-        <w:br w:type="page"/>
-      </w:r>
-    </w:p>
-    <w:p>
-      <w:pPr>
-        <w:shd w:val="clear" w:color="auto" w:fill="FFFFFF"/>
-        <w:spacing w:before="600" w:after="100" w:afterAutospacing="1" w:line="312" w:lineRule="auto"/>
-        <w:ind w:left="567" w:firstLine="153"/>
-        <w:rPr>
-          <w:b/>
-          <w:sz w:val="26"/>
-          <w:szCs w:val="26"/>
-        </w:rPr>
-      </w:pPr>
-      <w:r>
-        <w:rPr>
-          <w:b/>
-          <w:sz w:val="26"/>
-          <w:szCs w:val="26"/>
-        </w:rPr>
-        <w:lastRenderedPageBreak/>
-        <w:t xml:space="preserve">1.3 </w:t>
-      </w:r>
-      <w:r>
-        <w:rPr>
-          <w:b/>
-          <w:sz w:val="26"/>
-          <w:szCs w:val="26"/>
-        </w:rPr>
-        <w:t>Факторы качества</w:t>
-      </w:r>
-    </w:p>
-    <w:p>
-      <w:pPr>
         <w:spacing w:line="312" w:lineRule="auto"/>
         <w:ind w:firstLine="709"/>
         <w:jc w:val="both"/>
@@ -1024,16 +752,44 @@
           <w:sz w:val="26"/>
           <w:szCs w:val="26"/>
         </w:rPr>
-        <w:t xml:space="preserve">В первую очередь надо выяснить по каким метрикам надо определять качество кода и для чего это нам вообще нужно. В программировании, в большинстве случаев, для определения метрики нам достаточно </w:t>
-      </w:r>
-      <w:r>
-        <w:rPr>
-          <w:rFonts w:eastAsia="TimesNewRoman"/>
-          <w:color w:val="000000"/>
-          <w:sz w:val="26"/>
-          <w:szCs w:val="26"/>
-        </w:rPr>
-        <w:t xml:space="preserve">две важные для нас </w:t>
+        <w:lastRenderedPageBreak/>
+        <w:t xml:space="preserve">В программировании, в большинстве случаев, для определения </w:t>
+      </w:r>
+      <w:r>
+        <w:rPr>
+          <w:rFonts w:eastAsia="TimesNewRoman"/>
+          <w:color w:val="000000"/>
+          <w:sz w:val="26"/>
+          <w:szCs w:val="26"/>
+        </w:rPr>
+        <w:t>качества кода</w:t>
+      </w:r>
+      <w:r>
+        <w:rPr>
+          <w:rFonts w:eastAsia="TimesNewRoman"/>
+          <w:color w:val="000000"/>
+          <w:sz w:val="26"/>
+          <w:szCs w:val="26"/>
+        </w:rPr>
+        <w:t xml:space="preserve"> достаточно </w:t>
+      </w:r>
+      <w:r>
+        <w:rPr>
+          <w:rFonts w:eastAsia="TimesNewRoman"/>
+          <w:color w:val="000000"/>
+          <w:sz w:val="26"/>
+          <w:szCs w:val="26"/>
+        </w:rPr>
+        <w:t xml:space="preserve">знать </w:t>
+      </w:r>
+      <w:r>
+        <w:rPr>
+          <w:rFonts w:eastAsia="TimesNewRoman"/>
+          <w:color w:val="000000"/>
+          <w:sz w:val="26"/>
+          <w:szCs w:val="26"/>
+        </w:rPr>
+        <w:t xml:space="preserve">две </w:t>
       </w:r>
       <w:r>
         <w:rPr>
@@ -1052,6 +808,420 @@
           <w:szCs w:val="26"/>
         </w:rPr>
         <w:t>:</w:t>
+      </w:r>
+    </w:p>
+    <w:p>
+      <w:pPr>
+        <w:pStyle w:val="ListParagraph"/>
+        <w:numPr>
+          <w:ilvl w:val="0"/>
+          <w:numId w:val="19"/>
+        </w:numPr>
+        <w:tabs>
+          <w:tab w:val="left" w:pos="993"/>
+        </w:tabs>
+        <w:spacing w:line="312" w:lineRule="auto"/>
+        <w:ind w:left="0" w:firstLine="709"/>
+        <w:jc w:val="both"/>
+        <w:rPr>
+          <w:rFonts w:eastAsia="TimesNewRoman"/>
+          <w:color w:val="000000"/>
+          <w:sz w:val="26"/>
+          <w:szCs w:val="26"/>
+        </w:rPr>
+      </w:pPr>
+      <w:r>
+        <w:rPr>
+          <w:rFonts w:eastAsia="TimesNewRoman"/>
+          <w:color w:val="000000"/>
+          <w:sz w:val="26"/>
+          <w:szCs w:val="26"/>
+        </w:rPr>
+        <w:t>соответствие правилам.</w:t>
+      </w:r>
+      <w:r>
+        <w:rPr>
+          <w:rFonts w:eastAsia="TimesNewRoman"/>
+          <w:color w:val="000000"/>
+          <w:sz w:val="26"/>
+          <w:szCs w:val="26"/>
+        </w:rPr>
+        <w:t xml:space="preserve"> </w:t>
+      </w:r>
+      <w:r>
+        <w:rPr>
+          <w:rFonts w:eastAsia="TimesNewRoman"/>
+          <w:color w:val="000000"/>
+          <w:sz w:val="26"/>
+          <w:szCs w:val="26"/>
+        </w:rPr>
+        <w:t>Под этот пункт подпадают ситуаци</w:t>
+      </w:r>
+      <w:r>
+        <w:rPr>
+          <w:rFonts w:eastAsia="TimesNewRoman"/>
+          <w:color w:val="000000"/>
+          <w:sz w:val="26"/>
+          <w:szCs w:val="26"/>
+        </w:rPr>
+        <w:t xml:space="preserve">и, когда код компилируется и </w:t>
+      </w:r>
+      <w:r>
+        <w:rPr>
+          <w:rFonts w:eastAsia="TimesNewRoman"/>
+          <w:color w:val="000000"/>
+          <w:sz w:val="26"/>
+          <w:szCs w:val="26"/>
+        </w:rPr>
+        <w:t>работает. Но зачем нужны правила написания кода, если код</w:t>
+      </w:r>
+      <w:r>
+        <w:rPr>
+          <w:rFonts w:eastAsia="TimesNewRoman"/>
+          <w:color w:val="000000"/>
+          <w:sz w:val="26"/>
+          <w:szCs w:val="26"/>
+        </w:rPr>
+        <w:t xml:space="preserve"> работает</w:t>
+      </w:r>
+      <w:r>
+        <w:rPr>
+          <w:rFonts w:eastAsia="TimesNewRoman"/>
+          <w:color w:val="000000"/>
+          <w:sz w:val="26"/>
+          <w:szCs w:val="26"/>
+        </w:rPr>
+        <w:t>? Чтобы ответить на вопрос выделим несколько типов правил:</w:t>
+      </w:r>
+    </w:p>
+    <w:p>
+      <w:pPr>
+        <w:pStyle w:val="ListParagraph"/>
+        <w:numPr>
+          <w:ilvl w:val="0"/>
+          <w:numId w:val="19"/>
+        </w:numPr>
+        <w:tabs>
+          <w:tab w:val="left" w:pos="993"/>
+        </w:tabs>
+        <w:spacing w:line="312" w:lineRule="auto"/>
+        <w:ind w:left="0" w:firstLine="709"/>
+        <w:jc w:val="both"/>
+        <w:rPr>
+          <w:rFonts w:eastAsia="TimesNewRoman"/>
+          <w:color w:val="000000"/>
+          <w:sz w:val="26"/>
+          <w:szCs w:val="26"/>
+        </w:rPr>
+      </w:pPr>
+      <w:r>
+        <w:rPr>
+          <w:rFonts w:eastAsia="TimesNewRoman"/>
+          <w:color w:val="000000"/>
+          <w:sz w:val="26"/>
+          <w:szCs w:val="26"/>
+        </w:rPr>
+        <w:t xml:space="preserve">синтаксические правила — одни из наиболее спорных правил, поскольку совсем никоим образом не виляют на исполнение программы. К ним можно отнести стиль именования переменных (обычно </w:t>
+      </w:r>
+      <w:proofErr w:type="spellStart"/>
+      <w:r>
+        <w:rPr>
+          <w:rFonts w:eastAsia="TimesNewRoman"/>
+          <w:color w:val="000000"/>
+          <w:sz w:val="26"/>
+          <w:szCs w:val="26"/>
+        </w:rPr>
+        <w:t>camelCase</w:t>
+      </w:r>
+      <w:proofErr w:type="spellEnd"/>
+      <w:r>
+        <w:rPr>
+          <w:rFonts w:eastAsia="TimesNewRoman"/>
+          <w:color w:val="000000"/>
+          <w:sz w:val="26"/>
+          <w:szCs w:val="26"/>
+        </w:rPr>
+        <w:t xml:space="preserve"> или через подчеркивание), констант (обычно </w:t>
+      </w:r>
+      <w:r>
+        <w:rPr>
+          <w:rFonts w:eastAsia="TimesNewRoman"/>
+          <w:color w:val="000000"/>
+          <w:sz w:val="26"/>
+          <w:szCs w:val="26"/>
+          <w:lang w:val="en-GB"/>
+        </w:rPr>
+        <w:t>UPPERCASE</w:t>
+      </w:r>
+      <w:r>
+        <w:rPr>
+          <w:rFonts w:eastAsia="TimesNewRoman"/>
+          <w:color w:val="000000"/>
+          <w:sz w:val="26"/>
+          <w:szCs w:val="26"/>
+        </w:rPr>
+        <w:t>), методов, стиль написания фигурных скобок и нужны ли они если в</w:t>
+      </w:r>
+      <w:r>
+        <w:rPr>
+          <w:rFonts w:eastAsia="TimesNewRoman"/>
+          <w:color w:val="000000"/>
+          <w:sz w:val="26"/>
+          <w:szCs w:val="26"/>
+        </w:rPr>
+        <w:t xml:space="preserve"> блоке только одна строка кода;</w:t>
+      </w:r>
+    </w:p>
+    <w:p>
+      <w:pPr>
+        <w:pStyle w:val="ListParagraph"/>
+        <w:numPr>
+          <w:ilvl w:val="0"/>
+          <w:numId w:val="19"/>
+        </w:numPr>
+        <w:tabs>
+          <w:tab w:val="left" w:pos="993"/>
+        </w:tabs>
+        <w:spacing w:line="312" w:lineRule="auto"/>
+        <w:ind w:left="0" w:firstLine="709"/>
+        <w:jc w:val="both"/>
+        <w:rPr>
+          <w:rFonts w:eastAsia="TimesNewRoman"/>
+          <w:color w:val="000000"/>
+          <w:sz w:val="26"/>
+          <w:szCs w:val="26"/>
+        </w:rPr>
+      </w:pPr>
+      <w:r>
+        <w:rPr>
+          <w:rFonts w:eastAsia="TimesNewRoman"/>
+          <w:color w:val="000000"/>
+          <w:sz w:val="26"/>
+          <w:szCs w:val="26"/>
+        </w:rPr>
+        <w:t xml:space="preserve">правила поддержки кода — правила, которые должны сигнализировать что код слишком сложный и его будет трудно сопровождать. </w:t>
+      </w:r>
+      <w:r>
+        <w:rPr>
+          <w:rFonts w:eastAsia="TimesNewRoman"/>
+          <w:color w:val="000000"/>
+          <w:sz w:val="26"/>
+          <w:szCs w:val="26"/>
+        </w:rPr>
+        <w:t>В качестве примера можно привести</w:t>
+      </w:r>
+      <w:r>
+        <w:rPr>
+          <w:rFonts w:eastAsia="TimesNewRoman"/>
+          <w:color w:val="000000"/>
+          <w:sz w:val="26"/>
+          <w:szCs w:val="26"/>
+        </w:rPr>
+        <w:t xml:space="preserve"> наличие дубл</w:t>
+      </w:r>
+      <w:r>
+        <w:rPr>
+          <w:rFonts w:eastAsia="TimesNewRoman"/>
+          <w:color w:val="000000"/>
+          <w:sz w:val="26"/>
+          <w:szCs w:val="26"/>
+        </w:rPr>
+        <w:t>икатов в коде или “магических цифр</w:t>
+      </w:r>
+      <w:r>
+        <w:rPr>
+          <w:rFonts w:eastAsia="TimesNewRoman"/>
+          <w:color w:val="000000"/>
+          <w:sz w:val="26"/>
+          <w:szCs w:val="26"/>
+        </w:rPr>
+        <w:t>”</w:t>
+      </w:r>
+      <w:r>
+        <w:rPr>
+          <w:rFonts w:eastAsia="TimesNewRoman"/>
+          <w:color w:val="000000"/>
+          <w:sz w:val="26"/>
+          <w:szCs w:val="26"/>
+        </w:rPr>
+        <w:t>;</w:t>
+      </w:r>
+    </w:p>
+    <w:p>
+      <w:pPr>
+        <w:pStyle w:val="ListParagraph"/>
+        <w:numPr>
+          <w:ilvl w:val="0"/>
+          <w:numId w:val="19"/>
+        </w:numPr>
+        <w:tabs>
+          <w:tab w:val="left" w:pos="993"/>
+        </w:tabs>
+        <w:spacing w:line="312" w:lineRule="auto"/>
+        <w:ind w:left="0" w:firstLine="709"/>
+        <w:jc w:val="both"/>
+        <w:rPr>
+          <w:rFonts w:eastAsia="TimesNewRoman"/>
+          <w:color w:val="000000"/>
+          <w:sz w:val="26"/>
+          <w:szCs w:val="26"/>
+        </w:rPr>
+      </w:pPr>
+      <w:r>
+        <w:rPr>
+          <w:rFonts w:eastAsia="TimesNewRoman"/>
+          <w:color w:val="000000"/>
+          <w:sz w:val="26"/>
+          <w:szCs w:val="26"/>
+        </w:rPr>
+        <w:t>очистка и оптимизаци</w:t>
+      </w:r>
+      <w:r>
+        <w:rPr>
+          <w:rFonts w:eastAsia="TimesNewRoman"/>
+          <w:color w:val="000000"/>
+          <w:sz w:val="26"/>
+          <w:szCs w:val="26"/>
+        </w:rPr>
+        <w:t>я кода — самые простые правила, так как обычно строки, которые не используются</w:t>
+      </w:r>
+      <w:r>
+        <w:rPr>
+          <w:rFonts w:eastAsia="TimesNewRoman"/>
+          <w:color w:val="000000"/>
+          <w:sz w:val="26"/>
+          <w:szCs w:val="26"/>
+        </w:rPr>
+        <w:t>,</w:t>
+      </w:r>
+      <w:r>
+        <w:rPr>
+          <w:rFonts w:eastAsia="TimesNewRoman"/>
+          <w:color w:val="000000"/>
+          <w:sz w:val="26"/>
+          <w:szCs w:val="26"/>
+        </w:rPr>
+        <w:t xml:space="preserve"> не нужны</w:t>
+      </w:r>
+      <w:r>
+        <w:rPr>
+          <w:rFonts w:eastAsia="TimesNewRoman"/>
+          <w:color w:val="000000"/>
+          <w:sz w:val="26"/>
+          <w:szCs w:val="26"/>
+        </w:rPr>
+        <w:t>. Сюда можно отнести</w:t>
+      </w:r>
+      <w:r>
+        <w:rPr>
+          <w:rFonts w:eastAsia="TimesNewRoman"/>
+          <w:color w:val="000000"/>
+          <w:sz w:val="26"/>
+          <w:szCs w:val="26"/>
+        </w:rPr>
+        <w:t xml:space="preserve"> подключения лишних библиотек</w:t>
+      </w:r>
+      <w:r>
+        <w:rPr>
+          <w:rFonts w:eastAsia="TimesNewRoman"/>
+          <w:color w:val="000000"/>
+          <w:sz w:val="26"/>
+          <w:szCs w:val="26"/>
+        </w:rPr>
+        <w:t>, переменные и методы, которые уже не используются, но по какой-то причине их оставили</w:t>
+      </w:r>
+      <w:r>
+        <w:rPr>
+          <w:rFonts w:eastAsia="TimesNewRoman"/>
+          <w:color w:val="000000"/>
+          <w:sz w:val="26"/>
+          <w:szCs w:val="26"/>
+        </w:rPr>
+        <w:t>;</w:t>
+      </w:r>
+    </w:p>
+    <w:p>
+      <w:pPr>
+        <w:pStyle w:val="ListParagraph"/>
+        <w:numPr>
+          <w:ilvl w:val="0"/>
+          <w:numId w:val="19"/>
+        </w:numPr>
+        <w:tabs>
+          <w:tab w:val="left" w:pos="993"/>
+        </w:tabs>
+        <w:spacing w:line="312" w:lineRule="auto"/>
+        <w:ind w:left="0" w:firstLine="709"/>
+        <w:jc w:val="both"/>
+        <w:rPr>
+          <w:rFonts w:eastAsia="TimesNewRoman"/>
+          <w:color w:val="000000"/>
+          <w:sz w:val="26"/>
+          <w:szCs w:val="26"/>
+        </w:rPr>
+      </w:pPr>
+      <w:r>
+        <w:rPr>
+          <w:rFonts w:eastAsia="TimesNewRoman"/>
+          <w:color w:val="000000"/>
+          <w:sz w:val="26"/>
+          <w:szCs w:val="26"/>
+        </w:rPr>
+        <w:t>сложность кода.</w:t>
+      </w:r>
+      <w:r>
+        <w:rPr>
+          <w:rFonts w:eastAsia="TimesNewRoman"/>
+          <w:color w:val="000000"/>
+          <w:sz w:val="26"/>
+          <w:szCs w:val="26"/>
+        </w:rPr>
+        <w:t xml:space="preserve"> </w:t>
+      </w:r>
+      <w:r>
+        <w:rPr>
+          <w:rFonts w:eastAsia="TimesNewRoman"/>
+          <w:color w:val="000000"/>
+          <w:sz w:val="26"/>
+          <w:szCs w:val="26"/>
+        </w:rPr>
+        <w:t xml:space="preserve">Цикломатическая сложность кода – характеристика, от которой напрямую зависит сложность поддержки кода. </w:t>
+      </w:r>
+      <w:r>
+        <w:rPr>
+          <w:rFonts w:eastAsia="TimesNewRoman"/>
+          <w:color w:val="000000"/>
+          <w:sz w:val="26"/>
+          <w:szCs w:val="26"/>
+        </w:rPr>
+        <w:t>Этот параметр</w:t>
+      </w:r>
+      <w:r>
+        <w:rPr>
+          <w:rFonts w:eastAsia="TimesNewRoman"/>
+          <w:color w:val="000000"/>
+          <w:sz w:val="26"/>
+          <w:szCs w:val="26"/>
+        </w:rPr>
+        <w:t xml:space="preserve"> зависит от количества вложенных операторов ветвления и циклов. Чем индекс </w:t>
+      </w:r>
+      <w:r>
+        <w:rPr>
+          <w:rFonts w:eastAsia="TimesNewRoman"/>
+          <w:color w:val="000000"/>
+          <w:sz w:val="26"/>
+          <w:szCs w:val="26"/>
+        </w:rPr>
+        <w:t>ниже,</w:t>
+      </w:r>
+      <w:r>
+        <w:rPr>
+          <w:rFonts w:eastAsia="TimesNewRoman"/>
+          <w:color w:val="000000"/>
+          <w:sz w:val="26"/>
+          <w:szCs w:val="26"/>
+        </w:rPr>
+        <w:t xml:space="preserve"> тем лучше, и тем легче в будущем будет менять структуру кода. </w:t>
       </w:r>
     </w:p>
     <w:p>
@@ -1073,680 +1243,16 @@
           <w:sz w:val="26"/>
           <w:szCs w:val="26"/>
         </w:rPr>
-        <w:sym w:font="Symbol" w:char="F02D"/>
-      </w:r>
-      <w:r>
-        <w:rPr>
-          <w:rFonts w:eastAsia="TimesNewRoman"/>
-          <w:color w:val="000000"/>
-          <w:sz w:val="26"/>
-          <w:szCs w:val="26"/>
-        </w:rPr>
-        <w:t xml:space="preserve"> </w:t>
-      </w:r>
-      <w:r>
-        <w:rPr>
-          <w:rFonts w:eastAsia="TimesNewRoman"/>
-          <w:color w:val="000000"/>
-          <w:sz w:val="26"/>
-          <w:szCs w:val="26"/>
-        </w:rPr>
-        <w:t>соответствие правилам.</w:t>
-      </w:r>
-      <w:r>
-        <w:rPr>
-          <w:rFonts w:eastAsia="TimesNewRoman"/>
-          <w:color w:val="000000"/>
-          <w:sz w:val="26"/>
-          <w:szCs w:val="26"/>
-        </w:rPr>
-        <w:t xml:space="preserve"> </w:t>
-      </w:r>
-      <w:r>
-        <w:rPr>
-          <w:rFonts w:eastAsia="TimesNewRoman"/>
-          <w:color w:val="000000"/>
-          <w:sz w:val="26"/>
-          <w:szCs w:val="26"/>
-        </w:rPr>
-        <w:t>Под</w:t>
-      </w:r>
-      <w:r>
-        <w:rPr>
-          <w:rFonts w:eastAsia="TimesNewRoman"/>
-          <w:color w:val="000000"/>
-          <w:sz w:val="26"/>
-          <w:szCs w:val="26"/>
-        </w:rPr>
-        <w:t xml:space="preserve"> этот пункт подпадают ситуации, когда код компилируется и, в большинстве случаев, </w:t>
-      </w:r>
-      <w:r>
-        <w:rPr>
-          <w:rFonts w:eastAsia="TimesNewRoman"/>
-          <w:color w:val="000000"/>
-          <w:sz w:val="26"/>
-          <w:szCs w:val="26"/>
-        </w:rPr>
-        <w:t>работает</w:t>
-      </w:r>
-      <w:r>
-        <w:rPr>
-          <w:rFonts w:eastAsia="TimesNewRoman"/>
-          <w:color w:val="000000"/>
-          <w:sz w:val="26"/>
-          <w:szCs w:val="26"/>
-        </w:rPr>
-        <w:t xml:space="preserve">. Но зачем </w:t>
-      </w:r>
-      <w:r>
-        <w:rPr>
-          <w:rFonts w:eastAsia="TimesNewRoman"/>
-          <w:color w:val="000000"/>
-          <w:sz w:val="26"/>
-          <w:szCs w:val="26"/>
-        </w:rPr>
-        <w:t>нужны</w:t>
-      </w:r>
-      <w:r>
-        <w:rPr>
-          <w:rFonts w:eastAsia="TimesNewRoman"/>
-          <w:color w:val="000000"/>
-          <w:sz w:val="26"/>
-          <w:szCs w:val="26"/>
-        </w:rPr>
-        <w:t xml:space="preserve"> правила написания кода, если код делает свое дело? Чтобы ответить на вопрос </w:t>
-      </w:r>
-      <w:r>
-        <w:rPr>
-          <w:rFonts w:eastAsia="TimesNewRoman"/>
-          <w:color w:val="000000"/>
-          <w:sz w:val="26"/>
-          <w:szCs w:val="26"/>
-        </w:rPr>
-        <w:t>выделим несколько типов правил:</w:t>
-      </w:r>
-    </w:p>
-    <w:p>
-      <w:pPr>
-        <w:spacing w:line="312" w:lineRule="auto"/>
-        <w:ind w:firstLine="709"/>
-        <w:jc w:val="both"/>
-        <w:rPr>
-          <w:rFonts w:eastAsia="TimesNewRoman"/>
-          <w:color w:val="000000"/>
-          <w:sz w:val="26"/>
-          <w:szCs w:val="26"/>
-        </w:rPr>
-      </w:pPr>
-      <w:r>
-        <w:rPr>
-          <w:rFonts w:eastAsia="TimesNewRoman"/>
-          <w:color w:val="000000"/>
-          <w:sz w:val="26"/>
-          <w:szCs w:val="26"/>
-        </w:rPr>
-        <w:sym w:font="Symbol" w:char="F02D"/>
-      </w:r>
-      <w:r>
-        <w:rPr>
-          <w:rFonts w:eastAsia="TimesNewRoman"/>
-          <w:color w:val="000000"/>
-          <w:sz w:val="26"/>
-          <w:szCs w:val="26"/>
-        </w:rPr>
-        <w:t xml:space="preserve"> </w:t>
-      </w:r>
-      <w:r>
-        <w:rPr>
-          <w:rFonts w:eastAsia="TimesNewRoman"/>
-          <w:color w:val="000000"/>
-          <w:sz w:val="26"/>
-          <w:szCs w:val="26"/>
-        </w:rPr>
-        <w:t xml:space="preserve">синтаксические правила — одни из наиболее </w:t>
-      </w:r>
-      <w:r>
-        <w:rPr>
-          <w:rFonts w:eastAsia="TimesNewRoman"/>
-          <w:color w:val="000000"/>
-          <w:sz w:val="26"/>
-          <w:szCs w:val="26"/>
-        </w:rPr>
-        <w:t>спорных</w:t>
-      </w:r>
-      <w:r>
-        <w:rPr>
-          <w:rFonts w:eastAsia="TimesNewRoman"/>
-          <w:color w:val="000000"/>
-          <w:sz w:val="26"/>
-          <w:szCs w:val="26"/>
-        </w:rPr>
-        <w:t xml:space="preserve"> правил</w:t>
-      </w:r>
-      <w:r>
-        <w:rPr>
-          <w:rFonts w:eastAsia="TimesNewRoman"/>
-          <w:color w:val="000000"/>
-          <w:sz w:val="26"/>
-          <w:szCs w:val="26"/>
-        </w:rPr>
-        <w:t xml:space="preserve">, </w:t>
-      </w:r>
-      <w:r>
-        <w:rPr>
-          <w:rFonts w:eastAsia="TimesNewRoman"/>
-          <w:color w:val="000000"/>
-          <w:sz w:val="26"/>
-          <w:szCs w:val="26"/>
-        </w:rPr>
-        <w:t>поскольку совсем никоим образом не виляют на исполнение программы. К ним можно отнести стиль именования переменных (</w:t>
-      </w:r>
-      <w:r>
-        <w:rPr>
-          <w:rFonts w:eastAsia="TimesNewRoman"/>
-          <w:color w:val="000000"/>
-          <w:sz w:val="26"/>
-          <w:szCs w:val="26"/>
-        </w:rPr>
-        <w:t xml:space="preserve">обычно </w:t>
-      </w:r>
-      <w:proofErr w:type="spellStart"/>
-      <w:r>
-        <w:rPr>
-          <w:rFonts w:eastAsia="TimesNewRoman"/>
-          <w:color w:val="000000"/>
-          <w:sz w:val="26"/>
-          <w:szCs w:val="26"/>
-        </w:rPr>
-        <w:t>camelCase</w:t>
-      </w:r>
-      <w:proofErr w:type="spellEnd"/>
-      <w:r>
-        <w:rPr>
-          <w:rFonts w:eastAsia="TimesNewRoman"/>
-          <w:color w:val="000000"/>
-          <w:sz w:val="26"/>
-          <w:szCs w:val="26"/>
-        </w:rPr>
-        <w:t xml:space="preserve"> или </w:t>
-      </w:r>
-      <w:r>
-        <w:rPr>
-          <w:rFonts w:eastAsia="TimesNewRoman"/>
-          <w:color w:val="000000"/>
-          <w:sz w:val="26"/>
-          <w:szCs w:val="26"/>
-        </w:rPr>
-        <w:t xml:space="preserve">через </w:t>
-      </w:r>
-      <w:r>
-        <w:rPr>
-          <w:rFonts w:eastAsia="TimesNewRoman"/>
-          <w:color w:val="000000"/>
-          <w:sz w:val="26"/>
-          <w:szCs w:val="26"/>
-        </w:rPr>
-        <w:t xml:space="preserve">подчеркивание), констант (обычно </w:t>
-      </w:r>
-      <w:r>
-        <w:rPr>
-          <w:rFonts w:eastAsia="TimesNewRoman"/>
-          <w:color w:val="000000"/>
-          <w:sz w:val="26"/>
-          <w:szCs w:val="26"/>
-          <w:lang w:val="en-GB"/>
-        </w:rPr>
-        <w:t>UPPERCASE</w:t>
-      </w:r>
-      <w:r>
-        <w:rPr>
-          <w:rFonts w:eastAsia="TimesNewRoman"/>
-          <w:color w:val="000000"/>
-          <w:sz w:val="26"/>
-          <w:szCs w:val="26"/>
-        </w:rPr>
-        <w:t>), методов, стиль написания фигурных скобок и нужны ли они если в блоке только одна строка кода. Этот список можно продолжить. Когда программист пишет код, он его легко читает, потому что он знает свой собственн</w:t>
-      </w:r>
-      <w:r>
-        <w:rPr>
-          <w:rFonts w:eastAsia="TimesNewRoman"/>
-          <w:color w:val="000000"/>
-          <w:sz w:val="26"/>
-          <w:szCs w:val="26"/>
-        </w:rPr>
-        <w:t xml:space="preserve">ый стиль. Но стоит ему дать код, </w:t>
-      </w:r>
-      <w:r>
-        <w:rPr>
-          <w:rFonts w:eastAsia="TimesNewRoman"/>
-          <w:color w:val="000000"/>
-          <w:sz w:val="26"/>
-          <w:szCs w:val="26"/>
-        </w:rPr>
-        <w:t xml:space="preserve">где используется </w:t>
-      </w:r>
-      <w:r>
-        <w:rPr>
-          <w:rFonts w:eastAsia="TimesNewRoman"/>
-          <w:color w:val="000000"/>
-          <w:sz w:val="26"/>
-          <w:szCs w:val="26"/>
-        </w:rPr>
-        <w:t xml:space="preserve">другая </w:t>
-      </w:r>
-      <w:r>
-        <w:rPr>
-          <w:rFonts w:eastAsia="TimesNewRoman"/>
-          <w:color w:val="000000"/>
-          <w:sz w:val="26"/>
-          <w:szCs w:val="26"/>
-        </w:rPr>
-        <w:t xml:space="preserve">нотация и скобки с новой строки, ему придется тратить дополнительное внимание на восприятие нового стиля. Особенно </w:t>
-      </w:r>
-      <w:r>
-        <w:rPr>
-          <w:rFonts w:eastAsia="TimesNewRoman"/>
-          <w:color w:val="000000"/>
-          <w:sz w:val="26"/>
-          <w:szCs w:val="26"/>
-        </w:rPr>
-        <w:t>плохи в разработке ситуации</w:t>
-      </w:r>
-      <w:r>
-        <w:rPr>
-          <w:rFonts w:eastAsia="TimesNewRoman"/>
-          <w:color w:val="000000"/>
-          <w:sz w:val="26"/>
-          <w:szCs w:val="26"/>
-        </w:rPr>
-        <w:t>, когда несколько совсем разных стилей используются в одном проекте или даже модуле.</w:t>
-      </w:r>
-    </w:p>
-    <w:p>
-      <w:pPr>
-        <w:spacing w:line="312" w:lineRule="auto"/>
-        <w:ind w:firstLine="709"/>
-        <w:jc w:val="both"/>
-        <w:rPr>
-          <w:rFonts w:eastAsia="TimesNewRoman"/>
-          <w:color w:val="000000"/>
-          <w:sz w:val="26"/>
-          <w:szCs w:val="26"/>
-        </w:rPr>
-      </w:pPr>
-      <w:r>
-        <w:rPr>
-          <w:rFonts w:eastAsia="TimesNewRoman"/>
-          <w:color w:val="000000"/>
-          <w:sz w:val="26"/>
-          <w:szCs w:val="26"/>
-        </w:rPr>
-        <w:sym w:font="Symbol" w:char="F02D"/>
-      </w:r>
-      <w:r>
-        <w:rPr>
-          <w:rFonts w:eastAsia="TimesNewRoman"/>
-          <w:color w:val="000000"/>
-          <w:sz w:val="26"/>
-          <w:szCs w:val="26"/>
-        </w:rPr>
-        <w:t xml:space="preserve"> </w:t>
-      </w:r>
-      <w:r>
-        <w:rPr>
-          <w:rFonts w:eastAsia="TimesNewRoman"/>
-          <w:color w:val="000000"/>
-          <w:sz w:val="26"/>
-          <w:szCs w:val="26"/>
-        </w:rPr>
-        <w:t>правила поддержки кода — правила, которые должны сигнализировать что код слишком сложный и его будет трудно сопровождать. К примеру, индекс сложности (подробнее о нем ниже) метода или класса слишком большой или слишком много строк кода в методе, наличие дубл</w:t>
-      </w:r>
-      <w:r>
-        <w:rPr>
-          <w:rFonts w:eastAsia="TimesNewRoman"/>
-          <w:color w:val="000000"/>
-          <w:sz w:val="26"/>
-          <w:szCs w:val="26"/>
-        </w:rPr>
-        <w:t>икатов в коде или “магических цифр</w:t>
-      </w:r>
-      <w:r>
-        <w:rPr>
-          <w:rFonts w:eastAsia="TimesNewRoman"/>
-          <w:color w:val="000000"/>
-          <w:sz w:val="26"/>
-          <w:szCs w:val="26"/>
-        </w:rPr>
-        <w:t xml:space="preserve">”. </w:t>
-      </w:r>
-      <w:r>
-        <w:rPr>
-          <w:rFonts w:eastAsia="TimesNewRoman"/>
-          <w:color w:val="000000"/>
-          <w:sz w:val="26"/>
-          <w:szCs w:val="26"/>
-        </w:rPr>
-        <w:t>Все</w:t>
-      </w:r>
-      <w:r>
-        <w:rPr>
-          <w:rFonts w:eastAsia="TimesNewRoman"/>
-          <w:color w:val="000000"/>
-          <w:sz w:val="26"/>
-          <w:szCs w:val="26"/>
-        </w:rPr>
-        <w:t xml:space="preserve"> они указывают нам </w:t>
-      </w:r>
-      <w:r>
-        <w:rPr>
-          <w:rFonts w:eastAsia="TimesNewRoman"/>
-          <w:color w:val="000000"/>
-          <w:sz w:val="26"/>
-          <w:szCs w:val="26"/>
-        </w:rPr>
-        <w:t>на узкие места,</w:t>
-      </w:r>
-      <w:r>
-        <w:rPr>
-          <w:rFonts w:eastAsia="TimesNewRoman"/>
-          <w:color w:val="000000"/>
-          <w:sz w:val="26"/>
-          <w:szCs w:val="26"/>
-        </w:rPr>
-        <w:t xml:space="preserve"> которые сложно будет сопровождать. Но нельзя забывать, что именно мы можем решить какой индекс сложности для нас большой, а какой приемлемый.</w:t>
-      </w:r>
-    </w:p>
-    <w:p>
-      <w:pPr>
-        <w:spacing w:line="312" w:lineRule="auto"/>
-        <w:ind w:firstLine="709"/>
-        <w:jc w:val="both"/>
-        <w:rPr>
-          <w:rFonts w:eastAsia="TimesNewRoman"/>
-          <w:color w:val="000000"/>
-          <w:sz w:val="26"/>
-          <w:szCs w:val="26"/>
-        </w:rPr>
-      </w:pPr>
-      <w:r>
-        <w:rPr>
-          <w:rFonts w:eastAsia="TimesNewRoman"/>
-          <w:color w:val="000000"/>
-          <w:sz w:val="26"/>
-          <w:szCs w:val="26"/>
-        </w:rPr>
-        <w:sym w:font="Symbol" w:char="F02D"/>
-      </w:r>
-      <w:r>
-        <w:rPr>
-          <w:rFonts w:eastAsia="TimesNewRoman"/>
-          <w:color w:val="000000"/>
-          <w:sz w:val="26"/>
-          <w:szCs w:val="26"/>
-        </w:rPr>
-        <w:t xml:space="preserve"> </w:t>
-      </w:r>
-      <w:r>
-        <w:rPr>
-          <w:rFonts w:eastAsia="TimesNewRoman"/>
-          <w:color w:val="000000"/>
-          <w:sz w:val="26"/>
-          <w:szCs w:val="26"/>
-        </w:rPr>
-        <w:t>очистка и оптимизаци</w:t>
-      </w:r>
-      <w:r>
-        <w:rPr>
-          <w:rFonts w:eastAsia="TimesNewRoman"/>
-          <w:color w:val="000000"/>
-          <w:sz w:val="26"/>
-          <w:szCs w:val="26"/>
-        </w:rPr>
-        <w:t>я кода — самые простые правила, так как обычно строки, которые не используются не нужны</w:t>
-      </w:r>
-      <w:r>
-        <w:rPr>
-          <w:rFonts w:eastAsia="TimesNewRoman"/>
-          <w:color w:val="000000"/>
-          <w:sz w:val="26"/>
-          <w:szCs w:val="26"/>
-        </w:rPr>
-        <w:t>. Сюда можно отнести</w:t>
-      </w:r>
-      <w:r>
-        <w:rPr>
-          <w:rFonts w:eastAsia="TimesNewRoman"/>
-          <w:color w:val="000000"/>
-          <w:sz w:val="26"/>
-          <w:szCs w:val="26"/>
-        </w:rPr>
-        <w:t xml:space="preserve"> подключения лишних библиотек</w:t>
-      </w:r>
-      <w:r>
-        <w:rPr>
-          <w:rFonts w:eastAsia="TimesNewRoman"/>
-          <w:color w:val="000000"/>
-          <w:sz w:val="26"/>
-          <w:szCs w:val="26"/>
-        </w:rPr>
-        <w:t>, переменные и методы, которые уже не используются, но по какой-то причине их оставили.</w:t>
-      </w:r>
-      <w:r>
-        <w:rPr>
-          <w:rFonts w:eastAsia="TimesNewRoman"/>
-          <w:color w:val="000000"/>
-          <w:sz w:val="26"/>
-          <w:szCs w:val="26"/>
-        </w:rPr>
-        <w:t xml:space="preserve"> </w:t>
-      </w:r>
-      <w:r>
-        <w:rPr>
-          <w:rFonts w:eastAsia="TimesNewRoman"/>
-          <w:color w:val="000000"/>
-          <w:sz w:val="26"/>
-          <w:szCs w:val="26"/>
-        </w:rPr>
-        <w:t>Метрика здесь очевидная: соответствие правилам должно стремится к 100%, то есть чем меньше нарушений правил, тем лучше.</w:t>
-      </w:r>
-      <w:r>
-        <w:rPr>
-          <w:rFonts w:eastAsia="TimesNewRoman"/>
-          <w:color w:val="000000"/>
-          <w:sz w:val="26"/>
-          <w:szCs w:val="26"/>
-        </w:rPr>
-        <w:t xml:space="preserve"> </w:t>
-      </w:r>
-      <w:r>
-        <w:rPr>
-          <w:rFonts w:eastAsia="TimesNewRoman"/>
-          <w:color w:val="000000"/>
-          <w:sz w:val="26"/>
-          <w:szCs w:val="26"/>
-        </w:rPr>
-        <w:t>Использование систем контроля версий позволяет не только избавиться от лишнего кода, но и улучшить его качество, так как в любой момент времени можно узнать, кто последний работал над той или иной строкой.</w:t>
-      </w:r>
-    </w:p>
-    <w:p>
-      <w:pPr>
-        <w:spacing w:line="312" w:lineRule="auto"/>
-        <w:ind w:firstLine="709"/>
-        <w:jc w:val="both"/>
-        <w:rPr>
-          <w:rFonts w:eastAsia="TimesNewRoman"/>
-          <w:color w:val="000000"/>
-          <w:sz w:val="26"/>
-          <w:szCs w:val="26"/>
-        </w:rPr>
-      </w:pPr>
-      <w:r>
-        <w:rPr>
-          <w:rFonts w:eastAsia="TimesNewRoman"/>
-          <w:color w:val="000000"/>
-          <w:sz w:val="26"/>
-          <w:szCs w:val="26"/>
-        </w:rPr>
-        <w:sym w:font="Symbol" w:char="F02D"/>
-      </w:r>
-      <w:r>
-        <w:rPr>
-          <w:rFonts w:eastAsia="TimesNewRoman"/>
-          <w:color w:val="000000"/>
-          <w:sz w:val="26"/>
-          <w:szCs w:val="26"/>
-        </w:rPr>
-        <w:t xml:space="preserve"> </w:t>
-      </w:r>
-      <w:r>
-        <w:rPr>
-          <w:rFonts w:eastAsia="TimesNewRoman"/>
-          <w:color w:val="000000"/>
-          <w:sz w:val="26"/>
-          <w:szCs w:val="26"/>
-        </w:rPr>
-        <w:t>сложность кода.</w:t>
-      </w:r>
-      <w:r>
-        <w:rPr>
-          <w:rFonts w:eastAsia="TimesNewRoman"/>
-          <w:color w:val="000000"/>
-          <w:sz w:val="26"/>
-          <w:szCs w:val="26"/>
-        </w:rPr>
-        <w:t xml:space="preserve"> </w:t>
-      </w:r>
-      <w:r>
-        <w:rPr>
-          <w:rFonts w:eastAsia="TimesNewRoman"/>
-          <w:color w:val="000000"/>
-          <w:sz w:val="26"/>
-          <w:szCs w:val="26"/>
-        </w:rPr>
-        <w:t>Цикломатическая сложность кода</w:t>
-      </w:r>
-      <w:r>
-        <w:rPr>
-          <w:rFonts w:eastAsia="TimesNewRoman"/>
-          <w:color w:val="000000"/>
-          <w:sz w:val="26"/>
-          <w:szCs w:val="26"/>
-        </w:rPr>
-        <w:t xml:space="preserve"> – х</w:t>
-      </w:r>
-      <w:r>
-        <w:rPr>
-          <w:rFonts w:eastAsia="TimesNewRoman"/>
-          <w:color w:val="000000"/>
-          <w:sz w:val="26"/>
-          <w:szCs w:val="26"/>
-        </w:rPr>
-        <w:t xml:space="preserve">арактеристика, от которой напрямую зависит сложность поддержки кода. </w:t>
-      </w:r>
-      <w:r>
-        <w:rPr>
-          <w:rFonts w:eastAsia="TimesNewRoman"/>
-          <w:color w:val="000000"/>
-          <w:sz w:val="26"/>
-          <w:szCs w:val="26"/>
-        </w:rPr>
-        <w:t>Этот параметр</w:t>
-      </w:r>
-      <w:r>
-        <w:rPr>
-          <w:rFonts w:eastAsia="TimesNewRoman"/>
-          <w:color w:val="000000"/>
-          <w:sz w:val="26"/>
-          <w:szCs w:val="26"/>
-        </w:rPr>
-        <w:t xml:space="preserve"> зависит от количества вложенных операторов ветвления и циклов. Чем индекс </w:t>
-      </w:r>
-      <w:r>
-        <w:rPr>
-          <w:rFonts w:eastAsia="TimesNewRoman"/>
-          <w:color w:val="000000"/>
-          <w:sz w:val="26"/>
-          <w:szCs w:val="26"/>
-        </w:rPr>
-        <w:t>ниже,</w:t>
-      </w:r>
-      <w:r>
-        <w:rPr>
-          <w:rFonts w:eastAsia="TimesNewRoman"/>
-          <w:color w:val="000000"/>
-          <w:sz w:val="26"/>
-          <w:szCs w:val="26"/>
-        </w:rPr>
-        <w:t xml:space="preserve"> тем лучше, и тем легче в </w:t>
-      </w:r>
-      <w:r>
-        <w:rPr>
-          <w:rFonts w:eastAsia="TimesNewRoman"/>
-          <w:color w:val="000000"/>
-          <w:sz w:val="26"/>
-          <w:szCs w:val="26"/>
-        </w:rPr>
-        <w:lastRenderedPageBreak/>
-        <w:t xml:space="preserve">будущем будет менять структуру кода. Стоит мерить сложность метода, класса, файла. Значение этой метрики надо ограничить </w:t>
-      </w:r>
-      <w:r>
-        <w:rPr>
-          <w:rFonts w:eastAsia="TimesNewRoman"/>
-          <w:color w:val="000000"/>
-          <w:sz w:val="26"/>
-          <w:szCs w:val="26"/>
-        </w:rPr>
-        <w:t>неким</w:t>
-      </w:r>
-      <w:r>
-        <w:rPr>
-          <w:rFonts w:eastAsia="TimesNewRoman"/>
-          <w:color w:val="000000"/>
-          <w:sz w:val="26"/>
-          <w:szCs w:val="26"/>
-        </w:rPr>
-        <w:t xml:space="preserve"> предельным числом. К примеру цикломатическая сложность метода не должна превышать 10, иначе нужно упростить или разбить его. </w:t>
-      </w:r>
-    </w:p>
-    <w:p>
-      <w:pPr>
-        <w:spacing w:line="312" w:lineRule="auto"/>
-        <w:ind w:firstLine="709"/>
-        <w:jc w:val="both"/>
-        <w:rPr>
-          <w:rFonts w:eastAsia="TimesNewRoman"/>
-          <w:color w:val="000000"/>
-          <w:sz w:val="26"/>
-          <w:szCs w:val="26"/>
-        </w:rPr>
-      </w:pPr>
-      <w:r>
-        <w:rPr>
-          <w:rFonts w:eastAsia="TimesNewRoman"/>
-          <w:color w:val="000000"/>
-          <w:sz w:val="26"/>
-          <w:szCs w:val="26"/>
-        </w:rPr>
-        <w:t xml:space="preserve">Использование </w:t>
-      </w:r>
-      <w:r>
-        <w:rPr>
-          <w:rFonts w:eastAsia="TimesNewRoman"/>
-          <w:color w:val="000000"/>
-          <w:sz w:val="26"/>
-          <w:szCs w:val="26"/>
-          <w:lang w:val="en-GB"/>
-        </w:rPr>
-        <w:t>SVN</w:t>
-      </w:r>
-      <w:r>
-        <w:rPr>
-          <w:rFonts w:eastAsia="TimesNewRoman"/>
-          <w:color w:val="000000"/>
-          <w:sz w:val="26"/>
-          <w:szCs w:val="26"/>
-        </w:rPr>
-        <w:t>-возможностей</w:t>
+        <w:t>Использование возможностей</w:t>
+      </w:r>
+      <w:r>
+        <w:rPr>
+          <w:rFonts w:eastAsia="TimesNewRoman"/>
+          <w:color w:val="000000"/>
+          <w:sz w:val="26"/>
+          <w:szCs w:val="26"/>
+        </w:rPr>
+        <w:t xml:space="preserve"> систем контроля версий</w:t>
       </w:r>
       <w:r>
         <w:rPr>
@@ -1812,7 +1318,23 @@
           <w:sz w:val="26"/>
           <w:szCs w:val="26"/>
         </w:rPr>
-        <w:t xml:space="preserve">1.4 </w:t>
+        <w:t>1.</w:t>
+      </w:r>
+      <w:r>
+        <w:rPr>
+          <w:b/>
+          <w:sz w:val="26"/>
+          <w:szCs w:val="26"/>
+        </w:rPr>
+        <w:t>2</w:t>
+      </w:r>
+      <w:r>
+        <w:rPr>
+          <w:b/>
+          <w:sz w:val="26"/>
+          <w:szCs w:val="26"/>
+        </w:rPr>
+        <w:t xml:space="preserve"> </w:t>
       </w:r>
       <w:r>
         <w:rPr>
@@ -1885,7 +1407,17 @@
           <w:sz w:val="26"/>
           <w:szCs w:val="26"/>
         </w:rPr>
-        <w:t xml:space="preserve"> часть функций по управлению версиями. Пользователь, работающий с документами, должен сначала получить нужную ему версию документа из хранилища; обычно создаётся локальная копия документа, так называемая «рабочая копия». Может быть получена последняя версия или любая из предыдущих, которая может быть выбрана по номеру версии или дате создания, иногда и по другим признакам. После того, как в документ внесены нужные изменения, новая версия помещается в хранилище. В отличие от простого сохранения файла, предыдущая версия не стирается, а тоже остаётся в хранилище и может быть оттуда получена в любое время. Сервер может использовать т. н. дельта-компрессию — такой способ хранения документов, при котором сохраняются только изменения между последовательными версиями, что позволяет уменьшить объём хранимых данных. Поскольку обычно наиболее востребованной является последняя версия файла, система может при сохранении новой версии сохранять её целиком, заменяя в хранилище последнюю ранее сохранённую версию на разницу между этой и последней версией. Некоторые системы (например, </w:t>
+        <w:t xml:space="preserve"> часть функций по управлению </w:t>
+      </w:r>
+      <w:r>
+        <w:rPr>
+          <w:rFonts w:eastAsia="TimesNewRoman"/>
+          <w:color w:val="000000"/>
+          <w:sz w:val="26"/>
+          <w:szCs w:val="26"/>
+        </w:rPr>
+        <w:lastRenderedPageBreak/>
+        <w:t xml:space="preserve">версиями. Пользователь, работающий с документами, должен сначала получить нужную ему версию документа из хранилища; обычно создаётся локальная копия документа, так называемая «рабочая копия». Может быть получена последняя версия или любая из предыдущих, которая может быть выбрана по номеру версии или дате создания, иногда и по другим признакам. После того, как в документ внесены нужные изменения, новая версия помещается в хранилище. В отличие от простого сохранения файла, предыдущая версия не стирается, а тоже остаётся в хранилище и может быть оттуда получена в любое время. Сервер может использовать т. н. дельта-компрессию — такой способ хранения документов, при котором сохраняются только изменения между последовательными версиями, что позволяет уменьшить объём хранимых данных. Поскольку обычно наиболее востребованной является последняя версия файла, система может при сохранении новой версии сохранять её целиком, заменяя в хранилище последнюю ранее сохранённую версию на разницу между этой и последней версией. Некоторые системы (например, </w:t>
       </w:r>
       <w:proofErr w:type="spellStart"/>
       <w:r>
@@ -1905,37 +1437,7 @@
           <w:sz w:val="26"/>
           <w:szCs w:val="26"/>
         </w:rPr>
-        <w:t xml:space="preserve">) поддерживают сохранение версий обоих видов: большинство версий сохраняется в виде дельт, но периодически (по специальной команде администратора) выполняется сохранение версий всех файлов в полном виде; такой </w:t>
-      </w:r>
-      <w:r>
-        <w:rPr>
-          <w:rFonts w:eastAsia="TimesNewRoman"/>
-          <w:color w:val="000000"/>
-          <w:sz w:val="26"/>
-          <w:szCs w:val="26"/>
-        </w:rPr>
-        <w:lastRenderedPageBreak/>
-        <w:t xml:space="preserve">подход обеспечивает максимально полное восстановление истории в случае повреждения </w:t>
-      </w:r>
-      <w:proofErr w:type="spellStart"/>
-      <w:r>
-        <w:rPr>
-          <w:rFonts w:eastAsia="TimesNewRoman"/>
-          <w:color w:val="000000"/>
-          <w:sz w:val="26"/>
-          <w:szCs w:val="26"/>
-        </w:rPr>
-        <w:t>репозитория</w:t>
-      </w:r>
-      <w:proofErr w:type="spellEnd"/>
-      <w:r>
-        <w:rPr>
-          <w:rFonts w:eastAsia="TimesNewRoman"/>
-          <w:color w:val="000000"/>
-          <w:sz w:val="26"/>
-          <w:szCs w:val="26"/>
-        </w:rPr>
-        <w:t>.</w:t>
+        <w:t>) поддерживают сохранение версий обоих видов: большинство версий сохраняется в виде дельт, но периодически (по специальной команде администратора) выполняется сохранение версий всех файлов в полном виде; такой подход обеспечивает максимально полное восстановление истории в случае повреждения репозитория.</w:t>
       </w:r>
     </w:p>
     <w:p>
@@ -2001,6 +1503,7 @@
           <w:sz w:val="26"/>
           <w:szCs w:val="26"/>
         </w:rPr>
+        <w:lastRenderedPageBreak/>
         <w:t>Часто выполнить слияние невозможно ни в автоматическом, ни в ручном режиме, например, если формат файла неизвестен или слишком сложен. Некоторые системы управления версиями дают возможность заблокировать файл в хранилище. Блокировка не позволяет другим пользователям получить рабочую копию или препятствует изменению рабочей копии файла (например, средствами файловой системы) и обеспечивает, таким образом, исключительный доступ только тому пользователю, который работает с документом.</w:t>
       </w:r>
     </w:p>
@@ -2072,16 +1575,43 @@
           <w:sz w:val="26"/>
           <w:szCs w:val="26"/>
         </w:rPr>
-        <w:t>озволяют создавать разные варианты одного документа, т. н. ветки, с общей историей изменений до точки ветвлен</w:t>
-      </w:r>
-      <w:r>
-        <w:rPr>
-          <w:rFonts w:eastAsia="TimesNewRoman"/>
-          <w:color w:val="000000"/>
-          <w:sz w:val="26"/>
-          <w:szCs w:val="26"/>
-        </w:rPr>
-        <w:t>ия и с разными — после неё;</w:t>
+        <w:t>озволяют создавать разные варианты одного документа, т</w:t>
+      </w:r>
+      <w:r>
+        <w:rPr>
+          <w:rFonts w:eastAsia="TimesNewRoman"/>
+          <w:color w:val="000000"/>
+          <w:sz w:val="26"/>
+          <w:szCs w:val="26"/>
+        </w:rPr>
+        <w:t>ак называемой</w:t>
+      </w:r>
+      <w:r>
+        <w:rPr>
+          <w:rFonts w:eastAsia="TimesNewRoman"/>
+          <w:color w:val="000000"/>
+          <w:sz w:val="26"/>
+          <w:szCs w:val="26"/>
+        </w:rPr>
+        <w:t> ветки, с общей историей изменений до точки ветвлен</w:t>
+      </w:r>
+      <w:r>
+        <w:rPr>
+          <w:rFonts w:eastAsia="TimesNewRoman"/>
+          <w:color w:val="000000"/>
+          <w:sz w:val="26"/>
+          <w:szCs w:val="26"/>
+        </w:rPr>
+        <w:t>ия и с разными — после неё</w:t>
+      </w:r>
+      <w:r>
+        <w:rPr>
+          <w:rFonts w:eastAsia="TimesNewRoman"/>
+          <w:color w:val="000000"/>
+          <w:sz w:val="26"/>
+          <w:szCs w:val="26"/>
+        </w:rPr>
+        <w:t>;</w:t>
       </w:r>
     </w:p>
     <w:p>
@@ -2246,7 +1776,16 @@
           <w:sz w:val="26"/>
           <w:szCs w:val="26"/>
         </w:rPr>
-        <w:t>онтролируют права доступа пользователей, разрешая или запрещая чтение и/или изменение данных, в зависимости от того, кто запрашивает это действие.</w:t>
+        <w:t>онтролируют права доступа пользователей, разрешая или запрещая чтение и/или изменение данных, в зависимости от того, кто запрашивает это действие</w:t>
+      </w:r>
+      <w:r>
+        <w:rPr>
+          <w:rFonts w:eastAsia="TimesNewRoman"/>
+          <w:color w:val="000000"/>
+          <w:sz w:val="26"/>
+          <w:szCs w:val="26"/>
+        </w:rPr>
+        <w:t>.</w:t>
       </w:r>
     </w:p>
     <w:p>
@@ -2269,7 +1808,6 @@
           <w:sz w:val="26"/>
           <w:szCs w:val="26"/>
         </w:rPr>
-        <w:lastRenderedPageBreak/>
         <w:t xml:space="preserve"> </w:t>
       </w:r>
       <w:r>
@@ -2288,7 +1826,7 @@
           <w:sz w:val="26"/>
           <w:szCs w:val="26"/>
         </w:rPr>
-        <w:t>5</w:t>
+        <w:t>3</w:t>
       </w:r>
       <w:r>
         <w:rPr>
@@ -2445,7 +1983,122 @@
           <w:sz w:val="26"/>
           <w:szCs w:val="26"/>
         </w:rPr>
-        <w:t>На настоящий момент основными моделями жизненного цикла являются:</w:t>
+        <w:lastRenderedPageBreak/>
+        <w:t>На настоящий момент основными мод</w:t>
+      </w:r>
+      <w:r>
+        <w:rPr>
+          <w:rFonts w:eastAsia="TimesNewRoman"/>
+          <w:color w:val="000000"/>
+          <w:sz w:val="26"/>
+          <w:szCs w:val="26"/>
+        </w:rPr>
+        <w:t xml:space="preserve">елями жизненного цикла являются </w:t>
+      </w:r>
+      <w:r>
+        <w:rPr>
+          <w:rFonts w:eastAsia="TimesNewRoman"/>
+          <w:color w:val="000000"/>
+          <w:sz w:val="26"/>
+          <w:szCs w:val="26"/>
+        </w:rPr>
+        <w:t xml:space="preserve">следующие </w:t>
+      </w:r>
+      <w:r>
+        <w:rPr>
+          <w:rFonts w:eastAsia="TimesNewRoman"/>
+          <w:color w:val="000000"/>
+          <w:sz w:val="26"/>
+          <w:szCs w:val="26"/>
+        </w:rPr>
+        <w:t>модели</w:t>
+      </w:r>
+      <w:r>
+        <w:rPr>
+          <w:rFonts w:eastAsia="TimesNewRoman"/>
+          <w:color w:val="000000"/>
+          <w:sz w:val="26"/>
+          <w:szCs w:val="26"/>
+        </w:rPr>
+        <w:t>:</w:t>
+      </w:r>
+    </w:p>
+    <w:p>
+      <w:pPr>
+        <w:pStyle w:val="ListParagraph"/>
+        <w:numPr>
+          <w:ilvl w:val="0"/>
+          <w:numId w:val="20"/>
+        </w:numPr>
+        <w:spacing w:line="312" w:lineRule="auto"/>
+        <w:jc w:val="both"/>
+        <w:rPr>
+          <w:rFonts w:eastAsia="TimesNewRoman"/>
+          <w:color w:val="000000"/>
+          <w:sz w:val="26"/>
+          <w:szCs w:val="26"/>
+        </w:rPr>
+      </w:pPr>
+      <w:r>
+        <w:rPr>
+          <w:rFonts w:eastAsia="TimesNewRoman"/>
+          <w:color w:val="000000"/>
+          <w:sz w:val="26"/>
+          <w:szCs w:val="26"/>
+        </w:rPr>
+        <w:t>каскадная модель;</w:t>
+      </w:r>
+    </w:p>
+    <w:p>
+      <w:pPr>
+        <w:pStyle w:val="ListParagraph"/>
+        <w:numPr>
+          <w:ilvl w:val="0"/>
+          <w:numId w:val="20"/>
+        </w:numPr>
+        <w:spacing w:line="312" w:lineRule="auto"/>
+        <w:jc w:val="both"/>
+        <w:rPr>
+          <w:rFonts w:eastAsia="TimesNewRoman"/>
+          <w:color w:val="000000"/>
+          <w:sz w:val="26"/>
+          <w:szCs w:val="26"/>
+        </w:rPr>
+      </w:pPr>
+      <w:r>
+        <w:rPr>
+          <w:rFonts w:eastAsia="TimesNewRoman"/>
+          <w:color w:val="000000"/>
+          <w:sz w:val="26"/>
+          <w:szCs w:val="26"/>
+        </w:rPr>
+        <w:t>поэтапная модель с промежуточным контролем;</w:t>
+      </w:r>
+    </w:p>
+    <w:p>
+      <w:pPr>
+        <w:pStyle w:val="ListParagraph"/>
+        <w:numPr>
+          <w:ilvl w:val="0"/>
+          <w:numId w:val="20"/>
+        </w:numPr>
+        <w:spacing w:line="312" w:lineRule="auto"/>
+        <w:jc w:val="both"/>
+        <w:rPr>
+          <w:rFonts w:eastAsia="TimesNewRoman"/>
+          <w:color w:val="000000"/>
+          <w:sz w:val="26"/>
+          <w:szCs w:val="26"/>
+        </w:rPr>
+      </w:pPr>
+      <w:r>
+        <w:rPr>
+          <w:rFonts w:eastAsia="TimesNewRoman"/>
+          <w:color w:val="000000"/>
+          <w:sz w:val="26"/>
+          <w:szCs w:val="26"/>
+        </w:rPr>
+        <w:t>спиральная модель.</w:t>
       </w:r>
     </w:p>
     <w:p>
@@ -2467,34 +2120,34 @@
           <w:sz w:val="26"/>
           <w:szCs w:val="26"/>
         </w:rPr>
-        <w:sym w:font="Symbol" w:char="F02D"/>
-      </w:r>
-      <w:r>
-        <w:rPr>
-          <w:rFonts w:eastAsia="TimesNewRoman"/>
-          <w:color w:val="000000"/>
-          <w:sz w:val="26"/>
-          <w:szCs w:val="26"/>
-        </w:rPr>
-        <w:t xml:space="preserve"> к</w:t>
-      </w:r>
-      <w:r>
-        <w:rPr>
-          <w:rFonts w:eastAsia="TimesNewRoman"/>
-          <w:color w:val="000000"/>
-          <w:sz w:val="26"/>
-          <w:szCs w:val="26"/>
-        </w:rPr>
-        <w:t>аскадная модель. Последовательное выполнение всех этапов проекта в строго фиксированном порядке. Переход на следующий этап означает полное завершение работ на предыдущем. Пример каскадной модели изо</w:t>
-      </w:r>
-      <w:r>
-        <w:rPr>
-          <w:rFonts w:eastAsia="TimesNewRoman"/>
-          <w:color w:val="000000"/>
-          <w:sz w:val="26"/>
-          <w:szCs w:val="26"/>
-        </w:rPr>
-        <w:t>бражен на рисунке 1.2;</w:t>
+        <w:t>К</w:t>
+      </w:r>
+      <w:r>
+        <w:rPr>
+          <w:rFonts w:eastAsia="TimesNewRoman"/>
+          <w:color w:val="000000"/>
+          <w:sz w:val="26"/>
+          <w:szCs w:val="26"/>
+        </w:rPr>
+        <w:t>аскадная модель предполагает п</w:t>
+      </w:r>
+      <w:r>
+        <w:rPr>
+          <w:rFonts w:eastAsia="TimesNewRoman"/>
+          <w:color w:val="000000"/>
+          <w:sz w:val="26"/>
+          <w:szCs w:val="26"/>
+        </w:rPr>
+        <w:t>оследовательное выполнение всех этапов проекта в строго фиксированном порядке. Переход на следующий этап означает полное завершение работ на предыдущем. Пример каскадной модели изо</w:t>
+      </w:r>
+      <w:r>
+        <w:rPr>
+          <w:rFonts w:eastAsia="TimesNewRoman"/>
+          <w:color w:val="000000"/>
+          <w:sz w:val="26"/>
+          <w:szCs w:val="26"/>
+        </w:rPr>
+        <w:t>бражен на рисунке 1.1.</w:t>
       </w:r>
     </w:p>
     <w:p>
@@ -2651,17 +2304,7 @@
           <w:sz w:val="26"/>
           <w:szCs w:val="26"/>
         </w:rPr>
-        <w:t xml:space="preserve">Следуя каскадной модели, разработчик переходит от одной стадии к другой строго последовательно. Сначала полностью завершается этап «определение требований», в </w:t>
-      </w:r>
-      <w:r>
-        <w:rPr>
-          <w:rFonts w:eastAsia="TimesNewRoman"/>
-          <w:color w:val="000000"/>
-          <w:sz w:val="26"/>
-          <w:szCs w:val="26"/>
-        </w:rPr>
-        <w:lastRenderedPageBreak/>
-        <w:t>результате чего получается список требований к ПО. После того как требования полностью определены, происходит переход к проектированию, в ходе которого создаются документы, подробно описывающие для программистов способ и план реализации указанных требований. После того как проектирование полностью выполнено, программистами выполняется реализация полученного проекта. На следующей стадии процесса происходит интеграция отдельных компонентов, разрабатываемых различными командами программистов. После того как реализация и интеграция завершены, производится тестирование и отладка продукта; на этой стадии устраняются все недочёты, появившиеся на предыдущих стадиях разработки. После этого программный продукт внедряется и обеспечивается его поддержка — внесение новой функциональности и устранение ошибок.</w:t>
+        <w:t>Следуя каскадной модели, разработчик переходит от одной стадии к другой строго последовательно. Сначала полностью завершается этап «определение требований», в результате чего получается список требований к ПО. После того как требования полностью определены, происходит переход к проектированию, в ходе которого создаются документы, подробно описывающие для программистов способ и план реализации указанных требований. После того как проектирование полностью выполнено, программистами выполняется реализация полученного проекта. На следующей стадии процесса происходит интеграция отдельных компонентов, разрабатываемых различными командами программистов. После того как реализация и интеграция завершены, производится тестирование и отладка продукта; на этой стадии устраняются все недочёты, появившиеся на предыдущих стадиях разработки. После этого программный продукт внедряется и обеспечивается его поддержка — внесение новой функциональности и устранение ошибок.</w:t>
       </w:r>
     </w:p>
     <w:p>
@@ -2705,33 +2348,7 @@
           <w:sz w:val="26"/>
           <w:szCs w:val="26"/>
         </w:rPr>
-        <w:sym w:font="Symbol" w:char="F02D"/>
-      </w:r>
-      <w:r>
-        <w:rPr>
-          <w:rFonts w:eastAsia="TimesNewRoman"/>
-          <w:color w:val="000000"/>
-          <w:sz w:val="26"/>
-          <w:szCs w:val="26"/>
-        </w:rPr>
-        <w:t xml:space="preserve"> П</w:t>
-      </w:r>
-      <w:r>
-        <w:rPr>
-          <w:rFonts w:eastAsia="TimesNewRoman"/>
-          <w:color w:val="000000"/>
-          <w:sz w:val="26"/>
-          <w:szCs w:val="26"/>
-        </w:rPr>
-        <w:t xml:space="preserve">оэтапная модель с промежуточным контролем. </w:t>
-      </w:r>
-      <w:r>
-        <w:rPr>
-          <w:rFonts w:eastAsia="TimesNewRoman"/>
-          <w:color w:val="000000"/>
-          <w:sz w:val="26"/>
-          <w:szCs w:val="26"/>
-        </w:rPr>
+        <w:lastRenderedPageBreak/>
         <w:t>Пример поэтапной модели с промежуточным кон</w:t>
       </w:r>
       <w:r>
@@ -2741,7 +2358,16 @@
           <w:sz w:val="26"/>
           <w:szCs w:val="26"/>
         </w:rPr>
-        <w:t>тролем изображен на рисунке 1.3</w:t>
+        <w:t>тролем изображен на рисунке 1.</w:t>
+      </w:r>
+      <w:r>
+        <w:rPr>
+          <w:rFonts w:eastAsia="TimesNewRoman"/>
+          <w:color w:val="000000"/>
+          <w:sz w:val="26"/>
+          <w:szCs w:val="26"/>
+        </w:rPr>
+        <w:t>2</w:t>
       </w:r>
       <w:r>
         <w:rPr>
@@ -2927,7 +2553,16 @@
           <w:sz w:val="26"/>
           <w:szCs w:val="26"/>
         </w:rPr>
-        <w:t xml:space="preserve">Разработка ведется итеративно с циклами обратной связи между этапами. Межэтапные корректировки позволяют учитывать реально существующие влияния результатов разработки друг на друга на различных этапах. </w:t>
+        <w:t>При использовании поэтапной модели р</w:t>
+      </w:r>
+      <w:r>
+        <w:rPr>
+          <w:rFonts w:eastAsia="TimesNewRoman"/>
+          <w:color w:val="000000"/>
+          <w:sz w:val="26"/>
+          <w:szCs w:val="26"/>
+        </w:rPr>
+        <w:t xml:space="preserve">азработка ведется итеративно с циклами обратной связи между этапами. Межэтапные корректировки позволяют учитывать реально существующие влияния результатов разработки друг на друга на различных этапах. </w:t>
       </w:r>
       <w:r>
         <w:rPr>
@@ -2951,6 +2586,60 @@
           <w:szCs w:val="26"/>
         </w:rPr>
       </w:pPr>
+      <w:r>
+        <w:rPr>
+          <w:rFonts w:eastAsia="TimesNewRoman"/>
+          <w:color w:val="000000"/>
+          <w:sz w:val="26"/>
+          <w:szCs w:val="26"/>
+        </w:rPr>
+        <w:t>В спиральной модели разработки ж</w:t>
+      </w:r>
+      <w:r>
+        <w:rPr>
+          <w:rFonts w:eastAsia="TimesNewRoman"/>
+          <w:color w:val="000000"/>
+          <w:sz w:val="26"/>
+          <w:szCs w:val="26"/>
+        </w:rPr>
+        <w:t>изненный цикл напоминает спираль – на каждом витке выполняется создание очередной версии продукта, конкретизируются и уточняются требования, определяется качество и планируются работы следующего витка. Особое внимание уделяется начальным этапам разработки – анализу и проектированию, где реализация тех или иных технических проверяется путем создания прототипов. Пример спирально</w:t>
+      </w:r>
+      <w:r>
+        <w:rPr>
+          <w:rFonts w:eastAsia="TimesNewRoman"/>
+          <w:color w:val="000000"/>
+          <w:sz w:val="26"/>
+          <w:szCs w:val="26"/>
+        </w:rPr>
+        <w:t>й</w:t>
+      </w:r>
+      <w:r>
+        <w:rPr>
+          <w:rFonts w:eastAsia="TimesNewRoman"/>
+          <w:color w:val="000000"/>
+          <w:sz w:val="26"/>
+          <w:szCs w:val="26"/>
+        </w:rPr>
+        <w:t xml:space="preserve"> модели изображен на рисунке 1.</w:t>
+      </w:r>
+      <w:r>
+        <w:rPr>
+          <w:rFonts w:eastAsia="TimesNewRoman"/>
+          <w:color w:val="000000"/>
+          <w:sz w:val="26"/>
+          <w:szCs w:val="26"/>
+        </w:rPr>
+        <w:t>3</w:t>
+      </w:r>
+      <w:r>
+        <w:rPr>
+          <w:rFonts w:eastAsia="TimesNewRoman"/>
+          <w:color w:val="000000"/>
+          <w:sz w:val="26"/>
+          <w:szCs w:val="26"/>
+        </w:rPr>
+        <w:t>.</w:t>
+      </w:r>
     </w:p>
     <w:p>
       <w:pPr>
@@ -2971,31 +2660,114 @@
           <w:sz w:val="26"/>
           <w:szCs w:val="26"/>
         </w:rPr>
-        <w:lastRenderedPageBreak/>
-        <w:sym w:font="Symbol" w:char="F02D"/>
-      </w:r>
-      <w:r>
-        <w:rPr>
-          <w:rFonts w:eastAsia="TimesNewRoman"/>
-          <w:color w:val="000000"/>
-          <w:sz w:val="26"/>
-          <w:szCs w:val="26"/>
-        </w:rPr>
-        <w:t xml:space="preserve"> С</w:t>
-      </w:r>
-      <w:r>
-        <w:rPr>
-          <w:rFonts w:eastAsia="TimesNewRoman"/>
-          <w:color w:val="000000"/>
-          <w:sz w:val="26"/>
-          <w:szCs w:val="26"/>
-        </w:rPr>
-        <w:t>пиральная модель. Жизненный цикл напоминает спираль – на каждом витке выполняется создание очередной версии продукта, конкретизируются и уточняются требования, определяется качество и планируются работы следующего витка. Особое внимание уделяется начальным этапам разработки – анализу и проектированию, где реализация тех или иных технических проверяется путем создания прототипов. Пример спирально модели изображен на рисунке 1.4.</w:t>
+        <w:t>Основная проблема спирального</w:t>
+      </w:r>
+      <w:r>
+        <w:rPr>
+          <w:rFonts w:eastAsia="TimesNewRoman"/>
+          <w:sz w:val="26"/>
+          <w:szCs w:val="26"/>
+        </w:rPr>
+        <w:t> </w:t>
+      </w:r>
+      <w:bookmarkStart w:id="2" w:name="keyword22"/>
+      <w:bookmarkEnd w:id="2"/>
+      <w:r>
+        <w:rPr>
+          <w:rFonts w:eastAsia="TimesNewRoman"/>
+          <w:sz w:val="26"/>
+          <w:szCs w:val="26"/>
+        </w:rPr>
+        <w:t>цикла </w:t>
+      </w:r>
+      <w:r>
+        <w:rPr>
+          <w:rFonts w:eastAsia="TimesNewRoman"/>
+          <w:color w:val="000000"/>
+          <w:sz w:val="26"/>
+          <w:szCs w:val="26"/>
+        </w:rPr>
+        <w:t>–</w:t>
+      </w:r>
+      <w:r>
+        <w:rPr>
+          <w:rFonts w:eastAsia="TimesNewRoman"/>
+          <w:sz w:val="26"/>
+          <w:szCs w:val="26"/>
+        </w:rPr>
+        <w:t> </w:t>
+      </w:r>
+      <w:bookmarkStart w:id="3" w:name="keyword23"/>
+      <w:bookmarkEnd w:id="3"/>
+      <w:r>
+        <w:rPr>
+          <w:rFonts w:eastAsia="TimesNewRoman"/>
+          <w:sz w:val="26"/>
+          <w:szCs w:val="26"/>
+        </w:rPr>
+        <w:t>определение </w:t>
+      </w:r>
+      <w:r>
+        <w:rPr>
+          <w:rFonts w:eastAsia="TimesNewRoman"/>
+          <w:color w:val="000000"/>
+          <w:sz w:val="26"/>
+          <w:szCs w:val="26"/>
+        </w:rPr>
+        <w:t>момента перехода на следующий этап. Для ее решения вводятся временные ограничения на каждый из этапов</w:t>
+      </w:r>
+      <w:r>
+        <w:rPr>
+          <w:rFonts w:eastAsia="TimesNewRoman"/>
+          <w:sz w:val="26"/>
+          <w:szCs w:val="26"/>
+        </w:rPr>
+        <w:t> </w:t>
+      </w:r>
+      <w:bookmarkStart w:id="4" w:name="keyword24"/>
+      <w:bookmarkEnd w:id="4"/>
+      <w:r>
+        <w:rPr>
+          <w:rFonts w:eastAsia="TimesNewRoman"/>
+          <w:sz w:val="26"/>
+          <w:szCs w:val="26"/>
+        </w:rPr>
+        <w:t>жизненного цикла</w:t>
+      </w:r>
+      <w:r>
+        <w:rPr>
+          <w:rFonts w:eastAsia="TimesNewRoman"/>
+          <w:color w:val="000000"/>
+          <w:sz w:val="26"/>
+          <w:szCs w:val="26"/>
+        </w:rPr>
+        <w:t>, и переход осуществляется в соответствии с планом, даже если не вся запланированная работа закончена. Планирование производится на основе статистических данных, полученных в предыдущих проектах, и личного опыта разработчиков.</w:t>
       </w:r>
     </w:p>
     <w:p>
       <w:pPr>
-        <w:keepNext/>
+        <w:spacing w:line="312" w:lineRule="auto"/>
+        <w:ind w:firstLine="709"/>
+        <w:jc w:val="both"/>
+        <w:rPr>
+          <w:rFonts w:eastAsia="TimesNewRoman"/>
+          <w:color w:val="000000"/>
+          <w:sz w:val="26"/>
+          <w:szCs w:val="26"/>
+        </w:rPr>
+      </w:pPr>
+      <w:r>
+        <w:rPr>
+          <w:rFonts w:eastAsia="TimesNewRoman"/>
+          <w:color w:val="000000"/>
+          <w:sz w:val="26"/>
+          <w:szCs w:val="26"/>
+        </w:rPr>
+        <w:t>На практике наибольшее распространение получили каскадная и спиральная модель. Причем каскадная модель была более популярна в семидесятых, начале восьмидесятых годов, так как в то время в проектах достаточно простых информационных систем представляло собой единый, функционально и информационно независимый блок.</w:t>
+      </w:r>
+    </w:p>
+    <w:p>
+      <w:pPr>
         <w:spacing w:line="312" w:lineRule="auto"/>
         <w:ind w:firstLine="709"/>
         <w:jc w:val="both"/>
@@ -3029,6 +2801,7 @@
           <w:szCs w:val="26"/>
           <w:lang w:val="en-GB" w:eastAsia="en-GB"/>
         </w:rPr>
+        <w:lastRenderedPageBreak/>
         <w:drawing>
           <wp:inline distT="0" distB="0" distL="0" distR="0" wp14:anchorId="19978C76" wp14:editId="65F455DE">
             <wp:extent cx="3708185" cy="2693096"/>
@@ -3098,16 +2871,32 @@
           <w:szCs w:val="26"/>
         </w:rPr>
       </w:pPr>
-      <w:bookmarkStart w:id="2" w:name="_GoBack"/>
-      <w:bookmarkEnd w:id="2"/>
-      <w:r>
-        <w:rPr>
-          <w:rFonts w:eastAsia="TimesNewRoman"/>
-          <w:color w:val="000000"/>
-          <w:sz w:val="26"/>
-          <w:szCs w:val="26"/>
-        </w:rPr>
-        <w:t>Рисунок 1.4 – Спиральная модель</w:t>
+      <w:r>
+        <w:rPr>
+          <w:rFonts w:eastAsia="TimesNewRoman"/>
+          <w:color w:val="000000"/>
+          <w:sz w:val="26"/>
+          <w:szCs w:val="26"/>
+        </w:rPr>
+        <w:t>Рисунок 1.</w:t>
+      </w:r>
+      <w:r>
+        <w:rPr>
+          <w:rFonts w:eastAsia="TimesNewRoman"/>
+          <w:color w:val="000000"/>
+          <w:sz w:val="26"/>
+          <w:szCs w:val="26"/>
+        </w:rPr>
+        <w:t>3</w:t>
+      </w:r>
+      <w:r>
+        <w:rPr>
+          <w:rFonts w:eastAsia="TimesNewRoman"/>
+          <w:color w:val="000000"/>
+          <w:sz w:val="26"/>
+          <w:szCs w:val="26"/>
+        </w:rPr>
+        <w:t xml:space="preserve"> – Спиральная модель</w:t>
       </w:r>
     </w:p>
     <w:p>
@@ -3143,88 +2932,16 @@
           <w:sz w:val="26"/>
           <w:szCs w:val="26"/>
         </w:rPr>
-        <w:t>Основная проблема спирального</w:t>
-      </w:r>
-      <w:r>
-        <w:rPr>
-          <w:rFonts w:eastAsia="TimesNewRoman"/>
-          <w:sz w:val="26"/>
-          <w:szCs w:val="26"/>
-        </w:rPr>
-        <w:t> </w:t>
-      </w:r>
-      <w:bookmarkStart w:id="3" w:name="keyword22"/>
-      <w:bookmarkEnd w:id="3"/>
-      <w:r>
-        <w:rPr>
-          <w:rFonts w:eastAsia="TimesNewRoman"/>
-          <w:sz w:val="26"/>
-          <w:szCs w:val="26"/>
-        </w:rPr>
-        <w:t>цикла </w:t>
-      </w:r>
-      <w:r>
-        <w:rPr>
-          <w:rFonts w:eastAsia="TimesNewRoman"/>
-          <w:color w:val="000000"/>
-          <w:sz w:val="26"/>
-          <w:szCs w:val="26"/>
-        </w:rPr>
-        <w:t>-</w:t>
-      </w:r>
-      <w:r>
-        <w:rPr>
-          <w:rFonts w:eastAsia="TimesNewRoman"/>
-          <w:sz w:val="26"/>
-          <w:szCs w:val="26"/>
-        </w:rPr>
-        <w:t> </w:t>
-      </w:r>
-      <w:bookmarkStart w:id="4" w:name="keyword23"/>
-      <w:bookmarkEnd w:id="4"/>
-      <w:r>
-        <w:rPr>
-          <w:rFonts w:eastAsia="TimesNewRoman"/>
-          <w:sz w:val="26"/>
-          <w:szCs w:val="26"/>
-        </w:rPr>
-        <w:t>определение </w:t>
-      </w:r>
-      <w:r>
-        <w:rPr>
-          <w:rFonts w:eastAsia="TimesNewRoman"/>
-          <w:color w:val="000000"/>
-          <w:sz w:val="26"/>
-          <w:szCs w:val="26"/>
-        </w:rPr>
-        <w:t>момента перехода на следующий этап. Для ее решения вводятся временные ограничения на каждый из этапов</w:t>
-      </w:r>
-      <w:r>
-        <w:rPr>
-          <w:rFonts w:eastAsia="TimesNewRoman"/>
-          <w:sz w:val="26"/>
-          <w:szCs w:val="26"/>
-        </w:rPr>
-        <w:t> </w:t>
-      </w:r>
-      <w:bookmarkStart w:id="5" w:name="keyword24"/>
-      <w:bookmarkEnd w:id="5"/>
-      <w:r>
-        <w:rPr>
-          <w:rFonts w:eastAsia="TimesNewRoman"/>
-          <w:sz w:val="26"/>
-          <w:szCs w:val="26"/>
-        </w:rPr>
-        <w:t>жизненного цикла</w:t>
-      </w:r>
-      <w:r>
-        <w:rPr>
-          <w:rFonts w:eastAsia="TimesNewRoman"/>
-          <w:color w:val="000000"/>
-          <w:sz w:val="26"/>
-          <w:szCs w:val="26"/>
-        </w:rPr>
-        <w:t>, и переход осуществляется в соответствии с планом, даже если не вся запланированная работа закончена. Планирование производится на основе статистических данных, полученных в предыдущих проектах, и личного опыта разработчиков.</w:t>
+        <w:t>Во всех вышеперечисленных моделях большую роль играют системы контроля версий. С их помощью можно добиться высокого уровня контроля на каждом шаге системы, как с точки зрения ведущего программиста – руководителя разработки, так и с точки зрения управляющего проектом.</w:t>
+      </w:r>
+      <w:r>
+        <w:rPr>
+          <w:rFonts w:eastAsia="TimesNewRoman"/>
+          <w:color w:val="000000"/>
+          <w:sz w:val="26"/>
+          <w:szCs w:val="26"/>
+        </w:rPr>
+        <w:t xml:space="preserve"> </w:t>
       </w:r>
     </w:p>
     <w:p>
@@ -3246,7 +2963,7 @@
           <w:sz w:val="26"/>
           <w:szCs w:val="26"/>
         </w:rPr>
-        <w:t>На практике наибольшее распространение получили каскадная и спиральная модель. Причем каскадная модель была более популярна в семидесятых, начале восьмидесятых годов, так как в то время в проектах достаточно простых информационных систем представляло собой единый, функционально и информационно независимый блок.</w:t>
+        <w:t xml:space="preserve">Дополнительно ко всем преимуществам, описанным выше, некоторые дополнения к системам контроля версий поддерживают дополнительную функциональность, необходимую при управлении проектом. </w:t>
       </w:r>
     </w:p>
     <w:p>
@@ -3268,16 +2985,146 @@
           <w:sz w:val="26"/>
           <w:szCs w:val="26"/>
         </w:rPr>
-        <w:t>Во всех вышеперечисленных моделях большую роль играют системы контроля версий. С их помощью можно добиться высокого уровня контроля на каждом шаге системы, как с точки зрения ведущего программиста – руководителя разработки, так и с точки зрения управляющего проектом.</w:t>
-      </w:r>
-      <w:r>
-        <w:rPr>
-          <w:rFonts w:eastAsia="TimesNewRoman"/>
-          <w:color w:val="000000"/>
-          <w:sz w:val="26"/>
-          <w:szCs w:val="26"/>
-        </w:rPr>
-        <w:t xml:space="preserve"> </w:t>
+        <w:t xml:space="preserve">Например, система </w:t>
+      </w:r>
+      <w:r>
+        <w:rPr>
+          <w:rFonts w:eastAsia="TimesNewRoman"/>
+          <w:color w:val="000000"/>
+          <w:sz w:val="26"/>
+          <w:szCs w:val="26"/>
+        </w:rPr>
+        <w:t xml:space="preserve">JIRA </w:t>
+      </w:r>
+      <w:r>
+        <w:rPr>
+          <w:rFonts w:eastAsia="TimesNewRoman"/>
+          <w:color w:val="000000"/>
+          <w:sz w:val="26"/>
+          <w:szCs w:val="26"/>
+        </w:rPr>
+        <w:t>(</w:t>
+      </w:r>
+      <w:r>
+        <w:rPr>
+          <w:rFonts w:eastAsia="TimesNewRoman"/>
+          <w:color w:val="000000"/>
+          <w:sz w:val="26"/>
+          <w:szCs w:val="26"/>
+        </w:rPr>
+        <w:t>система</w:t>
+      </w:r>
+      <w:r>
+        <w:rPr>
+          <w:rFonts w:eastAsia="TimesNewRoman"/>
+          <w:color w:val="000000"/>
+          <w:sz w:val="26"/>
+          <w:szCs w:val="26"/>
+        </w:rPr>
+        <w:t xml:space="preserve"> отслеживания ошибок, </w:t>
+      </w:r>
+      <w:r>
+        <w:rPr>
+          <w:rFonts w:eastAsia="TimesNewRoman"/>
+          <w:color w:val="000000"/>
+          <w:sz w:val="26"/>
+          <w:szCs w:val="26"/>
+        </w:rPr>
+        <w:t>предназначенная</w:t>
+      </w:r>
+      <w:r>
+        <w:rPr>
+          <w:rFonts w:eastAsia="TimesNewRoman"/>
+          <w:color w:val="000000"/>
+          <w:sz w:val="26"/>
+          <w:szCs w:val="26"/>
+        </w:rPr>
+        <w:t xml:space="preserve"> для организации общения с пользователями, хотя в некоторых случаях систему можно использовать для управления </w:t>
+      </w:r>
+      <w:r>
+        <w:rPr>
+          <w:rFonts w:eastAsia="TimesNewRoman"/>
+          <w:color w:val="000000"/>
+          <w:sz w:val="26"/>
+          <w:szCs w:val="26"/>
+        </w:rPr>
+        <w:t>проектами)</w:t>
+      </w:r>
+      <w:r>
+        <w:rPr>
+          <w:rFonts w:eastAsia="TimesNewRoman"/>
+          <w:color w:val="000000"/>
+          <w:sz w:val="26"/>
+          <w:szCs w:val="26"/>
+        </w:rPr>
+        <w:t xml:space="preserve"> на данный момент используется </w:t>
+      </w:r>
+      <w:r>
+        <w:rPr>
+          <w:rFonts w:eastAsia="TimesNewRoman"/>
+          <w:color w:val="000000"/>
+          <w:sz w:val="26"/>
+          <w:szCs w:val="26"/>
+        </w:rPr>
+        <w:t>подавляющим</w:t>
+      </w:r>
+      <w:r>
+        <w:rPr>
+          <w:rFonts w:eastAsia="TimesNewRoman"/>
+          <w:color w:val="000000"/>
+          <w:sz w:val="26"/>
+          <w:szCs w:val="26"/>
+        </w:rPr>
+        <w:t xml:space="preserve"> большинством крупных </w:t>
+      </w:r>
+      <w:proofErr w:type="spellStart"/>
+      <w:r>
+        <w:rPr>
+          <w:rFonts w:eastAsia="TimesNewRoman"/>
+          <w:color w:val="000000"/>
+          <w:sz w:val="26"/>
+          <w:szCs w:val="26"/>
+        </w:rPr>
+        <w:t>аутсорсингов</w:t>
+      </w:r>
+      <w:r>
+        <w:rPr>
+          <w:rFonts w:eastAsia="TimesNewRoman"/>
+          <w:color w:val="000000"/>
+          <w:sz w:val="26"/>
+          <w:szCs w:val="26"/>
+        </w:rPr>
+        <w:t>ых</w:t>
+      </w:r>
+      <w:proofErr w:type="spellEnd"/>
+      <w:r>
+        <w:rPr>
+          <w:rFonts w:eastAsia="TimesNewRoman"/>
+          <w:color w:val="000000"/>
+          <w:sz w:val="26"/>
+          <w:szCs w:val="26"/>
+        </w:rPr>
+        <w:t xml:space="preserve"> компаний. Кроме того, целый ряд компаний используют JIRA не только в качестве баг-</w:t>
+      </w:r>
+      <w:proofErr w:type="spellStart"/>
+      <w:r>
+        <w:rPr>
+          <w:rFonts w:eastAsia="TimesNewRoman"/>
+          <w:color w:val="000000"/>
+          <w:sz w:val="26"/>
+          <w:szCs w:val="26"/>
+        </w:rPr>
+        <w:t>трекера</w:t>
+      </w:r>
+      <w:proofErr w:type="spellEnd"/>
+      <w:r>
+        <w:rPr>
+          <w:rFonts w:eastAsia="TimesNewRoman"/>
+          <w:color w:val="000000"/>
+          <w:sz w:val="26"/>
+          <w:szCs w:val="26"/>
+        </w:rPr>
+        <w:t xml:space="preserve">, но и как систему управления проектами. </w:t>
       </w:r>
     </w:p>
     <w:p>
@@ -3299,147 +3146,7 @@
           <w:sz w:val="26"/>
           <w:szCs w:val="26"/>
         </w:rPr>
-        <w:lastRenderedPageBreak/>
-        <w:t xml:space="preserve">Дополнительно ко всем преимуществам, описанным выше, некоторые дополнения к системам контроля версий поддерживают дополнительную функциональность, необходимую при управлении проектом. Например, система </w:t>
-      </w:r>
-      <w:r>
-        <w:rPr>
-          <w:rFonts w:eastAsia="TimesNewRoman"/>
-          <w:color w:val="000000"/>
-          <w:sz w:val="26"/>
-          <w:szCs w:val="26"/>
-        </w:rPr>
-        <w:t xml:space="preserve">JIRA </w:t>
-      </w:r>
-      <w:r>
-        <w:rPr>
-          <w:rFonts w:eastAsia="TimesNewRoman"/>
-          <w:color w:val="000000"/>
-          <w:sz w:val="26"/>
-          <w:szCs w:val="26"/>
-        </w:rPr>
-        <w:t>(</w:t>
-      </w:r>
-      <w:r>
-        <w:rPr>
-          <w:rFonts w:eastAsia="TimesNewRoman"/>
-          <w:color w:val="000000"/>
-          <w:sz w:val="26"/>
-          <w:szCs w:val="26"/>
-        </w:rPr>
-        <w:t>система</w:t>
-      </w:r>
-      <w:r>
-        <w:rPr>
-          <w:rFonts w:eastAsia="TimesNewRoman"/>
-          <w:color w:val="000000"/>
-          <w:sz w:val="26"/>
-          <w:szCs w:val="26"/>
-        </w:rPr>
-        <w:t xml:space="preserve"> отслеживания ошибок, </w:t>
-      </w:r>
-      <w:r>
-        <w:rPr>
-          <w:rFonts w:eastAsia="TimesNewRoman"/>
-          <w:color w:val="000000"/>
-          <w:sz w:val="26"/>
-          <w:szCs w:val="26"/>
-        </w:rPr>
-        <w:t>предназначенная</w:t>
-      </w:r>
-      <w:r>
-        <w:rPr>
-          <w:rFonts w:eastAsia="TimesNewRoman"/>
-          <w:color w:val="000000"/>
-          <w:sz w:val="26"/>
-          <w:szCs w:val="26"/>
-        </w:rPr>
-        <w:t xml:space="preserve"> для организации общения с пользователями, хотя в некоторых случаях систему можно использовать для управления </w:t>
-      </w:r>
-      <w:r>
-        <w:rPr>
-          <w:rFonts w:eastAsia="TimesNewRoman"/>
-          <w:color w:val="000000"/>
-          <w:sz w:val="26"/>
-          <w:szCs w:val="26"/>
-        </w:rPr>
-        <w:t>проектами)</w:t>
-      </w:r>
-      <w:r>
-        <w:rPr>
-          <w:rFonts w:eastAsia="TimesNewRoman"/>
-          <w:color w:val="000000"/>
-          <w:sz w:val="26"/>
-          <w:szCs w:val="26"/>
-        </w:rPr>
-        <w:t xml:space="preserve"> на данный момент используется </w:t>
-      </w:r>
-      <w:r>
-        <w:rPr>
-          <w:rFonts w:eastAsia="TimesNewRoman"/>
-          <w:color w:val="000000"/>
-          <w:sz w:val="26"/>
-          <w:szCs w:val="26"/>
-        </w:rPr>
-        <w:t>подавляющим</w:t>
-      </w:r>
-      <w:r>
-        <w:rPr>
-          <w:rFonts w:eastAsia="TimesNewRoman"/>
-          <w:color w:val="000000"/>
-          <w:sz w:val="26"/>
-          <w:szCs w:val="26"/>
-        </w:rPr>
-        <w:t xml:space="preserve"> большинством крупных </w:t>
-      </w:r>
-      <w:proofErr w:type="spellStart"/>
-      <w:r>
-        <w:rPr>
-          <w:rFonts w:eastAsia="TimesNewRoman"/>
-          <w:color w:val="000000"/>
-          <w:sz w:val="26"/>
-          <w:szCs w:val="26"/>
-        </w:rPr>
-        <w:t>аутсорсингов</w:t>
-      </w:r>
-      <w:r>
-        <w:rPr>
-          <w:rFonts w:eastAsia="TimesNewRoman"/>
-          <w:color w:val="000000"/>
-          <w:sz w:val="26"/>
-          <w:szCs w:val="26"/>
-        </w:rPr>
-        <w:t>ых</w:t>
-      </w:r>
-      <w:proofErr w:type="spellEnd"/>
-      <w:r>
-        <w:rPr>
-          <w:rFonts w:eastAsia="TimesNewRoman"/>
-          <w:color w:val="000000"/>
-          <w:sz w:val="26"/>
-          <w:szCs w:val="26"/>
-        </w:rPr>
-        <w:t xml:space="preserve"> компаний. Кроме того, во всем мире целый ряд компаний используют JIRA не только в качестве баг-</w:t>
-      </w:r>
-      <w:proofErr w:type="spellStart"/>
-      <w:r>
-        <w:rPr>
-          <w:rFonts w:eastAsia="TimesNewRoman"/>
-          <w:color w:val="000000"/>
-          <w:sz w:val="26"/>
-          <w:szCs w:val="26"/>
-        </w:rPr>
-        <w:t>трекера</w:t>
-      </w:r>
-      <w:proofErr w:type="spellEnd"/>
-      <w:r>
-        <w:rPr>
-          <w:rFonts w:eastAsia="TimesNewRoman"/>
-          <w:color w:val="000000"/>
-          <w:sz w:val="26"/>
-          <w:szCs w:val="26"/>
-        </w:rPr>
-        <w:t xml:space="preserve">, но и как систему управления проектами. </w:t>
+        <w:t>Такую систему очень удобно использовать совместно с системой контроля версий, так как чаще всего ошибки, присланные пользователем, должны быть исправлены как можно быстрее и очень важно уметь правильно отслеживать её текущий статус. Именно поэтому крупные компании с большим штатом разработчиков требуют знания от своих сотрудников систем контроля версий, совместно с системами баг-трекинга.</w:t>
       </w:r>
     </w:p>
     <w:p>
@@ -3461,25 +3168,7 @@
           <w:sz w:val="26"/>
           <w:szCs w:val="26"/>
         </w:rPr>
-        <w:t xml:space="preserve">JIRA </w:t>
-      </w:r>
-      <w:r>
-        <w:rPr>
-          <w:rFonts w:eastAsia="TimesNewRoman"/>
-          <w:color w:val="000000"/>
-          <w:sz w:val="26"/>
-          <w:szCs w:val="26"/>
-        </w:rPr>
-        <w:t>заполняется зада</w:t>
-      </w:r>
-      <w:r>
-        <w:rPr>
-          <w:rFonts w:eastAsia="TimesNewRoman"/>
-          <w:color w:val="000000"/>
-          <w:sz w:val="26"/>
-          <w:szCs w:val="26"/>
-        </w:rPr>
-        <w:t xml:space="preserve">чами (англ. </w:t>
+        <w:t xml:space="preserve">Самой распространённой «парой» таких продуктов является сочетание платформ </w:t>
       </w:r>
       <w:proofErr w:type="spellStart"/>
       <w:r>
@@ -3488,8 +3177,9 @@
           <w:color w:val="000000"/>
           <w:sz w:val="26"/>
           <w:szCs w:val="26"/>
-        </w:rPr>
-        <w:t>tickets</w:t>
+          <w:lang w:val="en-GB"/>
+        </w:rPr>
+        <w:t>Bitbucket</w:t>
       </w:r>
       <w:proofErr w:type="spellEnd"/>
       <w:r>
@@ -3499,7 +3189,100 @@
           <w:sz w:val="26"/>
           <w:szCs w:val="26"/>
         </w:rPr>
-        <w:t xml:space="preserve"> или </w:t>
+        <w:t xml:space="preserve"> (хостинг для </w:t>
+      </w:r>
+      <w:r>
+        <w:rPr>
+          <w:rFonts w:eastAsia="TimesNewRoman"/>
+          <w:color w:val="000000"/>
+          <w:sz w:val="26"/>
+          <w:szCs w:val="26"/>
+          <w:lang w:val="en-GB"/>
+        </w:rPr>
+        <w:t>Git</w:t>
+      </w:r>
+      <w:r>
+        <w:rPr>
+          <w:rFonts w:eastAsia="TimesNewRoman"/>
+          <w:color w:val="000000"/>
+          <w:sz w:val="26"/>
+          <w:szCs w:val="26"/>
+        </w:rPr>
+        <w:t xml:space="preserve"> </w:t>
+      </w:r>
+      <w:r>
+        <w:rPr>
+          <w:rFonts w:eastAsia="TimesNewRoman"/>
+          <w:color w:val="000000"/>
+          <w:sz w:val="26"/>
+          <w:szCs w:val="26"/>
+        </w:rPr>
+        <w:t xml:space="preserve">и </w:t>
+      </w:r>
+      <w:r>
+        <w:rPr>
+          <w:rFonts w:eastAsia="TimesNewRoman"/>
+          <w:color w:val="000000"/>
+          <w:sz w:val="26"/>
+          <w:szCs w:val="26"/>
+          <w:lang w:val="en-GB"/>
+        </w:rPr>
+        <w:t>Mercurial</w:t>
+      </w:r>
+      <w:r>
+        <w:rPr>
+          <w:rFonts w:eastAsia="TimesNewRoman"/>
+          <w:color w:val="000000"/>
+          <w:sz w:val="26"/>
+          <w:szCs w:val="26"/>
+        </w:rPr>
+        <w:t xml:space="preserve"> </w:t>
+      </w:r>
+      <w:r>
+        <w:rPr>
+          <w:rFonts w:eastAsia="TimesNewRoman"/>
+          <w:color w:val="000000"/>
+          <w:sz w:val="26"/>
+          <w:szCs w:val="26"/>
+        </w:rPr>
+        <w:t>репозиториев)</w:t>
+      </w:r>
+      <w:r>
+        <w:rPr>
+          <w:rFonts w:eastAsia="TimesNewRoman"/>
+          <w:color w:val="000000"/>
+          <w:sz w:val="26"/>
+          <w:szCs w:val="26"/>
+        </w:rPr>
+        <w:t xml:space="preserve"> </w:t>
+      </w:r>
+      <w:r>
+        <w:rPr>
+          <w:rFonts w:eastAsia="TimesNewRoman"/>
+          <w:color w:val="000000"/>
+          <w:sz w:val="26"/>
+          <w:szCs w:val="26"/>
+        </w:rPr>
+        <w:t xml:space="preserve">и </w:t>
+      </w:r>
+      <w:r>
+        <w:rPr>
+          <w:rFonts w:eastAsia="TimesNewRoman"/>
+          <w:color w:val="000000"/>
+          <w:sz w:val="26"/>
+          <w:szCs w:val="26"/>
+          <w:lang w:val="en-GB"/>
+        </w:rPr>
+        <w:t>JIRA</w:t>
+      </w:r>
+      <w:r>
+        <w:rPr>
+          <w:rFonts w:eastAsia="TimesNewRoman"/>
+          <w:color w:val="000000"/>
+          <w:sz w:val="26"/>
+          <w:szCs w:val="26"/>
+        </w:rPr>
+        <w:t xml:space="preserve">, разрабатываемых компанией </w:t>
       </w:r>
       <w:proofErr w:type="spellStart"/>
       <w:r>
@@ -3508,8 +3291,9 @@
           <w:color w:val="000000"/>
           <w:sz w:val="26"/>
           <w:szCs w:val="26"/>
-        </w:rPr>
-        <w:t>issues</w:t>
+          <w:lang w:val="en-GB"/>
+        </w:rPr>
+        <w:t>Atlassian</w:t>
       </w:r>
       <w:proofErr w:type="spellEnd"/>
       <w:r>
@@ -3519,16 +3303,7 @@
           <w:sz w:val="26"/>
           <w:szCs w:val="26"/>
         </w:rPr>
-        <w:t>)</w:t>
-      </w:r>
-      <w:r>
-        <w:rPr>
-          <w:rFonts w:eastAsia="TimesNewRoman"/>
-          <w:color w:val="000000"/>
-          <w:sz w:val="26"/>
-          <w:szCs w:val="26"/>
-        </w:rPr>
-        <w:t>. Задача содержит название проекта, тему, тип, приоритет, компоненты и содержание. Задача может быть расширена дополнительными полями (также и новые пользовательские поля могут быть определены), приложениями (например — фотографиями, скриншотами) или комментариями. Задача может редактироваться или просто изменять статус, например, из «открыт» в «закрыт». Какие переходы между состояниями возможны, определяется через настраиваемый рабочий процесс</w:t>
+        <w:t>.</w:t>
       </w:r>
       <w:r>
         <w:rPr>
@@ -3539,57 +3314,8 @@
         </w:rPr>
         <w:t xml:space="preserve"> </w:t>
       </w:r>
-      <w:r>
-        <w:rPr>
-          <w:rFonts w:eastAsia="TimesNewRoman"/>
-          <w:color w:val="000000"/>
-          <w:sz w:val="26"/>
-          <w:szCs w:val="26"/>
-        </w:rPr>
-        <w:t>(бизнес-процесс) (</w:t>
-      </w:r>
-      <w:proofErr w:type="spellStart"/>
-      <w:r>
-        <w:rPr>
-          <w:rFonts w:eastAsia="TimesNewRoman"/>
-          <w:color w:val="000000"/>
-          <w:sz w:val="26"/>
-          <w:szCs w:val="26"/>
-        </w:rPr>
-        <w:t>workflow</w:t>
-      </w:r>
-      <w:proofErr w:type="spellEnd"/>
-      <w:r>
-        <w:rPr>
-          <w:rFonts w:eastAsia="TimesNewRoman"/>
-          <w:color w:val="000000"/>
-          <w:sz w:val="26"/>
-          <w:szCs w:val="26"/>
-        </w:rPr>
-        <w:t>). Любые изменения в задаче протоколируются в журнал.</w:t>
-      </w:r>
-    </w:p>
-    <w:p>
-      <w:pPr>
-        <w:spacing w:line="312" w:lineRule="auto"/>
-        <w:ind w:firstLine="709"/>
-        <w:jc w:val="both"/>
-        <w:rPr>
-          <w:rFonts w:eastAsia="TimesNewRoman"/>
-          <w:color w:val="000000"/>
-          <w:sz w:val="26"/>
-          <w:szCs w:val="26"/>
-        </w:rPr>
-      </w:pPr>
-      <w:r>
-        <w:rPr>
-          <w:rFonts w:eastAsia="TimesNewRoman"/>
-          <w:color w:val="000000"/>
-          <w:sz w:val="26"/>
-          <w:szCs w:val="26"/>
-        </w:rPr>
-        <w:t>Такую систему очень удобно использовать совместно с системой контроля версий, так как чаще всего ошибки, присланные пользователем, должны быть исправлены как можно быстрее и очень важно уметь правильно отслеживать её текущий статус. Именно поэтому крупные компании с большим штатом разработчиков требуют знания от своих сотрудников систем контроля версий, совместно с системами баг-трекинга.</w:t>
-      </w:r>
+      <w:bookmarkStart w:id="5" w:name="_GoBack"/>
+      <w:bookmarkEnd w:id="5"/>
     </w:p>
     <w:p>
       <w:pPr>
@@ -3614,7 +3340,7 @@
       <w:headerReference w:type="default" r:id="rId14"/>
       <w:pgSz w:w="11906" w:h="16838" w:code="9"/>
       <w:pgMar w:top="851" w:right="567" w:bottom="1701" w:left="1418" w:header="0" w:footer="0" w:gutter="0"/>
-      <w:pgNumType w:start="5"/>
+      <w:pgNumType w:start="7"/>
       <w:cols w:space="720"/>
     </w:sectPr>
   </w:body>
@@ -4612,7 +4338,7 @@
                                   <w:rPr>
                                     <w:noProof/>
                                   </w:rPr>
-                                  <w:t>13</w:t>
+                                  <w:t>12</w:t>
                                 </w:r>
                                 <w:r>
                                   <w:rPr>
@@ -4911,7 +4637,7 @@
                             <w:rPr>
                               <w:noProof/>
                             </w:rPr>
-                            <w:t>13</w:t>
+                            <w:t>12</w:t>
                           </w:r>
                           <w:r>
                             <w:rPr>
@@ -5395,6 +5121,118 @@
     </w:lvl>
   </w:abstractNum>
   <w:abstractNum w:abstractNumId="3" w15:restartNumberingAfterBreak="0">
+    <w:nsid w:val="0E923AA3"/>
+    <w:multiLevelType w:val="hybridMultilevel"/>
+    <w:tmpl w:val="4F76EB7C"/>
+    <w:lvl w:ilvl="0" w:tplc="D7C09172">
+      <w:numFmt w:val="bullet"/>
+      <w:lvlText w:val=""/>
+      <w:lvlJc w:val="left"/>
+      <w:pPr>
+        <w:ind w:left="1069" w:hanging="360"/>
+      </w:pPr>
+      <w:rPr>
+        <w:rFonts w:ascii="Symbol" w:eastAsia="TimesNewRoman" w:hAnsi="Symbol" w:cs="Times New Roman" w:hint="default"/>
+      </w:rPr>
+    </w:lvl>
+    <w:lvl w:ilvl="1" w:tplc="08090003" w:tentative="1">
+      <w:start w:val="1"/>
+      <w:numFmt w:val="bullet"/>
+      <w:lvlText w:val="o"/>
+      <w:lvlJc w:val="left"/>
+      <w:pPr>
+        <w:ind w:left="1789" w:hanging="360"/>
+      </w:pPr>
+      <w:rPr>
+        <w:rFonts w:ascii="Courier New" w:hAnsi="Courier New" w:cs="Courier New" w:hint="default"/>
+      </w:rPr>
+    </w:lvl>
+    <w:lvl w:ilvl="2" w:tplc="08090005" w:tentative="1">
+      <w:start w:val="1"/>
+      <w:numFmt w:val="bullet"/>
+      <w:lvlText w:val=""/>
+      <w:lvlJc w:val="left"/>
+      <w:pPr>
+        <w:ind w:left="2509" w:hanging="360"/>
+      </w:pPr>
+      <w:rPr>
+        <w:rFonts w:ascii="Wingdings" w:hAnsi="Wingdings" w:hint="default"/>
+      </w:rPr>
+    </w:lvl>
+    <w:lvl w:ilvl="3" w:tplc="08090001" w:tentative="1">
+      <w:start w:val="1"/>
+      <w:numFmt w:val="bullet"/>
+      <w:lvlText w:val=""/>
+      <w:lvlJc w:val="left"/>
+      <w:pPr>
+        <w:ind w:left="3229" w:hanging="360"/>
+      </w:pPr>
+      <w:rPr>
+        <w:rFonts w:ascii="Symbol" w:hAnsi="Symbol" w:hint="default"/>
+      </w:rPr>
+    </w:lvl>
+    <w:lvl w:ilvl="4" w:tplc="08090003" w:tentative="1">
+      <w:start w:val="1"/>
+      <w:numFmt w:val="bullet"/>
+      <w:lvlText w:val="o"/>
+      <w:lvlJc w:val="left"/>
+      <w:pPr>
+        <w:ind w:left="3949" w:hanging="360"/>
+      </w:pPr>
+      <w:rPr>
+        <w:rFonts w:ascii="Courier New" w:hAnsi="Courier New" w:cs="Courier New" w:hint="default"/>
+      </w:rPr>
+    </w:lvl>
+    <w:lvl w:ilvl="5" w:tplc="08090005" w:tentative="1">
+      <w:start w:val="1"/>
+      <w:numFmt w:val="bullet"/>
+      <w:lvlText w:val=""/>
+      <w:lvlJc w:val="left"/>
+      <w:pPr>
+        <w:ind w:left="4669" w:hanging="360"/>
+      </w:pPr>
+      <w:rPr>
+        <w:rFonts w:ascii="Wingdings" w:hAnsi="Wingdings" w:hint="default"/>
+      </w:rPr>
+    </w:lvl>
+    <w:lvl w:ilvl="6" w:tplc="08090001" w:tentative="1">
+      <w:start w:val="1"/>
+      <w:numFmt w:val="bullet"/>
+      <w:lvlText w:val=""/>
+      <w:lvlJc w:val="left"/>
+      <w:pPr>
+        <w:ind w:left="5389" w:hanging="360"/>
+      </w:pPr>
+      <w:rPr>
+        <w:rFonts w:ascii="Symbol" w:hAnsi="Symbol" w:hint="default"/>
+      </w:rPr>
+    </w:lvl>
+    <w:lvl w:ilvl="7" w:tplc="08090003" w:tentative="1">
+      <w:start w:val="1"/>
+      <w:numFmt w:val="bullet"/>
+      <w:lvlText w:val="o"/>
+      <w:lvlJc w:val="left"/>
+      <w:pPr>
+        <w:ind w:left="6109" w:hanging="360"/>
+      </w:pPr>
+      <w:rPr>
+        <w:rFonts w:ascii="Courier New" w:hAnsi="Courier New" w:cs="Courier New" w:hint="default"/>
+      </w:rPr>
+    </w:lvl>
+    <w:lvl w:ilvl="8" w:tplc="08090005" w:tentative="1">
+      <w:start w:val="1"/>
+      <w:numFmt w:val="bullet"/>
+      <w:lvlText w:val=""/>
+      <w:lvlJc w:val="left"/>
+      <w:pPr>
+        <w:ind w:left="6829" w:hanging="360"/>
+      </w:pPr>
+      <w:rPr>
+        <w:rFonts w:ascii="Wingdings" w:hAnsi="Wingdings" w:hint="default"/>
+      </w:rPr>
+    </w:lvl>
+  </w:abstractNum>
+  <w:abstractNum w:abstractNumId="4" w15:restartNumberingAfterBreak="0">
     <w:nsid w:val="0EB55DA3"/>
     <w:multiLevelType w:val="multilevel"/>
     <w:tmpl w:val="0F187D5A"/>
@@ -5507,7 +5345,455 @@
       </w:rPr>
     </w:lvl>
   </w:abstractNum>
-  <w:abstractNum w:abstractNumId="4" w15:restartNumberingAfterBreak="0">
+  <w:abstractNum w:abstractNumId="5" w15:restartNumberingAfterBreak="0">
+    <w:nsid w:val="15144842"/>
+    <w:multiLevelType w:val="hybridMultilevel"/>
+    <w:tmpl w:val="8548BFF2"/>
+    <w:lvl w:ilvl="0" w:tplc="3244C21E">
+      <w:numFmt w:val="bullet"/>
+      <w:lvlText w:val="–"/>
+      <w:lvlJc w:val="left"/>
+      <w:pPr>
+        <w:ind w:left="1429" w:hanging="360"/>
+      </w:pPr>
+      <w:rPr>
+        <w:rFonts w:ascii="Times New Roman" w:eastAsia="Times New Roman" w:hAnsi="Times New Roman" w:cs="Times New Roman" w:hint="default"/>
+      </w:rPr>
+    </w:lvl>
+    <w:lvl w:ilvl="1" w:tplc="08090003" w:tentative="1">
+      <w:start w:val="1"/>
+      <w:numFmt w:val="bullet"/>
+      <w:lvlText w:val="o"/>
+      <w:lvlJc w:val="left"/>
+      <w:pPr>
+        <w:ind w:left="2149" w:hanging="360"/>
+      </w:pPr>
+      <w:rPr>
+        <w:rFonts w:ascii="Courier New" w:hAnsi="Courier New" w:cs="Courier New" w:hint="default"/>
+      </w:rPr>
+    </w:lvl>
+    <w:lvl w:ilvl="2" w:tplc="08090005" w:tentative="1">
+      <w:start w:val="1"/>
+      <w:numFmt w:val="bullet"/>
+      <w:lvlText w:val=""/>
+      <w:lvlJc w:val="left"/>
+      <w:pPr>
+        <w:ind w:left="2869" w:hanging="360"/>
+      </w:pPr>
+      <w:rPr>
+        <w:rFonts w:ascii="Wingdings" w:hAnsi="Wingdings" w:hint="default"/>
+      </w:rPr>
+    </w:lvl>
+    <w:lvl w:ilvl="3" w:tplc="08090001" w:tentative="1">
+      <w:start w:val="1"/>
+      <w:numFmt w:val="bullet"/>
+      <w:lvlText w:val=""/>
+      <w:lvlJc w:val="left"/>
+      <w:pPr>
+        <w:ind w:left="3589" w:hanging="360"/>
+      </w:pPr>
+      <w:rPr>
+        <w:rFonts w:ascii="Symbol" w:hAnsi="Symbol" w:hint="default"/>
+      </w:rPr>
+    </w:lvl>
+    <w:lvl w:ilvl="4" w:tplc="08090003" w:tentative="1">
+      <w:start w:val="1"/>
+      <w:numFmt w:val="bullet"/>
+      <w:lvlText w:val="o"/>
+      <w:lvlJc w:val="left"/>
+      <w:pPr>
+        <w:ind w:left="4309" w:hanging="360"/>
+      </w:pPr>
+      <w:rPr>
+        <w:rFonts w:ascii="Courier New" w:hAnsi="Courier New" w:cs="Courier New" w:hint="default"/>
+      </w:rPr>
+    </w:lvl>
+    <w:lvl w:ilvl="5" w:tplc="08090005" w:tentative="1">
+      <w:start w:val="1"/>
+      <w:numFmt w:val="bullet"/>
+      <w:lvlText w:val=""/>
+      <w:lvlJc w:val="left"/>
+      <w:pPr>
+        <w:ind w:left="5029" w:hanging="360"/>
+      </w:pPr>
+      <w:rPr>
+        <w:rFonts w:ascii="Wingdings" w:hAnsi="Wingdings" w:hint="default"/>
+      </w:rPr>
+    </w:lvl>
+    <w:lvl w:ilvl="6" w:tplc="08090001" w:tentative="1">
+      <w:start w:val="1"/>
+      <w:numFmt w:val="bullet"/>
+      <w:lvlText w:val=""/>
+      <w:lvlJc w:val="left"/>
+      <w:pPr>
+        <w:ind w:left="5749" w:hanging="360"/>
+      </w:pPr>
+      <w:rPr>
+        <w:rFonts w:ascii="Symbol" w:hAnsi="Symbol" w:hint="default"/>
+      </w:rPr>
+    </w:lvl>
+    <w:lvl w:ilvl="7" w:tplc="08090003" w:tentative="1">
+      <w:start w:val="1"/>
+      <w:numFmt w:val="bullet"/>
+      <w:lvlText w:val="o"/>
+      <w:lvlJc w:val="left"/>
+      <w:pPr>
+        <w:ind w:left="6469" w:hanging="360"/>
+      </w:pPr>
+      <w:rPr>
+        <w:rFonts w:ascii="Courier New" w:hAnsi="Courier New" w:cs="Courier New" w:hint="default"/>
+      </w:rPr>
+    </w:lvl>
+    <w:lvl w:ilvl="8" w:tplc="08090005" w:tentative="1">
+      <w:start w:val="1"/>
+      <w:numFmt w:val="bullet"/>
+      <w:lvlText w:val=""/>
+      <w:lvlJc w:val="left"/>
+      <w:pPr>
+        <w:ind w:left="7189" w:hanging="360"/>
+      </w:pPr>
+      <w:rPr>
+        <w:rFonts w:ascii="Wingdings" w:hAnsi="Wingdings" w:hint="default"/>
+      </w:rPr>
+    </w:lvl>
+  </w:abstractNum>
+  <w:abstractNum w:abstractNumId="6" w15:restartNumberingAfterBreak="0">
+    <w:nsid w:val="17E55039"/>
+    <w:multiLevelType w:val="hybridMultilevel"/>
+    <w:tmpl w:val="BD8889BC"/>
+    <w:lvl w:ilvl="0" w:tplc="D7C09172">
+      <w:numFmt w:val="bullet"/>
+      <w:lvlText w:val=""/>
+      <w:lvlJc w:val="left"/>
+      <w:pPr>
+        <w:ind w:left="1778" w:hanging="360"/>
+      </w:pPr>
+      <w:rPr>
+        <w:rFonts w:ascii="Symbol" w:eastAsia="TimesNewRoman" w:hAnsi="Symbol" w:cs="Times New Roman" w:hint="default"/>
+      </w:rPr>
+    </w:lvl>
+    <w:lvl w:ilvl="1" w:tplc="08090003" w:tentative="1">
+      <w:start w:val="1"/>
+      <w:numFmt w:val="bullet"/>
+      <w:lvlText w:val="o"/>
+      <w:lvlJc w:val="left"/>
+      <w:pPr>
+        <w:ind w:left="2149" w:hanging="360"/>
+      </w:pPr>
+      <w:rPr>
+        <w:rFonts w:ascii="Courier New" w:hAnsi="Courier New" w:cs="Courier New" w:hint="default"/>
+      </w:rPr>
+    </w:lvl>
+    <w:lvl w:ilvl="2" w:tplc="08090005" w:tentative="1">
+      <w:start w:val="1"/>
+      <w:numFmt w:val="bullet"/>
+      <w:lvlText w:val=""/>
+      <w:lvlJc w:val="left"/>
+      <w:pPr>
+        <w:ind w:left="2869" w:hanging="360"/>
+      </w:pPr>
+      <w:rPr>
+        <w:rFonts w:ascii="Wingdings" w:hAnsi="Wingdings" w:hint="default"/>
+      </w:rPr>
+    </w:lvl>
+    <w:lvl w:ilvl="3" w:tplc="08090001" w:tentative="1">
+      <w:start w:val="1"/>
+      <w:numFmt w:val="bullet"/>
+      <w:lvlText w:val=""/>
+      <w:lvlJc w:val="left"/>
+      <w:pPr>
+        <w:ind w:left="3589" w:hanging="360"/>
+      </w:pPr>
+      <w:rPr>
+        <w:rFonts w:ascii="Symbol" w:hAnsi="Symbol" w:hint="default"/>
+      </w:rPr>
+    </w:lvl>
+    <w:lvl w:ilvl="4" w:tplc="08090003" w:tentative="1">
+      <w:start w:val="1"/>
+      <w:numFmt w:val="bullet"/>
+      <w:lvlText w:val="o"/>
+      <w:lvlJc w:val="left"/>
+      <w:pPr>
+        <w:ind w:left="4309" w:hanging="360"/>
+      </w:pPr>
+      <w:rPr>
+        <w:rFonts w:ascii="Courier New" w:hAnsi="Courier New" w:cs="Courier New" w:hint="default"/>
+      </w:rPr>
+    </w:lvl>
+    <w:lvl w:ilvl="5" w:tplc="08090005" w:tentative="1">
+      <w:start w:val="1"/>
+      <w:numFmt w:val="bullet"/>
+      <w:lvlText w:val=""/>
+      <w:lvlJc w:val="left"/>
+      <w:pPr>
+        <w:ind w:left="5029" w:hanging="360"/>
+      </w:pPr>
+      <w:rPr>
+        <w:rFonts w:ascii="Wingdings" w:hAnsi="Wingdings" w:hint="default"/>
+      </w:rPr>
+    </w:lvl>
+    <w:lvl w:ilvl="6" w:tplc="08090001" w:tentative="1">
+      <w:start w:val="1"/>
+      <w:numFmt w:val="bullet"/>
+      <w:lvlText w:val=""/>
+      <w:lvlJc w:val="left"/>
+      <w:pPr>
+        <w:ind w:left="5749" w:hanging="360"/>
+      </w:pPr>
+      <w:rPr>
+        <w:rFonts w:ascii="Symbol" w:hAnsi="Symbol" w:hint="default"/>
+      </w:rPr>
+    </w:lvl>
+    <w:lvl w:ilvl="7" w:tplc="08090003" w:tentative="1">
+      <w:start w:val="1"/>
+      <w:numFmt w:val="bullet"/>
+      <w:lvlText w:val="o"/>
+      <w:lvlJc w:val="left"/>
+      <w:pPr>
+        <w:ind w:left="6469" w:hanging="360"/>
+      </w:pPr>
+      <w:rPr>
+        <w:rFonts w:ascii="Courier New" w:hAnsi="Courier New" w:cs="Courier New" w:hint="default"/>
+      </w:rPr>
+    </w:lvl>
+    <w:lvl w:ilvl="8" w:tplc="08090005" w:tentative="1">
+      <w:start w:val="1"/>
+      <w:numFmt w:val="bullet"/>
+      <w:lvlText w:val=""/>
+      <w:lvlJc w:val="left"/>
+      <w:pPr>
+        <w:ind w:left="7189" w:hanging="360"/>
+      </w:pPr>
+      <w:rPr>
+        <w:rFonts w:ascii="Wingdings" w:hAnsi="Wingdings" w:hint="default"/>
+      </w:rPr>
+    </w:lvl>
+  </w:abstractNum>
+  <w:abstractNum w:abstractNumId="7" w15:restartNumberingAfterBreak="0">
+    <w:nsid w:val="19825397"/>
+    <w:multiLevelType w:val="hybridMultilevel"/>
+    <w:tmpl w:val="288268F6"/>
+    <w:lvl w:ilvl="0" w:tplc="3244C21E">
+      <w:numFmt w:val="bullet"/>
+      <w:lvlText w:val="–"/>
+      <w:lvlJc w:val="left"/>
+      <w:pPr>
+        <w:ind w:left="1429" w:hanging="360"/>
+      </w:pPr>
+      <w:rPr>
+        <w:rFonts w:ascii="Times New Roman" w:eastAsia="Times New Roman" w:hAnsi="Times New Roman" w:cs="Times New Roman" w:hint="default"/>
+      </w:rPr>
+    </w:lvl>
+    <w:lvl w:ilvl="1" w:tplc="08090003" w:tentative="1">
+      <w:start w:val="1"/>
+      <w:numFmt w:val="bullet"/>
+      <w:lvlText w:val="o"/>
+      <w:lvlJc w:val="left"/>
+      <w:pPr>
+        <w:ind w:left="2149" w:hanging="360"/>
+      </w:pPr>
+      <w:rPr>
+        <w:rFonts w:ascii="Courier New" w:hAnsi="Courier New" w:cs="Courier New" w:hint="default"/>
+      </w:rPr>
+    </w:lvl>
+    <w:lvl w:ilvl="2" w:tplc="08090005" w:tentative="1">
+      <w:start w:val="1"/>
+      <w:numFmt w:val="bullet"/>
+      <w:lvlText w:val=""/>
+      <w:lvlJc w:val="left"/>
+      <w:pPr>
+        <w:ind w:left="2869" w:hanging="360"/>
+      </w:pPr>
+      <w:rPr>
+        <w:rFonts w:ascii="Wingdings" w:hAnsi="Wingdings" w:hint="default"/>
+      </w:rPr>
+    </w:lvl>
+    <w:lvl w:ilvl="3" w:tplc="08090001" w:tentative="1">
+      <w:start w:val="1"/>
+      <w:numFmt w:val="bullet"/>
+      <w:lvlText w:val=""/>
+      <w:lvlJc w:val="left"/>
+      <w:pPr>
+        <w:ind w:left="3589" w:hanging="360"/>
+      </w:pPr>
+      <w:rPr>
+        <w:rFonts w:ascii="Symbol" w:hAnsi="Symbol" w:hint="default"/>
+      </w:rPr>
+    </w:lvl>
+    <w:lvl w:ilvl="4" w:tplc="08090003" w:tentative="1">
+      <w:start w:val="1"/>
+      <w:numFmt w:val="bullet"/>
+      <w:lvlText w:val="o"/>
+      <w:lvlJc w:val="left"/>
+      <w:pPr>
+        <w:ind w:left="4309" w:hanging="360"/>
+      </w:pPr>
+      <w:rPr>
+        <w:rFonts w:ascii="Courier New" w:hAnsi="Courier New" w:cs="Courier New" w:hint="default"/>
+      </w:rPr>
+    </w:lvl>
+    <w:lvl w:ilvl="5" w:tplc="08090005" w:tentative="1">
+      <w:start w:val="1"/>
+      <w:numFmt w:val="bullet"/>
+      <w:lvlText w:val=""/>
+      <w:lvlJc w:val="left"/>
+      <w:pPr>
+        <w:ind w:left="5029" w:hanging="360"/>
+      </w:pPr>
+      <w:rPr>
+        <w:rFonts w:ascii="Wingdings" w:hAnsi="Wingdings" w:hint="default"/>
+      </w:rPr>
+    </w:lvl>
+    <w:lvl w:ilvl="6" w:tplc="08090001" w:tentative="1">
+      <w:start w:val="1"/>
+      <w:numFmt w:val="bullet"/>
+      <w:lvlText w:val=""/>
+      <w:lvlJc w:val="left"/>
+      <w:pPr>
+        <w:ind w:left="5749" w:hanging="360"/>
+      </w:pPr>
+      <w:rPr>
+        <w:rFonts w:ascii="Symbol" w:hAnsi="Symbol" w:hint="default"/>
+      </w:rPr>
+    </w:lvl>
+    <w:lvl w:ilvl="7" w:tplc="08090003" w:tentative="1">
+      <w:start w:val="1"/>
+      <w:numFmt w:val="bullet"/>
+      <w:lvlText w:val="o"/>
+      <w:lvlJc w:val="left"/>
+      <w:pPr>
+        <w:ind w:left="6469" w:hanging="360"/>
+      </w:pPr>
+      <w:rPr>
+        <w:rFonts w:ascii="Courier New" w:hAnsi="Courier New" w:cs="Courier New" w:hint="default"/>
+      </w:rPr>
+    </w:lvl>
+    <w:lvl w:ilvl="8" w:tplc="08090005" w:tentative="1">
+      <w:start w:val="1"/>
+      <w:numFmt w:val="bullet"/>
+      <w:lvlText w:val=""/>
+      <w:lvlJc w:val="left"/>
+      <w:pPr>
+        <w:ind w:left="7189" w:hanging="360"/>
+      </w:pPr>
+      <w:rPr>
+        <w:rFonts w:ascii="Wingdings" w:hAnsi="Wingdings" w:hint="default"/>
+      </w:rPr>
+    </w:lvl>
+  </w:abstractNum>
+  <w:abstractNum w:abstractNumId="8" w15:restartNumberingAfterBreak="0">
+    <w:nsid w:val="1B71692E"/>
+    <w:multiLevelType w:val="hybridMultilevel"/>
+    <w:tmpl w:val="C744053A"/>
+    <w:lvl w:ilvl="0" w:tplc="3244C21E">
+      <w:numFmt w:val="bullet"/>
+      <w:lvlText w:val="–"/>
+      <w:lvlJc w:val="left"/>
+      <w:pPr>
+        <w:ind w:left="1080" w:hanging="360"/>
+      </w:pPr>
+      <w:rPr>
+        <w:rFonts w:ascii="Times New Roman" w:eastAsia="Times New Roman" w:hAnsi="Times New Roman" w:cs="Times New Roman" w:hint="default"/>
+      </w:rPr>
+    </w:lvl>
+    <w:lvl w:ilvl="1" w:tplc="08090003" w:tentative="1">
+      <w:start w:val="1"/>
+      <w:numFmt w:val="bullet"/>
+      <w:lvlText w:val="o"/>
+      <w:lvlJc w:val="left"/>
+      <w:pPr>
+        <w:ind w:left="1800" w:hanging="360"/>
+      </w:pPr>
+      <w:rPr>
+        <w:rFonts w:ascii="Courier New" w:hAnsi="Courier New" w:cs="Courier New" w:hint="default"/>
+      </w:rPr>
+    </w:lvl>
+    <w:lvl w:ilvl="2" w:tplc="08090005" w:tentative="1">
+      <w:start w:val="1"/>
+      <w:numFmt w:val="bullet"/>
+      <w:lvlText w:val=""/>
+      <w:lvlJc w:val="left"/>
+      <w:pPr>
+        <w:ind w:left="2520" w:hanging="360"/>
+      </w:pPr>
+      <w:rPr>
+        <w:rFonts w:ascii="Wingdings" w:hAnsi="Wingdings" w:hint="default"/>
+      </w:rPr>
+    </w:lvl>
+    <w:lvl w:ilvl="3" w:tplc="08090001" w:tentative="1">
+      <w:start w:val="1"/>
+      <w:numFmt w:val="bullet"/>
+      <w:lvlText w:val=""/>
+      <w:lvlJc w:val="left"/>
+      <w:pPr>
+        <w:ind w:left="3240" w:hanging="360"/>
+      </w:pPr>
+      <w:rPr>
+        <w:rFonts w:ascii="Symbol" w:hAnsi="Symbol" w:hint="default"/>
+      </w:rPr>
+    </w:lvl>
+    <w:lvl w:ilvl="4" w:tplc="08090003" w:tentative="1">
+      <w:start w:val="1"/>
+      <w:numFmt w:val="bullet"/>
+      <w:lvlText w:val="o"/>
+      <w:lvlJc w:val="left"/>
+      <w:pPr>
+        <w:ind w:left="3960" w:hanging="360"/>
+      </w:pPr>
+      <w:rPr>
+        <w:rFonts w:ascii="Courier New" w:hAnsi="Courier New" w:cs="Courier New" w:hint="default"/>
+      </w:rPr>
+    </w:lvl>
+    <w:lvl w:ilvl="5" w:tplc="08090005" w:tentative="1">
+      <w:start w:val="1"/>
+      <w:numFmt w:val="bullet"/>
+      <w:lvlText w:val=""/>
+      <w:lvlJc w:val="left"/>
+      <w:pPr>
+        <w:ind w:left="4680" w:hanging="360"/>
+      </w:pPr>
+      <w:rPr>
+        <w:rFonts w:ascii="Wingdings" w:hAnsi="Wingdings" w:hint="default"/>
+      </w:rPr>
+    </w:lvl>
+    <w:lvl w:ilvl="6" w:tplc="08090001" w:tentative="1">
+      <w:start w:val="1"/>
+      <w:numFmt w:val="bullet"/>
+      <w:lvlText w:val=""/>
+      <w:lvlJc w:val="left"/>
+      <w:pPr>
+        <w:ind w:left="5400" w:hanging="360"/>
+      </w:pPr>
+      <w:rPr>
+        <w:rFonts w:ascii="Symbol" w:hAnsi="Symbol" w:hint="default"/>
+      </w:rPr>
+    </w:lvl>
+    <w:lvl w:ilvl="7" w:tplc="08090003" w:tentative="1">
+      <w:start w:val="1"/>
+      <w:numFmt w:val="bullet"/>
+      <w:lvlText w:val="o"/>
+      <w:lvlJc w:val="left"/>
+      <w:pPr>
+        <w:ind w:left="6120" w:hanging="360"/>
+      </w:pPr>
+      <w:rPr>
+        <w:rFonts w:ascii="Courier New" w:hAnsi="Courier New" w:cs="Courier New" w:hint="default"/>
+      </w:rPr>
+    </w:lvl>
+    <w:lvl w:ilvl="8" w:tplc="08090005" w:tentative="1">
+      <w:start w:val="1"/>
+      <w:numFmt w:val="bullet"/>
+      <w:lvlText w:val=""/>
+      <w:lvlJc w:val="left"/>
+      <w:pPr>
+        <w:ind w:left="6840" w:hanging="360"/>
+      </w:pPr>
+      <w:rPr>
+        <w:rFonts w:ascii="Wingdings" w:hAnsi="Wingdings" w:hint="default"/>
+      </w:rPr>
+    </w:lvl>
+  </w:abstractNum>
+  <w:abstractNum w:abstractNumId="9" w15:restartNumberingAfterBreak="0">
     <w:nsid w:val="260D741B"/>
     <w:multiLevelType w:val="multilevel"/>
     <w:tmpl w:val="18D291A4"/>
@@ -5656,7 +5942,7 @@
       </w:rPr>
     </w:lvl>
   </w:abstractNum>
-  <w:abstractNum w:abstractNumId="5" w15:restartNumberingAfterBreak="0">
+  <w:abstractNum w:abstractNumId="10" w15:restartNumberingAfterBreak="0">
     <w:nsid w:val="2B2F5394"/>
     <w:multiLevelType w:val="multilevel"/>
     <w:tmpl w:val="4B00C2F4"/>
@@ -5805,7 +6091,7 @@
       </w:rPr>
     </w:lvl>
   </w:abstractNum>
-  <w:abstractNum w:abstractNumId="6" w15:restartNumberingAfterBreak="0">
+  <w:abstractNum w:abstractNumId="11" w15:restartNumberingAfterBreak="0">
     <w:nsid w:val="2D913CDC"/>
     <w:multiLevelType w:val="hybridMultilevel"/>
     <w:tmpl w:val="E5487EEA"/>
@@ -5918,7 +6204,7 @@
       </w:rPr>
     </w:lvl>
   </w:abstractNum>
-  <w:abstractNum w:abstractNumId="7" w15:restartNumberingAfterBreak="0">
+  <w:abstractNum w:abstractNumId="12" w15:restartNumberingAfterBreak="0">
     <w:nsid w:val="2EE5488C"/>
     <w:multiLevelType w:val="hybridMultilevel"/>
     <w:tmpl w:val="C7E4E8A4"/>
@@ -6031,7 +6317,345 @@
       </w:rPr>
     </w:lvl>
   </w:abstractNum>
-  <w:abstractNum w:abstractNumId="8" w15:restartNumberingAfterBreak="0">
+  <w:abstractNum w:abstractNumId="13" w15:restartNumberingAfterBreak="0">
+    <w:nsid w:val="4F7B78B3"/>
+    <w:multiLevelType w:val="hybridMultilevel"/>
+    <w:tmpl w:val="8B967BB4"/>
+    <w:lvl w:ilvl="0" w:tplc="08090001">
+      <w:start w:val="1"/>
+      <w:numFmt w:val="bullet"/>
+      <w:lvlText w:val=""/>
+      <w:lvlJc w:val="left"/>
+      <w:pPr>
+        <w:ind w:left="1429" w:hanging="360"/>
+      </w:pPr>
+      <w:rPr>
+        <w:rFonts w:ascii="Symbol" w:hAnsi="Symbol" w:hint="default"/>
+      </w:rPr>
+    </w:lvl>
+    <w:lvl w:ilvl="1" w:tplc="08090003" w:tentative="1">
+      <w:start w:val="1"/>
+      <w:numFmt w:val="bullet"/>
+      <w:lvlText w:val="o"/>
+      <w:lvlJc w:val="left"/>
+      <w:pPr>
+        <w:ind w:left="2149" w:hanging="360"/>
+      </w:pPr>
+      <w:rPr>
+        <w:rFonts w:ascii="Courier New" w:hAnsi="Courier New" w:cs="Courier New" w:hint="default"/>
+      </w:rPr>
+    </w:lvl>
+    <w:lvl w:ilvl="2" w:tplc="08090005" w:tentative="1">
+      <w:start w:val="1"/>
+      <w:numFmt w:val="bullet"/>
+      <w:lvlText w:val=""/>
+      <w:lvlJc w:val="left"/>
+      <w:pPr>
+        <w:ind w:left="2869" w:hanging="360"/>
+      </w:pPr>
+      <w:rPr>
+        <w:rFonts w:ascii="Wingdings" w:hAnsi="Wingdings" w:hint="default"/>
+      </w:rPr>
+    </w:lvl>
+    <w:lvl w:ilvl="3" w:tplc="08090001" w:tentative="1">
+      <w:start w:val="1"/>
+      <w:numFmt w:val="bullet"/>
+      <w:lvlText w:val=""/>
+      <w:lvlJc w:val="left"/>
+      <w:pPr>
+        <w:ind w:left="3589" w:hanging="360"/>
+      </w:pPr>
+      <w:rPr>
+        <w:rFonts w:ascii="Symbol" w:hAnsi="Symbol" w:hint="default"/>
+      </w:rPr>
+    </w:lvl>
+    <w:lvl w:ilvl="4" w:tplc="08090003" w:tentative="1">
+      <w:start w:val="1"/>
+      <w:numFmt w:val="bullet"/>
+      <w:lvlText w:val="o"/>
+      <w:lvlJc w:val="left"/>
+      <w:pPr>
+        <w:ind w:left="4309" w:hanging="360"/>
+      </w:pPr>
+      <w:rPr>
+        <w:rFonts w:ascii="Courier New" w:hAnsi="Courier New" w:cs="Courier New" w:hint="default"/>
+      </w:rPr>
+    </w:lvl>
+    <w:lvl w:ilvl="5" w:tplc="08090005" w:tentative="1">
+      <w:start w:val="1"/>
+      <w:numFmt w:val="bullet"/>
+      <w:lvlText w:val=""/>
+      <w:lvlJc w:val="left"/>
+      <w:pPr>
+        <w:ind w:left="5029" w:hanging="360"/>
+      </w:pPr>
+      <w:rPr>
+        <w:rFonts w:ascii="Wingdings" w:hAnsi="Wingdings" w:hint="default"/>
+      </w:rPr>
+    </w:lvl>
+    <w:lvl w:ilvl="6" w:tplc="08090001" w:tentative="1">
+      <w:start w:val="1"/>
+      <w:numFmt w:val="bullet"/>
+      <w:lvlText w:val=""/>
+      <w:lvlJc w:val="left"/>
+      <w:pPr>
+        <w:ind w:left="5749" w:hanging="360"/>
+      </w:pPr>
+      <w:rPr>
+        <w:rFonts w:ascii="Symbol" w:hAnsi="Symbol" w:hint="default"/>
+      </w:rPr>
+    </w:lvl>
+    <w:lvl w:ilvl="7" w:tplc="08090003" w:tentative="1">
+      <w:start w:val="1"/>
+      <w:numFmt w:val="bullet"/>
+      <w:lvlText w:val="o"/>
+      <w:lvlJc w:val="left"/>
+      <w:pPr>
+        <w:ind w:left="6469" w:hanging="360"/>
+      </w:pPr>
+      <w:rPr>
+        <w:rFonts w:ascii="Courier New" w:hAnsi="Courier New" w:cs="Courier New" w:hint="default"/>
+      </w:rPr>
+    </w:lvl>
+    <w:lvl w:ilvl="8" w:tplc="08090005" w:tentative="1">
+      <w:start w:val="1"/>
+      <w:numFmt w:val="bullet"/>
+      <w:lvlText w:val=""/>
+      <w:lvlJc w:val="left"/>
+      <w:pPr>
+        <w:ind w:left="7189" w:hanging="360"/>
+      </w:pPr>
+      <w:rPr>
+        <w:rFonts w:ascii="Wingdings" w:hAnsi="Wingdings" w:hint="default"/>
+      </w:rPr>
+    </w:lvl>
+  </w:abstractNum>
+  <w:abstractNum w:abstractNumId="14" w15:restartNumberingAfterBreak="0">
+    <w:nsid w:val="50DD61D3"/>
+    <w:multiLevelType w:val="hybridMultilevel"/>
+    <w:tmpl w:val="721AB494"/>
+    <w:lvl w:ilvl="0" w:tplc="21EE2FA6">
+      <w:start w:val="1"/>
+      <w:numFmt w:val="bullet"/>
+      <w:lvlText w:val=""/>
+      <w:lvlJc w:val="left"/>
+      <w:pPr>
+        <w:ind w:left="1429" w:hanging="360"/>
+      </w:pPr>
+      <w:rPr>
+        <w:rFonts w:ascii="Symbol" w:hAnsi="Symbol" w:hint="default"/>
+      </w:rPr>
+    </w:lvl>
+    <w:lvl w:ilvl="1" w:tplc="08090003" w:tentative="1">
+      <w:start w:val="1"/>
+      <w:numFmt w:val="bullet"/>
+      <w:lvlText w:val="o"/>
+      <w:lvlJc w:val="left"/>
+      <w:pPr>
+        <w:ind w:left="2149" w:hanging="360"/>
+      </w:pPr>
+      <w:rPr>
+        <w:rFonts w:ascii="Courier New" w:hAnsi="Courier New" w:cs="Courier New" w:hint="default"/>
+      </w:rPr>
+    </w:lvl>
+    <w:lvl w:ilvl="2" w:tplc="08090005" w:tentative="1">
+      <w:start w:val="1"/>
+      <w:numFmt w:val="bullet"/>
+      <w:lvlText w:val=""/>
+      <w:lvlJc w:val="left"/>
+      <w:pPr>
+        <w:ind w:left="2869" w:hanging="360"/>
+      </w:pPr>
+      <w:rPr>
+        <w:rFonts w:ascii="Wingdings" w:hAnsi="Wingdings" w:hint="default"/>
+      </w:rPr>
+    </w:lvl>
+    <w:lvl w:ilvl="3" w:tplc="08090001" w:tentative="1">
+      <w:start w:val="1"/>
+      <w:numFmt w:val="bullet"/>
+      <w:lvlText w:val=""/>
+      <w:lvlJc w:val="left"/>
+      <w:pPr>
+        <w:ind w:left="3589" w:hanging="360"/>
+      </w:pPr>
+      <w:rPr>
+        <w:rFonts w:ascii="Symbol" w:hAnsi="Symbol" w:hint="default"/>
+      </w:rPr>
+    </w:lvl>
+    <w:lvl w:ilvl="4" w:tplc="08090003" w:tentative="1">
+      <w:start w:val="1"/>
+      <w:numFmt w:val="bullet"/>
+      <w:lvlText w:val="o"/>
+      <w:lvlJc w:val="left"/>
+      <w:pPr>
+        <w:ind w:left="4309" w:hanging="360"/>
+      </w:pPr>
+      <w:rPr>
+        <w:rFonts w:ascii="Courier New" w:hAnsi="Courier New" w:cs="Courier New" w:hint="default"/>
+      </w:rPr>
+    </w:lvl>
+    <w:lvl w:ilvl="5" w:tplc="08090005" w:tentative="1">
+      <w:start w:val="1"/>
+      <w:numFmt w:val="bullet"/>
+      <w:lvlText w:val=""/>
+      <w:lvlJc w:val="left"/>
+      <w:pPr>
+        <w:ind w:left="5029" w:hanging="360"/>
+      </w:pPr>
+      <w:rPr>
+        <w:rFonts w:ascii="Wingdings" w:hAnsi="Wingdings" w:hint="default"/>
+      </w:rPr>
+    </w:lvl>
+    <w:lvl w:ilvl="6" w:tplc="08090001" w:tentative="1">
+      <w:start w:val="1"/>
+      <w:numFmt w:val="bullet"/>
+      <w:lvlText w:val=""/>
+      <w:lvlJc w:val="left"/>
+      <w:pPr>
+        <w:ind w:left="5749" w:hanging="360"/>
+      </w:pPr>
+      <w:rPr>
+        <w:rFonts w:ascii="Symbol" w:hAnsi="Symbol" w:hint="default"/>
+      </w:rPr>
+    </w:lvl>
+    <w:lvl w:ilvl="7" w:tplc="08090003" w:tentative="1">
+      <w:start w:val="1"/>
+      <w:numFmt w:val="bullet"/>
+      <w:lvlText w:val="o"/>
+      <w:lvlJc w:val="left"/>
+      <w:pPr>
+        <w:ind w:left="6469" w:hanging="360"/>
+      </w:pPr>
+      <w:rPr>
+        <w:rFonts w:ascii="Courier New" w:hAnsi="Courier New" w:cs="Courier New" w:hint="default"/>
+      </w:rPr>
+    </w:lvl>
+    <w:lvl w:ilvl="8" w:tplc="08090005" w:tentative="1">
+      <w:start w:val="1"/>
+      <w:numFmt w:val="bullet"/>
+      <w:lvlText w:val=""/>
+      <w:lvlJc w:val="left"/>
+      <w:pPr>
+        <w:ind w:left="7189" w:hanging="360"/>
+      </w:pPr>
+      <w:rPr>
+        <w:rFonts w:ascii="Wingdings" w:hAnsi="Wingdings" w:hint="default"/>
+      </w:rPr>
+    </w:lvl>
+  </w:abstractNum>
+  <w:abstractNum w:abstractNumId="15" w15:restartNumberingAfterBreak="0">
+    <w:nsid w:val="63A33478"/>
+    <w:multiLevelType w:val="hybridMultilevel"/>
+    <w:tmpl w:val="32F2FDBC"/>
+    <w:lvl w:ilvl="0" w:tplc="D7C09172">
+      <w:numFmt w:val="bullet"/>
+      <w:lvlText w:val=""/>
+      <w:lvlJc w:val="left"/>
+      <w:pPr>
+        <w:ind w:left="1778" w:hanging="360"/>
+      </w:pPr>
+      <w:rPr>
+        <w:rFonts w:ascii="Symbol" w:eastAsia="TimesNewRoman" w:hAnsi="Symbol" w:cs="Times New Roman" w:hint="default"/>
+      </w:rPr>
+    </w:lvl>
+    <w:lvl w:ilvl="1" w:tplc="08090003" w:tentative="1">
+      <w:start w:val="1"/>
+      <w:numFmt w:val="bullet"/>
+      <w:lvlText w:val="o"/>
+      <w:lvlJc w:val="left"/>
+      <w:pPr>
+        <w:ind w:left="2149" w:hanging="360"/>
+      </w:pPr>
+      <w:rPr>
+        <w:rFonts w:ascii="Courier New" w:hAnsi="Courier New" w:cs="Courier New" w:hint="default"/>
+      </w:rPr>
+    </w:lvl>
+    <w:lvl w:ilvl="2" w:tplc="08090005" w:tentative="1">
+      <w:start w:val="1"/>
+      <w:numFmt w:val="bullet"/>
+      <w:lvlText w:val=""/>
+      <w:lvlJc w:val="left"/>
+      <w:pPr>
+        <w:ind w:left="2869" w:hanging="360"/>
+      </w:pPr>
+      <w:rPr>
+        <w:rFonts w:ascii="Wingdings" w:hAnsi="Wingdings" w:hint="default"/>
+      </w:rPr>
+    </w:lvl>
+    <w:lvl w:ilvl="3" w:tplc="08090001" w:tentative="1">
+      <w:start w:val="1"/>
+      <w:numFmt w:val="bullet"/>
+      <w:lvlText w:val=""/>
+      <w:lvlJc w:val="left"/>
+      <w:pPr>
+        <w:ind w:left="3589" w:hanging="360"/>
+      </w:pPr>
+      <w:rPr>
+        <w:rFonts w:ascii="Symbol" w:hAnsi="Symbol" w:hint="default"/>
+      </w:rPr>
+    </w:lvl>
+    <w:lvl w:ilvl="4" w:tplc="08090003" w:tentative="1">
+      <w:start w:val="1"/>
+      <w:numFmt w:val="bullet"/>
+      <w:lvlText w:val="o"/>
+      <w:lvlJc w:val="left"/>
+      <w:pPr>
+        <w:ind w:left="4309" w:hanging="360"/>
+      </w:pPr>
+      <w:rPr>
+        <w:rFonts w:ascii="Courier New" w:hAnsi="Courier New" w:cs="Courier New" w:hint="default"/>
+      </w:rPr>
+    </w:lvl>
+    <w:lvl w:ilvl="5" w:tplc="08090005" w:tentative="1">
+      <w:start w:val="1"/>
+      <w:numFmt w:val="bullet"/>
+      <w:lvlText w:val=""/>
+      <w:lvlJc w:val="left"/>
+      <w:pPr>
+        <w:ind w:left="5029" w:hanging="360"/>
+      </w:pPr>
+      <w:rPr>
+        <w:rFonts w:ascii="Wingdings" w:hAnsi="Wingdings" w:hint="default"/>
+      </w:rPr>
+    </w:lvl>
+    <w:lvl w:ilvl="6" w:tplc="08090001" w:tentative="1">
+      <w:start w:val="1"/>
+      <w:numFmt w:val="bullet"/>
+      <w:lvlText w:val=""/>
+      <w:lvlJc w:val="left"/>
+      <w:pPr>
+        <w:ind w:left="5749" w:hanging="360"/>
+      </w:pPr>
+      <w:rPr>
+        <w:rFonts w:ascii="Symbol" w:hAnsi="Symbol" w:hint="default"/>
+      </w:rPr>
+    </w:lvl>
+    <w:lvl w:ilvl="7" w:tplc="08090003" w:tentative="1">
+      <w:start w:val="1"/>
+      <w:numFmt w:val="bullet"/>
+      <w:lvlText w:val="o"/>
+      <w:lvlJc w:val="left"/>
+      <w:pPr>
+        <w:ind w:left="6469" w:hanging="360"/>
+      </w:pPr>
+      <w:rPr>
+        <w:rFonts w:ascii="Courier New" w:hAnsi="Courier New" w:cs="Courier New" w:hint="default"/>
+      </w:rPr>
+    </w:lvl>
+    <w:lvl w:ilvl="8" w:tplc="08090005" w:tentative="1">
+      <w:start w:val="1"/>
+      <w:numFmt w:val="bullet"/>
+      <w:lvlText w:val=""/>
+      <w:lvlJc w:val="left"/>
+      <w:pPr>
+        <w:ind w:left="7189" w:hanging="360"/>
+      </w:pPr>
+      <w:rPr>
+        <w:rFonts w:ascii="Wingdings" w:hAnsi="Wingdings" w:hint="default"/>
+      </w:rPr>
+    </w:lvl>
+  </w:abstractNum>
+  <w:abstractNum w:abstractNumId="16" w15:restartNumberingAfterBreak="0">
     <w:nsid w:val="63F45115"/>
     <w:multiLevelType w:val="hybridMultilevel"/>
     <w:tmpl w:val="C68EEAB8"/>
@@ -6144,7 +6768,7 @@
       </w:rPr>
     </w:lvl>
   </w:abstractNum>
-  <w:abstractNum w:abstractNumId="9" w15:restartNumberingAfterBreak="0">
+  <w:abstractNum w:abstractNumId="17" w15:restartNumberingAfterBreak="0">
     <w:nsid w:val="69453ADC"/>
     <w:multiLevelType w:val="hybridMultilevel"/>
     <w:tmpl w:val="A5C051C4"/>
@@ -6257,7 +6881,7 @@
       </w:rPr>
     </w:lvl>
   </w:abstractNum>
-  <w:abstractNum w:abstractNumId="10" w15:restartNumberingAfterBreak="0">
+  <w:abstractNum w:abstractNumId="18" w15:restartNumberingAfterBreak="0">
     <w:nsid w:val="6BEE5919"/>
     <w:multiLevelType w:val="hybridMultilevel"/>
     <w:tmpl w:val="B18CC24A"/>
@@ -6370,7 +6994,7 @@
       </w:rPr>
     </w:lvl>
   </w:abstractNum>
-  <w:abstractNum w:abstractNumId="11" w15:restartNumberingAfterBreak="0">
+  <w:abstractNum w:abstractNumId="19" w15:restartNumberingAfterBreak="0">
     <w:nsid w:val="6EF62E2A"/>
     <w:multiLevelType w:val="multilevel"/>
     <w:tmpl w:val="9D7ADA04"/>
@@ -6520,40 +7144,64 @@
     </w:lvl>
   </w:abstractNum>
   <w:num w:numId="1">
-    <w:abstractNumId w:val="8"/>
+    <w:abstractNumId w:val="16"/>
   </w:num>
   <w:num w:numId="2">
-    <w:abstractNumId w:val="10"/>
+    <w:abstractNumId w:val="18"/>
   </w:num>
   <w:num w:numId="3">
-    <w:abstractNumId w:val="6"/>
+    <w:abstractNumId w:val="11"/>
   </w:num>
   <w:num w:numId="4">
     <w:abstractNumId w:val="0"/>
   </w:num>
   <w:num w:numId="5">
-    <w:abstractNumId w:val="5"/>
+    <w:abstractNumId w:val="10"/>
   </w:num>
   <w:num w:numId="6">
-    <w:abstractNumId w:val="11"/>
+    <w:abstractNumId w:val="19"/>
   </w:num>
   <w:num w:numId="7">
-    <w:abstractNumId w:val="4"/>
+    <w:abstractNumId w:val="9"/>
   </w:num>
   <w:num w:numId="8">
     <w:abstractNumId w:val="2"/>
   </w:num>
   <w:num w:numId="9">
-    <w:abstractNumId w:val="3"/>
+    <w:abstractNumId w:val="4"/>
   </w:num>
   <w:num w:numId="10">
-    <w:abstractNumId w:val="7"/>
+    <w:abstractNumId w:val="12"/>
   </w:num>
   <w:num w:numId="11">
-    <w:abstractNumId w:val="9"/>
+    <w:abstractNumId w:val="17"/>
   </w:num>
   <w:num w:numId="12">
     <w:abstractNumId w:val="1"/>
+  </w:num>
+  <w:num w:numId="13">
+    <w:abstractNumId w:val="13"/>
+  </w:num>
+  <w:num w:numId="14">
+    <w:abstractNumId w:val="3"/>
+  </w:num>
+  <w:num w:numId="15">
+    <w:abstractNumId w:val="15"/>
+  </w:num>
+  <w:num w:numId="16">
+    <w:abstractNumId w:val="6"/>
+  </w:num>
+  <w:num w:numId="17">
+    <w:abstractNumId w:val="7"/>
+  </w:num>
+  <w:num w:numId="18">
+    <w:abstractNumId w:val="5"/>
+  </w:num>
+  <w:num w:numId="19">
+    <w:abstractNumId w:val="14"/>
+  </w:num>
+  <w:num w:numId="20">
+    <w:abstractNumId w:val="8"/>
   </w:num>
 </w:numbering>
 </file>

</xml_diff>

<commit_message>
Removed : (now .)
</commit_message>
<xml_diff>
--- a/Docs/1. Концепция программной системы.docx
+++ b/Docs/1. Концепция программной системы.docx
@@ -3156,188 +3156,1964 @@
         <w:jc w:val="both"/>
         <w:rPr>
           <w:rFonts w:eastAsia="TimesNewRoman"/>
-          <w:color w:val="000000"/>
-          <w:sz w:val="26"/>
-          <w:szCs w:val="26"/>
-        </w:rPr>
-      </w:pPr>
-      <w:r>
-        <w:rPr>
-          <w:rFonts w:eastAsia="TimesNewRoman"/>
-          <w:color w:val="000000"/>
-          <w:sz w:val="26"/>
-          <w:szCs w:val="26"/>
-        </w:rPr>
-        <w:t xml:space="preserve">Самой распространённой «парой» таких продуктов является сочетание платформ </w:t>
+          <w:sz w:val="26"/>
+          <w:szCs w:val="26"/>
+        </w:rPr>
+      </w:pPr>
+      <w:r>
+        <w:rPr>
+          <w:rFonts w:eastAsia="TimesNewRoman"/>
+          <w:sz w:val="26"/>
+          <w:szCs w:val="26"/>
+        </w:rPr>
+        <w:t xml:space="preserve">Все системы контроля версий делятся на централизованные и децентрализованные. Соответственно, в централизованных системах контроля версий присутствует центральный сервер, на котором завязаны все остальные системы. В децентрализованных системах такой сервер тоже есть, но он только синхронизирует работу, так как, в принципе, копия версии с любого компьютера может стать основной. </w:t>
+      </w:r>
+    </w:p>
+    <w:p>
+      <w:pPr>
+        <w:spacing w:line="312" w:lineRule="auto"/>
+        <w:ind w:firstLine="709"/>
+        <w:jc w:val="both"/>
+        <w:rPr>
+          <w:rFonts w:eastAsia="TimesNewRoman"/>
+          <w:sz w:val="26"/>
+          <w:szCs w:val="26"/>
+        </w:rPr>
+      </w:pPr>
+      <w:r>
+        <w:rPr>
+          <w:rFonts w:eastAsia="TimesNewRoman"/>
+          <w:sz w:val="26"/>
+          <w:szCs w:val="26"/>
+        </w:rPr>
+        <w:lastRenderedPageBreak/>
+        <w:t xml:space="preserve">Для проведения лабораторного практикума были выбраны обе системы контроля версий. На практике чаще всего используются децентрализованные, как более надёжные и простые в использовании. Тем не менее, именно с использованием централизованных систем контроля версий на данный момент написано наибольшее количество программных комплексов, так как они исторически являлись первыми. </w:t>
+      </w:r>
+    </w:p>
+    <w:p>
+      <w:pPr>
+        <w:spacing w:before="600" w:after="100" w:afterAutospacing="1" w:line="288" w:lineRule="auto"/>
+        <w:ind w:firstLine="709"/>
+        <w:jc w:val="both"/>
+        <w:rPr>
+          <w:b/>
+          <w:sz w:val="26"/>
+          <w:szCs w:val="26"/>
+        </w:rPr>
+      </w:pPr>
+      <w:r>
+        <w:rPr>
+          <w:b/>
+          <w:sz w:val="26"/>
+          <w:szCs w:val="26"/>
+        </w:rPr>
+        <w:t>1.</w:t>
+      </w:r>
+      <w:r>
+        <w:rPr>
+          <w:b/>
+          <w:sz w:val="26"/>
+          <w:szCs w:val="26"/>
+        </w:rPr>
+        <w:t>4</w:t>
+      </w:r>
+      <w:r>
+        <w:rPr>
+          <w:b/>
+          <w:sz w:val="26"/>
+          <w:szCs w:val="26"/>
+        </w:rPr>
+        <w:t xml:space="preserve"> Концепция практикума по централизованным системам</w:t>
+      </w:r>
+    </w:p>
+    <w:p>
+      <w:pPr>
+        <w:spacing w:line="312" w:lineRule="auto"/>
+        <w:ind w:firstLine="709"/>
+        <w:jc w:val="both"/>
+        <w:rPr>
+          <w:rFonts w:eastAsia="TimesNewRoman"/>
+          <w:sz w:val="26"/>
+          <w:szCs w:val="26"/>
+        </w:rPr>
+      </w:pPr>
+      <w:r>
+        <w:rPr>
+          <w:rFonts w:eastAsia="TimesNewRoman"/>
+          <w:sz w:val="26"/>
+          <w:szCs w:val="26"/>
+        </w:rPr>
+        <w:t xml:space="preserve">В разрабатываемом практикуме первой лабораторной было решено сделать работу с программным обеспечением, используя централизованную систему контроля версий. Исторически сложилось, что с приходом более совершенных IDE и языков программирования, вопрос взаимодействия с коллегами является ключевым для многих разработчиков. В основном чтобы решить эту проблему, начали появляться централизованные системы контроля версий (ЦСВ или CVS – </w:t>
       </w:r>
       <w:proofErr w:type="spellStart"/>
       <w:r>
         <w:rPr>
           <w:rFonts w:eastAsia="TimesNewRoman"/>
-          <w:color w:val="000000"/>
-          <w:sz w:val="26"/>
-          <w:szCs w:val="26"/>
-          <w:lang w:val="en-GB"/>
-        </w:rPr>
-        <w:t>Bitbucket</w:t>
+          <w:sz w:val="26"/>
+          <w:szCs w:val="26"/>
+        </w:rPr>
+        <w:t>Centralized</w:t>
       </w:r>
       <w:proofErr w:type="spellEnd"/>
       <w:r>
         <w:rPr>
           <w:rFonts w:eastAsia="TimesNewRoman"/>
-          <w:color w:val="000000"/>
-          <w:sz w:val="26"/>
-          <w:szCs w:val="26"/>
-        </w:rPr>
-        <w:t xml:space="preserve"> (хостинг для </w:t>
-      </w:r>
-      <w:r>
-        <w:rPr>
-          <w:rFonts w:eastAsia="TimesNewRoman"/>
-          <w:color w:val="000000"/>
-          <w:sz w:val="26"/>
-          <w:szCs w:val="26"/>
-          <w:lang w:val="en-GB"/>
+          <w:sz w:val="26"/>
+          <w:szCs w:val="26"/>
+        </w:rPr>
+        <w:t xml:space="preserve"> </w:t>
+      </w:r>
+      <w:proofErr w:type="spellStart"/>
+      <w:r>
+        <w:rPr>
+          <w:rFonts w:eastAsia="TimesNewRoman"/>
+          <w:sz w:val="26"/>
+          <w:szCs w:val="26"/>
+        </w:rPr>
+        <w:t>Version</w:t>
+      </w:r>
+      <w:proofErr w:type="spellEnd"/>
+      <w:r>
+        <w:rPr>
+          <w:rFonts w:eastAsia="TimesNewRoman"/>
+          <w:sz w:val="26"/>
+          <w:szCs w:val="26"/>
+        </w:rPr>
+        <w:t xml:space="preserve"> </w:t>
+      </w:r>
+      <w:proofErr w:type="spellStart"/>
+      <w:r>
+        <w:rPr>
+          <w:rFonts w:eastAsia="TimesNewRoman"/>
+          <w:sz w:val="26"/>
+          <w:szCs w:val="26"/>
+        </w:rPr>
+        <w:t>Control</w:t>
+      </w:r>
+      <w:proofErr w:type="spellEnd"/>
+      <w:r>
+        <w:rPr>
+          <w:rFonts w:eastAsia="TimesNewRoman"/>
+          <w:sz w:val="26"/>
+          <w:szCs w:val="26"/>
+        </w:rPr>
+        <w:t xml:space="preserve"> </w:t>
+      </w:r>
+      <w:proofErr w:type="spellStart"/>
+      <w:r>
+        <w:rPr>
+          <w:rFonts w:eastAsia="TimesNewRoman"/>
+          <w:sz w:val="26"/>
+          <w:szCs w:val="26"/>
+        </w:rPr>
+        <w:t>systems</w:t>
+      </w:r>
+      <w:proofErr w:type="spellEnd"/>
+      <w:r>
+        <w:rPr>
+          <w:rFonts w:eastAsia="TimesNewRoman"/>
+          <w:sz w:val="26"/>
+          <w:szCs w:val="26"/>
+        </w:rPr>
+        <w:t>). Примерами таких систем являются:</w:t>
+      </w:r>
+    </w:p>
+    <w:p>
+      <w:pPr>
+        <w:spacing w:line="312" w:lineRule="auto"/>
+        <w:ind w:firstLine="709"/>
+        <w:jc w:val="both"/>
+        <w:rPr>
+          <w:rFonts w:eastAsia="TimesNewRoman"/>
+          <w:sz w:val="26"/>
+          <w:szCs w:val="26"/>
+        </w:rPr>
+      </w:pPr>
+      <w:r>
+        <w:rPr>
+          <w:rFonts w:eastAsia="TimesNewRoman"/>
+          <w:color w:val="000000"/>
+          <w:sz w:val="26"/>
+          <w:szCs w:val="26"/>
+        </w:rPr>
+        <w:sym w:font="Symbol" w:char="F02D"/>
+      </w:r>
+      <w:r>
+        <w:rPr>
+          <w:rFonts w:eastAsia="TimesNewRoman"/>
+          <w:color w:val="000000"/>
+          <w:sz w:val="26"/>
+          <w:szCs w:val="26"/>
+        </w:rPr>
+        <w:t xml:space="preserve"> </w:t>
+      </w:r>
+      <w:r>
+        <w:rPr>
+          <w:rFonts w:eastAsia="TimesNewRoman"/>
+          <w:sz w:val="26"/>
+          <w:szCs w:val="26"/>
+        </w:rPr>
+        <w:t>CVS;</w:t>
+      </w:r>
+    </w:p>
+    <w:p>
+      <w:pPr>
+        <w:spacing w:line="312" w:lineRule="auto"/>
+        <w:ind w:firstLine="709"/>
+        <w:jc w:val="both"/>
+        <w:rPr>
+          <w:rFonts w:eastAsia="TimesNewRoman"/>
+          <w:sz w:val="26"/>
+          <w:szCs w:val="26"/>
+        </w:rPr>
+      </w:pPr>
+      <w:r>
+        <w:rPr>
+          <w:rFonts w:eastAsia="TimesNewRoman"/>
+          <w:color w:val="000000"/>
+          <w:sz w:val="26"/>
+          <w:szCs w:val="26"/>
+        </w:rPr>
+        <w:sym w:font="Symbol" w:char="F02D"/>
+      </w:r>
+      <w:r>
+        <w:rPr>
+          <w:rFonts w:eastAsia="TimesNewRoman"/>
+          <w:color w:val="000000"/>
+          <w:sz w:val="26"/>
+          <w:szCs w:val="26"/>
+        </w:rPr>
+        <w:t xml:space="preserve"> </w:t>
+      </w:r>
+      <w:proofErr w:type="spellStart"/>
+      <w:r>
+        <w:rPr>
+          <w:rFonts w:eastAsia="TimesNewRoman"/>
+          <w:sz w:val="26"/>
+          <w:szCs w:val="26"/>
+        </w:rPr>
+        <w:t>Subversion</w:t>
+      </w:r>
+      <w:proofErr w:type="spellEnd"/>
+      <w:r>
+        <w:rPr>
+          <w:rFonts w:eastAsia="TimesNewRoman"/>
+          <w:sz w:val="26"/>
+          <w:szCs w:val="26"/>
+        </w:rPr>
+        <w:t>;</w:t>
+      </w:r>
+    </w:p>
+    <w:p>
+      <w:pPr>
+        <w:spacing w:line="312" w:lineRule="auto"/>
+        <w:ind w:firstLine="709"/>
+        <w:jc w:val="both"/>
+        <w:rPr>
+          <w:rFonts w:eastAsia="TimesNewRoman"/>
+          <w:sz w:val="26"/>
+          <w:szCs w:val="26"/>
+        </w:rPr>
+      </w:pPr>
+      <w:r>
+        <w:rPr>
+          <w:rFonts w:eastAsia="TimesNewRoman"/>
+          <w:color w:val="000000"/>
+          <w:sz w:val="26"/>
+          <w:szCs w:val="26"/>
+        </w:rPr>
+        <w:sym w:font="Symbol" w:char="F02D"/>
+      </w:r>
+      <w:r>
+        <w:rPr>
+          <w:rFonts w:eastAsia="TimesNewRoman"/>
+          <w:color w:val="000000"/>
+          <w:sz w:val="26"/>
+          <w:szCs w:val="26"/>
+        </w:rPr>
+        <w:t xml:space="preserve"> </w:t>
+      </w:r>
+      <w:proofErr w:type="spellStart"/>
+      <w:r>
+        <w:rPr>
+          <w:rFonts w:eastAsia="TimesNewRoman"/>
+          <w:sz w:val="26"/>
+          <w:szCs w:val="26"/>
+        </w:rPr>
+        <w:t>Perforce</w:t>
+      </w:r>
+      <w:proofErr w:type="spellEnd"/>
+      <w:r>
+        <w:rPr>
+          <w:rFonts w:eastAsia="TimesNewRoman"/>
+          <w:sz w:val="26"/>
+          <w:szCs w:val="26"/>
+        </w:rPr>
+        <w:t>.</w:t>
+      </w:r>
+    </w:p>
+    <w:p>
+      <w:pPr>
+        <w:spacing w:line="312" w:lineRule="auto"/>
+        <w:ind w:firstLine="709"/>
+        <w:jc w:val="both"/>
+        <w:rPr>
+          <w:rFonts w:eastAsia="TimesNewRoman"/>
+          <w:sz w:val="26"/>
+          <w:szCs w:val="26"/>
+        </w:rPr>
+      </w:pPr>
+      <w:r>
+        <w:rPr>
+          <w:rFonts w:eastAsia="TimesNewRoman"/>
+          <w:sz w:val="26"/>
+          <w:szCs w:val="26"/>
+        </w:rPr>
+        <w:t>В них используется следующий метод сохранения информации: имеется один сервер, который хранит все версии файлов, а также некоторое количество клиентов, на которые поставляется информация с сервера. Диаграмма таких взаимоотношений представлена на рисунке 1.4.</w:t>
+      </w:r>
+    </w:p>
+    <w:p>
+      <w:pPr>
+        <w:spacing w:line="312" w:lineRule="auto"/>
+        <w:ind w:firstLine="709"/>
+        <w:jc w:val="center"/>
+        <w:rPr>
+          <w:rFonts w:eastAsia="TimesNewRoman"/>
+          <w:noProof/>
+          <w:sz w:val="26"/>
+          <w:szCs w:val="26"/>
+          <w:lang w:val="en-GB" w:eastAsia="en-GB"/>
+        </w:rPr>
+      </w:pPr>
+    </w:p>
+    <w:p>
+      <w:pPr>
+        <w:spacing w:line="312" w:lineRule="auto"/>
+        <w:ind w:firstLine="709"/>
+        <w:jc w:val="center"/>
+        <w:rPr>
+          <w:rFonts w:eastAsia="TimesNewRoman"/>
+          <w:sz w:val="26"/>
+          <w:szCs w:val="26"/>
+        </w:rPr>
+      </w:pPr>
+      <w:r>
+        <w:rPr>
+          <w:rFonts w:eastAsia="TimesNewRoman"/>
+          <w:noProof/>
+          <w:sz w:val="26"/>
+          <w:szCs w:val="26"/>
+          <w:lang w:val="en-GB" w:eastAsia="en-GB"/>
+        </w:rPr>
+        <w:drawing>
+          <wp:inline distT="0" distB="0" distL="0" distR="0">
+            <wp:extent cx="4261070" cy="2790825"/>
+            <wp:effectExtent l="0" t="0" r="6350" b="0"/>
+            <wp:docPr id="5" name="Picture 5"/>
+            <wp:cNvGraphicFramePr>
+              <a:graphicFrameLocks xmlns:a="http://schemas.openxmlformats.org/drawingml/2006/main" noChangeAspect="1"/>
+            </wp:cNvGraphicFramePr>
+            <a:graphic xmlns:a="http://schemas.openxmlformats.org/drawingml/2006/main">
+              <a:graphicData uri="http://schemas.openxmlformats.org/drawingml/2006/picture">
+                <pic:pic xmlns:pic="http://schemas.openxmlformats.org/drawingml/2006/picture">
+                  <pic:nvPicPr>
+                    <pic:cNvPr id="0" name="Picture 7"/>
+                    <pic:cNvPicPr>
+                      <a:picLocks noChangeAspect="1" noChangeArrowheads="1"/>
+                    </pic:cNvPicPr>
+                  </pic:nvPicPr>
+                  <pic:blipFill>
+                    <a:blip r:embed="rId14">
+                      <a:extLst>
+                        <a:ext uri="{28A0092B-C50C-407E-A947-70E740481C1C}">
+                          <a14:useLocalDpi xmlns:a14="http://schemas.microsoft.com/office/drawing/2010/main" val="0"/>
+                        </a:ext>
+                      </a:extLst>
+                    </a:blip>
+                    <a:srcRect l="1430" t="8025" r="1212" b="6633"/>
+                    <a:stretch>
+                      <a:fillRect/>
+                    </a:stretch>
+                  </pic:blipFill>
+                  <pic:spPr bwMode="auto">
+                    <a:xfrm>
+                      <a:off x="0" y="0"/>
+                      <a:ext cx="4270150" cy="2796772"/>
+                    </a:xfrm>
+                    <a:prstGeom prst="rect">
+                      <a:avLst/>
+                    </a:prstGeom>
+                    <a:noFill/>
+                    <a:ln>
+                      <a:noFill/>
+                    </a:ln>
+                  </pic:spPr>
+                </pic:pic>
+              </a:graphicData>
+            </a:graphic>
+          </wp:inline>
+        </w:drawing>
+      </w:r>
+    </w:p>
+    <w:p>
+      <w:pPr>
+        <w:spacing w:line="312" w:lineRule="auto"/>
+        <w:ind w:firstLine="709"/>
+        <w:jc w:val="center"/>
+        <w:rPr>
+          <w:rFonts w:eastAsia="TimesNewRoman"/>
+          <w:color w:val="000000"/>
+          <w:sz w:val="26"/>
+          <w:szCs w:val="26"/>
+        </w:rPr>
+      </w:pPr>
+      <w:r>
+        <w:rPr>
+          <w:rFonts w:eastAsia="TimesNewRoman"/>
+          <w:color w:val="000000"/>
+          <w:sz w:val="26"/>
+          <w:szCs w:val="26"/>
+        </w:rPr>
+        <w:t xml:space="preserve">Рисунок </w:t>
+      </w:r>
+      <w:r>
+        <w:rPr>
+          <w:rFonts w:eastAsia="TimesNewRoman"/>
+          <w:color w:val="000000"/>
+          <w:sz w:val="26"/>
+          <w:szCs w:val="26"/>
+        </w:rPr>
+        <w:t>1.4</w:t>
+      </w:r>
+      <w:r>
+        <w:rPr>
+          <w:rFonts w:eastAsia="TimesNewRoman"/>
+          <w:color w:val="000000"/>
+          <w:sz w:val="26"/>
+          <w:szCs w:val="26"/>
+        </w:rPr>
+        <w:t>– Диаграмма взаимоотношений в централизованных системах контроля версий</w:t>
+      </w:r>
+    </w:p>
+    <w:p>
+      <w:pPr>
+        <w:spacing w:line="312" w:lineRule="auto"/>
+        <w:ind w:firstLine="709"/>
+        <w:jc w:val="both"/>
+        <w:rPr>
+          <w:rFonts w:eastAsia="TimesNewRoman"/>
+          <w:sz w:val="26"/>
+          <w:szCs w:val="26"/>
+        </w:rPr>
+      </w:pPr>
+      <w:r>
+        <w:rPr>
+          <w:rFonts w:eastAsia="TimesNewRoman"/>
+          <w:sz w:val="26"/>
+          <w:szCs w:val="26"/>
+        </w:rPr>
+        <w:lastRenderedPageBreak/>
+        <w:t>Такой подход имеет много преимуществ, особенно относительно работы без систем контроля версий. Основное из них в том, что разработчики могут работать с одним и тем же файлом одновременно. Кроме этого, есть ещё и другие плюсы, например, каждый разработчик в любой момент времени может знать, что делают все остальные; кроме этого, администраторы систем, имея точно такую же возможность, могут эффективнее управлять своими кадрами и всем продуктом в целом.</w:t>
+      </w:r>
+    </w:p>
+    <w:p>
+      <w:pPr>
+        <w:spacing w:line="312" w:lineRule="auto"/>
+        <w:ind w:firstLine="709"/>
+        <w:jc w:val="both"/>
+        <w:rPr>
+          <w:rFonts w:eastAsia="TimesNewRoman"/>
+          <w:sz w:val="26"/>
+          <w:szCs w:val="26"/>
+        </w:rPr>
+      </w:pPr>
+      <w:r>
+        <w:rPr>
+          <w:rFonts w:eastAsia="TimesNewRoman"/>
+          <w:sz w:val="26"/>
+          <w:szCs w:val="26"/>
+        </w:rPr>
+        <w:t xml:space="preserve">Но, несмотря на решение достаточно большого спектра проблем, у таких систем есть свои недостатки. Наиболее существенный – единая точка отказа. Если сервер по каким-то причинам выходит из строя, то все работают только со своими локальными копиями, не имея возможности смотреть изменения других разработчиков. </w:t>
+      </w:r>
+    </w:p>
+    <w:p>
+      <w:pPr>
+        <w:spacing w:line="312" w:lineRule="auto"/>
+        <w:ind w:firstLine="709"/>
+        <w:jc w:val="both"/>
+        <w:rPr>
+          <w:rFonts w:eastAsia="TimesNewRoman"/>
+          <w:sz w:val="26"/>
+          <w:szCs w:val="26"/>
+        </w:rPr>
+      </w:pPr>
+      <w:r>
+        <w:rPr>
+          <w:rFonts w:eastAsia="TimesNewRoman"/>
+          <w:sz w:val="26"/>
+          <w:szCs w:val="26"/>
+        </w:rPr>
+        <w:t xml:space="preserve">В первой лабораторной работе учащимся будет предложено использовать СКВ </w:t>
+      </w:r>
+      <w:proofErr w:type="spellStart"/>
+      <w:r>
+        <w:rPr>
+          <w:rFonts w:eastAsia="TimesNewRoman"/>
+          <w:sz w:val="26"/>
+          <w:szCs w:val="26"/>
+        </w:rPr>
+        <w:t>Subversion</w:t>
+      </w:r>
+      <w:proofErr w:type="spellEnd"/>
+      <w:r>
+        <w:rPr>
+          <w:rFonts w:eastAsia="TimesNewRoman"/>
+          <w:sz w:val="26"/>
+          <w:szCs w:val="26"/>
+        </w:rPr>
+        <w:t xml:space="preserve">, как наиболее популярную и хорошо документированную централизованную систему. Система </w:t>
+      </w:r>
+      <w:proofErr w:type="spellStart"/>
+      <w:r>
+        <w:rPr>
+          <w:rFonts w:eastAsia="TimesNewRoman"/>
+          <w:sz w:val="26"/>
+          <w:szCs w:val="26"/>
+        </w:rPr>
+        <w:t>Subversion</w:t>
+      </w:r>
+      <w:proofErr w:type="spellEnd"/>
+      <w:r>
+        <w:rPr>
+          <w:rFonts w:eastAsia="TimesNewRoman"/>
+          <w:sz w:val="26"/>
+          <w:szCs w:val="26"/>
+        </w:rPr>
+        <w:t xml:space="preserve">, часто сокращаемая до SVN, из-за основной команды </w:t>
+      </w:r>
+      <w:proofErr w:type="spellStart"/>
+      <w:r>
+        <w:rPr>
+          <w:rFonts w:eastAsia="TimesNewRoman"/>
+          <w:sz w:val="26"/>
+          <w:szCs w:val="26"/>
+        </w:rPr>
+        <w:t>svn</w:t>
+      </w:r>
+      <w:proofErr w:type="spellEnd"/>
+      <w:r>
+        <w:rPr>
+          <w:rFonts w:eastAsia="TimesNewRoman"/>
+          <w:sz w:val="26"/>
+          <w:szCs w:val="26"/>
+        </w:rPr>
+        <w:t xml:space="preserve"> – система контроля версий, которая была выпущена </w:t>
+      </w:r>
+      <w:proofErr w:type="gramStart"/>
+      <w:r>
+        <w:rPr>
+          <w:rFonts w:eastAsia="TimesNewRoman"/>
+          <w:sz w:val="26"/>
+          <w:szCs w:val="26"/>
+        </w:rPr>
+        <w:t>для замены</w:t>
+      </w:r>
+      <w:proofErr w:type="gramEnd"/>
+      <w:r>
+        <w:rPr>
+          <w:rFonts w:eastAsia="TimesNewRoman"/>
+          <w:sz w:val="26"/>
+          <w:szCs w:val="26"/>
+        </w:rPr>
+        <w:t xml:space="preserve"> устаревшей CVS ещё в 2004 году. СКВ </w:t>
+      </w:r>
+      <w:proofErr w:type="spellStart"/>
+      <w:r>
+        <w:rPr>
+          <w:rFonts w:eastAsia="TimesNewRoman"/>
+          <w:sz w:val="26"/>
+          <w:szCs w:val="26"/>
+        </w:rPr>
+        <w:t>Subversion</w:t>
+      </w:r>
+      <w:proofErr w:type="spellEnd"/>
+      <w:r>
+        <w:rPr>
+          <w:rFonts w:eastAsia="TimesNewRoman"/>
+          <w:sz w:val="26"/>
+          <w:szCs w:val="26"/>
+        </w:rPr>
+        <w:t xml:space="preserve"> реализует все основные функции CVS и свободна от ряда недостатков последней.</w:t>
+      </w:r>
+    </w:p>
+    <w:p>
+      <w:pPr>
+        <w:spacing w:line="312" w:lineRule="auto"/>
+        <w:ind w:firstLine="709"/>
+        <w:jc w:val="both"/>
+        <w:rPr>
+          <w:rFonts w:eastAsia="TimesNewRoman"/>
+          <w:sz w:val="26"/>
+          <w:szCs w:val="26"/>
+        </w:rPr>
+      </w:pPr>
+      <w:r>
+        <w:rPr>
+          <w:rFonts w:eastAsia="TimesNewRoman"/>
+          <w:sz w:val="26"/>
+          <w:szCs w:val="26"/>
+        </w:rPr>
+        <w:t xml:space="preserve">Система </w:t>
+      </w:r>
+      <w:proofErr w:type="spellStart"/>
+      <w:r>
+        <w:rPr>
+          <w:rFonts w:eastAsia="TimesNewRoman"/>
+          <w:sz w:val="26"/>
+          <w:szCs w:val="26"/>
+        </w:rPr>
+        <w:t>Subversion</w:t>
+      </w:r>
+      <w:proofErr w:type="spellEnd"/>
+      <w:r>
+        <w:rPr>
+          <w:rFonts w:eastAsia="TimesNewRoman"/>
+          <w:sz w:val="26"/>
+          <w:szCs w:val="26"/>
+        </w:rPr>
+        <w:t>, как централизованная система (в отличие от распределённых систем, таких как </w:t>
+      </w:r>
+      <w:proofErr w:type="spellStart"/>
+      <w:r>
+        <w:rPr>
+          <w:rFonts w:eastAsia="TimesNewRoman"/>
+          <w:sz w:val="26"/>
+          <w:szCs w:val="26"/>
         </w:rPr>
         <w:t>Git</w:t>
       </w:r>
-      <w:r>
-        <w:rPr>
-          <w:rFonts w:eastAsia="TimesNewRoman"/>
-          <w:color w:val="000000"/>
-          <w:sz w:val="26"/>
-          <w:szCs w:val="26"/>
-        </w:rPr>
-        <w:t xml:space="preserve"> </w:t>
-      </w:r>
-      <w:r>
-        <w:rPr>
-          <w:rFonts w:eastAsia="TimesNewRoman"/>
-          <w:color w:val="000000"/>
-          <w:sz w:val="26"/>
-          <w:szCs w:val="26"/>
-        </w:rPr>
-        <w:t xml:space="preserve">и </w:t>
-      </w:r>
-      <w:r>
-        <w:rPr>
-          <w:rFonts w:eastAsia="TimesNewRoman"/>
-          <w:color w:val="000000"/>
-          <w:sz w:val="26"/>
-          <w:szCs w:val="26"/>
-          <w:lang w:val="en-GB"/>
+      <w:proofErr w:type="spellEnd"/>
+      <w:r>
+        <w:rPr>
+          <w:rFonts w:eastAsia="TimesNewRoman"/>
+          <w:sz w:val="26"/>
+          <w:szCs w:val="26"/>
+        </w:rPr>
+        <w:t> или </w:t>
+      </w:r>
+      <w:proofErr w:type="spellStart"/>
+      <w:r>
+        <w:rPr>
+          <w:rFonts w:eastAsia="TimesNewRoman"/>
+          <w:sz w:val="26"/>
+          <w:szCs w:val="26"/>
         </w:rPr>
         <w:t>Mercurial</w:t>
       </w:r>
-      <w:r>
-        <w:rPr>
-          <w:rFonts w:eastAsia="TimesNewRoman"/>
-          <w:color w:val="000000"/>
-          <w:sz w:val="26"/>
-          <w:szCs w:val="26"/>
-        </w:rPr>
-        <w:t xml:space="preserve"> </w:t>
-      </w:r>
-      <w:r>
-        <w:rPr>
-          <w:rFonts w:eastAsia="TimesNewRoman"/>
-          <w:color w:val="000000"/>
-          <w:sz w:val="26"/>
-          <w:szCs w:val="26"/>
-        </w:rPr>
-        <w:t>репозиториев)</w:t>
-      </w:r>
-      <w:r>
-        <w:rPr>
-          <w:rFonts w:eastAsia="TimesNewRoman"/>
-          <w:color w:val="000000"/>
-          <w:sz w:val="26"/>
-          <w:szCs w:val="26"/>
-        </w:rPr>
-        <w:t xml:space="preserve"> </w:t>
-      </w:r>
-      <w:r>
-        <w:rPr>
-          <w:rFonts w:eastAsia="TimesNewRoman"/>
-          <w:color w:val="000000"/>
-          <w:sz w:val="26"/>
-          <w:szCs w:val="26"/>
-        </w:rPr>
-        <w:t xml:space="preserve">и </w:t>
-      </w:r>
-      <w:r>
-        <w:rPr>
-          <w:rFonts w:eastAsia="TimesNewRoman"/>
-          <w:color w:val="000000"/>
-          <w:sz w:val="26"/>
-          <w:szCs w:val="26"/>
-          <w:lang w:val="en-GB"/>
-        </w:rPr>
-        <w:t>JIRA</w:t>
-      </w:r>
-      <w:r>
-        <w:rPr>
-          <w:rFonts w:eastAsia="TimesNewRoman"/>
-          <w:color w:val="000000"/>
-          <w:sz w:val="26"/>
-          <w:szCs w:val="26"/>
-        </w:rPr>
-        <w:t xml:space="preserve">, разрабатываемых компанией </w:t>
+      <w:proofErr w:type="spellEnd"/>
+      <w:r>
+        <w:rPr>
+          <w:rFonts w:eastAsia="TimesNewRoman"/>
+          <w:sz w:val="26"/>
+          <w:szCs w:val="26"/>
+        </w:rPr>
+        <w:t xml:space="preserve">), то есть данные хранятся в едином хранилище. Хранилище может располагаться на локальном диске или на сетевом сервере.  СКВ </w:t>
       </w:r>
       <w:proofErr w:type="spellStart"/>
       <w:r>
         <w:rPr>
           <w:rFonts w:eastAsia="TimesNewRoman"/>
-          <w:color w:val="000000"/>
-          <w:sz w:val="26"/>
-          <w:szCs w:val="26"/>
-          <w:lang w:val="en-GB"/>
-        </w:rPr>
-        <w:t>Atlassian</w:t>
+          <w:sz w:val="26"/>
+          <w:szCs w:val="26"/>
+        </w:rPr>
+        <w:t>Subversion</w:t>
       </w:r>
       <w:proofErr w:type="spellEnd"/>
       <w:r>
         <w:rPr>
           <w:rFonts w:eastAsia="TimesNewRoman"/>
-          <w:color w:val="000000"/>
-          <w:sz w:val="26"/>
-          <w:szCs w:val="26"/>
-        </w:rPr>
-        <w:t>.</w:t>
-      </w:r>
-      <w:r>
-        <w:rPr>
-          <w:rFonts w:eastAsia="TimesNewRoman"/>
-          <w:color w:val="000000"/>
-          <w:sz w:val="26"/>
-          <w:szCs w:val="26"/>
-        </w:rPr>
-        <w:t xml:space="preserve"> </w:t>
+          <w:sz w:val="26"/>
+          <w:szCs w:val="26"/>
+        </w:rPr>
+        <w:t xml:space="preserve"> используется многими сообществами разработчиков открытого программного обеспечения (в том числе сообществами, ранее использовавшими CVS).</w:t>
+      </w:r>
+    </w:p>
+    <w:p>
+      <w:pPr>
+        <w:spacing w:line="312" w:lineRule="auto"/>
+        <w:ind w:firstLine="709"/>
+        <w:jc w:val="both"/>
+        <w:rPr>
+          <w:rFonts w:eastAsia="TimesNewRoman"/>
+          <w:sz w:val="26"/>
+          <w:szCs w:val="26"/>
+        </w:rPr>
+      </w:pPr>
+      <w:r>
+        <w:rPr>
+          <w:rFonts w:eastAsia="TimesNewRoman"/>
+          <w:sz w:val="26"/>
+          <w:szCs w:val="26"/>
+        </w:rPr>
+        <w:t>Чтобы лучше понять системы контроля версий, необходимо изучать их на примере реальной командной работы с программными продуктами. Поэтому в лабораторном практикуме мы также будем использовать скриптовые языки программирования, как не требующие много времени для изучения и позволяющие в одну строку написать функционал, позволяющий, например, вызвать модальное окно с каким-либо сообщением.</w:t>
+      </w:r>
+    </w:p>
+    <w:p>
+      <w:pPr>
+        <w:spacing w:line="312" w:lineRule="auto"/>
+        <w:ind w:firstLine="709"/>
+        <w:jc w:val="both"/>
+        <w:rPr>
+          <w:rFonts w:eastAsia="TimesNewRoman"/>
+          <w:sz w:val="26"/>
+          <w:szCs w:val="26"/>
+        </w:rPr>
+      </w:pPr>
+      <w:r>
+        <w:rPr>
+          <w:rFonts w:eastAsia="TimesNewRoman"/>
+          <w:sz w:val="26"/>
+          <w:szCs w:val="26"/>
+        </w:rPr>
+        <w:t xml:space="preserve">Для первой лабораторной работы было решено выбрать </w:t>
+      </w:r>
+      <w:r>
+        <w:rPr>
+          <w:rFonts w:eastAsia="TimesNewRoman"/>
+          <w:sz w:val="26"/>
+          <w:szCs w:val="26"/>
+        </w:rPr>
+        <w:t xml:space="preserve">утилиту </w:t>
       </w:r>
       <w:bookmarkStart w:id="5" w:name="_GoBack"/>
       <w:bookmarkEnd w:id="5"/>
-    </w:p>
-    <w:p>
-      <w:pPr>
-        <w:keepNext/>
+      <w:proofErr w:type="spellStart"/>
+      <w:r>
+        <w:rPr>
+          <w:rFonts w:eastAsia="TimesNewRoman"/>
+          <w:sz w:val="26"/>
+          <w:szCs w:val="26"/>
+          <w:lang w:val="en-GB"/>
+        </w:rPr>
+        <w:t>zenity</w:t>
+      </w:r>
+      <w:proofErr w:type="spellEnd"/>
+      <w:r>
+        <w:rPr>
+          <w:rFonts w:eastAsia="TimesNewRoman"/>
+          <w:sz w:val="26"/>
+          <w:szCs w:val="26"/>
+        </w:rPr>
+        <w:t>. Утилита </w:t>
+      </w:r>
+      <w:proofErr w:type="spellStart"/>
+      <w:r>
+        <w:rPr>
+          <w:rFonts w:eastAsia="TimesNewRoman"/>
+          <w:sz w:val="26"/>
+          <w:szCs w:val="26"/>
+        </w:rPr>
+        <w:t>zenity</w:t>
+      </w:r>
+      <w:proofErr w:type="spellEnd"/>
+      <w:r>
+        <w:rPr>
+          <w:rFonts w:eastAsia="TimesNewRoman"/>
+          <w:sz w:val="26"/>
+          <w:szCs w:val="26"/>
+        </w:rPr>
+        <w:t xml:space="preserve"> – это средство создания диалоговых окон в режиме командной строки. Следует отметить, что на самом деле диалоговые окна создаются средствами </w:t>
+      </w:r>
+      <w:proofErr w:type="spellStart"/>
+      <w:r>
+        <w:rPr>
+          <w:rFonts w:eastAsia="TimesNewRoman"/>
+          <w:sz w:val="26"/>
+          <w:szCs w:val="26"/>
+        </w:rPr>
+        <w:t>Gtk</w:t>
+      </w:r>
+      <w:proofErr w:type="spellEnd"/>
+      <w:r>
+        <w:rPr>
+          <w:rFonts w:eastAsia="TimesNewRoman"/>
+          <w:sz w:val="26"/>
+          <w:szCs w:val="26"/>
+        </w:rPr>
+        <w:t xml:space="preserve">+, поэтому в системе должны быть установлены соответствующие библиотеки. </w:t>
+      </w:r>
+    </w:p>
+    <w:p>
+      <w:pPr>
         <w:spacing w:line="312" w:lineRule="auto"/>
         <w:ind w:firstLine="709"/>
         <w:jc w:val="both"/>
         <w:rPr>
           <w:rFonts w:eastAsia="TimesNewRoman"/>
-          <w:color w:val="000000"/>
-          <w:sz w:val="26"/>
-          <w:szCs w:val="26"/>
-        </w:rPr>
-      </w:pPr>
-    </w:p>
-    <w:p>
-      <w:pPr>
-        <w:spacing w:line="312" w:lineRule="auto"/>
-      </w:pPr>
+          <w:sz w:val="26"/>
+          <w:szCs w:val="26"/>
+        </w:rPr>
+      </w:pPr>
+      <w:r>
+        <w:rPr>
+          <w:rFonts w:eastAsia="TimesNewRoman"/>
+          <w:sz w:val="26"/>
+          <w:szCs w:val="26"/>
+        </w:rPr>
+        <w:t xml:space="preserve">Чтобы начать использовать утилиту </w:t>
+      </w:r>
+      <w:proofErr w:type="spellStart"/>
+      <w:r>
+        <w:rPr>
+          <w:rFonts w:eastAsia="TimesNewRoman"/>
+          <w:sz w:val="26"/>
+          <w:szCs w:val="26"/>
+        </w:rPr>
+        <w:t>zenity</w:t>
+      </w:r>
+      <w:proofErr w:type="spellEnd"/>
+      <w:r>
+        <w:rPr>
+          <w:rFonts w:eastAsia="TimesNewRoman"/>
+          <w:sz w:val="26"/>
+          <w:szCs w:val="26"/>
+        </w:rPr>
+        <w:t> на практике не требуется обладать особыми знаниями или умениями, достаточно просто познакомиться с различными опциями (ключами), позволяющими в полной мере использовать возможности этой программы.</w:t>
+      </w:r>
+    </w:p>
+    <w:p>
+      <w:pPr>
+        <w:spacing w:line="312" w:lineRule="auto"/>
+        <w:ind w:firstLine="709"/>
+        <w:jc w:val="both"/>
+        <w:rPr>
+          <w:rFonts w:eastAsia="TimesNewRoman"/>
+          <w:sz w:val="26"/>
+          <w:szCs w:val="26"/>
+        </w:rPr>
+      </w:pPr>
+      <w:r>
+        <w:rPr>
+          <w:rFonts w:eastAsia="TimesNewRoman"/>
+          <w:sz w:val="26"/>
+          <w:szCs w:val="26"/>
+        </w:rPr>
+        <w:lastRenderedPageBreak/>
+        <w:t>В данной утилите определены четыре типа диалоговых окон для вывода сообщений:</w:t>
+      </w:r>
+    </w:p>
+    <w:p>
+      <w:pPr>
+        <w:spacing w:line="312" w:lineRule="auto"/>
+        <w:ind w:firstLine="709"/>
+        <w:jc w:val="both"/>
+        <w:rPr>
+          <w:rFonts w:eastAsia="TimesNewRoman"/>
+          <w:sz w:val="26"/>
+          <w:szCs w:val="26"/>
+        </w:rPr>
+      </w:pPr>
+      <w:r>
+        <w:rPr>
+          <w:rFonts w:eastAsia="TimesNewRoman"/>
+          <w:color w:val="000000"/>
+          <w:sz w:val="26"/>
+          <w:szCs w:val="26"/>
+        </w:rPr>
+        <w:sym w:font="Symbol" w:char="F02D"/>
+      </w:r>
+      <w:r>
+        <w:rPr>
+          <w:rFonts w:eastAsia="TimesNewRoman"/>
+          <w:color w:val="000000"/>
+          <w:sz w:val="26"/>
+          <w:szCs w:val="26"/>
+        </w:rPr>
+        <w:t xml:space="preserve"> </w:t>
+      </w:r>
+      <w:r>
+        <w:rPr>
+          <w:rFonts w:eastAsia="TimesNewRoman"/>
+          <w:sz w:val="26"/>
+          <w:szCs w:val="26"/>
+        </w:rPr>
+        <w:t xml:space="preserve">ошибка (ключ </w:t>
+      </w:r>
+      <w:r>
+        <w:rPr>
+          <w:rFonts w:ascii="Courier New" w:eastAsia="TimesNewRoman" w:hAnsi="Courier New" w:cs="Courier New"/>
+          <w:sz w:val="26"/>
+          <w:szCs w:val="26"/>
+        </w:rPr>
+        <w:t>--</w:t>
+      </w:r>
+      <w:r>
+        <w:rPr>
+          <w:rFonts w:ascii="Courier New" w:eastAsia="TimesNewRoman" w:hAnsi="Courier New" w:cs="Courier New"/>
+          <w:sz w:val="26"/>
+          <w:szCs w:val="26"/>
+          <w:lang w:val="en-US"/>
+        </w:rPr>
+        <w:t>error</w:t>
+      </w:r>
+      <w:r>
+        <w:rPr>
+          <w:rFonts w:eastAsia="TimesNewRoman"/>
+          <w:sz w:val="26"/>
+          <w:szCs w:val="26"/>
+        </w:rPr>
+        <w:t>);</w:t>
+      </w:r>
+    </w:p>
+    <w:p>
+      <w:pPr>
+        <w:spacing w:line="312" w:lineRule="auto"/>
+        <w:ind w:firstLine="709"/>
+        <w:jc w:val="both"/>
+        <w:rPr>
+          <w:rFonts w:eastAsia="TimesNewRoman"/>
+          <w:sz w:val="26"/>
+          <w:szCs w:val="26"/>
+        </w:rPr>
+      </w:pPr>
+      <w:r>
+        <w:rPr>
+          <w:rFonts w:eastAsia="TimesNewRoman"/>
+          <w:color w:val="000000"/>
+          <w:sz w:val="26"/>
+          <w:szCs w:val="26"/>
+        </w:rPr>
+        <w:sym w:font="Symbol" w:char="F02D"/>
+      </w:r>
+      <w:r>
+        <w:rPr>
+          <w:rFonts w:eastAsia="TimesNewRoman"/>
+          <w:color w:val="000000"/>
+          <w:sz w:val="26"/>
+          <w:szCs w:val="26"/>
+        </w:rPr>
+        <w:t xml:space="preserve"> </w:t>
+      </w:r>
+      <w:r>
+        <w:rPr>
+          <w:rFonts w:eastAsia="TimesNewRoman"/>
+          <w:sz w:val="26"/>
+          <w:szCs w:val="26"/>
+        </w:rPr>
+        <w:t>информация (ключ </w:t>
+      </w:r>
+      <w:r>
+        <w:rPr>
+          <w:rFonts w:ascii="Courier New" w:eastAsia="TimesNewRoman" w:hAnsi="Courier New" w:cs="Courier New"/>
+          <w:sz w:val="26"/>
+          <w:szCs w:val="26"/>
+        </w:rPr>
+        <w:t>--</w:t>
+      </w:r>
+      <w:r>
+        <w:rPr>
+          <w:rFonts w:ascii="Courier New" w:eastAsia="TimesNewRoman" w:hAnsi="Courier New" w:cs="Courier New"/>
+          <w:sz w:val="26"/>
+          <w:szCs w:val="26"/>
+          <w:lang w:val="en-US"/>
+        </w:rPr>
+        <w:t>info</w:t>
+      </w:r>
+      <w:r>
+        <w:rPr>
+          <w:rFonts w:eastAsia="TimesNewRoman"/>
+          <w:sz w:val="26"/>
+          <w:szCs w:val="26"/>
+        </w:rPr>
+        <w:t>);</w:t>
+      </w:r>
+    </w:p>
+    <w:p>
+      <w:pPr>
+        <w:spacing w:line="312" w:lineRule="auto"/>
+        <w:ind w:firstLine="709"/>
+        <w:jc w:val="both"/>
+        <w:rPr>
+          <w:rFonts w:eastAsia="TimesNewRoman"/>
+          <w:sz w:val="26"/>
+          <w:szCs w:val="26"/>
+        </w:rPr>
+      </w:pPr>
+      <w:r>
+        <w:rPr>
+          <w:rFonts w:eastAsia="TimesNewRoman"/>
+          <w:color w:val="000000"/>
+          <w:sz w:val="26"/>
+          <w:szCs w:val="26"/>
+        </w:rPr>
+        <w:sym w:font="Symbol" w:char="F02D"/>
+      </w:r>
+      <w:r>
+        <w:rPr>
+          <w:rFonts w:eastAsia="TimesNewRoman"/>
+          <w:color w:val="000000"/>
+          <w:sz w:val="26"/>
+          <w:szCs w:val="26"/>
+        </w:rPr>
+        <w:t xml:space="preserve"> </w:t>
+      </w:r>
+      <w:r>
+        <w:rPr>
+          <w:rFonts w:eastAsia="TimesNewRoman"/>
+          <w:sz w:val="26"/>
+          <w:szCs w:val="26"/>
+        </w:rPr>
+        <w:t>вопрос (ключ </w:t>
+      </w:r>
+      <w:r>
+        <w:rPr>
+          <w:rFonts w:ascii="Courier New" w:eastAsia="TimesNewRoman" w:hAnsi="Courier New" w:cs="Courier New"/>
+          <w:sz w:val="26"/>
+          <w:szCs w:val="26"/>
+        </w:rPr>
+        <w:t>--</w:t>
+      </w:r>
+      <w:r>
+        <w:rPr>
+          <w:rFonts w:ascii="Courier New" w:eastAsia="TimesNewRoman" w:hAnsi="Courier New" w:cs="Courier New"/>
+          <w:sz w:val="26"/>
+          <w:szCs w:val="26"/>
+          <w:lang w:val="en-US"/>
+        </w:rPr>
+        <w:t>question</w:t>
+      </w:r>
+      <w:r>
+        <w:rPr>
+          <w:rFonts w:eastAsia="TimesNewRoman"/>
+          <w:sz w:val="26"/>
+          <w:szCs w:val="26"/>
+        </w:rPr>
+        <w:t>);</w:t>
+      </w:r>
+    </w:p>
+    <w:p>
+      <w:pPr>
+        <w:spacing w:line="312" w:lineRule="auto"/>
+        <w:ind w:firstLine="709"/>
+        <w:jc w:val="both"/>
+        <w:rPr>
+          <w:rFonts w:eastAsia="TimesNewRoman"/>
+          <w:sz w:val="26"/>
+          <w:szCs w:val="26"/>
+        </w:rPr>
+      </w:pPr>
+      <w:r>
+        <w:rPr>
+          <w:rFonts w:eastAsia="TimesNewRoman"/>
+          <w:color w:val="000000"/>
+          <w:sz w:val="26"/>
+          <w:szCs w:val="26"/>
+        </w:rPr>
+        <w:sym w:font="Symbol" w:char="F02D"/>
+      </w:r>
+      <w:r>
+        <w:rPr>
+          <w:rFonts w:eastAsia="TimesNewRoman"/>
+          <w:color w:val="000000"/>
+          <w:sz w:val="26"/>
+          <w:szCs w:val="26"/>
+        </w:rPr>
+        <w:t xml:space="preserve"> </w:t>
+      </w:r>
+      <w:r>
+        <w:rPr>
+          <w:rFonts w:eastAsia="TimesNewRoman"/>
+          <w:sz w:val="26"/>
+          <w:szCs w:val="26"/>
+        </w:rPr>
+        <w:t>предупреждение (ключ </w:t>
+      </w:r>
+      <w:r>
+        <w:rPr>
+          <w:rFonts w:ascii="Courier New" w:eastAsia="TimesNewRoman" w:hAnsi="Courier New" w:cs="Courier New"/>
+          <w:sz w:val="26"/>
+          <w:szCs w:val="26"/>
+        </w:rPr>
+        <w:t>--</w:t>
+      </w:r>
+      <w:r>
+        <w:rPr>
+          <w:rFonts w:ascii="Courier New" w:eastAsia="TimesNewRoman" w:hAnsi="Courier New" w:cs="Courier New"/>
+          <w:sz w:val="26"/>
+          <w:szCs w:val="26"/>
+          <w:lang w:val="en-US"/>
+        </w:rPr>
+        <w:t>warning</w:t>
+      </w:r>
+      <w:r>
+        <w:rPr>
+          <w:rFonts w:eastAsia="TimesNewRoman"/>
+          <w:sz w:val="26"/>
+          <w:szCs w:val="26"/>
+        </w:rPr>
+        <w:t>).</w:t>
+      </w:r>
+    </w:p>
+    <w:p>
+      <w:pPr>
+        <w:spacing w:line="312" w:lineRule="auto"/>
+        <w:ind w:firstLine="709"/>
+        <w:jc w:val="both"/>
+        <w:rPr>
+          <w:rFonts w:eastAsia="TimesNewRoman"/>
+          <w:sz w:val="26"/>
+          <w:szCs w:val="26"/>
+        </w:rPr>
+      </w:pPr>
+      <w:r>
+        <w:rPr>
+          <w:rFonts w:eastAsia="TimesNewRoman"/>
+          <w:sz w:val="26"/>
+          <w:szCs w:val="26"/>
+        </w:rPr>
+        <w:t xml:space="preserve">Для того, чтобы создать простейшее диалоговое окно, необходимо выполнить команду: </w:t>
+      </w:r>
+      <w:proofErr w:type="spellStart"/>
+      <w:r>
+        <w:rPr>
+          <w:rFonts w:ascii="Courier New" w:eastAsia="TimesNewRoman" w:hAnsi="Courier New" w:cs="Courier New"/>
+          <w:sz w:val="26"/>
+          <w:szCs w:val="26"/>
+          <w:lang w:val="en-US"/>
+        </w:rPr>
+        <w:t>zenity</w:t>
+      </w:r>
+      <w:proofErr w:type="spellEnd"/>
+      <w:r>
+        <w:rPr>
+          <w:rFonts w:ascii="Courier New" w:eastAsia="TimesNewRoman" w:hAnsi="Courier New" w:cs="Courier New"/>
+          <w:sz w:val="26"/>
+          <w:szCs w:val="26"/>
+        </w:rPr>
+        <w:t xml:space="preserve"> --</w:t>
+      </w:r>
+      <w:r>
+        <w:rPr>
+          <w:rFonts w:ascii="Courier New" w:eastAsia="TimesNewRoman" w:hAnsi="Courier New" w:cs="Courier New"/>
+          <w:sz w:val="26"/>
+          <w:szCs w:val="26"/>
+          <w:lang w:val="en-US"/>
+        </w:rPr>
+        <w:t>entry</w:t>
+      </w:r>
+      <w:r>
+        <w:rPr>
+          <w:rFonts w:ascii="Courier New" w:eastAsia="TimesNewRoman" w:hAnsi="Courier New" w:cs="Courier New"/>
+          <w:sz w:val="26"/>
+          <w:szCs w:val="26"/>
+        </w:rPr>
+        <w:t xml:space="preserve"> --</w:t>
+      </w:r>
+      <w:r>
+        <w:rPr>
+          <w:rFonts w:ascii="Courier New" w:eastAsia="TimesNewRoman" w:hAnsi="Courier New" w:cs="Courier New"/>
+          <w:sz w:val="26"/>
+          <w:szCs w:val="26"/>
+          <w:lang w:val="en-US"/>
+        </w:rPr>
+        <w:t>title</w:t>
+      </w:r>
+      <w:r>
+        <w:rPr>
+          <w:rFonts w:ascii="Courier New" w:eastAsia="TimesNewRoman" w:hAnsi="Courier New" w:cs="Courier New"/>
+          <w:sz w:val="26"/>
+          <w:szCs w:val="26"/>
+        </w:rPr>
+        <w:t>='</w:t>
+      </w:r>
+      <w:r>
+        <w:rPr>
+          <w:rFonts w:ascii="Courier New" w:eastAsia="TimesNewRoman" w:hAnsi="Courier New" w:cs="Courier New"/>
+          <w:sz w:val="26"/>
+          <w:szCs w:val="26"/>
+          <w:lang w:val="en-US"/>
+        </w:rPr>
+        <w:t>addition</w:t>
+      </w:r>
+      <w:r>
+        <w:rPr>
+          <w:rFonts w:ascii="Courier New" w:eastAsia="TimesNewRoman" w:hAnsi="Courier New" w:cs="Courier New"/>
+          <w:sz w:val="26"/>
+          <w:szCs w:val="26"/>
+        </w:rPr>
+        <w:t>' --</w:t>
+      </w:r>
+      <w:r>
+        <w:rPr>
+          <w:rFonts w:ascii="Courier New" w:eastAsia="TimesNewRoman" w:hAnsi="Courier New" w:cs="Courier New"/>
+          <w:sz w:val="26"/>
+          <w:szCs w:val="26"/>
+          <w:lang w:val="en-US"/>
+        </w:rPr>
+        <w:t>text</w:t>
+      </w:r>
+      <w:r>
+        <w:rPr>
+          <w:rFonts w:ascii="Courier New" w:eastAsia="TimesNewRoman" w:hAnsi="Courier New" w:cs="Courier New"/>
+          <w:sz w:val="26"/>
+          <w:szCs w:val="26"/>
+        </w:rPr>
+        <w:t>='</w:t>
+      </w:r>
+      <w:r>
+        <w:rPr>
+          <w:rFonts w:ascii="Courier New" w:eastAsia="TimesNewRoman" w:hAnsi="Courier New" w:cs="Courier New"/>
+          <w:sz w:val="26"/>
+          <w:szCs w:val="26"/>
+          <w:lang w:val="en-US"/>
+        </w:rPr>
+        <w:t>enter</w:t>
+      </w:r>
+      <w:r>
+        <w:rPr>
+          <w:rFonts w:ascii="Courier New" w:eastAsia="TimesNewRoman" w:hAnsi="Courier New" w:cs="Courier New"/>
+          <w:sz w:val="26"/>
+          <w:szCs w:val="26"/>
+        </w:rPr>
+        <w:t xml:space="preserve"> </w:t>
+      </w:r>
+      <w:r>
+        <w:rPr>
+          <w:rFonts w:ascii="Courier New" w:eastAsia="TimesNewRoman" w:hAnsi="Courier New" w:cs="Courier New"/>
+          <w:sz w:val="26"/>
+          <w:szCs w:val="26"/>
+          <w:lang w:val="en-US"/>
+        </w:rPr>
+        <w:t>first</w:t>
+      </w:r>
+      <w:r>
+        <w:rPr>
+          <w:rFonts w:ascii="Courier New" w:eastAsia="TimesNewRoman" w:hAnsi="Courier New" w:cs="Courier New"/>
+          <w:sz w:val="26"/>
+          <w:szCs w:val="26"/>
+        </w:rPr>
+        <w:t xml:space="preserve"> </w:t>
+      </w:r>
+      <w:r>
+        <w:rPr>
+          <w:rFonts w:ascii="Courier New" w:eastAsia="TimesNewRoman" w:hAnsi="Courier New" w:cs="Courier New"/>
+          <w:sz w:val="26"/>
+          <w:szCs w:val="26"/>
+          <w:lang w:val="en-US"/>
+        </w:rPr>
+        <w:t>number</w:t>
+      </w:r>
+      <w:r>
+        <w:rPr>
+          <w:rFonts w:ascii="Courier New" w:eastAsia="TimesNewRoman" w:hAnsi="Courier New" w:cs="Courier New"/>
+          <w:sz w:val="26"/>
+          <w:szCs w:val="26"/>
+        </w:rPr>
+        <w:t>'</w:t>
+      </w:r>
+      <w:r>
+        <w:rPr>
+          <w:rFonts w:eastAsia="TimesNewRoman"/>
+          <w:sz w:val="26"/>
+          <w:szCs w:val="26"/>
+        </w:rPr>
+        <w:t xml:space="preserve">. Результат работы такой программы можно увидеть на рисунке </w:t>
+      </w:r>
+      <w:r>
+        <w:rPr>
+          <w:rFonts w:eastAsia="TimesNewRoman"/>
+          <w:sz w:val="26"/>
+          <w:szCs w:val="26"/>
+          <w:lang w:val="en-GB"/>
+        </w:rPr>
+        <w:t>1.5</w:t>
+      </w:r>
+      <w:r>
+        <w:rPr>
+          <w:rFonts w:eastAsia="TimesNewRoman"/>
+          <w:sz w:val="26"/>
+          <w:szCs w:val="26"/>
+        </w:rPr>
+        <w:t>:</w:t>
+      </w:r>
+    </w:p>
+    <w:p>
+      <w:pPr>
+        <w:spacing w:line="312" w:lineRule="auto"/>
+        <w:ind w:firstLine="709"/>
+        <w:jc w:val="both"/>
+        <w:rPr>
+          <w:rFonts w:eastAsia="TimesNewRoman"/>
+          <w:sz w:val="26"/>
+          <w:szCs w:val="26"/>
+        </w:rPr>
+      </w:pPr>
+    </w:p>
+    <w:p>
+      <w:pPr>
+        <w:spacing w:line="312" w:lineRule="auto"/>
+        <w:ind w:firstLine="709"/>
+        <w:jc w:val="center"/>
+        <w:rPr>
+          <w:rFonts w:eastAsia="TimesNewRoman"/>
+          <w:sz w:val="26"/>
+          <w:szCs w:val="26"/>
+        </w:rPr>
+      </w:pPr>
+      <w:r>
+        <w:rPr>
+          <w:noProof/>
+          <w:lang w:val="en-GB" w:eastAsia="en-GB"/>
+        </w:rPr>
+        <w:drawing>
+          <wp:inline distT="0" distB="0" distL="0" distR="0">
+            <wp:extent cx="2390775" cy="1885950"/>
+            <wp:effectExtent l="0" t="0" r="9525" b="0"/>
+            <wp:docPr id="4" name="Picture 4"/>
+            <wp:cNvGraphicFramePr>
+              <a:graphicFrameLocks xmlns:a="http://schemas.openxmlformats.org/drawingml/2006/main" noChangeAspect="1"/>
+            </wp:cNvGraphicFramePr>
+            <a:graphic xmlns:a="http://schemas.openxmlformats.org/drawingml/2006/main">
+              <a:graphicData uri="http://schemas.openxmlformats.org/drawingml/2006/picture">
+                <pic:pic xmlns:pic="http://schemas.openxmlformats.org/drawingml/2006/picture">
+                  <pic:nvPicPr>
+                    <pic:cNvPr id="0" name="Picture 10"/>
+                    <pic:cNvPicPr>
+                      <a:picLocks noChangeAspect="1" noChangeArrowheads="1"/>
+                    </pic:cNvPicPr>
+                  </pic:nvPicPr>
+                  <pic:blipFill>
+                    <a:blip r:embed="rId15">
+                      <a:extLst>
+                        <a:ext uri="{28A0092B-C50C-407E-A947-70E740481C1C}">
+                          <a14:useLocalDpi xmlns:a14="http://schemas.microsoft.com/office/drawing/2010/main" val="0"/>
+                        </a:ext>
+                      </a:extLst>
+                    </a:blip>
+                    <a:srcRect l="44299" t="42757" r="39977" b="35191"/>
+                    <a:stretch>
+                      <a:fillRect/>
+                    </a:stretch>
+                  </pic:blipFill>
+                  <pic:spPr bwMode="auto">
+                    <a:xfrm>
+                      <a:off x="0" y="0"/>
+                      <a:ext cx="2390775" cy="1885950"/>
+                    </a:xfrm>
+                    <a:prstGeom prst="rect">
+                      <a:avLst/>
+                    </a:prstGeom>
+                    <a:noFill/>
+                    <a:ln>
+                      <a:noFill/>
+                    </a:ln>
+                  </pic:spPr>
+                </pic:pic>
+              </a:graphicData>
+            </a:graphic>
+          </wp:inline>
+        </w:drawing>
+      </w:r>
+    </w:p>
+    <w:p>
+      <w:pPr>
+        <w:spacing w:line="312" w:lineRule="auto"/>
+        <w:ind w:firstLine="709"/>
+        <w:jc w:val="center"/>
+        <w:rPr>
+          <w:rFonts w:eastAsia="TimesNewRoman"/>
+          <w:color w:val="000000"/>
+          <w:sz w:val="26"/>
+          <w:szCs w:val="26"/>
+        </w:rPr>
+      </w:pPr>
+      <w:r>
+        <w:rPr>
+          <w:rFonts w:eastAsia="TimesNewRoman"/>
+          <w:color w:val="000000"/>
+          <w:sz w:val="26"/>
+          <w:szCs w:val="26"/>
+        </w:rPr>
+        <w:t xml:space="preserve">Рисунок </w:t>
+      </w:r>
+      <w:r>
+        <w:rPr>
+          <w:rFonts w:eastAsia="TimesNewRoman"/>
+          <w:color w:val="000000"/>
+          <w:sz w:val="26"/>
+          <w:szCs w:val="26"/>
+        </w:rPr>
+        <w:t>1.5</w:t>
+      </w:r>
+      <w:r>
+        <w:rPr>
+          <w:rFonts w:eastAsia="TimesNewRoman"/>
+          <w:color w:val="000000"/>
+          <w:sz w:val="26"/>
+          <w:szCs w:val="26"/>
+        </w:rPr>
+        <w:t xml:space="preserve"> – Пример программы, созданной при помощи утилиты </w:t>
+      </w:r>
+      <w:proofErr w:type="spellStart"/>
+      <w:r>
+        <w:rPr>
+          <w:rFonts w:eastAsia="TimesNewRoman"/>
+          <w:color w:val="000000"/>
+          <w:sz w:val="26"/>
+          <w:szCs w:val="26"/>
+          <w:lang w:val="en-GB"/>
+        </w:rPr>
+        <w:t>zenity</w:t>
+      </w:r>
+      <w:proofErr w:type="spellEnd"/>
+    </w:p>
+    <w:p>
+      <w:pPr>
+        <w:spacing w:line="312" w:lineRule="auto"/>
+        <w:ind w:firstLine="709"/>
+        <w:jc w:val="both"/>
+        <w:rPr>
+          <w:rFonts w:eastAsia="TimesNewRoman"/>
+          <w:color w:val="000000"/>
+          <w:sz w:val="26"/>
+          <w:szCs w:val="26"/>
+        </w:rPr>
+      </w:pPr>
+    </w:p>
+    <w:p>
+      <w:pPr>
+        <w:spacing w:line="312" w:lineRule="auto"/>
+        <w:ind w:firstLine="709"/>
+        <w:jc w:val="both"/>
+        <w:rPr>
+          <w:rFonts w:eastAsia="TimesNewRoman"/>
+          <w:color w:val="000000"/>
+          <w:sz w:val="26"/>
+          <w:szCs w:val="26"/>
+        </w:rPr>
+      </w:pPr>
+      <w:r>
+        <w:rPr>
+          <w:rFonts w:eastAsia="TimesNewRoman"/>
+          <w:color w:val="000000"/>
+          <w:sz w:val="26"/>
+          <w:szCs w:val="26"/>
+        </w:rPr>
+        <w:t>Таким образом, всего при помощи одной строки можно создать окно, которое выполнит какую-либо информационную функцию (или функцию ввода-вывода), и именно поэтому данная утилита очень хорошо подходит именно для первого знакомства с системами контроля версий.</w:t>
+      </w:r>
+    </w:p>
+    <w:p>
+      <w:pPr>
+        <w:spacing w:line="312" w:lineRule="auto"/>
+        <w:ind w:firstLine="709"/>
+        <w:jc w:val="both"/>
+        <w:rPr>
+          <w:rFonts w:eastAsia="TimesNewRoman"/>
+          <w:color w:val="000000"/>
+          <w:sz w:val="26"/>
+          <w:szCs w:val="26"/>
+        </w:rPr>
+      </w:pPr>
+      <w:r>
+        <w:rPr>
+          <w:rFonts w:eastAsia="TimesNewRoman"/>
+          <w:color w:val="000000"/>
+          <w:sz w:val="26"/>
+          <w:szCs w:val="26"/>
+        </w:rPr>
+        <w:t xml:space="preserve">В лабораторной работе по </w:t>
+      </w:r>
+      <w:r>
+        <w:rPr>
+          <w:rFonts w:eastAsia="TimesNewRoman"/>
+          <w:color w:val="000000"/>
+          <w:sz w:val="26"/>
+          <w:szCs w:val="26"/>
+          <w:lang w:val="en-GB"/>
+        </w:rPr>
+        <w:t>Subversion</w:t>
+      </w:r>
+      <w:r>
+        <w:rPr>
+          <w:rFonts w:eastAsia="TimesNewRoman"/>
+          <w:color w:val="000000"/>
+          <w:sz w:val="26"/>
+          <w:szCs w:val="26"/>
+        </w:rPr>
+        <w:t xml:space="preserve"> будет предложено создать простейшую программу-калькулятор, которая будет использовать простейшие математические операции, используя </w:t>
+      </w:r>
+      <w:proofErr w:type="spellStart"/>
+      <w:r>
+        <w:rPr>
+          <w:rFonts w:eastAsia="TimesNewRoman"/>
+          <w:color w:val="000000"/>
+          <w:sz w:val="26"/>
+          <w:szCs w:val="26"/>
+          <w:lang w:val="en-GB"/>
+        </w:rPr>
+        <w:t>zenity</w:t>
+      </w:r>
+      <w:proofErr w:type="spellEnd"/>
+      <w:r>
+        <w:rPr>
+          <w:rFonts w:eastAsia="TimesNewRoman"/>
+          <w:color w:val="000000"/>
+          <w:sz w:val="26"/>
+          <w:szCs w:val="26"/>
+        </w:rPr>
+        <w:t>. Данное задание было выбрано для того, чтобы можно было легко распараллелить работу каждого учащегося: каждому из них будет предложено создать собственный файл, реализовать арифметическую операцию согласно варианту, а потом положить всё получившееся на удалённый сервер.</w:t>
+      </w:r>
+    </w:p>
+    <w:p>
+      <w:pPr>
+        <w:spacing w:before="600" w:after="100" w:afterAutospacing="1" w:line="288" w:lineRule="auto"/>
+        <w:ind w:firstLine="709"/>
+        <w:jc w:val="both"/>
+        <w:rPr>
+          <w:b/>
+          <w:sz w:val="26"/>
+          <w:szCs w:val="26"/>
+        </w:rPr>
+      </w:pPr>
+      <w:r>
+        <w:rPr>
+          <w:b/>
+          <w:sz w:val="26"/>
+          <w:szCs w:val="26"/>
+        </w:rPr>
+        <w:t>1.5</w:t>
+      </w:r>
+      <w:r>
+        <w:rPr>
+          <w:b/>
+          <w:sz w:val="26"/>
+          <w:szCs w:val="26"/>
+        </w:rPr>
+        <w:t xml:space="preserve"> Концепция практикума по децентрализованным системам</w:t>
+      </w:r>
+    </w:p>
+    <w:p>
+      <w:pPr>
+        <w:spacing w:line="312" w:lineRule="auto"/>
+        <w:ind w:firstLine="709"/>
+        <w:jc w:val="both"/>
+        <w:rPr>
+          <w:rFonts w:eastAsia="TimesNewRoman"/>
+          <w:sz w:val="26"/>
+          <w:szCs w:val="26"/>
+        </w:rPr>
+      </w:pPr>
+      <w:r>
+        <w:rPr>
+          <w:rFonts w:eastAsia="TimesNewRoman"/>
+          <w:sz w:val="26"/>
+          <w:szCs w:val="26"/>
+        </w:rPr>
+        <w:t xml:space="preserve">Кроме централизованных систем в предложенном лабораторном практикуме мы будем использовать децентрализованные системы контроля версий (ДСКВ или DVCS – </w:t>
+      </w:r>
+      <w:proofErr w:type="spellStart"/>
+      <w:r>
+        <w:rPr>
+          <w:rFonts w:eastAsia="TimesNewRoman"/>
+          <w:sz w:val="26"/>
+          <w:szCs w:val="26"/>
+        </w:rPr>
+        <w:t>Distributed</w:t>
+      </w:r>
+      <w:proofErr w:type="spellEnd"/>
+      <w:r>
+        <w:rPr>
+          <w:rFonts w:eastAsia="TimesNewRoman"/>
+          <w:sz w:val="26"/>
+          <w:szCs w:val="26"/>
+        </w:rPr>
+        <w:t xml:space="preserve"> </w:t>
+      </w:r>
+      <w:proofErr w:type="spellStart"/>
+      <w:r>
+        <w:rPr>
+          <w:rFonts w:eastAsia="TimesNewRoman"/>
+          <w:sz w:val="26"/>
+          <w:szCs w:val="26"/>
+        </w:rPr>
+        <w:t>Version</w:t>
+      </w:r>
+      <w:proofErr w:type="spellEnd"/>
+      <w:r>
+        <w:rPr>
+          <w:rFonts w:eastAsia="TimesNewRoman"/>
+          <w:sz w:val="26"/>
+          <w:szCs w:val="26"/>
+        </w:rPr>
+        <w:t xml:space="preserve"> </w:t>
+      </w:r>
+      <w:proofErr w:type="spellStart"/>
+      <w:r>
+        <w:rPr>
+          <w:rFonts w:eastAsia="TimesNewRoman"/>
+          <w:sz w:val="26"/>
+          <w:szCs w:val="26"/>
+        </w:rPr>
+        <w:t>Control</w:t>
+      </w:r>
+      <w:proofErr w:type="spellEnd"/>
+      <w:r>
+        <w:rPr>
+          <w:rFonts w:eastAsia="TimesNewRoman"/>
+          <w:sz w:val="26"/>
+          <w:szCs w:val="26"/>
+        </w:rPr>
+        <w:t xml:space="preserve"> </w:t>
+      </w:r>
+      <w:proofErr w:type="spellStart"/>
+      <w:r>
+        <w:rPr>
+          <w:rFonts w:eastAsia="TimesNewRoman"/>
+          <w:sz w:val="26"/>
+          <w:szCs w:val="26"/>
+        </w:rPr>
+        <w:t>System</w:t>
+      </w:r>
+      <w:proofErr w:type="spellEnd"/>
+      <w:r>
+        <w:rPr>
+          <w:rFonts w:eastAsia="TimesNewRoman"/>
+          <w:sz w:val="26"/>
+          <w:szCs w:val="26"/>
+        </w:rPr>
+        <w:t xml:space="preserve">). </w:t>
+      </w:r>
+    </w:p>
+    <w:p>
+      <w:pPr>
+        <w:spacing w:line="312" w:lineRule="auto"/>
+        <w:ind w:firstLine="709"/>
+        <w:jc w:val="both"/>
+        <w:rPr>
+          <w:rFonts w:eastAsia="TimesNewRoman"/>
+          <w:sz w:val="26"/>
+          <w:szCs w:val="26"/>
+        </w:rPr>
+      </w:pPr>
+      <w:r>
+        <w:rPr>
+          <w:rFonts w:eastAsia="TimesNewRoman"/>
+          <w:sz w:val="26"/>
+          <w:szCs w:val="26"/>
+        </w:rPr>
+        <w:lastRenderedPageBreak/>
+        <w:t>Они были сделаны для того, чтобы решить проблему с единой точкой отказа у централизованных систем контроля версий и реализовать некоторые функции, которые невозможно было бы сделать в централизованных системах. В качестве примеров можно привести следующие ДСКВ:</w:t>
+      </w:r>
+    </w:p>
+    <w:p>
+      <w:pPr>
+        <w:spacing w:line="312" w:lineRule="auto"/>
+        <w:ind w:firstLine="709"/>
+        <w:jc w:val="both"/>
+        <w:rPr>
+          <w:rFonts w:eastAsia="TimesNewRoman"/>
+          <w:sz w:val="26"/>
+          <w:szCs w:val="26"/>
+        </w:rPr>
+      </w:pPr>
+      <w:r>
+        <w:rPr>
+          <w:rFonts w:eastAsia="TimesNewRoman"/>
+          <w:color w:val="000000"/>
+          <w:sz w:val="26"/>
+          <w:szCs w:val="26"/>
+        </w:rPr>
+        <w:sym w:font="Symbol" w:char="F02D"/>
+      </w:r>
+      <w:r>
+        <w:rPr>
+          <w:rFonts w:eastAsia="TimesNewRoman"/>
+          <w:color w:val="000000"/>
+          <w:sz w:val="26"/>
+          <w:szCs w:val="26"/>
+        </w:rPr>
+        <w:t xml:space="preserve"> </w:t>
+      </w:r>
+      <w:r>
+        <w:rPr>
+          <w:rFonts w:eastAsia="TimesNewRoman"/>
+          <w:color w:val="000000"/>
+          <w:sz w:val="26"/>
+          <w:szCs w:val="26"/>
+          <w:lang w:val="en-GB"/>
+        </w:rPr>
+        <w:t>G</w:t>
+      </w:r>
+      <w:proofErr w:type="spellStart"/>
+      <w:r>
+        <w:rPr>
+          <w:rFonts w:eastAsia="TimesNewRoman"/>
+          <w:sz w:val="26"/>
+          <w:szCs w:val="26"/>
+        </w:rPr>
+        <w:t>it</w:t>
+      </w:r>
+      <w:proofErr w:type="spellEnd"/>
+      <w:r>
+        <w:rPr>
+          <w:rFonts w:eastAsia="TimesNewRoman"/>
+          <w:sz w:val="26"/>
+          <w:szCs w:val="26"/>
+        </w:rPr>
+        <w:t>;</w:t>
+      </w:r>
+    </w:p>
+    <w:p>
+      <w:pPr>
+        <w:spacing w:line="312" w:lineRule="auto"/>
+        <w:ind w:firstLine="709"/>
+        <w:jc w:val="both"/>
+        <w:rPr>
+          <w:rFonts w:eastAsia="TimesNewRoman"/>
+          <w:sz w:val="26"/>
+          <w:szCs w:val="26"/>
+        </w:rPr>
+      </w:pPr>
+      <w:r>
+        <w:rPr>
+          <w:rFonts w:eastAsia="TimesNewRoman"/>
+          <w:color w:val="000000"/>
+          <w:sz w:val="26"/>
+          <w:szCs w:val="26"/>
+        </w:rPr>
+        <w:sym w:font="Symbol" w:char="F02D"/>
+      </w:r>
+      <w:r>
+        <w:rPr>
+          <w:rFonts w:eastAsia="TimesNewRoman"/>
+          <w:color w:val="000000"/>
+          <w:sz w:val="26"/>
+          <w:szCs w:val="26"/>
+        </w:rPr>
+        <w:t xml:space="preserve"> </w:t>
+      </w:r>
+      <w:proofErr w:type="spellStart"/>
+      <w:r>
+        <w:rPr>
+          <w:rFonts w:eastAsia="TimesNewRoman"/>
+          <w:sz w:val="26"/>
+          <w:szCs w:val="26"/>
+        </w:rPr>
+        <w:t>Mercurial</w:t>
+      </w:r>
+      <w:proofErr w:type="spellEnd"/>
+      <w:r>
+        <w:rPr>
+          <w:rFonts w:eastAsia="TimesNewRoman"/>
+          <w:sz w:val="26"/>
+          <w:szCs w:val="26"/>
+        </w:rPr>
+        <w:t>;</w:t>
+      </w:r>
+    </w:p>
+    <w:p>
+      <w:pPr>
+        <w:spacing w:line="312" w:lineRule="auto"/>
+        <w:ind w:firstLine="709"/>
+        <w:jc w:val="both"/>
+        <w:rPr>
+          <w:rFonts w:eastAsia="TimesNewRoman"/>
+          <w:sz w:val="26"/>
+          <w:szCs w:val="26"/>
+        </w:rPr>
+      </w:pPr>
+      <w:r>
+        <w:rPr>
+          <w:rFonts w:eastAsia="TimesNewRoman"/>
+          <w:color w:val="000000"/>
+          <w:sz w:val="26"/>
+          <w:szCs w:val="26"/>
+        </w:rPr>
+        <w:sym w:font="Symbol" w:char="F02D"/>
+      </w:r>
+      <w:r>
+        <w:rPr>
+          <w:rFonts w:eastAsia="TimesNewRoman"/>
+          <w:color w:val="000000"/>
+          <w:sz w:val="26"/>
+          <w:szCs w:val="26"/>
+        </w:rPr>
+        <w:t xml:space="preserve"> </w:t>
+      </w:r>
+      <w:proofErr w:type="spellStart"/>
+      <w:r>
+        <w:rPr>
+          <w:rFonts w:eastAsia="TimesNewRoman"/>
+          <w:sz w:val="26"/>
+          <w:szCs w:val="26"/>
+        </w:rPr>
+        <w:t>Darcs</w:t>
+      </w:r>
+      <w:proofErr w:type="spellEnd"/>
+      <w:r>
+        <w:rPr>
+          <w:rFonts w:eastAsia="TimesNewRoman"/>
+          <w:sz w:val="26"/>
+          <w:szCs w:val="26"/>
+        </w:rPr>
+        <w:t>.</w:t>
+      </w:r>
+    </w:p>
+    <w:p>
+      <w:pPr>
+        <w:spacing w:line="312" w:lineRule="auto"/>
+        <w:ind w:firstLine="709"/>
+        <w:jc w:val="both"/>
+        <w:rPr>
+          <w:rFonts w:eastAsia="TimesNewRoman"/>
+          <w:sz w:val="26"/>
+          <w:szCs w:val="26"/>
+        </w:rPr>
+      </w:pPr>
+      <w:r>
+        <w:rPr>
+          <w:rFonts w:eastAsia="TimesNewRoman"/>
+          <w:sz w:val="26"/>
+          <w:szCs w:val="26"/>
+        </w:rPr>
+        <w:t>Как следует из названия, в таких системах клиенты не просто забирают последнюю (или выбранную, но всегда одну) версию проекта: на самом деле они полностью копируют его содержание и историю. Таким образом, при таком подходе у системы появляются два больших преимущества перед VCS. Первое заключается в том, что в любой момент времени разработчик может посмотреть состояние проекта в какой-то момент времени даже без наличия доступа к центральному серверу. Второй плюс в том, что каждая копия проекта это, по сути дела, полная резервная копия проекта. Таким образом, если сервер выйдет из строя, то любой разработчик сможет восстановить его состояние на любой другой машине.</w:t>
+      </w:r>
+    </w:p>
+    <w:p>
+      <w:pPr>
+        <w:spacing w:line="312" w:lineRule="auto"/>
+        <w:ind w:firstLine="709"/>
+        <w:jc w:val="both"/>
+        <w:rPr>
+          <w:rFonts w:eastAsia="TimesNewRoman"/>
+          <w:sz w:val="26"/>
+          <w:szCs w:val="26"/>
+        </w:rPr>
+      </w:pPr>
+      <w:r>
+        <w:rPr>
+          <w:rFonts w:eastAsia="TimesNewRoman"/>
+          <w:sz w:val="26"/>
+          <w:szCs w:val="26"/>
+        </w:rPr>
+        <w:t>Диаграмма взаимоотношений между клиентом и сервером в случае с ДСКВ представлена на рисунке 1.6.</w:t>
+      </w:r>
+    </w:p>
+    <w:p>
+      <w:pPr>
+        <w:spacing w:line="312" w:lineRule="auto"/>
+        <w:ind w:firstLine="709"/>
+        <w:jc w:val="both"/>
+        <w:rPr>
+          <w:rFonts w:eastAsia="TimesNewRoman"/>
+          <w:sz w:val="26"/>
+          <w:szCs w:val="26"/>
+        </w:rPr>
+      </w:pPr>
+    </w:p>
+    <w:p>
+      <w:pPr>
+        <w:spacing w:line="312" w:lineRule="auto"/>
+        <w:ind w:firstLine="709"/>
+        <w:jc w:val="center"/>
+        <w:rPr>
+          <w:rFonts w:eastAsia="TimesNewRoman"/>
+          <w:sz w:val="26"/>
+          <w:szCs w:val="26"/>
+        </w:rPr>
+      </w:pPr>
+      <w:r>
+        <w:rPr>
+          <w:rFonts w:eastAsia="TimesNewRoman"/>
+          <w:noProof/>
+          <w:sz w:val="26"/>
+          <w:szCs w:val="26"/>
+          <w:lang w:val="en-GB" w:eastAsia="en-GB"/>
+        </w:rPr>
+        <w:drawing>
+          <wp:inline distT="0" distB="0" distL="0" distR="0">
+            <wp:extent cx="4686624" cy="4057650"/>
+            <wp:effectExtent l="0" t="0" r="0" b="0"/>
+            <wp:docPr id="3" name="Picture 3"/>
+            <wp:cNvGraphicFramePr>
+              <a:graphicFrameLocks xmlns:a="http://schemas.openxmlformats.org/drawingml/2006/main" noChangeAspect="1"/>
+            </wp:cNvGraphicFramePr>
+            <a:graphic xmlns:a="http://schemas.openxmlformats.org/drawingml/2006/main">
+              <a:graphicData uri="http://schemas.openxmlformats.org/drawingml/2006/picture">
+                <pic:pic xmlns:pic="http://schemas.openxmlformats.org/drawingml/2006/picture">
+                  <pic:nvPicPr>
+                    <pic:cNvPr id="0" name="Picture 8"/>
+                    <pic:cNvPicPr>
+                      <a:picLocks noChangeAspect="1" noChangeArrowheads="1"/>
+                    </pic:cNvPicPr>
+                  </pic:nvPicPr>
+                  <pic:blipFill>
+                    <a:blip r:embed="rId16">
+                      <a:extLst>
+                        <a:ext uri="{28A0092B-C50C-407E-A947-70E740481C1C}">
+                          <a14:useLocalDpi xmlns:a14="http://schemas.microsoft.com/office/drawing/2010/main" val="0"/>
+                        </a:ext>
+                      </a:extLst>
+                    </a:blip>
+                    <a:srcRect t="2997" r="14746" b="1956"/>
+                    <a:stretch>
+                      <a:fillRect/>
+                    </a:stretch>
+                  </pic:blipFill>
+                  <pic:spPr bwMode="auto">
+                    <a:xfrm>
+                      <a:off x="0" y="0"/>
+                      <a:ext cx="4724455" cy="4090404"/>
+                    </a:xfrm>
+                    <a:prstGeom prst="rect">
+                      <a:avLst/>
+                    </a:prstGeom>
+                    <a:noFill/>
+                    <a:ln>
+                      <a:noFill/>
+                    </a:ln>
+                  </pic:spPr>
+                </pic:pic>
+              </a:graphicData>
+            </a:graphic>
+          </wp:inline>
+        </w:drawing>
+      </w:r>
+    </w:p>
+    <w:p>
+      <w:pPr>
+        <w:spacing w:line="312" w:lineRule="auto"/>
+        <w:ind w:firstLine="709"/>
+        <w:jc w:val="center"/>
+      </w:pPr>
+      <w:r>
+        <w:rPr>
+          <w:rFonts w:eastAsia="TimesNewRoman"/>
+          <w:sz w:val="26"/>
+          <w:szCs w:val="26"/>
+        </w:rPr>
+        <w:t xml:space="preserve">Рисунок </w:t>
+      </w:r>
+      <w:r>
+        <w:rPr>
+          <w:rFonts w:eastAsia="TimesNewRoman"/>
+          <w:sz w:val="26"/>
+          <w:szCs w:val="26"/>
+          <w:lang w:val="en-GB"/>
+        </w:rPr>
+        <w:t xml:space="preserve">1.6 </w:t>
+      </w:r>
+      <w:r>
+        <w:rPr>
+          <w:rFonts w:eastAsia="TimesNewRoman"/>
+          <w:sz w:val="26"/>
+          <w:szCs w:val="26"/>
+        </w:rPr>
+        <w:t>– Децентрализованная система контроля версий</w:t>
+      </w:r>
     </w:p>
     <w:sectPr>
-      <w:headerReference w:type="default" r:id="rId14"/>
+      <w:headerReference w:type="default" r:id="rId17"/>
       <w:pgSz w:w="11906" w:h="16838" w:code="9"/>
       <w:pgMar w:top="851" w:right="567" w:bottom="1701" w:left="1418" w:header="0" w:footer="0" w:gutter="0"/>
       <w:pgNumType w:start="7"/>
@@ -4338,7 +6114,7 @@
                                   <w:rPr>
                                     <w:noProof/>
                                   </w:rPr>
-                                  <w:t>12</w:t>
+                                  <w:t>17</w:t>
                                 </w:r>
                                 <w:r>
                                   <w:rPr>
@@ -4637,7 +6413,7 @@
                             <w:rPr>
                               <w:noProof/>
                             </w:rPr>
-                            <w:t>12</w:t>
+                            <w:t>17</w:t>
                           </w:r>
                           <w:r>
                             <w:rPr>

</xml_diff>